<commit_message>
Ajout de choses dans la documentation et ajout de la tâche de la journée
</commit_message>
<xml_diff>
--- a/Documentation/doc_projet.docx
+++ b/Documentation/doc_projet.docx
@@ -1,6 +1,6 @@
 
 <file path=word/document.xml><?xml version="1.0" encoding="utf-8"?>
-<w:document xmlns:wpc="http://schemas.microsoft.com/office/word/2010/wordprocessingCanvas" xmlns:cx="http://schemas.microsoft.com/office/drawing/2014/chartex" xmlns:cx1="http://schemas.microsoft.com/office/drawing/2015/9/8/chartex" xmlns:cx2="http://schemas.microsoft.com/office/drawing/2015/10/21/chartex" xmlns:cx3="http://schemas.microsoft.com/office/drawing/2016/5/9/chartex" xmlns:cx4="http://schemas.microsoft.com/office/drawing/2016/5/10/chartex" xmlns:cx5="http://schemas.microsoft.com/office/drawing/2016/5/11/chartex" xmlns:cx6="http://schemas.microsoft.com/office/drawing/2016/5/12/chartex" xmlns:cx7="http://schemas.microsoft.com/office/drawing/2016/5/13/chartex" xmlns:cx8="http://schemas.microsoft.com/office/drawing/2016/5/14/chartex" xmlns:mc="http://schemas.openxmlformats.org/markup-compatibility/2006" xmlns:aink="http://schemas.microsoft.com/office/drawing/2016/ink" xmlns:am3d="http://schemas.microsoft.com/office/drawing/2017/model3d" xmlns:o="urn:schemas-microsoft-com:office:office" xmlns:r="http://schemas.openxmlformats.org/officeDocument/2006/relationships" xmlns:m="http://schemas.openxmlformats.org/officeDocument/2006/math" xmlns:v="urn:schemas-microsoft-com:vml" xmlns:wp14="http://schemas.microsoft.com/office/word/2010/wordprocessingDrawing" xmlns:wp="http://schemas.openxmlformats.org/drawingml/2006/wordprocessingDrawing" xmlns:w10="urn:schemas-microsoft-com:office:word" xmlns:w="http://schemas.openxmlformats.org/wordprocessingml/2006/main" xmlns:w14="http://schemas.microsoft.com/office/word/2010/wordml" xmlns:w15="http://schemas.microsoft.com/office/word/2012/wordml" xmlns:w16cid="http://schemas.microsoft.com/office/word/2016/wordml/cid" xmlns:w16se="http://schemas.microsoft.com/office/word/2015/wordml/symex" xmlns:wpg="http://schemas.microsoft.com/office/word/2010/wordprocessingGroup" xmlns:wpi="http://schemas.microsoft.com/office/word/2010/wordprocessingInk" xmlns:wne="http://schemas.microsoft.com/office/word/2006/wordml" xmlns:wps="http://schemas.microsoft.com/office/word/2010/wordprocessingShape" mc:Ignorable="w14 w15 w16se w16cid wp14">
+<w:document xmlns:wpc="http://schemas.microsoft.com/office/word/2010/wordprocessingCanvas" xmlns:cx="http://schemas.microsoft.com/office/drawing/2014/chartex" xmlns:cx1="http://schemas.microsoft.com/office/drawing/2015/9/8/chartex" xmlns:mc="http://schemas.openxmlformats.org/markup-compatibility/2006" xmlns:o="urn:schemas-microsoft-com:office:office" xmlns:r="http://schemas.openxmlformats.org/officeDocument/2006/relationships" xmlns:m="http://schemas.openxmlformats.org/officeDocument/2006/math" xmlns:v="urn:schemas-microsoft-com:vml" xmlns:wp14="http://schemas.microsoft.com/office/word/2010/wordprocessingDrawing" xmlns:wp="http://schemas.openxmlformats.org/drawingml/2006/wordprocessingDrawing" xmlns:w10="urn:schemas-microsoft-com:office:word" xmlns:w="http://schemas.openxmlformats.org/wordprocessingml/2006/main" xmlns:w14="http://schemas.microsoft.com/office/word/2010/wordml" xmlns:w15="http://schemas.microsoft.com/office/word/2012/wordml" xmlns:w16se="http://schemas.microsoft.com/office/word/2015/wordml/symex" xmlns:wpg="http://schemas.microsoft.com/office/word/2010/wordprocessingGroup" xmlns:wpi="http://schemas.microsoft.com/office/word/2010/wordprocessingInk" xmlns:wne="http://schemas.microsoft.com/office/word/2006/wordml" xmlns:wps="http://schemas.microsoft.com/office/word/2010/wordprocessingShape" mc:Ignorable="w14 w15 w16se wp14">
   <w:body>
     <w:p>
       <w:pPr>
@@ -97,13 +97,13 @@
               </wp:anchor>
             </w:drawing>
           </mc:Choice>
-          <mc:Fallback>
+          <mc:Fallback xmlns:w16cid="http://schemas.microsoft.com/office/word/2016/wordml/cid" xmlns:am3d="http://schemas.microsoft.com/office/drawing/2017/model3d" xmlns:aink="http://schemas.microsoft.com/office/drawing/2016/ink" xmlns:cx8="http://schemas.microsoft.com/office/drawing/2016/5/14/chartex" xmlns:cx7="http://schemas.microsoft.com/office/drawing/2016/5/13/chartex" xmlns:cx6="http://schemas.microsoft.com/office/drawing/2016/5/12/chartex" xmlns:cx5="http://schemas.microsoft.com/office/drawing/2016/5/11/chartex" xmlns:cx4="http://schemas.microsoft.com/office/drawing/2016/5/10/chartex" xmlns:cx3="http://schemas.microsoft.com/office/drawing/2016/5/9/chartex" xmlns:cx2="http://schemas.microsoft.com/office/drawing/2015/10/21/chartex">
             <w:pict>
               <v:shapetype w14:anchorId="7512E8FD" id="_x0000_t202" coordsize="21600,21600" o:spt="202" path="m,l,21600r21600,l21600,xe">
                 <v:stroke joinstyle="miter"/>
                 <v:path gradientshapeok="t" o:connecttype="rect"/>
               </v:shapetype>
-              <v:shape id="Zone de texte 2" o:spid="_x0000_s1026" type="#_x0000_t202" style="position:absolute;margin-left:115.1pt;margin-top:409.1pt;width:156pt;height:68.25pt;z-index:251660288;visibility:visible;mso-wrap-style:square;mso-wrap-distance-left:9pt;mso-wrap-distance-top:0;mso-wrap-distance-right:9pt;mso-wrap-distance-bottom:0;mso-position-horizontal:absolute;mso-position-horizontal-relative:text;mso-position-vertical:absolute;mso-position-vertical-relative:text;v-text-anchor:top" o:gfxdata="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" filled="f" stroked="f" strokeweight=".5pt">
+              <v:shape id="Zone de texte 2" o:spid="_x0000_s1026" type="#_x0000_t202" style="position:absolute;margin-left:115.1pt;margin-top:409.1pt;width:156pt;height:68.25pt;z-index:251660288;visibility:visible;mso-wrap-style:square;mso-wrap-distance-left:9pt;mso-wrap-distance-top:0;mso-wrap-distance-right:9pt;mso-wrap-distance-bottom:0;mso-position-horizontal:absolute;mso-position-horizontal-relative:text;mso-position-vertical:absolute;mso-position-vertical-relative:text;v-text-anchor:top" o:gfxdata="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" filled="f" stroked="f" strokeweight=".5pt">
                 <v:textbox>
                   <w:txbxContent>
                     <w:p>
@@ -2729,7 +2729,27 @@
           <w:i/>
           <w:sz w:val="20"/>
         </w:rPr>
-        <w:t xml:space="preserve">De plus, en fonction du type de projet,  il est tout à fait possible que certains chapitres ou paragraphes n’aient aucun sens. Dans ce cas il est recommandé de les retirer du document pour éviter de l’alourdir inutilement.  </w:t>
+        <w:t xml:space="preserve">De plus, en fonction du type de </w:t>
+      </w:r>
+      <w:proofErr w:type="gramStart"/>
+      <w:r>
+        <w:rPr>
+          <w:rFonts w:asciiTheme="majorHAnsi" w:hAnsiTheme="majorHAnsi" w:cstheme="majorHAnsi"/>
+          <w:bCs/>
+          <w:i/>
+          <w:sz w:val="20"/>
+        </w:rPr>
+        <w:t>projet,  il</w:t>
+      </w:r>
+      <w:proofErr w:type="gramEnd"/>
+      <w:r>
+        <w:rPr>
+          <w:rFonts w:asciiTheme="majorHAnsi" w:hAnsiTheme="majorHAnsi" w:cstheme="majorHAnsi"/>
+          <w:bCs/>
+          <w:i/>
+          <w:sz w:val="20"/>
+        </w:rPr>
+        <w:t xml:space="preserve"> est tout à fait possible que certains chapitres ou paragraphes n’aient aucun sens. Dans ce cas il est recommandé de les retirer du document pour éviter de l’alourdir inutilement.  </w:t>
       </w:r>
     </w:p>
     <w:p>
@@ -3233,21 +3253,12 @@
           <w:rFonts w:asciiTheme="majorHAnsi" w:hAnsiTheme="majorHAnsi" w:cstheme="majorHAnsi"/>
         </w:rPr>
       </w:pPr>
-      <w:proofErr w:type="spellStart"/>
       <w:r>
         <w:rPr>
           <w:rFonts w:asciiTheme="majorHAnsi" w:hAnsiTheme="majorHAnsi" w:cstheme="majorHAnsi"/>
           <w:highlight w:val="yellow"/>
         </w:rPr>
-        <w:t>Echéance</w:t>
-      </w:r>
-      <w:proofErr w:type="spellEnd"/>
-      <w:r>
-        <w:rPr>
-          <w:rFonts w:asciiTheme="majorHAnsi" w:hAnsiTheme="majorHAnsi" w:cstheme="majorHAnsi"/>
-          <w:highlight w:val="yellow"/>
-        </w:rPr>
-        <w:t xml:space="preserve"> 1</w:t>
+        <w:t>Echéance 1</w:t>
       </w:r>
     </w:p>
     <w:p>
@@ -3585,7 +3596,7 @@
         <w:rPr>
           <w:rFonts w:asciiTheme="majorHAnsi" w:hAnsiTheme="majorHAnsi" w:cstheme="majorHAnsi"/>
         </w:rPr>
-        <w:t>Savoir le chemin complet pour se rendre au fichier</w:t>
+        <w:t>De se rendre dans le dossier d’un fichier</w:t>
       </w:r>
     </w:p>
     <w:p>
@@ -3723,30 +3734,43 @@
           <w:szCs w:val="14"/>
           <w:highlight w:val="yellow"/>
         </w:rPr>
-        <w:t>= liste de use cases</w:t>
-      </w:r>
-    </w:p>
-    <w:p>
-      <w:pPr>
-        <w:rPr>
-          <w:rFonts w:asciiTheme="majorHAnsi" w:hAnsiTheme="majorHAnsi" w:cstheme="majorHAnsi"/>
-        </w:rPr>
-      </w:pPr>
-      <w:proofErr w:type="spellStart"/>
-      <w:r>
-        <w:rPr>
-          <w:rFonts w:asciiTheme="majorHAnsi" w:hAnsiTheme="majorHAnsi" w:cstheme="majorHAnsi"/>
+        <w:t xml:space="preserve">= liste </w:t>
+      </w:r>
+      <w:proofErr w:type="gramStart"/>
+      <w:r>
+        <w:rPr>
+          <w:rFonts w:asciiTheme="majorHAnsi" w:hAnsiTheme="majorHAnsi" w:cstheme="majorHAnsi"/>
+          <w:i/>
+          <w:iCs/>
+          <w:szCs w:val="14"/>
           <w:highlight w:val="yellow"/>
         </w:rPr>
-        <w:t>Echéance</w:t>
-      </w:r>
-      <w:proofErr w:type="spellEnd"/>
-      <w:r>
-        <w:rPr>
-          <w:rFonts w:asciiTheme="majorHAnsi" w:hAnsiTheme="majorHAnsi" w:cstheme="majorHAnsi"/>
+        <w:t>de use</w:t>
+      </w:r>
+      <w:proofErr w:type="gramEnd"/>
+      <w:r>
+        <w:rPr>
+          <w:rFonts w:asciiTheme="majorHAnsi" w:hAnsiTheme="majorHAnsi" w:cstheme="majorHAnsi"/>
+          <w:i/>
+          <w:iCs/>
+          <w:szCs w:val="14"/>
           <w:highlight w:val="yellow"/>
         </w:rPr>
-        <w:t xml:space="preserve"> 1</w:t>
+        <w:t xml:space="preserve"> cases</w:t>
+      </w:r>
+    </w:p>
+    <w:p>
+      <w:pPr>
+        <w:rPr>
+          <w:rFonts w:asciiTheme="majorHAnsi" w:hAnsiTheme="majorHAnsi" w:cstheme="majorHAnsi"/>
+        </w:rPr>
+      </w:pPr>
+      <w:r>
+        <w:rPr>
+          <w:rFonts w:asciiTheme="majorHAnsi" w:hAnsiTheme="majorHAnsi" w:cstheme="majorHAnsi"/>
+          <w:highlight w:val="yellow"/>
+        </w:rPr>
+        <w:t>Echéance 1</w:t>
       </w:r>
     </w:p>
     <w:p>
@@ -4504,6 +4528,7 @@
         <w:rPr>
           <w:rFonts w:asciiTheme="majorHAnsi" w:hAnsiTheme="majorHAnsi" w:cstheme="majorHAnsi"/>
           <w:noProof/>
+          <w:lang w:val="fr-CH" w:eastAsia="fr-CH"/>
         </w:rPr>
         <w:drawing>
           <wp:anchor distT="0" distB="0" distL="114300" distR="114300" simplePos="0" relativeHeight="251663360" behindDoc="0" locked="0" layoutInCell="1" allowOverlap="1" wp14:anchorId="6B0845B0" wp14:editId="4C4C5EDC">
@@ -4709,6 +4734,102 @@
     </w:p>
     <w:p>
       <w:pPr>
+        <w:rPr>
+          <w:rFonts w:asciiTheme="majorHAnsi" w:hAnsiTheme="majorHAnsi" w:cstheme="majorHAnsi"/>
+        </w:rPr>
+      </w:pPr>
+      <w:r>
+        <w:rPr>
+          <w:rFonts w:asciiTheme="majorHAnsi" w:hAnsiTheme="majorHAnsi" w:cstheme="majorHAnsi"/>
+        </w:rPr>
+        <w:t xml:space="preserve">Nous sommes partis du principe qu’il fallait faire fonctionner tous les tris ensemble ou séparément. </w:t>
+      </w:r>
+      <w:r>
+        <w:rPr>
+          <w:rFonts w:asciiTheme="majorHAnsi" w:hAnsiTheme="majorHAnsi" w:cstheme="majorHAnsi"/>
+        </w:rPr>
+        <w:t>Lorsqu’elles fonctionnaient, on a essayé de les améliorer pour que les informations s’affic</w:t>
+      </w:r>
+      <w:r>
+        <w:rPr>
+          <w:rFonts w:asciiTheme="majorHAnsi" w:hAnsiTheme="majorHAnsi" w:cstheme="majorHAnsi"/>
+        </w:rPr>
+        <w:t>hent le plus vite possible.</w:t>
+      </w:r>
+    </w:p>
+    <w:p>
+      <w:pPr>
+        <w:rPr>
+          <w:rFonts w:asciiTheme="majorHAnsi" w:hAnsiTheme="majorHAnsi" w:cstheme="majorHAnsi"/>
+        </w:rPr>
+      </w:pPr>
+      <w:r>
+        <w:rPr>
+          <w:rFonts w:asciiTheme="majorHAnsi" w:hAnsiTheme="majorHAnsi" w:cstheme="majorHAnsi"/>
+        </w:rPr>
+        <w:lastRenderedPageBreak/>
+        <w:t>Pour tester la vitesse des m</w:t>
+      </w:r>
+      <w:r>
+        <w:rPr>
+          <w:rFonts w:asciiTheme="majorHAnsi" w:hAnsiTheme="majorHAnsi" w:cstheme="majorHAnsi"/>
+        </w:rPr>
+        <w:t>éthodes de tris, nous avons créé</w:t>
+      </w:r>
+      <w:r>
+        <w:rPr>
+          <w:rFonts w:asciiTheme="majorHAnsi" w:hAnsiTheme="majorHAnsi" w:cstheme="majorHAnsi"/>
+        </w:rPr>
+        <w:t xml:space="preserve"> plusieurs fichiers de</w:t>
+      </w:r>
+      <w:r>
+        <w:rPr>
+          <w:rFonts w:asciiTheme="majorHAnsi" w:hAnsiTheme="majorHAnsi" w:cstheme="majorHAnsi"/>
+        </w:rPr>
+        <w:t xml:space="preserve"> types</w:t>
+      </w:r>
+      <w:r>
+        <w:rPr>
+          <w:rFonts w:asciiTheme="majorHAnsi" w:hAnsiTheme="majorHAnsi" w:cstheme="majorHAnsi"/>
+        </w:rPr>
+        <w:t xml:space="preserve"> différents</w:t>
+      </w:r>
+      <w:r>
+        <w:rPr>
+          <w:rFonts w:asciiTheme="majorHAnsi" w:hAnsiTheme="majorHAnsi" w:cstheme="majorHAnsi"/>
+        </w:rPr>
+        <w:t xml:space="preserve"> dans un dossier sur le commun du CPNV.</w:t>
+      </w:r>
+    </w:p>
+    <w:p>
+      <w:pPr>
+        <w:rPr>
+          <w:rFonts w:asciiTheme="majorHAnsi" w:hAnsiTheme="majorHAnsi" w:cstheme="majorHAnsi"/>
+        </w:rPr>
+      </w:pPr>
+    </w:p>
+    <w:p>
+      <w:pPr>
+        <w:rPr>
+          <w:rFonts w:asciiTheme="majorHAnsi" w:hAnsiTheme="majorHAnsi" w:cstheme="majorHAnsi"/>
+        </w:rPr>
+      </w:pPr>
+      <w:r>
+        <w:rPr>
+          <w:rFonts w:asciiTheme="majorHAnsi" w:hAnsiTheme="majorHAnsi" w:cstheme="majorHAnsi"/>
+        </w:rPr>
+        <w:t>Certains tris se font plus rapidement que d’autres.</w:t>
+      </w:r>
+    </w:p>
+    <w:p>
+      <w:pPr>
+        <w:rPr>
+          <w:rFonts w:asciiTheme="majorHAnsi" w:hAnsiTheme="majorHAnsi" w:cstheme="majorHAnsi"/>
+        </w:rPr>
+      </w:pPr>
+    </w:p>
+    <w:p>
+      <w:pPr>
         <w:pStyle w:val="En-tte"/>
         <w:ind w:firstLine="360"/>
         <w:rPr>
@@ -4718,14 +4839,46 @@
           <w:szCs w:val="14"/>
         </w:rPr>
       </w:pPr>
-      <w:r>
+    </w:p>
+    <w:p>
+      <w:pPr>
+        <w:pStyle w:val="En-tte"/>
+        <w:ind w:firstLine="360"/>
         <w:rPr>
           <w:rFonts w:asciiTheme="majorHAnsi" w:hAnsiTheme="majorHAnsi" w:cstheme="majorHAnsi"/>
           <w:i/>
           <w:iCs/>
           <w:szCs w:val="14"/>
         </w:rPr>
-        <w:t xml:space="preserve">Décrire la stratégie globale de test: </w:t>
+      </w:pPr>
+      <w:r>
+        <w:rPr>
+          <w:rFonts w:asciiTheme="majorHAnsi" w:hAnsiTheme="majorHAnsi" w:cstheme="majorHAnsi"/>
+          <w:i/>
+          <w:iCs/>
+          <w:szCs w:val="14"/>
+        </w:rPr>
+        <w:t xml:space="preserve">Décrire la stratégie globale de </w:t>
+      </w:r>
+      <w:proofErr w:type="gramStart"/>
+      <w:r>
+        <w:rPr>
+          <w:rFonts w:asciiTheme="majorHAnsi" w:hAnsiTheme="majorHAnsi" w:cstheme="majorHAnsi"/>
+          <w:i/>
+          <w:iCs/>
+          <w:szCs w:val="14"/>
+        </w:rPr>
+        <w:t>test:</w:t>
+      </w:r>
+      <w:proofErr w:type="gramEnd"/>
+      <w:r>
+        <w:rPr>
+          <w:rFonts w:asciiTheme="majorHAnsi" w:hAnsiTheme="majorHAnsi" w:cstheme="majorHAnsi"/>
+          <w:i/>
+          <w:iCs/>
+          <w:szCs w:val="14"/>
+        </w:rPr>
+        <w:t xml:space="preserve"> </w:t>
       </w:r>
     </w:p>
     <w:p>
@@ -4758,6 +4911,7 @@
           <w:szCs w:val="14"/>
         </w:rPr>
       </w:pPr>
+      <w:proofErr w:type="gramStart"/>
       <w:r>
         <w:rPr>
           <w:rFonts w:asciiTheme="majorHAnsi" w:hAnsiTheme="majorHAnsi" w:cstheme="majorHAnsi"/>
@@ -4774,7 +4928,17 @@
           <w:iCs/>
           <w:szCs w:val="14"/>
         </w:rPr>
-        <w:t>ypes de des tests et ordre dans lequel ils seront effectués.</w:t>
+        <w:t>ypes</w:t>
+      </w:r>
+      <w:proofErr w:type="gramEnd"/>
+      <w:r>
+        <w:rPr>
+          <w:rFonts w:asciiTheme="majorHAnsi" w:hAnsiTheme="majorHAnsi" w:cstheme="majorHAnsi"/>
+          <w:i/>
+          <w:iCs/>
+          <w:szCs w:val="14"/>
+        </w:rPr>
+        <w:t xml:space="preserve"> de des tests et ordre dans lequel ils seront effectués.</w:t>
       </w:r>
     </w:p>
     <w:p>
@@ -4795,6 +4959,7 @@
           <w:szCs w:val="14"/>
         </w:rPr>
       </w:pPr>
+      <w:proofErr w:type="gramStart"/>
       <w:r>
         <w:rPr>
           <w:rFonts w:asciiTheme="majorHAnsi" w:hAnsiTheme="majorHAnsi" w:cstheme="majorHAnsi"/>
@@ -4802,7 +4967,6 @@
           <w:iCs/>
           <w:szCs w:val="14"/>
         </w:rPr>
-        <w:lastRenderedPageBreak/>
         <w:t>l</w:t>
       </w:r>
       <w:r>
@@ -4812,7 +4976,17 @@
           <w:iCs/>
           <w:szCs w:val="14"/>
         </w:rPr>
-        <w:t>es moyens à mettre en œuvre</w:t>
+        <w:t>es</w:t>
+      </w:r>
+      <w:proofErr w:type="gramEnd"/>
+      <w:r>
+        <w:rPr>
+          <w:rFonts w:asciiTheme="majorHAnsi" w:hAnsiTheme="majorHAnsi" w:cstheme="majorHAnsi"/>
+          <w:i/>
+          <w:iCs/>
+          <w:szCs w:val="14"/>
+        </w:rPr>
+        <w:t xml:space="preserve"> moyens à mettre en œuvre</w:t>
       </w:r>
       <w:r>
         <w:rPr>
@@ -4842,6 +5016,7 @@
           <w:szCs w:val="14"/>
         </w:rPr>
       </w:pPr>
+      <w:proofErr w:type="gramStart"/>
       <w:r>
         <w:rPr>
           <w:rFonts w:asciiTheme="majorHAnsi" w:hAnsiTheme="majorHAnsi" w:cstheme="majorHAnsi"/>
@@ -4858,7 +5033,17 @@
           <w:iCs/>
           <w:szCs w:val="14"/>
         </w:rPr>
-        <w:t>ouverture des tests (tests exhaustifs ou non, si non, pourquoi ?)</w:t>
+        <w:t>ouverture</w:t>
+      </w:r>
+      <w:proofErr w:type="gramEnd"/>
+      <w:r>
+        <w:rPr>
+          <w:rFonts w:asciiTheme="majorHAnsi" w:hAnsiTheme="majorHAnsi" w:cstheme="majorHAnsi"/>
+          <w:i/>
+          <w:iCs/>
+          <w:szCs w:val="14"/>
+        </w:rPr>
+        <w:t xml:space="preserve"> des tests (tests exhaustifs ou non, si non, pourquoi ?)</w:t>
       </w:r>
       <w:r>
         <w:rPr>
@@ -4888,6 +5073,7 @@
           <w:szCs w:val="14"/>
         </w:rPr>
       </w:pPr>
+      <w:proofErr w:type="gramStart"/>
       <w:r>
         <w:rPr>
           <w:rFonts w:asciiTheme="majorHAnsi" w:hAnsiTheme="majorHAnsi" w:cstheme="majorHAnsi"/>
@@ -4904,7 +5090,17 @@
           <w:iCs/>
           <w:szCs w:val="14"/>
         </w:rPr>
-        <w:t>onnées de test à prévoir (données réelles ?)</w:t>
+        <w:t>onnées</w:t>
+      </w:r>
+      <w:proofErr w:type="gramEnd"/>
+      <w:r>
+        <w:rPr>
+          <w:rFonts w:asciiTheme="majorHAnsi" w:hAnsiTheme="majorHAnsi" w:cstheme="majorHAnsi"/>
+          <w:i/>
+          <w:iCs/>
+          <w:szCs w:val="14"/>
+        </w:rPr>
+        <w:t xml:space="preserve"> de test à prévoir (données réelles ?)</w:t>
       </w:r>
       <w:r>
         <w:rPr>
@@ -4934,6 +5130,7 @@
           <w:szCs w:val="14"/>
         </w:rPr>
       </w:pPr>
+      <w:proofErr w:type="gramStart"/>
       <w:r>
         <w:rPr>
           <w:rFonts w:asciiTheme="majorHAnsi" w:hAnsiTheme="majorHAnsi" w:cstheme="majorHAnsi"/>
@@ -4941,7 +5138,17 @@
           <w:iCs/>
           <w:szCs w:val="14"/>
         </w:rPr>
-        <w:t>les testeurs extérieurs éventuels.</w:t>
+        <w:t>les</w:t>
+      </w:r>
+      <w:proofErr w:type="gramEnd"/>
+      <w:r>
+        <w:rPr>
+          <w:rFonts w:asciiTheme="majorHAnsi" w:hAnsiTheme="majorHAnsi" w:cstheme="majorHAnsi"/>
+          <w:i/>
+          <w:iCs/>
+          <w:szCs w:val="14"/>
+        </w:rPr>
+        <w:t xml:space="preserve"> testeurs extérieurs éventuels.</w:t>
       </w:r>
     </w:p>
     <w:p>
@@ -4964,21 +5171,12 @@
           <w:rFonts w:asciiTheme="majorHAnsi" w:hAnsiTheme="majorHAnsi" w:cstheme="majorHAnsi"/>
         </w:rPr>
       </w:pPr>
-      <w:proofErr w:type="spellStart"/>
       <w:r>
         <w:rPr>
           <w:rFonts w:asciiTheme="majorHAnsi" w:hAnsiTheme="majorHAnsi" w:cstheme="majorHAnsi"/>
           <w:highlight w:val="yellow"/>
         </w:rPr>
-        <w:t>Echéance</w:t>
-      </w:r>
-      <w:proofErr w:type="spellEnd"/>
-      <w:r>
-        <w:rPr>
-          <w:rFonts w:asciiTheme="majorHAnsi" w:hAnsiTheme="majorHAnsi" w:cstheme="majorHAnsi"/>
-          <w:highlight w:val="yellow"/>
-        </w:rPr>
-        <w:t xml:space="preserve"> 3</w:t>
+        <w:t>Echéance 3</w:t>
       </w:r>
     </w:p>
     <w:p>
@@ -5140,13 +5338,23 @@
           <w:sz w:val="24"/>
         </w:rPr>
       </w:pPr>
+      <w:proofErr w:type="gramStart"/>
       <w:r>
         <w:rPr>
           <w:rFonts w:asciiTheme="majorHAnsi" w:hAnsiTheme="majorHAnsi" w:cstheme="majorHAnsi"/>
           <w:i/>
           <w:sz w:val="24"/>
         </w:rPr>
-        <w:t>risques techniques (complexité, manque de compétences, …)</w:t>
+        <w:t>risques</w:t>
+      </w:r>
+      <w:proofErr w:type="gramEnd"/>
+      <w:r>
+        <w:rPr>
+          <w:rFonts w:asciiTheme="majorHAnsi" w:hAnsiTheme="majorHAnsi" w:cstheme="majorHAnsi"/>
+          <w:i/>
+          <w:sz w:val="24"/>
+        </w:rPr>
+        <w:t xml:space="preserve"> techniques (complexité, manque de compétences, …)</w:t>
       </w:r>
       <w:r>
         <w:rPr>
@@ -5209,21 +5417,12 @@
           <w:rFonts w:asciiTheme="majorHAnsi" w:hAnsiTheme="majorHAnsi" w:cstheme="majorHAnsi"/>
         </w:rPr>
       </w:pPr>
-      <w:proofErr w:type="spellStart"/>
       <w:r>
         <w:rPr>
           <w:rFonts w:asciiTheme="majorHAnsi" w:hAnsiTheme="majorHAnsi" w:cstheme="majorHAnsi"/>
           <w:highlight w:val="yellow"/>
         </w:rPr>
-        <w:t>Echéance</w:t>
-      </w:r>
-      <w:proofErr w:type="spellEnd"/>
-      <w:r>
-        <w:rPr>
-          <w:rFonts w:asciiTheme="majorHAnsi" w:hAnsiTheme="majorHAnsi" w:cstheme="majorHAnsi"/>
-          <w:highlight w:val="yellow"/>
-        </w:rPr>
-        <w:t xml:space="preserve"> 3</w:t>
+        <w:t>Echéance 3</w:t>
       </w:r>
     </w:p>
     <w:p>
@@ -5331,6 +5530,7 @@
           <w:lang w:eastAsia="fr-FR"/>
         </w:rPr>
       </w:pPr>
+      <w:proofErr w:type="gramStart"/>
       <w:r>
         <w:rPr>
           <w:rFonts w:asciiTheme="majorHAnsi" w:hAnsiTheme="majorHAnsi" w:cstheme="majorHAnsi"/>
@@ -5340,7 +5540,19 @@
           <w:szCs w:val="14"/>
           <w:lang w:eastAsia="fr-FR"/>
         </w:rPr>
-        <w:t xml:space="preserve">planning indiquant les dates de début et de fin du projet ainsi que le découpage connu des diverses phases. </w:t>
+        <w:t>planning</w:t>
+      </w:r>
+      <w:proofErr w:type="gramEnd"/>
+      <w:r>
+        <w:rPr>
+          <w:rFonts w:asciiTheme="majorHAnsi" w:hAnsiTheme="majorHAnsi" w:cstheme="majorHAnsi"/>
+          <w:i/>
+          <w:iCs/>
+          <w:sz w:val="24"/>
+          <w:szCs w:val="14"/>
+          <w:lang w:eastAsia="fr-FR"/>
+        </w:rPr>
+        <w:t xml:space="preserve"> indiquant les dates de début et de fin du projet ainsi que le découpage connu des diverses phases. </w:t>
       </w:r>
     </w:p>
     <w:p>
@@ -5359,6 +5571,7 @@
           <w:lang w:eastAsia="fr-FR"/>
         </w:rPr>
       </w:pPr>
+      <w:proofErr w:type="gramStart"/>
       <w:r>
         <w:rPr>
           <w:rFonts w:asciiTheme="majorHAnsi" w:hAnsiTheme="majorHAnsi" w:cstheme="majorHAnsi"/>
@@ -5368,7 +5581,19 @@
           <w:szCs w:val="14"/>
           <w:lang w:eastAsia="fr-FR"/>
         </w:rPr>
-        <w:t>partage des tâches en cas de travail à plusieurs.</w:t>
+        <w:t>partage</w:t>
+      </w:r>
+      <w:proofErr w:type="gramEnd"/>
+      <w:r>
+        <w:rPr>
+          <w:rFonts w:asciiTheme="majorHAnsi" w:hAnsiTheme="majorHAnsi" w:cstheme="majorHAnsi"/>
+          <w:i/>
+          <w:iCs/>
+          <w:sz w:val="24"/>
+          <w:szCs w:val="14"/>
+          <w:lang w:eastAsia="fr-FR"/>
+        </w:rPr>
+        <w:t xml:space="preserve"> des tâches en cas de travail à plusieurs.</w:t>
       </w:r>
     </w:p>
     <w:p>
@@ -5698,90 +5923,54 @@
           <w:rFonts w:asciiTheme="majorHAnsi" w:hAnsiTheme="majorHAnsi" w:cstheme="majorHAnsi"/>
         </w:rPr>
       </w:pPr>
-      <w:proofErr w:type="spellStart"/>
       <w:r>
         <w:rPr>
           <w:rFonts w:asciiTheme="majorHAnsi" w:hAnsiTheme="majorHAnsi" w:cstheme="majorHAnsi"/>
           <w:highlight w:val="yellow"/>
         </w:rPr>
-        <w:t>Echéance</w:t>
-      </w:r>
-      <w:proofErr w:type="spellEnd"/>
+        <w:t>Echéance 2</w:t>
+      </w:r>
+    </w:p>
+    <w:p>
+      <w:pPr>
+        <w:rPr>
+          <w:rFonts w:asciiTheme="majorHAnsi" w:hAnsiTheme="majorHAnsi" w:cstheme="majorHAnsi"/>
+        </w:rPr>
+      </w:pPr>
       <w:r>
         <w:rPr>
           <w:rFonts w:asciiTheme="majorHAnsi" w:hAnsiTheme="majorHAnsi" w:cstheme="majorHAnsi"/>
           <w:highlight w:val="yellow"/>
         </w:rPr>
-        <w:t xml:space="preserve"> 2</w:t>
-      </w:r>
-    </w:p>
-    <w:p>
-      <w:pPr>
-        <w:rPr>
-          <w:rFonts w:asciiTheme="majorHAnsi" w:hAnsiTheme="majorHAnsi" w:cstheme="majorHAnsi"/>
-        </w:rPr>
-      </w:pPr>
-      <w:proofErr w:type="spellStart"/>
+        <w:t>Echéance 3</w:t>
+      </w:r>
+    </w:p>
+    <w:p>
+      <w:pPr>
+        <w:rPr>
+          <w:rFonts w:asciiTheme="majorHAnsi" w:hAnsiTheme="majorHAnsi" w:cstheme="majorHAnsi"/>
+        </w:rPr>
+      </w:pPr>
       <w:r>
         <w:rPr>
           <w:rFonts w:asciiTheme="majorHAnsi" w:hAnsiTheme="majorHAnsi" w:cstheme="majorHAnsi"/>
           <w:highlight w:val="yellow"/>
         </w:rPr>
-        <w:t>Echéance</w:t>
-      </w:r>
-      <w:proofErr w:type="spellEnd"/>
+        <w:t>Echéance 4</w:t>
+      </w:r>
+    </w:p>
+    <w:p>
+      <w:pPr>
+        <w:rPr>
+          <w:rFonts w:asciiTheme="majorHAnsi" w:hAnsiTheme="majorHAnsi" w:cstheme="majorHAnsi"/>
+        </w:rPr>
+      </w:pPr>
       <w:r>
         <w:rPr>
           <w:rFonts w:asciiTheme="majorHAnsi" w:hAnsiTheme="majorHAnsi" w:cstheme="majorHAnsi"/>
           <w:highlight w:val="yellow"/>
         </w:rPr>
-        <w:t xml:space="preserve"> 3</w:t>
-      </w:r>
-    </w:p>
-    <w:p>
-      <w:pPr>
-        <w:rPr>
-          <w:rFonts w:asciiTheme="majorHAnsi" w:hAnsiTheme="majorHAnsi" w:cstheme="majorHAnsi"/>
-        </w:rPr>
-      </w:pPr>
-      <w:proofErr w:type="spellStart"/>
-      <w:r>
-        <w:rPr>
-          <w:rFonts w:asciiTheme="majorHAnsi" w:hAnsiTheme="majorHAnsi" w:cstheme="majorHAnsi"/>
-          <w:highlight w:val="yellow"/>
-        </w:rPr>
-        <w:t>Echéance</w:t>
-      </w:r>
-      <w:proofErr w:type="spellEnd"/>
-      <w:r>
-        <w:rPr>
-          <w:rFonts w:asciiTheme="majorHAnsi" w:hAnsiTheme="majorHAnsi" w:cstheme="majorHAnsi"/>
-          <w:highlight w:val="yellow"/>
-        </w:rPr>
-        <w:t xml:space="preserve"> 4</w:t>
-      </w:r>
-    </w:p>
-    <w:p>
-      <w:pPr>
-        <w:rPr>
-          <w:rFonts w:asciiTheme="majorHAnsi" w:hAnsiTheme="majorHAnsi" w:cstheme="majorHAnsi"/>
-        </w:rPr>
-      </w:pPr>
-      <w:proofErr w:type="spellStart"/>
-      <w:r>
-        <w:rPr>
-          <w:rFonts w:asciiTheme="majorHAnsi" w:hAnsiTheme="majorHAnsi" w:cstheme="majorHAnsi"/>
-          <w:highlight w:val="yellow"/>
-        </w:rPr>
-        <w:t>Echéance</w:t>
-      </w:r>
-      <w:proofErr w:type="spellEnd"/>
-      <w:r>
-        <w:rPr>
-          <w:rFonts w:asciiTheme="majorHAnsi" w:hAnsiTheme="majorHAnsi" w:cstheme="majorHAnsi"/>
-          <w:highlight w:val="yellow"/>
-        </w:rPr>
-        <w:t xml:space="preserve"> 5</w:t>
+        <w:t>Echéance 5</w:t>
       </w:r>
     </w:p>
     <w:p>
@@ -5820,7 +6009,6 @@
           <w:i w:val="0"/>
           <w:iCs/>
         </w:rPr>
-        <w:lastRenderedPageBreak/>
         <w:t>Dossier de conception</w:t>
       </w:r>
       <w:bookmarkEnd w:id="12"/>
@@ -6113,8 +6301,18 @@
           <w:i/>
           <w:sz w:val="24"/>
         </w:rPr>
-        <w:t>Fournir tous les document de conception:</w:t>
-      </w:r>
+        <w:t xml:space="preserve">Fournir tous les document de </w:t>
+      </w:r>
+      <w:proofErr w:type="gramStart"/>
+      <w:r>
+        <w:rPr>
+          <w:rFonts w:asciiTheme="majorHAnsi" w:hAnsiTheme="majorHAnsi" w:cstheme="majorHAnsi"/>
+          <w:i/>
+          <w:sz w:val="24"/>
+        </w:rPr>
+        <w:t>conception:</w:t>
+      </w:r>
+      <w:proofErr w:type="gramEnd"/>
     </w:p>
     <w:p>
       <w:pPr>
@@ -6144,13 +6342,23 @@
           <w:sz w:val="24"/>
         </w:rPr>
       </w:pPr>
+      <w:proofErr w:type="gramStart"/>
       <w:r>
         <w:rPr>
           <w:rFonts w:asciiTheme="majorHAnsi" w:hAnsiTheme="majorHAnsi" w:cstheme="majorHAnsi"/>
           <w:i/>
           <w:sz w:val="24"/>
         </w:rPr>
-        <w:t>le choix du matériel HW</w:t>
+        <w:t>le</w:t>
+      </w:r>
+      <w:proofErr w:type="gramEnd"/>
+      <w:r>
+        <w:rPr>
+          <w:rFonts w:asciiTheme="majorHAnsi" w:hAnsiTheme="majorHAnsi" w:cstheme="majorHAnsi"/>
+          <w:i/>
+          <w:sz w:val="24"/>
+        </w:rPr>
+        <w:t xml:space="preserve"> choix du matériel HW</w:t>
       </w:r>
     </w:p>
     <w:p>
@@ -6166,13 +6374,23 @@
           <w:sz w:val="24"/>
         </w:rPr>
       </w:pPr>
+      <w:proofErr w:type="gramStart"/>
       <w:r>
         <w:rPr>
           <w:rFonts w:asciiTheme="majorHAnsi" w:hAnsiTheme="majorHAnsi" w:cstheme="majorHAnsi"/>
           <w:i/>
           <w:sz w:val="24"/>
         </w:rPr>
-        <w:t xml:space="preserve">le choix des systèmes d'exploitation pour la réalisation </w:t>
+        <w:t>le</w:t>
+      </w:r>
+      <w:proofErr w:type="gramEnd"/>
+      <w:r>
+        <w:rPr>
+          <w:rFonts w:asciiTheme="majorHAnsi" w:hAnsiTheme="majorHAnsi" w:cstheme="majorHAnsi"/>
+          <w:i/>
+          <w:sz w:val="24"/>
+        </w:rPr>
+        <w:t xml:space="preserve"> choix des systèmes d'exploitation pour la réalisation </w:t>
       </w:r>
       <w:r>
         <w:rPr>
@@ -6205,13 +6423,23 @@
           <w:sz w:val="24"/>
         </w:rPr>
       </w:pPr>
+      <w:proofErr w:type="gramStart"/>
       <w:r>
         <w:rPr>
           <w:rFonts w:asciiTheme="majorHAnsi" w:hAnsiTheme="majorHAnsi" w:cstheme="majorHAnsi"/>
           <w:i/>
           <w:sz w:val="24"/>
         </w:rPr>
-        <w:t xml:space="preserve">le choix des outils logiciels pour la réalisation </w:t>
+        <w:t>le</w:t>
+      </w:r>
+      <w:proofErr w:type="gramEnd"/>
+      <w:r>
+        <w:rPr>
+          <w:rFonts w:asciiTheme="majorHAnsi" w:hAnsiTheme="majorHAnsi" w:cstheme="majorHAnsi"/>
+          <w:i/>
+          <w:sz w:val="24"/>
+        </w:rPr>
+        <w:t xml:space="preserve"> choix des outils logiciels pour la réalisation </w:t>
       </w:r>
       <w:r>
         <w:rPr>
@@ -6244,13 +6472,23 @@
           <w:sz w:val="24"/>
         </w:rPr>
       </w:pPr>
+      <w:proofErr w:type="gramStart"/>
       <w:r>
         <w:rPr>
           <w:rFonts w:asciiTheme="majorHAnsi" w:hAnsiTheme="majorHAnsi" w:cstheme="majorHAnsi"/>
           <w:i/>
           <w:sz w:val="24"/>
         </w:rPr>
-        <w:t xml:space="preserve">site web: </w:t>
+        <w:t>site</w:t>
+      </w:r>
+      <w:proofErr w:type="gramEnd"/>
+      <w:r>
+        <w:rPr>
+          <w:rFonts w:asciiTheme="majorHAnsi" w:hAnsiTheme="majorHAnsi" w:cstheme="majorHAnsi"/>
+          <w:i/>
+          <w:sz w:val="24"/>
+        </w:rPr>
+        <w:t xml:space="preserve"> web: </w:t>
       </w:r>
       <w:r>
         <w:rPr>
@@ -6274,13 +6512,23 @@
           <w:sz w:val="24"/>
         </w:rPr>
       </w:pPr>
+      <w:proofErr w:type="gramStart"/>
       <w:r>
         <w:rPr>
           <w:rFonts w:asciiTheme="majorHAnsi" w:hAnsiTheme="majorHAnsi" w:cstheme="majorHAnsi"/>
           <w:i/>
           <w:sz w:val="24"/>
         </w:rPr>
-        <w:t>bases de données: décrire le modèle relationnel, le contenu détaillé des tables (caractéristiques de chaque champs) et les requêtes.</w:t>
+        <w:t>bases</w:t>
+      </w:r>
+      <w:proofErr w:type="gramEnd"/>
+      <w:r>
+        <w:rPr>
+          <w:rFonts w:asciiTheme="majorHAnsi" w:hAnsiTheme="majorHAnsi" w:cstheme="majorHAnsi"/>
+          <w:i/>
+          <w:sz w:val="24"/>
+        </w:rPr>
+        <w:t xml:space="preserve"> de données: décrire le modèle relationnel, le contenu détaillé des tables (caractéristiques de chaque champs) et les requêtes.</w:t>
       </w:r>
     </w:p>
     <w:p>
@@ -6296,13 +6544,23 @@
           <w:sz w:val="24"/>
         </w:rPr>
       </w:pPr>
+      <w:proofErr w:type="gramStart"/>
       <w:r>
         <w:rPr>
           <w:rFonts w:asciiTheme="majorHAnsi" w:hAnsiTheme="majorHAnsi" w:cstheme="majorHAnsi"/>
           <w:i/>
           <w:sz w:val="24"/>
         </w:rPr>
-        <w:t xml:space="preserve">programmation et scripts: organigramme, architecture du programme, découpage modulaire, entrées-sorties des modules, </w:t>
+        <w:t>programmation</w:t>
+      </w:r>
+      <w:proofErr w:type="gramEnd"/>
+      <w:r>
+        <w:rPr>
+          <w:rFonts w:asciiTheme="majorHAnsi" w:hAnsiTheme="majorHAnsi" w:cstheme="majorHAnsi"/>
+          <w:i/>
+          <w:sz w:val="24"/>
+        </w:rPr>
+        <w:t xml:space="preserve"> et scripts: organigramme, architecture du programme, découpage modulaire, entrées-sorties des modules, </w:t>
       </w:r>
       <w:proofErr w:type="spellStart"/>
       <w:r>
@@ -7513,21 +7771,21 @@
               <w:rPr>
                 <w:rFonts w:asciiTheme="majorHAnsi" w:hAnsiTheme="majorHAnsi" w:cstheme="majorHAnsi"/>
               </w:rPr>
-              <w:t xml:space="preserve"> le champ « A</w:t>
+              <w:t xml:space="preserve"> le champ « </w:t>
             </w:r>
             <w:proofErr w:type="spellStart"/>
             <w:r>
               <w:rPr>
                 <w:rFonts w:asciiTheme="majorHAnsi" w:hAnsiTheme="majorHAnsi" w:cstheme="majorHAnsi"/>
               </w:rPr>
-              <w:t>uthor </w:t>
+              <w:t>Author</w:t>
             </w:r>
             <w:proofErr w:type="spellEnd"/>
             <w:r>
               <w:rPr>
                 <w:rFonts w:asciiTheme="majorHAnsi" w:hAnsiTheme="majorHAnsi" w:cstheme="majorHAnsi"/>
               </w:rPr>
-              <w:t xml:space="preserve">» et </w:t>
+              <w:t xml:space="preserve"> » et </w:t>
             </w:r>
             <w:r>
               <w:rPr>
@@ -8985,6 +9243,7 @@
         <w:rPr>
           <w:rFonts w:asciiTheme="majorHAnsi" w:hAnsiTheme="majorHAnsi" w:cstheme="majorHAnsi"/>
           <w:noProof/>
+          <w:lang w:val="fr-CH" w:eastAsia="fr-CH"/>
         </w:rPr>
         <w:drawing>
           <wp:anchor distT="0" distB="0" distL="114300" distR="114300" simplePos="0" relativeHeight="251661312" behindDoc="0" locked="0" layoutInCell="1" allowOverlap="1" wp14:anchorId="1BAB0142" wp14:editId="46724C08">
@@ -9075,6 +9334,7 @@
         <w:rPr>
           <w:rFonts w:asciiTheme="majorHAnsi" w:hAnsiTheme="majorHAnsi" w:cstheme="majorHAnsi"/>
           <w:noProof/>
+          <w:lang w:val="fr-CH" w:eastAsia="fr-CH"/>
         </w:rPr>
         <w:lastRenderedPageBreak/>
         <w:drawing>
@@ -9260,13 +9520,23 @@
           <w:iCs/>
         </w:rPr>
       </w:pPr>
-      <w:r>
-        <w:rPr>
-          <w:rFonts w:asciiTheme="majorHAnsi" w:hAnsiTheme="majorHAnsi" w:cstheme="majorHAnsi"/>
-          <w:i/>
-          <w:iCs/>
-        </w:rPr>
-        <w:t>les répertoires où le logiciel est installé</w:t>
+      <w:proofErr w:type="gramStart"/>
+      <w:r>
+        <w:rPr>
+          <w:rFonts w:asciiTheme="majorHAnsi" w:hAnsiTheme="majorHAnsi" w:cstheme="majorHAnsi"/>
+          <w:i/>
+          <w:iCs/>
+        </w:rPr>
+        <w:t>les</w:t>
+      </w:r>
+      <w:proofErr w:type="gramEnd"/>
+      <w:r>
+        <w:rPr>
+          <w:rFonts w:asciiTheme="majorHAnsi" w:hAnsiTheme="majorHAnsi" w:cstheme="majorHAnsi"/>
+          <w:i/>
+          <w:iCs/>
+        </w:rPr>
+        <w:t xml:space="preserve"> répertoires où le logiciel est installé</w:t>
       </w:r>
     </w:p>
     <w:p>
@@ -9286,13 +9556,23 @@
           <w:iCs/>
         </w:rPr>
       </w:pPr>
-      <w:r>
-        <w:rPr>
-          <w:rFonts w:asciiTheme="majorHAnsi" w:hAnsiTheme="majorHAnsi" w:cstheme="majorHAnsi"/>
-          <w:i/>
-          <w:iCs/>
-        </w:rPr>
-        <w:t>la liste de tous les fichiers et une rapide description de leur contenu (des noms qui parlent !)</w:t>
+      <w:proofErr w:type="gramStart"/>
+      <w:r>
+        <w:rPr>
+          <w:rFonts w:asciiTheme="majorHAnsi" w:hAnsiTheme="majorHAnsi" w:cstheme="majorHAnsi"/>
+          <w:i/>
+          <w:iCs/>
+        </w:rPr>
+        <w:t>la</w:t>
+      </w:r>
+      <w:proofErr w:type="gramEnd"/>
+      <w:r>
+        <w:rPr>
+          <w:rFonts w:asciiTheme="majorHAnsi" w:hAnsiTheme="majorHAnsi" w:cstheme="majorHAnsi"/>
+          <w:i/>
+          <w:iCs/>
+        </w:rPr>
+        <w:t xml:space="preserve"> liste de tous les fichiers et une rapide description de leur contenu (des noms qui parlent !)</w:t>
       </w:r>
     </w:p>
     <w:p>
@@ -9312,13 +9592,23 @@
           <w:iCs/>
         </w:rPr>
       </w:pPr>
-      <w:r>
-        <w:rPr>
-          <w:rFonts w:asciiTheme="majorHAnsi" w:hAnsiTheme="majorHAnsi" w:cstheme="majorHAnsi"/>
-          <w:i/>
-          <w:iCs/>
-        </w:rPr>
-        <w:t>les versions des systèmes d'exploitation et des outils logiciels</w:t>
+      <w:proofErr w:type="gramStart"/>
+      <w:r>
+        <w:rPr>
+          <w:rFonts w:asciiTheme="majorHAnsi" w:hAnsiTheme="majorHAnsi" w:cstheme="majorHAnsi"/>
+          <w:i/>
+          <w:iCs/>
+        </w:rPr>
+        <w:t>les</w:t>
+      </w:r>
+      <w:proofErr w:type="gramEnd"/>
+      <w:r>
+        <w:rPr>
+          <w:rFonts w:asciiTheme="majorHAnsi" w:hAnsiTheme="majorHAnsi" w:cstheme="majorHAnsi"/>
+          <w:i/>
+          <w:iCs/>
+        </w:rPr>
+        <w:t xml:space="preserve"> versions des systèmes d'exploitation et des outils logiciels</w:t>
       </w:r>
     </w:p>
     <w:p>
@@ -9338,13 +9628,23 @@
           <w:iCs/>
         </w:rPr>
       </w:pPr>
-      <w:r>
-        <w:rPr>
-          <w:rFonts w:asciiTheme="majorHAnsi" w:hAnsiTheme="majorHAnsi" w:cstheme="majorHAnsi"/>
-          <w:i/>
-          <w:iCs/>
-        </w:rPr>
-        <w:t>la description exacte du matériel</w:t>
+      <w:proofErr w:type="gramStart"/>
+      <w:r>
+        <w:rPr>
+          <w:rFonts w:asciiTheme="majorHAnsi" w:hAnsiTheme="majorHAnsi" w:cstheme="majorHAnsi"/>
+          <w:i/>
+          <w:iCs/>
+        </w:rPr>
+        <w:t>la</w:t>
+      </w:r>
+      <w:proofErr w:type="gramEnd"/>
+      <w:r>
+        <w:rPr>
+          <w:rFonts w:asciiTheme="majorHAnsi" w:hAnsiTheme="majorHAnsi" w:cstheme="majorHAnsi"/>
+          <w:i/>
+          <w:iCs/>
+        </w:rPr>
+        <w:t xml:space="preserve"> description exacte du matériel</w:t>
       </w:r>
     </w:p>
     <w:p>
@@ -9364,13 +9664,23 @@
           <w:iCs/>
         </w:rPr>
       </w:pPr>
-      <w:r>
-        <w:rPr>
-          <w:rFonts w:asciiTheme="majorHAnsi" w:hAnsiTheme="majorHAnsi" w:cstheme="majorHAnsi"/>
-          <w:i/>
-          <w:iCs/>
-        </w:rPr>
-        <w:t>le numé</w:t>
+      <w:proofErr w:type="gramStart"/>
+      <w:r>
+        <w:rPr>
+          <w:rFonts w:asciiTheme="majorHAnsi" w:hAnsiTheme="majorHAnsi" w:cstheme="majorHAnsi"/>
+          <w:i/>
+          <w:iCs/>
+        </w:rPr>
+        <w:t>le</w:t>
+      </w:r>
+      <w:proofErr w:type="gramEnd"/>
+      <w:r>
+        <w:rPr>
+          <w:rFonts w:asciiTheme="majorHAnsi" w:hAnsiTheme="majorHAnsi" w:cstheme="majorHAnsi"/>
+          <w:i/>
+          <w:iCs/>
+        </w:rPr>
+        <w:t xml:space="preserve"> numé</w:t>
       </w:r>
       <w:r>
         <w:rPr>
@@ -9407,13 +9717,23 @@
           <w:u w:val="single"/>
         </w:rPr>
       </w:pPr>
-      <w:r>
-        <w:rPr>
-          <w:rFonts w:asciiTheme="majorHAnsi" w:hAnsiTheme="majorHAnsi" w:cstheme="majorHAnsi"/>
-          <w:i/>
-          <w:iCs/>
-        </w:rPr>
-        <w:t>programmation et scripts: librairies externes, dictionnaire des données, reconstruction du logiciel</w:t>
+      <w:proofErr w:type="gramStart"/>
+      <w:r>
+        <w:rPr>
+          <w:rFonts w:asciiTheme="majorHAnsi" w:hAnsiTheme="majorHAnsi" w:cstheme="majorHAnsi"/>
+          <w:i/>
+          <w:iCs/>
+        </w:rPr>
+        <w:t>programmation</w:t>
+      </w:r>
+      <w:proofErr w:type="gramEnd"/>
+      <w:r>
+        <w:rPr>
+          <w:rFonts w:asciiTheme="majorHAnsi" w:hAnsiTheme="majorHAnsi" w:cstheme="majorHAnsi"/>
+          <w:i/>
+          <w:iCs/>
+        </w:rPr>
+        <w:t xml:space="preserve"> et scripts: librairies externes, dictionnaire des données, reconstruction du logiciel</w:t>
       </w:r>
       <w:r>
         <w:rPr>
@@ -9476,7 +9796,6 @@
         </w:rPr>
         <w:t xml:space="preserve">NOTE : </w:t>
       </w:r>
-      <w:proofErr w:type="spellStart"/>
       <w:r>
         <w:rPr>
           <w:rFonts w:asciiTheme="majorHAnsi" w:hAnsiTheme="majorHAnsi" w:cstheme="majorHAnsi"/>
@@ -9484,17 +9803,7 @@
           <w:iCs/>
           <w:u w:val="single"/>
         </w:rPr>
-        <w:t>Evitez</w:t>
-      </w:r>
-      <w:proofErr w:type="spellEnd"/>
-      <w:r>
-        <w:rPr>
-          <w:rFonts w:asciiTheme="majorHAnsi" w:hAnsiTheme="majorHAnsi" w:cstheme="majorHAnsi"/>
-          <w:i/>
-          <w:iCs/>
-          <w:u w:val="single"/>
-        </w:rPr>
-        <w:t xml:space="preserve"> d’inclure les listings des sources</w:t>
+        <w:t>Evitez d’inclure les listings des sources</w:t>
       </w:r>
       <w:r>
         <w:rPr>
@@ -9559,21 +9868,12 @@
           <w:rFonts w:asciiTheme="majorHAnsi" w:hAnsiTheme="majorHAnsi" w:cstheme="majorHAnsi"/>
         </w:rPr>
       </w:pPr>
-      <w:proofErr w:type="spellStart"/>
       <w:r>
         <w:rPr>
           <w:rFonts w:asciiTheme="majorHAnsi" w:hAnsiTheme="majorHAnsi" w:cstheme="majorHAnsi"/>
           <w:highlight w:val="yellow"/>
         </w:rPr>
-        <w:t>Echéance</w:t>
-      </w:r>
-      <w:proofErr w:type="spellEnd"/>
-      <w:r>
-        <w:rPr>
-          <w:rFonts w:asciiTheme="majorHAnsi" w:hAnsiTheme="majorHAnsi" w:cstheme="majorHAnsi"/>
-          <w:highlight w:val="yellow"/>
-        </w:rPr>
-        <w:t xml:space="preserve"> 3</w:t>
+        <w:t>Echéance 3</w:t>
       </w:r>
     </w:p>
     <w:p>
@@ -9642,8 +9942,17 @@
           <w:rFonts w:asciiTheme="majorHAnsi" w:hAnsiTheme="majorHAnsi" w:cstheme="majorHAnsi"/>
           <w:i/>
         </w:rPr>
-        <w:t>Pour chaque partie testée de votre projet, il faut décrire:</w:t>
-      </w:r>
+        <w:t xml:space="preserve">Pour chaque partie testée de votre projet, il faut </w:t>
+      </w:r>
+      <w:proofErr w:type="gramStart"/>
+      <w:r>
+        <w:rPr>
+          <w:rFonts w:asciiTheme="majorHAnsi" w:hAnsiTheme="majorHAnsi" w:cstheme="majorHAnsi"/>
+          <w:i/>
+        </w:rPr>
+        <w:t>décrire:</w:t>
+      </w:r>
+      <w:proofErr w:type="gramEnd"/>
     </w:p>
     <w:p>
       <w:pPr>
@@ -9667,12 +9976,21 @@
           <w:i/>
         </w:rPr>
       </w:pPr>
-      <w:r>
-        <w:rPr>
-          <w:rFonts w:asciiTheme="majorHAnsi" w:hAnsiTheme="majorHAnsi" w:cstheme="majorHAnsi"/>
-          <w:i/>
-        </w:rPr>
-        <w:t>les conditions exactes de chaque test</w:t>
+      <w:proofErr w:type="gramStart"/>
+      <w:r>
+        <w:rPr>
+          <w:rFonts w:asciiTheme="majorHAnsi" w:hAnsiTheme="majorHAnsi" w:cstheme="majorHAnsi"/>
+          <w:i/>
+        </w:rPr>
+        <w:t>les</w:t>
+      </w:r>
+      <w:proofErr w:type="gramEnd"/>
+      <w:r>
+        <w:rPr>
+          <w:rFonts w:asciiTheme="majorHAnsi" w:hAnsiTheme="majorHAnsi" w:cstheme="majorHAnsi"/>
+          <w:i/>
+        </w:rPr>
+        <w:t xml:space="preserve"> conditions exactes de chaque test</w:t>
       </w:r>
     </w:p>
     <w:p>
@@ -9686,12 +10004,21 @@
           <w:i/>
         </w:rPr>
       </w:pPr>
-      <w:r>
-        <w:rPr>
-          <w:rFonts w:asciiTheme="majorHAnsi" w:hAnsiTheme="majorHAnsi" w:cstheme="majorHAnsi"/>
-          <w:i/>
-        </w:rPr>
-        <w:t>les preuves de test (papier ou fichier)</w:t>
+      <w:proofErr w:type="gramStart"/>
+      <w:r>
+        <w:rPr>
+          <w:rFonts w:asciiTheme="majorHAnsi" w:hAnsiTheme="majorHAnsi" w:cstheme="majorHAnsi"/>
+          <w:i/>
+        </w:rPr>
+        <w:t>les</w:t>
+      </w:r>
+      <w:proofErr w:type="gramEnd"/>
+      <w:r>
+        <w:rPr>
+          <w:rFonts w:asciiTheme="majorHAnsi" w:hAnsiTheme="majorHAnsi" w:cstheme="majorHAnsi"/>
+          <w:i/>
+        </w:rPr>
+        <w:t xml:space="preserve"> preuves de test (papier ou fichier)</w:t>
       </w:r>
     </w:p>
     <w:p>
@@ -9705,12 +10032,21 @@
           <w:i/>
         </w:rPr>
       </w:pPr>
-      <w:r>
-        <w:rPr>
-          <w:rFonts w:asciiTheme="majorHAnsi" w:hAnsiTheme="majorHAnsi" w:cstheme="majorHAnsi"/>
-          <w:i/>
-        </w:rPr>
-        <w:t xml:space="preserve">tests sans preuve: fournir au moins une description </w:t>
+      <w:proofErr w:type="gramStart"/>
+      <w:r>
+        <w:rPr>
+          <w:rFonts w:asciiTheme="majorHAnsi" w:hAnsiTheme="majorHAnsi" w:cstheme="majorHAnsi"/>
+          <w:i/>
+        </w:rPr>
+        <w:t>tests</w:t>
+      </w:r>
+      <w:proofErr w:type="gramEnd"/>
+      <w:r>
+        <w:rPr>
+          <w:rFonts w:asciiTheme="majorHAnsi" w:hAnsiTheme="majorHAnsi" w:cstheme="majorHAnsi"/>
+          <w:i/>
+        </w:rPr>
+        <w:t xml:space="preserve"> sans preuve: fournir au moins une description </w:t>
       </w:r>
     </w:p>
     <w:p>
@@ -10831,44 +11167,26 @@
       </w:pPr>
       <w:bookmarkStart w:id="26" w:name="_Toc25553322"/>
       <w:bookmarkStart w:id="27" w:name="_Toc71691026"/>
-      <w:proofErr w:type="spellStart"/>
       <w:r>
         <w:rPr>
           <w:rFonts w:asciiTheme="majorHAnsi" w:hAnsiTheme="majorHAnsi" w:cstheme="majorHAnsi"/>
           <w:highlight w:val="yellow"/>
         </w:rPr>
-        <w:t>Echéance</w:t>
-      </w:r>
-      <w:proofErr w:type="spellEnd"/>
+        <w:t>Echéance 4</w:t>
+      </w:r>
+    </w:p>
+    <w:p>
+      <w:pPr>
+        <w:rPr>
+          <w:rFonts w:asciiTheme="majorHAnsi" w:hAnsiTheme="majorHAnsi" w:cstheme="majorHAnsi"/>
+        </w:rPr>
+      </w:pPr>
       <w:r>
         <w:rPr>
           <w:rFonts w:asciiTheme="majorHAnsi" w:hAnsiTheme="majorHAnsi" w:cstheme="majorHAnsi"/>
           <w:highlight w:val="yellow"/>
         </w:rPr>
-        <w:t xml:space="preserve"> 4</w:t>
-      </w:r>
-    </w:p>
-    <w:p>
-      <w:pPr>
-        <w:rPr>
-          <w:rFonts w:asciiTheme="majorHAnsi" w:hAnsiTheme="majorHAnsi" w:cstheme="majorHAnsi"/>
-        </w:rPr>
-      </w:pPr>
-      <w:proofErr w:type="spellStart"/>
-      <w:r>
-        <w:rPr>
-          <w:rFonts w:asciiTheme="majorHAnsi" w:hAnsiTheme="majorHAnsi" w:cstheme="majorHAnsi"/>
-          <w:highlight w:val="yellow"/>
-        </w:rPr>
-        <w:t>Echéance</w:t>
-      </w:r>
-      <w:proofErr w:type="spellEnd"/>
-      <w:r>
-        <w:rPr>
-          <w:rFonts w:asciiTheme="majorHAnsi" w:hAnsiTheme="majorHAnsi" w:cstheme="majorHAnsi"/>
-          <w:highlight w:val="yellow"/>
-        </w:rPr>
-        <w:t xml:space="preserve"> 5</w:t>
+        <w:t>Echéance 5</w:t>
       </w:r>
     </w:p>
     <w:p>
@@ -10919,10 +11237,71 @@
     </w:p>
     <w:p>
       <w:pPr>
+        <w:rPr>
+          <w:rFonts w:asciiTheme="majorHAnsi" w:hAnsiTheme="majorHAnsi" w:cstheme="majorHAnsi"/>
+          <w:iCs/>
+        </w:rPr>
+      </w:pPr>
+    </w:p>
+    <w:p>
+      <w:pPr>
+        <w:rPr>
+          <w:rFonts w:asciiTheme="majorHAnsi" w:hAnsiTheme="majorHAnsi" w:cstheme="majorHAnsi"/>
+          <w:iCs/>
+        </w:rPr>
+      </w:pPr>
+      <w:r>
+        <w:rPr>
+          <w:rFonts w:asciiTheme="majorHAnsi" w:hAnsiTheme="majorHAnsi" w:cstheme="majorHAnsi"/>
+          <w:iCs/>
+        </w:rPr>
+        <w:t xml:space="preserve">Les erreurs restantes, ou plutôt ce qu’il y </w:t>
+      </w:r>
+      <w:proofErr w:type="gramStart"/>
+      <w:r>
+        <w:rPr>
+          <w:rFonts w:asciiTheme="majorHAnsi" w:hAnsiTheme="majorHAnsi" w:cstheme="majorHAnsi"/>
+          <w:iCs/>
+        </w:rPr>
+        <w:t>a</w:t>
+      </w:r>
+      <w:proofErr w:type="gramEnd"/>
+      <w:r>
+        <w:rPr>
+          <w:rFonts w:asciiTheme="majorHAnsi" w:hAnsiTheme="majorHAnsi" w:cstheme="majorHAnsi"/>
+          <w:iCs/>
+        </w:rPr>
+        <w:t xml:space="preserve"> améliorer, c’est la lecture des mots-clés à l’intérieur d’</w:t>
+      </w:r>
+      <w:r>
+        <w:rPr>
+          <w:rFonts w:asciiTheme="majorHAnsi" w:hAnsiTheme="majorHAnsi" w:cstheme="majorHAnsi"/>
+          <w:iCs/>
+        </w:rPr>
+        <w:t xml:space="preserve">un fichier. </w:t>
+      </w:r>
+      <w:r>
+        <w:rPr>
+          <w:rFonts w:asciiTheme="majorHAnsi" w:hAnsiTheme="majorHAnsi" w:cstheme="majorHAnsi"/>
+          <w:iCs/>
+        </w:rPr>
+        <w:t>Nous avons trouvé des solutions afin de lire à l’intérieur mais la lecture ne se fait pas de manière optimale, le résultat est malheureusement la lenteur de la lecture.</w:t>
+      </w:r>
+    </w:p>
+    <w:p>
+      <w:pPr>
+        <w:rPr>
+          <w:rFonts w:asciiTheme="majorHAnsi" w:hAnsiTheme="majorHAnsi" w:cstheme="majorHAnsi"/>
+          <w:iCs/>
+        </w:rPr>
+      </w:pPr>
+    </w:p>
+    <w:p>
+      <w:pPr>
         <w:ind w:left="426"/>
         <w:rPr>
           <w:rFonts w:asciiTheme="majorHAnsi" w:hAnsiTheme="majorHAnsi" w:cstheme="majorHAnsi"/>
-          <w:i/>
+          <w:iCs/>
         </w:rPr>
       </w:pPr>
       <w:bookmarkStart w:id="29" w:name="_Toc25553323"/>
@@ -10940,7 +11319,23 @@
           <w:rFonts w:asciiTheme="majorHAnsi" w:hAnsiTheme="majorHAnsi" w:cstheme="majorHAnsi"/>
           <w:i/>
         </w:rPr>
-        <w:t xml:space="preserve">S'il reste encore des erreurs: </w:t>
+        <w:t xml:space="preserve">S'il reste encore des </w:t>
+      </w:r>
+      <w:proofErr w:type="gramStart"/>
+      <w:r>
+        <w:rPr>
+          <w:rFonts w:asciiTheme="majorHAnsi" w:hAnsiTheme="majorHAnsi" w:cstheme="majorHAnsi"/>
+          <w:i/>
+        </w:rPr>
+        <w:t>erreurs:</w:t>
+      </w:r>
+      <w:proofErr w:type="gramEnd"/>
+      <w:r>
+        <w:rPr>
+          <w:rFonts w:asciiTheme="majorHAnsi" w:hAnsiTheme="majorHAnsi" w:cstheme="majorHAnsi"/>
+          <w:i/>
+        </w:rPr>
+        <w:t xml:space="preserve"> </w:t>
       </w:r>
     </w:p>
     <w:p>
@@ -11025,21 +11420,12 @@
           <w:rFonts w:asciiTheme="majorHAnsi" w:hAnsiTheme="majorHAnsi" w:cstheme="majorHAnsi"/>
         </w:rPr>
       </w:pPr>
-      <w:proofErr w:type="spellStart"/>
       <w:r>
         <w:rPr>
           <w:rFonts w:asciiTheme="majorHAnsi" w:hAnsiTheme="majorHAnsi" w:cstheme="majorHAnsi"/>
           <w:highlight w:val="yellow"/>
         </w:rPr>
-        <w:t>Echéance</w:t>
-      </w:r>
-      <w:proofErr w:type="spellEnd"/>
-      <w:r>
-        <w:rPr>
-          <w:rFonts w:asciiTheme="majorHAnsi" w:hAnsiTheme="majorHAnsi" w:cstheme="majorHAnsi"/>
-          <w:highlight w:val="yellow"/>
-        </w:rPr>
-        <w:t xml:space="preserve"> 5</w:t>
+        <w:t>Echéance 5</w:t>
       </w:r>
     </w:p>
     <w:p>
@@ -11165,7 +11551,14 @@
           <w:rFonts w:asciiTheme="majorHAnsi" w:hAnsiTheme="majorHAnsi" w:cstheme="majorHAnsi"/>
           <w:iCs/>
         </w:rPr>
-        <w:t>La cahier des charges (déjà fourni)</w:t>
+        <w:t>Le cahier</w:t>
+      </w:r>
+      <w:r>
+        <w:rPr>
+          <w:rFonts w:asciiTheme="majorHAnsi" w:hAnsiTheme="majorHAnsi" w:cstheme="majorHAnsi"/>
+          <w:iCs/>
+        </w:rPr>
+        <w:t xml:space="preserve"> des charges (déjà fourni)</w:t>
       </w:r>
     </w:p>
     <w:p>
@@ -11190,13 +11583,31 @@
     </w:p>
     <w:p>
       <w:pPr>
-        <w:rPr>
-          <w:rFonts w:asciiTheme="majorHAnsi" w:hAnsiTheme="majorHAnsi" w:cstheme="majorHAnsi"/>
-          <w:iCs/>
-        </w:rPr>
-      </w:pPr>
-      <w:bookmarkStart w:id="33" w:name="_GoBack"/>
-      <w:bookmarkEnd w:id="33"/>
+        <w:pStyle w:val="Paragraphedeliste"/>
+        <w:numPr>
+          <w:ilvl w:val="0"/>
+          <w:numId w:val="17"/>
+        </w:numPr>
+        <w:rPr>
+          <w:rFonts w:asciiTheme="majorHAnsi" w:hAnsiTheme="majorHAnsi" w:cstheme="majorHAnsi"/>
+          <w:iCs/>
+        </w:rPr>
+      </w:pPr>
+      <w:r>
+        <w:rPr>
+          <w:rFonts w:asciiTheme="majorHAnsi" w:hAnsiTheme="majorHAnsi" w:cstheme="majorHAnsi"/>
+          <w:iCs/>
+        </w:rPr>
+        <w:t xml:space="preserve">Le lien vers notre répertoire sur GitHub </w:t>
+      </w:r>
+    </w:p>
+    <w:p>
+      <w:pPr>
+        <w:rPr>
+          <w:rFonts w:asciiTheme="majorHAnsi" w:hAnsiTheme="majorHAnsi" w:cstheme="majorHAnsi"/>
+          <w:iCs/>
+        </w:rPr>
+      </w:pPr>
     </w:p>
     <w:p>
       <w:pPr>
@@ -11241,12 +11652,21 @@
           <w:i/>
         </w:rPr>
       </w:pPr>
-      <w:r>
-        <w:rPr>
-          <w:rFonts w:asciiTheme="majorHAnsi" w:hAnsiTheme="majorHAnsi" w:cstheme="majorHAnsi"/>
-          <w:i/>
-        </w:rPr>
-        <w:t>le rapport de projet</w:t>
+      <w:proofErr w:type="gramStart"/>
+      <w:r>
+        <w:rPr>
+          <w:rFonts w:asciiTheme="majorHAnsi" w:hAnsiTheme="majorHAnsi" w:cstheme="majorHAnsi"/>
+          <w:i/>
+        </w:rPr>
+        <w:t>le</w:t>
+      </w:r>
+      <w:proofErr w:type="gramEnd"/>
+      <w:r>
+        <w:rPr>
+          <w:rFonts w:asciiTheme="majorHAnsi" w:hAnsiTheme="majorHAnsi" w:cstheme="majorHAnsi"/>
+          <w:i/>
+        </w:rPr>
+        <w:t xml:space="preserve"> rapport de projet</w:t>
       </w:r>
     </w:p>
     <w:p>
@@ -11260,12 +11680,21 @@
           <w:i/>
         </w:rPr>
       </w:pPr>
-      <w:r>
-        <w:rPr>
-          <w:rFonts w:asciiTheme="majorHAnsi" w:hAnsiTheme="majorHAnsi" w:cstheme="majorHAnsi"/>
-          <w:i/>
-        </w:rPr>
-        <w:t>le manuel d'Installation (en annexe)</w:t>
+      <w:proofErr w:type="gramStart"/>
+      <w:r>
+        <w:rPr>
+          <w:rFonts w:asciiTheme="majorHAnsi" w:hAnsiTheme="majorHAnsi" w:cstheme="majorHAnsi"/>
+          <w:i/>
+        </w:rPr>
+        <w:t>le</w:t>
+      </w:r>
+      <w:proofErr w:type="gramEnd"/>
+      <w:r>
+        <w:rPr>
+          <w:rFonts w:asciiTheme="majorHAnsi" w:hAnsiTheme="majorHAnsi" w:cstheme="majorHAnsi"/>
+          <w:i/>
+        </w:rPr>
+        <w:t xml:space="preserve"> manuel d'Installation (en annexe)</w:t>
       </w:r>
     </w:p>
     <w:p>
@@ -11279,12 +11708,21 @@
           <w:i/>
         </w:rPr>
       </w:pPr>
-      <w:r>
-        <w:rPr>
-          <w:rFonts w:asciiTheme="majorHAnsi" w:hAnsiTheme="majorHAnsi" w:cstheme="majorHAnsi"/>
-          <w:i/>
-        </w:rPr>
-        <w:t>le manuel d'Utilisation avec des exemples graphiques (en annexe)</w:t>
+      <w:proofErr w:type="gramStart"/>
+      <w:r>
+        <w:rPr>
+          <w:rFonts w:asciiTheme="majorHAnsi" w:hAnsiTheme="majorHAnsi" w:cstheme="majorHAnsi"/>
+          <w:i/>
+        </w:rPr>
+        <w:t>le</w:t>
+      </w:r>
+      <w:proofErr w:type="gramEnd"/>
+      <w:r>
+        <w:rPr>
+          <w:rFonts w:asciiTheme="majorHAnsi" w:hAnsiTheme="majorHAnsi" w:cstheme="majorHAnsi"/>
+          <w:i/>
+        </w:rPr>
+        <w:t xml:space="preserve"> manuel d'Utilisation avec des exemples graphiques (en annexe)</w:t>
       </w:r>
     </w:p>
     <w:p>
@@ -11298,12 +11736,21 @@
           <w:i/>
         </w:rPr>
       </w:pPr>
-      <w:r>
-        <w:rPr>
-          <w:rFonts w:asciiTheme="majorHAnsi" w:hAnsiTheme="majorHAnsi" w:cstheme="majorHAnsi"/>
-          <w:i/>
-        </w:rPr>
-        <w:t>autres…</w:t>
+      <w:proofErr w:type="gramStart"/>
+      <w:r>
+        <w:rPr>
+          <w:rFonts w:asciiTheme="majorHAnsi" w:hAnsiTheme="majorHAnsi" w:cstheme="majorHAnsi"/>
+          <w:i/>
+        </w:rPr>
+        <w:t>autres</w:t>
+      </w:r>
+      <w:proofErr w:type="gramEnd"/>
+      <w:r>
+        <w:rPr>
+          <w:rFonts w:asciiTheme="majorHAnsi" w:hAnsiTheme="majorHAnsi" w:cstheme="majorHAnsi"/>
+          <w:i/>
+        </w:rPr>
+        <w:t>…</w:t>
       </w:r>
     </w:p>
     <w:p>
@@ -11328,21 +11775,12 @@
           <w:rFonts w:asciiTheme="majorHAnsi" w:hAnsiTheme="majorHAnsi" w:cstheme="majorHAnsi"/>
         </w:rPr>
       </w:pPr>
-      <w:proofErr w:type="spellStart"/>
       <w:r>
         <w:rPr>
           <w:rFonts w:asciiTheme="majorHAnsi" w:hAnsiTheme="majorHAnsi" w:cstheme="majorHAnsi"/>
           <w:highlight w:val="yellow"/>
         </w:rPr>
-        <w:t>Echéance</w:t>
-      </w:r>
-      <w:proofErr w:type="spellEnd"/>
-      <w:r>
-        <w:rPr>
-          <w:rFonts w:asciiTheme="majorHAnsi" w:hAnsiTheme="majorHAnsi" w:cstheme="majorHAnsi"/>
-          <w:highlight w:val="yellow"/>
-        </w:rPr>
-        <w:t xml:space="preserve"> 5</w:t>
+        <w:t>Echéance 5</w:t>
       </w:r>
     </w:p>
     <w:p>
@@ -11363,24 +11801,24 @@
           <w:rFonts w:asciiTheme="majorHAnsi" w:hAnsiTheme="majorHAnsi" w:cstheme="majorHAnsi"/>
         </w:rPr>
       </w:pPr>
-      <w:bookmarkStart w:id="34" w:name="_Toc25553328"/>
-      <w:bookmarkStart w:id="35" w:name="_Toc71703263"/>
-      <w:bookmarkStart w:id="36" w:name="_Toc528913936"/>
+      <w:bookmarkStart w:id="33" w:name="_Toc25553328"/>
+      <w:bookmarkStart w:id="34" w:name="_Toc71703263"/>
+      <w:bookmarkStart w:id="35" w:name="_Toc528913936"/>
       <w:r>
         <w:rPr>
           <w:rFonts w:asciiTheme="majorHAnsi" w:hAnsiTheme="majorHAnsi" w:cstheme="majorHAnsi"/>
         </w:rPr>
         <w:t>C</w:t>
       </w:r>
+      <w:bookmarkEnd w:id="33"/>
       <w:bookmarkEnd w:id="34"/>
+      <w:r>
+        <w:rPr>
+          <w:rFonts w:asciiTheme="majorHAnsi" w:hAnsiTheme="majorHAnsi" w:cstheme="majorHAnsi"/>
+        </w:rPr>
+        <w:t>onclusions</w:t>
+      </w:r>
       <w:bookmarkEnd w:id="35"/>
-      <w:r>
-        <w:rPr>
-          <w:rFonts w:asciiTheme="majorHAnsi" w:hAnsiTheme="majorHAnsi" w:cstheme="majorHAnsi"/>
-        </w:rPr>
-        <w:t>onclusions</w:t>
-      </w:r>
-      <w:bookmarkEnd w:id="36"/>
     </w:p>
     <w:p>
       <w:pPr>
@@ -11402,7 +11840,37 @@
         <w:rPr>
           <w:rFonts w:asciiTheme="majorHAnsi" w:hAnsiTheme="majorHAnsi" w:cstheme="majorHAnsi"/>
         </w:rPr>
-        <w:t xml:space="preserve">Pour conclure cette documentation et donc le projet, nous avons décidé de faire notre application avec l’aide de Visual Studio. Le langage de programmation de ce programme nous a demandé quelques temps d’adaptations </w:t>
+        <w:t xml:space="preserve">Pour </w:t>
+      </w:r>
+      <w:r>
+        <w:rPr>
+          <w:rFonts w:asciiTheme="majorHAnsi" w:hAnsiTheme="majorHAnsi" w:cstheme="majorHAnsi"/>
+        </w:rPr>
+        <w:t xml:space="preserve">conclure cette documentation ainsi que </w:t>
+      </w:r>
+      <w:r>
+        <w:rPr>
+          <w:rFonts w:asciiTheme="majorHAnsi" w:hAnsiTheme="majorHAnsi" w:cstheme="majorHAnsi"/>
+        </w:rPr>
+        <w:t>le projet,</w:t>
+      </w:r>
+      <w:r>
+        <w:rPr>
+          <w:rFonts w:asciiTheme="majorHAnsi" w:hAnsiTheme="majorHAnsi" w:cstheme="majorHAnsi"/>
+        </w:rPr>
+        <w:t xml:space="preserve"> voici quelques lignes. </w:t>
+      </w:r>
+      <w:r>
+        <w:rPr>
+          <w:rFonts w:asciiTheme="majorHAnsi" w:hAnsiTheme="majorHAnsi" w:cstheme="majorHAnsi"/>
+        </w:rPr>
+        <w:t>N</w:t>
+      </w:r>
+      <w:r>
+        <w:rPr>
+          <w:rFonts w:asciiTheme="majorHAnsi" w:hAnsiTheme="majorHAnsi" w:cstheme="majorHAnsi"/>
+        </w:rPr>
+        <w:t xml:space="preserve">ous avons décidé de faire notre application avec l’aide de Visual Studio. Le langage de programmation de ce programme nous a demandé quelques temps d’adaptations </w:t>
       </w:r>
       <w:r>
         <w:rPr>
@@ -11415,6 +11883,71 @@
           <w:rFonts w:asciiTheme="majorHAnsi" w:hAnsiTheme="majorHAnsi" w:cstheme="majorHAnsi"/>
         </w:rPr>
         <w:t xml:space="preserve"> </w:t>
+      </w:r>
+      <w:r>
+        <w:rPr>
+          <w:rFonts w:asciiTheme="majorHAnsi" w:hAnsiTheme="majorHAnsi" w:cstheme="majorHAnsi"/>
+        </w:rPr>
+        <w:t xml:space="preserve">Toutes les fonctions que les clients demandaient ont été implémentées. Il y a tout de même un bémol, comme cité plus haut, la lenteur de la lecture à </w:t>
+      </w:r>
+      <w:r>
+        <w:rPr>
+          <w:rFonts w:asciiTheme="majorHAnsi" w:hAnsiTheme="majorHAnsi" w:cstheme="majorHAnsi"/>
+        </w:rPr>
+        <w:lastRenderedPageBreak/>
+        <w:t xml:space="preserve">l’intérieur des fichiers est extrêmement lente. </w:t>
+      </w:r>
+      <w:r>
+        <w:rPr>
+          <w:rFonts w:asciiTheme="majorHAnsi" w:hAnsiTheme="majorHAnsi" w:cstheme="majorHAnsi"/>
+        </w:rPr>
+        <w:t xml:space="preserve">Nous </w:t>
+      </w:r>
+      <w:r>
+        <w:rPr>
+          <w:rFonts w:asciiTheme="majorHAnsi" w:hAnsiTheme="majorHAnsi" w:cstheme="majorHAnsi"/>
+        </w:rPr>
+        <w:t>n’</w:t>
+      </w:r>
+      <w:r>
+        <w:rPr>
+          <w:rFonts w:asciiTheme="majorHAnsi" w:hAnsiTheme="majorHAnsi" w:cstheme="majorHAnsi"/>
+        </w:rPr>
+        <w:t xml:space="preserve">avons pas pu trouver d’alternative pour régler ce problème. </w:t>
+      </w:r>
+    </w:p>
+    <w:p>
+      <w:pPr>
+        <w:pStyle w:val="En-tte"/>
+        <w:rPr>
+          <w:rFonts w:asciiTheme="majorHAnsi" w:hAnsiTheme="majorHAnsi" w:cstheme="majorHAnsi"/>
+        </w:rPr>
+      </w:pPr>
+    </w:p>
+    <w:p>
+      <w:pPr>
+        <w:pStyle w:val="En-tte"/>
+        <w:rPr>
+          <w:rFonts w:asciiTheme="majorHAnsi" w:hAnsiTheme="majorHAnsi" w:cstheme="majorHAnsi"/>
+        </w:rPr>
+      </w:pPr>
+      <w:r>
+        <w:rPr>
+          <w:rFonts w:asciiTheme="majorHAnsi" w:hAnsiTheme="majorHAnsi" w:cstheme="majorHAnsi"/>
+        </w:rPr>
+        <w:t xml:space="preserve">Le projet en lui-même s’est bien déroulé, nous avons partagé le travail en fonction des facilités de chacun. </w:t>
+      </w:r>
+      <w:r>
+        <w:rPr>
+          <w:rFonts w:asciiTheme="majorHAnsi" w:hAnsiTheme="majorHAnsi" w:cstheme="majorHAnsi"/>
+        </w:rPr>
+        <w:t xml:space="preserve">Alexandre a passé plus de temps que Jérémy à coder l’application vu qu’il avait plus de facilité avec C#. Jérémy s’est donc concentré sur la documentation. Il a tout de même aidé Alexandre sur quelques fonctions </w:t>
+      </w:r>
+      <w:r>
+        <w:rPr>
+          <w:rFonts w:asciiTheme="majorHAnsi" w:hAnsiTheme="majorHAnsi" w:cstheme="majorHAnsi"/>
+        </w:rPr>
+        <w:t>qu’il a développé.</w:t>
       </w:r>
     </w:p>
     <w:p>
@@ -11469,8 +12002,18 @@
           <w:i/>
           <w:sz w:val="24"/>
         </w:rPr>
-        <w:t>Développez en tous cas les points suivants:</w:t>
-      </w:r>
+        <w:t xml:space="preserve">Développez en tous cas les points </w:t>
+      </w:r>
+      <w:proofErr w:type="gramStart"/>
+      <w:r>
+        <w:rPr>
+          <w:rFonts w:asciiTheme="majorHAnsi" w:hAnsiTheme="majorHAnsi" w:cstheme="majorHAnsi"/>
+          <w:i/>
+          <w:sz w:val="24"/>
+        </w:rPr>
+        <w:t>suivants:</w:t>
+      </w:r>
+      <w:proofErr w:type="gramEnd"/>
     </w:p>
     <w:p>
       <w:pPr>
@@ -11541,7 +12084,6 @@
           <w:rFonts w:asciiTheme="majorHAnsi" w:hAnsiTheme="majorHAnsi" w:cstheme="majorHAnsi"/>
           <w:i/>
         </w:rPr>
-        <w:lastRenderedPageBreak/>
         <w:t>Difficultés particulières</w:t>
       </w:r>
     </w:p>
@@ -11585,22 +12127,13 @@
         </w:rPr>
         <w:br w:type="page"/>
       </w:r>
-      <w:proofErr w:type="spellStart"/>
       <w:r>
         <w:rPr>
           <w:rFonts w:asciiTheme="majorHAnsi" w:hAnsiTheme="majorHAnsi" w:cstheme="majorHAnsi"/>
           <w:highlight w:val="yellow"/>
         </w:rPr>
         <w:lastRenderedPageBreak/>
-        <w:t>Echéance</w:t>
-      </w:r>
-      <w:proofErr w:type="spellEnd"/>
-      <w:r>
-        <w:rPr>
-          <w:rFonts w:asciiTheme="majorHAnsi" w:hAnsiTheme="majorHAnsi" w:cstheme="majorHAnsi"/>
-          <w:highlight w:val="yellow"/>
-        </w:rPr>
-        <w:t xml:space="preserve"> 5</w:t>
+        <w:t>Echéance 5</w:t>
       </w:r>
     </w:p>
     <w:p>
@@ -11621,20 +12154,47 @@
           <w:rFonts w:asciiTheme="majorHAnsi" w:hAnsiTheme="majorHAnsi" w:cstheme="majorHAnsi"/>
         </w:rPr>
       </w:pPr>
-      <w:bookmarkStart w:id="37" w:name="_Toc71703264"/>
-      <w:bookmarkStart w:id="38" w:name="_Toc528913937"/>
+      <w:bookmarkStart w:id="36" w:name="_Toc71703264"/>
+      <w:bookmarkStart w:id="37" w:name="_Toc528913937"/>
       <w:r>
         <w:rPr>
           <w:rFonts w:asciiTheme="majorHAnsi" w:hAnsiTheme="majorHAnsi" w:cstheme="majorHAnsi"/>
         </w:rPr>
         <w:t>A</w:t>
       </w:r>
+      <w:bookmarkEnd w:id="36"/>
+      <w:r>
+        <w:rPr>
+          <w:rFonts w:asciiTheme="majorHAnsi" w:hAnsiTheme="majorHAnsi" w:cstheme="majorHAnsi"/>
+        </w:rPr>
+        <w:t>nnexes</w:t>
+      </w:r>
       <w:bookmarkEnd w:id="37"/>
-      <w:r>
-        <w:rPr>
-          <w:rFonts w:asciiTheme="majorHAnsi" w:hAnsiTheme="majorHAnsi" w:cstheme="majorHAnsi"/>
-        </w:rPr>
-        <w:t>nnexes</w:t>
+    </w:p>
+    <w:p>
+      <w:pPr>
+        <w:rPr>
+          <w:rFonts w:asciiTheme="majorHAnsi" w:hAnsiTheme="majorHAnsi" w:cstheme="majorHAnsi"/>
+        </w:rPr>
+      </w:pPr>
+    </w:p>
+    <w:p>
+      <w:pPr>
+        <w:pStyle w:val="Titre2"/>
+        <w:rPr>
+          <w:rFonts w:asciiTheme="majorHAnsi" w:hAnsiTheme="majorHAnsi" w:cstheme="majorHAnsi"/>
+          <w:i w:val="0"/>
+          <w:iCs/>
+        </w:rPr>
+      </w:pPr>
+      <w:bookmarkStart w:id="38" w:name="_Toc528913938"/>
+      <w:r>
+        <w:rPr>
+          <w:rFonts w:asciiTheme="majorHAnsi" w:hAnsiTheme="majorHAnsi" w:cstheme="majorHAnsi"/>
+          <w:i w:val="0"/>
+          <w:iCs/>
+        </w:rPr>
+        <w:t>Résumé du rapport du TPI / version succincte de la documentation</w:t>
       </w:r>
       <w:bookmarkEnd w:id="38"/>
     </w:p>
@@ -11654,21 +12214,80 @@
           <w:iCs/>
         </w:rPr>
       </w:pPr>
-      <w:bookmarkStart w:id="39" w:name="_Toc528913938"/>
+      <w:bookmarkStart w:id="39" w:name="_Toc71703265"/>
+      <w:bookmarkStart w:id="40" w:name="_Toc528913939"/>
       <w:r>
         <w:rPr>
           <w:rFonts w:asciiTheme="majorHAnsi" w:hAnsiTheme="majorHAnsi" w:cstheme="majorHAnsi"/>
           <w:i w:val="0"/>
           <w:iCs/>
         </w:rPr>
-        <w:t>Résumé du rapport du TPI / version succincte de la documentation</w:t>
+        <w:t>Sources – Bibliographie</w:t>
       </w:r>
       <w:bookmarkEnd w:id="39"/>
-    </w:p>
-    <w:p>
-      <w:pPr>
-        <w:rPr>
-          <w:rFonts w:asciiTheme="majorHAnsi" w:hAnsiTheme="majorHAnsi" w:cstheme="majorHAnsi"/>
+      <w:bookmarkEnd w:id="40"/>
+    </w:p>
+    <w:p>
+      <w:pPr>
+        <w:ind w:left="426"/>
+        <w:rPr>
+          <w:rFonts w:asciiTheme="majorHAnsi" w:hAnsiTheme="majorHAnsi" w:cstheme="majorHAnsi"/>
+          <w:iCs/>
+        </w:rPr>
+      </w:pPr>
+    </w:p>
+    <w:p>
+      <w:pPr>
+        <w:ind w:left="426"/>
+        <w:rPr>
+          <w:rFonts w:asciiTheme="majorHAnsi" w:hAnsiTheme="majorHAnsi" w:cstheme="majorHAnsi"/>
+          <w:i/>
+        </w:rPr>
+      </w:pPr>
+      <w:r>
+        <w:rPr>
+          <w:rFonts w:asciiTheme="majorHAnsi" w:hAnsiTheme="majorHAnsi" w:cstheme="majorHAnsi"/>
+          <w:i/>
+        </w:rPr>
+        <w:t>Liste des livres utilisé</w:t>
+      </w:r>
+      <w:r>
+        <w:rPr>
+          <w:rFonts w:asciiTheme="majorHAnsi" w:hAnsiTheme="majorHAnsi" w:cstheme="majorHAnsi"/>
+          <w:i/>
+        </w:rPr>
+        <w:t>s</w:t>
+      </w:r>
+      <w:r>
+        <w:rPr>
+          <w:rFonts w:asciiTheme="majorHAnsi" w:hAnsiTheme="majorHAnsi" w:cstheme="majorHAnsi"/>
+          <w:i/>
+        </w:rPr>
+        <w:t xml:space="preserve"> (Titre, auteur, date), des sites Internet (URL) consultés, des articles (Revue, date, titre, </w:t>
+      </w:r>
+      <w:proofErr w:type="gramStart"/>
+      <w:r>
+        <w:rPr>
+          <w:rFonts w:asciiTheme="majorHAnsi" w:hAnsiTheme="majorHAnsi" w:cstheme="majorHAnsi"/>
+          <w:i/>
+        </w:rPr>
+        <w:t>auteur)…</w:t>
+      </w:r>
+      <w:proofErr w:type="gramEnd"/>
+      <w:r>
+        <w:rPr>
+          <w:rFonts w:asciiTheme="majorHAnsi" w:hAnsiTheme="majorHAnsi" w:cstheme="majorHAnsi"/>
+          <w:i/>
+        </w:rPr>
+        <w:t xml:space="preserve"> Et de toutes les aides externes (noms)   </w:t>
+      </w:r>
+    </w:p>
+    <w:p>
+      <w:pPr>
+        <w:ind w:left="426"/>
+        <w:rPr>
+          <w:rFonts w:asciiTheme="majorHAnsi" w:hAnsiTheme="majorHAnsi" w:cstheme="majorHAnsi"/>
+          <w:i/>
         </w:rPr>
       </w:pPr>
     </w:p>
@@ -11678,69 +12297,98 @@
         <w:rPr>
           <w:rFonts w:asciiTheme="majorHAnsi" w:hAnsiTheme="majorHAnsi" w:cstheme="majorHAnsi"/>
           <w:i w:val="0"/>
-          <w:iCs/>
-        </w:rPr>
-      </w:pPr>
-      <w:bookmarkStart w:id="40" w:name="_Toc71703265"/>
-      <w:bookmarkStart w:id="41" w:name="_Toc528913939"/>
+        </w:rPr>
+      </w:pPr>
+      <w:bookmarkStart w:id="41" w:name="_Toc528913940"/>
       <w:r>
         <w:rPr>
           <w:rFonts w:asciiTheme="majorHAnsi" w:hAnsiTheme="majorHAnsi" w:cstheme="majorHAnsi"/>
           <w:i w:val="0"/>
-          <w:iCs/>
-        </w:rPr>
-        <w:t>Sources – Bibliographie</w:t>
-      </w:r>
-      <w:bookmarkEnd w:id="40"/>
+        </w:rPr>
+        <w:t>Journal de travail</w:t>
+      </w:r>
       <w:bookmarkEnd w:id="41"/>
-    </w:p>
-    <w:p>
-      <w:pPr>
-        <w:ind w:left="426"/>
-        <w:rPr>
-          <w:rFonts w:asciiTheme="majorHAnsi" w:hAnsiTheme="majorHAnsi" w:cstheme="majorHAnsi"/>
-          <w:iCs/>
-        </w:rPr>
-      </w:pPr>
-    </w:p>
-    <w:p>
-      <w:pPr>
-        <w:ind w:left="426"/>
-        <w:rPr>
-          <w:rFonts w:asciiTheme="majorHAnsi" w:hAnsiTheme="majorHAnsi" w:cstheme="majorHAnsi"/>
-          <w:i/>
-        </w:rPr>
-      </w:pPr>
-      <w:r>
-        <w:rPr>
-          <w:rFonts w:asciiTheme="majorHAnsi" w:hAnsiTheme="majorHAnsi" w:cstheme="majorHAnsi"/>
-          <w:i/>
-        </w:rPr>
-        <w:t>Liste des livres utilisé</w:t>
-      </w:r>
-      <w:r>
-        <w:rPr>
-          <w:rFonts w:asciiTheme="majorHAnsi" w:hAnsiTheme="majorHAnsi" w:cstheme="majorHAnsi"/>
-          <w:i/>
+      <w:r>
+        <w:rPr>
+          <w:rFonts w:asciiTheme="majorHAnsi" w:hAnsiTheme="majorHAnsi" w:cstheme="majorHAnsi"/>
+          <w:i w:val="0"/>
+        </w:rPr>
+        <w:t xml:space="preserve"> </w:t>
+      </w:r>
+    </w:p>
+    <w:p/>
+    <w:p>
+      <w:pPr>
+        <w:rPr>
+          <w:rFonts w:asciiTheme="majorHAnsi" w:hAnsiTheme="majorHAnsi" w:cstheme="majorHAnsi"/>
+        </w:rPr>
+      </w:pPr>
+      <w:r>
+        <w:rPr>
+          <w:rFonts w:asciiTheme="majorHAnsi" w:hAnsiTheme="majorHAnsi" w:cstheme="majorHAnsi"/>
+        </w:rPr>
+        <w:t>Se référencer au</w:t>
+      </w:r>
+      <w:r>
+        <w:rPr>
+          <w:rFonts w:asciiTheme="majorHAnsi" w:hAnsiTheme="majorHAnsi" w:cstheme="majorHAnsi"/>
+        </w:rPr>
+        <w:t>x</w:t>
+      </w:r>
+      <w:r>
+        <w:rPr>
+          <w:rFonts w:asciiTheme="majorHAnsi" w:hAnsiTheme="majorHAnsi" w:cstheme="majorHAnsi"/>
+        </w:rPr>
+        <w:t xml:space="preserve"> fichier</w:t>
+      </w:r>
+      <w:r>
+        <w:rPr>
+          <w:rFonts w:asciiTheme="majorHAnsi" w:hAnsiTheme="majorHAnsi" w:cstheme="majorHAnsi"/>
         </w:rPr>
         <w:t>s</w:t>
       </w:r>
       <w:r>
         <w:rPr>
           <w:rFonts w:asciiTheme="majorHAnsi" w:hAnsiTheme="majorHAnsi" w:cstheme="majorHAnsi"/>
-          <w:i/>
-        </w:rPr>
-        <w:t xml:space="preserve"> (Titre, auteur, date), des sites Internet (URL) consultés, des articles (Revue, date, titre, auteur)… Et de toutes les aides externes (noms)   </w:t>
-      </w:r>
-    </w:p>
-    <w:p>
-      <w:pPr>
-        <w:ind w:left="426"/>
-        <w:rPr>
-          <w:rFonts w:asciiTheme="majorHAnsi" w:hAnsiTheme="majorHAnsi" w:cstheme="majorHAnsi"/>
-          <w:i/>
-        </w:rPr>
-      </w:pPr>
+        </w:rPr>
+        <w:t xml:space="preserve"> </w:t>
+      </w:r>
+      <w:r>
+        <w:rPr>
+          <w:rFonts w:asciiTheme="majorHAnsi" w:hAnsiTheme="majorHAnsi" w:cstheme="majorHAnsi"/>
+        </w:rPr>
+        <w:t>de</w:t>
+      </w:r>
+      <w:r>
+        <w:rPr>
+          <w:rFonts w:asciiTheme="majorHAnsi" w:hAnsiTheme="majorHAnsi" w:cstheme="majorHAnsi"/>
+        </w:rPr>
+        <w:t>,</w:t>
+      </w:r>
+      <w:r>
+        <w:rPr>
+          <w:rFonts w:asciiTheme="majorHAnsi" w:hAnsiTheme="majorHAnsi" w:cstheme="majorHAnsi"/>
+        </w:rPr>
+        <w:t xml:space="preserve"> Jérémy et Alexandre</w:t>
+      </w:r>
+      <w:r>
+        <w:rPr>
+          <w:rFonts w:asciiTheme="majorHAnsi" w:hAnsiTheme="majorHAnsi" w:cstheme="majorHAnsi"/>
+        </w:rPr>
+        <w:t>,</w:t>
+      </w:r>
+      <w:r>
+        <w:rPr>
+          <w:rFonts w:asciiTheme="majorHAnsi" w:hAnsiTheme="majorHAnsi" w:cstheme="majorHAnsi"/>
+        </w:rPr>
+        <w:t xml:space="preserve"> </w:t>
+      </w:r>
+      <w:r>
+        <w:rPr>
+          <w:rFonts w:asciiTheme="majorHAnsi" w:hAnsiTheme="majorHAnsi" w:cstheme="majorHAnsi"/>
+        </w:rPr>
+        <w:t>mis en annexe.</w:t>
+      </w:r>
     </w:p>
     <w:p>
       <w:pPr>
@@ -11748,133 +12396,34 @@
         <w:rPr>
           <w:rFonts w:asciiTheme="majorHAnsi" w:hAnsiTheme="majorHAnsi" w:cstheme="majorHAnsi"/>
           <w:i w:val="0"/>
-        </w:rPr>
-      </w:pPr>
-      <w:bookmarkStart w:id="42" w:name="_Toc528913940"/>
+          <w:iCs/>
+          <w:highlight w:val="yellow"/>
+        </w:rPr>
+      </w:pPr>
+      <w:bookmarkStart w:id="42" w:name="_Toc25553330"/>
+      <w:bookmarkStart w:id="43" w:name="_Toc71703266"/>
+      <w:bookmarkStart w:id="44" w:name="_Toc528913941"/>
       <w:r>
         <w:rPr>
           <w:rFonts w:asciiTheme="majorHAnsi" w:hAnsiTheme="majorHAnsi" w:cstheme="majorHAnsi"/>
           <w:i w:val="0"/>
-        </w:rPr>
-        <w:t>Journal de travail</w:t>
+          <w:iCs/>
+          <w:highlight w:val="yellow"/>
+        </w:rPr>
+        <w:t xml:space="preserve">Journal de </w:t>
       </w:r>
       <w:bookmarkEnd w:id="42"/>
+      <w:bookmarkEnd w:id="43"/>
       <w:r>
         <w:rPr>
           <w:rFonts w:asciiTheme="majorHAnsi" w:hAnsiTheme="majorHAnsi" w:cstheme="majorHAnsi"/>
           <w:i w:val="0"/>
-        </w:rPr>
-        <w:t xml:space="preserve"> </w:t>
-      </w:r>
-    </w:p>
-    <w:p/>
-    <w:p>
-      <w:pPr>
-        <w:rPr>
-          <w:rFonts w:asciiTheme="majorHAnsi" w:hAnsiTheme="majorHAnsi" w:cstheme="majorHAnsi"/>
-        </w:rPr>
-      </w:pPr>
-      <w:r>
-        <w:rPr>
-          <w:rFonts w:asciiTheme="majorHAnsi" w:hAnsiTheme="majorHAnsi" w:cstheme="majorHAnsi"/>
-        </w:rPr>
-        <w:t>Se référencer au</w:t>
-      </w:r>
-      <w:r>
-        <w:rPr>
-          <w:rFonts w:asciiTheme="majorHAnsi" w:hAnsiTheme="majorHAnsi" w:cstheme="majorHAnsi"/>
-        </w:rPr>
-        <w:t>x</w:t>
-      </w:r>
-      <w:r>
-        <w:rPr>
-          <w:rFonts w:asciiTheme="majorHAnsi" w:hAnsiTheme="majorHAnsi" w:cstheme="majorHAnsi"/>
-        </w:rPr>
-        <w:t xml:space="preserve"> fichier</w:t>
-      </w:r>
-      <w:r>
-        <w:rPr>
-          <w:rFonts w:asciiTheme="majorHAnsi" w:hAnsiTheme="majorHAnsi" w:cstheme="majorHAnsi"/>
-        </w:rPr>
-        <w:t>s</w:t>
-      </w:r>
-      <w:r>
-        <w:rPr>
-          <w:rFonts w:asciiTheme="majorHAnsi" w:hAnsiTheme="majorHAnsi" w:cstheme="majorHAnsi"/>
-        </w:rPr>
-        <w:t xml:space="preserve"> </w:t>
-      </w:r>
-      <w:r>
-        <w:rPr>
-          <w:rFonts w:asciiTheme="majorHAnsi" w:hAnsiTheme="majorHAnsi" w:cstheme="majorHAnsi"/>
-        </w:rPr>
-        <w:t>de</w:t>
-      </w:r>
-      <w:r>
-        <w:rPr>
-          <w:rFonts w:asciiTheme="majorHAnsi" w:hAnsiTheme="majorHAnsi" w:cstheme="majorHAnsi"/>
-        </w:rPr>
-        <w:t>,</w:t>
-      </w:r>
-      <w:r>
-        <w:rPr>
-          <w:rFonts w:asciiTheme="majorHAnsi" w:hAnsiTheme="majorHAnsi" w:cstheme="majorHAnsi"/>
-        </w:rPr>
-        <w:t xml:space="preserve"> Jérémy et Alexandre</w:t>
-      </w:r>
-      <w:r>
-        <w:rPr>
-          <w:rFonts w:asciiTheme="majorHAnsi" w:hAnsiTheme="majorHAnsi" w:cstheme="majorHAnsi"/>
-        </w:rPr>
-        <w:t>,</w:t>
-      </w:r>
-      <w:r>
-        <w:rPr>
-          <w:rFonts w:asciiTheme="majorHAnsi" w:hAnsiTheme="majorHAnsi" w:cstheme="majorHAnsi"/>
-        </w:rPr>
-        <w:t xml:space="preserve"> </w:t>
-      </w:r>
-      <w:r>
-        <w:rPr>
-          <w:rFonts w:asciiTheme="majorHAnsi" w:hAnsiTheme="majorHAnsi" w:cstheme="majorHAnsi"/>
-        </w:rPr>
-        <w:t>mis en annexe.</w:t>
-      </w:r>
-    </w:p>
-    <w:p>
-      <w:pPr>
-        <w:pStyle w:val="Titre2"/>
-        <w:rPr>
-          <w:rFonts w:asciiTheme="majorHAnsi" w:hAnsiTheme="majorHAnsi" w:cstheme="majorHAnsi"/>
-          <w:i w:val="0"/>
           <w:iCs/>
           <w:highlight w:val="yellow"/>
         </w:rPr>
-      </w:pPr>
-      <w:bookmarkStart w:id="43" w:name="_Toc25553330"/>
-      <w:bookmarkStart w:id="44" w:name="_Toc71703266"/>
-      <w:bookmarkStart w:id="45" w:name="_Toc528913941"/>
-      <w:r>
-        <w:rPr>
-          <w:rFonts w:asciiTheme="majorHAnsi" w:hAnsiTheme="majorHAnsi" w:cstheme="majorHAnsi"/>
-          <w:i w:val="0"/>
-          <w:iCs/>
-          <w:highlight w:val="yellow"/>
-        </w:rPr>
-        <w:t xml:space="preserve">Journal de </w:t>
-      </w:r>
-      <w:bookmarkEnd w:id="43"/>
+        <w:t>bord</w:t>
+      </w:r>
       <w:bookmarkEnd w:id="44"/>
-      <w:r>
-        <w:rPr>
-          <w:rFonts w:asciiTheme="majorHAnsi" w:hAnsiTheme="majorHAnsi" w:cstheme="majorHAnsi"/>
-          <w:i w:val="0"/>
-          <w:iCs/>
-          <w:highlight w:val="yellow"/>
-        </w:rPr>
-        <w:t>bord</w:t>
-      </w:r>
-      <w:bookmarkEnd w:id="45"/>
     </w:p>
     <w:p>
       <w:pPr>
@@ -11937,7 +12486,6 @@
                 <w:highlight w:val="yellow"/>
               </w:rPr>
             </w:pPr>
-            <w:proofErr w:type="spellStart"/>
             <w:r>
               <w:rPr>
                 <w:rFonts w:asciiTheme="majorHAnsi" w:hAnsiTheme="majorHAnsi" w:cstheme="majorHAnsi"/>
@@ -11946,7 +12494,6 @@
               </w:rPr>
               <w:t>Evénement</w:t>
             </w:r>
-            <w:proofErr w:type="spellEnd"/>
           </w:p>
         </w:tc>
       </w:tr>
@@ -12016,7 +12563,7 @@
           <w:highlight w:val="yellow"/>
         </w:rPr>
       </w:pPr>
-      <w:bookmarkStart w:id="46" w:name="_Toc25553331"/>
+      <w:bookmarkStart w:id="45" w:name="_Toc25553331"/>
     </w:p>
     <w:p>
       <w:pPr>
@@ -12049,113 +12596,68 @@
           <w:rFonts w:asciiTheme="majorHAnsi" w:hAnsiTheme="majorHAnsi" w:cstheme="majorHAnsi"/>
         </w:rPr>
       </w:pPr>
-      <w:proofErr w:type="spellStart"/>
       <w:r>
         <w:rPr>
           <w:rFonts w:asciiTheme="majorHAnsi" w:hAnsiTheme="majorHAnsi" w:cstheme="majorHAnsi"/>
           <w:highlight w:val="yellow"/>
         </w:rPr>
-        <w:t>Echéance</w:t>
-      </w:r>
-      <w:proofErr w:type="spellEnd"/>
+        <w:t>Echéance 1</w:t>
+      </w:r>
+    </w:p>
+    <w:p>
+      <w:pPr>
+        <w:rPr>
+          <w:rFonts w:asciiTheme="majorHAnsi" w:hAnsiTheme="majorHAnsi" w:cstheme="majorHAnsi"/>
+        </w:rPr>
+      </w:pPr>
       <w:r>
         <w:rPr>
           <w:rFonts w:asciiTheme="majorHAnsi" w:hAnsiTheme="majorHAnsi" w:cstheme="majorHAnsi"/>
           <w:highlight w:val="yellow"/>
         </w:rPr>
-        <w:t xml:space="preserve"> 1</w:t>
-      </w:r>
-    </w:p>
-    <w:p>
-      <w:pPr>
-        <w:rPr>
-          <w:rFonts w:asciiTheme="majorHAnsi" w:hAnsiTheme="majorHAnsi" w:cstheme="majorHAnsi"/>
-        </w:rPr>
-      </w:pPr>
-      <w:proofErr w:type="spellStart"/>
+        <w:t>Echéance 2</w:t>
+      </w:r>
+    </w:p>
+    <w:p>
+      <w:pPr>
+        <w:rPr>
+          <w:rFonts w:asciiTheme="majorHAnsi" w:hAnsiTheme="majorHAnsi" w:cstheme="majorHAnsi"/>
+        </w:rPr>
+      </w:pPr>
       <w:r>
         <w:rPr>
           <w:rFonts w:asciiTheme="majorHAnsi" w:hAnsiTheme="majorHAnsi" w:cstheme="majorHAnsi"/>
           <w:highlight w:val="yellow"/>
         </w:rPr>
-        <w:t>Echéance</w:t>
-      </w:r>
-      <w:proofErr w:type="spellEnd"/>
+        <w:t>Echéance 3</w:t>
+      </w:r>
+    </w:p>
+    <w:p>
+      <w:pPr>
+        <w:rPr>
+          <w:rFonts w:asciiTheme="majorHAnsi" w:hAnsiTheme="majorHAnsi" w:cstheme="majorHAnsi"/>
+        </w:rPr>
+      </w:pPr>
       <w:r>
         <w:rPr>
           <w:rFonts w:asciiTheme="majorHAnsi" w:hAnsiTheme="majorHAnsi" w:cstheme="majorHAnsi"/>
           <w:highlight w:val="yellow"/>
         </w:rPr>
-        <w:t xml:space="preserve"> 2</w:t>
-      </w:r>
-    </w:p>
-    <w:p>
-      <w:pPr>
-        <w:rPr>
-          <w:rFonts w:asciiTheme="majorHAnsi" w:hAnsiTheme="majorHAnsi" w:cstheme="majorHAnsi"/>
-        </w:rPr>
-      </w:pPr>
-      <w:proofErr w:type="spellStart"/>
+        <w:t>Echéance 4</w:t>
+      </w:r>
+    </w:p>
+    <w:p>
+      <w:pPr>
+        <w:rPr>
+          <w:rFonts w:asciiTheme="majorHAnsi" w:hAnsiTheme="majorHAnsi" w:cstheme="majorHAnsi"/>
+        </w:rPr>
+      </w:pPr>
       <w:r>
         <w:rPr>
           <w:rFonts w:asciiTheme="majorHAnsi" w:hAnsiTheme="majorHAnsi" w:cstheme="majorHAnsi"/>
           <w:highlight w:val="yellow"/>
         </w:rPr>
-        <w:t>Echéance</w:t>
-      </w:r>
-      <w:proofErr w:type="spellEnd"/>
-      <w:r>
-        <w:rPr>
-          <w:rFonts w:asciiTheme="majorHAnsi" w:hAnsiTheme="majorHAnsi" w:cstheme="majorHAnsi"/>
-          <w:highlight w:val="yellow"/>
-        </w:rPr>
-        <w:t xml:space="preserve"> 3</w:t>
-      </w:r>
-    </w:p>
-    <w:p>
-      <w:pPr>
-        <w:rPr>
-          <w:rFonts w:asciiTheme="majorHAnsi" w:hAnsiTheme="majorHAnsi" w:cstheme="majorHAnsi"/>
-        </w:rPr>
-      </w:pPr>
-      <w:proofErr w:type="spellStart"/>
-      <w:r>
-        <w:rPr>
-          <w:rFonts w:asciiTheme="majorHAnsi" w:hAnsiTheme="majorHAnsi" w:cstheme="majorHAnsi"/>
-          <w:highlight w:val="yellow"/>
-        </w:rPr>
-        <w:t>Echéance</w:t>
-      </w:r>
-      <w:proofErr w:type="spellEnd"/>
-      <w:r>
-        <w:rPr>
-          <w:rFonts w:asciiTheme="majorHAnsi" w:hAnsiTheme="majorHAnsi" w:cstheme="majorHAnsi"/>
-          <w:highlight w:val="yellow"/>
-        </w:rPr>
-        <w:t xml:space="preserve"> 4</w:t>
-      </w:r>
-    </w:p>
-    <w:p>
-      <w:pPr>
-        <w:rPr>
-          <w:rFonts w:asciiTheme="majorHAnsi" w:hAnsiTheme="majorHAnsi" w:cstheme="majorHAnsi"/>
-        </w:rPr>
-      </w:pPr>
-      <w:proofErr w:type="spellStart"/>
-      <w:r>
-        <w:rPr>
-          <w:rFonts w:asciiTheme="majorHAnsi" w:hAnsiTheme="majorHAnsi" w:cstheme="majorHAnsi"/>
-          <w:highlight w:val="yellow"/>
-        </w:rPr>
-        <w:t>Echéance</w:t>
-      </w:r>
-      <w:proofErr w:type="spellEnd"/>
-      <w:r>
-        <w:rPr>
-          <w:rFonts w:asciiTheme="majorHAnsi" w:hAnsiTheme="majorHAnsi" w:cstheme="majorHAnsi"/>
-          <w:highlight w:val="yellow"/>
-        </w:rPr>
-        <w:t xml:space="preserve"> 5</w:t>
+        <w:t>Echéance 5</w:t>
       </w:r>
     </w:p>
     <w:p>
@@ -12176,8 +12678,8 @@
           <w:iCs/>
         </w:rPr>
       </w:pPr>
-      <w:bookmarkStart w:id="47" w:name="_Toc71703267"/>
-      <w:bookmarkStart w:id="48" w:name="_Toc528913942"/>
+      <w:bookmarkStart w:id="46" w:name="_Toc71703267"/>
+      <w:bookmarkStart w:id="47" w:name="_Toc528913942"/>
       <w:r>
         <w:rPr>
           <w:rFonts w:asciiTheme="majorHAnsi" w:hAnsiTheme="majorHAnsi" w:cstheme="majorHAnsi"/>
@@ -12186,232 +12688,127 @@
         </w:rPr>
         <w:t>Manuel d'Installation</w:t>
       </w:r>
+      <w:bookmarkEnd w:id="45"/>
       <w:bookmarkEnd w:id="46"/>
       <w:bookmarkEnd w:id="47"/>
+    </w:p>
+    <w:p>
+      <w:pPr>
+        <w:rPr>
+          <w:rFonts w:asciiTheme="majorHAnsi" w:hAnsiTheme="majorHAnsi" w:cstheme="majorHAnsi"/>
+        </w:rPr>
+      </w:pPr>
+      <w:r>
+        <w:rPr>
+          <w:rFonts w:asciiTheme="majorHAnsi" w:hAnsiTheme="majorHAnsi" w:cstheme="majorHAnsi"/>
+          <w:highlight w:val="yellow"/>
+        </w:rPr>
+        <w:t>Important !</w:t>
+      </w:r>
+    </w:p>
+    <w:p>
+      <w:pPr>
+        <w:rPr>
+          <w:rFonts w:asciiTheme="majorHAnsi" w:hAnsiTheme="majorHAnsi" w:cstheme="majorHAnsi"/>
+        </w:rPr>
+      </w:pPr>
+      <w:r>
+        <w:rPr>
+          <w:rFonts w:asciiTheme="majorHAnsi" w:hAnsiTheme="majorHAnsi" w:cstheme="majorHAnsi"/>
+          <w:highlight w:val="yellow"/>
+        </w:rPr>
+        <w:t>Eché</w:t>
+      </w:r>
+      <w:r>
+        <w:rPr>
+          <w:rFonts w:asciiTheme="majorHAnsi" w:hAnsiTheme="majorHAnsi" w:cstheme="majorHAnsi"/>
+          <w:highlight w:val="yellow"/>
+        </w:rPr>
+        <w:t>ance 4</w:t>
+      </w:r>
+      <w:r>
+        <w:rPr>
+          <w:rFonts w:asciiTheme="majorHAnsi" w:hAnsiTheme="majorHAnsi" w:cstheme="majorHAnsi"/>
+          <w:highlight w:val="yellow"/>
+        </w:rPr>
+        <w:t xml:space="preserve"> (</w:t>
+      </w:r>
+      <w:proofErr w:type="spellStart"/>
+      <w:r>
+        <w:rPr>
+          <w:rFonts w:asciiTheme="majorHAnsi" w:hAnsiTheme="majorHAnsi" w:cstheme="majorHAnsi"/>
+          <w:highlight w:val="yellow"/>
+        </w:rPr>
+        <w:t>Readme</w:t>
+      </w:r>
+      <w:proofErr w:type="spellEnd"/>
+      <w:r>
+        <w:rPr>
+          <w:rFonts w:asciiTheme="majorHAnsi" w:hAnsiTheme="majorHAnsi" w:cstheme="majorHAnsi"/>
+          <w:highlight w:val="yellow"/>
+        </w:rPr>
+        <w:t xml:space="preserve"> dans Git</w:t>
+      </w:r>
+      <w:r>
+        <w:rPr>
+          <w:rFonts w:asciiTheme="majorHAnsi" w:hAnsiTheme="majorHAnsi" w:cstheme="majorHAnsi"/>
+        </w:rPr>
+        <w:t>)</w:t>
+      </w:r>
+    </w:p>
+    <w:p>
+      <w:pPr>
+        <w:rPr>
+          <w:rFonts w:asciiTheme="majorHAnsi" w:hAnsiTheme="majorHAnsi" w:cstheme="majorHAnsi"/>
+        </w:rPr>
+      </w:pPr>
+    </w:p>
+    <w:p>
+      <w:pPr>
+        <w:pStyle w:val="Titre2"/>
+        <w:rPr>
+          <w:rFonts w:asciiTheme="majorHAnsi" w:hAnsiTheme="majorHAnsi" w:cstheme="majorHAnsi"/>
+          <w:i w:val="0"/>
+          <w:iCs/>
+        </w:rPr>
+      </w:pPr>
+      <w:bookmarkStart w:id="48" w:name="_Toc25553332"/>
+      <w:bookmarkStart w:id="49" w:name="_Toc71703268"/>
+      <w:bookmarkStart w:id="50" w:name="_Toc528913943"/>
+      <w:r>
+        <w:rPr>
+          <w:rFonts w:asciiTheme="majorHAnsi" w:hAnsiTheme="majorHAnsi" w:cstheme="majorHAnsi"/>
+          <w:i w:val="0"/>
+          <w:iCs/>
+        </w:rPr>
+        <w:t>Manuel d'Utilisation</w:t>
+      </w:r>
       <w:bookmarkEnd w:id="48"/>
-    </w:p>
-    <w:p>
-      <w:pPr>
-        <w:rPr>
-          <w:rFonts w:asciiTheme="majorHAnsi" w:hAnsiTheme="majorHAnsi" w:cstheme="majorHAnsi"/>
-        </w:rPr>
-      </w:pPr>
-      <w:r>
-        <w:rPr>
-          <w:rFonts w:asciiTheme="majorHAnsi" w:hAnsiTheme="majorHAnsi" w:cstheme="majorHAnsi"/>
-          <w:highlight w:val="yellow"/>
-        </w:rPr>
-        <w:t>Important !</w:t>
-      </w:r>
-    </w:p>
-    <w:p>
-      <w:pPr>
-        <w:rPr>
-          <w:rFonts w:asciiTheme="majorHAnsi" w:hAnsiTheme="majorHAnsi" w:cstheme="majorHAnsi"/>
-        </w:rPr>
-      </w:pPr>
-      <w:proofErr w:type="spellStart"/>
-      <w:r>
-        <w:rPr>
-          <w:rFonts w:asciiTheme="majorHAnsi" w:hAnsiTheme="majorHAnsi" w:cstheme="majorHAnsi"/>
-          <w:highlight w:val="yellow"/>
-        </w:rPr>
-        <w:t>Eché</w:t>
-      </w:r>
-      <w:r>
-        <w:rPr>
-          <w:rFonts w:asciiTheme="majorHAnsi" w:hAnsiTheme="majorHAnsi" w:cstheme="majorHAnsi"/>
-          <w:highlight w:val="yellow"/>
-        </w:rPr>
-        <w:t>ance</w:t>
-      </w:r>
-      <w:proofErr w:type="spellEnd"/>
-      <w:r>
-        <w:rPr>
-          <w:rFonts w:asciiTheme="majorHAnsi" w:hAnsiTheme="majorHAnsi" w:cstheme="majorHAnsi"/>
-          <w:highlight w:val="yellow"/>
-        </w:rPr>
-        <w:t xml:space="preserve"> 4</w:t>
-      </w:r>
-      <w:r>
-        <w:rPr>
-          <w:rFonts w:asciiTheme="majorHAnsi" w:hAnsiTheme="majorHAnsi" w:cstheme="majorHAnsi"/>
-          <w:highlight w:val="yellow"/>
-        </w:rPr>
-        <w:t xml:space="preserve"> (</w:t>
-      </w:r>
-      <w:proofErr w:type="spellStart"/>
-      <w:r>
-        <w:rPr>
-          <w:rFonts w:asciiTheme="majorHAnsi" w:hAnsiTheme="majorHAnsi" w:cstheme="majorHAnsi"/>
-          <w:highlight w:val="yellow"/>
-        </w:rPr>
-        <w:t>Readme</w:t>
-      </w:r>
-      <w:proofErr w:type="spellEnd"/>
-      <w:r>
-        <w:rPr>
-          <w:rFonts w:asciiTheme="majorHAnsi" w:hAnsiTheme="majorHAnsi" w:cstheme="majorHAnsi"/>
-          <w:highlight w:val="yellow"/>
-        </w:rPr>
-        <w:t xml:space="preserve"> dans Git</w:t>
-      </w:r>
-      <w:r>
-        <w:rPr>
-          <w:rFonts w:asciiTheme="majorHAnsi" w:hAnsiTheme="majorHAnsi" w:cstheme="majorHAnsi"/>
-        </w:rPr>
-        <w:t>)</w:t>
-      </w:r>
-    </w:p>
-    <w:p>
-      <w:pPr>
-        <w:rPr>
-          <w:rFonts w:asciiTheme="majorHAnsi" w:hAnsiTheme="majorHAnsi" w:cstheme="majorHAnsi"/>
-        </w:rPr>
-      </w:pPr>
-    </w:p>
-    <w:p>
-      <w:pPr>
-        <w:pStyle w:val="Titre2"/>
-        <w:rPr>
-          <w:rFonts w:asciiTheme="majorHAnsi" w:hAnsiTheme="majorHAnsi" w:cstheme="majorHAnsi"/>
-          <w:i w:val="0"/>
-          <w:iCs/>
-        </w:rPr>
-      </w:pPr>
-      <w:bookmarkStart w:id="49" w:name="_Toc25553332"/>
-      <w:bookmarkStart w:id="50" w:name="_Toc71703268"/>
-      <w:bookmarkStart w:id="51" w:name="_Toc528913943"/>
-      <w:r>
-        <w:rPr>
-          <w:rFonts w:asciiTheme="majorHAnsi" w:hAnsiTheme="majorHAnsi" w:cstheme="majorHAnsi"/>
-          <w:i w:val="0"/>
-          <w:iCs/>
-        </w:rPr>
-        <w:t>Manuel d'Utilisation</w:t>
-      </w:r>
       <w:bookmarkEnd w:id="49"/>
       <w:bookmarkEnd w:id="50"/>
+    </w:p>
+    <w:p>
+      <w:pPr>
+        <w:rPr>
+          <w:rFonts w:asciiTheme="majorHAnsi" w:hAnsiTheme="majorHAnsi" w:cstheme="majorHAnsi"/>
+        </w:rPr>
+      </w:pPr>
+      <w:r>
+        <w:rPr>
+          <w:rFonts w:asciiTheme="majorHAnsi" w:hAnsiTheme="majorHAnsi" w:cstheme="majorHAnsi"/>
+          <w:highlight w:val="yellow"/>
+        </w:rPr>
+        <w:t>Pas important (pour XCL). Ou plutôt : pas prioritaire</w:t>
+      </w:r>
+    </w:p>
+    <w:p>
+      <w:pPr>
+        <w:rPr>
+          <w:rFonts w:asciiTheme="majorHAnsi" w:hAnsiTheme="majorHAnsi" w:cstheme="majorHAnsi"/>
+        </w:rPr>
+      </w:pPr>
+      <w:bookmarkStart w:id="51" w:name="_GoBack"/>
       <w:bookmarkEnd w:id="51"/>
-    </w:p>
-    <w:p>
-      <w:pPr>
-        <w:rPr>
-          <w:rFonts w:asciiTheme="majorHAnsi" w:hAnsiTheme="majorHAnsi" w:cstheme="majorHAnsi"/>
-        </w:rPr>
-      </w:pPr>
-      <w:r>
-        <w:rPr>
-          <w:rFonts w:asciiTheme="majorHAnsi" w:hAnsiTheme="majorHAnsi" w:cstheme="majorHAnsi"/>
-          <w:highlight w:val="yellow"/>
-        </w:rPr>
-        <w:t>Pas important (pour XCL). Ou plutôt : pas prioritaire</w:t>
-      </w:r>
-    </w:p>
-    <w:p>
-      <w:pPr>
-        <w:rPr>
-          <w:rFonts w:asciiTheme="majorHAnsi" w:hAnsiTheme="majorHAnsi" w:cstheme="majorHAnsi"/>
-        </w:rPr>
-      </w:pPr>
-    </w:p>
-    <w:p>
-      <w:pPr>
-        <w:rPr>
-          <w:rFonts w:asciiTheme="majorHAnsi" w:hAnsiTheme="majorHAnsi" w:cstheme="majorHAnsi"/>
-        </w:rPr>
-      </w:pPr>
-      <w:r>
-        <w:rPr>
-          <w:rFonts w:asciiTheme="majorHAnsi" w:hAnsiTheme="majorHAnsi" w:cstheme="majorHAnsi"/>
-        </w:rPr>
-        <w:t>Si j’ai le temps à faire</w:t>
-      </w:r>
-    </w:p>
-    <w:p>
-      <w:pPr>
-        <w:rPr>
-          <w:rFonts w:asciiTheme="majorHAnsi" w:hAnsiTheme="majorHAnsi" w:cstheme="majorHAnsi"/>
-        </w:rPr>
-      </w:pPr>
-    </w:p>
-    <w:p>
-      <w:pPr>
-        <w:pStyle w:val="Titre2"/>
-        <w:rPr>
-          <w:rFonts w:asciiTheme="majorHAnsi" w:hAnsiTheme="majorHAnsi" w:cstheme="majorHAnsi"/>
-          <w:i w:val="0"/>
-          <w:iCs/>
-        </w:rPr>
-      </w:pPr>
-      <w:bookmarkStart w:id="52" w:name="_Toc71703270"/>
-      <w:bookmarkStart w:id="53" w:name="_Toc528913944"/>
-      <w:bookmarkStart w:id="54" w:name="_Toc25553334"/>
-      <w:r>
-        <w:rPr>
-          <w:rFonts w:asciiTheme="majorHAnsi" w:hAnsiTheme="majorHAnsi" w:cstheme="majorHAnsi"/>
-          <w:i w:val="0"/>
-          <w:iCs/>
-        </w:rPr>
-        <w:lastRenderedPageBreak/>
-        <w:t>A</w:t>
-      </w:r>
-      <w:r>
-        <w:rPr>
-          <w:rFonts w:asciiTheme="majorHAnsi" w:hAnsiTheme="majorHAnsi" w:cstheme="majorHAnsi"/>
-          <w:i w:val="0"/>
-          <w:iCs/>
-        </w:rPr>
-        <w:t>rchives du projet</w:t>
-      </w:r>
-      <w:bookmarkEnd w:id="52"/>
-      <w:bookmarkEnd w:id="53"/>
-      <w:r>
-        <w:rPr>
-          <w:rFonts w:asciiTheme="majorHAnsi" w:hAnsiTheme="majorHAnsi" w:cstheme="majorHAnsi"/>
-          <w:i w:val="0"/>
-          <w:iCs/>
-        </w:rPr>
-        <w:t xml:space="preserve"> </w:t>
-      </w:r>
-      <w:bookmarkEnd w:id="54"/>
-    </w:p>
-    <w:p>
-      <w:pPr>
-        <w:rPr>
-          <w:rFonts w:asciiTheme="majorHAnsi" w:hAnsiTheme="majorHAnsi" w:cstheme="majorHAnsi"/>
-        </w:rPr>
-      </w:pPr>
-    </w:p>
-    <w:p>
-      <w:pPr>
-        <w:ind w:left="426"/>
-        <w:rPr>
-          <w:rFonts w:asciiTheme="majorHAnsi" w:hAnsiTheme="majorHAnsi" w:cstheme="majorHAnsi"/>
-          <w:i/>
-        </w:rPr>
-      </w:pPr>
-      <w:r>
-        <w:rPr>
-          <w:rFonts w:asciiTheme="majorHAnsi" w:hAnsiTheme="majorHAnsi" w:cstheme="majorHAnsi"/>
-          <w:i/>
-        </w:rPr>
-        <w:t>Media</w:t>
-      </w:r>
-      <w:r>
-        <w:rPr>
-          <w:rFonts w:asciiTheme="majorHAnsi" w:hAnsiTheme="majorHAnsi" w:cstheme="majorHAnsi"/>
-          <w:i/>
-        </w:rPr>
-        <w:t xml:space="preserve">, … dans une fourre en plastique </w:t>
-      </w:r>
-    </w:p>
-    <w:p>
-      <w:pPr>
-        <w:rPr>
-          <w:rFonts w:asciiTheme="majorHAnsi" w:hAnsiTheme="majorHAnsi" w:cstheme="majorHAnsi"/>
-        </w:rPr>
-      </w:pPr>
     </w:p>
     <w:p>
       <w:pPr>
@@ -12432,7 +12829,7 @@
 </file>
 
 <file path=word/endnotes.xml><?xml version="1.0" encoding="utf-8"?>
-<w:endnotes xmlns:wpc="http://schemas.microsoft.com/office/word/2010/wordprocessingCanvas" xmlns:cx="http://schemas.microsoft.com/office/drawing/2014/chartex" xmlns:cx1="http://schemas.microsoft.com/office/drawing/2015/9/8/chartex" xmlns:cx2="http://schemas.microsoft.com/office/drawing/2015/10/21/chartex" xmlns:cx3="http://schemas.microsoft.com/office/drawing/2016/5/9/chartex" xmlns:cx4="http://schemas.microsoft.com/office/drawing/2016/5/10/chartex" xmlns:cx5="http://schemas.microsoft.com/office/drawing/2016/5/11/chartex" xmlns:cx6="http://schemas.microsoft.com/office/drawing/2016/5/12/chartex" xmlns:cx7="http://schemas.microsoft.com/office/drawing/2016/5/13/chartex" xmlns:cx8="http://schemas.microsoft.com/office/drawing/2016/5/14/chartex" xmlns:mc="http://schemas.openxmlformats.org/markup-compatibility/2006" xmlns:aink="http://schemas.microsoft.com/office/drawing/2016/ink" xmlns:am3d="http://schemas.microsoft.com/office/drawing/2017/model3d" xmlns:o="urn:schemas-microsoft-com:office:office" xmlns:r="http://schemas.openxmlformats.org/officeDocument/2006/relationships" xmlns:m="http://schemas.openxmlformats.org/officeDocument/2006/math" xmlns:v="urn:schemas-microsoft-com:vml" xmlns:wp14="http://schemas.microsoft.com/office/word/2010/wordprocessingDrawing" xmlns:wp="http://schemas.openxmlformats.org/drawingml/2006/wordprocessingDrawing" xmlns:w10="urn:schemas-microsoft-com:office:word" xmlns:w="http://schemas.openxmlformats.org/wordprocessingml/2006/main" xmlns:w14="http://schemas.microsoft.com/office/word/2010/wordml" xmlns:w15="http://schemas.microsoft.com/office/word/2012/wordml" xmlns:w16cid="http://schemas.microsoft.com/office/word/2016/wordml/cid" xmlns:w16se="http://schemas.microsoft.com/office/word/2015/wordml/symex" xmlns:wpg="http://schemas.microsoft.com/office/word/2010/wordprocessingGroup" xmlns:wpi="http://schemas.microsoft.com/office/word/2010/wordprocessingInk" xmlns:wne="http://schemas.microsoft.com/office/word/2006/wordml" xmlns:wps="http://schemas.microsoft.com/office/word/2010/wordprocessingShape" mc:Ignorable="w14 w15 w16se w16cid wp14">
+<w:endnotes xmlns:wpc="http://schemas.microsoft.com/office/word/2010/wordprocessingCanvas" xmlns:cx="http://schemas.microsoft.com/office/drawing/2014/chartex" xmlns:cx1="http://schemas.microsoft.com/office/drawing/2015/9/8/chartex" xmlns:mc="http://schemas.openxmlformats.org/markup-compatibility/2006" xmlns:o="urn:schemas-microsoft-com:office:office" xmlns:r="http://schemas.openxmlformats.org/officeDocument/2006/relationships" xmlns:m="http://schemas.openxmlformats.org/officeDocument/2006/math" xmlns:v="urn:schemas-microsoft-com:vml" xmlns:wp14="http://schemas.microsoft.com/office/word/2010/wordprocessingDrawing" xmlns:wp="http://schemas.openxmlformats.org/drawingml/2006/wordprocessingDrawing" xmlns:w10="urn:schemas-microsoft-com:office:word" xmlns:w="http://schemas.openxmlformats.org/wordprocessingml/2006/main" xmlns:w14="http://schemas.microsoft.com/office/word/2010/wordml" xmlns:w15="http://schemas.microsoft.com/office/word/2012/wordml" xmlns:w16se="http://schemas.microsoft.com/office/word/2015/wordml/symex" xmlns:wpg="http://schemas.microsoft.com/office/word/2010/wordprocessingGroup" xmlns:wpi="http://schemas.microsoft.com/office/word/2010/wordprocessingInk" xmlns:wne="http://schemas.microsoft.com/office/word/2006/wordml" xmlns:wps="http://schemas.microsoft.com/office/word/2010/wordprocessingShape" mc:Ignorable="w14 w15 w16se wp14">
   <w:endnote w:type="separator" w:id="-1">
     <w:p>
       <w:r>
@@ -12451,7 +12848,7 @@
 </file>
 
 <file path=word/footer1.xml><?xml version="1.0" encoding="utf-8"?>
-<w:ftr xmlns:wpc="http://schemas.microsoft.com/office/word/2010/wordprocessingCanvas" xmlns:cx="http://schemas.microsoft.com/office/drawing/2014/chartex" xmlns:cx1="http://schemas.microsoft.com/office/drawing/2015/9/8/chartex" xmlns:cx2="http://schemas.microsoft.com/office/drawing/2015/10/21/chartex" xmlns:cx3="http://schemas.microsoft.com/office/drawing/2016/5/9/chartex" xmlns:cx4="http://schemas.microsoft.com/office/drawing/2016/5/10/chartex" xmlns:cx5="http://schemas.microsoft.com/office/drawing/2016/5/11/chartex" xmlns:cx6="http://schemas.microsoft.com/office/drawing/2016/5/12/chartex" xmlns:cx7="http://schemas.microsoft.com/office/drawing/2016/5/13/chartex" xmlns:cx8="http://schemas.microsoft.com/office/drawing/2016/5/14/chartex" xmlns:mc="http://schemas.openxmlformats.org/markup-compatibility/2006" xmlns:aink="http://schemas.microsoft.com/office/drawing/2016/ink" xmlns:am3d="http://schemas.microsoft.com/office/drawing/2017/model3d" xmlns:o="urn:schemas-microsoft-com:office:office" xmlns:r="http://schemas.openxmlformats.org/officeDocument/2006/relationships" xmlns:m="http://schemas.openxmlformats.org/officeDocument/2006/math" xmlns:v="urn:schemas-microsoft-com:vml" xmlns:wp14="http://schemas.microsoft.com/office/word/2010/wordprocessingDrawing" xmlns:wp="http://schemas.openxmlformats.org/drawingml/2006/wordprocessingDrawing" xmlns:w10="urn:schemas-microsoft-com:office:word" xmlns:w="http://schemas.openxmlformats.org/wordprocessingml/2006/main" xmlns:w14="http://schemas.microsoft.com/office/word/2010/wordml" xmlns:w15="http://schemas.microsoft.com/office/word/2012/wordml" xmlns:w16cid="http://schemas.microsoft.com/office/word/2016/wordml/cid" xmlns:w16se="http://schemas.microsoft.com/office/word/2015/wordml/symex" xmlns:wpg="http://schemas.microsoft.com/office/word/2010/wordprocessingGroup" xmlns:wpi="http://schemas.microsoft.com/office/word/2010/wordprocessingInk" xmlns:wne="http://schemas.microsoft.com/office/word/2006/wordml" xmlns:wps="http://schemas.microsoft.com/office/word/2010/wordprocessingShape" mc:Ignorable="w14 w15 w16se w16cid wp14">
+<w:ftr xmlns:wpc="http://schemas.microsoft.com/office/word/2010/wordprocessingCanvas" xmlns:cx="http://schemas.microsoft.com/office/drawing/2014/chartex" xmlns:cx1="http://schemas.microsoft.com/office/drawing/2015/9/8/chartex" xmlns:mc="http://schemas.openxmlformats.org/markup-compatibility/2006" xmlns:o="urn:schemas-microsoft-com:office:office" xmlns:r="http://schemas.openxmlformats.org/officeDocument/2006/relationships" xmlns:m="http://schemas.openxmlformats.org/officeDocument/2006/math" xmlns:v="urn:schemas-microsoft-com:vml" xmlns:wp14="http://schemas.microsoft.com/office/word/2010/wordprocessingDrawing" xmlns:wp="http://schemas.openxmlformats.org/drawingml/2006/wordprocessingDrawing" xmlns:w10="urn:schemas-microsoft-com:office:word" xmlns:w="http://schemas.openxmlformats.org/wordprocessingml/2006/main" xmlns:w14="http://schemas.microsoft.com/office/word/2010/wordml" xmlns:w15="http://schemas.microsoft.com/office/word/2012/wordml" xmlns:w16se="http://schemas.microsoft.com/office/word/2015/wordml/symex" xmlns:wpg="http://schemas.microsoft.com/office/word/2010/wordprocessingGroup" xmlns:wpi="http://schemas.microsoft.com/office/word/2010/wordprocessingInk" xmlns:wne="http://schemas.microsoft.com/office/word/2006/wordml" xmlns:wps="http://schemas.microsoft.com/office/word/2010/wordprocessingShape" mc:Ignorable="w14 w15 w16se wp14">
   <w:p>
     <w:pPr>
       <w:pStyle w:val="Pieddepage"/>
@@ -12508,7 +12905,7 @@
         <w:sz w:val="16"/>
         <w:szCs w:val="16"/>
       </w:rPr>
-      <w:t>15</w:t>
+      <w:t>18</w:t>
     </w:r>
     <w:r>
       <w:rPr>
@@ -12555,7 +12952,7 @@
 </file>
 
 <file path=word/footnotes.xml><?xml version="1.0" encoding="utf-8"?>
-<w:footnotes xmlns:wpc="http://schemas.microsoft.com/office/word/2010/wordprocessingCanvas" xmlns:cx="http://schemas.microsoft.com/office/drawing/2014/chartex" xmlns:cx1="http://schemas.microsoft.com/office/drawing/2015/9/8/chartex" xmlns:cx2="http://schemas.microsoft.com/office/drawing/2015/10/21/chartex" xmlns:cx3="http://schemas.microsoft.com/office/drawing/2016/5/9/chartex" xmlns:cx4="http://schemas.microsoft.com/office/drawing/2016/5/10/chartex" xmlns:cx5="http://schemas.microsoft.com/office/drawing/2016/5/11/chartex" xmlns:cx6="http://schemas.microsoft.com/office/drawing/2016/5/12/chartex" xmlns:cx7="http://schemas.microsoft.com/office/drawing/2016/5/13/chartex" xmlns:cx8="http://schemas.microsoft.com/office/drawing/2016/5/14/chartex" xmlns:mc="http://schemas.openxmlformats.org/markup-compatibility/2006" xmlns:aink="http://schemas.microsoft.com/office/drawing/2016/ink" xmlns:am3d="http://schemas.microsoft.com/office/drawing/2017/model3d" xmlns:o="urn:schemas-microsoft-com:office:office" xmlns:r="http://schemas.openxmlformats.org/officeDocument/2006/relationships" xmlns:m="http://schemas.openxmlformats.org/officeDocument/2006/math" xmlns:v="urn:schemas-microsoft-com:vml" xmlns:wp14="http://schemas.microsoft.com/office/word/2010/wordprocessingDrawing" xmlns:wp="http://schemas.openxmlformats.org/drawingml/2006/wordprocessingDrawing" xmlns:w10="urn:schemas-microsoft-com:office:word" xmlns:w="http://schemas.openxmlformats.org/wordprocessingml/2006/main" xmlns:w14="http://schemas.microsoft.com/office/word/2010/wordml" xmlns:w15="http://schemas.microsoft.com/office/word/2012/wordml" xmlns:w16cid="http://schemas.microsoft.com/office/word/2016/wordml/cid" xmlns:w16se="http://schemas.microsoft.com/office/word/2015/wordml/symex" xmlns:wpg="http://schemas.microsoft.com/office/word/2010/wordprocessingGroup" xmlns:wpi="http://schemas.microsoft.com/office/word/2010/wordprocessingInk" xmlns:wne="http://schemas.microsoft.com/office/word/2006/wordml" xmlns:wps="http://schemas.microsoft.com/office/word/2010/wordprocessingShape" mc:Ignorable="w14 w15 w16se w16cid wp14">
+<w:footnotes xmlns:wpc="http://schemas.microsoft.com/office/word/2010/wordprocessingCanvas" xmlns:cx="http://schemas.microsoft.com/office/drawing/2014/chartex" xmlns:cx1="http://schemas.microsoft.com/office/drawing/2015/9/8/chartex" xmlns:mc="http://schemas.openxmlformats.org/markup-compatibility/2006" xmlns:o="urn:schemas-microsoft-com:office:office" xmlns:r="http://schemas.openxmlformats.org/officeDocument/2006/relationships" xmlns:m="http://schemas.openxmlformats.org/officeDocument/2006/math" xmlns:v="urn:schemas-microsoft-com:vml" xmlns:wp14="http://schemas.microsoft.com/office/word/2010/wordprocessingDrawing" xmlns:wp="http://schemas.openxmlformats.org/drawingml/2006/wordprocessingDrawing" xmlns:w10="urn:schemas-microsoft-com:office:word" xmlns:w="http://schemas.openxmlformats.org/wordprocessingml/2006/main" xmlns:w14="http://schemas.microsoft.com/office/word/2010/wordml" xmlns:w15="http://schemas.microsoft.com/office/word/2012/wordml" xmlns:w16se="http://schemas.microsoft.com/office/word/2015/wordml/symex" xmlns:wpg="http://schemas.microsoft.com/office/word/2010/wordprocessingGroup" xmlns:wpi="http://schemas.microsoft.com/office/word/2010/wordprocessingInk" xmlns:wne="http://schemas.microsoft.com/office/word/2006/wordml" xmlns:wps="http://schemas.microsoft.com/office/word/2010/wordprocessingShape" mc:Ignorable="w14 w15 w16se wp14">
   <w:footnote w:type="separator" w:id="-1">
     <w:p>
       <w:r>
@@ -12574,7 +12971,7 @@
 </file>
 
 <file path=word/header1.xml><?xml version="1.0" encoding="utf-8"?>
-<w:hdr xmlns:wpc="http://schemas.microsoft.com/office/word/2010/wordprocessingCanvas" xmlns:cx="http://schemas.microsoft.com/office/drawing/2014/chartex" xmlns:cx1="http://schemas.microsoft.com/office/drawing/2015/9/8/chartex" xmlns:cx2="http://schemas.microsoft.com/office/drawing/2015/10/21/chartex" xmlns:cx3="http://schemas.microsoft.com/office/drawing/2016/5/9/chartex" xmlns:cx4="http://schemas.microsoft.com/office/drawing/2016/5/10/chartex" xmlns:cx5="http://schemas.microsoft.com/office/drawing/2016/5/11/chartex" xmlns:cx6="http://schemas.microsoft.com/office/drawing/2016/5/12/chartex" xmlns:cx7="http://schemas.microsoft.com/office/drawing/2016/5/13/chartex" xmlns:cx8="http://schemas.microsoft.com/office/drawing/2016/5/14/chartex" xmlns:mc="http://schemas.openxmlformats.org/markup-compatibility/2006" xmlns:aink="http://schemas.microsoft.com/office/drawing/2016/ink" xmlns:am3d="http://schemas.microsoft.com/office/drawing/2017/model3d" xmlns:o="urn:schemas-microsoft-com:office:office" xmlns:r="http://schemas.openxmlformats.org/officeDocument/2006/relationships" xmlns:m="http://schemas.openxmlformats.org/officeDocument/2006/math" xmlns:v="urn:schemas-microsoft-com:vml" xmlns:wp14="http://schemas.microsoft.com/office/word/2010/wordprocessingDrawing" xmlns:wp="http://schemas.openxmlformats.org/drawingml/2006/wordprocessingDrawing" xmlns:w10="urn:schemas-microsoft-com:office:word" xmlns:w="http://schemas.openxmlformats.org/wordprocessingml/2006/main" xmlns:w14="http://schemas.microsoft.com/office/word/2010/wordml" xmlns:w15="http://schemas.microsoft.com/office/word/2012/wordml" xmlns:w16cid="http://schemas.microsoft.com/office/word/2016/wordml/cid" xmlns:w16se="http://schemas.microsoft.com/office/word/2015/wordml/symex" xmlns:wpg="http://schemas.microsoft.com/office/word/2010/wordprocessingGroup" xmlns:wpi="http://schemas.microsoft.com/office/word/2010/wordprocessingInk" xmlns:wne="http://schemas.microsoft.com/office/word/2006/wordml" xmlns:wps="http://schemas.microsoft.com/office/word/2010/wordprocessingShape" mc:Ignorable="w14 w15 w16se w16cid wp14">
+<w:hdr xmlns:wpc="http://schemas.microsoft.com/office/word/2010/wordprocessingCanvas" xmlns:cx="http://schemas.microsoft.com/office/drawing/2014/chartex" xmlns:cx1="http://schemas.microsoft.com/office/drawing/2015/9/8/chartex" xmlns:mc="http://schemas.openxmlformats.org/markup-compatibility/2006" xmlns:o="urn:schemas-microsoft-com:office:office" xmlns:r="http://schemas.openxmlformats.org/officeDocument/2006/relationships" xmlns:m="http://schemas.openxmlformats.org/officeDocument/2006/math" xmlns:v="urn:schemas-microsoft-com:vml" xmlns:wp14="http://schemas.microsoft.com/office/word/2010/wordprocessingDrawing" xmlns:wp="http://schemas.openxmlformats.org/drawingml/2006/wordprocessingDrawing" xmlns:w10="urn:schemas-microsoft-com:office:word" xmlns:w="http://schemas.openxmlformats.org/wordprocessingml/2006/main" xmlns:w14="http://schemas.microsoft.com/office/word/2010/wordml" xmlns:w15="http://schemas.microsoft.com/office/word/2012/wordml" xmlns:w16se="http://schemas.microsoft.com/office/word/2015/wordml/symex" xmlns:wpg="http://schemas.microsoft.com/office/word/2010/wordprocessingGroup" xmlns:wpi="http://schemas.microsoft.com/office/word/2010/wordprocessingInk" xmlns:wne="http://schemas.microsoft.com/office/word/2006/wordml" xmlns:wps="http://schemas.microsoft.com/office/word/2010/wordprocessingShape" mc:Ignorable="w14 w15 w16se wp14">
   <w:p>
     <w:pPr>
       <w:pStyle w:val="En-tte"/>
@@ -12646,7 +13043,7 @@
 </file>
 
 <file path=word/numbering.xml><?xml version="1.0" encoding="utf-8"?>
-<w:numbering xmlns:wpc="http://schemas.microsoft.com/office/word/2010/wordprocessingCanvas" xmlns:cx="http://schemas.microsoft.com/office/drawing/2014/chartex" xmlns:cx1="http://schemas.microsoft.com/office/drawing/2015/9/8/chartex" xmlns:cx2="http://schemas.microsoft.com/office/drawing/2015/10/21/chartex" xmlns:cx3="http://schemas.microsoft.com/office/drawing/2016/5/9/chartex" xmlns:cx4="http://schemas.microsoft.com/office/drawing/2016/5/10/chartex" xmlns:cx5="http://schemas.microsoft.com/office/drawing/2016/5/11/chartex" xmlns:cx6="http://schemas.microsoft.com/office/drawing/2016/5/12/chartex" xmlns:cx7="http://schemas.microsoft.com/office/drawing/2016/5/13/chartex" xmlns:cx8="http://schemas.microsoft.com/office/drawing/2016/5/14/chartex" xmlns:mc="http://schemas.openxmlformats.org/markup-compatibility/2006" xmlns:aink="http://schemas.microsoft.com/office/drawing/2016/ink" xmlns:am3d="http://schemas.microsoft.com/office/drawing/2017/model3d" xmlns:o="urn:schemas-microsoft-com:office:office" xmlns:r="http://schemas.openxmlformats.org/officeDocument/2006/relationships" xmlns:m="http://schemas.openxmlformats.org/officeDocument/2006/math" xmlns:v="urn:schemas-microsoft-com:vml" xmlns:wp14="http://schemas.microsoft.com/office/word/2010/wordprocessingDrawing" xmlns:wp="http://schemas.openxmlformats.org/drawingml/2006/wordprocessingDrawing" xmlns:w10="urn:schemas-microsoft-com:office:word" xmlns:w="http://schemas.openxmlformats.org/wordprocessingml/2006/main" xmlns:w14="http://schemas.microsoft.com/office/word/2010/wordml" xmlns:w15="http://schemas.microsoft.com/office/word/2012/wordml" xmlns:w16cid="http://schemas.microsoft.com/office/word/2016/wordml/cid" xmlns:w16se="http://schemas.microsoft.com/office/word/2015/wordml/symex" xmlns:wpg="http://schemas.microsoft.com/office/word/2010/wordprocessingGroup" xmlns:wpi="http://schemas.microsoft.com/office/word/2010/wordprocessingInk" xmlns:wne="http://schemas.microsoft.com/office/word/2006/wordml" xmlns:wps="http://schemas.microsoft.com/office/word/2010/wordprocessingShape" mc:Ignorable="w14 w15 w16se w16cid wp14">
+<w:numbering xmlns:wpc="http://schemas.microsoft.com/office/word/2010/wordprocessingCanvas" xmlns:cx="http://schemas.microsoft.com/office/drawing/2014/chartex" xmlns:cx1="http://schemas.microsoft.com/office/drawing/2015/9/8/chartex" xmlns:mc="http://schemas.openxmlformats.org/markup-compatibility/2006" xmlns:o="urn:schemas-microsoft-com:office:office" xmlns:r="http://schemas.openxmlformats.org/officeDocument/2006/relationships" xmlns:m="http://schemas.openxmlformats.org/officeDocument/2006/math" xmlns:v="urn:schemas-microsoft-com:vml" xmlns:wp14="http://schemas.microsoft.com/office/word/2010/wordprocessingDrawing" xmlns:wp="http://schemas.openxmlformats.org/drawingml/2006/wordprocessingDrawing" xmlns:w10="urn:schemas-microsoft-com:office:word" xmlns:w="http://schemas.openxmlformats.org/wordprocessingml/2006/main" xmlns:w14="http://schemas.microsoft.com/office/word/2010/wordml" xmlns:w15="http://schemas.microsoft.com/office/word/2012/wordml" xmlns:w16se="http://schemas.microsoft.com/office/word/2015/wordml/symex" xmlns:wpg="http://schemas.microsoft.com/office/word/2010/wordprocessingGroup" xmlns:wpi="http://schemas.microsoft.com/office/word/2010/wordprocessingInk" xmlns:wne="http://schemas.microsoft.com/office/word/2006/wordml" xmlns:wps="http://schemas.microsoft.com/office/word/2010/wordprocessingShape" mc:Ignorable="w14 w15 w16se wp14">
   <w:abstractNum w:abstractNumId="0" w15:restartNumberingAfterBreak="0">
     <w:nsid w:val="00487CD7"/>
     <w:multiLevelType w:val="hybridMultilevel"/>
@@ -14840,7 +15237,7 @@
 </file>
 
 <file path=word/styles.xml><?xml version="1.0" encoding="utf-8"?>
-<w:styles xmlns:mc="http://schemas.openxmlformats.org/markup-compatibility/2006" xmlns:r="http://schemas.openxmlformats.org/officeDocument/2006/relationships" xmlns:w="http://schemas.openxmlformats.org/wordprocessingml/2006/main" xmlns:w14="http://schemas.microsoft.com/office/word/2010/wordml" xmlns:w15="http://schemas.microsoft.com/office/word/2012/wordml" xmlns:w16cid="http://schemas.microsoft.com/office/word/2016/wordml/cid" xmlns:w16se="http://schemas.microsoft.com/office/word/2015/wordml/symex" mc:Ignorable="w14 w15 w16se w16cid">
+<w:styles xmlns:mc="http://schemas.openxmlformats.org/markup-compatibility/2006" xmlns:r="http://schemas.openxmlformats.org/officeDocument/2006/relationships" xmlns:w="http://schemas.openxmlformats.org/wordprocessingml/2006/main" xmlns:w14="http://schemas.microsoft.com/office/word/2010/wordml" xmlns:w15="http://schemas.microsoft.com/office/word/2012/wordml" xmlns:w16se="http://schemas.microsoft.com/office/word/2015/wordml/symex" mc:Ignorable="w14 w15 w16se">
   <w:docDefaults>
     <w:rPrDefault>
       <w:rPr>
@@ -14850,7 +15247,7 @@
     </w:rPrDefault>
     <w:pPrDefault/>
   </w:docDefaults>
-  <w:latentStyles w:defLockedState="0" w:defUIPriority="0" w:defSemiHidden="0" w:defUnhideWhenUsed="0" w:defQFormat="0" w:count="375">
+  <w:latentStyles w:defLockedState="0" w:defUIPriority="0" w:defSemiHidden="0" w:defUnhideWhenUsed="0" w:defQFormat="0" w:count="371">
     <w:lsdException w:name="Normal" w:qFormat="1"/>
     <w:lsdException w:name="heading 1" w:qFormat="1"/>
     <w:lsdException w:name="heading 2" w:qFormat="1"/>
@@ -15135,10 +15532,6 @@
     <w:lsdException w:name="List Table 5 Dark Accent 6" w:uiPriority="50"/>
     <w:lsdException w:name="List Table 6 Colorful Accent 6" w:uiPriority="51"/>
     <w:lsdException w:name="List Table 7 Colorful Accent 6" w:uiPriority="52"/>
-    <w:lsdException w:name="Mention" w:semiHidden="1" w:uiPriority="99" w:unhideWhenUsed="1"/>
-    <w:lsdException w:name="Smart Hyperlink" w:semiHidden="1" w:uiPriority="99" w:unhideWhenUsed="1"/>
-    <w:lsdException w:name="Hashtag" w:semiHidden="1" w:uiPriority="99" w:unhideWhenUsed="1"/>
-    <w:lsdException w:name="Unresolved Mention" w:semiHidden="1" w:uiPriority="99" w:unhideWhenUsed="1"/>
   </w:latentStyles>
   <w:style w:type="paragraph" w:default="1" w:styleId="Normal">
     <w:name w:val="Normal"/>
@@ -16349,7 +16742,7 @@
 </file>
 
 <file path=customXml/itemProps1.xml><?xml version="1.0" encoding="utf-8"?>
-<ds:datastoreItem xmlns:ds="http://schemas.openxmlformats.org/officeDocument/2006/customXml" ds:itemID="{1F3542CA-F49F-6243-AF5E-0F123F949C12}">
+<ds:datastoreItem xmlns:ds="http://schemas.openxmlformats.org/officeDocument/2006/customXml" ds:itemID="{5F20DD5B-4D90-4E24-A554-5BA4EFCAD2EE}">
   <ds:schemaRefs>
     <ds:schemaRef ds:uri="http://schemas.openxmlformats.org/officeDocument/2006/bibliography"/>
   </ds:schemaRefs>

</xml_diff>

<commit_message>
Supprimer un ancien projet
</commit_message>
<xml_diff>
--- a/Documentation/doc_projet.docx
+++ b/Documentation/doc_projet.docx
@@ -97,7 +97,7 @@
               </wp:anchor>
             </w:drawing>
           </mc:Choice>
-          <mc:Fallback xmlns:w16cid="http://schemas.microsoft.com/office/word/2016/wordml/cid" xmlns:am3d="http://schemas.microsoft.com/office/drawing/2017/model3d" xmlns:aink="http://schemas.microsoft.com/office/drawing/2016/ink" xmlns:cx8="http://schemas.microsoft.com/office/drawing/2016/5/14/chartex" xmlns:cx7="http://schemas.microsoft.com/office/drawing/2016/5/13/chartex" xmlns:cx6="http://schemas.microsoft.com/office/drawing/2016/5/12/chartex" xmlns:cx5="http://schemas.microsoft.com/office/drawing/2016/5/11/chartex" xmlns:cx4="http://schemas.microsoft.com/office/drawing/2016/5/10/chartex" xmlns:cx3="http://schemas.microsoft.com/office/drawing/2016/5/9/chartex" xmlns:cx2="http://schemas.microsoft.com/office/drawing/2015/10/21/chartex">
+          <mc:Fallback xmlns:cx2="http://schemas.microsoft.com/office/drawing/2015/10/21/chartex" xmlns:cx3="http://schemas.microsoft.com/office/drawing/2016/5/9/chartex" xmlns:cx4="http://schemas.microsoft.com/office/drawing/2016/5/10/chartex" xmlns:cx5="http://schemas.microsoft.com/office/drawing/2016/5/11/chartex" xmlns:cx6="http://schemas.microsoft.com/office/drawing/2016/5/12/chartex" xmlns:cx7="http://schemas.microsoft.com/office/drawing/2016/5/13/chartex" xmlns:cx8="http://schemas.microsoft.com/office/drawing/2016/5/14/chartex" xmlns:aink="http://schemas.microsoft.com/office/drawing/2016/ink" xmlns:am3d="http://schemas.microsoft.com/office/drawing/2017/model3d" xmlns:w16cid="http://schemas.microsoft.com/office/word/2016/wordml/cid">
             <w:pict>
               <v:shapetype w14:anchorId="7512E8FD" id="_x0000_t202" coordsize="21600,21600" o:spt="202" path="m,l,21600r21600,l21600,xe">
                 <v:stroke joinstyle="miter"/>
@@ -2729,27 +2729,7 @@
           <w:i/>
           <w:sz w:val="20"/>
         </w:rPr>
-        <w:t xml:space="preserve">De plus, en fonction du type de </w:t>
-      </w:r>
-      <w:proofErr w:type="gramStart"/>
-      <w:r>
-        <w:rPr>
-          <w:rFonts w:asciiTheme="majorHAnsi" w:hAnsiTheme="majorHAnsi" w:cstheme="majorHAnsi"/>
-          <w:bCs/>
-          <w:i/>
-          <w:sz w:val="20"/>
-        </w:rPr>
-        <w:t>projet,  il</w:t>
-      </w:r>
-      <w:proofErr w:type="gramEnd"/>
-      <w:r>
-        <w:rPr>
-          <w:rFonts w:asciiTheme="majorHAnsi" w:hAnsiTheme="majorHAnsi" w:cstheme="majorHAnsi"/>
-          <w:bCs/>
-          <w:i/>
-          <w:sz w:val="20"/>
-        </w:rPr>
-        <w:t xml:space="preserve"> est tout à fait possible que certains chapitres ou paragraphes n’aient aucun sens. Dans ce cas il est recommandé de les retirer du document pour éviter de l’alourdir inutilement.  </w:t>
+        <w:t xml:space="preserve">De plus, en fonction du type de projet,  il est tout à fait possible que certains chapitres ou paragraphes n’aient aucun sens. Dans ce cas il est recommandé de les retirer du document pour éviter de l’alourdir inutilement.  </w:t>
       </w:r>
     </w:p>
     <w:p>
@@ -3007,21 +2987,7 @@
         <w:rPr>
           <w:rFonts w:asciiTheme="majorHAnsi" w:hAnsiTheme="majorHAnsi" w:cstheme="majorHAnsi"/>
         </w:rPr>
-        <w:t xml:space="preserve">prononce « si </w:t>
-      </w:r>
-      <w:proofErr w:type="spellStart"/>
-      <w:r>
-        <w:rPr>
-          <w:rFonts w:asciiTheme="majorHAnsi" w:hAnsiTheme="majorHAnsi" w:cstheme="majorHAnsi"/>
-        </w:rPr>
-        <w:t>charp</w:t>
-      </w:r>
-      <w:proofErr w:type="spellEnd"/>
-      <w:r>
-        <w:rPr>
-          <w:rFonts w:asciiTheme="majorHAnsi" w:hAnsiTheme="majorHAnsi" w:cstheme="majorHAnsi"/>
-        </w:rPr>
-        <w:t> »)</w:t>
+        <w:t>prononce « si charp »)</w:t>
       </w:r>
       <w:r>
         <w:rPr>
@@ -3186,29 +3152,7 @@
           <w:szCs w:val="14"/>
           <w:highlight w:val="yellow"/>
         </w:rPr>
-        <w:t>(=</w:t>
-      </w:r>
-      <w:proofErr w:type="spellStart"/>
-      <w:r>
-        <w:rPr>
-          <w:rFonts w:asciiTheme="majorHAnsi" w:hAnsiTheme="majorHAnsi" w:cstheme="majorHAnsi"/>
-          <w:i/>
-          <w:iCs/>
-          <w:szCs w:val="14"/>
-          <w:highlight w:val="yellow"/>
-        </w:rPr>
-        <w:t>pre</w:t>
-      </w:r>
-      <w:proofErr w:type="spellEnd"/>
-      <w:r>
-        <w:rPr>
-          <w:rFonts w:asciiTheme="majorHAnsi" w:hAnsiTheme="majorHAnsi" w:cstheme="majorHAnsi"/>
-          <w:i/>
-          <w:iCs/>
-          <w:szCs w:val="14"/>
-          <w:highlight w:val="yellow"/>
-        </w:rPr>
-        <w:t>-TPI)</w:t>
+        <w:t>(=pre-TPI)</w:t>
       </w:r>
       <w:r>
         <w:rPr>
@@ -3734,29 +3678,7 @@
           <w:szCs w:val="14"/>
           <w:highlight w:val="yellow"/>
         </w:rPr>
-        <w:t xml:space="preserve">= liste </w:t>
-      </w:r>
-      <w:proofErr w:type="gramStart"/>
-      <w:r>
-        <w:rPr>
-          <w:rFonts w:asciiTheme="majorHAnsi" w:hAnsiTheme="majorHAnsi" w:cstheme="majorHAnsi"/>
-          <w:i/>
-          <w:iCs/>
-          <w:szCs w:val="14"/>
-          <w:highlight w:val="yellow"/>
-        </w:rPr>
-        <w:t>de use</w:t>
-      </w:r>
-      <w:proofErr w:type="gramEnd"/>
-      <w:r>
-        <w:rPr>
-          <w:rFonts w:asciiTheme="majorHAnsi" w:hAnsiTheme="majorHAnsi" w:cstheme="majorHAnsi"/>
-          <w:i/>
-          <w:iCs/>
-          <w:szCs w:val="14"/>
-          <w:highlight w:val="yellow"/>
-        </w:rPr>
-        <w:t xml:space="preserve"> cases</w:t>
+        <w:t>= liste de use cases</w:t>
       </w:r>
     </w:p>
     <w:p>
@@ -4858,27 +4780,7 @@
           <w:iCs/>
           <w:szCs w:val="14"/>
         </w:rPr>
-        <w:t xml:space="preserve">Décrire la stratégie globale de </w:t>
-      </w:r>
-      <w:proofErr w:type="gramStart"/>
-      <w:r>
-        <w:rPr>
-          <w:rFonts w:asciiTheme="majorHAnsi" w:hAnsiTheme="majorHAnsi" w:cstheme="majorHAnsi"/>
-          <w:i/>
-          <w:iCs/>
-          <w:szCs w:val="14"/>
-        </w:rPr>
-        <w:t>test:</w:t>
-      </w:r>
-      <w:proofErr w:type="gramEnd"/>
-      <w:r>
-        <w:rPr>
-          <w:rFonts w:asciiTheme="majorHAnsi" w:hAnsiTheme="majorHAnsi" w:cstheme="majorHAnsi"/>
-          <w:i/>
-          <w:iCs/>
-          <w:szCs w:val="14"/>
-        </w:rPr>
-        <w:t xml:space="preserve"> </w:t>
+        <w:t xml:space="preserve">Décrire la stratégie globale de test: </w:t>
       </w:r>
     </w:p>
     <w:p>
@@ -4911,7 +4813,6 @@
           <w:szCs w:val="14"/>
         </w:rPr>
       </w:pPr>
-      <w:proofErr w:type="gramStart"/>
       <w:r>
         <w:rPr>
           <w:rFonts w:asciiTheme="majorHAnsi" w:hAnsiTheme="majorHAnsi" w:cstheme="majorHAnsi"/>
@@ -4928,17 +4829,7 @@
           <w:iCs/>
           <w:szCs w:val="14"/>
         </w:rPr>
-        <w:t>ypes</w:t>
-      </w:r>
-      <w:proofErr w:type="gramEnd"/>
-      <w:r>
-        <w:rPr>
-          <w:rFonts w:asciiTheme="majorHAnsi" w:hAnsiTheme="majorHAnsi" w:cstheme="majorHAnsi"/>
-          <w:i/>
-          <w:iCs/>
-          <w:szCs w:val="14"/>
-        </w:rPr>
-        <w:t xml:space="preserve"> de des tests et ordre dans lequel ils seront effectués.</w:t>
+        <w:t>ypes de des tests et ordre dans lequel ils seront effectués.</w:t>
       </w:r>
     </w:p>
     <w:p>
@@ -4959,7 +4850,6 @@
           <w:szCs w:val="14"/>
         </w:rPr>
       </w:pPr>
-      <w:proofErr w:type="gramStart"/>
       <w:r>
         <w:rPr>
           <w:rFonts w:asciiTheme="majorHAnsi" w:hAnsiTheme="majorHAnsi" w:cstheme="majorHAnsi"/>
@@ -4976,17 +4866,7 @@
           <w:iCs/>
           <w:szCs w:val="14"/>
         </w:rPr>
-        <w:t>es</w:t>
-      </w:r>
-      <w:proofErr w:type="gramEnd"/>
-      <w:r>
-        <w:rPr>
-          <w:rFonts w:asciiTheme="majorHAnsi" w:hAnsiTheme="majorHAnsi" w:cstheme="majorHAnsi"/>
-          <w:i/>
-          <w:iCs/>
-          <w:szCs w:val="14"/>
-        </w:rPr>
-        <w:t xml:space="preserve"> moyens à mettre en œuvre</w:t>
+        <w:t>es moyens à mettre en œuvre</w:t>
       </w:r>
       <w:r>
         <w:rPr>
@@ -5016,7 +4896,6 @@
           <w:szCs w:val="14"/>
         </w:rPr>
       </w:pPr>
-      <w:proofErr w:type="gramStart"/>
       <w:r>
         <w:rPr>
           <w:rFonts w:asciiTheme="majorHAnsi" w:hAnsiTheme="majorHAnsi" w:cstheme="majorHAnsi"/>
@@ -5033,17 +4912,7 @@
           <w:iCs/>
           <w:szCs w:val="14"/>
         </w:rPr>
-        <w:t>ouverture</w:t>
-      </w:r>
-      <w:proofErr w:type="gramEnd"/>
-      <w:r>
-        <w:rPr>
-          <w:rFonts w:asciiTheme="majorHAnsi" w:hAnsiTheme="majorHAnsi" w:cstheme="majorHAnsi"/>
-          <w:i/>
-          <w:iCs/>
-          <w:szCs w:val="14"/>
-        </w:rPr>
-        <w:t xml:space="preserve"> des tests (tests exhaustifs ou non, si non, pourquoi ?)</w:t>
+        <w:t>ouverture des tests (tests exhaustifs ou non, si non, pourquoi ?)</w:t>
       </w:r>
       <w:r>
         <w:rPr>
@@ -5073,7 +4942,6 @@
           <w:szCs w:val="14"/>
         </w:rPr>
       </w:pPr>
-      <w:proofErr w:type="gramStart"/>
       <w:r>
         <w:rPr>
           <w:rFonts w:asciiTheme="majorHAnsi" w:hAnsiTheme="majorHAnsi" w:cstheme="majorHAnsi"/>
@@ -5090,17 +4958,7 @@
           <w:iCs/>
           <w:szCs w:val="14"/>
         </w:rPr>
-        <w:t>onnées</w:t>
-      </w:r>
-      <w:proofErr w:type="gramEnd"/>
-      <w:r>
-        <w:rPr>
-          <w:rFonts w:asciiTheme="majorHAnsi" w:hAnsiTheme="majorHAnsi" w:cstheme="majorHAnsi"/>
-          <w:i/>
-          <w:iCs/>
-          <w:szCs w:val="14"/>
-        </w:rPr>
-        <w:t xml:space="preserve"> de test à prévoir (données réelles ?)</w:t>
+        <w:t>onnées de test à prévoir (données réelles ?)</w:t>
       </w:r>
       <w:r>
         <w:rPr>
@@ -5130,7 +4988,6 @@
           <w:szCs w:val="14"/>
         </w:rPr>
       </w:pPr>
-      <w:proofErr w:type="gramStart"/>
       <w:r>
         <w:rPr>
           <w:rFonts w:asciiTheme="majorHAnsi" w:hAnsiTheme="majorHAnsi" w:cstheme="majorHAnsi"/>
@@ -5138,17 +4995,7 @@
           <w:iCs/>
           <w:szCs w:val="14"/>
         </w:rPr>
-        <w:t>les</w:t>
-      </w:r>
-      <w:proofErr w:type="gramEnd"/>
-      <w:r>
-        <w:rPr>
-          <w:rFonts w:asciiTheme="majorHAnsi" w:hAnsiTheme="majorHAnsi" w:cstheme="majorHAnsi"/>
-          <w:i/>
-          <w:iCs/>
-          <w:szCs w:val="14"/>
-        </w:rPr>
-        <w:t xml:space="preserve"> testeurs extérieurs éventuels.</w:t>
+        <w:t>les testeurs extérieurs éventuels.</w:t>
       </w:r>
     </w:p>
     <w:p>
@@ -5338,23 +5185,13 @@
           <w:sz w:val="24"/>
         </w:rPr>
       </w:pPr>
-      <w:proofErr w:type="gramStart"/>
       <w:r>
         <w:rPr>
           <w:rFonts w:asciiTheme="majorHAnsi" w:hAnsiTheme="majorHAnsi" w:cstheme="majorHAnsi"/>
           <w:i/>
           <w:sz w:val="24"/>
         </w:rPr>
-        <w:t>risques</w:t>
-      </w:r>
-      <w:proofErr w:type="gramEnd"/>
-      <w:r>
-        <w:rPr>
-          <w:rFonts w:asciiTheme="majorHAnsi" w:hAnsiTheme="majorHAnsi" w:cstheme="majorHAnsi"/>
-          <w:i/>
-          <w:sz w:val="24"/>
-        </w:rPr>
-        <w:t xml:space="preserve"> techniques (complexité, manque de compétences, …)</w:t>
+        <w:t>risques techniques (complexité, manque de compétences, …)</w:t>
       </w:r>
       <w:r>
         <w:rPr>
@@ -5530,7 +5367,6 @@
           <w:lang w:eastAsia="fr-FR"/>
         </w:rPr>
       </w:pPr>
-      <w:proofErr w:type="gramStart"/>
       <w:r>
         <w:rPr>
           <w:rFonts w:asciiTheme="majorHAnsi" w:hAnsiTheme="majorHAnsi" w:cstheme="majorHAnsi"/>
@@ -5540,19 +5376,7 @@
           <w:szCs w:val="14"/>
           <w:lang w:eastAsia="fr-FR"/>
         </w:rPr>
-        <w:t>planning</w:t>
-      </w:r>
-      <w:proofErr w:type="gramEnd"/>
-      <w:r>
-        <w:rPr>
-          <w:rFonts w:asciiTheme="majorHAnsi" w:hAnsiTheme="majorHAnsi" w:cstheme="majorHAnsi"/>
-          <w:i/>
-          <w:iCs/>
-          <w:sz w:val="24"/>
-          <w:szCs w:val="14"/>
-          <w:lang w:eastAsia="fr-FR"/>
-        </w:rPr>
-        <w:t xml:space="preserve"> indiquant les dates de début et de fin du projet ainsi que le découpage connu des diverses phases. </w:t>
+        <w:t xml:space="preserve">planning indiquant les dates de début et de fin du projet ainsi que le découpage connu des diverses phases. </w:t>
       </w:r>
     </w:p>
     <w:p>
@@ -5571,7 +5395,6 @@
           <w:lang w:eastAsia="fr-FR"/>
         </w:rPr>
       </w:pPr>
-      <w:proofErr w:type="gramStart"/>
       <w:r>
         <w:rPr>
           <w:rFonts w:asciiTheme="majorHAnsi" w:hAnsiTheme="majorHAnsi" w:cstheme="majorHAnsi"/>
@@ -5581,19 +5404,7 @@
           <w:szCs w:val="14"/>
           <w:lang w:eastAsia="fr-FR"/>
         </w:rPr>
-        <w:t>partage</w:t>
-      </w:r>
-      <w:proofErr w:type="gramEnd"/>
-      <w:r>
-        <w:rPr>
-          <w:rFonts w:asciiTheme="majorHAnsi" w:hAnsiTheme="majorHAnsi" w:cstheme="majorHAnsi"/>
-          <w:i/>
-          <w:iCs/>
-          <w:sz w:val="24"/>
-          <w:szCs w:val="14"/>
-          <w:lang w:eastAsia="fr-FR"/>
-        </w:rPr>
-        <w:t xml:space="preserve"> des tâches en cas de travail à plusieurs.</w:t>
+        <w:t>partage des tâches en cas de travail à plusieurs.</w:t>
       </w:r>
     </w:p>
     <w:p>
@@ -5713,22 +5524,8 @@
           <w:highlight w:val="yellow"/>
           <w:lang w:eastAsia="fr-FR"/>
         </w:rPr>
-        <w:t xml:space="preserve">=résumé du </w:t>
-      </w:r>
-      <w:proofErr w:type="spellStart"/>
-      <w:r>
-        <w:rPr>
-          <w:rFonts w:asciiTheme="majorHAnsi" w:hAnsiTheme="majorHAnsi" w:cstheme="majorHAnsi"/>
-          <w:i/>
-          <w:iCs/>
-          <w:sz w:val="24"/>
-          <w:szCs w:val="14"/>
-          <w:highlight w:val="yellow"/>
-          <w:lang w:eastAsia="fr-FR"/>
-        </w:rPr>
-        <w:t>Trello</w:t>
-      </w:r>
-      <w:proofErr w:type="spellEnd"/>
+        <w:t>=résumé du Trello</w:t>
+      </w:r>
     </w:p>
     <w:tbl>
       <w:tblPr>
@@ -6207,21 +6004,12 @@
           <w:sz w:val="24"/>
         </w:rPr>
       </w:pPr>
-      <w:proofErr w:type="spellStart"/>
       <w:r>
         <w:rPr>
           <w:rFonts w:asciiTheme="majorHAnsi" w:hAnsiTheme="majorHAnsi" w:cstheme="majorHAnsi"/>
           <w:sz w:val="24"/>
         </w:rPr>
-        <w:t>Balsamiq</w:t>
-      </w:r>
-      <w:proofErr w:type="spellEnd"/>
-      <w:r>
-        <w:rPr>
-          <w:rFonts w:asciiTheme="majorHAnsi" w:hAnsiTheme="majorHAnsi" w:cstheme="majorHAnsi"/>
-          <w:sz w:val="24"/>
-        </w:rPr>
-        <w:t>, création des maquettes de l’application</w:t>
+        <w:t>Balsamiq, création des maquettes de l’application</w:t>
       </w:r>
       <w:r>
         <w:rPr>
@@ -6243,21 +6031,12 @@
           <w:sz w:val="24"/>
         </w:rPr>
       </w:pPr>
-      <w:proofErr w:type="spellStart"/>
       <w:r>
         <w:rPr>
           <w:rFonts w:asciiTheme="majorHAnsi" w:hAnsiTheme="majorHAnsi" w:cstheme="majorHAnsi"/>
           <w:sz w:val="24"/>
         </w:rPr>
-        <w:t>Trello</w:t>
-      </w:r>
-      <w:proofErr w:type="spellEnd"/>
-      <w:r>
-        <w:rPr>
-          <w:rFonts w:asciiTheme="majorHAnsi" w:hAnsiTheme="majorHAnsi" w:cstheme="majorHAnsi"/>
-          <w:sz w:val="24"/>
-        </w:rPr>
-        <w:t>, pour la planification du projet</w:t>
+        <w:t>Trello, pour la planification du projet</w:t>
       </w:r>
       <w:r>
         <w:rPr>
@@ -6301,18 +6080,8 @@
           <w:i/>
           <w:sz w:val="24"/>
         </w:rPr>
-        <w:t xml:space="preserve">Fournir tous les document de </w:t>
-      </w:r>
-      <w:proofErr w:type="gramStart"/>
-      <w:r>
-        <w:rPr>
-          <w:rFonts w:asciiTheme="majorHAnsi" w:hAnsiTheme="majorHAnsi" w:cstheme="majorHAnsi"/>
-          <w:i/>
-          <w:sz w:val="24"/>
-        </w:rPr>
-        <w:t>conception:</w:t>
-      </w:r>
-      <w:proofErr w:type="gramEnd"/>
+        <w:t>Fournir tous les document de conception:</w:t>
+      </w:r>
     </w:p>
     <w:p>
       <w:pPr>
@@ -6342,23 +6111,13 @@
           <w:sz w:val="24"/>
         </w:rPr>
       </w:pPr>
-      <w:proofErr w:type="gramStart"/>
       <w:r>
         <w:rPr>
           <w:rFonts w:asciiTheme="majorHAnsi" w:hAnsiTheme="majorHAnsi" w:cstheme="majorHAnsi"/>
           <w:i/>
           <w:sz w:val="24"/>
         </w:rPr>
-        <w:t>le</w:t>
-      </w:r>
-      <w:proofErr w:type="gramEnd"/>
-      <w:r>
-        <w:rPr>
-          <w:rFonts w:asciiTheme="majorHAnsi" w:hAnsiTheme="majorHAnsi" w:cstheme="majorHAnsi"/>
-          <w:i/>
-          <w:sz w:val="24"/>
-        </w:rPr>
-        <w:t xml:space="preserve"> choix du matériel HW</w:t>
+        <w:t>le choix du matériel HW</w:t>
       </w:r>
     </w:p>
     <w:p>
@@ -6374,23 +6133,13 @@
           <w:sz w:val="24"/>
         </w:rPr>
       </w:pPr>
-      <w:proofErr w:type="gramStart"/>
       <w:r>
         <w:rPr>
           <w:rFonts w:asciiTheme="majorHAnsi" w:hAnsiTheme="majorHAnsi" w:cstheme="majorHAnsi"/>
           <w:i/>
           <w:sz w:val="24"/>
         </w:rPr>
-        <w:t>le</w:t>
-      </w:r>
-      <w:proofErr w:type="gramEnd"/>
-      <w:r>
-        <w:rPr>
-          <w:rFonts w:asciiTheme="majorHAnsi" w:hAnsiTheme="majorHAnsi" w:cstheme="majorHAnsi"/>
-          <w:i/>
-          <w:sz w:val="24"/>
-        </w:rPr>
-        <w:t xml:space="preserve"> choix des systèmes d'exploitation pour la réalisation </w:t>
+        <w:t xml:space="preserve">le choix des systèmes d'exploitation pour la réalisation </w:t>
       </w:r>
       <w:r>
         <w:rPr>
@@ -6423,23 +6172,13 @@
           <w:sz w:val="24"/>
         </w:rPr>
       </w:pPr>
-      <w:proofErr w:type="gramStart"/>
       <w:r>
         <w:rPr>
           <w:rFonts w:asciiTheme="majorHAnsi" w:hAnsiTheme="majorHAnsi" w:cstheme="majorHAnsi"/>
           <w:i/>
           <w:sz w:val="24"/>
         </w:rPr>
-        <w:t>le</w:t>
-      </w:r>
-      <w:proofErr w:type="gramEnd"/>
-      <w:r>
-        <w:rPr>
-          <w:rFonts w:asciiTheme="majorHAnsi" w:hAnsiTheme="majorHAnsi" w:cstheme="majorHAnsi"/>
-          <w:i/>
-          <w:sz w:val="24"/>
-        </w:rPr>
-        <w:t xml:space="preserve"> choix des outils logiciels pour la réalisation </w:t>
+        <w:t xml:space="preserve">le choix des outils logiciels pour la réalisation </w:t>
       </w:r>
       <w:r>
         <w:rPr>
@@ -6472,23 +6211,13 @@
           <w:sz w:val="24"/>
         </w:rPr>
       </w:pPr>
-      <w:proofErr w:type="gramStart"/>
       <w:r>
         <w:rPr>
           <w:rFonts w:asciiTheme="majorHAnsi" w:hAnsiTheme="majorHAnsi" w:cstheme="majorHAnsi"/>
           <w:i/>
           <w:sz w:val="24"/>
         </w:rPr>
-        <w:t>site</w:t>
-      </w:r>
-      <w:proofErr w:type="gramEnd"/>
-      <w:r>
-        <w:rPr>
-          <w:rFonts w:asciiTheme="majorHAnsi" w:hAnsiTheme="majorHAnsi" w:cstheme="majorHAnsi"/>
-          <w:i/>
-          <w:sz w:val="24"/>
-        </w:rPr>
-        <w:t xml:space="preserve"> web: </w:t>
+        <w:t xml:space="preserve">site web: </w:t>
       </w:r>
       <w:r>
         <w:rPr>
@@ -6512,23 +6241,13 @@
           <w:sz w:val="24"/>
         </w:rPr>
       </w:pPr>
-      <w:proofErr w:type="gramStart"/>
       <w:r>
         <w:rPr>
           <w:rFonts w:asciiTheme="majorHAnsi" w:hAnsiTheme="majorHAnsi" w:cstheme="majorHAnsi"/>
           <w:i/>
           <w:sz w:val="24"/>
         </w:rPr>
-        <w:t>bases</w:t>
-      </w:r>
-      <w:proofErr w:type="gramEnd"/>
-      <w:r>
-        <w:rPr>
-          <w:rFonts w:asciiTheme="majorHAnsi" w:hAnsiTheme="majorHAnsi" w:cstheme="majorHAnsi"/>
-          <w:i/>
-          <w:sz w:val="24"/>
-        </w:rPr>
-        <w:t xml:space="preserve"> de données: décrire le modèle relationnel, le contenu détaillé des tables (caractéristiques de chaque champs) et les requêtes.</w:t>
+        <w:t>bases de données: décrire le modèle relationnel, le contenu détaillé des tables (caractéristiques de chaque champs) et les requêtes.</w:t>
       </w:r>
     </w:p>
     <w:p>
@@ -6544,34 +6263,30 @@
           <w:sz w:val="24"/>
         </w:rPr>
       </w:pPr>
-      <w:proofErr w:type="gramStart"/>
       <w:r>
         <w:rPr>
           <w:rFonts w:asciiTheme="majorHAnsi" w:hAnsiTheme="majorHAnsi" w:cstheme="majorHAnsi"/>
           <w:i/>
           <w:sz w:val="24"/>
         </w:rPr>
-        <w:t>programmation</w:t>
-      </w:r>
-      <w:proofErr w:type="gramEnd"/>
+        <w:t>programmation et scripts: organigramme, architecture du programme, découpage modulaire, entrées-sorties des modules, pseudo-code</w:t>
+      </w:r>
       <w:r>
         <w:rPr>
           <w:rFonts w:asciiTheme="majorHAnsi" w:hAnsiTheme="majorHAnsi" w:cstheme="majorHAnsi"/>
           <w:i/>
           <w:sz w:val="24"/>
         </w:rPr>
-        <w:t xml:space="preserve"> et scripts: organigramme, architecture du programme, découpage modulaire, entrées-sorties des modules, </w:t>
-      </w:r>
-      <w:proofErr w:type="spellStart"/>
+        <w:t xml:space="preserve"> </w:t>
+      </w:r>
       <w:r>
         <w:rPr>
           <w:rFonts w:asciiTheme="majorHAnsi" w:hAnsiTheme="majorHAnsi" w:cstheme="majorHAnsi"/>
           <w:i/>
           <w:sz w:val="24"/>
         </w:rPr>
-        <w:t>pseudo-code</w:t>
-      </w:r>
-      <w:proofErr w:type="spellEnd"/>
+        <w:t>/</w:t>
+      </w:r>
       <w:r>
         <w:rPr>
           <w:rFonts w:asciiTheme="majorHAnsi" w:hAnsiTheme="majorHAnsi" w:cstheme="majorHAnsi"/>
@@ -6586,33 +6301,7 @@
           <w:i/>
           <w:sz w:val="24"/>
         </w:rPr>
-        <w:t>/</w:t>
-      </w:r>
-      <w:r>
-        <w:rPr>
-          <w:rFonts w:asciiTheme="majorHAnsi" w:hAnsiTheme="majorHAnsi" w:cstheme="majorHAnsi"/>
-          <w:i/>
-          <w:sz w:val="24"/>
-        </w:rPr>
-        <w:t xml:space="preserve"> </w:t>
-      </w:r>
-      <w:proofErr w:type="spellStart"/>
-      <w:r>
-        <w:rPr>
-          <w:rFonts w:asciiTheme="majorHAnsi" w:hAnsiTheme="majorHAnsi" w:cstheme="majorHAnsi"/>
-          <w:i/>
-          <w:sz w:val="24"/>
-        </w:rPr>
-        <w:t>structogramme</w:t>
-      </w:r>
-      <w:proofErr w:type="spellEnd"/>
-      <w:r>
-        <w:rPr>
-          <w:rFonts w:asciiTheme="majorHAnsi" w:hAnsiTheme="majorHAnsi" w:cstheme="majorHAnsi"/>
-          <w:i/>
-          <w:sz w:val="24"/>
-        </w:rPr>
-        <w:t>…</w:t>
+        <w:t>structogramme…</w:t>
       </w:r>
     </w:p>
     <w:p>
@@ -7021,7 +6710,19 @@
               <w:rPr>
                 <w:rFonts w:asciiTheme="majorHAnsi" w:hAnsiTheme="majorHAnsi" w:cstheme="majorHAnsi"/>
               </w:rPr>
-              <w:t>L’utilisateur sélectionne le dossier dans lequel il veut faire ces recherches</w:t>
+              <w:t>L’utilisateur sélectionne le dos</w:t>
+            </w:r>
+            <w:r>
+              <w:rPr>
+                <w:rFonts w:asciiTheme="majorHAnsi" w:hAnsiTheme="majorHAnsi" w:cstheme="majorHAnsi"/>
+              </w:rPr>
+              <w:t>sier dans lequel il veut faire s</w:t>
+            </w:r>
+            <w:r>
+              <w:rPr>
+                <w:rFonts w:asciiTheme="majorHAnsi" w:hAnsiTheme="majorHAnsi" w:cstheme="majorHAnsi"/>
+              </w:rPr>
+              <w:t>es recherches</w:t>
             </w:r>
           </w:p>
         </w:tc>
@@ -7047,6 +6748,12 @@
                 <w:rFonts w:asciiTheme="majorHAnsi" w:hAnsiTheme="majorHAnsi" w:cstheme="majorHAnsi"/>
               </w:rPr>
             </w:pPr>
+            <w:r>
+              <w:rPr>
+                <w:rFonts w:asciiTheme="majorHAnsi" w:hAnsiTheme="majorHAnsi" w:cstheme="majorHAnsi"/>
+              </w:rPr>
+              <w:t>L’intérieur du dossier s’affiche</w:t>
+            </w:r>
           </w:p>
         </w:tc>
       </w:tr>
@@ -7064,36 +6771,6 @@
                 <w:rFonts w:asciiTheme="majorHAnsi" w:hAnsiTheme="majorHAnsi" w:cstheme="majorHAnsi"/>
               </w:rPr>
             </w:pPr>
-            <w:r>
-              <w:rPr>
-                <w:rFonts w:asciiTheme="majorHAnsi" w:hAnsiTheme="majorHAnsi" w:cstheme="majorHAnsi"/>
-              </w:rPr>
-              <w:t xml:space="preserve">L’utilisateur clique sur </w:t>
-            </w:r>
-            <w:r>
-              <w:rPr>
-                <w:rFonts w:asciiTheme="majorHAnsi" w:hAnsiTheme="majorHAnsi" w:cstheme="majorHAnsi"/>
-              </w:rPr>
-              <w:t xml:space="preserve">le bouton </w:t>
-            </w:r>
-            <w:r>
-              <w:rPr>
-                <w:rFonts w:asciiTheme="majorHAnsi" w:hAnsiTheme="majorHAnsi" w:cstheme="majorHAnsi"/>
-              </w:rPr>
-              <w:t>« </w:t>
-            </w:r>
-            <w:r>
-              <w:rPr>
-                <w:rFonts w:asciiTheme="majorHAnsi" w:hAnsiTheme="majorHAnsi" w:cstheme="majorHAnsi"/>
-              </w:rPr>
-              <w:t>rechercher</w:t>
-            </w:r>
-            <w:r>
-              <w:rPr>
-                <w:rFonts w:asciiTheme="majorHAnsi" w:hAnsiTheme="majorHAnsi" w:cstheme="majorHAnsi"/>
-              </w:rPr>
-              <w:t> »</w:t>
-            </w:r>
           </w:p>
         </w:tc>
         <w:tc>
@@ -7106,12 +6783,6 @@
                 <w:rFonts w:asciiTheme="majorHAnsi" w:hAnsiTheme="majorHAnsi" w:cstheme="majorHAnsi"/>
               </w:rPr>
             </w:pPr>
-            <w:r>
-              <w:rPr>
-                <w:rFonts w:asciiTheme="majorHAnsi" w:hAnsiTheme="majorHAnsi" w:cstheme="majorHAnsi"/>
-              </w:rPr>
-              <w:t>Une liste de fichiers est trouvée</w:t>
-            </w:r>
           </w:p>
         </w:tc>
         <w:tc>
@@ -7420,6 +7091,12 @@
                 <w:rFonts w:asciiTheme="majorHAnsi" w:hAnsiTheme="majorHAnsi" w:cstheme="majorHAnsi"/>
               </w:rPr>
             </w:pPr>
+            <w:r>
+              <w:rPr>
+                <w:rFonts w:asciiTheme="majorHAnsi" w:hAnsiTheme="majorHAnsi" w:cstheme="majorHAnsi"/>
+              </w:rPr>
+              <w:t>L’intérieur du dossier s’affiche</w:t>
+            </w:r>
           </w:p>
         </w:tc>
       </w:tr>
@@ -7437,24 +7114,6 @@
                 <w:rFonts w:asciiTheme="majorHAnsi" w:hAnsiTheme="majorHAnsi" w:cstheme="majorHAnsi"/>
               </w:rPr>
             </w:pPr>
-            <w:r>
-              <w:rPr>
-                <w:rFonts w:asciiTheme="majorHAnsi" w:hAnsiTheme="majorHAnsi" w:cstheme="majorHAnsi"/>
-              </w:rPr>
-              <w:t>L’utilisateur clique sur « </w:t>
-            </w:r>
-            <w:r>
-              <w:rPr>
-                <w:rFonts w:asciiTheme="majorHAnsi" w:hAnsiTheme="majorHAnsi" w:cstheme="majorHAnsi"/>
-              </w:rPr>
-              <w:t>rechercher</w:t>
-            </w:r>
-            <w:r>
-              <w:rPr>
-                <w:rFonts w:asciiTheme="majorHAnsi" w:hAnsiTheme="majorHAnsi" w:cstheme="majorHAnsi"/>
-              </w:rPr>
-              <w:t> »</w:t>
-            </w:r>
           </w:p>
         </w:tc>
         <w:tc>
@@ -7489,7 +7148,13 @@
               <w:rPr>
                 <w:rFonts w:asciiTheme="majorHAnsi" w:hAnsiTheme="majorHAnsi" w:cstheme="majorHAnsi"/>
               </w:rPr>
-              <w:t>Un message indique à l’utilisateur que le dossier est vide</w:t>
+              <w:t xml:space="preserve">Rien ne s’affiche pour le </w:t>
+            </w:r>
+            <w:r>
+              <w:rPr>
+                <w:rFonts w:asciiTheme="majorHAnsi" w:hAnsiTheme="majorHAnsi" w:cstheme="majorHAnsi"/>
+              </w:rPr>
+              <w:t>résultat</w:t>
             </w:r>
           </w:p>
         </w:tc>
@@ -7738,6 +7403,12 @@
                 <w:rFonts w:asciiTheme="majorHAnsi" w:hAnsiTheme="majorHAnsi" w:cstheme="majorHAnsi"/>
               </w:rPr>
             </w:pPr>
+            <w:r>
+              <w:rPr>
+                <w:rFonts w:asciiTheme="majorHAnsi" w:hAnsiTheme="majorHAnsi" w:cstheme="majorHAnsi"/>
+              </w:rPr>
+              <w:t>L’intérieur du dossier s’affiche</w:t>
+            </w:r>
           </w:p>
         </w:tc>
       </w:tr>
@@ -7773,19 +7444,29 @@
               </w:rPr>
               <w:t xml:space="preserve"> le champ « </w:t>
             </w:r>
-            <w:proofErr w:type="spellStart"/>
-            <w:r>
-              <w:rPr>
-                <w:rFonts w:asciiTheme="majorHAnsi" w:hAnsiTheme="majorHAnsi" w:cstheme="majorHAnsi"/>
-              </w:rPr>
-              <w:t>Author</w:t>
-            </w:r>
-            <w:proofErr w:type="spellEnd"/>
-            <w:r>
-              <w:rPr>
-                <w:rFonts w:asciiTheme="majorHAnsi" w:hAnsiTheme="majorHAnsi" w:cstheme="majorHAnsi"/>
-              </w:rPr>
-              <w:t xml:space="preserve"> » et </w:t>
+            <w:r>
+              <w:rPr>
+                <w:rFonts w:asciiTheme="majorHAnsi" w:hAnsiTheme="majorHAnsi" w:cstheme="majorHAnsi"/>
+              </w:rPr>
+              <w:t>auteur</w:t>
+            </w:r>
+            <w:r>
+              <w:rPr>
+                <w:rFonts w:asciiTheme="majorHAnsi" w:hAnsiTheme="majorHAnsi" w:cstheme="majorHAnsi"/>
+              </w:rPr>
+              <w:t> »</w:t>
+            </w:r>
+            <w:r>
+              <w:rPr>
+                <w:rFonts w:asciiTheme="majorHAnsi" w:hAnsiTheme="majorHAnsi" w:cstheme="majorHAnsi"/>
+              </w:rPr>
+              <w:t xml:space="preserve"> ou « mots-clés » ou « date de modifications » ou « nom du fichier »</w:t>
+            </w:r>
+            <w:r>
+              <w:rPr>
+                <w:rFonts w:asciiTheme="majorHAnsi" w:hAnsiTheme="majorHAnsi" w:cstheme="majorHAnsi"/>
+              </w:rPr>
+              <w:t xml:space="preserve"> et </w:t>
             </w:r>
             <w:r>
               <w:rPr>
@@ -7805,6 +7486,65 @@
                 <w:rFonts w:asciiTheme="majorHAnsi" w:hAnsiTheme="majorHAnsi" w:cstheme="majorHAnsi"/>
               </w:rPr>
             </w:pPr>
+          </w:p>
+        </w:tc>
+        <w:tc>
+          <w:tcPr>
+            <w:tcW w:w="4783" w:type="dxa"/>
+          </w:tcPr>
+          <w:p>
+            <w:pPr>
+              <w:rPr>
+                <w:rFonts w:asciiTheme="majorHAnsi" w:hAnsiTheme="majorHAnsi" w:cstheme="majorHAnsi"/>
+              </w:rPr>
+            </w:pPr>
+            <w:r>
+              <w:rPr>
+                <w:rFonts w:asciiTheme="majorHAnsi" w:hAnsiTheme="majorHAnsi" w:cstheme="majorHAnsi"/>
+              </w:rPr>
+              <w:t xml:space="preserve">Le champ est renseigné </w:t>
+            </w:r>
+          </w:p>
+        </w:tc>
+      </w:tr>
+      <w:tr>
+        <w:trPr>
+          <w:trHeight w:val="305"/>
+        </w:trPr>
+        <w:tc>
+          <w:tcPr>
+            <w:tcW w:w="4763" w:type="dxa"/>
+          </w:tcPr>
+          <w:p>
+            <w:pPr>
+              <w:rPr>
+                <w:rFonts w:asciiTheme="majorHAnsi" w:hAnsiTheme="majorHAnsi" w:cstheme="majorHAnsi"/>
+              </w:rPr>
+            </w:pPr>
+            <w:r>
+              <w:rPr>
+                <w:rFonts w:asciiTheme="majorHAnsi" w:hAnsiTheme="majorHAnsi" w:cstheme="majorHAnsi"/>
+              </w:rPr>
+              <w:t>Il clique sur « rechercher »</w:t>
+            </w:r>
+          </w:p>
+        </w:tc>
+        <w:tc>
+          <w:tcPr>
+            <w:tcW w:w="4766" w:type="dxa"/>
+          </w:tcPr>
+          <w:p>
+            <w:pPr>
+              <w:rPr>
+                <w:rFonts w:asciiTheme="majorHAnsi" w:hAnsiTheme="majorHAnsi" w:cstheme="majorHAnsi"/>
+              </w:rPr>
+            </w:pPr>
+            <w:r>
+              <w:rPr>
+                <w:rFonts w:asciiTheme="majorHAnsi" w:hAnsiTheme="majorHAnsi" w:cstheme="majorHAnsi"/>
+              </w:rPr>
+              <w:t>La recherche s’effectue</w:t>
+            </w:r>
           </w:p>
         </w:tc>
         <w:tc>
@@ -7834,24 +7574,6 @@
                 <w:rFonts w:asciiTheme="majorHAnsi" w:hAnsiTheme="majorHAnsi" w:cstheme="majorHAnsi"/>
               </w:rPr>
             </w:pPr>
-            <w:r>
-              <w:rPr>
-                <w:rFonts w:asciiTheme="majorHAnsi" w:hAnsiTheme="majorHAnsi" w:cstheme="majorHAnsi"/>
-              </w:rPr>
-              <w:t>L’utilisateur clique sur « </w:t>
-            </w:r>
-            <w:r>
-              <w:rPr>
-                <w:rFonts w:asciiTheme="majorHAnsi" w:hAnsiTheme="majorHAnsi" w:cstheme="majorHAnsi"/>
-              </w:rPr>
-              <w:t>rechercher</w:t>
-            </w:r>
-            <w:r>
-              <w:rPr>
-                <w:rFonts w:asciiTheme="majorHAnsi" w:hAnsiTheme="majorHAnsi" w:cstheme="majorHAnsi"/>
-              </w:rPr>
-              <w:t> »</w:t>
-            </w:r>
           </w:p>
         </w:tc>
         <w:tc>
@@ -8128,6 +7850,12 @@
                 <w:rFonts w:asciiTheme="majorHAnsi" w:hAnsiTheme="majorHAnsi" w:cstheme="majorHAnsi"/>
               </w:rPr>
             </w:pPr>
+            <w:r>
+              <w:rPr>
+                <w:rFonts w:asciiTheme="majorHAnsi" w:hAnsiTheme="majorHAnsi" w:cstheme="majorHAnsi"/>
+              </w:rPr>
+              <w:t>L’intérieur du dossier s’affiche</w:t>
+            </w:r>
           </w:p>
         </w:tc>
       </w:tr>
@@ -8149,21 +7877,49 @@
               <w:rPr>
                 <w:rFonts w:asciiTheme="majorHAnsi" w:hAnsiTheme="majorHAnsi" w:cstheme="majorHAnsi"/>
               </w:rPr>
-              <w:t>L’utilisateur clique sur le champ « </w:t>
-            </w:r>
-            <w:proofErr w:type="spellStart"/>
-            <w:r>
-              <w:rPr>
-                <w:rFonts w:asciiTheme="majorHAnsi" w:hAnsiTheme="majorHAnsi" w:cstheme="majorHAnsi"/>
-              </w:rPr>
-              <w:t>Author</w:t>
-            </w:r>
-            <w:proofErr w:type="spellEnd"/>
-            <w:r>
-              <w:rPr>
-                <w:rFonts w:asciiTheme="majorHAnsi" w:hAnsiTheme="majorHAnsi" w:cstheme="majorHAnsi"/>
-              </w:rPr>
-              <w:t> » et rentre un nom dans ce champ</w:t>
+              <w:t xml:space="preserve">L’utilisateur clique </w:t>
+            </w:r>
+            <w:r>
+              <w:rPr>
+                <w:rFonts w:asciiTheme="majorHAnsi" w:hAnsiTheme="majorHAnsi" w:cstheme="majorHAnsi"/>
+              </w:rPr>
+              <w:t>dans</w:t>
+            </w:r>
+            <w:r>
+              <w:rPr>
+                <w:rFonts w:asciiTheme="majorHAnsi" w:hAnsiTheme="majorHAnsi" w:cstheme="majorHAnsi"/>
+              </w:rPr>
+              <w:t xml:space="preserve"> le champ « </w:t>
+            </w:r>
+            <w:r>
+              <w:rPr>
+                <w:rFonts w:asciiTheme="majorHAnsi" w:hAnsiTheme="majorHAnsi" w:cstheme="majorHAnsi"/>
+              </w:rPr>
+              <w:t>auteur</w:t>
+            </w:r>
+            <w:r>
+              <w:rPr>
+                <w:rFonts w:asciiTheme="majorHAnsi" w:hAnsiTheme="majorHAnsi" w:cstheme="majorHAnsi"/>
+              </w:rPr>
+              <w:t> »</w:t>
+            </w:r>
+            <w:r>
+              <w:rPr>
+                <w:rFonts w:asciiTheme="majorHAnsi" w:hAnsiTheme="majorHAnsi" w:cstheme="majorHAnsi"/>
+              </w:rPr>
+              <w:t xml:space="preserve"> ou « mots-clés » ou « date de modifications » ou « nom du fichier »</w:t>
+            </w:r>
+            <w:r>
+              <w:rPr>
+                <w:rFonts w:asciiTheme="majorHAnsi" w:hAnsiTheme="majorHAnsi" w:cstheme="majorHAnsi"/>
+              </w:rPr>
+              <w:t xml:space="preserve"> et </w:t>
+            </w:r>
+            <w:r>
+              <w:rPr>
+                <w:rFonts w:asciiTheme="majorHAnsi" w:hAnsiTheme="majorHAnsi" w:cstheme="majorHAnsi"/>
+              </w:rPr>
+              <w:t>entre une valeur à l’intérieur</w:t>
             </w:r>
           </w:p>
         </w:tc>
@@ -8177,6 +7933,65 @@
                 <w:rFonts w:asciiTheme="majorHAnsi" w:hAnsiTheme="majorHAnsi" w:cstheme="majorHAnsi"/>
               </w:rPr>
             </w:pPr>
+          </w:p>
+        </w:tc>
+        <w:tc>
+          <w:tcPr>
+            <w:tcW w:w="4783" w:type="dxa"/>
+          </w:tcPr>
+          <w:p>
+            <w:pPr>
+              <w:rPr>
+                <w:rFonts w:asciiTheme="majorHAnsi" w:hAnsiTheme="majorHAnsi" w:cstheme="majorHAnsi"/>
+              </w:rPr>
+            </w:pPr>
+            <w:r>
+              <w:rPr>
+                <w:rFonts w:asciiTheme="majorHAnsi" w:hAnsiTheme="majorHAnsi" w:cstheme="majorHAnsi"/>
+              </w:rPr>
+              <w:t xml:space="preserve">Le champ est renseigné </w:t>
+            </w:r>
+          </w:p>
+        </w:tc>
+      </w:tr>
+      <w:tr>
+        <w:trPr>
+          <w:trHeight w:val="305"/>
+        </w:trPr>
+        <w:tc>
+          <w:tcPr>
+            <w:tcW w:w="4763" w:type="dxa"/>
+          </w:tcPr>
+          <w:p>
+            <w:pPr>
+              <w:rPr>
+                <w:rFonts w:asciiTheme="majorHAnsi" w:hAnsiTheme="majorHAnsi" w:cstheme="majorHAnsi"/>
+              </w:rPr>
+            </w:pPr>
+            <w:r>
+              <w:rPr>
+                <w:rFonts w:asciiTheme="majorHAnsi" w:hAnsiTheme="majorHAnsi" w:cstheme="majorHAnsi"/>
+              </w:rPr>
+              <w:t>Il clique sur « rechercher »</w:t>
+            </w:r>
+          </w:p>
+        </w:tc>
+        <w:tc>
+          <w:tcPr>
+            <w:tcW w:w="4766" w:type="dxa"/>
+          </w:tcPr>
+          <w:p>
+            <w:pPr>
+              <w:rPr>
+                <w:rFonts w:asciiTheme="majorHAnsi" w:hAnsiTheme="majorHAnsi" w:cstheme="majorHAnsi"/>
+              </w:rPr>
+            </w:pPr>
+            <w:r>
+              <w:rPr>
+                <w:rFonts w:asciiTheme="majorHAnsi" w:hAnsiTheme="majorHAnsi" w:cstheme="majorHAnsi"/>
+              </w:rPr>
+              <w:t>La recherche s’effectue</w:t>
+            </w:r>
           </w:p>
         </w:tc>
         <w:tc>
@@ -8206,24 +8021,6 @@
                 <w:rFonts w:asciiTheme="majorHAnsi" w:hAnsiTheme="majorHAnsi" w:cstheme="majorHAnsi"/>
               </w:rPr>
             </w:pPr>
-            <w:r>
-              <w:rPr>
-                <w:rFonts w:asciiTheme="majorHAnsi" w:hAnsiTheme="majorHAnsi" w:cstheme="majorHAnsi"/>
-              </w:rPr>
-              <w:t>L’utilisateur clique sur « </w:t>
-            </w:r>
-            <w:r>
-              <w:rPr>
-                <w:rFonts w:asciiTheme="majorHAnsi" w:hAnsiTheme="majorHAnsi" w:cstheme="majorHAnsi"/>
-              </w:rPr>
-              <w:t>rechercher</w:t>
-            </w:r>
-            <w:r>
-              <w:rPr>
-                <w:rFonts w:asciiTheme="majorHAnsi" w:hAnsiTheme="majorHAnsi" w:cstheme="majorHAnsi"/>
-              </w:rPr>
-              <w:t> »</w:t>
-            </w:r>
           </w:p>
         </w:tc>
         <w:tc>
@@ -8258,7 +8055,7 @@
               <w:rPr>
                 <w:rFonts w:asciiTheme="majorHAnsi" w:hAnsiTheme="majorHAnsi" w:cstheme="majorHAnsi"/>
               </w:rPr>
-              <w:t>Un message indique à l’utilisateur qu’aucun fichier correspond aux critères de recherche</w:t>
+              <w:t>Rien ne s’affiche du contenu du dossier</w:t>
             </w:r>
           </w:p>
         </w:tc>
@@ -8282,13 +8079,11 @@
         <w:pStyle w:val="Titre5"/>
         <w:rPr>
           <w:rFonts w:asciiTheme="majorHAnsi" w:hAnsiTheme="majorHAnsi" w:cstheme="majorHAnsi"/>
-          <w:color w:val="FF0000"/>
-        </w:rPr>
-      </w:pPr>
-      <w:r>
-        <w:rPr>
-          <w:rFonts w:asciiTheme="majorHAnsi" w:hAnsiTheme="majorHAnsi" w:cstheme="majorHAnsi"/>
-          <w:color w:val="FF0000"/>
+        </w:rPr>
+      </w:pPr>
+      <w:r>
+        <w:rPr>
+          <w:rFonts w:asciiTheme="majorHAnsi" w:hAnsiTheme="majorHAnsi" w:cstheme="majorHAnsi"/>
         </w:rPr>
         <w:lastRenderedPageBreak/>
         <w:t>Interagir avec des fichiers</w:t>
@@ -8299,13 +8094,11 @@
         <w:pStyle w:val="Titre6"/>
         <w:rPr>
           <w:rFonts w:asciiTheme="majorHAnsi" w:hAnsiTheme="majorHAnsi" w:cstheme="majorHAnsi"/>
-          <w:color w:val="FF0000"/>
-        </w:rPr>
-      </w:pPr>
-      <w:r>
-        <w:rPr>
-          <w:rFonts w:asciiTheme="majorHAnsi" w:hAnsiTheme="majorHAnsi" w:cstheme="majorHAnsi"/>
-          <w:color w:val="FF0000"/>
+        </w:rPr>
+      </w:pPr>
+      <w:r>
+        <w:rPr>
+          <w:rFonts w:asciiTheme="majorHAnsi" w:hAnsiTheme="majorHAnsi" w:cstheme="majorHAnsi"/>
         </w:rPr>
         <w:t>Ouvrir le fichier</w:t>
       </w:r>
@@ -8336,7 +8129,7 @@
               <w:rPr>
                 <w:rFonts w:asciiTheme="majorHAnsi" w:hAnsiTheme="majorHAnsi" w:cstheme="majorHAnsi"/>
                 <w:b/>
-                <w:color w:val="FF0000"/>
+                <w:color w:val="FFFFFF" w:themeColor="background1"/>
                 <w:sz w:val="30"/>
                 <w:szCs w:val="30"/>
               </w:rPr>
@@ -8345,7 +8138,7 @@
               <w:rPr>
                 <w:rFonts w:asciiTheme="majorHAnsi" w:hAnsiTheme="majorHAnsi" w:cstheme="majorHAnsi"/>
                 <w:b/>
-                <w:color w:val="FF0000"/>
+                <w:color w:val="FFFFFF" w:themeColor="background1"/>
                 <w:sz w:val="30"/>
                 <w:szCs w:val="30"/>
               </w:rPr>
@@ -8364,7 +8157,7 @@
               <w:rPr>
                 <w:rFonts w:asciiTheme="majorHAnsi" w:hAnsiTheme="majorHAnsi" w:cstheme="majorHAnsi"/>
                 <w:b/>
-                <w:color w:val="FF0000"/>
+                <w:color w:val="FFFFFF" w:themeColor="background1"/>
                 <w:sz w:val="30"/>
                 <w:szCs w:val="30"/>
               </w:rPr>
@@ -8373,7 +8166,7 @@
               <w:rPr>
                 <w:rFonts w:asciiTheme="majorHAnsi" w:hAnsiTheme="majorHAnsi" w:cstheme="majorHAnsi"/>
                 <w:b/>
-                <w:color w:val="FF0000"/>
+                <w:color w:val="FFFFFF" w:themeColor="background1"/>
                 <w:sz w:val="30"/>
                 <w:szCs w:val="30"/>
               </w:rPr>
@@ -8391,7 +8184,7 @@
               <w:rPr>
                 <w:rFonts w:asciiTheme="majorHAnsi" w:hAnsiTheme="majorHAnsi" w:cstheme="majorHAnsi"/>
                 <w:b/>
-                <w:color w:val="FF0000"/>
+                <w:color w:val="FFFFFF" w:themeColor="background1"/>
                 <w:sz w:val="30"/>
                 <w:szCs w:val="30"/>
               </w:rPr>
@@ -8400,7 +8193,7 @@
               <w:rPr>
                 <w:rFonts w:asciiTheme="majorHAnsi" w:hAnsiTheme="majorHAnsi" w:cstheme="majorHAnsi"/>
                 <w:b/>
-                <w:color w:val="FF0000"/>
+                <w:color w:val="FFFFFF" w:themeColor="background1"/>
                 <w:sz w:val="30"/>
                 <w:szCs w:val="30"/>
               </w:rPr>
@@ -8421,7 +8214,6 @@
             <w:pPr>
               <w:rPr>
                 <w:rFonts w:asciiTheme="majorHAnsi" w:hAnsiTheme="majorHAnsi" w:cstheme="majorHAnsi"/>
-                <w:color w:val="FF0000"/>
               </w:rPr>
             </w:pPr>
           </w:p>
@@ -8434,20 +8226,17 @@
             <w:pPr>
               <w:rPr>
                 <w:rFonts w:asciiTheme="majorHAnsi" w:hAnsiTheme="majorHAnsi" w:cstheme="majorHAnsi"/>
-                <w:color w:val="FF0000"/>
               </w:rPr>
             </w:pPr>
             <w:r>
               <w:rPr>
                 <w:rFonts w:asciiTheme="majorHAnsi" w:hAnsiTheme="majorHAnsi" w:cstheme="majorHAnsi"/>
-                <w:color w:val="FF0000"/>
               </w:rPr>
               <w:t>L’utilisateur a déjà trouvé le fichier qu’il recherchai</w:t>
             </w:r>
             <w:r>
               <w:rPr>
                 <w:rFonts w:asciiTheme="majorHAnsi" w:hAnsiTheme="majorHAnsi" w:cstheme="majorHAnsi"/>
-                <w:color w:val="FF0000"/>
               </w:rPr>
               <w:t>t</w:t>
             </w:r>
@@ -8461,7 +8250,6 @@
             <w:pPr>
               <w:rPr>
                 <w:rFonts w:asciiTheme="majorHAnsi" w:hAnsiTheme="majorHAnsi" w:cstheme="majorHAnsi"/>
-                <w:color w:val="FF0000"/>
               </w:rPr>
             </w:pPr>
           </w:p>
@@ -8479,15 +8267,25 @@
             <w:pPr>
               <w:rPr>
                 <w:rFonts w:asciiTheme="majorHAnsi" w:hAnsiTheme="majorHAnsi" w:cstheme="majorHAnsi"/>
-                <w:color w:val="FF0000"/>
               </w:rPr>
             </w:pPr>
             <w:r>
               <w:rPr>
                 <w:rFonts w:asciiTheme="majorHAnsi" w:hAnsiTheme="majorHAnsi" w:cstheme="majorHAnsi"/>
-                <w:color w:val="FF0000"/>
-              </w:rPr>
-              <w:t>L’utilisateur fait un clic droit sur le fichier voulu</w:t>
+              </w:rPr>
+              <w:t xml:space="preserve">L’utilisateur fait un clic </w:t>
+            </w:r>
+            <w:r>
+              <w:rPr>
+                <w:rFonts w:asciiTheme="majorHAnsi" w:hAnsiTheme="majorHAnsi" w:cstheme="majorHAnsi"/>
+              </w:rPr>
+              <w:t>gauche</w:t>
+            </w:r>
+            <w:r>
+              <w:rPr>
+                <w:rFonts w:asciiTheme="majorHAnsi" w:hAnsiTheme="majorHAnsi" w:cstheme="majorHAnsi"/>
+              </w:rPr>
+              <w:t xml:space="preserve"> sur le fichier voulu</w:t>
             </w:r>
           </w:p>
         </w:tc>
@@ -8499,7 +8297,6 @@
             <w:pPr>
               <w:rPr>
                 <w:rFonts w:asciiTheme="majorHAnsi" w:hAnsiTheme="majorHAnsi" w:cstheme="majorHAnsi"/>
-                <w:color w:val="FF0000"/>
               </w:rPr>
             </w:pPr>
           </w:p>
@@ -8512,15 +8309,13 @@
             <w:pPr>
               <w:rPr>
                 <w:rFonts w:asciiTheme="majorHAnsi" w:hAnsiTheme="majorHAnsi" w:cstheme="majorHAnsi"/>
-                <w:color w:val="FF0000"/>
               </w:rPr>
             </w:pPr>
             <w:r>
               <w:rPr>
                 <w:rFonts w:asciiTheme="majorHAnsi" w:hAnsiTheme="majorHAnsi" w:cstheme="majorHAnsi"/>
-                <w:color w:val="FF0000"/>
-              </w:rPr>
-              <w:t>Une fenêtre s’ouvre et propose à l’utilisateur de se rendre à l’emplacement du fichier, d’ouvrir le fichier ou de fermer la fenêtre</w:t>
+              </w:rPr>
+              <w:t xml:space="preserve">Le fichier est sélectionné en bleu </w:t>
             </w:r>
           </w:p>
         </w:tc>
@@ -8537,15 +8332,31 @@
             <w:pPr>
               <w:rPr>
                 <w:rFonts w:asciiTheme="majorHAnsi" w:hAnsiTheme="majorHAnsi" w:cstheme="majorHAnsi"/>
-                <w:color w:val="FF0000"/>
               </w:rPr>
             </w:pPr>
             <w:r>
               <w:rPr>
                 <w:rFonts w:asciiTheme="majorHAnsi" w:hAnsiTheme="majorHAnsi" w:cstheme="majorHAnsi"/>
-                <w:color w:val="FF0000"/>
-              </w:rPr>
-              <w:t>L’utilisateur clique sur « Open file »</w:t>
+              </w:rPr>
+              <w:t>L’utilisateur clique sur « </w:t>
+            </w:r>
+            <w:r>
+              <w:rPr>
+                <w:rFonts w:asciiTheme="majorHAnsi" w:hAnsiTheme="majorHAnsi" w:cstheme="majorHAnsi"/>
+              </w:rPr>
+              <w:t>ouvrir</w:t>
+            </w:r>
+            <w:r>
+              <w:rPr>
+                <w:rFonts w:asciiTheme="majorHAnsi" w:hAnsiTheme="majorHAnsi" w:cstheme="majorHAnsi"/>
+              </w:rPr>
+              <w:t xml:space="preserve"> le fichier</w:t>
+            </w:r>
+            <w:r>
+              <w:rPr>
+                <w:rFonts w:asciiTheme="majorHAnsi" w:hAnsiTheme="majorHAnsi" w:cstheme="majorHAnsi"/>
+              </w:rPr>
+              <w:t> »</w:t>
             </w:r>
           </w:p>
         </w:tc>
@@ -8557,7 +8368,6 @@
             <w:pPr>
               <w:rPr>
                 <w:rFonts w:asciiTheme="majorHAnsi" w:hAnsiTheme="majorHAnsi" w:cstheme="majorHAnsi"/>
-                <w:color w:val="FF0000"/>
               </w:rPr>
             </w:pPr>
           </w:p>
@@ -8570,15 +8380,19 @@
             <w:pPr>
               <w:rPr>
                 <w:rFonts w:asciiTheme="majorHAnsi" w:hAnsiTheme="majorHAnsi" w:cstheme="majorHAnsi"/>
-                <w:color w:val="FF0000"/>
               </w:rPr>
             </w:pPr>
             <w:r>
               <w:rPr>
                 <w:rFonts w:asciiTheme="majorHAnsi" w:hAnsiTheme="majorHAnsi" w:cstheme="majorHAnsi"/>
-                <w:color w:val="FF0000"/>
-              </w:rPr>
-              <w:t>Le logiciel est exécuté avec le logiciel par défaut utiliser par l’utilisateur</w:t>
+              </w:rPr>
+              <w:t xml:space="preserve">Le </w:t>
+            </w:r>
+            <w:r>
+              <w:rPr>
+                <w:rFonts w:asciiTheme="majorHAnsi" w:hAnsiTheme="majorHAnsi" w:cstheme="majorHAnsi"/>
+              </w:rPr>
+              <w:t>fichier s’ouvre avec le logiciel utilisé par défaut</w:t>
             </w:r>
           </w:p>
         </w:tc>
@@ -8588,7 +8402,6 @@
       <w:pPr>
         <w:rPr>
           <w:rFonts w:asciiTheme="majorHAnsi" w:hAnsiTheme="majorHAnsi" w:cstheme="majorHAnsi"/>
-          <w:color w:val="FF0000"/>
         </w:rPr>
       </w:pPr>
     </w:p>
@@ -8597,13 +8410,11 @@
         <w:pStyle w:val="Titre6"/>
         <w:rPr>
           <w:rFonts w:asciiTheme="majorHAnsi" w:hAnsiTheme="majorHAnsi" w:cstheme="majorHAnsi"/>
-          <w:color w:val="FF0000"/>
-        </w:rPr>
-      </w:pPr>
-      <w:r>
-        <w:rPr>
-          <w:rFonts w:asciiTheme="majorHAnsi" w:hAnsiTheme="majorHAnsi" w:cstheme="majorHAnsi"/>
-          <w:color w:val="FF0000"/>
+        </w:rPr>
+      </w:pPr>
+      <w:r>
+        <w:rPr>
+          <w:rFonts w:asciiTheme="majorHAnsi" w:hAnsiTheme="majorHAnsi" w:cstheme="majorHAnsi"/>
         </w:rPr>
         <w:t>Se rendre au lieu réel du fichier dans l’explorateur Windows</w:t>
       </w:r>
@@ -8634,7 +8445,7 @@
               <w:rPr>
                 <w:rFonts w:asciiTheme="majorHAnsi" w:hAnsiTheme="majorHAnsi" w:cstheme="majorHAnsi"/>
                 <w:b/>
-                <w:color w:val="FF0000"/>
+                <w:color w:val="FFFFFF" w:themeColor="background1"/>
                 <w:sz w:val="30"/>
                 <w:szCs w:val="30"/>
               </w:rPr>
@@ -8643,7 +8454,7 @@
               <w:rPr>
                 <w:rFonts w:asciiTheme="majorHAnsi" w:hAnsiTheme="majorHAnsi" w:cstheme="majorHAnsi"/>
                 <w:b/>
-                <w:color w:val="FF0000"/>
+                <w:color w:val="FFFFFF" w:themeColor="background1"/>
                 <w:sz w:val="30"/>
                 <w:szCs w:val="30"/>
               </w:rPr>
@@ -8662,7 +8473,7 @@
               <w:rPr>
                 <w:rFonts w:asciiTheme="majorHAnsi" w:hAnsiTheme="majorHAnsi" w:cstheme="majorHAnsi"/>
                 <w:b/>
-                <w:color w:val="FF0000"/>
+                <w:color w:val="FFFFFF" w:themeColor="background1"/>
                 <w:sz w:val="30"/>
                 <w:szCs w:val="30"/>
               </w:rPr>
@@ -8671,7 +8482,7 @@
               <w:rPr>
                 <w:rFonts w:asciiTheme="majorHAnsi" w:hAnsiTheme="majorHAnsi" w:cstheme="majorHAnsi"/>
                 <w:b/>
-                <w:color w:val="FF0000"/>
+                <w:color w:val="FFFFFF" w:themeColor="background1"/>
                 <w:sz w:val="30"/>
                 <w:szCs w:val="30"/>
               </w:rPr>
@@ -8689,7 +8500,7 @@
               <w:rPr>
                 <w:rFonts w:asciiTheme="majorHAnsi" w:hAnsiTheme="majorHAnsi" w:cstheme="majorHAnsi"/>
                 <w:b/>
-                <w:color w:val="FF0000"/>
+                <w:color w:val="FFFFFF" w:themeColor="background1"/>
                 <w:sz w:val="30"/>
                 <w:szCs w:val="30"/>
               </w:rPr>
@@ -8698,7 +8509,7 @@
               <w:rPr>
                 <w:rFonts w:asciiTheme="majorHAnsi" w:hAnsiTheme="majorHAnsi" w:cstheme="majorHAnsi"/>
                 <w:b/>
-                <w:color w:val="FF0000"/>
+                <w:color w:val="FFFFFF" w:themeColor="background1"/>
                 <w:sz w:val="30"/>
                 <w:szCs w:val="30"/>
               </w:rPr>
@@ -8719,7 +8530,6 @@
             <w:pPr>
               <w:rPr>
                 <w:rFonts w:asciiTheme="majorHAnsi" w:hAnsiTheme="majorHAnsi" w:cstheme="majorHAnsi"/>
-                <w:color w:val="FF0000"/>
               </w:rPr>
             </w:pPr>
           </w:p>
@@ -8732,15 +8542,19 @@
             <w:pPr>
               <w:rPr>
                 <w:rFonts w:asciiTheme="majorHAnsi" w:hAnsiTheme="majorHAnsi" w:cstheme="majorHAnsi"/>
-                <w:color w:val="FF0000"/>
               </w:rPr>
             </w:pPr>
             <w:r>
               <w:rPr>
                 <w:rFonts w:asciiTheme="majorHAnsi" w:hAnsiTheme="majorHAnsi" w:cstheme="majorHAnsi"/>
-                <w:color w:val="FF0000"/>
-              </w:rPr>
-              <w:t>L’utilisateur a déjà trouvé le fichier qu’il recherchais</w:t>
+              </w:rPr>
+              <w:t>L’utilisateur a déjà trouvé le fichier qu’il recherchai</w:t>
+            </w:r>
+            <w:r>
+              <w:rPr>
+                <w:rFonts w:asciiTheme="majorHAnsi" w:hAnsiTheme="majorHAnsi" w:cstheme="majorHAnsi"/>
+              </w:rPr>
+              <w:t>t</w:t>
             </w:r>
           </w:p>
         </w:tc>
@@ -8752,7 +8566,6 @@
             <w:pPr>
               <w:rPr>
                 <w:rFonts w:asciiTheme="majorHAnsi" w:hAnsiTheme="majorHAnsi" w:cstheme="majorHAnsi"/>
-                <w:color w:val="FF0000"/>
               </w:rPr>
             </w:pPr>
           </w:p>
@@ -8770,15 +8583,25 @@
             <w:pPr>
               <w:rPr>
                 <w:rFonts w:asciiTheme="majorHAnsi" w:hAnsiTheme="majorHAnsi" w:cstheme="majorHAnsi"/>
-                <w:color w:val="FF0000"/>
               </w:rPr>
             </w:pPr>
             <w:r>
               <w:rPr>
                 <w:rFonts w:asciiTheme="majorHAnsi" w:hAnsiTheme="majorHAnsi" w:cstheme="majorHAnsi"/>
-                <w:color w:val="FF0000"/>
-              </w:rPr>
-              <w:t>L’utilisateur fait un clic droit sur le fichier voulu</w:t>
+              </w:rPr>
+              <w:t xml:space="preserve">L’utilisateur fait un clic </w:t>
+            </w:r>
+            <w:r>
+              <w:rPr>
+                <w:rFonts w:asciiTheme="majorHAnsi" w:hAnsiTheme="majorHAnsi" w:cstheme="majorHAnsi"/>
+              </w:rPr>
+              <w:t>gauche</w:t>
+            </w:r>
+            <w:r>
+              <w:rPr>
+                <w:rFonts w:asciiTheme="majorHAnsi" w:hAnsiTheme="majorHAnsi" w:cstheme="majorHAnsi"/>
+              </w:rPr>
+              <w:t xml:space="preserve"> sur le fichier voulu</w:t>
             </w:r>
           </w:p>
         </w:tc>
@@ -8790,7 +8613,6 @@
             <w:pPr>
               <w:rPr>
                 <w:rFonts w:asciiTheme="majorHAnsi" w:hAnsiTheme="majorHAnsi" w:cstheme="majorHAnsi"/>
-                <w:color w:val="FF0000"/>
               </w:rPr>
             </w:pPr>
           </w:p>
@@ -8803,15 +8625,13 @@
             <w:pPr>
               <w:rPr>
                 <w:rFonts w:asciiTheme="majorHAnsi" w:hAnsiTheme="majorHAnsi" w:cstheme="majorHAnsi"/>
-                <w:color w:val="FF0000"/>
               </w:rPr>
             </w:pPr>
             <w:r>
               <w:rPr>
                 <w:rFonts w:asciiTheme="majorHAnsi" w:hAnsiTheme="majorHAnsi" w:cstheme="majorHAnsi"/>
-                <w:color w:val="FF0000"/>
-              </w:rPr>
-              <w:t>Une fenêtre s’ouvre et propose à l’utilisateur de se rendre à l’emplacement du fichier, d’ouvrir le fichier ou de fermer la fenêtre</w:t>
+              </w:rPr>
+              <w:t>Le fichier est sélectionné en bleu</w:t>
             </w:r>
           </w:p>
         </w:tc>
@@ -8828,16 +8648,26 @@
             <w:pPr>
               <w:rPr>
                 <w:rFonts w:asciiTheme="majorHAnsi" w:hAnsiTheme="majorHAnsi" w:cstheme="majorHAnsi"/>
-                <w:color w:val="FF0000"/>
                 <w:lang w:val="fr-CH"/>
               </w:rPr>
             </w:pPr>
             <w:r>
               <w:rPr>
                 <w:rFonts w:asciiTheme="majorHAnsi" w:hAnsiTheme="majorHAnsi" w:cstheme="majorHAnsi"/>
-                <w:color w:val="FF0000"/>
-              </w:rPr>
-              <w:t>L’utilisateur clique sur « Go to file »</w:t>
+              </w:rPr>
+              <w:t>L’utilisateur clique sur « </w:t>
+            </w:r>
+            <w:r>
+              <w:rPr>
+                <w:rFonts w:asciiTheme="majorHAnsi" w:hAnsiTheme="majorHAnsi" w:cstheme="majorHAnsi"/>
+              </w:rPr>
+              <w:t>ouvrir le répertoire</w:t>
+            </w:r>
+            <w:r>
+              <w:rPr>
+                <w:rFonts w:asciiTheme="majorHAnsi" w:hAnsiTheme="majorHAnsi" w:cstheme="majorHAnsi"/>
+              </w:rPr>
+              <w:t> »</w:t>
             </w:r>
           </w:p>
         </w:tc>
@@ -8849,7 +8679,6 @@
             <w:pPr>
               <w:rPr>
                 <w:rFonts w:asciiTheme="majorHAnsi" w:hAnsiTheme="majorHAnsi" w:cstheme="majorHAnsi"/>
-                <w:color w:val="FF0000"/>
                 <w:lang w:val="fr-CH"/>
               </w:rPr>
             </w:pPr>
@@ -8863,15 +8692,13 @@
             <w:pPr>
               <w:rPr>
                 <w:rFonts w:asciiTheme="majorHAnsi" w:hAnsiTheme="majorHAnsi" w:cstheme="majorHAnsi"/>
-                <w:color w:val="FF0000"/>
               </w:rPr>
             </w:pPr>
             <w:r>
               <w:rPr>
                 <w:rFonts w:asciiTheme="majorHAnsi" w:hAnsiTheme="majorHAnsi" w:cstheme="majorHAnsi"/>
-                <w:color w:val="FF0000"/>
-              </w:rPr>
-              <w:t>L’explorateur Windows est ouvert et l’utilisateur se retrouve dans le dossier sur lequel se trouve le fichier</w:t>
+              </w:rPr>
+              <w:t>L’explorateur Windows s’ouvre est affiche le contenu du répertoire</w:t>
             </w:r>
           </w:p>
         </w:tc>
@@ -8897,13 +8724,13 @@
         <w:pStyle w:val="Titre6"/>
         <w:rPr>
           <w:rFonts w:asciiTheme="majorHAnsi" w:hAnsiTheme="majorHAnsi" w:cstheme="majorHAnsi"/>
-          <w:color w:val="FF0000"/>
-        </w:rPr>
-      </w:pPr>
-      <w:r>
-        <w:rPr>
-          <w:rFonts w:asciiTheme="majorHAnsi" w:hAnsiTheme="majorHAnsi" w:cstheme="majorHAnsi"/>
-          <w:color w:val="FF0000"/>
+          <w:color w:val="000000" w:themeColor="text1"/>
+        </w:rPr>
+      </w:pPr>
+      <w:r>
+        <w:rPr>
+          <w:rFonts w:asciiTheme="majorHAnsi" w:hAnsiTheme="majorHAnsi" w:cstheme="majorHAnsi"/>
+          <w:color w:val="000000" w:themeColor="text1"/>
         </w:rPr>
         <w:lastRenderedPageBreak/>
         <w:t>Fermer la fenêtre</w:t>
@@ -8935,7 +8762,7 @@
               <w:rPr>
                 <w:rFonts w:asciiTheme="majorHAnsi" w:hAnsiTheme="majorHAnsi" w:cstheme="majorHAnsi"/>
                 <w:b/>
-                <w:color w:val="FF0000"/>
+                <w:color w:val="FFFFFF" w:themeColor="background1"/>
                 <w:sz w:val="30"/>
                 <w:szCs w:val="30"/>
               </w:rPr>
@@ -8944,7 +8771,7 @@
               <w:rPr>
                 <w:rFonts w:asciiTheme="majorHAnsi" w:hAnsiTheme="majorHAnsi" w:cstheme="majorHAnsi"/>
                 <w:b/>
-                <w:color w:val="FF0000"/>
+                <w:color w:val="FFFFFF" w:themeColor="background1"/>
                 <w:sz w:val="30"/>
                 <w:szCs w:val="30"/>
               </w:rPr>
@@ -8963,7 +8790,7 @@
               <w:rPr>
                 <w:rFonts w:asciiTheme="majorHAnsi" w:hAnsiTheme="majorHAnsi" w:cstheme="majorHAnsi"/>
                 <w:b/>
-                <w:color w:val="FF0000"/>
+                <w:color w:val="FFFFFF" w:themeColor="background1"/>
                 <w:sz w:val="30"/>
                 <w:szCs w:val="30"/>
               </w:rPr>
@@ -8972,7 +8799,7 @@
               <w:rPr>
                 <w:rFonts w:asciiTheme="majorHAnsi" w:hAnsiTheme="majorHAnsi" w:cstheme="majorHAnsi"/>
                 <w:b/>
-                <w:color w:val="FF0000"/>
+                <w:color w:val="FFFFFF" w:themeColor="background1"/>
                 <w:sz w:val="30"/>
                 <w:szCs w:val="30"/>
               </w:rPr>
@@ -8990,7 +8817,7 @@
               <w:rPr>
                 <w:rFonts w:asciiTheme="majorHAnsi" w:hAnsiTheme="majorHAnsi" w:cstheme="majorHAnsi"/>
                 <w:b/>
-                <w:color w:val="FF0000"/>
+                <w:color w:val="FFFFFF" w:themeColor="background1"/>
                 <w:sz w:val="30"/>
                 <w:szCs w:val="30"/>
               </w:rPr>
@@ -8999,7 +8826,7 @@
               <w:rPr>
                 <w:rFonts w:asciiTheme="majorHAnsi" w:hAnsiTheme="majorHAnsi" w:cstheme="majorHAnsi"/>
                 <w:b/>
-                <w:color w:val="FF0000"/>
+                <w:color w:val="FFFFFF" w:themeColor="background1"/>
                 <w:sz w:val="30"/>
                 <w:szCs w:val="30"/>
               </w:rPr>
@@ -9020,7 +8847,7 @@
             <w:pPr>
               <w:rPr>
                 <w:rFonts w:asciiTheme="majorHAnsi" w:hAnsiTheme="majorHAnsi" w:cstheme="majorHAnsi"/>
-                <w:color w:val="FF0000"/>
+                <w:color w:val="000000" w:themeColor="text1"/>
               </w:rPr>
             </w:pPr>
           </w:p>
@@ -9033,15 +8860,22 @@
             <w:pPr>
               <w:rPr>
                 <w:rFonts w:asciiTheme="majorHAnsi" w:hAnsiTheme="majorHAnsi" w:cstheme="majorHAnsi"/>
-                <w:color w:val="FF0000"/>
+                <w:color w:val="000000" w:themeColor="text1"/>
               </w:rPr>
             </w:pPr>
             <w:r>
               <w:rPr>
                 <w:rFonts w:asciiTheme="majorHAnsi" w:hAnsiTheme="majorHAnsi" w:cstheme="majorHAnsi"/>
-                <w:color w:val="FF0000"/>
-              </w:rPr>
-              <w:t>L’utilisateur a déjà trouvé le fichier qu’il recherchais</w:t>
+                <w:color w:val="000000" w:themeColor="text1"/>
+              </w:rPr>
+              <w:t>L’utilisateur a déjà trouvé le fichier qu’il recherchai</w:t>
+            </w:r>
+            <w:r>
+              <w:rPr>
+                <w:rFonts w:asciiTheme="majorHAnsi" w:hAnsiTheme="majorHAnsi" w:cstheme="majorHAnsi"/>
+                <w:color w:val="000000" w:themeColor="text1"/>
+              </w:rPr>
+              <w:t>t</w:t>
             </w:r>
           </w:p>
         </w:tc>
@@ -9053,7 +8887,7 @@
             <w:pPr>
               <w:rPr>
                 <w:rFonts w:asciiTheme="majorHAnsi" w:hAnsiTheme="majorHAnsi" w:cstheme="majorHAnsi"/>
-                <w:color w:val="FF0000"/>
+                <w:color w:val="000000" w:themeColor="text1"/>
               </w:rPr>
             </w:pPr>
           </w:p>
@@ -9071,15 +8905,29 @@
             <w:pPr>
               <w:rPr>
                 <w:rFonts w:asciiTheme="majorHAnsi" w:hAnsiTheme="majorHAnsi" w:cstheme="majorHAnsi"/>
-                <w:color w:val="FF0000"/>
+                <w:color w:val="000000" w:themeColor="text1"/>
               </w:rPr>
             </w:pPr>
             <w:r>
               <w:rPr>
                 <w:rFonts w:asciiTheme="majorHAnsi" w:hAnsiTheme="majorHAnsi" w:cstheme="majorHAnsi"/>
-                <w:color w:val="FF0000"/>
-              </w:rPr>
-              <w:t>L’utilisateur fait un clic droit sur le fichier voulu</w:t>
+                <w:color w:val="000000" w:themeColor="text1"/>
+              </w:rPr>
+              <w:t xml:space="preserve">L’utilisateur fait un clic </w:t>
+            </w:r>
+            <w:r>
+              <w:rPr>
+                <w:rFonts w:asciiTheme="majorHAnsi" w:hAnsiTheme="majorHAnsi" w:cstheme="majorHAnsi"/>
+                <w:color w:val="000000" w:themeColor="text1"/>
+              </w:rPr>
+              <w:t>gauche</w:t>
+            </w:r>
+            <w:r>
+              <w:rPr>
+                <w:rFonts w:asciiTheme="majorHAnsi" w:hAnsiTheme="majorHAnsi" w:cstheme="majorHAnsi"/>
+                <w:color w:val="000000" w:themeColor="text1"/>
+              </w:rPr>
+              <w:t xml:space="preserve"> sur le fichier voulu</w:t>
             </w:r>
           </w:p>
         </w:tc>
@@ -9091,7 +8939,7 @@
             <w:pPr>
               <w:rPr>
                 <w:rFonts w:asciiTheme="majorHAnsi" w:hAnsiTheme="majorHAnsi" w:cstheme="majorHAnsi"/>
-                <w:color w:val="FF0000"/>
+                <w:color w:val="000000" w:themeColor="text1"/>
               </w:rPr>
             </w:pPr>
           </w:p>
@@ -9104,15 +8952,15 @@
             <w:pPr>
               <w:rPr>
                 <w:rFonts w:asciiTheme="majorHAnsi" w:hAnsiTheme="majorHAnsi" w:cstheme="majorHAnsi"/>
-                <w:color w:val="FF0000"/>
+                <w:color w:val="000000" w:themeColor="text1"/>
               </w:rPr>
             </w:pPr>
             <w:r>
               <w:rPr>
                 <w:rFonts w:asciiTheme="majorHAnsi" w:hAnsiTheme="majorHAnsi" w:cstheme="majorHAnsi"/>
-                <w:color w:val="FF0000"/>
-              </w:rPr>
-              <w:t>Une fenêtre s’ouvre et propose à l’utilisateur de se rendre à l’emplacement du fichier, d’ouvrir le fichier ou de fermer la fenêtre</w:t>
+                <w:color w:val="000000" w:themeColor="text1"/>
+              </w:rPr>
+              <w:t>Le fichier est sélectionné en bleu</w:t>
             </w:r>
           </w:p>
         </w:tc>
@@ -9129,17 +8977,17 @@
             <w:pPr>
               <w:rPr>
                 <w:rFonts w:asciiTheme="majorHAnsi" w:hAnsiTheme="majorHAnsi" w:cstheme="majorHAnsi"/>
-                <w:color w:val="FF0000"/>
+                <w:color w:val="000000" w:themeColor="text1"/>
                 <w:lang w:val="fr-CH"/>
               </w:rPr>
             </w:pPr>
             <w:r>
               <w:rPr>
                 <w:rFonts w:asciiTheme="majorHAnsi" w:hAnsiTheme="majorHAnsi" w:cstheme="majorHAnsi"/>
-                <w:color w:val="FF0000"/>
+                <w:color w:val="000000" w:themeColor="text1"/>
                 <w:lang w:val="fr-CH"/>
               </w:rPr>
-              <w:t>L’utilisateur clique sur la croix en haut à gauche dans la fenêtre</w:t>
+              <w:t>Il clique sur le bouton « ouvrir le répertoire »</w:t>
             </w:r>
           </w:p>
         </w:tc>
@@ -9151,7 +8999,8 @@
             <w:pPr>
               <w:rPr>
                 <w:rFonts w:asciiTheme="majorHAnsi" w:hAnsiTheme="majorHAnsi" w:cstheme="majorHAnsi"/>
-                <w:color w:val="FF0000"/>
+                <w:color w:val="000000" w:themeColor="text1"/>
+                <w:lang w:val="fr-CH"/>
               </w:rPr>
             </w:pPr>
           </w:p>
@@ -9164,15 +9013,101 @@
             <w:pPr>
               <w:rPr>
                 <w:rFonts w:asciiTheme="majorHAnsi" w:hAnsiTheme="majorHAnsi" w:cstheme="majorHAnsi"/>
-                <w:color w:val="FF0000"/>
+                <w:color w:val="000000" w:themeColor="text1"/>
               </w:rPr>
             </w:pPr>
             <w:r>
               <w:rPr>
                 <w:rFonts w:asciiTheme="majorHAnsi" w:hAnsiTheme="majorHAnsi" w:cstheme="majorHAnsi"/>
-                <w:color w:val="FF0000"/>
-              </w:rPr>
-              <w:t>La fenêtre se ferme et l’utilisateur se retrouve ou il était avant de cliquer sur le fichier</w:t>
+                <w:color w:val="000000" w:themeColor="text1"/>
+              </w:rPr>
+              <w:t xml:space="preserve">La fenêtre du répertoire s’ouvre </w:t>
+            </w:r>
+          </w:p>
+        </w:tc>
+      </w:tr>
+      <w:tr>
+        <w:trPr>
+          <w:trHeight w:val="305"/>
+        </w:trPr>
+        <w:tc>
+          <w:tcPr>
+            <w:tcW w:w="4763" w:type="dxa"/>
+          </w:tcPr>
+          <w:p>
+            <w:pPr>
+              <w:rPr>
+                <w:rFonts w:asciiTheme="majorHAnsi" w:hAnsiTheme="majorHAnsi" w:cstheme="majorHAnsi"/>
+                <w:color w:val="000000" w:themeColor="text1"/>
+              </w:rPr>
+            </w:pPr>
+            <w:r>
+              <w:rPr>
+                <w:rFonts w:asciiTheme="majorHAnsi" w:hAnsiTheme="majorHAnsi" w:cstheme="majorHAnsi"/>
+                <w:color w:val="000000" w:themeColor="text1"/>
+              </w:rPr>
+              <w:t xml:space="preserve">L’utilisateur clique sur la croix rouge de la nouvelle fenêtre </w:t>
+            </w:r>
+          </w:p>
+        </w:tc>
+        <w:tc>
+          <w:tcPr>
+            <w:tcW w:w="4766" w:type="dxa"/>
+          </w:tcPr>
+          <w:p>
+            <w:pPr>
+              <w:rPr>
+                <w:rFonts w:asciiTheme="majorHAnsi" w:hAnsiTheme="majorHAnsi" w:cstheme="majorHAnsi"/>
+                <w:color w:val="000000" w:themeColor="text1"/>
+              </w:rPr>
+            </w:pPr>
+          </w:p>
+        </w:tc>
+        <w:tc>
+          <w:tcPr>
+            <w:tcW w:w="4783" w:type="dxa"/>
+          </w:tcPr>
+          <w:p>
+            <w:pPr>
+              <w:rPr>
+                <w:rFonts w:asciiTheme="majorHAnsi" w:hAnsiTheme="majorHAnsi" w:cstheme="majorHAnsi"/>
+                <w:color w:val="000000" w:themeColor="text1"/>
+              </w:rPr>
+            </w:pPr>
+            <w:r>
+              <w:rPr>
+                <w:rFonts w:asciiTheme="majorHAnsi" w:hAnsiTheme="majorHAnsi" w:cstheme="majorHAnsi"/>
+                <w:color w:val="000000" w:themeColor="text1"/>
+              </w:rPr>
+              <w:t>La fenêtre de l’</w:t>
+            </w:r>
+            <w:r>
+              <w:rPr>
+                <w:rFonts w:asciiTheme="majorHAnsi" w:hAnsiTheme="majorHAnsi" w:cstheme="majorHAnsi"/>
+                <w:color w:val="000000" w:themeColor="text1"/>
+              </w:rPr>
+              <w:t>explorateur</w:t>
+            </w:r>
+            <w:r>
+              <w:rPr>
+                <w:rFonts w:asciiTheme="majorHAnsi" w:hAnsiTheme="majorHAnsi" w:cstheme="majorHAnsi"/>
+                <w:color w:val="000000" w:themeColor="text1"/>
+              </w:rPr>
+              <w:t xml:space="preserve"> </w:t>
+            </w:r>
+            <w:r>
+              <w:rPr>
+                <w:rFonts w:asciiTheme="majorHAnsi" w:hAnsiTheme="majorHAnsi" w:cstheme="majorHAnsi"/>
+                <w:color w:val="000000" w:themeColor="text1"/>
+              </w:rPr>
+              <w:t>Windows</w:t>
+            </w:r>
+            <w:r>
+              <w:rPr>
+                <w:rFonts w:asciiTheme="majorHAnsi" w:hAnsiTheme="majorHAnsi" w:cstheme="majorHAnsi"/>
+                <w:color w:val="000000" w:themeColor="text1"/>
+              </w:rPr>
+              <w:t xml:space="preserve"> se ferme</w:t>
             </w:r>
           </w:p>
         </w:tc>
@@ -9467,10 +9402,77 @@
     <w:bookmarkEnd w:id="22"/>
     <w:p>
       <w:pPr>
-        <w:ind w:firstLine="360"/>
-        <w:rPr>
-          <w:rFonts w:asciiTheme="majorHAnsi" w:hAnsiTheme="majorHAnsi" w:cstheme="majorHAnsi"/>
-          <w:i/>
+        <w:rPr>
+          <w:rFonts w:asciiTheme="majorHAnsi" w:hAnsiTheme="majorHAnsi" w:cstheme="majorHAnsi"/>
+          <w:iCs/>
+        </w:rPr>
+      </w:pPr>
+    </w:p>
+    <w:p>
+      <w:pPr>
+        <w:rPr>
+          <w:rFonts w:asciiTheme="majorHAnsi" w:hAnsiTheme="majorHAnsi" w:cstheme="majorHAnsi"/>
+          <w:iCs/>
+        </w:rPr>
+      </w:pPr>
+      <w:r>
+        <w:rPr>
+          <w:rFonts w:asciiTheme="majorHAnsi" w:hAnsiTheme="majorHAnsi" w:cstheme="majorHAnsi"/>
+          <w:iCs/>
+        </w:rPr>
+        <w:t xml:space="preserve">En ce qui concerne le dossier de réalisation il peut être mis n’importe où sur l’ordinateur. Étant donné que notre projet est sauvegardé sur GitHub, on doit cloner le </w:t>
+      </w:r>
+      <w:r>
+        <w:rPr>
+          <w:rFonts w:asciiTheme="majorHAnsi" w:hAnsiTheme="majorHAnsi" w:cstheme="majorHAnsi"/>
+          <w:iCs/>
+        </w:rPr>
+        <w:t>répertoire</w:t>
+      </w:r>
+      <w:r>
+        <w:rPr>
+          <w:rFonts w:asciiTheme="majorHAnsi" w:hAnsiTheme="majorHAnsi" w:cstheme="majorHAnsi"/>
+          <w:iCs/>
+        </w:rPr>
+        <w:t xml:space="preserve"> complet en local sur l’ordinateur pour pouvoir avoir accès au projet. </w:t>
+      </w:r>
+    </w:p>
+    <w:p>
+      <w:pPr>
+        <w:rPr>
+          <w:rFonts w:asciiTheme="majorHAnsi" w:hAnsiTheme="majorHAnsi" w:cstheme="majorHAnsi"/>
+          <w:iCs/>
+        </w:rPr>
+      </w:pPr>
+    </w:p>
+    <w:p>
+      <w:pPr>
+        <w:rPr>
+          <w:rFonts w:asciiTheme="majorHAnsi" w:hAnsiTheme="majorHAnsi" w:cstheme="majorHAnsi"/>
+          <w:iCs/>
+        </w:rPr>
+      </w:pPr>
+      <w:r>
+        <w:rPr>
+          <w:rFonts w:asciiTheme="majorHAnsi" w:hAnsiTheme="majorHAnsi" w:cstheme="majorHAnsi"/>
+          <w:iCs/>
+        </w:rPr>
+        <w:t xml:space="preserve">Une fois le clone effectué (procédure de déploiement expliquée plus bas), </w:t>
+      </w:r>
+      <w:r>
+        <w:rPr>
+          <w:rFonts w:asciiTheme="majorHAnsi" w:hAnsiTheme="majorHAnsi" w:cstheme="majorHAnsi"/>
+          <w:iCs/>
+        </w:rPr>
+        <w:t xml:space="preserve">le répertoire contient : </w:t>
+      </w:r>
+      <w:bookmarkStart w:id="23" w:name="_GoBack"/>
+      <w:bookmarkEnd w:id="23"/>
+    </w:p>
+    <w:p>
+      <w:pPr>
+        <w:rPr>
+          <w:rFonts w:asciiTheme="majorHAnsi" w:hAnsiTheme="majorHAnsi" w:cstheme="majorHAnsi"/>
           <w:iCs/>
         </w:rPr>
       </w:pPr>
@@ -9520,23 +9522,13 @@
           <w:iCs/>
         </w:rPr>
       </w:pPr>
-      <w:proofErr w:type="gramStart"/>
-      <w:r>
-        <w:rPr>
-          <w:rFonts w:asciiTheme="majorHAnsi" w:hAnsiTheme="majorHAnsi" w:cstheme="majorHAnsi"/>
-          <w:i/>
-          <w:iCs/>
-        </w:rPr>
-        <w:t>les</w:t>
-      </w:r>
-      <w:proofErr w:type="gramEnd"/>
-      <w:r>
-        <w:rPr>
-          <w:rFonts w:asciiTheme="majorHAnsi" w:hAnsiTheme="majorHAnsi" w:cstheme="majorHAnsi"/>
-          <w:i/>
-          <w:iCs/>
-        </w:rPr>
-        <w:t xml:space="preserve"> répertoires où le logiciel est installé</w:t>
+      <w:r>
+        <w:rPr>
+          <w:rFonts w:asciiTheme="majorHAnsi" w:hAnsiTheme="majorHAnsi" w:cstheme="majorHAnsi"/>
+          <w:i/>
+          <w:iCs/>
+        </w:rPr>
+        <w:t>les répertoires où le logiciel est installé</w:t>
       </w:r>
     </w:p>
     <w:p>
@@ -9556,23 +9548,13 @@
           <w:iCs/>
         </w:rPr>
       </w:pPr>
-      <w:proofErr w:type="gramStart"/>
-      <w:r>
-        <w:rPr>
-          <w:rFonts w:asciiTheme="majorHAnsi" w:hAnsiTheme="majorHAnsi" w:cstheme="majorHAnsi"/>
-          <w:i/>
-          <w:iCs/>
-        </w:rPr>
-        <w:t>la</w:t>
-      </w:r>
-      <w:proofErr w:type="gramEnd"/>
-      <w:r>
-        <w:rPr>
-          <w:rFonts w:asciiTheme="majorHAnsi" w:hAnsiTheme="majorHAnsi" w:cstheme="majorHAnsi"/>
-          <w:i/>
-          <w:iCs/>
-        </w:rPr>
-        <w:t xml:space="preserve"> liste de tous les fichiers et une rapide description de leur contenu (des noms qui parlent !)</w:t>
+      <w:r>
+        <w:rPr>
+          <w:rFonts w:asciiTheme="majorHAnsi" w:hAnsiTheme="majorHAnsi" w:cstheme="majorHAnsi"/>
+          <w:i/>
+          <w:iCs/>
+        </w:rPr>
+        <w:t>la liste de tous les fichiers et une rapide description de leur contenu (des noms qui parlent !)</w:t>
       </w:r>
     </w:p>
     <w:p>
@@ -9592,23 +9574,13 @@
           <w:iCs/>
         </w:rPr>
       </w:pPr>
-      <w:proofErr w:type="gramStart"/>
-      <w:r>
-        <w:rPr>
-          <w:rFonts w:asciiTheme="majorHAnsi" w:hAnsiTheme="majorHAnsi" w:cstheme="majorHAnsi"/>
-          <w:i/>
-          <w:iCs/>
-        </w:rPr>
-        <w:t>les</w:t>
-      </w:r>
-      <w:proofErr w:type="gramEnd"/>
-      <w:r>
-        <w:rPr>
-          <w:rFonts w:asciiTheme="majorHAnsi" w:hAnsiTheme="majorHAnsi" w:cstheme="majorHAnsi"/>
-          <w:i/>
-          <w:iCs/>
-        </w:rPr>
-        <w:t xml:space="preserve"> versions des systèmes d'exploitation et des outils logiciels</w:t>
+      <w:r>
+        <w:rPr>
+          <w:rFonts w:asciiTheme="majorHAnsi" w:hAnsiTheme="majorHAnsi" w:cstheme="majorHAnsi"/>
+          <w:i/>
+          <w:iCs/>
+        </w:rPr>
+        <w:t>les versions des systèmes d'exploitation et des outils logiciels</w:t>
       </w:r>
     </w:p>
     <w:p>
@@ -9628,23 +9600,13 @@
           <w:iCs/>
         </w:rPr>
       </w:pPr>
-      <w:proofErr w:type="gramStart"/>
-      <w:r>
-        <w:rPr>
-          <w:rFonts w:asciiTheme="majorHAnsi" w:hAnsiTheme="majorHAnsi" w:cstheme="majorHAnsi"/>
-          <w:i/>
-          <w:iCs/>
-        </w:rPr>
-        <w:t>la</w:t>
-      </w:r>
-      <w:proofErr w:type="gramEnd"/>
-      <w:r>
-        <w:rPr>
-          <w:rFonts w:asciiTheme="majorHAnsi" w:hAnsiTheme="majorHAnsi" w:cstheme="majorHAnsi"/>
-          <w:i/>
-          <w:iCs/>
-        </w:rPr>
-        <w:t xml:space="preserve"> description exacte du matériel</w:t>
+      <w:r>
+        <w:rPr>
+          <w:rFonts w:asciiTheme="majorHAnsi" w:hAnsiTheme="majorHAnsi" w:cstheme="majorHAnsi"/>
+          <w:i/>
+          <w:iCs/>
+        </w:rPr>
+        <w:t>la description exacte du matériel</w:t>
       </w:r>
     </w:p>
     <w:p>
@@ -9664,23 +9626,13 @@
           <w:iCs/>
         </w:rPr>
       </w:pPr>
-      <w:proofErr w:type="gramStart"/>
-      <w:r>
-        <w:rPr>
-          <w:rFonts w:asciiTheme="majorHAnsi" w:hAnsiTheme="majorHAnsi" w:cstheme="majorHAnsi"/>
-          <w:i/>
-          <w:iCs/>
-        </w:rPr>
-        <w:t>le</w:t>
-      </w:r>
-      <w:proofErr w:type="gramEnd"/>
-      <w:r>
-        <w:rPr>
-          <w:rFonts w:asciiTheme="majorHAnsi" w:hAnsiTheme="majorHAnsi" w:cstheme="majorHAnsi"/>
-          <w:i/>
-          <w:iCs/>
-        </w:rPr>
-        <w:t xml:space="preserve"> numé</w:t>
+      <w:r>
+        <w:rPr>
+          <w:rFonts w:asciiTheme="majorHAnsi" w:hAnsiTheme="majorHAnsi" w:cstheme="majorHAnsi"/>
+          <w:i/>
+          <w:iCs/>
+        </w:rPr>
+        <w:t>le numé</w:t>
       </w:r>
       <w:r>
         <w:rPr>
@@ -9717,23 +9669,13 @@
           <w:u w:val="single"/>
         </w:rPr>
       </w:pPr>
-      <w:proofErr w:type="gramStart"/>
-      <w:r>
-        <w:rPr>
-          <w:rFonts w:asciiTheme="majorHAnsi" w:hAnsiTheme="majorHAnsi" w:cstheme="majorHAnsi"/>
-          <w:i/>
-          <w:iCs/>
-        </w:rPr>
-        <w:t>programmation</w:t>
-      </w:r>
-      <w:proofErr w:type="gramEnd"/>
-      <w:r>
-        <w:rPr>
-          <w:rFonts w:asciiTheme="majorHAnsi" w:hAnsiTheme="majorHAnsi" w:cstheme="majorHAnsi"/>
-          <w:i/>
-          <w:iCs/>
-        </w:rPr>
-        <w:t xml:space="preserve"> et scripts: librairies externes, dictionnaire des données, reconstruction du logiciel</w:t>
+      <w:r>
+        <w:rPr>
+          <w:rFonts w:asciiTheme="majorHAnsi" w:hAnsiTheme="majorHAnsi" w:cstheme="majorHAnsi"/>
+          <w:i/>
+          <w:iCs/>
+        </w:rPr>
+        <w:t>programmation et scripts: librairies externes, dictionnaire des données, reconstruction du logiciel</w:t>
       </w:r>
       <w:r>
         <w:rPr>
@@ -9895,9 +9837,9 @@
           <w:iCs/>
         </w:rPr>
       </w:pPr>
-      <w:bookmarkStart w:id="23" w:name="_Toc25553321"/>
-      <w:bookmarkStart w:id="24" w:name="_Toc71691025"/>
-      <w:bookmarkStart w:id="25" w:name="_Toc528913933"/>
+      <w:bookmarkStart w:id="24" w:name="_Toc25553321"/>
+      <w:bookmarkStart w:id="25" w:name="_Toc71691025"/>
+      <w:bookmarkStart w:id="26" w:name="_Toc528913933"/>
       <w:r>
         <w:rPr>
           <w:rFonts w:asciiTheme="majorHAnsi" w:hAnsiTheme="majorHAnsi" w:cstheme="majorHAnsi"/>
@@ -9906,7 +9848,7 @@
         </w:rPr>
         <w:t>Description des test</w:t>
       </w:r>
-      <w:bookmarkEnd w:id="23"/>
+      <w:bookmarkEnd w:id="24"/>
       <w:r>
         <w:rPr>
           <w:rFonts w:asciiTheme="majorHAnsi" w:hAnsiTheme="majorHAnsi" w:cstheme="majorHAnsi"/>
@@ -9915,8 +9857,8 @@
         </w:rPr>
         <w:t>s effectués</w:t>
       </w:r>
-      <w:bookmarkEnd w:id="24"/>
       <w:bookmarkEnd w:id="25"/>
+      <w:bookmarkEnd w:id="26"/>
     </w:p>
     <w:p>
       <w:pPr>
@@ -9942,17 +9884,8 @@
           <w:rFonts w:asciiTheme="majorHAnsi" w:hAnsiTheme="majorHAnsi" w:cstheme="majorHAnsi"/>
           <w:i/>
         </w:rPr>
-        <w:t xml:space="preserve">Pour chaque partie testée de votre projet, il faut </w:t>
-      </w:r>
-      <w:proofErr w:type="gramStart"/>
-      <w:r>
-        <w:rPr>
-          <w:rFonts w:asciiTheme="majorHAnsi" w:hAnsiTheme="majorHAnsi" w:cstheme="majorHAnsi"/>
-          <w:i/>
-        </w:rPr>
-        <w:t>décrire:</w:t>
-      </w:r>
-      <w:proofErr w:type="gramEnd"/>
+        <w:t>Pour chaque partie testée de votre projet, il faut décrire:</w:t>
+      </w:r>
     </w:p>
     <w:p>
       <w:pPr>
@@ -9976,21 +9909,12 @@
           <w:i/>
         </w:rPr>
       </w:pPr>
-      <w:proofErr w:type="gramStart"/>
-      <w:r>
-        <w:rPr>
-          <w:rFonts w:asciiTheme="majorHAnsi" w:hAnsiTheme="majorHAnsi" w:cstheme="majorHAnsi"/>
-          <w:i/>
-        </w:rPr>
-        <w:t>les</w:t>
-      </w:r>
-      <w:proofErr w:type="gramEnd"/>
-      <w:r>
-        <w:rPr>
-          <w:rFonts w:asciiTheme="majorHAnsi" w:hAnsiTheme="majorHAnsi" w:cstheme="majorHAnsi"/>
-          <w:i/>
-        </w:rPr>
-        <w:t xml:space="preserve"> conditions exactes de chaque test</w:t>
+      <w:r>
+        <w:rPr>
+          <w:rFonts w:asciiTheme="majorHAnsi" w:hAnsiTheme="majorHAnsi" w:cstheme="majorHAnsi"/>
+          <w:i/>
+        </w:rPr>
+        <w:t>les conditions exactes de chaque test</w:t>
       </w:r>
     </w:p>
     <w:p>
@@ -10004,21 +9928,12 @@
           <w:i/>
         </w:rPr>
       </w:pPr>
-      <w:proofErr w:type="gramStart"/>
-      <w:r>
-        <w:rPr>
-          <w:rFonts w:asciiTheme="majorHAnsi" w:hAnsiTheme="majorHAnsi" w:cstheme="majorHAnsi"/>
-          <w:i/>
-        </w:rPr>
-        <w:t>les</w:t>
-      </w:r>
-      <w:proofErr w:type="gramEnd"/>
-      <w:r>
-        <w:rPr>
-          <w:rFonts w:asciiTheme="majorHAnsi" w:hAnsiTheme="majorHAnsi" w:cstheme="majorHAnsi"/>
-          <w:i/>
-        </w:rPr>
-        <w:t xml:space="preserve"> preuves de test (papier ou fichier)</w:t>
+      <w:r>
+        <w:rPr>
+          <w:rFonts w:asciiTheme="majorHAnsi" w:hAnsiTheme="majorHAnsi" w:cstheme="majorHAnsi"/>
+          <w:i/>
+        </w:rPr>
+        <w:t>les preuves de test (papier ou fichier)</w:t>
       </w:r>
     </w:p>
     <w:p>
@@ -10032,21 +9947,12 @@
           <w:i/>
         </w:rPr>
       </w:pPr>
-      <w:proofErr w:type="gramStart"/>
-      <w:r>
-        <w:rPr>
-          <w:rFonts w:asciiTheme="majorHAnsi" w:hAnsiTheme="majorHAnsi" w:cstheme="majorHAnsi"/>
-          <w:i/>
-        </w:rPr>
-        <w:t>tests</w:t>
-      </w:r>
-      <w:proofErr w:type="gramEnd"/>
-      <w:r>
-        <w:rPr>
-          <w:rFonts w:asciiTheme="majorHAnsi" w:hAnsiTheme="majorHAnsi" w:cstheme="majorHAnsi"/>
-          <w:i/>
-        </w:rPr>
-        <w:t xml:space="preserve"> sans preuve: fournir au moins une description </w:t>
+      <w:r>
+        <w:rPr>
+          <w:rFonts w:asciiTheme="majorHAnsi" w:hAnsiTheme="majorHAnsi" w:cstheme="majorHAnsi"/>
+          <w:i/>
+        </w:rPr>
+        <w:t xml:space="preserve">tests sans preuve: fournir au moins une description </w:t>
       </w:r>
     </w:p>
     <w:p>
@@ -10255,23 +10161,13 @@
                 <w:highlight w:val="yellow"/>
               </w:rPr>
             </w:pPr>
-            <w:proofErr w:type="spellStart"/>
             <w:r>
               <w:rPr>
                 <w:rFonts w:asciiTheme="majorHAnsi" w:hAnsiTheme="majorHAnsi" w:cstheme="majorHAnsi"/>
                 <w:i/>
                 <w:highlight w:val="yellow"/>
               </w:rPr>
-              <w:t>Dév</w:t>
-            </w:r>
-            <w:proofErr w:type="spellEnd"/>
-            <w:r>
-              <w:rPr>
-                <w:rFonts w:asciiTheme="majorHAnsi" w:hAnsiTheme="majorHAnsi" w:cstheme="majorHAnsi"/>
-                <w:i/>
-                <w:highlight w:val="yellow"/>
-              </w:rPr>
-              <w:t xml:space="preserve"> </w:t>
+              <w:t xml:space="preserve">Dév </w:t>
             </w:r>
             <w:r>
               <w:rPr>
@@ -10304,23 +10200,13 @@
                 <w:highlight w:val="yellow"/>
               </w:rPr>
             </w:pPr>
-            <w:proofErr w:type="spellStart"/>
             <w:r>
               <w:rPr>
                 <w:rFonts w:asciiTheme="majorHAnsi" w:hAnsiTheme="majorHAnsi" w:cstheme="majorHAnsi"/>
                 <w:i/>
                 <w:highlight w:val="yellow"/>
               </w:rPr>
-              <w:t>CdP</w:t>
-            </w:r>
-            <w:proofErr w:type="spellEnd"/>
-            <w:r>
-              <w:rPr>
-                <w:rFonts w:asciiTheme="majorHAnsi" w:hAnsiTheme="majorHAnsi" w:cstheme="majorHAnsi"/>
-                <w:i/>
-                <w:highlight w:val="yellow"/>
-              </w:rPr>
-              <w:t xml:space="preserve"> </w:t>
+              <w:t xml:space="preserve">CdP </w:t>
             </w:r>
             <w:r>
               <w:rPr>
@@ -10353,23 +10239,13 @@
                 <w:highlight w:val="yellow"/>
               </w:rPr>
             </w:pPr>
-            <w:proofErr w:type="spellStart"/>
             <w:r>
               <w:rPr>
                 <w:rFonts w:asciiTheme="majorHAnsi" w:hAnsiTheme="majorHAnsi" w:cstheme="majorHAnsi"/>
                 <w:i/>
                 <w:highlight w:val="yellow"/>
               </w:rPr>
-              <w:t>CdP</w:t>
-            </w:r>
-            <w:proofErr w:type="spellEnd"/>
-            <w:r>
-              <w:rPr>
-                <w:rFonts w:asciiTheme="majorHAnsi" w:hAnsiTheme="majorHAnsi" w:cstheme="majorHAnsi"/>
-                <w:i/>
-                <w:highlight w:val="yellow"/>
-              </w:rPr>
-              <w:t xml:space="preserve"> </w:t>
+              <w:t xml:space="preserve">CdP </w:t>
             </w:r>
             <w:r>
               <w:rPr>
@@ -10402,23 +10278,13 @@
                 <w:highlight w:val="yellow"/>
               </w:rPr>
             </w:pPr>
-            <w:proofErr w:type="spellStart"/>
             <w:r>
               <w:rPr>
                 <w:rFonts w:asciiTheme="majorHAnsi" w:hAnsiTheme="majorHAnsi" w:cstheme="majorHAnsi"/>
                 <w:i/>
                 <w:highlight w:val="yellow"/>
               </w:rPr>
-              <w:t>Dév</w:t>
-            </w:r>
-            <w:proofErr w:type="spellEnd"/>
-            <w:r>
-              <w:rPr>
-                <w:rFonts w:asciiTheme="majorHAnsi" w:hAnsiTheme="majorHAnsi" w:cstheme="majorHAnsi"/>
-                <w:i/>
-                <w:highlight w:val="yellow"/>
-              </w:rPr>
-              <w:t xml:space="preserve"> </w:t>
+              <w:t xml:space="preserve">Dév </w:t>
             </w:r>
             <w:r>
               <w:rPr>
@@ -10475,23 +10341,13 @@
                 <w:highlight w:val="yellow"/>
               </w:rPr>
             </w:pPr>
-            <w:proofErr w:type="spellStart"/>
             <w:r>
               <w:rPr>
                 <w:rFonts w:asciiTheme="majorHAnsi" w:hAnsiTheme="majorHAnsi" w:cstheme="majorHAnsi"/>
                 <w:i/>
                 <w:highlight w:val="yellow"/>
               </w:rPr>
-              <w:t>Dév</w:t>
-            </w:r>
-            <w:proofErr w:type="spellEnd"/>
-            <w:r>
-              <w:rPr>
-                <w:rFonts w:asciiTheme="majorHAnsi" w:hAnsiTheme="majorHAnsi" w:cstheme="majorHAnsi"/>
-                <w:i/>
-                <w:highlight w:val="yellow"/>
-              </w:rPr>
-              <w:t xml:space="preserve"> </w:t>
+              <w:t xml:space="preserve">Dév </w:t>
             </w:r>
             <w:r>
               <w:rPr>
@@ -10533,23 +10389,13 @@
                 <w:highlight w:val="yellow"/>
               </w:rPr>
             </w:pPr>
-            <w:proofErr w:type="spellStart"/>
             <w:r>
               <w:rPr>
                 <w:rFonts w:asciiTheme="majorHAnsi" w:hAnsiTheme="majorHAnsi" w:cstheme="majorHAnsi"/>
                 <w:i/>
                 <w:highlight w:val="yellow"/>
               </w:rPr>
-              <w:t>CdP</w:t>
-            </w:r>
-            <w:proofErr w:type="spellEnd"/>
-            <w:r>
-              <w:rPr>
-                <w:rFonts w:asciiTheme="majorHAnsi" w:hAnsiTheme="majorHAnsi" w:cstheme="majorHAnsi"/>
-                <w:i/>
-                <w:highlight w:val="yellow"/>
-              </w:rPr>
-              <w:t xml:space="preserve"> </w:t>
+              <w:t xml:space="preserve">CdP </w:t>
             </w:r>
             <w:r>
               <w:rPr>
@@ -10585,23 +10431,13 @@
                 <w:highlight w:val="yellow"/>
               </w:rPr>
             </w:pPr>
-            <w:proofErr w:type="spellStart"/>
             <w:r>
               <w:rPr>
                 <w:rFonts w:asciiTheme="majorHAnsi" w:hAnsiTheme="majorHAnsi" w:cstheme="majorHAnsi"/>
                 <w:i/>
                 <w:highlight w:val="yellow"/>
               </w:rPr>
-              <w:t>CdP</w:t>
-            </w:r>
-            <w:proofErr w:type="spellEnd"/>
-            <w:r>
-              <w:rPr>
-                <w:rFonts w:asciiTheme="majorHAnsi" w:hAnsiTheme="majorHAnsi" w:cstheme="majorHAnsi"/>
-                <w:i/>
-                <w:highlight w:val="yellow"/>
-              </w:rPr>
-              <w:t xml:space="preserve"> </w:t>
+              <w:t xml:space="preserve">CdP </w:t>
             </w:r>
             <w:r>
               <w:rPr>
@@ -10637,23 +10473,13 @@
                 <w:highlight w:val="yellow"/>
               </w:rPr>
             </w:pPr>
-            <w:proofErr w:type="spellStart"/>
             <w:r>
               <w:rPr>
                 <w:rFonts w:asciiTheme="majorHAnsi" w:hAnsiTheme="majorHAnsi" w:cstheme="majorHAnsi"/>
                 <w:i/>
                 <w:highlight w:val="yellow"/>
               </w:rPr>
-              <w:t>Dév</w:t>
-            </w:r>
-            <w:proofErr w:type="spellEnd"/>
-            <w:r>
-              <w:rPr>
-                <w:rFonts w:asciiTheme="majorHAnsi" w:hAnsiTheme="majorHAnsi" w:cstheme="majorHAnsi"/>
-                <w:i/>
-                <w:highlight w:val="yellow"/>
-              </w:rPr>
-              <w:t xml:space="preserve"> </w:t>
+              <w:t xml:space="preserve">Dév </w:t>
             </w:r>
             <w:r>
               <w:rPr>
@@ -10710,23 +10536,13 @@
                 <w:highlight w:val="yellow"/>
               </w:rPr>
             </w:pPr>
-            <w:proofErr w:type="spellStart"/>
             <w:r>
               <w:rPr>
                 <w:rFonts w:asciiTheme="majorHAnsi" w:hAnsiTheme="majorHAnsi" w:cstheme="majorHAnsi"/>
                 <w:i/>
                 <w:highlight w:val="yellow"/>
               </w:rPr>
-              <w:t>Dév</w:t>
-            </w:r>
-            <w:proofErr w:type="spellEnd"/>
-            <w:r>
-              <w:rPr>
-                <w:rFonts w:asciiTheme="majorHAnsi" w:hAnsiTheme="majorHAnsi" w:cstheme="majorHAnsi"/>
-                <w:i/>
-                <w:highlight w:val="yellow"/>
-              </w:rPr>
-              <w:t xml:space="preserve"> </w:t>
+              <w:t xml:space="preserve">Dév </w:t>
             </w:r>
             <w:r>
               <w:rPr>
@@ -10773,23 +10589,13 @@
                 <w:highlight w:val="yellow"/>
               </w:rPr>
             </w:pPr>
-            <w:proofErr w:type="spellStart"/>
             <w:r>
               <w:rPr>
                 <w:rFonts w:asciiTheme="majorHAnsi" w:hAnsiTheme="majorHAnsi" w:cstheme="majorHAnsi"/>
                 <w:i/>
                 <w:highlight w:val="yellow"/>
               </w:rPr>
-              <w:t>CdP</w:t>
-            </w:r>
-            <w:proofErr w:type="spellEnd"/>
-            <w:r>
-              <w:rPr>
-                <w:rFonts w:asciiTheme="majorHAnsi" w:hAnsiTheme="majorHAnsi" w:cstheme="majorHAnsi"/>
-                <w:i/>
-                <w:highlight w:val="yellow"/>
-              </w:rPr>
-              <w:t xml:space="preserve"> </w:t>
+              <w:t xml:space="preserve">CdP </w:t>
             </w:r>
             <w:r>
               <w:rPr>
@@ -10822,23 +10628,13 @@
                 <w:highlight w:val="yellow"/>
               </w:rPr>
             </w:pPr>
-            <w:proofErr w:type="spellStart"/>
             <w:r>
               <w:rPr>
                 <w:rFonts w:asciiTheme="majorHAnsi" w:hAnsiTheme="majorHAnsi" w:cstheme="majorHAnsi"/>
                 <w:i/>
                 <w:highlight w:val="yellow"/>
               </w:rPr>
-              <w:t>Dév</w:t>
-            </w:r>
-            <w:proofErr w:type="spellEnd"/>
-            <w:r>
-              <w:rPr>
-                <w:rFonts w:asciiTheme="majorHAnsi" w:hAnsiTheme="majorHAnsi" w:cstheme="majorHAnsi"/>
-                <w:i/>
-                <w:highlight w:val="yellow"/>
-              </w:rPr>
-              <w:t xml:space="preserve"> </w:t>
+              <w:t xml:space="preserve">Dév </w:t>
             </w:r>
             <w:r>
               <w:rPr>
@@ -10878,6 +10674,7 @@
                 <w:i/>
                 <w:highlight w:val="yellow"/>
               </w:rPr>
+              <w:lastRenderedPageBreak/>
               <w:t>2.1 Démarrage simulation</w:t>
             </w:r>
           </w:p>
@@ -10923,23 +10720,13 @@
                 <w:highlight w:val="yellow"/>
               </w:rPr>
             </w:pPr>
-            <w:proofErr w:type="spellStart"/>
             <w:r>
               <w:rPr>
                 <w:rFonts w:asciiTheme="majorHAnsi" w:hAnsiTheme="majorHAnsi" w:cstheme="majorHAnsi"/>
                 <w:i/>
                 <w:highlight w:val="yellow"/>
               </w:rPr>
-              <w:t>CdP</w:t>
-            </w:r>
-            <w:proofErr w:type="spellEnd"/>
-            <w:r>
-              <w:rPr>
-                <w:rFonts w:asciiTheme="majorHAnsi" w:hAnsiTheme="majorHAnsi" w:cstheme="majorHAnsi"/>
-                <w:i/>
-                <w:highlight w:val="yellow"/>
-              </w:rPr>
-              <w:t xml:space="preserve"> </w:t>
+              <w:t xml:space="preserve">CdP </w:t>
             </w:r>
             <w:r>
               <w:rPr>
@@ -10972,23 +10759,13 @@
                 <w:highlight w:val="yellow"/>
               </w:rPr>
             </w:pPr>
-            <w:proofErr w:type="spellStart"/>
             <w:r>
               <w:rPr>
                 <w:rFonts w:asciiTheme="majorHAnsi" w:hAnsiTheme="majorHAnsi" w:cstheme="majorHAnsi"/>
                 <w:i/>
                 <w:highlight w:val="yellow"/>
               </w:rPr>
-              <w:t>Dév</w:t>
-            </w:r>
-            <w:proofErr w:type="spellEnd"/>
-            <w:r>
-              <w:rPr>
-                <w:rFonts w:asciiTheme="majorHAnsi" w:hAnsiTheme="majorHAnsi" w:cstheme="majorHAnsi"/>
-                <w:i/>
-                <w:highlight w:val="yellow"/>
-              </w:rPr>
-              <w:t xml:space="preserve"> </w:t>
+              <w:t xml:space="preserve">Dév </w:t>
             </w:r>
             <w:r>
               <w:rPr>
@@ -11073,23 +10850,13 @@
                 <w:highlight w:val="yellow"/>
               </w:rPr>
             </w:pPr>
-            <w:proofErr w:type="spellStart"/>
             <w:r>
               <w:rPr>
                 <w:rFonts w:asciiTheme="majorHAnsi" w:hAnsiTheme="majorHAnsi" w:cstheme="majorHAnsi"/>
                 <w:i/>
                 <w:highlight w:val="yellow"/>
               </w:rPr>
-              <w:t>CdP</w:t>
-            </w:r>
-            <w:proofErr w:type="spellEnd"/>
-            <w:r>
-              <w:rPr>
-                <w:rFonts w:asciiTheme="majorHAnsi" w:hAnsiTheme="majorHAnsi" w:cstheme="majorHAnsi"/>
-                <w:i/>
-                <w:highlight w:val="yellow"/>
-              </w:rPr>
-              <w:t xml:space="preserve"> </w:t>
+              <w:t xml:space="preserve">CdP </w:t>
             </w:r>
             <w:r>
               <w:rPr>
@@ -11121,23 +10888,13 @@
                 <w:i/>
               </w:rPr>
             </w:pPr>
-            <w:proofErr w:type="spellStart"/>
             <w:r>
               <w:rPr>
                 <w:rFonts w:asciiTheme="majorHAnsi" w:hAnsiTheme="majorHAnsi" w:cstheme="majorHAnsi"/>
                 <w:i/>
                 <w:highlight w:val="yellow"/>
               </w:rPr>
-              <w:t>Dév</w:t>
-            </w:r>
-            <w:proofErr w:type="spellEnd"/>
-            <w:r>
-              <w:rPr>
-                <w:rFonts w:asciiTheme="majorHAnsi" w:hAnsiTheme="majorHAnsi" w:cstheme="majorHAnsi"/>
-                <w:i/>
-                <w:highlight w:val="yellow"/>
-              </w:rPr>
-              <w:t xml:space="preserve"> </w:t>
+              <w:t xml:space="preserve">Dév </w:t>
             </w:r>
             <w:r>
               <w:rPr>
@@ -11165,8 +10922,8 @@
           <w:rFonts w:asciiTheme="majorHAnsi" w:hAnsiTheme="majorHAnsi" w:cstheme="majorHAnsi"/>
         </w:rPr>
       </w:pPr>
-      <w:bookmarkStart w:id="26" w:name="_Toc25553322"/>
-      <w:bookmarkStart w:id="27" w:name="_Toc71691026"/>
+      <w:bookmarkStart w:id="27" w:name="_Toc25553322"/>
+      <w:bookmarkStart w:id="28" w:name="_Toc71691026"/>
       <w:r>
         <w:rPr>
           <w:rFonts w:asciiTheme="majorHAnsi" w:hAnsiTheme="majorHAnsi" w:cstheme="majorHAnsi"/>
@@ -11205,17 +10962,16 @@
           <w:iCs/>
         </w:rPr>
       </w:pPr>
-      <w:bookmarkStart w:id="28" w:name="_Toc528913934"/>
+      <w:bookmarkStart w:id="29" w:name="_Toc528913934"/>
       <w:r>
         <w:rPr>
           <w:rFonts w:asciiTheme="majorHAnsi" w:hAnsiTheme="majorHAnsi" w:cstheme="majorHAnsi"/>
           <w:i w:val="0"/>
           <w:iCs/>
         </w:rPr>
-        <w:lastRenderedPageBreak/>
         <w:t xml:space="preserve">Erreurs </w:t>
       </w:r>
-      <w:bookmarkEnd w:id="26"/>
+      <w:bookmarkEnd w:id="27"/>
       <w:r>
         <w:rPr>
           <w:rFonts w:asciiTheme="majorHAnsi" w:hAnsiTheme="majorHAnsi" w:cstheme="majorHAnsi"/>
@@ -11224,8 +10980,8 @@
         </w:rPr>
         <w:t>restantes</w:t>
       </w:r>
-      <w:bookmarkEnd w:id="27"/>
       <w:bookmarkEnd w:id="28"/>
+      <w:bookmarkEnd w:id="29"/>
       <w:r>
         <w:rPr>
           <w:rFonts w:asciiTheme="majorHAnsi" w:hAnsiTheme="majorHAnsi" w:cstheme="majorHAnsi"/>
@@ -11255,23 +11011,7 @@
           <w:rFonts w:asciiTheme="majorHAnsi" w:hAnsiTheme="majorHAnsi" w:cstheme="majorHAnsi"/>
           <w:iCs/>
         </w:rPr>
-        <w:t xml:space="preserve">Les erreurs restantes, ou plutôt ce qu’il y </w:t>
-      </w:r>
-      <w:proofErr w:type="gramStart"/>
-      <w:r>
-        <w:rPr>
-          <w:rFonts w:asciiTheme="majorHAnsi" w:hAnsiTheme="majorHAnsi" w:cstheme="majorHAnsi"/>
-          <w:iCs/>
-        </w:rPr>
-        <w:t>a</w:t>
-      </w:r>
-      <w:proofErr w:type="gramEnd"/>
-      <w:r>
-        <w:rPr>
-          <w:rFonts w:asciiTheme="majorHAnsi" w:hAnsiTheme="majorHAnsi" w:cstheme="majorHAnsi"/>
-          <w:iCs/>
-        </w:rPr>
-        <w:t xml:space="preserve"> améliorer, c’est la lecture des mots-clés à l’intérieur d’</w:t>
+        <w:t>Les erreurs restantes, ou plutôt ce qu’il y a améliorer, c’est la lecture des mots-clés à l’intérieur d’</w:t>
       </w:r>
       <w:r>
         <w:rPr>
@@ -11304,7 +11044,7 @@
           <w:iCs/>
         </w:rPr>
       </w:pPr>
-      <w:bookmarkStart w:id="29" w:name="_Toc25553323"/>
+      <w:bookmarkStart w:id="30" w:name="_Toc25553323"/>
     </w:p>
     <w:p>
       <w:pPr>
@@ -11319,23 +11059,7 @@
           <w:rFonts w:asciiTheme="majorHAnsi" w:hAnsiTheme="majorHAnsi" w:cstheme="majorHAnsi"/>
           <w:i/>
         </w:rPr>
-        <w:t xml:space="preserve">S'il reste encore des </w:t>
-      </w:r>
-      <w:proofErr w:type="gramStart"/>
-      <w:r>
-        <w:rPr>
-          <w:rFonts w:asciiTheme="majorHAnsi" w:hAnsiTheme="majorHAnsi" w:cstheme="majorHAnsi"/>
-          <w:i/>
-        </w:rPr>
-        <w:t>erreurs:</w:t>
-      </w:r>
-      <w:proofErr w:type="gramEnd"/>
-      <w:r>
-        <w:rPr>
-          <w:rFonts w:asciiTheme="majorHAnsi" w:hAnsiTheme="majorHAnsi" w:cstheme="majorHAnsi"/>
-          <w:i/>
-        </w:rPr>
-        <w:t xml:space="preserve"> </w:t>
+        <w:t xml:space="preserve">S'il reste encore des erreurs: </w:t>
       </w:r>
     </w:p>
     <w:p>
@@ -11384,7 +11108,7 @@
         </w:rPr>
         <w:t>Conséquences sur l'utilisation du produit</w:t>
       </w:r>
-      <w:bookmarkEnd w:id="29"/>
+      <w:bookmarkEnd w:id="30"/>
     </w:p>
     <w:p>
       <w:pPr>
@@ -11446,9 +11170,9 @@
           <w:iCs/>
         </w:rPr>
       </w:pPr>
-      <w:bookmarkStart w:id="30" w:name="_Toc25553326"/>
-      <w:bookmarkStart w:id="31" w:name="_Toc71691029"/>
-      <w:bookmarkStart w:id="32" w:name="_Toc528913935"/>
+      <w:bookmarkStart w:id="31" w:name="_Toc25553326"/>
+      <w:bookmarkStart w:id="32" w:name="_Toc71691029"/>
+      <w:bookmarkStart w:id="33" w:name="_Toc528913935"/>
       <w:r>
         <w:rPr>
           <w:rFonts w:asciiTheme="majorHAnsi" w:hAnsiTheme="majorHAnsi" w:cstheme="majorHAnsi"/>
@@ -11457,7 +11181,7 @@
         </w:rPr>
         <w:t>Liste des documents</w:t>
       </w:r>
-      <w:bookmarkEnd w:id="30"/>
+      <w:bookmarkEnd w:id="31"/>
       <w:r>
         <w:rPr>
           <w:rFonts w:asciiTheme="majorHAnsi" w:hAnsiTheme="majorHAnsi" w:cstheme="majorHAnsi"/>
@@ -11466,8 +11190,8 @@
         </w:rPr>
         <w:t xml:space="preserve"> fournis</w:t>
       </w:r>
-      <w:bookmarkEnd w:id="31"/>
       <w:bookmarkEnd w:id="32"/>
+      <w:bookmarkEnd w:id="33"/>
     </w:p>
     <w:p>
       <w:pPr>
@@ -11652,21 +11376,12 @@
           <w:i/>
         </w:rPr>
       </w:pPr>
-      <w:proofErr w:type="gramStart"/>
-      <w:r>
-        <w:rPr>
-          <w:rFonts w:asciiTheme="majorHAnsi" w:hAnsiTheme="majorHAnsi" w:cstheme="majorHAnsi"/>
-          <w:i/>
-        </w:rPr>
-        <w:t>le</w:t>
-      </w:r>
-      <w:proofErr w:type="gramEnd"/>
-      <w:r>
-        <w:rPr>
-          <w:rFonts w:asciiTheme="majorHAnsi" w:hAnsiTheme="majorHAnsi" w:cstheme="majorHAnsi"/>
-          <w:i/>
-        </w:rPr>
-        <w:t xml:space="preserve"> rapport de projet</w:t>
+      <w:r>
+        <w:rPr>
+          <w:rFonts w:asciiTheme="majorHAnsi" w:hAnsiTheme="majorHAnsi" w:cstheme="majorHAnsi"/>
+          <w:i/>
+        </w:rPr>
+        <w:t>le rapport de projet</w:t>
       </w:r>
     </w:p>
     <w:p>
@@ -11680,21 +11395,12 @@
           <w:i/>
         </w:rPr>
       </w:pPr>
-      <w:proofErr w:type="gramStart"/>
-      <w:r>
-        <w:rPr>
-          <w:rFonts w:asciiTheme="majorHAnsi" w:hAnsiTheme="majorHAnsi" w:cstheme="majorHAnsi"/>
-          <w:i/>
-        </w:rPr>
-        <w:t>le</w:t>
-      </w:r>
-      <w:proofErr w:type="gramEnd"/>
-      <w:r>
-        <w:rPr>
-          <w:rFonts w:asciiTheme="majorHAnsi" w:hAnsiTheme="majorHAnsi" w:cstheme="majorHAnsi"/>
-          <w:i/>
-        </w:rPr>
-        <w:t xml:space="preserve"> manuel d'Installation (en annexe)</w:t>
+      <w:r>
+        <w:rPr>
+          <w:rFonts w:asciiTheme="majorHAnsi" w:hAnsiTheme="majorHAnsi" w:cstheme="majorHAnsi"/>
+          <w:i/>
+        </w:rPr>
+        <w:t>le manuel d'Installation (en annexe)</w:t>
       </w:r>
     </w:p>
     <w:p>
@@ -11708,21 +11414,12 @@
           <w:i/>
         </w:rPr>
       </w:pPr>
-      <w:proofErr w:type="gramStart"/>
-      <w:r>
-        <w:rPr>
-          <w:rFonts w:asciiTheme="majorHAnsi" w:hAnsiTheme="majorHAnsi" w:cstheme="majorHAnsi"/>
-          <w:i/>
-        </w:rPr>
-        <w:t>le</w:t>
-      </w:r>
-      <w:proofErr w:type="gramEnd"/>
-      <w:r>
-        <w:rPr>
-          <w:rFonts w:asciiTheme="majorHAnsi" w:hAnsiTheme="majorHAnsi" w:cstheme="majorHAnsi"/>
-          <w:i/>
-        </w:rPr>
-        <w:t xml:space="preserve"> manuel d'Utilisation avec des exemples graphiques (en annexe)</w:t>
+      <w:r>
+        <w:rPr>
+          <w:rFonts w:asciiTheme="majorHAnsi" w:hAnsiTheme="majorHAnsi" w:cstheme="majorHAnsi"/>
+          <w:i/>
+        </w:rPr>
+        <w:t>le manuel d'Utilisation avec des exemples graphiques (en annexe)</w:t>
       </w:r>
     </w:p>
     <w:p>
@@ -11736,21 +11433,12 @@
           <w:i/>
         </w:rPr>
       </w:pPr>
-      <w:proofErr w:type="gramStart"/>
-      <w:r>
-        <w:rPr>
-          <w:rFonts w:asciiTheme="majorHAnsi" w:hAnsiTheme="majorHAnsi" w:cstheme="majorHAnsi"/>
-          <w:i/>
-        </w:rPr>
-        <w:t>autres</w:t>
-      </w:r>
-      <w:proofErr w:type="gramEnd"/>
-      <w:r>
-        <w:rPr>
-          <w:rFonts w:asciiTheme="majorHAnsi" w:hAnsiTheme="majorHAnsi" w:cstheme="majorHAnsi"/>
-          <w:i/>
-        </w:rPr>
-        <w:t>…</w:t>
+      <w:r>
+        <w:rPr>
+          <w:rFonts w:asciiTheme="majorHAnsi" w:hAnsiTheme="majorHAnsi" w:cstheme="majorHAnsi"/>
+          <w:i/>
+        </w:rPr>
+        <w:t>autres…</w:t>
       </w:r>
     </w:p>
     <w:p>
@@ -11801,24 +11489,25 @@
           <w:rFonts w:asciiTheme="majorHAnsi" w:hAnsiTheme="majorHAnsi" w:cstheme="majorHAnsi"/>
         </w:rPr>
       </w:pPr>
-      <w:bookmarkStart w:id="33" w:name="_Toc25553328"/>
-      <w:bookmarkStart w:id="34" w:name="_Toc71703263"/>
-      <w:bookmarkStart w:id="35" w:name="_Toc528913936"/>
-      <w:r>
-        <w:rPr>
-          <w:rFonts w:asciiTheme="majorHAnsi" w:hAnsiTheme="majorHAnsi" w:cstheme="majorHAnsi"/>
-        </w:rPr>
+      <w:bookmarkStart w:id="34" w:name="_Toc25553328"/>
+      <w:bookmarkStart w:id="35" w:name="_Toc71703263"/>
+      <w:bookmarkStart w:id="36" w:name="_Toc528913936"/>
+      <w:r>
+        <w:rPr>
+          <w:rFonts w:asciiTheme="majorHAnsi" w:hAnsiTheme="majorHAnsi" w:cstheme="majorHAnsi"/>
+        </w:rPr>
+        <w:lastRenderedPageBreak/>
         <w:t>C</w:t>
       </w:r>
-      <w:bookmarkEnd w:id="33"/>
       <w:bookmarkEnd w:id="34"/>
+      <w:bookmarkEnd w:id="35"/>
       <w:r>
         <w:rPr>
           <w:rFonts w:asciiTheme="majorHAnsi" w:hAnsiTheme="majorHAnsi" w:cstheme="majorHAnsi"/>
         </w:rPr>
         <w:t>onclusions</w:t>
       </w:r>
-      <w:bookmarkEnd w:id="35"/>
+      <w:bookmarkEnd w:id="36"/>
     </w:p>
     <w:p>
       <w:pPr>
@@ -11888,14 +11577,7 @@
         <w:rPr>
           <w:rFonts w:asciiTheme="majorHAnsi" w:hAnsiTheme="majorHAnsi" w:cstheme="majorHAnsi"/>
         </w:rPr>
-        <w:t xml:space="preserve">Toutes les fonctions que les clients demandaient ont été implémentées. Il y a tout de même un bémol, comme cité plus haut, la lenteur de la lecture à </w:t>
-      </w:r>
-      <w:r>
-        <w:rPr>
-          <w:rFonts w:asciiTheme="majorHAnsi" w:hAnsiTheme="majorHAnsi" w:cstheme="majorHAnsi"/>
-        </w:rPr>
-        <w:lastRenderedPageBreak/>
-        <w:t xml:space="preserve">l’intérieur des fichiers est extrêmement lente. </w:t>
+        <w:t xml:space="preserve">Toutes les fonctions que les clients demandaient ont été implémentées. Il y a tout de même un bémol, comme cité plus haut, la lenteur de la lecture à l’intérieur des fichiers est extrêmement lente. </w:t>
       </w:r>
       <w:r>
         <w:rPr>
@@ -12002,18 +11684,8 @@
           <w:i/>
           <w:sz w:val="24"/>
         </w:rPr>
-        <w:t xml:space="preserve">Développez en tous cas les points </w:t>
-      </w:r>
-      <w:proofErr w:type="gramStart"/>
-      <w:r>
-        <w:rPr>
-          <w:rFonts w:asciiTheme="majorHAnsi" w:hAnsiTheme="majorHAnsi" w:cstheme="majorHAnsi"/>
-          <w:i/>
-          <w:sz w:val="24"/>
-        </w:rPr>
-        <w:t>suivants:</w:t>
-      </w:r>
-      <w:proofErr w:type="gramEnd"/>
+        <w:t>Développez en tous cas les points suivants:</w:t>
+      </w:r>
     </w:p>
     <w:p>
       <w:pPr>
@@ -12154,22 +11826,22 @@
           <w:rFonts w:asciiTheme="majorHAnsi" w:hAnsiTheme="majorHAnsi" w:cstheme="majorHAnsi"/>
         </w:rPr>
       </w:pPr>
-      <w:bookmarkStart w:id="36" w:name="_Toc71703264"/>
-      <w:bookmarkStart w:id="37" w:name="_Toc528913937"/>
+      <w:bookmarkStart w:id="37" w:name="_Toc71703264"/>
+      <w:bookmarkStart w:id="38" w:name="_Toc528913937"/>
       <w:r>
         <w:rPr>
           <w:rFonts w:asciiTheme="majorHAnsi" w:hAnsiTheme="majorHAnsi" w:cstheme="majorHAnsi"/>
         </w:rPr>
         <w:t>A</w:t>
       </w:r>
-      <w:bookmarkEnd w:id="36"/>
+      <w:bookmarkEnd w:id="37"/>
       <w:r>
         <w:rPr>
           <w:rFonts w:asciiTheme="majorHAnsi" w:hAnsiTheme="majorHAnsi" w:cstheme="majorHAnsi"/>
         </w:rPr>
         <w:t>nnexes</w:t>
       </w:r>
-      <w:bookmarkEnd w:id="37"/>
+      <w:bookmarkEnd w:id="38"/>
     </w:p>
     <w:p>
       <w:pPr>
@@ -12187,7 +11859,7 @@
           <w:iCs/>
         </w:rPr>
       </w:pPr>
-      <w:bookmarkStart w:id="38" w:name="_Toc528913938"/>
+      <w:bookmarkStart w:id="39" w:name="_Toc528913938"/>
       <w:r>
         <w:rPr>
           <w:rFonts w:asciiTheme="majorHAnsi" w:hAnsiTheme="majorHAnsi" w:cstheme="majorHAnsi"/>
@@ -12196,7 +11868,7 @@
         </w:rPr>
         <w:t>Résumé du rapport du TPI / version succincte de la documentation</w:t>
       </w:r>
-      <w:bookmarkEnd w:id="38"/>
+      <w:bookmarkEnd w:id="39"/>
     </w:p>
     <w:p>
       <w:pPr>
@@ -12214,8 +11886,8 @@
           <w:iCs/>
         </w:rPr>
       </w:pPr>
-      <w:bookmarkStart w:id="39" w:name="_Toc71703265"/>
-      <w:bookmarkStart w:id="40" w:name="_Toc528913939"/>
+      <w:bookmarkStart w:id="40" w:name="_Toc71703265"/>
+      <w:bookmarkStart w:id="41" w:name="_Toc528913939"/>
       <w:r>
         <w:rPr>
           <w:rFonts w:asciiTheme="majorHAnsi" w:hAnsiTheme="majorHAnsi" w:cstheme="majorHAnsi"/>
@@ -12224,8 +11896,8 @@
         </w:rPr>
         <w:t>Sources – Bibliographie</w:t>
       </w:r>
-      <w:bookmarkEnd w:id="39"/>
       <w:bookmarkEnd w:id="40"/>
+      <w:bookmarkEnd w:id="41"/>
     </w:p>
     <w:p>
       <w:pPr>
@@ -12263,23 +11935,7 @@
           <w:rFonts w:asciiTheme="majorHAnsi" w:hAnsiTheme="majorHAnsi" w:cstheme="majorHAnsi"/>
           <w:i/>
         </w:rPr>
-        <w:t xml:space="preserve"> (Titre, auteur, date), des sites Internet (URL) consultés, des articles (Revue, date, titre, </w:t>
-      </w:r>
-      <w:proofErr w:type="gramStart"/>
-      <w:r>
-        <w:rPr>
-          <w:rFonts w:asciiTheme="majorHAnsi" w:hAnsiTheme="majorHAnsi" w:cstheme="majorHAnsi"/>
-          <w:i/>
-        </w:rPr>
-        <w:t>auteur)…</w:t>
-      </w:r>
-      <w:proofErr w:type="gramEnd"/>
-      <w:r>
-        <w:rPr>
-          <w:rFonts w:asciiTheme="majorHAnsi" w:hAnsiTheme="majorHAnsi" w:cstheme="majorHAnsi"/>
-          <w:i/>
-        </w:rPr>
-        <w:t xml:space="preserve"> Et de toutes les aides externes (noms)   </w:t>
+        <w:t xml:space="preserve"> (Titre, auteur, date), des sites Internet (URL) consultés, des articles (Revue, date, titre, auteur)… Et de toutes les aides externes (noms)   </w:t>
       </w:r>
     </w:p>
     <w:p>
@@ -12299,7 +11955,7 @@
           <w:i w:val="0"/>
         </w:rPr>
       </w:pPr>
-      <w:bookmarkStart w:id="41" w:name="_Toc528913940"/>
+      <w:bookmarkStart w:id="42" w:name="_Toc528913940"/>
       <w:r>
         <w:rPr>
           <w:rFonts w:asciiTheme="majorHAnsi" w:hAnsiTheme="majorHAnsi" w:cstheme="majorHAnsi"/>
@@ -12307,7 +11963,7 @@
         </w:rPr>
         <w:t>Journal de travail</w:t>
       </w:r>
-      <w:bookmarkEnd w:id="41"/>
+      <w:bookmarkEnd w:id="42"/>
       <w:r>
         <w:rPr>
           <w:rFonts w:asciiTheme="majorHAnsi" w:hAnsiTheme="majorHAnsi" w:cstheme="majorHAnsi"/>
@@ -12400,9 +12056,9 @@
           <w:highlight w:val="yellow"/>
         </w:rPr>
       </w:pPr>
-      <w:bookmarkStart w:id="42" w:name="_Toc25553330"/>
-      <w:bookmarkStart w:id="43" w:name="_Toc71703266"/>
-      <w:bookmarkStart w:id="44" w:name="_Toc528913941"/>
+      <w:bookmarkStart w:id="43" w:name="_Toc25553330"/>
+      <w:bookmarkStart w:id="44" w:name="_Toc71703266"/>
+      <w:bookmarkStart w:id="45" w:name="_Toc528913941"/>
       <w:r>
         <w:rPr>
           <w:rFonts w:asciiTheme="majorHAnsi" w:hAnsiTheme="majorHAnsi" w:cstheme="majorHAnsi"/>
@@ -12412,8 +12068,8 @@
         </w:rPr>
         <w:t xml:space="preserve">Journal de </w:t>
       </w:r>
-      <w:bookmarkEnd w:id="42"/>
       <w:bookmarkEnd w:id="43"/>
+      <w:bookmarkEnd w:id="44"/>
       <w:r>
         <w:rPr>
           <w:rFonts w:asciiTheme="majorHAnsi" w:hAnsiTheme="majorHAnsi" w:cstheme="majorHAnsi"/>
@@ -12423,7 +12079,7 @@
         </w:rPr>
         <w:t>bord</w:t>
       </w:r>
-      <w:bookmarkEnd w:id="44"/>
+      <w:bookmarkEnd w:id="45"/>
     </w:p>
     <w:p>
       <w:pPr>
@@ -12563,7 +12219,7 @@
           <w:highlight w:val="yellow"/>
         </w:rPr>
       </w:pPr>
-      <w:bookmarkStart w:id="45" w:name="_Toc25553331"/>
+      <w:bookmarkStart w:id="46" w:name="_Toc25553331"/>
     </w:p>
     <w:p>
       <w:pPr>
@@ -12678,8 +12334,8 @@
           <w:iCs/>
         </w:rPr>
       </w:pPr>
-      <w:bookmarkStart w:id="46" w:name="_Toc71703267"/>
-      <w:bookmarkStart w:id="47" w:name="_Toc528913942"/>
+      <w:bookmarkStart w:id="47" w:name="_Toc71703267"/>
+      <w:bookmarkStart w:id="48" w:name="_Toc528913942"/>
       <w:r>
         <w:rPr>
           <w:rFonts w:asciiTheme="majorHAnsi" w:hAnsiTheme="majorHAnsi" w:cstheme="majorHAnsi"/>
@@ -12688,9 +12344,9 @@
         </w:rPr>
         <w:t>Manuel d'Installation</w:t>
       </w:r>
-      <w:bookmarkEnd w:id="45"/>
       <w:bookmarkEnd w:id="46"/>
       <w:bookmarkEnd w:id="47"/>
+      <w:bookmarkEnd w:id="48"/>
     </w:p>
     <w:p>
       <w:pPr>
@@ -12731,23 +12387,7 @@
           <w:rFonts w:asciiTheme="majorHAnsi" w:hAnsiTheme="majorHAnsi" w:cstheme="majorHAnsi"/>
           <w:highlight w:val="yellow"/>
         </w:rPr>
-        <w:t xml:space="preserve"> (</w:t>
-      </w:r>
-      <w:proofErr w:type="spellStart"/>
-      <w:r>
-        <w:rPr>
-          <w:rFonts w:asciiTheme="majorHAnsi" w:hAnsiTheme="majorHAnsi" w:cstheme="majorHAnsi"/>
-          <w:highlight w:val="yellow"/>
-        </w:rPr>
-        <w:t>Readme</w:t>
-      </w:r>
-      <w:proofErr w:type="spellEnd"/>
-      <w:r>
-        <w:rPr>
-          <w:rFonts w:asciiTheme="majorHAnsi" w:hAnsiTheme="majorHAnsi" w:cstheme="majorHAnsi"/>
-          <w:highlight w:val="yellow"/>
-        </w:rPr>
-        <w:t xml:space="preserve"> dans Git</w:t>
+        <w:t xml:space="preserve"> (Readme dans Git</w:t>
       </w:r>
       <w:r>
         <w:rPr>
@@ -12772,9 +12412,9 @@
           <w:iCs/>
         </w:rPr>
       </w:pPr>
-      <w:bookmarkStart w:id="48" w:name="_Toc25553332"/>
-      <w:bookmarkStart w:id="49" w:name="_Toc71703268"/>
-      <w:bookmarkStart w:id="50" w:name="_Toc528913943"/>
+      <w:bookmarkStart w:id="49" w:name="_Toc25553332"/>
+      <w:bookmarkStart w:id="50" w:name="_Toc71703268"/>
+      <w:bookmarkStart w:id="51" w:name="_Toc528913943"/>
       <w:r>
         <w:rPr>
           <w:rFonts w:asciiTheme="majorHAnsi" w:hAnsiTheme="majorHAnsi" w:cstheme="majorHAnsi"/>
@@ -12783,9 +12423,9 @@
         </w:rPr>
         <w:t>Manuel d'Utilisation</w:t>
       </w:r>
-      <w:bookmarkEnd w:id="48"/>
       <w:bookmarkEnd w:id="49"/>
       <w:bookmarkEnd w:id="50"/>
+      <w:bookmarkEnd w:id="51"/>
     </w:p>
     <w:p>
       <w:pPr>
@@ -12807,8 +12447,6 @@
           <w:rFonts w:asciiTheme="majorHAnsi" w:hAnsiTheme="majorHAnsi" w:cstheme="majorHAnsi"/>
         </w:rPr>
       </w:pPr>
-      <w:bookmarkStart w:id="51" w:name="_GoBack"/>
-      <w:bookmarkEnd w:id="51"/>
     </w:p>
     <w:p>
       <w:pPr>
@@ -12905,7 +12543,7 @@
         <w:sz w:val="16"/>
         <w:szCs w:val="16"/>
       </w:rPr>
-      <w:t>18</w:t>
+      <w:t>16</w:t>
     </w:r>
     <w:r>
       <w:rPr>
@@ -12921,23 +12559,7 @@
         <w:szCs w:val="16"/>
       </w:rPr>
       <w:tab/>
-      <w:t xml:space="preserve">Dernière </w:t>
-    </w:r>
-    <w:proofErr w:type="spellStart"/>
-    <w:r>
-      <w:rPr>
-        <w:sz w:val="16"/>
-        <w:szCs w:val="16"/>
-      </w:rPr>
-      <w:t>modif</w:t>
-    </w:r>
-    <w:proofErr w:type="spellEnd"/>
-    <w:r>
-      <w:rPr>
-        <w:sz w:val="16"/>
-        <w:szCs w:val="16"/>
-      </w:rPr>
-      <w:t> : 02.12.2010</w:t>
+      <w:t>Dernière modif : 02.12.2010</w:t>
     </w:r>
     <w:r>
       <w:rPr>
@@ -16742,7 +16364,7 @@
 </file>
 
 <file path=customXml/itemProps1.xml><?xml version="1.0" encoding="utf-8"?>
-<ds:datastoreItem xmlns:ds="http://schemas.openxmlformats.org/officeDocument/2006/customXml" ds:itemID="{5F20DD5B-4D90-4E24-A554-5BA4EFCAD2EE}">
+<ds:datastoreItem xmlns:ds="http://schemas.openxmlformats.org/officeDocument/2006/customXml" ds:itemID="{E7E41C9A-C8FD-4149-BFA4-A8D494DCA818}">
   <ds:schemaRefs>
     <ds:schemaRef ds:uri="http://schemas.openxmlformats.org/officeDocument/2006/bibliography"/>
   </ds:schemaRefs>

</xml_diff>

<commit_message>
Suppreimer des fichiers plus nécessaires
</commit_message>
<xml_diff>
--- a/Documentation/doc_projet.docx
+++ b/Documentation/doc_projet.docx
@@ -2729,7 +2729,27 @@
           <w:i/>
           <w:sz w:val="20"/>
         </w:rPr>
-        <w:t xml:space="preserve">De plus, en fonction du type de projet,  il est tout à fait possible que certains chapitres ou paragraphes n’aient aucun sens. Dans ce cas il est recommandé de les retirer du document pour éviter de l’alourdir inutilement.  </w:t>
+        <w:t xml:space="preserve">De plus, en fonction du type de </w:t>
+      </w:r>
+      <w:proofErr w:type="gramStart"/>
+      <w:r>
+        <w:rPr>
+          <w:rFonts w:asciiTheme="majorHAnsi" w:hAnsiTheme="majorHAnsi" w:cstheme="majorHAnsi"/>
+          <w:bCs/>
+          <w:i/>
+          <w:sz w:val="20"/>
+        </w:rPr>
+        <w:t>projet,  il</w:t>
+      </w:r>
+      <w:proofErr w:type="gramEnd"/>
+      <w:r>
+        <w:rPr>
+          <w:rFonts w:asciiTheme="majorHAnsi" w:hAnsiTheme="majorHAnsi" w:cstheme="majorHAnsi"/>
+          <w:bCs/>
+          <w:i/>
+          <w:sz w:val="20"/>
+        </w:rPr>
+        <w:t xml:space="preserve"> est tout à fait possible que certains chapitres ou paragraphes n’aient aucun sens. Dans ce cas il est recommandé de les retirer du document pour éviter de l’alourdir inutilement.  </w:t>
       </w:r>
     </w:p>
     <w:p>
@@ -2987,7 +3007,21 @@
         <w:rPr>
           <w:rFonts w:asciiTheme="majorHAnsi" w:hAnsiTheme="majorHAnsi" w:cstheme="majorHAnsi"/>
         </w:rPr>
-        <w:t>prononce « si charp »)</w:t>
+        <w:t xml:space="preserve">prononce « si </w:t>
+      </w:r>
+      <w:proofErr w:type="spellStart"/>
+      <w:r>
+        <w:rPr>
+          <w:rFonts w:asciiTheme="majorHAnsi" w:hAnsiTheme="majorHAnsi" w:cstheme="majorHAnsi"/>
+        </w:rPr>
+        <w:t>charp</w:t>
+      </w:r>
+      <w:proofErr w:type="spellEnd"/>
+      <w:r>
+        <w:rPr>
+          <w:rFonts w:asciiTheme="majorHAnsi" w:hAnsiTheme="majorHAnsi" w:cstheme="majorHAnsi"/>
+        </w:rPr>
+        <w:t> »)</w:t>
       </w:r>
       <w:r>
         <w:rPr>
@@ -3152,7 +3186,29 @@
           <w:szCs w:val="14"/>
           <w:highlight w:val="yellow"/>
         </w:rPr>
-        <w:t>(=pre-TPI)</w:t>
+        <w:t>(=</w:t>
+      </w:r>
+      <w:proofErr w:type="spellStart"/>
+      <w:r>
+        <w:rPr>
+          <w:rFonts w:asciiTheme="majorHAnsi" w:hAnsiTheme="majorHAnsi" w:cstheme="majorHAnsi"/>
+          <w:i/>
+          <w:iCs/>
+          <w:szCs w:val="14"/>
+          <w:highlight w:val="yellow"/>
+        </w:rPr>
+        <w:t>pre</w:t>
+      </w:r>
+      <w:proofErr w:type="spellEnd"/>
+      <w:r>
+        <w:rPr>
+          <w:rFonts w:asciiTheme="majorHAnsi" w:hAnsiTheme="majorHAnsi" w:cstheme="majorHAnsi"/>
+          <w:i/>
+          <w:iCs/>
+          <w:szCs w:val="14"/>
+          <w:highlight w:val="yellow"/>
+        </w:rPr>
+        <w:t>-TPI)</w:t>
       </w:r>
       <w:r>
         <w:rPr>
@@ -3678,7 +3734,29 @@
           <w:szCs w:val="14"/>
           <w:highlight w:val="yellow"/>
         </w:rPr>
-        <w:t>= liste de use cases</w:t>
+        <w:t xml:space="preserve">= liste </w:t>
+      </w:r>
+      <w:proofErr w:type="gramStart"/>
+      <w:r>
+        <w:rPr>
+          <w:rFonts w:asciiTheme="majorHAnsi" w:hAnsiTheme="majorHAnsi" w:cstheme="majorHAnsi"/>
+          <w:i/>
+          <w:iCs/>
+          <w:szCs w:val="14"/>
+          <w:highlight w:val="yellow"/>
+        </w:rPr>
+        <w:t>de use</w:t>
+      </w:r>
+      <w:proofErr w:type="gramEnd"/>
+      <w:r>
+        <w:rPr>
+          <w:rFonts w:asciiTheme="majorHAnsi" w:hAnsiTheme="majorHAnsi" w:cstheme="majorHAnsi"/>
+          <w:i/>
+          <w:iCs/>
+          <w:szCs w:val="14"/>
+          <w:highlight w:val="yellow"/>
+        </w:rPr>
+        <w:t xml:space="preserve"> cases</w:t>
       </w:r>
     </w:p>
     <w:p>
@@ -4780,7 +4858,27 @@
           <w:iCs/>
           <w:szCs w:val="14"/>
         </w:rPr>
-        <w:t xml:space="preserve">Décrire la stratégie globale de test: </w:t>
+        <w:t xml:space="preserve">Décrire la stratégie globale de </w:t>
+      </w:r>
+      <w:proofErr w:type="gramStart"/>
+      <w:r>
+        <w:rPr>
+          <w:rFonts w:asciiTheme="majorHAnsi" w:hAnsiTheme="majorHAnsi" w:cstheme="majorHAnsi"/>
+          <w:i/>
+          <w:iCs/>
+          <w:szCs w:val="14"/>
+        </w:rPr>
+        <w:t>test:</w:t>
+      </w:r>
+      <w:proofErr w:type="gramEnd"/>
+      <w:r>
+        <w:rPr>
+          <w:rFonts w:asciiTheme="majorHAnsi" w:hAnsiTheme="majorHAnsi" w:cstheme="majorHAnsi"/>
+          <w:i/>
+          <w:iCs/>
+          <w:szCs w:val="14"/>
+        </w:rPr>
+        <w:t xml:space="preserve"> </w:t>
       </w:r>
     </w:p>
     <w:p>
@@ -4813,6 +4911,7 @@
           <w:szCs w:val="14"/>
         </w:rPr>
       </w:pPr>
+      <w:proofErr w:type="gramStart"/>
       <w:r>
         <w:rPr>
           <w:rFonts w:asciiTheme="majorHAnsi" w:hAnsiTheme="majorHAnsi" w:cstheme="majorHAnsi"/>
@@ -4829,7 +4928,17 @@
           <w:iCs/>
           <w:szCs w:val="14"/>
         </w:rPr>
-        <w:t>ypes de des tests et ordre dans lequel ils seront effectués.</w:t>
+        <w:t>ypes</w:t>
+      </w:r>
+      <w:proofErr w:type="gramEnd"/>
+      <w:r>
+        <w:rPr>
+          <w:rFonts w:asciiTheme="majorHAnsi" w:hAnsiTheme="majorHAnsi" w:cstheme="majorHAnsi"/>
+          <w:i/>
+          <w:iCs/>
+          <w:szCs w:val="14"/>
+        </w:rPr>
+        <w:t xml:space="preserve"> de des tests et ordre dans lequel ils seront effectués.</w:t>
       </w:r>
     </w:p>
     <w:p>
@@ -4850,6 +4959,7 @@
           <w:szCs w:val="14"/>
         </w:rPr>
       </w:pPr>
+      <w:proofErr w:type="gramStart"/>
       <w:r>
         <w:rPr>
           <w:rFonts w:asciiTheme="majorHAnsi" w:hAnsiTheme="majorHAnsi" w:cstheme="majorHAnsi"/>
@@ -4866,7 +4976,17 @@
           <w:iCs/>
           <w:szCs w:val="14"/>
         </w:rPr>
-        <w:t>es moyens à mettre en œuvre</w:t>
+        <w:t>es</w:t>
+      </w:r>
+      <w:proofErr w:type="gramEnd"/>
+      <w:r>
+        <w:rPr>
+          <w:rFonts w:asciiTheme="majorHAnsi" w:hAnsiTheme="majorHAnsi" w:cstheme="majorHAnsi"/>
+          <w:i/>
+          <w:iCs/>
+          <w:szCs w:val="14"/>
+        </w:rPr>
+        <w:t xml:space="preserve"> moyens à mettre en œuvre</w:t>
       </w:r>
       <w:r>
         <w:rPr>
@@ -4896,6 +5016,7 @@
           <w:szCs w:val="14"/>
         </w:rPr>
       </w:pPr>
+      <w:proofErr w:type="gramStart"/>
       <w:r>
         <w:rPr>
           <w:rFonts w:asciiTheme="majorHAnsi" w:hAnsiTheme="majorHAnsi" w:cstheme="majorHAnsi"/>
@@ -4912,7 +5033,17 @@
           <w:iCs/>
           <w:szCs w:val="14"/>
         </w:rPr>
-        <w:t>ouverture des tests (tests exhaustifs ou non, si non, pourquoi ?)</w:t>
+        <w:t>ouverture</w:t>
+      </w:r>
+      <w:proofErr w:type="gramEnd"/>
+      <w:r>
+        <w:rPr>
+          <w:rFonts w:asciiTheme="majorHAnsi" w:hAnsiTheme="majorHAnsi" w:cstheme="majorHAnsi"/>
+          <w:i/>
+          <w:iCs/>
+          <w:szCs w:val="14"/>
+        </w:rPr>
+        <w:t xml:space="preserve"> des tests (tests exhaustifs ou non, si non, pourquoi ?)</w:t>
       </w:r>
       <w:r>
         <w:rPr>
@@ -4942,6 +5073,7 @@
           <w:szCs w:val="14"/>
         </w:rPr>
       </w:pPr>
+      <w:proofErr w:type="gramStart"/>
       <w:r>
         <w:rPr>
           <w:rFonts w:asciiTheme="majorHAnsi" w:hAnsiTheme="majorHAnsi" w:cstheme="majorHAnsi"/>
@@ -4958,7 +5090,17 @@
           <w:iCs/>
           <w:szCs w:val="14"/>
         </w:rPr>
-        <w:t>onnées de test à prévoir (données réelles ?)</w:t>
+        <w:t>onnées</w:t>
+      </w:r>
+      <w:proofErr w:type="gramEnd"/>
+      <w:r>
+        <w:rPr>
+          <w:rFonts w:asciiTheme="majorHAnsi" w:hAnsiTheme="majorHAnsi" w:cstheme="majorHAnsi"/>
+          <w:i/>
+          <w:iCs/>
+          <w:szCs w:val="14"/>
+        </w:rPr>
+        <w:t xml:space="preserve"> de test à prévoir (données réelles ?)</w:t>
       </w:r>
       <w:r>
         <w:rPr>
@@ -4988,6 +5130,7 @@
           <w:szCs w:val="14"/>
         </w:rPr>
       </w:pPr>
+      <w:proofErr w:type="gramStart"/>
       <w:r>
         <w:rPr>
           <w:rFonts w:asciiTheme="majorHAnsi" w:hAnsiTheme="majorHAnsi" w:cstheme="majorHAnsi"/>
@@ -4995,7 +5138,17 @@
           <w:iCs/>
           <w:szCs w:val="14"/>
         </w:rPr>
-        <w:t>les testeurs extérieurs éventuels.</w:t>
+        <w:t>les</w:t>
+      </w:r>
+      <w:proofErr w:type="gramEnd"/>
+      <w:r>
+        <w:rPr>
+          <w:rFonts w:asciiTheme="majorHAnsi" w:hAnsiTheme="majorHAnsi" w:cstheme="majorHAnsi"/>
+          <w:i/>
+          <w:iCs/>
+          <w:szCs w:val="14"/>
+        </w:rPr>
+        <w:t xml:space="preserve"> testeurs extérieurs éventuels.</w:t>
       </w:r>
     </w:p>
     <w:p>
@@ -5185,13 +5338,23 @@
           <w:sz w:val="24"/>
         </w:rPr>
       </w:pPr>
+      <w:proofErr w:type="gramStart"/>
       <w:r>
         <w:rPr>
           <w:rFonts w:asciiTheme="majorHAnsi" w:hAnsiTheme="majorHAnsi" w:cstheme="majorHAnsi"/>
           <w:i/>
           <w:sz w:val="24"/>
         </w:rPr>
-        <w:t>risques techniques (complexité, manque de compétences, …)</w:t>
+        <w:t>risques</w:t>
+      </w:r>
+      <w:proofErr w:type="gramEnd"/>
+      <w:r>
+        <w:rPr>
+          <w:rFonts w:asciiTheme="majorHAnsi" w:hAnsiTheme="majorHAnsi" w:cstheme="majorHAnsi"/>
+          <w:i/>
+          <w:sz w:val="24"/>
+        </w:rPr>
+        <w:t xml:space="preserve"> techniques (complexité, manque de compétences, …)</w:t>
       </w:r>
       <w:r>
         <w:rPr>
@@ -5367,6 +5530,7 @@
           <w:lang w:eastAsia="fr-FR"/>
         </w:rPr>
       </w:pPr>
+      <w:proofErr w:type="gramStart"/>
       <w:r>
         <w:rPr>
           <w:rFonts w:asciiTheme="majorHAnsi" w:hAnsiTheme="majorHAnsi" w:cstheme="majorHAnsi"/>
@@ -5376,7 +5540,19 @@
           <w:szCs w:val="14"/>
           <w:lang w:eastAsia="fr-FR"/>
         </w:rPr>
-        <w:t xml:space="preserve">planning indiquant les dates de début et de fin du projet ainsi que le découpage connu des diverses phases. </w:t>
+        <w:t>planning</w:t>
+      </w:r>
+      <w:proofErr w:type="gramEnd"/>
+      <w:r>
+        <w:rPr>
+          <w:rFonts w:asciiTheme="majorHAnsi" w:hAnsiTheme="majorHAnsi" w:cstheme="majorHAnsi"/>
+          <w:i/>
+          <w:iCs/>
+          <w:sz w:val="24"/>
+          <w:szCs w:val="14"/>
+          <w:lang w:eastAsia="fr-FR"/>
+        </w:rPr>
+        <w:t xml:space="preserve"> indiquant les dates de début et de fin du projet ainsi que le découpage connu des diverses phases. </w:t>
       </w:r>
     </w:p>
     <w:p>
@@ -5395,6 +5571,7 @@
           <w:lang w:eastAsia="fr-FR"/>
         </w:rPr>
       </w:pPr>
+      <w:proofErr w:type="gramStart"/>
       <w:r>
         <w:rPr>
           <w:rFonts w:asciiTheme="majorHAnsi" w:hAnsiTheme="majorHAnsi" w:cstheme="majorHAnsi"/>
@@ -5404,7 +5581,19 @@
           <w:szCs w:val="14"/>
           <w:lang w:eastAsia="fr-FR"/>
         </w:rPr>
-        <w:t>partage des tâches en cas de travail à plusieurs.</w:t>
+        <w:t>partage</w:t>
+      </w:r>
+      <w:proofErr w:type="gramEnd"/>
+      <w:r>
+        <w:rPr>
+          <w:rFonts w:asciiTheme="majorHAnsi" w:hAnsiTheme="majorHAnsi" w:cstheme="majorHAnsi"/>
+          <w:i/>
+          <w:iCs/>
+          <w:sz w:val="24"/>
+          <w:szCs w:val="14"/>
+          <w:lang w:eastAsia="fr-FR"/>
+        </w:rPr>
+        <w:t xml:space="preserve"> des tâches en cas de travail à plusieurs.</w:t>
       </w:r>
     </w:p>
     <w:p>
@@ -5524,8 +5713,22 @@
           <w:highlight w:val="yellow"/>
           <w:lang w:eastAsia="fr-FR"/>
         </w:rPr>
-        <w:t>=résumé du Trello</w:t>
-      </w:r>
+        <w:t xml:space="preserve">=résumé du </w:t>
+      </w:r>
+      <w:proofErr w:type="spellStart"/>
+      <w:r>
+        <w:rPr>
+          <w:rFonts w:asciiTheme="majorHAnsi" w:hAnsiTheme="majorHAnsi" w:cstheme="majorHAnsi"/>
+          <w:i/>
+          <w:iCs/>
+          <w:sz w:val="24"/>
+          <w:szCs w:val="14"/>
+          <w:highlight w:val="yellow"/>
+          <w:lang w:eastAsia="fr-FR"/>
+        </w:rPr>
+        <w:t>Trello</w:t>
+      </w:r>
+      <w:proofErr w:type="spellEnd"/>
     </w:p>
     <w:tbl>
       <w:tblPr>
@@ -6004,12 +6207,21 @@
           <w:sz w:val="24"/>
         </w:rPr>
       </w:pPr>
+      <w:proofErr w:type="spellStart"/>
       <w:r>
         <w:rPr>
           <w:rFonts w:asciiTheme="majorHAnsi" w:hAnsiTheme="majorHAnsi" w:cstheme="majorHAnsi"/>
           <w:sz w:val="24"/>
         </w:rPr>
-        <w:t>Balsamiq, création des maquettes de l’application</w:t>
+        <w:t>Balsamiq</w:t>
+      </w:r>
+      <w:proofErr w:type="spellEnd"/>
+      <w:r>
+        <w:rPr>
+          <w:rFonts w:asciiTheme="majorHAnsi" w:hAnsiTheme="majorHAnsi" w:cstheme="majorHAnsi"/>
+          <w:sz w:val="24"/>
+        </w:rPr>
+        <w:t>, création des maquettes de l’application</w:t>
       </w:r>
       <w:r>
         <w:rPr>
@@ -6031,12 +6243,21 @@
           <w:sz w:val="24"/>
         </w:rPr>
       </w:pPr>
+      <w:proofErr w:type="spellStart"/>
       <w:r>
         <w:rPr>
           <w:rFonts w:asciiTheme="majorHAnsi" w:hAnsiTheme="majorHAnsi" w:cstheme="majorHAnsi"/>
           <w:sz w:val="24"/>
         </w:rPr>
-        <w:t>Trello, pour la planification du projet</w:t>
+        <w:t>Trello</w:t>
+      </w:r>
+      <w:proofErr w:type="spellEnd"/>
+      <w:r>
+        <w:rPr>
+          <w:rFonts w:asciiTheme="majorHAnsi" w:hAnsiTheme="majorHAnsi" w:cstheme="majorHAnsi"/>
+          <w:sz w:val="24"/>
+        </w:rPr>
+        <w:t>, pour la planification du projet</w:t>
       </w:r>
       <w:r>
         <w:rPr>
@@ -6080,8 +6301,18 @@
           <w:i/>
           <w:sz w:val="24"/>
         </w:rPr>
-        <w:t>Fournir tous les document de conception:</w:t>
-      </w:r>
+        <w:t xml:space="preserve">Fournir tous les document de </w:t>
+      </w:r>
+      <w:proofErr w:type="gramStart"/>
+      <w:r>
+        <w:rPr>
+          <w:rFonts w:asciiTheme="majorHAnsi" w:hAnsiTheme="majorHAnsi" w:cstheme="majorHAnsi"/>
+          <w:i/>
+          <w:sz w:val="24"/>
+        </w:rPr>
+        <w:t>conception:</w:t>
+      </w:r>
+      <w:proofErr w:type="gramEnd"/>
     </w:p>
     <w:p>
       <w:pPr>
@@ -6111,13 +6342,23 @@
           <w:sz w:val="24"/>
         </w:rPr>
       </w:pPr>
+      <w:proofErr w:type="gramStart"/>
       <w:r>
         <w:rPr>
           <w:rFonts w:asciiTheme="majorHAnsi" w:hAnsiTheme="majorHAnsi" w:cstheme="majorHAnsi"/>
           <w:i/>
           <w:sz w:val="24"/>
         </w:rPr>
-        <w:t>le choix du matériel HW</w:t>
+        <w:t>le</w:t>
+      </w:r>
+      <w:proofErr w:type="gramEnd"/>
+      <w:r>
+        <w:rPr>
+          <w:rFonts w:asciiTheme="majorHAnsi" w:hAnsiTheme="majorHAnsi" w:cstheme="majorHAnsi"/>
+          <w:i/>
+          <w:sz w:val="24"/>
+        </w:rPr>
+        <w:t xml:space="preserve"> choix du matériel HW</w:t>
       </w:r>
     </w:p>
     <w:p>
@@ -6133,13 +6374,23 @@
           <w:sz w:val="24"/>
         </w:rPr>
       </w:pPr>
+      <w:proofErr w:type="gramStart"/>
       <w:r>
         <w:rPr>
           <w:rFonts w:asciiTheme="majorHAnsi" w:hAnsiTheme="majorHAnsi" w:cstheme="majorHAnsi"/>
           <w:i/>
           <w:sz w:val="24"/>
         </w:rPr>
-        <w:t xml:space="preserve">le choix des systèmes d'exploitation pour la réalisation </w:t>
+        <w:t>le</w:t>
+      </w:r>
+      <w:proofErr w:type="gramEnd"/>
+      <w:r>
+        <w:rPr>
+          <w:rFonts w:asciiTheme="majorHAnsi" w:hAnsiTheme="majorHAnsi" w:cstheme="majorHAnsi"/>
+          <w:i/>
+          <w:sz w:val="24"/>
+        </w:rPr>
+        <w:t xml:space="preserve"> choix des systèmes d'exploitation pour la réalisation </w:t>
       </w:r>
       <w:r>
         <w:rPr>
@@ -6172,13 +6423,23 @@
           <w:sz w:val="24"/>
         </w:rPr>
       </w:pPr>
+      <w:proofErr w:type="gramStart"/>
       <w:r>
         <w:rPr>
           <w:rFonts w:asciiTheme="majorHAnsi" w:hAnsiTheme="majorHAnsi" w:cstheme="majorHAnsi"/>
           <w:i/>
           <w:sz w:val="24"/>
         </w:rPr>
-        <w:t xml:space="preserve">le choix des outils logiciels pour la réalisation </w:t>
+        <w:t>le</w:t>
+      </w:r>
+      <w:proofErr w:type="gramEnd"/>
+      <w:r>
+        <w:rPr>
+          <w:rFonts w:asciiTheme="majorHAnsi" w:hAnsiTheme="majorHAnsi" w:cstheme="majorHAnsi"/>
+          <w:i/>
+          <w:sz w:val="24"/>
+        </w:rPr>
+        <w:t xml:space="preserve"> choix des outils logiciels pour la réalisation </w:t>
       </w:r>
       <w:r>
         <w:rPr>
@@ -6211,13 +6472,23 @@
           <w:sz w:val="24"/>
         </w:rPr>
       </w:pPr>
+      <w:proofErr w:type="gramStart"/>
       <w:r>
         <w:rPr>
           <w:rFonts w:asciiTheme="majorHAnsi" w:hAnsiTheme="majorHAnsi" w:cstheme="majorHAnsi"/>
           <w:i/>
           <w:sz w:val="24"/>
         </w:rPr>
-        <w:t xml:space="preserve">site web: </w:t>
+        <w:t>site</w:t>
+      </w:r>
+      <w:proofErr w:type="gramEnd"/>
+      <w:r>
+        <w:rPr>
+          <w:rFonts w:asciiTheme="majorHAnsi" w:hAnsiTheme="majorHAnsi" w:cstheme="majorHAnsi"/>
+          <w:i/>
+          <w:sz w:val="24"/>
+        </w:rPr>
+        <w:t xml:space="preserve"> web: </w:t>
       </w:r>
       <w:r>
         <w:rPr>
@@ -6241,13 +6512,23 @@
           <w:sz w:val="24"/>
         </w:rPr>
       </w:pPr>
+      <w:proofErr w:type="gramStart"/>
       <w:r>
         <w:rPr>
           <w:rFonts w:asciiTheme="majorHAnsi" w:hAnsiTheme="majorHAnsi" w:cstheme="majorHAnsi"/>
           <w:i/>
           <w:sz w:val="24"/>
         </w:rPr>
-        <w:t>bases de données: décrire le modèle relationnel, le contenu détaillé des tables (caractéristiques de chaque champs) et les requêtes.</w:t>
+        <w:t>bases</w:t>
+      </w:r>
+      <w:proofErr w:type="gramEnd"/>
+      <w:r>
+        <w:rPr>
+          <w:rFonts w:asciiTheme="majorHAnsi" w:hAnsiTheme="majorHAnsi" w:cstheme="majorHAnsi"/>
+          <w:i/>
+          <w:sz w:val="24"/>
+        </w:rPr>
+        <w:t xml:space="preserve"> de données: décrire le modèle relationnel, le contenu détaillé des tables (caractéristiques de chaque champs) et les requêtes.</w:t>
       </w:r>
     </w:p>
     <w:p>
@@ -6263,20 +6544,40 @@
           <w:sz w:val="24"/>
         </w:rPr>
       </w:pPr>
+      <w:proofErr w:type="gramStart"/>
       <w:r>
         <w:rPr>
           <w:rFonts w:asciiTheme="majorHAnsi" w:hAnsiTheme="majorHAnsi" w:cstheme="majorHAnsi"/>
           <w:i/>
           <w:sz w:val="24"/>
         </w:rPr>
-        <w:t>programmation et scripts: organigramme, architecture du programme, découpage modulaire, entrées-sorties des modules, pseudo-code</w:t>
-      </w:r>
+        <w:t>programmation</w:t>
+      </w:r>
+      <w:proofErr w:type="gramEnd"/>
       <w:r>
         <w:rPr>
           <w:rFonts w:asciiTheme="majorHAnsi" w:hAnsiTheme="majorHAnsi" w:cstheme="majorHAnsi"/>
           <w:i/>
           <w:sz w:val="24"/>
         </w:rPr>
+        <w:t xml:space="preserve"> et scripts: organigramme, architecture du programme, découpage modulaire, entrées-sorties des modules, </w:t>
+      </w:r>
+      <w:proofErr w:type="spellStart"/>
+      <w:r>
+        <w:rPr>
+          <w:rFonts w:asciiTheme="majorHAnsi" w:hAnsiTheme="majorHAnsi" w:cstheme="majorHAnsi"/>
+          <w:i/>
+          <w:sz w:val="24"/>
+        </w:rPr>
+        <w:t>pseudo-code</w:t>
+      </w:r>
+      <w:proofErr w:type="spellEnd"/>
+      <w:r>
+        <w:rPr>
+          <w:rFonts w:asciiTheme="majorHAnsi" w:hAnsiTheme="majorHAnsi" w:cstheme="majorHAnsi"/>
+          <w:i/>
+          <w:sz w:val="24"/>
+        </w:rPr>
         <w:t xml:space="preserve"> </w:t>
       </w:r>
       <w:r>
@@ -6295,13 +6596,23 @@
         </w:rPr>
         <w:t xml:space="preserve"> </w:t>
       </w:r>
+      <w:proofErr w:type="spellStart"/>
       <w:r>
         <w:rPr>
           <w:rFonts w:asciiTheme="majorHAnsi" w:hAnsiTheme="majorHAnsi" w:cstheme="majorHAnsi"/>
           <w:i/>
           <w:sz w:val="24"/>
         </w:rPr>
-        <w:t>structogramme…</w:t>
+        <w:t>structogramme</w:t>
+      </w:r>
+      <w:proofErr w:type="spellEnd"/>
+      <w:r>
+        <w:rPr>
+          <w:rFonts w:asciiTheme="majorHAnsi" w:hAnsiTheme="majorHAnsi" w:cstheme="majorHAnsi"/>
+          <w:i/>
+          <w:sz w:val="24"/>
+        </w:rPr>
+        <w:t>…</w:t>
       </w:r>
     </w:p>
     <w:p>
@@ -7907,14 +8218,52 @@
               <w:rPr>
                 <w:rFonts w:asciiTheme="majorHAnsi" w:hAnsiTheme="majorHAnsi" w:cstheme="majorHAnsi"/>
               </w:rPr>
-              <w:t xml:space="preserve"> ou « mots-clés » ou « date de modifications » ou « nom du fichier »</w:t>
-            </w:r>
-            <w:r>
-              <w:rPr>
-                <w:rFonts w:asciiTheme="majorHAnsi" w:hAnsiTheme="majorHAnsi" w:cstheme="majorHAnsi"/>
-              </w:rPr>
-              <w:t xml:space="preserve"> et </w:t>
-            </w:r>
+              <w:t xml:space="preserve"> ou</w:t>
+            </w:r>
+            <w:r>
+              <w:rPr>
+                <w:rFonts w:asciiTheme="majorHAnsi" w:hAnsiTheme="majorHAnsi" w:cstheme="majorHAnsi"/>
+              </w:rPr>
+              <w:t>/et</w:t>
+            </w:r>
+            <w:r>
+              <w:rPr>
+                <w:rFonts w:asciiTheme="majorHAnsi" w:hAnsiTheme="majorHAnsi" w:cstheme="majorHAnsi"/>
+              </w:rPr>
+              <w:t xml:space="preserve"> « mots-clés » ou</w:t>
+            </w:r>
+            <w:r>
+              <w:rPr>
+                <w:rFonts w:asciiTheme="majorHAnsi" w:hAnsiTheme="majorHAnsi" w:cstheme="majorHAnsi"/>
+              </w:rPr>
+              <w:t>/et</w:t>
+            </w:r>
+            <w:r>
+              <w:rPr>
+                <w:rFonts w:asciiTheme="majorHAnsi" w:hAnsiTheme="majorHAnsi" w:cstheme="majorHAnsi"/>
+              </w:rPr>
+              <w:t xml:space="preserve"> « date de modifications » ou</w:t>
+            </w:r>
+            <w:r>
+              <w:rPr>
+                <w:rFonts w:asciiTheme="majorHAnsi" w:hAnsiTheme="majorHAnsi" w:cstheme="majorHAnsi"/>
+              </w:rPr>
+              <w:t>/et</w:t>
+            </w:r>
+            <w:r>
+              <w:rPr>
+                <w:rFonts w:asciiTheme="majorHAnsi" w:hAnsiTheme="majorHAnsi" w:cstheme="majorHAnsi"/>
+              </w:rPr>
+              <w:t xml:space="preserve"> « nom du fichier »</w:t>
+            </w:r>
+            <w:r>
+              <w:rPr>
+                <w:rFonts w:asciiTheme="majorHAnsi" w:hAnsiTheme="majorHAnsi" w:cstheme="majorHAnsi"/>
+              </w:rPr>
+              <w:t xml:space="preserve"> </w:t>
+            </w:r>
+            <w:bookmarkStart w:id="16" w:name="_GoBack"/>
+            <w:bookmarkEnd w:id="16"/>
             <w:r>
               <w:rPr>
                 <w:rFonts w:asciiTheme="majorHAnsi" w:hAnsiTheme="majorHAnsi" w:cstheme="majorHAnsi"/>
@@ -9150,7 +9499,7 @@
           <w:rFonts w:asciiTheme="majorHAnsi" w:hAnsiTheme="majorHAnsi" w:cstheme="majorHAnsi"/>
         </w:rPr>
       </w:pPr>
-      <w:bookmarkStart w:id="16" w:name="_Toc528913930"/>
+      <w:bookmarkStart w:id="17" w:name="_Toc528913930"/>
       <w:r>
         <w:rPr>
           <w:rFonts w:asciiTheme="majorHAnsi" w:hAnsiTheme="majorHAnsi" w:cstheme="majorHAnsi"/>
@@ -9158,7 +9507,7 @@
         <w:lastRenderedPageBreak/>
         <w:t>Maquettes</w:t>
       </w:r>
-      <w:bookmarkEnd w:id="16"/>
+      <w:bookmarkEnd w:id="17"/>
     </w:p>
     <w:p>
       <w:pPr>
@@ -9328,7 +9677,7 @@
           </wp:anchor>
         </w:drawing>
       </w:r>
-      <w:bookmarkStart w:id="17" w:name="_Toc71703259"/>
+      <w:bookmarkStart w:id="18" w:name="_Toc71703259"/>
     </w:p>
     <w:p>
       <w:pPr>
@@ -9357,7 +9706,7 @@
           <w:rFonts w:asciiTheme="majorHAnsi" w:hAnsiTheme="majorHAnsi" w:cstheme="majorHAnsi"/>
         </w:rPr>
       </w:pPr>
-      <w:bookmarkStart w:id="18" w:name="_Toc528913931"/>
+      <w:bookmarkStart w:id="19" w:name="_Toc528913931"/>
       <w:r>
         <w:rPr>
           <w:rFonts w:asciiTheme="majorHAnsi" w:hAnsiTheme="majorHAnsi" w:cstheme="majorHAnsi"/>
@@ -9365,14 +9714,14 @@
         <w:lastRenderedPageBreak/>
         <w:t>R</w:t>
       </w:r>
-      <w:bookmarkEnd w:id="17"/>
+      <w:bookmarkEnd w:id="18"/>
       <w:r>
         <w:rPr>
           <w:rFonts w:asciiTheme="majorHAnsi" w:hAnsiTheme="majorHAnsi" w:cstheme="majorHAnsi"/>
         </w:rPr>
         <w:t>éalisation</w:t>
       </w:r>
-      <w:bookmarkEnd w:id="18"/>
+      <w:bookmarkEnd w:id="19"/>
     </w:p>
     <w:p>
       <w:pPr>
@@ -9383,9 +9732,9 @@
           <w:iCs/>
         </w:rPr>
       </w:pPr>
-      <w:bookmarkStart w:id="19" w:name="_Toc25553317"/>
-      <w:bookmarkStart w:id="20" w:name="_Toc71691022"/>
-      <w:bookmarkStart w:id="21" w:name="_Toc528913932"/>
+      <w:bookmarkStart w:id="20" w:name="_Toc25553317"/>
+      <w:bookmarkStart w:id="21" w:name="_Toc71691022"/>
+      <w:bookmarkStart w:id="22" w:name="_Toc528913932"/>
       <w:r>
         <w:rPr>
           <w:rFonts w:asciiTheme="majorHAnsi" w:hAnsiTheme="majorHAnsi" w:cstheme="majorHAnsi"/>
@@ -9394,12 +9743,12 @@
         </w:rPr>
         <w:t>Dossier de réalisation</w:t>
       </w:r>
-      <w:bookmarkStart w:id="22" w:name="_Toc25553318"/>
-      <w:bookmarkEnd w:id="19"/>
+      <w:bookmarkStart w:id="23" w:name="_Toc25553318"/>
       <w:bookmarkEnd w:id="20"/>
       <w:bookmarkEnd w:id="21"/>
-    </w:p>
-    <w:bookmarkEnd w:id="22"/>
+      <w:bookmarkEnd w:id="22"/>
+    </w:p>
+    <w:bookmarkEnd w:id="23"/>
     <w:p>
       <w:pPr>
         <w:rPr>
@@ -9466,8 +9815,249 @@
         </w:rPr>
         <w:t xml:space="preserve">le répertoire contient : </w:t>
       </w:r>
-      <w:bookmarkStart w:id="23" w:name="_GoBack"/>
-      <w:bookmarkEnd w:id="23"/>
+    </w:p>
+    <w:p>
+      <w:pPr>
+        <w:rPr>
+          <w:rFonts w:asciiTheme="majorHAnsi" w:hAnsiTheme="majorHAnsi" w:cstheme="majorHAnsi"/>
+          <w:iCs/>
+        </w:rPr>
+      </w:pPr>
+    </w:p>
+    <w:p>
+      <w:pPr>
+        <w:rPr>
+          <w:rFonts w:asciiTheme="majorHAnsi" w:hAnsiTheme="majorHAnsi" w:cstheme="majorHAnsi"/>
+          <w:iCs/>
+        </w:rPr>
+      </w:pPr>
+      <w:r>
+        <w:rPr>
+          <w:rFonts w:asciiTheme="majorHAnsi" w:hAnsiTheme="majorHAnsi" w:cstheme="majorHAnsi"/>
+          <w:iCs/>
+        </w:rPr>
+        <w:t>Le dossier documentation :</w:t>
+      </w:r>
+    </w:p>
+    <w:p>
+      <w:pPr>
+        <w:pStyle w:val="Paragraphedeliste"/>
+        <w:numPr>
+          <w:ilvl w:val="0"/>
+          <w:numId w:val="17"/>
+        </w:numPr>
+        <w:rPr>
+          <w:rFonts w:asciiTheme="majorHAnsi" w:hAnsiTheme="majorHAnsi" w:cstheme="majorHAnsi"/>
+          <w:iCs/>
+        </w:rPr>
+      </w:pPr>
+      <w:r>
+        <w:rPr>
+          <w:rFonts w:asciiTheme="majorHAnsi" w:hAnsiTheme="majorHAnsi" w:cstheme="majorHAnsi"/>
+          <w:iCs/>
+        </w:rPr>
+        <w:t xml:space="preserve">Ce dossier contient la documentation du projet, les images, le cahier des charges pour les clients. </w:t>
+      </w:r>
+    </w:p>
+    <w:p>
+      <w:pPr>
+        <w:pStyle w:val="Paragraphedeliste"/>
+        <w:numPr>
+          <w:ilvl w:val="0"/>
+          <w:numId w:val="17"/>
+        </w:numPr>
+        <w:rPr>
+          <w:rFonts w:asciiTheme="majorHAnsi" w:hAnsiTheme="majorHAnsi" w:cstheme="majorHAnsi"/>
+          <w:iCs/>
+        </w:rPr>
+      </w:pPr>
+      <w:r>
+        <w:rPr>
+          <w:rFonts w:asciiTheme="majorHAnsi" w:hAnsiTheme="majorHAnsi" w:cstheme="majorHAnsi"/>
+          <w:iCs/>
+        </w:rPr>
+        <w:t xml:space="preserve">Il contient aussi la maquette du site, que nous avons réalisé. </w:t>
+      </w:r>
+    </w:p>
+    <w:p>
+      <w:pPr>
+        <w:rPr>
+          <w:rFonts w:asciiTheme="majorHAnsi" w:hAnsiTheme="majorHAnsi" w:cstheme="majorHAnsi"/>
+          <w:iCs/>
+        </w:rPr>
+      </w:pPr>
+    </w:p>
+    <w:p>
+      <w:pPr>
+        <w:rPr>
+          <w:rFonts w:asciiTheme="majorHAnsi" w:hAnsiTheme="majorHAnsi" w:cstheme="majorHAnsi"/>
+          <w:iCs/>
+        </w:rPr>
+      </w:pPr>
+      <w:r>
+        <w:rPr>
+          <w:rFonts w:asciiTheme="majorHAnsi" w:hAnsiTheme="majorHAnsi" w:cstheme="majorHAnsi"/>
+          <w:iCs/>
+        </w:rPr>
+        <w:t xml:space="preserve">Le dossier </w:t>
+      </w:r>
+      <w:proofErr w:type="spellStart"/>
+      <w:r>
+        <w:rPr>
+          <w:rFonts w:asciiTheme="majorHAnsi" w:hAnsiTheme="majorHAnsi" w:cstheme="majorHAnsi"/>
+          <w:iCs/>
+        </w:rPr>
+        <w:t>finder</w:t>
+      </w:r>
+      <w:proofErr w:type="spellEnd"/>
+      <w:r>
+        <w:rPr>
+          <w:rFonts w:asciiTheme="majorHAnsi" w:hAnsiTheme="majorHAnsi" w:cstheme="majorHAnsi"/>
+          <w:iCs/>
+        </w:rPr>
+        <w:t> :</w:t>
+      </w:r>
+    </w:p>
+    <w:p>
+      <w:pPr>
+        <w:pStyle w:val="Paragraphedeliste"/>
+        <w:numPr>
+          <w:ilvl w:val="0"/>
+          <w:numId w:val="17"/>
+        </w:numPr>
+        <w:rPr>
+          <w:rFonts w:asciiTheme="majorHAnsi" w:hAnsiTheme="majorHAnsi" w:cstheme="majorHAnsi"/>
+          <w:iCs/>
+        </w:rPr>
+      </w:pPr>
+      <w:r>
+        <w:rPr>
+          <w:rFonts w:asciiTheme="majorHAnsi" w:hAnsiTheme="majorHAnsi" w:cstheme="majorHAnsi"/>
+          <w:iCs/>
+        </w:rPr>
+        <w:t>Ce dossier contient toute notre application que nous avons développé avec Visual Studio.</w:t>
+      </w:r>
+    </w:p>
+    <w:p>
+      <w:pPr>
+        <w:pStyle w:val="Paragraphedeliste"/>
+        <w:numPr>
+          <w:ilvl w:val="0"/>
+          <w:numId w:val="17"/>
+        </w:numPr>
+        <w:rPr>
+          <w:rFonts w:asciiTheme="majorHAnsi" w:hAnsiTheme="majorHAnsi" w:cstheme="majorHAnsi"/>
+          <w:iCs/>
+        </w:rPr>
+      </w:pPr>
+      <w:r>
+        <w:rPr>
+          <w:rFonts w:asciiTheme="majorHAnsi" w:hAnsiTheme="majorHAnsi" w:cstheme="majorHAnsi"/>
+          <w:iCs/>
+        </w:rPr>
+        <w:t>Ce dossier contient des autres sous-dossiers qui contiennent les packages que nous avons utilisés, les classes et l’exécutable de l’application.</w:t>
+      </w:r>
+    </w:p>
+    <w:p>
+      <w:pPr>
+        <w:rPr>
+          <w:rFonts w:asciiTheme="majorHAnsi" w:hAnsiTheme="majorHAnsi" w:cstheme="majorHAnsi"/>
+          <w:iCs/>
+        </w:rPr>
+      </w:pPr>
+    </w:p>
+    <w:p>
+      <w:pPr>
+        <w:rPr>
+          <w:rFonts w:asciiTheme="majorHAnsi" w:hAnsiTheme="majorHAnsi" w:cstheme="majorHAnsi"/>
+          <w:iCs/>
+        </w:rPr>
+      </w:pPr>
+      <w:r>
+        <w:rPr>
+          <w:rFonts w:asciiTheme="majorHAnsi" w:hAnsiTheme="majorHAnsi" w:cstheme="majorHAnsi"/>
+          <w:iCs/>
+        </w:rPr>
+        <w:t>Le dossier journal de travail :</w:t>
+      </w:r>
+    </w:p>
+    <w:p>
+      <w:pPr>
+        <w:pStyle w:val="Paragraphedeliste"/>
+        <w:numPr>
+          <w:ilvl w:val="0"/>
+          <w:numId w:val="17"/>
+        </w:numPr>
+        <w:rPr>
+          <w:rFonts w:asciiTheme="majorHAnsi" w:hAnsiTheme="majorHAnsi" w:cstheme="majorHAnsi"/>
+          <w:iCs/>
+        </w:rPr>
+      </w:pPr>
+      <w:r>
+        <w:rPr>
+          <w:rFonts w:asciiTheme="majorHAnsi" w:hAnsiTheme="majorHAnsi" w:cstheme="majorHAnsi"/>
+          <w:iCs/>
+        </w:rPr>
+        <w:t>Il contient le journal de travail respectif à la personne du groupe</w:t>
+      </w:r>
+      <w:r>
+        <w:rPr>
+          <w:rFonts w:asciiTheme="majorHAnsi" w:hAnsiTheme="majorHAnsi" w:cstheme="majorHAnsi"/>
+          <w:iCs/>
+        </w:rPr>
+        <w:t>.</w:t>
+      </w:r>
+    </w:p>
+    <w:p>
+      <w:pPr>
+        <w:rPr>
+          <w:rFonts w:asciiTheme="majorHAnsi" w:hAnsiTheme="majorHAnsi" w:cstheme="majorHAnsi"/>
+          <w:iCs/>
+        </w:rPr>
+      </w:pPr>
+    </w:p>
+    <w:p>
+      <w:pPr>
+        <w:rPr>
+          <w:rFonts w:asciiTheme="majorHAnsi" w:hAnsiTheme="majorHAnsi" w:cstheme="majorHAnsi"/>
+          <w:iCs/>
+        </w:rPr>
+      </w:pPr>
+      <w:r>
+        <w:rPr>
+          <w:rFonts w:asciiTheme="majorHAnsi" w:hAnsiTheme="majorHAnsi" w:cstheme="majorHAnsi"/>
+          <w:iCs/>
+        </w:rPr>
+        <w:t>Le dossier support de cours :</w:t>
+      </w:r>
+    </w:p>
+    <w:p>
+      <w:pPr>
+        <w:pStyle w:val="Paragraphedeliste"/>
+        <w:numPr>
+          <w:ilvl w:val="0"/>
+          <w:numId w:val="17"/>
+        </w:numPr>
+        <w:rPr>
+          <w:rFonts w:asciiTheme="majorHAnsi" w:hAnsiTheme="majorHAnsi" w:cstheme="majorHAnsi"/>
+          <w:iCs/>
+        </w:rPr>
+      </w:pPr>
+      <w:r>
+        <w:rPr>
+          <w:rFonts w:asciiTheme="majorHAnsi" w:hAnsiTheme="majorHAnsi" w:cstheme="majorHAnsi"/>
+          <w:iCs/>
+        </w:rPr>
+        <w:t xml:space="preserve">Il contient toutes les documentations que les professeurs nous ont donné en CFC. </w:t>
+      </w:r>
+    </w:p>
+    <w:p>
+      <w:pPr>
+        <w:rPr>
+          <w:rFonts w:asciiTheme="majorHAnsi" w:hAnsiTheme="majorHAnsi" w:cstheme="majorHAnsi"/>
+          <w:iCs/>
+        </w:rPr>
+      </w:pPr>
     </w:p>
     <w:p>
       <w:pPr>
@@ -9522,13 +10112,23 @@
           <w:iCs/>
         </w:rPr>
       </w:pPr>
-      <w:r>
-        <w:rPr>
-          <w:rFonts w:asciiTheme="majorHAnsi" w:hAnsiTheme="majorHAnsi" w:cstheme="majorHAnsi"/>
-          <w:i/>
-          <w:iCs/>
-        </w:rPr>
-        <w:t>les répertoires où le logiciel est installé</w:t>
+      <w:proofErr w:type="gramStart"/>
+      <w:r>
+        <w:rPr>
+          <w:rFonts w:asciiTheme="majorHAnsi" w:hAnsiTheme="majorHAnsi" w:cstheme="majorHAnsi"/>
+          <w:i/>
+          <w:iCs/>
+        </w:rPr>
+        <w:t>les</w:t>
+      </w:r>
+      <w:proofErr w:type="gramEnd"/>
+      <w:r>
+        <w:rPr>
+          <w:rFonts w:asciiTheme="majorHAnsi" w:hAnsiTheme="majorHAnsi" w:cstheme="majorHAnsi"/>
+          <w:i/>
+          <w:iCs/>
+        </w:rPr>
+        <w:t xml:space="preserve"> répertoires où le logiciel est installé</w:t>
       </w:r>
     </w:p>
     <w:p>
@@ -9548,13 +10148,23 @@
           <w:iCs/>
         </w:rPr>
       </w:pPr>
-      <w:r>
-        <w:rPr>
-          <w:rFonts w:asciiTheme="majorHAnsi" w:hAnsiTheme="majorHAnsi" w:cstheme="majorHAnsi"/>
-          <w:i/>
-          <w:iCs/>
-        </w:rPr>
-        <w:t>la liste de tous les fichiers et une rapide description de leur contenu (des noms qui parlent !)</w:t>
+      <w:proofErr w:type="gramStart"/>
+      <w:r>
+        <w:rPr>
+          <w:rFonts w:asciiTheme="majorHAnsi" w:hAnsiTheme="majorHAnsi" w:cstheme="majorHAnsi"/>
+          <w:i/>
+          <w:iCs/>
+        </w:rPr>
+        <w:t>la</w:t>
+      </w:r>
+      <w:proofErr w:type="gramEnd"/>
+      <w:r>
+        <w:rPr>
+          <w:rFonts w:asciiTheme="majorHAnsi" w:hAnsiTheme="majorHAnsi" w:cstheme="majorHAnsi"/>
+          <w:i/>
+          <w:iCs/>
+        </w:rPr>
+        <w:t xml:space="preserve"> liste de tous les fichiers et une rapide description de leur contenu (des noms qui parlent !)</w:t>
       </w:r>
     </w:p>
     <w:p>
@@ -9574,13 +10184,23 @@
           <w:iCs/>
         </w:rPr>
       </w:pPr>
-      <w:r>
-        <w:rPr>
-          <w:rFonts w:asciiTheme="majorHAnsi" w:hAnsiTheme="majorHAnsi" w:cstheme="majorHAnsi"/>
-          <w:i/>
-          <w:iCs/>
-        </w:rPr>
-        <w:t>les versions des systèmes d'exploitation et des outils logiciels</w:t>
+      <w:proofErr w:type="gramStart"/>
+      <w:r>
+        <w:rPr>
+          <w:rFonts w:asciiTheme="majorHAnsi" w:hAnsiTheme="majorHAnsi" w:cstheme="majorHAnsi"/>
+          <w:i/>
+          <w:iCs/>
+        </w:rPr>
+        <w:t>les</w:t>
+      </w:r>
+      <w:proofErr w:type="gramEnd"/>
+      <w:r>
+        <w:rPr>
+          <w:rFonts w:asciiTheme="majorHAnsi" w:hAnsiTheme="majorHAnsi" w:cstheme="majorHAnsi"/>
+          <w:i/>
+          <w:iCs/>
+        </w:rPr>
+        <w:t xml:space="preserve"> versions des systèmes d'exploitation et des outils logiciels</w:t>
       </w:r>
     </w:p>
     <w:p>
@@ -9600,13 +10220,23 @@
           <w:iCs/>
         </w:rPr>
       </w:pPr>
-      <w:r>
-        <w:rPr>
-          <w:rFonts w:asciiTheme="majorHAnsi" w:hAnsiTheme="majorHAnsi" w:cstheme="majorHAnsi"/>
-          <w:i/>
-          <w:iCs/>
-        </w:rPr>
-        <w:t>la description exacte du matériel</w:t>
+      <w:proofErr w:type="gramStart"/>
+      <w:r>
+        <w:rPr>
+          <w:rFonts w:asciiTheme="majorHAnsi" w:hAnsiTheme="majorHAnsi" w:cstheme="majorHAnsi"/>
+          <w:i/>
+          <w:iCs/>
+        </w:rPr>
+        <w:t>la</w:t>
+      </w:r>
+      <w:proofErr w:type="gramEnd"/>
+      <w:r>
+        <w:rPr>
+          <w:rFonts w:asciiTheme="majorHAnsi" w:hAnsiTheme="majorHAnsi" w:cstheme="majorHAnsi"/>
+          <w:i/>
+          <w:iCs/>
+        </w:rPr>
+        <w:t xml:space="preserve"> description exacte du matériel</w:t>
       </w:r>
     </w:p>
     <w:p>
@@ -9626,13 +10256,23 @@
           <w:iCs/>
         </w:rPr>
       </w:pPr>
-      <w:r>
-        <w:rPr>
-          <w:rFonts w:asciiTheme="majorHAnsi" w:hAnsiTheme="majorHAnsi" w:cstheme="majorHAnsi"/>
-          <w:i/>
-          <w:iCs/>
-        </w:rPr>
-        <w:t>le numé</w:t>
+      <w:proofErr w:type="gramStart"/>
+      <w:r>
+        <w:rPr>
+          <w:rFonts w:asciiTheme="majorHAnsi" w:hAnsiTheme="majorHAnsi" w:cstheme="majorHAnsi"/>
+          <w:i/>
+          <w:iCs/>
+        </w:rPr>
+        <w:t>le</w:t>
+      </w:r>
+      <w:proofErr w:type="gramEnd"/>
+      <w:r>
+        <w:rPr>
+          <w:rFonts w:asciiTheme="majorHAnsi" w:hAnsiTheme="majorHAnsi" w:cstheme="majorHAnsi"/>
+          <w:i/>
+          <w:iCs/>
+        </w:rPr>
+        <w:t xml:space="preserve"> numé</w:t>
       </w:r>
       <w:r>
         <w:rPr>
@@ -9669,13 +10309,23 @@
           <w:u w:val="single"/>
         </w:rPr>
       </w:pPr>
-      <w:r>
-        <w:rPr>
-          <w:rFonts w:asciiTheme="majorHAnsi" w:hAnsiTheme="majorHAnsi" w:cstheme="majorHAnsi"/>
-          <w:i/>
-          <w:iCs/>
-        </w:rPr>
-        <w:t>programmation et scripts: librairies externes, dictionnaire des données, reconstruction du logiciel</w:t>
+      <w:proofErr w:type="gramStart"/>
+      <w:r>
+        <w:rPr>
+          <w:rFonts w:asciiTheme="majorHAnsi" w:hAnsiTheme="majorHAnsi" w:cstheme="majorHAnsi"/>
+          <w:i/>
+          <w:iCs/>
+        </w:rPr>
+        <w:t>programmation</w:t>
+      </w:r>
+      <w:proofErr w:type="gramEnd"/>
+      <w:r>
+        <w:rPr>
+          <w:rFonts w:asciiTheme="majorHAnsi" w:hAnsiTheme="majorHAnsi" w:cstheme="majorHAnsi"/>
+          <w:i/>
+          <w:iCs/>
+        </w:rPr>
+        <w:t xml:space="preserve"> et scripts: librairies externes, dictionnaire des données, reconstruction du logiciel</w:t>
       </w:r>
       <w:r>
         <w:rPr>
@@ -9884,7 +10534,14 @@
           <w:rFonts w:asciiTheme="majorHAnsi" w:hAnsiTheme="majorHAnsi" w:cstheme="majorHAnsi"/>
           <w:i/>
         </w:rPr>
-        <w:t>Pour chaque partie testée de votre projet, il faut décrire:</w:t>
+        <w:t xml:space="preserve">Pour chaque partie testée de votre projet, il faut </w:t>
+      </w:r>
+      <w:r>
+        <w:rPr>
+          <w:rFonts w:asciiTheme="majorHAnsi" w:hAnsiTheme="majorHAnsi" w:cstheme="majorHAnsi"/>
+          <w:i/>
+        </w:rPr>
+        <w:t>décrire :</w:t>
       </w:r>
     </w:p>
     <w:p>
@@ -9909,12 +10566,21 @@
           <w:i/>
         </w:rPr>
       </w:pPr>
-      <w:r>
-        <w:rPr>
-          <w:rFonts w:asciiTheme="majorHAnsi" w:hAnsiTheme="majorHAnsi" w:cstheme="majorHAnsi"/>
-          <w:i/>
-        </w:rPr>
-        <w:t>les conditions exactes de chaque test</w:t>
+      <w:proofErr w:type="gramStart"/>
+      <w:r>
+        <w:rPr>
+          <w:rFonts w:asciiTheme="majorHAnsi" w:hAnsiTheme="majorHAnsi" w:cstheme="majorHAnsi"/>
+          <w:i/>
+        </w:rPr>
+        <w:t>les</w:t>
+      </w:r>
+      <w:proofErr w:type="gramEnd"/>
+      <w:r>
+        <w:rPr>
+          <w:rFonts w:asciiTheme="majorHAnsi" w:hAnsiTheme="majorHAnsi" w:cstheme="majorHAnsi"/>
+          <w:i/>
+        </w:rPr>
+        <w:t xml:space="preserve"> conditions exactes de chaque test</w:t>
       </w:r>
     </w:p>
     <w:p>
@@ -9928,12 +10594,21 @@
           <w:i/>
         </w:rPr>
       </w:pPr>
-      <w:r>
-        <w:rPr>
-          <w:rFonts w:asciiTheme="majorHAnsi" w:hAnsiTheme="majorHAnsi" w:cstheme="majorHAnsi"/>
-          <w:i/>
-        </w:rPr>
-        <w:t>les preuves de test (papier ou fichier)</w:t>
+      <w:proofErr w:type="gramStart"/>
+      <w:r>
+        <w:rPr>
+          <w:rFonts w:asciiTheme="majorHAnsi" w:hAnsiTheme="majorHAnsi" w:cstheme="majorHAnsi"/>
+          <w:i/>
+        </w:rPr>
+        <w:t>les</w:t>
+      </w:r>
+      <w:proofErr w:type="gramEnd"/>
+      <w:r>
+        <w:rPr>
+          <w:rFonts w:asciiTheme="majorHAnsi" w:hAnsiTheme="majorHAnsi" w:cstheme="majorHAnsi"/>
+          <w:i/>
+        </w:rPr>
+        <w:t xml:space="preserve"> preuves de test (papier ou fichier)</w:t>
       </w:r>
     </w:p>
     <w:p>
@@ -9947,12 +10622,21 @@
           <w:i/>
         </w:rPr>
       </w:pPr>
-      <w:r>
-        <w:rPr>
-          <w:rFonts w:asciiTheme="majorHAnsi" w:hAnsiTheme="majorHAnsi" w:cstheme="majorHAnsi"/>
-          <w:i/>
-        </w:rPr>
-        <w:t xml:space="preserve">tests sans preuve: fournir au moins une description </w:t>
+      <w:proofErr w:type="gramStart"/>
+      <w:r>
+        <w:rPr>
+          <w:rFonts w:asciiTheme="majorHAnsi" w:hAnsiTheme="majorHAnsi" w:cstheme="majorHAnsi"/>
+          <w:i/>
+        </w:rPr>
+        <w:t>tests</w:t>
+      </w:r>
+      <w:proofErr w:type="gramEnd"/>
+      <w:r>
+        <w:rPr>
+          <w:rFonts w:asciiTheme="majorHAnsi" w:hAnsiTheme="majorHAnsi" w:cstheme="majorHAnsi"/>
+          <w:i/>
+        </w:rPr>
+        <w:t xml:space="preserve"> sans preuve: fournir au moins une description </w:t>
       </w:r>
     </w:p>
     <w:p>
@@ -10161,13 +10845,23 @@
                 <w:highlight w:val="yellow"/>
               </w:rPr>
             </w:pPr>
+            <w:proofErr w:type="spellStart"/>
             <w:r>
               <w:rPr>
                 <w:rFonts w:asciiTheme="majorHAnsi" w:hAnsiTheme="majorHAnsi" w:cstheme="majorHAnsi"/>
                 <w:i/>
                 <w:highlight w:val="yellow"/>
               </w:rPr>
-              <w:t xml:space="preserve">Dév </w:t>
+              <w:t>Dév</w:t>
+            </w:r>
+            <w:proofErr w:type="spellEnd"/>
+            <w:r>
+              <w:rPr>
+                <w:rFonts w:asciiTheme="majorHAnsi" w:hAnsiTheme="majorHAnsi" w:cstheme="majorHAnsi"/>
+                <w:i/>
+                <w:highlight w:val="yellow"/>
+              </w:rPr>
+              <w:t xml:space="preserve"> </w:t>
             </w:r>
             <w:r>
               <w:rPr>
@@ -10200,13 +10894,23 @@
                 <w:highlight w:val="yellow"/>
               </w:rPr>
             </w:pPr>
+            <w:proofErr w:type="spellStart"/>
             <w:r>
               <w:rPr>
                 <w:rFonts w:asciiTheme="majorHAnsi" w:hAnsiTheme="majorHAnsi" w:cstheme="majorHAnsi"/>
                 <w:i/>
                 <w:highlight w:val="yellow"/>
               </w:rPr>
-              <w:t xml:space="preserve">CdP </w:t>
+              <w:t>CdP</w:t>
+            </w:r>
+            <w:proofErr w:type="spellEnd"/>
+            <w:r>
+              <w:rPr>
+                <w:rFonts w:asciiTheme="majorHAnsi" w:hAnsiTheme="majorHAnsi" w:cstheme="majorHAnsi"/>
+                <w:i/>
+                <w:highlight w:val="yellow"/>
+              </w:rPr>
+              <w:t xml:space="preserve"> </w:t>
             </w:r>
             <w:r>
               <w:rPr>
@@ -10239,13 +10943,23 @@
                 <w:highlight w:val="yellow"/>
               </w:rPr>
             </w:pPr>
+            <w:proofErr w:type="spellStart"/>
             <w:r>
               <w:rPr>
                 <w:rFonts w:asciiTheme="majorHAnsi" w:hAnsiTheme="majorHAnsi" w:cstheme="majorHAnsi"/>
                 <w:i/>
                 <w:highlight w:val="yellow"/>
               </w:rPr>
-              <w:t xml:space="preserve">CdP </w:t>
+              <w:t>CdP</w:t>
+            </w:r>
+            <w:proofErr w:type="spellEnd"/>
+            <w:r>
+              <w:rPr>
+                <w:rFonts w:asciiTheme="majorHAnsi" w:hAnsiTheme="majorHAnsi" w:cstheme="majorHAnsi"/>
+                <w:i/>
+                <w:highlight w:val="yellow"/>
+              </w:rPr>
+              <w:t xml:space="preserve"> </w:t>
             </w:r>
             <w:r>
               <w:rPr>
@@ -10278,13 +10992,23 @@
                 <w:highlight w:val="yellow"/>
               </w:rPr>
             </w:pPr>
+            <w:proofErr w:type="spellStart"/>
             <w:r>
               <w:rPr>
                 <w:rFonts w:asciiTheme="majorHAnsi" w:hAnsiTheme="majorHAnsi" w:cstheme="majorHAnsi"/>
                 <w:i/>
                 <w:highlight w:val="yellow"/>
               </w:rPr>
-              <w:t xml:space="preserve">Dév </w:t>
+              <w:t>Dév</w:t>
+            </w:r>
+            <w:proofErr w:type="spellEnd"/>
+            <w:r>
+              <w:rPr>
+                <w:rFonts w:asciiTheme="majorHAnsi" w:hAnsiTheme="majorHAnsi" w:cstheme="majorHAnsi"/>
+                <w:i/>
+                <w:highlight w:val="yellow"/>
+              </w:rPr>
+              <w:t xml:space="preserve"> </w:t>
             </w:r>
             <w:r>
               <w:rPr>
@@ -10341,13 +11065,23 @@
                 <w:highlight w:val="yellow"/>
               </w:rPr>
             </w:pPr>
+            <w:proofErr w:type="spellStart"/>
             <w:r>
               <w:rPr>
                 <w:rFonts w:asciiTheme="majorHAnsi" w:hAnsiTheme="majorHAnsi" w:cstheme="majorHAnsi"/>
                 <w:i/>
                 <w:highlight w:val="yellow"/>
               </w:rPr>
-              <w:t xml:space="preserve">Dév </w:t>
+              <w:t>Dév</w:t>
+            </w:r>
+            <w:proofErr w:type="spellEnd"/>
+            <w:r>
+              <w:rPr>
+                <w:rFonts w:asciiTheme="majorHAnsi" w:hAnsiTheme="majorHAnsi" w:cstheme="majorHAnsi"/>
+                <w:i/>
+                <w:highlight w:val="yellow"/>
+              </w:rPr>
+              <w:t xml:space="preserve"> </w:t>
             </w:r>
             <w:r>
               <w:rPr>
@@ -10389,13 +11123,23 @@
                 <w:highlight w:val="yellow"/>
               </w:rPr>
             </w:pPr>
+            <w:proofErr w:type="spellStart"/>
             <w:r>
               <w:rPr>
                 <w:rFonts w:asciiTheme="majorHAnsi" w:hAnsiTheme="majorHAnsi" w:cstheme="majorHAnsi"/>
                 <w:i/>
                 <w:highlight w:val="yellow"/>
               </w:rPr>
-              <w:t xml:space="preserve">CdP </w:t>
+              <w:t>CdP</w:t>
+            </w:r>
+            <w:proofErr w:type="spellEnd"/>
+            <w:r>
+              <w:rPr>
+                <w:rFonts w:asciiTheme="majorHAnsi" w:hAnsiTheme="majorHAnsi" w:cstheme="majorHAnsi"/>
+                <w:i/>
+                <w:highlight w:val="yellow"/>
+              </w:rPr>
+              <w:t xml:space="preserve"> </w:t>
             </w:r>
             <w:r>
               <w:rPr>
@@ -10431,13 +11175,23 @@
                 <w:highlight w:val="yellow"/>
               </w:rPr>
             </w:pPr>
+            <w:proofErr w:type="spellStart"/>
             <w:r>
               <w:rPr>
                 <w:rFonts w:asciiTheme="majorHAnsi" w:hAnsiTheme="majorHAnsi" w:cstheme="majorHAnsi"/>
                 <w:i/>
                 <w:highlight w:val="yellow"/>
               </w:rPr>
-              <w:t xml:space="preserve">CdP </w:t>
+              <w:t>CdP</w:t>
+            </w:r>
+            <w:proofErr w:type="spellEnd"/>
+            <w:r>
+              <w:rPr>
+                <w:rFonts w:asciiTheme="majorHAnsi" w:hAnsiTheme="majorHAnsi" w:cstheme="majorHAnsi"/>
+                <w:i/>
+                <w:highlight w:val="yellow"/>
+              </w:rPr>
+              <w:t xml:space="preserve"> </w:t>
             </w:r>
             <w:r>
               <w:rPr>
@@ -10473,13 +11227,23 @@
                 <w:highlight w:val="yellow"/>
               </w:rPr>
             </w:pPr>
+            <w:proofErr w:type="spellStart"/>
             <w:r>
               <w:rPr>
                 <w:rFonts w:asciiTheme="majorHAnsi" w:hAnsiTheme="majorHAnsi" w:cstheme="majorHAnsi"/>
                 <w:i/>
                 <w:highlight w:val="yellow"/>
               </w:rPr>
-              <w:t xml:space="preserve">Dév </w:t>
+              <w:t>Dév</w:t>
+            </w:r>
+            <w:proofErr w:type="spellEnd"/>
+            <w:r>
+              <w:rPr>
+                <w:rFonts w:asciiTheme="majorHAnsi" w:hAnsiTheme="majorHAnsi" w:cstheme="majorHAnsi"/>
+                <w:i/>
+                <w:highlight w:val="yellow"/>
+              </w:rPr>
+              <w:t xml:space="preserve"> </w:t>
             </w:r>
             <w:r>
               <w:rPr>
@@ -10536,13 +11300,23 @@
                 <w:highlight w:val="yellow"/>
               </w:rPr>
             </w:pPr>
+            <w:proofErr w:type="spellStart"/>
             <w:r>
               <w:rPr>
                 <w:rFonts w:asciiTheme="majorHAnsi" w:hAnsiTheme="majorHAnsi" w:cstheme="majorHAnsi"/>
                 <w:i/>
                 <w:highlight w:val="yellow"/>
               </w:rPr>
-              <w:t xml:space="preserve">Dév </w:t>
+              <w:t>Dév</w:t>
+            </w:r>
+            <w:proofErr w:type="spellEnd"/>
+            <w:r>
+              <w:rPr>
+                <w:rFonts w:asciiTheme="majorHAnsi" w:hAnsiTheme="majorHAnsi" w:cstheme="majorHAnsi"/>
+                <w:i/>
+                <w:highlight w:val="yellow"/>
+              </w:rPr>
+              <w:t xml:space="preserve"> </w:t>
             </w:r>
             <w:r>
               <w:rPr>
@@ -10589,13 +11363,23 @@
                 <w:highlight w:val="yellow"/>
               </w:rPr>
             </w:pPr>
+            <w:proofErr w:type="spellStart"/>
             <w:r>
               <w:rPr>
                 <w:rFonts w:asciiTheme="majorHAnsi" w:hAnsiTheme="majorHAnsi" w:cstheme="majorHAnsi"/>
                 <w:i/>
                 <w:highlight w:val="yellow"/>
               </w:rPr>
-              <w:t xml:space="preserve">CdP </w:t>
+              <w:t>CdP</w:t>
+            </w:r>
+            <w:proofErr w:type="spellEnd"/>
+            <w:r>
+              <w:rPr>
+                <w:rFonts w:asciiTheme="majorHAnsi" w:hAnsiTheme="majorHAnsi" w:cstheme="majorHAnsi"/>
+                <w:i/>
+                <w:highlight w:val="yellow"/>
+              </w:rPr>
+              <w:t xml:space="preserve"> </w:t>
             </w:r>
             <w:r>
               <w:rPr>
@@ -10628,13 +11412,23 @@
                 <w:highlight w:val="yellow"/>
               </w:rPr>
             </w:pPr>
+            <w:proofErr w:type="spellStart"/>
             <w:r>
               <w:rPr>
                 <w:rFonts w:asciiTheme="majorHAnsi" w:hAnsiTheme="majorHAnsi" w:cstheme="majorHAnsi"/>
                 <w:i/>
                 <w:highlight w:val="yellow"/>
               </w:rPr>
-              <w:t xml:space="preserve">Dév </w:t>
+              <w:t>Dév</w:t>
+            </w:r>
+            <w:proofErr w:type="spellEnd"/>
+            <w:r>
+              <w:rPr>
+                <w:rFonts w:asciiTheme="majorHAnsi" w:hAnsiTheme="majorHAnsi" w:cstheme="majorHAnsi"/>
+                <w:i/>
+                <w:highlight w:val="yellow"/>
+              </w:rPr>
+              <w:t xml:space="preserve"> </w:t>
             </w:r>
             <w:r>
               <w:rPr>
@@ -10674,7 +11468,6 @@
                 <w:i/>
                 <w:highlight w:val="yellow"/>
               </w:rPr>
-              <w:lastRenderedPageBreak/>
               <w:t>2.1 Démarrage simulation</w:t>
             </w:r>
           </w:p>
@@ -10720,13 +11513,23 @@
                 <w:highlight w:val="yellow"/>
               </w:rPr>
             </w:pPr>
+            <w:proofErr w:type="spellStart"/>
             <w:r>
               <w:rPr>
                 <w:rFonts w:asciiTheme="majorHAnsi" w:hAnsiTheme="majorHAnsi" w:cstheme="majorHAnsi"/>
                 <w:i/>
                 <w:highlight w:val="yellow"/>
               </w:rPr>
-              <w:t xml:space="preserve">CdP </w:t>
+              <w:t>CdP</w:t>
+            </w:r>
+            <w:proofErr w:type="spellEnd"/>
+            <w:r>
+              <w:rPr>
+                <w:rFonts w:asciiTheme="majorHAnsi" w:hAnsiTheme="majorHAnsi" w:cstheme="majorHAnsi"/>
+                <w:i/>
+                <w:highlight w:val="yellow"/>
+              </w:rPr>
+              <w:t xml:space="preserve"> </w:t>
             </w:r>
             <w:r>
               <w:rPr>
@@ -10759,13 +11562,23 @@
                 <w:highlight w:val="yellow"/>
               </w:rPr>
             </w:pPr>
+            <w:proofErr w:type="spellStart"/>
             <w:r>
               <w:rPr>
                 <w:rFonts w:asciiTheme="majorHAnsi" w:hAnsiTheme="majorHAnsi" w:cstheme="majorHAnsi"/>
                 <w:i/>
                 <w:highlight w:val="yellow"/>
               </w:rPr>
-              <w:t xml:space="preserve">Dév </w:t>
+              <w:t>Dév</w:t>
+            </w:r>
+            <w:proofErr w:type="spellEnd"/>
+            <w:r>
+              <w:rPr>
+                <w:rFonts w:asciiTheme="majorHAnsi" w:hAnsiTheme="majorHAnsi" w:cstheme="majorHAnsi"/>
+                <w:i/>
+                <w:highlight w:val="yellow"/>
+              </w:rPr>
+              <w:t xml:space="preserve"> </w:t>
             </w:r>
             <w:r>
               <w:rPr>
@@ -10850,13 +11663,23 @@
                 <w:highlight w:val="yellow"/>
               </w:rPr>
             </w:pPr>
+            <w:proofErr w:type="spellStart"/>
             <w:r>
               <w:rPr>
                 <w:rFonts w:asciiTheme="majorHAnsi" w:hAnsiTheme="majorHAnsi" w:cstheme="majorHAnsi"/>
                 <w:i/>
                 <w:highlight w:val="yellow"/>
               </w:rPr>
-              <w:t xml:space="preserve">CdP </w:t>
+              <w:t>CdP</w:t>
+            </w:r>
+            <w:proofErr w:type="spellEnd"/>
+            <w:r>
+              <w:rPr>
+                <w:rFonts w:asciiTheme="majorHAnsi" w:hAnsiTheme="majorHAnsi" w:cstheme="majorHAnsi"/>
+                <w:i/>
+                <w:highlight w:val="yellow"/>
+              </w:rPr>
+              <w:t xml:space="preserve"> </w:t>
             </w:r>
             <w:r>
               <w:rPr>
@@ -10888,13 +11711,23 @@
                 <w:i/>
               </w:rPr>
             </w:pPr>
+            <w:proofErr w:type="spellStart"/>
             <w:r>
               <w:rPr>
                 <w:rFonts w:asciiTheme="majorHAnsi" w:hAnsiTheme="majorHAnsi" w:cstheme="majorHAnsi"/>
                 <w:i/>
                 <w:highlight w:val="yellow"/>
               </w:rPr>
-              <w:t xml:space="preserve">Dév </w:t>
+              <w:t>Dév</w:t>
+            </w:r>
+            <w:proofErr w:type="spellEnd"/>
+            <w:r>
+              <w:rPr>
+                <w:rFonts w:asciiTheme="majorHAnsi" w:hAnsiTheme="majorHAnsi" w:cstheme="majorHAnsi"/>
+                <w:i/>
+                <w:highlight w:val="yellow"/>
+              </w:rPr>
+              <w:t xml:space="preserve"> </w:t>
             </w:r>
             <w:r>
               <w:rPr>
@@ -11001,65 +11834,35 @@
     </w:p>
     <w:p>
       <w:pPr>
-        <w:rPr>
-          <w:rFonts w:asciiTheme="majorHAnsi" w:hAnsiTheme="majorHAnsi" w:cstheme="majorHAnsi"/>
-          <w:iCs/>
-        </w:rPr>
-      </w:pPr>
-      <w:r>
-        <w:rPr>
-          <w:rFonts w:asciiTheme="majorHAnsi" w:hAnsiTheme="majorHAnsi" w:cstheme="majorHAnsi"/>
-          <w:iCs/>
-        </w:rPr>
-        <w:t>Les erreurs restantes, ou plutôt ce qu’il y a améliorer, c’est la lecture des mots-clés à l’intérieur d’</w:t>
-      </w:r>
-      <w:r>
-        <w:rPr>
-          <w:rFonts w:asciiTheme="majorHAnsi" w:hAnsiTheme="majorHAnsi" w:cstheme="majorHAnsi"/>
-          <w:iCs/>
-        </w:rPr>
-        <w:t xml:space="preserve">un fichier. </w:t>
-      </w:r>
-      <w:r>
-        <w:rPr>
-          <w:rFonts w:asciiTheme="majorHAnsi" w:hAnsiTheme="majorHAnsi" w:cstheme="majorHAnsi"/>
-          <w:iCs/>
-        </w:rPr>
-        <w:t>Nous avons trouvé des solutions afin de lire à l’intérieur mais la lecture ne se fait pas de manière optimale, le résultat est malheureusement la lenteur de la lecture.</w:t>
-      </w:r>
-    </w:p>
-    <w:p>
-      <w:pPr>
-        <w:rPr>
-          <w:rFonts w:asciiTheme="majorHAnsi" w:hAnsiTheme="majorHAnsi" w:cstheme="majorHAnsi"/>
-          <w:iCs/>
-        </w:rPr>
-      </w:pPr>
-    </w:p>
-    <w:p>
-      <w:pPr>
         <w:ind w:left="426"/>
         <w:rPr>
           <w:rFonts w:asciiTheme="majorHAnsi" w:hAnsiTheme="majorHAnsi" w:cstheme="majorHAnsi"/>
-          <w:iCs/>
+          <w:i/>
         </w:rPr>
       </w:pPr>
       <w:bookmarkStart w:id="30" w:name="_Toc25553323"/>
-    </w:p>
-    <w:p>
-      <w:pPr>
-        <w:ind w:left="426"/>
-        <w:rPr>
-          <w:rFonts w:asciiTheme="majorHAnsi" w:hAnsiTheme="majorHAnsi" w:cstheme="majorHAnsi"/>
-          <w:i/>
-        </w:rPr>
-      </w:pPr>
-      <w:r>
-        <w:rPr>
-          <w:rFonts w:asciiTheme="majorHAnsi" w:hAnsiTheme="majorHAnsi" w:cstheme="majorHAnsi"/>
-          <w:i/>
-        </w:rPr>
-        <w:t xml:space="preserve">S'il reste encore des erreurs: </w:t>
+      <w:r>
+        <w:rPr>
+          <w:rFonts w:asciiTheme="majorHAnsi" w:hAnsiTheme="majorHAnsi" w:cstheme="majorHAnsi"/>
+          <w:i/>
+        </w:rPr>
+        <w:t xml:space="preserve">S'il reste encore des </w:t>
+      </w:r>
+      <w:proofErr w:type="gramStart"/>
+      <w:r>
+        <w:rPr>
+          <w:rFonts w:asciiTheme="majorHAnsi" w:hAnsiTheme="majorHAnsi" w:cstheme="majorHAnsi"/>
+          <w:i/>
+        </w:rPr>
+        <w:t>erreurs:</w:t>
+      </w:r>
+      <w:proofErr w:type="gramEnd"/>
+      <w:r>
+        <w:rPr>
+          <w:rFonts w:asciiTheme="majorHAnsi" w:hAnsiTheme="majorHAnsi" w:cstheme="majorHAnsi"/>
+          <w:i/>
+        </w:rPr>
+        <w:t xml:space="preserve"> </w:t>
       </w:r>
     </w:p>
     <w:p>
@@ -11346,6 +12149,7 @@
           <w:rFonts w:asciiTheme="majorHAnsi" w:hAnsiTheme="majorHAnsi" w:cstheme="majorHAnsi"/>
           <w:i/>
         </w:rPr>
+        <w:lastRenderedPageBreak/>
         <w:t>Lister les documents fournis au client avec votre produit, en indiquant les numéros de versions</w:t>
       </w:r>
       <w:r>
@@ -11376,12 +12180,21 @@
           <w:i/>
         </w:rPr>
       </w:pPr>
-      <w:r>
-        <w:rPr>
-          <w:rFonts w:asciiTheme="majorHAnsi" w:hAnsiTheme="majorHAnsi" w:cstheme="majorHAnsi"/>
-          <w:i/>
-        </w:rPr>
-        <w:t>le rapport de projet</w:t>
+      <w:proofErr w:type="gramStart"/>
+      <w:r>
+        <w:rPr>
+          <w:rFonts w:asciiTheme="majorHAnsi" w:hAnsiTheme="majorHAnsi" w:cstheme="majorHAnsi"/>
+          <w:i/>
+        </w:rPr>
+        <w:t>le</w:t>
+      </w:r>
+      <w:proofErr w:type="gramEnd"/>
+      <w:r>
+        <w:rPr>
+          <w:rFonts w:asciiTheme="majorHAnsi" w:hAnsiTheme="majorHAnsi" w:cstheme="majorHAnsi"/>
+          <w:i/>
+        </w:rPr>
+        <w:t xml:space="preserve"> rapport de projet</w:t>
       </w:r>
     </w:p>
     <w:p>
@@ -11395,12 +12208,21 @@
           <w:i/>
         </w:rPr>
       </w:pPr>
-      <w:r>
-        <w:rPr>
-          <w:rFonts w:asciiTheme="majorHAnsi" w:hAnsiTheme="majorHAnsi" w:cstheme="majorHAnsi"/>
-          <w:i/>
-        </w:rPr>
-        <w:t>le manuel d'Installation (en annexe)</w:t>
+      <w:proofErr w:type="gramStart"/>
+      <w:r>
+        <w:rPr>
+          <w:rFonts w:asciiTheme="majorHAnsi" w:hAnsiTheme="majorHAnsi" w:cstheme="majorHAnsi"/>
+          <w:i/>
+        </w:rPr>
+        <w:t>le</w:t>
+      </w:r>
+      <w:proofErr w:type="gramEnd"/>
+      <w:r>
+        <w:rPr>
+          <w:rFonts w:asciiTheme="majorHAnsi" w:hAnsiTheme="majorHAnsi" w:cstheme="majorHAnsi"/>
+          <w:i/>
+        </w:rPr>
+        <w:t xml:space="preserve"> manuel d'Installation (en annexe)</w:t>
       </w:r>
     </w:p>
     <w:p>
@@ -11414,12 +12236,21 @@
           <w:i/>
         </w:rPr>
       </w:pPr>
-      <w:r>
-        <w:rPr>
-          <w:rFonts w:asciiTheme="majorHAnsi" w:hAnsiTheme="majorHAnsi" w:cstheme="majorHAnsi"/>
-          <w:i/>
-        </w:rPr>
-        <w:t>le manuel d'Utilisation avec des exemples graphiques (en annexe)</w:t>
+      <w:proofErr w:type="gramStart"/>
+      <w:r>
+        <w:rPr>
+          <w:rFonts w:asciiTheme="majorHAnsi" w:hAnsiTheme="majorHAnsi" w:cstheme="majorHAnsi"/>
+          <w:i/>
+        </w:rPr>
+        <w:t>le</w:t>
+      </w:r>
+      <w:proofErr w:type="gramEnd"/>
+      <w:r>
+        <w:rPr>
+          <w:rFonts w:asciiTheme="majorHAnsi" w:hAnsiTheme="majorHAnsi" w:cstheme="majorHAnsi"/>
+          <w:i/>
+        </w:rPr>
+        <w:t xml:space="preserve"> manuel d'Utilisation avec des exemples graphiques (en annexe)</w:t>
       </w:r>
     </w:p>
     <w:p>
@@ -11433,12 +12264,21 @@
           <w:i/>
         </w:rPr>
       </w:pPr>
-      <w:r>
-        <w:rPr>
-          <w:rFonts w:asciiTheme="majorHAnsi" w:hAnsiTheme="majorHAnsi" w:cstheme="majorHAnsi"/>
-          <w:i/>
-        </w:rPr>
-        <w:t>autres…</w:t>
+      <w:proofErr w:type="gramStart"/>
+      <w:r>
+        <w:rPr>
+          <w:rFonts w:asciiTheme="majorHAnsi" w:hAnsiTheme="majorHAnsi" w:cstheme="majorHAnsi"/>
+          <w:i/>
+        </w:rPr>
+        <w:t>autres</w:t>
+      </w:r>
+      <w:proofErr w:type="gramEnd"/>
+      <w:r>
+        <w:rPr>
+          <w:rFonts w:asciiTheme="majorHAnsi" w:hAnsiTheme="majorHAnsi" w:cstheme="majorHAnsi"/>
+          <w:i/>
+        </w:rPr>
+        <w:t>…</w:t>
       </w:r>
     </w:p>
     <w:p>
@@ -11496,7 +12336,6 @@
         <w:rPr>
           <w:rFonts w:asciiTheme="majorHAnsi" w:hAnsiTheme="majorHAnsi" w:cstheme="majorHAnsi"/>
         </w:rPr>
-        <w:lastRenderedPageBreak/>
         <w:t>C</w:t>
       </w:r>
       <w:bookmarkEnd w:id="34"/>
@@ -11684,8 +12523,18 @@
           <w:i/>
           <w:sz w:val="24"/>
         </w:rPr>
-        <w:t>Développez en tous cas les points suivants:</w:t>
-      </w:r>
+        <w:t xml:space="preserve">Développez en tous cas les points </w:t>
+      </w:r>
+      <w:proofErr w:type="gramStart"/>
+      <w:r>
+        <w:rPr>
+          <w:rFonts w:asciiTheme="majorHAnsi" w:hAnsiTheme="majorHAnsi" w:cstheme="majorHAnsi"/>
+          <w:i/>
+          <w:sz w:val="24"/>
+        </w:rPr>
+        <w:t>suivants:</w:t>
+      </w:r>
+      <w:proofErr w:type="gramEnd"/>
     </w:p>
     <w:p>
       <w:pPr>
@@ -11935,7 +12784,23 @@
           <w:rFonts w:asciiTheme="majorHAnsi" w:hAnsiTheme="majorHAnsi" w:cstheme="majorHAnsi"/>
           <w:i/>
         </w:rPr>
-        <w:t xml:space="preserve"> (Titre, auteur, date), des sites Internet (URL) consultés, des articles (Revue, date, titre, auteur)… Et de toutes les aides externes (noms)   </w:t>
+        <w:t xml:space="preserve"> (Titre, auteur, date), des sites Internet (URL) consultés, des articles (Revue, date, titre, </w:t>
+      </w:r>
+      <w:proofErr w:type="gramStart"/>
+      <w:r>
+        <w:rPr>
+          <w:rFonts w:asciiTheme="majorHAnsi" w:hAnsiTheme="majorHAnsi" w:cstheme="majorHAnsi"/>
+          <w:i/>
+        </w:rPr>
+        <w:t>auteur)…</w:t>
+      </w:r>
+      <w:proofErr w:type="gramEnd"/>
+      <w:r>
+        <w:rPr>
+          <w:rFonts w:asciiTheme="majorHAnsi" w:hAnsiTheme="majorHAnsi" w:cstheme="majorHAnsi"/>
+          <w:i/>
+        </w:rPr>
+        <w:t xml:space="preserve"> Et de toutes les aides externes (noms)   </w:t>
       </w:r>
     </w:p>
     <w:p>
@@ -12387,7 +13252,23 @@
           <w:rFonts w:asciiTheme="majorHAnsi" w:hAnsiTheme="majorHAnsi" w:cstheme="majorHAnsi"/>
           <w:highlight w:val="yellow"/>
         </w:rPr>
-        <w:t xml:space="preserve"> (Readme dans Git</w:t>
+        <w:t xml:space="preserve"> (</w:t>
+      </w:r>
+      <w:proofErr w:type="spellStart"/>
+      <w:r>
+        <w:rPr>
+          <w:rFonts w:asciiTheme="majorHAnsi" w:hAnsiTheme="majorHAnsi" w:cstheme="majorHAnsi"/>
+          <w:highlight w:val="yellow"/>
+        </w:rPr>
+        <w:t>Readme</w:t>
+      </w:r>
+      <w:proofErr w:type="spellEnd"/>
+      <w:r>
+        <w:rPr>
+          <w:rFonts w:asciiTheme="majorHAnsi" w:hAnsiTheme="majorHAnsi" w:cstheme="majorHAnsi"/>
+          <w:highlight w:val="yellow"/>
+        </w:rPr>
+        <w:t xml:space="preserve"> dans Git</w:t>
       </w:r>
       <w:r>
         <w:rPr>
@@ -12543,7 +13424,7 @@
         <w:sz w:val="16"/>
         <w:szCs w:val="16"/>
       </w:rPr>
-      <w:t>16</w:t>
+      <w:t>19</w:t>
     </w:r>
     <w:r>
       <w:rPr>
@@ -12559,7 +13440,23 @@
         <w:szCs w:val="16"/>
       </w:rPr>
       <w:tab/>
-      <w:t>Dernière modif : 02.12.2010</w:t>
+      <w:t xml:space="preserve">Dernière </w:t>
+    </w:r>
+    <w:proofErr w:type="spellStart"/>
+    <w:r>
+      <w:rPr>
+        <w:sz w:val="16"/>
+        <w:szCs w:val="16"/>
+      </w:rPr>
+      <w:t>modif</w:t>
+    </w:r>
+    <w:proofErr w:type="spellEnd"/>
+    <w:r>
+      <w:rPr>
+        <w:sz w:val="16"/>
+        <w:szCs w:val="16"/>
+      </w:rPr>
+      <w:t> : 02.12.2010</w:t>
     </w:r>
     <w:r>
       <w:rPr>
@@ -16364,7 +17261,7 @@
 </file>
 
 <file path=customXml/itemProps1.xml><?xml version="1.0" encoding="utf-8"?>
-<ds:datastoreItem xmlns:ds="http://schemas.openxmlformats.org/officeDocument/2006/customXml" ds:itemID="{E7E41C9A-C8FD-4149-BFA4-A8D494DCA818}">
+<ds:datastoreItem xmlns:ds="http://schemas.openxmlformats.org/officeDocument/2006/customXml" ds:itemID="{FD512D08-E931-4C56-B8B1-643AEE7B8480}">
   <ds:schemaRefs>
     <ds:schemaRef ds:uri="http://schemas.openxmlformats.org/officeDocument/2006/bibliography"/>
   </ds:schemaRefs>

</xml_diff>

<commit_message>
Update use cases // Update OpenRep to focus
</commit_message>
<xml_diff>
--- a/Documentation/doc_projet.docx
+++ b/Documentation/doc_projet.docx
@@ -97,13 +97,13 @@
               </wp:anchor>
             </w:drawing>
           </mc:Choice>
-          <mc:Fallback xmlns:cx2="http://schemas.microsoft.com/office/drawing/2015/10/21/chartex" xmlns:cx3="http://schemas.microsoft.com/office/drawing/2016/5/9/chartex" xmlns:cx4="http://schemas.microsoft.com/office/drawing/2016/5/10/chartex" xmlns:cx5="http://schemas.microsoft.com/office/drawing/2016/5/11/chartex" xmlns:cx6="http://schemas.microsoft.com/office/drawing/2016/5/12/chartex" xmlns:cx7="http://schemas.microsoft.com/office/drawing/2016/5/13/chartex" xmlns:cx8="http://schemas.microsoft.com/office/drawing/2016/5/14/chartex" xmlns:aink="http://schemas.microsoft.com/office/drawing/2016/ink" xmlns:am3d="http://schemas.microsoft.com/office/drawing/2017/model3d" xmlns:w16cid="http://schemas.microsoft.com/office/word/2016/wordml/cid">
+          <mc:Fallback>
             <w:pict>
               <v:shapetype w14:anchorId="7512E8FD" id="_x0000_t202" coordsize="21600,21600" o:spt="202" path="m,l,21600r21600,l21600,xe">
                 <v:stroke joinstyle="miter"/>
                 <v:path gradientshapeok="t" o:connecttype="rect"/>
               </v:shapetype>
-              <v:shape id="Zone de texte 2" o:spid="_x0000_s1026" type="#_x0000_t202" style="position:absolute;margin-left:115.1pt;margin-top:409.1pt;width:156pt;height:68.25pt;z-index:251660288;visibility:visible;mso-wrap-style:square;mso-wrap-distance-left:9pt;mso-wrap-distance-top:0;mso-wrap-distance-right:9pt;mso-wrap-distance-bottom:0;mso-position-horizontal:absolute;mso-position-horizontal-relative:text;mso-position-vertical:absolute;mso-position-vertical-relative:text;v-text-anchor:top" o:gfxdata="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" filled="f" stroked="f" strokeweight=".5pt">
+              <v:shape id="Zone de texte 2" o:spid="_x0000_s1026" type="#_x0000_t202" style="position:absolute;margin-left:115.1pt;margin-top:409.1pt;width:156pt;height:68.25pt;z-index:251660288;visibility:visible;mso-wrap-style:square;mso-wrap-distance-left:9pt;mso-wrap-distance-top:0;mso-wrap-distance-right:9pt;mso-wrap-distance-bottom:0;mso-position-horizontal:absolute;mso-position-horizontal-relative:text;mso-position-vertical:absolute;mso-position-vertical-relative:text;v-text-anchor:top" o:gfxdata="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" filled="f" stroked="f" strokeweight=".5pt">
                 <v:textbox>
                   <w:txbxContent>
                     <w:p>
@@ -6845,6 +6845,12 @@
         </w:rPr>
         <w:t>Aucun critère sélectionné</w:t>
       </w:r>
+      <w:r>
+        <w:rPr>
+          <w:rFonts w:asciiTheme="majorHAnsi" w:hAnsiTheme="majorHAnsi" w:cstheme="majorHAnsi"/>
+        </w:rPr>
+        <w:t xml:space="preserve"> méthode 1</w:t>
+      </w:r>
     </w:p>
     <w:tbl>
       <w:tblPr>
@@ -6962,13 +6968,13 @@
               <w:rPr>
                 <w:rFonts w:asciiTheme="majorHAnsi" w:hAnsiTheme="majorHAnsi" w:cstheme="majorHAnsi"/>
               </w:rPr>
-              <w:t xml:space="preserve">L’utilisateur clique sur le </w:t>
-            </w:r>
-            <w:r>
-              <w:rPr>
-                <w:rFonts w:asciiTheme="majorHAnsi" w:hAnsiTheme="majorHAnsi" w:cstheme="majorHAnsi"/>
-              </w:rPr>
-              <w:t>bouton qui permet de sélectionner un répertoire</w:t>
+              <w:t xml:space="preserve">L’utilisateur clique sur </w:t>
+            </w:r>
+            <w:r>
+              <w:rPr>
+                <w:rFonts w:asciiTheme="majorHAnsi" w:hAnsiTheme="majorHAnsi" w:cstheme="majorHAnsi"/>
+              </w:rPr>
+              <w:t>« Sélectionner »</w:t>
             </w:r>
           </w:p>
         </w:tc>
@@ -6998,7 +7004,13 @@
               <w:rPr>
                 <w:rFonts w:asciiTheme="majorHAnsi" w:hAnsiTheme="majorHAnsi" w:cstheme="majorHAnsi"/>
               </w:rPr>
-              <w:t>Une fenêtre de l’explorateur Windows s’ouvre</w:t>
+              <w:t>Une fenêtre d’</w:t>
+            </w:r>
+            <w:r>
+              <w:rPr>
+                <w:rFonts w:asciiTheme="majorHAnsi" w:hAnsiTheme="majorHAnsi" w:cstheme="majorHAnsi"/>
+              </w:rPr>
+              <w:t>explorateur Windows s’ouvre</w:t>
             </w:r>
           </w:p>
         </w:tc>
@@ -7063,54 +7075,7 @@
               <w:rPr>
                 <w:rFonts w:asciiTheme="majorHAnsi" w:hAnsiTheme="majorHAnsi" w:cstheme="majorHAnsi"/>
               </w:rPr>
-              <w:t>L’intérieur du dossier s’affiche</w:t>
-            </w:r>
-          </w:p>
-        </w:tc>
-      </w:tr>
-      <w:tr>
-        <w:trPr>
-          <w:trHeight w:val="305"/>
-        </w:trPr>
-        <w:tc>
-          <w:tcPr>
-            <w:tcW w:w="4763" w:type="dxa"/>
-          </w:tcPr>
-          <w:p>
-            <w:pPr>
-              <w:rPr>
-                <w:rFonts w:asciiTheme="majorHAnsi" w:hAnsiTheme="majorHAnsi" w:cstheme="majorHAnsi"/>
-              </w:rPr>
-            </w:pPr>
-          </w:p>
-        </w:tc>
-        <w:tc>
-          <w:tcPr>
-            <w:tcW w:w="4766" w:type="dxa"/>
-          </w:tcPr>
-          <w:p>
-            <w:pPr>
-              <w:rPr>
-                <w:rFonts w:asciiTheme="majorHAnsi" w:hAnsiTheme="majorHAnsi" w:cstheme="majorHAnsi"/>
-              </w:rPr>
-            </w:pPr>
-          </w:p>
-        </w:tc>
-        <w:tc>
-          <w:tcPr>
-            <w:tcW w:w="4783" w:type="dxa"/>
-          </w:tcPr>
-          <w:p>
-            <w:pPr>
-              <w:rPr>
-                <w:rFonts w:asciiTheme="majorHAnsi" w:hAnsiTheme="majorHAnsi" w:cstheme="majorHAnsi"/>
-              </w:rPr>
-            </w:pPr>
-            <w:r>
-              <w:rPr>
-                <w:rFonts w:asciiTheme="majorHAnsi" w:hAnsiTheme="majorHAnsi" w:cstheme="majorHAnsi"/>
-              </w:rPr>
-              <w:t>L’arborescence du dossier s’affiche</w:t>
+              <w:t>Les différents documents se trouvant dans le dossier s’affichent</w:t>
             </w:r>
           </w:p>
         </w:tc>
@@ -7139,55 +7104,6 @@
     </w:p>
     <w:p>
       <w:pPr>
-        <w:rPr>
-          <w:rFonts w:asciiTheme="majorHAnsi" w:hAnsiTheme="majorHAnsi" w:cstheme="majorHAnsi"/>
-        </w:rPr>
-      </w:pPr>
-    </w:p>
-    <w:p>
-      <w:pPr>
-        <w:rPr>
-          <w:rFonts w:asciiTheme="majorHAnsi" w:hAnsiTheme="majorHAnsi" w:cstheme="majorHAnsi"/>
-        </w:rPr>
-      </w:pPr>
-    </w:p>
-    <w:p>
-      <w:pPr>
-        <w:rPr>
-          <w:rFonts w:asciiTheme="majorHAnsi" w:hAnsiTheme="majorHAnsi" w:cstheme="majorHAnsi"/>
-        </w:rPr>
-      </w:pPr>
-    </w:p>
-    <w:p>
-      <w:pPr>
-        <w:rPr>
-          <w:rFonts w:asciiTheme="majorHAnsi" w:hAnsiTheme="majorHAnsi" w:cstheme="majorHAnsi"/>
-        </w:rPr>
-      </w:pPr>
-    </w:p>
-    <w:p>
-      <w:pPr>
-        <w:rPr>
-          <w:rFonts w:asciiTheme="majorHAnsi" w:hAnsiTheme="majorHAnsi" w:cstheme="majorHAnsi"/>
-        </w:rPr>
-      </w:pPr>
-    </w:p>
-    <w:p>
-      <w:pPr>
-        <w:rPr>
-          <w:rFonts w:asciiTheme="majorHAnsi" w:hAnsiTheme="majorHAnsi" w:cstheme="majorHAnsi"/>
-        </w:rPr>
-      </w:pPr>
-    </w:p>
-    <w:p>
-      <w:pPr>
-        <w:rPr>
-          <w:rFonts w:asciiTheme="majorHAnsi" w:hAnsiTheme="majorHAnsi" w:cstheme="majorHAnsi"/>
-        </w:rPr>
-      </w:pPr>
-    </w:p>
-    <w:p>
-      <w:pPr>
         <w:pStyle w:val="Titre6"/>
         <w:rPr>
           <w:rFonts w:asciiTheme="majorHAnsi" w:hAnsiTheme="majorHAnsi" w:cstheme="majorHAnsi"/>
@@ -7197,8 +7113,19 @@
         <w:rPr>
           <w:rFonts w:asciiTheme="majorHAnsi" w:hAnsiTheme="majorHAnsi" w:cstheme="majorHAnsi"/>
         </w:rPr>
-        <w:lastRenderedPageBreak/>
-        <w:t>Dossier vide</w:t>
+        <w:t>Aucun critère sélectionné</w:t>
+      </w:r>
+      <w:r>
+        <w:rPr>
+          <w:rFonts w:asciiTheme="majorHAnsi" w:hAnsiTheme="majorHAnsi" w:cstheme="majorHAnsi"/>
+        </w:rPr>
+        <w:t xml:space="preserve"> méthode </w:t>
+      </w:r>
+      <w:r>
+        <w:rPr>
+          <w:rFonts w:asciiTheme="majorHAnsi" w:hAnsiTheme="majorHAnsi" w:cstheme="majorHAnsi"/>
+        </w:rPr>
+        <w:t>2 + erreurs</w:t>
       </w:r>
     </w:p>
     <w:tbl>
@@ -7317,13 +7244,7 @@
               <w:rPr>
                 <w:rFonts w:asciiTheme="majorHAnsi" w:hAnsiTheme="majorHAnsi" w:cstheme="majorHAnsi"/>
               </w:rPr>
-              <w:t xml:space="preserve">L’utilisateur clique sur le </w:t>
-            </w:r>
-            <w:r>
-              <w:rPr>
-                <w:rFonts w:asciiTheme="majorHAnsi" w:hAnsiTheme="majorHAnsi" w:cstheme="majorHAnsi"/>
-              </w:rPr>
-              <w:t>bouton qui permet de sélectionner un répertoire</w:t>
+              <w:t>L’utilisateur clique sur le bouton « rechercher »</w:t>
             </w:r>
           </w:p>
         </w:tc>
@@ -7337,6 +7258,12 @@
                 <w:rFonts w:asciiTheme="majorHAnsi" w:hAnsiTheme="majorHAnsi" w:cstheme="majorHAnsi"/>
               </w:rPr>
             </w:pPr>
+            <w:r>
+              <w:rPr>
+                <w:rFonts w:asciiTheme="majorHAnsi" w:hAnsiTheme="majorHAnsi" w:cstheme="majorHAnsi"/>
+              </w:rPr>
+              <w:t>Aucun dossier n’est sélectionné</w:t>
+            </w:r>
           </w:p>
         </w:tc>
         <w:tc>
@@ -7353,7 +7280,84 @@
               <w:rPr>
                 <w:rFonts w:asciiTheme="majorHAnsi" w:hAnsiTheme="majorHAnsi" w:cstheme="majorHAnsi"/>
               </w:rPr>
-              <w:t>Une fenêtre de l’explorateur Windows s’ouvre</w:t>
+              <w:t>Un message d’erreur indique « </w:t>
+            </w:r>
+            <w:r>
+              <w:rPr>
+                <w:rFonts w:asciiTheme="majorHAnsi" w:hAnsiTheme="majorHAnsi" w:cstheme="majorHAnsi"/>
+              </w:rPr>
+              <w:t>Aucun dossier sélectionné.</w:t>
+            </w:r>
+            <w:r>
+              <w:rPr>
+                <w:rFonts w:asciiTheme="majorHAnsi" w:hAnsiTheme="majorHAnsi" w:cstheme="majorHAnsi"/>
+              </w:rPr>
+              <w:t> »</w:t>
+            </w:r>
+          </w:p>
+        </w:tc>
+      </w:tr>
+      <w:tr>
+        <w:trPr>
+          <w:trHeight w:val="622"/>
+        </w:trPr>
+        <w:tc>
+          <w:tcPr>
+            <w:tcW w:w="4763" w:type="dxa"/>
+          </w:tcPr>
+          <w:p>
+            <w:pPr>
+              <w:rPr>
+                <w:rFonts w:asciiTheme="majorHAnsi" w:hAnsiTheme="majorHAnsi" w:cstheme="majorHAnsi"/>
+              </w:rPr>
+            </w:pPr>
+            <w:r>
+              <w:rPr>
+                <w:rFonts w:asciiTheme="majorHAnsi" w:hAnsiTheme="majorHAnsi" w:cstheme="majorHAnsi"/>
+              </w:rPr>
+              <w:t xml:space="preserve">L’utilisateur </w:t>
+            </w:r>
+            <w:r>
+              <w:rPr>
+                <w:rFonts w:asciiTheme="majorHAnsi" w:hAnsiTheme="majorHAnsi" w:cstheme="majorHAnsi"/>
+              </w:rPr>
+              <w:t>écrit manuellement le chemin du dossier</w:t>
+            </w:r>
+          </w:p>
+        </w:tc>
+        <w:tc>
+          <w:tcPr>
+            <w:tcW w:w="4766" w:type="dxa"/>
+          </w:tcPr>
+          <w:p>
+            <w:pPr>
+              <w:rPr>
+                <w:rFonts w:asciiTheme="majorHAnsi" w:hAnsiTheme="majorHAnsi" w:cstheme="majorHAnsi"/>
+              </w:rPr>
+            </w:pPr>
+            <w:r>
+              <w:rPr>
+                <w:rFonts w:asciiTheme="majorHAnsi" w:hAnsiTheme="majorHAnsi" w:cstheme="majorHAnsi"/>
+              </w:rPr>
+              <w:t>Le dossier n’existe pas</w:t>
+            </w:r>
+          </w:p>
+        </w:tc>
+        <w:tc>
+          <w:tcPr>
+            <w:tcW w:w="4783" w:type="dxa"/>
+          </w:tcPr>
+          <w:p>
+            <w:pPr>
+              <w:rPr>
+                <w:rFonts w:asciiTheme="majorHAnsi" w:hAnsiTheme="majorHAnsi" w:cstheme="majorHAnsi"/>
+              </w:rPr>
+            </w:pPr>
+            <w:r>
+              <w:rPr>
+                <w:rFonts w:asciiTheme="majorHAnsi" w:hAnsiTheme="majorHAnsi" w:cstheme="majorHAnsi"/>
+              </w:rPr>
+              <w:t>Un message d’erreur indique « Le dossier sélectionné n’existe pas. »</w:t>
             </w:r>
           </w:p>
         </w:tc>
@@ -7376,7 +7380,13 @@
               <w:rPr>
                 <w:rFonts w:asciiTheme="majorHAnsi" w:hAnsiTheme="majorHAnsi" w:cstheme="majorHAnsi"/>
               </w:rPr>
-              <w:t>L’utilisateur sélectionne le dossier principal, dans lequel il veut faire ces recherches</w:t>
+              <w:t xml:space="preserve">L’utilisateur </w:t>
+            </w:r>
+            <w:r>
+              <w:rPr>
+                <w:rFonts w:asciiTheme="majorHAnsi" w:hAnsiTheme="majorHAnsi" w:cstheme="majorHAnsi"/>
+              </w:rPr>
+              <w:t>écrit correctement le chemin du dossier</w:t>
             </w:r>
           </w:p>
         </w:tc>
@@ -7406,66 +7416,7 @@
               <w:rPr>
                 <w:rFonts w:asciiTheme="majorHAnsi" w:hAnsiTheme="majorHAnsi" w:cstheme="majorHAnsi"/>
               </w:rPr>
-              <w:t>L’intérieur du dossier s’affiche</w:t>
-            </w:r>
-          </w:p>
-        </w:tc>
-      </w:tr>
-      <w:tr>
-        <w:trPr>
-          <w:trHeight w:val="305"/>
-        </w:trPr>
-        <w:tc>
-          <w:tcPr>
-            <w:tcW w:w="4763" w:type="dxa"/>
-          </w:tcPr>
-          <w:p>
-            <w:pPr>
-              <w:rPr>
-                <w:rFonts w:asciiTheme="majorHAnsi" w:hAnsiTheme="majorHAnsi" w:cstheme="majorHAnsi"/>
-              </w:rPr>
-            </w:pPr>
-          </w:p>
-        </w:tc>
-        <w:tc>
-          <w:tcPr>
-            <w:tcW w:w="4766" w:type="dxa"/>
-          </w:tcPr>
-          <w:p>
-            <w:pPr>
-              <w:rPr>
-                <w:rFonts w:asciiTheme="majorHAnsi" w:hAnsiTheme="majorHAnsi" w:cstheme="majorHAnsi"/>
-              </w:rPr>
-            </w:pPr>
-            <w:r>
-              <w:rPr>
-                <w:rFonts w:asciiTheme="majorHAnsi" w:hAnsiTheme="majorHAnsi" w:cstheme="majorHAnsi"/>
-              </w:rPr>
-              <w:t>Aucun fichier n’est retrouvé dans ce dossier</w:t>
-            </w:r>
-          </w:p>
-        </w:tc>
-        <w:tc>
-          <w:tcPr>
-            <w:tcW w:w="4783" w:type="dxa"/>
-          </w:tcPr>
-          <w:p>
-            <w:pPr>
-              <w:rPr>
-                <w:rFonts w:asciiTheme="majorHAnsi" w:hAnsiTheme="majorHAnsi" w:cstheme="majorHAnsi"/>
-              </w:rPr>
-            </w:pPr>
-            <w:r>
-              <w:rPr>
-                <w:rFonts w:asciiTheme="majorHAnsi" w:hAnsiTheme="majorHAnsi" w:cstheme="majorHAnsi"/>
-              </w:rPr>
-              <w:t xml:space="preserve">Rien ne s’affiche pour le </w:t>
-            </w:r>
-            <w:r>
-              <w:rPr>
-                <w:rFonts w:asciiTheme="majorHAnsi" w:hAnsiTheme="majorHAnsi" w:cstheme="majorHAnsi"/>
-              </w:rPr>
-              <w:t>résultat</w:t>
+              <w:t>Les différents documents se trouvant dans le dossier s’affichent</w:t>
             </w:r>
           </w:p>
         </w:tc>
@@ -7477,26 +7428,11 @@
           <w:rFonts w:asciiTheme="majorHAnsi" w:hAnsiTheme="majorHAnsi" w:cstheme="majorHAnsi"/>
         </w:rPr>
       </w:pPr>
-    </w:p>
-    <w:p>
-      <w:pPr>
-        <w:rPr>
-          <w:rFonts w:asciiTheme="majorHAnsi" w:hAnsiTheme="majorHAnsi" w:cstheme="majorHAnsi"/>
-        </w:rPr>
-      </w:pPr>
-    </w:p>
-    <w:p>
-      <w:pPr>
-        <w:pStyle w:val="Titre5"/>
-        <w:rPr>
-          <w:rFonts w:asciiTheme="majorHAnsi" w:hAnsiTheme="majorHAnsi" w:cstheme="majorHAnsi"/>
-        </w:rPr>
-      </w:pPr>
-      <w:r>
-        <w:rPr>
-          <w:rFonts w:asciiTheme="majorHAnsi" w:hAnsiTheme="majorHAnsi" w:cstheme="majorHAnsi"/>
-        </w:rPr>
-        <w:t>Retrouver des fichiers</w:t>
+      <w:r>
+        <w:rPr>
+          <w:rFonts w:asciiTheme="majorHAnsi" w:hAnsiTheme="majorHAnsi" w:cstheme="majorHAnsi"/>
+        </w:rPr>
+        <w:br w:type="page"/>
       </w:r>
     </w:p>
     <w:p>
@@ -7510,7 +7446,7 @@
         <w:rPr>
           <w:rFonts w:asciiTheme="majorHAnsi" w:hAnsiTheme="majorHAnsi" w:cstheme="majorHAnsi"/>
         </w:rPr>
-        <w:t>Recherche d’un fichier spécifique</w:t>
+        <w:t>Dossier vide</w:t>
       </w:r>
     </w:p>
     <w:tbl>
@@ -7629,13 +7565,13 @@
               <w:rPr>
                 <w:rFonts w:asciiTheme="majorHAnsi" w:hAnsiTheme="majorHAnsi" w:cstheme="majorHAnsi"/>
               </w:rPr>
-              <w:t xml:space="preserve">L’utilisateur clique sur le </w:t>
-            </w:r>
-            <w:r>
-              <w:rPr>
-                <w:rFonts w:asciiTheme="majorHAnsi" w:hAnsiTheme="majorHAnsi" w:cstheme="majorHAnsi"/>
-              </w:rPr>
-              <w:t>bouton qui permet de sélectionner un répertoire</w:t>
+              <w:t xml:space="preserve">L’utilisateur clique sur </w:t>
+            </w:r>
+            <w:r>
+              <w:rPr>
+                <w:rFonts w:asciiTheme="majorHAnsi" w:hAnsiTheme="majorHAnsi" w:cstheme="majorHAnsi"/>
+              </w:rPr>
+              <w:t>« Sélectionner »</w:t>
             </w:r>
           </w:p>
         </w:tc>
@@ -7665,7 +7601,13 @@
               <w:rPr>
                 <w:rFonts w:asciiTheme="majorHAnsi" w:hAnsiTheme="majorHAnsi" w:cstheme="majorHAnsi"/>
               </w:rPr>
-              <w:t>Une fenêtre de l’explorateur Windows s’ouvre</w:t>
+              <w:t>Une fenêtre d’</w:t>
+            </w:r>
+            <w:r>
+              <w:rPr>
+                <w:rFonts w:asciiTheme="majorHAnsi" w:hAnsiTheme="majorHAnsi" w:cstheme="majorHAnsi"/>
+              </w:rPr>
+              <w:t>explorateur Windows s’ouvre</w:t>
             </w:r>
           </w:p>
         </w:tc>
@@ -7688,7 +7630,19 @@
               <w:rPr>
                 <w:rFonts w:asciiTheme="majorHAnsi" w:hAnsiTheme="majorHAnsi" w:cstheme="majorHAnsi"/>
               </w:rPr>
-              <w:t>L’utilisateur sélectionne le dossier principal, dans lequel il veut faire ces recherches</w:t>
+              <w:t>L’utilisateur sélectionne le dos</w:t>
+            </w:r>
+            <w:r>
+              <w:rPr>
+                <w:rFonts w:asciiTheme="majorHAnsi" w:hAnsiTheme="majorHAnsi" w:cstheme="majorHAnsi"/>
+              </w:rPr>
+              <w:t>sier dans lequel il veut faire s</w:t>
+            </w:r>
+            <w:r>
+              <w:rPr>
+                <w:rFonts w:asciiTheme="majorHAnsi" w:hAnsiTheme="majorHAnsi" w:cstheme="majorHAnsi"/>
+              </w:rPr>
+              <w:t>es recherches</w:t>
             </w:r>
           </w:p>
         </w:tc>
@@ -7702,6 +7656,12 @@
                 <w:rFonts w:asciiTheme="majorHAnsi" w:hAnsiTheme="majorHAnsi" w:cstheme="majorHAnsi"/>
               </w:rPr>
             </w:pPr>
+            <w:r>
+              <w:rPr>
+                <w:rFonts w:asciiTheme="majorHAnsi" w:hAnsiTheme="majorHAnsi" w:cstheme="majorHAnsi"/>
+              </w:rPr>
+              <w:t>Aucun fichier n’est retrouvé dans ce dossier</w:t>
+            </w:r>
           </w:p>
         </w:tc>
         <w:tc>
@@ -7718,208 +7678,19 @@
               <w:rPr>
                 <w:rFonts w:asciiTheme="majorHAnsi" w:hAnsiTheme="majorHAnsi" w:cstheme="majorHAnsi"/>
               </w:rPr>
-              <w:t>L’intérieur du dossier s’affiche</w:t>
-            </w:r>
-          </w:p>
-        </w:tc>
-      </w:tr>
-      <w:tr>
-        <w:trPr>
-          <w:trHeight w:val="305"/>
-        </w:trPr>
-        <w:tc>
-          <w:tcPr>
-            <w:tcW w:w="4763" w:type="dxa"/>
-          </w:tcPr>
-          <w:p>
-            <w:pPr>
-              <w:rPr>
-                <w:rFonts w:asciiTheme="majorHAnsi" w:hAnsiTheme="majorHAnsi" w:cstheme="majorHAnsi"/>
-              </w:rPr>
-            </w:pPr>
-            <w:r>
-              <w:rPr>
-                <w:rFonts w:asciiTheme="majorHAnsi" w:hAnsiTheme="majorHAnsi" w:cstheme="majorHAnsi"/>
-              </w:rPr>
-              <w:t xml:space="preserve">L’utilisateur clique </w:t>
-            </w:r>
-            <w:r>
-              <w:rPr>
-                <w:rFonts w:asciiTheme="majorHAnsi" w:hAnsiTheme="majorHAnsi" w:cstheme="majorHAnsi"/>
-              </w:rPr>
-              <w:t>dans</w:t>
-            </w:r>
-            <w:r>
-              <w:rPr>
-                <w:rFonts w:asciiTheme="majorHAnsi" w:hAnsiTheme="majorHAnsi" w:cstheme="majorHAnsi"/>
-              </w:rPr>
-              <w:t xml:space="preserve"> le champ « </w:t>
-            </w:r>
-            <w:r>
-              <w:rPr>
-                <w:rFonts w:asciiTheme="majorHAnsi" w:hAnsiTheme="majorHAnsi" w:cstheme="majorHAnsi"/>
-              </w:rPr>
-              <w:t>auteur</w:t>
-            </w:r>
-            <w:r>
-              <w:rPr>
-                <w:rFonts w:asciiTheme="majorHAnsi" w:hAnsiTheme="majorHAnsi" w:cstheme="majorHAnsi"/>
-              </w:rPr>
-              <w:t> »</w:t>
-            </w:r>
-            <w:r>
-              <w:rPr>
-                <w:rFonts w:asciiTheme="majorHAnsi" w:hAnsiTheme="majorHAnsi" w:cstheme="majorHAnsi"/>
-              </w:rPr>
-              <w:t xml:space="preserve"> ou « mots-clés » ou « date de modifications » ou « nom du fichier »</w:t>
-            </w:r>
-            <w:r>
-              <w:rPr>
-                <w:rFonts w:asciiTheme="majorHAnsi" w:hAnsiTheme="majorHAnsi" w:cstheme="majorHAnsi"/>
-              </w:rPr>
-              <w:t xml:space="preserve"> et </w:t>
-            </w:r>
-            <w:r>
-              <w:rPr>
-                <w:rFonts w:asciiTheme="majorHAnsi" w:hAnsiTheme="majorHAnsi" w:cstheme="majorHAnsi"/>
-              </w:rPr>
-              <w:t>entre une valeur à l’intérieur</w:t>
-            </w:r>
-          </w:p>
-        </w:tc>
-        <w:tc>
-          <w:tcPr>
-            <w:tcW w:w="4766" w:type="dxa"/>
-          </w:tcPr>
-          <w:p>
-            <w:pPr>
-              <w:rPr>
-                <w:rFonts w:asciiTheme="majorHAnsi" w:hAnsiTheme="majorHAnsi" w:cstheme="majorHAnsi"/>
-              </w:rPr>
-            </w:pPr>
-          </w:p>
-        </w:tc>
-        <w:tc>
-          <w:tcPr>
-            <w:tcW w:w="4783" w:type="dxa"/>
-          </w:tcPr>
-          <w:p>
-            <w:pPr>
-              <w:rPr>
-                <w:rFonts w:asciiTheme="majorHAnsi" w:hAnsiTheme="majorHAnsi" w:cstheme="majorHAnsi"/>
-              </w:rPr>
-            </w:pPr>
-            <w:r>
-              <w:rPr>
-                <w:rFonts w:asciiTheme="majorHAnsi" w:hAnsiTheme="majorHAnsi" w:cstheme="majorHAnsi"/>
-              </w:rPr>
-              <w:t xml:space="preserve">Le champ est renseigné </w:t>
-            </w:r>
-          </w:p>
-        </w:tc>
-      </w:tr>
-      <w:tr>
-        <w:trPr>
-          <w:trHeight w:val="305"/>
-        </w:trPr>
-        <w:tc>
-          <w:tcPr>
-            <w:tcW w:w="4763" w:type="dxa"/>
-          </w:tcPr>
-          <w:p>
-            <w:pPr>
-              <w:rPr>
-                <w:rFonts w:asciiTheme="majorHAnsi" w:hAnsiTheme="majorHAnsi" w:cstheme="majorHAnsi"/>
-              </w:rPr>
-            </w:pPr>
-            <w:r>
-              <w:rPr>
-                <w:rFonts w:asciiTheme="majorHAnsi" w:hAnsiTheme="majorHAnsi" w:cstheme="majorHAnsi"/>
-              </w:rPr>
-              <w:t>Il clique sur « rechercher »</w:t>
-            </w:r>
-          </w:p>
-        </w:tc>
-        <w:tc>
-          <w:tcPr>
-            <w:tcW w:w="4766" w:type="dxa"/>
-          </w:tcPr>
-          <w:p>
-            <w:pPr>
-              <w:rPr>
-                <w:rFonts w:asciiTheme="majorHAnsi" w:hAnsiTheme="majorHAnsi" w:cstheme="majorHAnsi"/>
-              </w:rPr>
-            </w:pPr>
-            <w:r>
-              <w:rPr>
-                <w:rFonts w:asciiTheme="majorHAnsi" w:hAnsiTheme="majorHAnsi" w:cstheme="majorHAnsi"/>
-              </w:rPr>
-              <w:t>La recherche s’effectue</w:t>
-            </w:r>
-          </w:p>
-        </w:tc>
-        <w:tc>
-          <w:tcPr>
-            <w:tcW w:w="4783" w:type="dxa"/>
-          </w:tcPr>
-          <w:p>
-            <w:pPr>
-              <w:rPr>
-                <w:rFonts w:asciiTheme="majorHAnsi" w:hAnsiTheme="majorHAnsi" w:cstheme="majorHAnsi"/>
-              </w:rPr>
-            </w:pPr>
-          </w:p>
-        </w:tc>
-      </w:tr>
-      <w:tr>
-        <w:trPr>
-          <w:trHeight w:val="305"/>
-        </w:trPr>
-        <w:tc>
-          <w:tcPr>
-            <w:tcW w:w="4763" w:type="dxa"/>
-          </w:tcPr>
-          <w:p>
-            <w:pPr>
-              <w:rPr>
-                <w:rFonts w:asciiTheme="majorHAnsi" w:hAnsiTheme="majorHAnsi" w:cstheme="majorHAnsi"/>
-              </w:rPr>
-            </w:pPr>
-          </w:p>
-        </w:tc>
-        <w:tc>
-          <w:tcPr>
-            <w:tcW w:w="4766" w:type="dxa"/>
-          </w:tcPr>
-          <w:p>
-            <w:pPr>
-              <w:rPr>
-                <w:rFonts w:asciiTheme="majorHAnsi" w:hAnsiTheme="majorHAnsi" w:cstheme="majorHAnsi"/>
-              </w:rPr>
-            </w:pPr>
-            <w:r>
-              <w:rPr>
-                <w:rFonts w:asciiTheme="majorHAnsi" w:hAnsiTheme="majorHAnsi" w:cstheme="majorHAnsi"/>
-              </w:rPr>
-              <w:t>Seuls les documents correspondant aux critères sont affichés</w:t>
-            </w:r>
-          </w:p>
-        </w:tc>
-        <w:tc>
-          <w:tcPr>
-            <w:tcW w:w="4783" w:type="dxa"/>
-          </w:tcPr>
-          <w:p>
-            <w:pPr>
-              <w:rPr>
-                <w:rFonts w:asciiTheme="majorHAnsi" w:hAnsiTheme="majorHAnsi" w:cstheme="majorHAnsi"/>
-              </w:rPr>
-            </w:pPr>
-            <w:r>
-              <w:rPr>
-                <w:rFonts w:asciiTheme="majorHAnsi" w:hAnsiTheme="majorHAnsi" w:cstheme="majorHAnsi"/>
-              </w:rPr>
-              <w:t>L’arborescence du dossier s’affiche</w:t>
+              <w:t>Un message d’erreur indique « </w:t>
+            </w:r>
+            <w:r>
+              <w:rPr>
+                <w:rFonts w:asciiTheme="majorHAnsi" w:hAnsiTheme="majorHAnsi" w:cstheme="majorHAnsi"/>
+              </w:rPr>
+              <w:t>Il n'existe aucun fichier dans le dossier sélectionné</w:t>
+            </w:r>
+            <w:r>
+              <w:rPr>
+                <w:rFonts w:asciiTheme="majorHAnsi" w:hAnsiTheme="majorHAnsi" w:cstheme="majorHAnsi"/>
+              </w:rPr>
+              <w:t>. »</w:t>
             </w:r>
           </w:p>
         </w:tc>
@@ -7938,11 +7709,19 @@
           <w:rFonts w:asciiTheme="majorHAnsi" w:hAnsiTheme="majorHAnsi" w:cstheme="majorHAnsi"/>
         </w:rPr>
       </w:pPr>
-      <w:r>
-        <w:rPr>
-          <w:rFonts w:asciiTheme="majorHAnsi" w:hAnsiTheme="majorHAnsi" w:cstheme="majorHAnsi"/>
-        </w:rPr>
-        <w:br w:type="page"/>
+    </w:p>
+    <w:p>
+      <w:pPr>
+        <w:pStyle w:val="Titre5"/>
+        <w:rPr>
+          <w:rFonts w:asciiTheme="majorHAnsi" w:hAnsiTheme="majorHAnsi" w:cstheme="majorHAnsi"/>
+        </w:rPr>
+      </w:pPr>
+      <w:r>
+        <w:rPr>
+          <w:rFonts w:asciiTheme="majorHAnsi" w:hAnsiTheme="majorHAnsi" w:cstheme="majorHAnsi"/>
+        </w:rPr>
+        <w:t>Retrouver des fichiers</w:t>
       </w:r>
     </w:p>
     <w:p>
@@ -7956,8 +7735,13 @@
         <w:rPr>
           <w:rFonts w:asciiTheme="majorHAnsi" w:hAnsiTheme="majorHAnsi" w:cstheme="majorHAnsi"/>
         </w:rPr>
-        <w:lastRenderedPageBreak/>
-        <w:t>Aucun fichier trouvé</w:t>
+        <w:t>Recherche d’un fichier spécifique</w:t>
+      </w:r>
+      <w:r>
+        <w:rPr>
+          <w:rFonts w:asciiTheme="majorHAnsi" w:hAnsiTheme="majorHAnsi" w:cstheme="majorHAnsi"/>
+        </w:rPr>
+        <w:t xml:space="preserve"> + erreur</w:t>
       </w:r>
     </w:p>
     <w:tbl>
@@ -8076,13 +7860,13 @@
               <w:rPr>
                 <w:rFonts w:asciiTheme="majorHAnsi" w:hAnsiTheme="majorHAnsi" w:cstheme="majorHAnsi"/>
               </w:rPr>
-              <w:t xml:space="preserve">L’utilisateur clique sur le </w:t>
-            </w:r>
-            <w:r>
-              <w:rPr>
-                <w:rFonts w:asciiTheme="majorHAnsi" w:hAnsiTheme="majorHAnsi" w:cstheme="majorHAnsi"/>
-              </w:rPr>
-              <w:t>bouton qui permet de sélectionner un répertoire</w:t>
+              <w:t xml:space="preserve">L’utilisateur clique sur </w:t>
+            </w:r>
+            <w:r>
+              <w:rPr>
+                <w:rFonts w:asciiTheme="majorHAnsi" w:hAnsiTheme="majorHAnsi" w:cstheme="majorHAnsi"/>
+              </w:rPr>
+              <w:t>« Sélectionner »</w:t>
             </w:r>
           </w:p>
         </w:tc>
@@ -8112,7 +7896,13 @@
               <w:rPr>
                 <w:rFonts w:asciiTheme="majorHAnsi" w:hAnsiTheme="majorHAnsi" w:cstheme="majorHAnsi"/>
               </w:rPr>
-              <w:t>Une fenêtre de l’explorateur Windows s’ouvre</w:t>
+              <w:t>Une fenêtre d’</w:t>
+            </w:r>
+            <w:r>
+              <w:rPr>
+                <w:rFonts w:asciiTheme="majorHAnsi" w:hAnsiTheme="majorHAnsi" w:cstheme="majorHAnsi"/>
+              </w:rPr>
+              <w:t>explorateur Windows s’ouvre</w:t>
             </w:r>
           </w:p>
         </w:tc>
@@ -8135,7 +7925,19 @@
               <w:rPr>
                 <w:rFonts w:asciiTheme="majorHAnsi" w:hAnsiTheme="majorHAnsi" w:cstheme="majorHAnsi"/>
               </w:rPr>
-              <w:t>L’utilisateur sélectionne le dossier principal, dans lequel il veut faire ces recherches</w:t>
+              <w:t>L’utilisateur sélectionne le dos</w:t>
+            </w:r>
+            <w:r>
+              <w:rPr>
+                <w:rFonts w:asciiTheme="majorHAnsi" w:hAnsiTheme="majorHAnsi" w:cstheme="majorHAnsi"/>
+              </w:rPr>
+              <w:t>sier dans lequel il veut faire s</w:t>
+            </w:r>
+            <w:r>
+              <w:rPr>
+                <w:rFonts w:asciiTheme="majorHAnsi" w:hAnsiTheme="majorHAnsi" w:cstheme="majorHAnsi"/>
+              </w:rPr>
+              <w:t>es recherches</w:t>
             </w:r>
           </w:p>
         </w:tc>
@@ -8165,7 +7967,7 @@
               <w:rPr>
                 <w:rFonts w:asciiTheme="majorHAnsi" w:hAnsiTheme="majorHAnsi" w:cstheme="majorHAnsi"/>
               </w:rPr>
-              <w:t>L’intérieur du dossier s’affiche</w:t>
+              <w:t>Les différents documents se trouvant dans le dossier s’affichent</w:t>
             </w:r>
           </w:p>
         </w:tc>
@@ -8260,15 +8062,37 @@
               <w:rPr>
                 <w:rFonts w:asciiTheme="majorHAnsi" w:hAnsiTheme="majorHAnsi" w:cstheme="majorHAnsi"/>
               </w:rPr>
-              <w:t xml:space="preserve"> </w:t>
-            </w:r>
-            <w:bookmarkStart w:id="16" w:name="_GoBack"/>
-            <w:bookmarkEnd w:id="16"/>
-            <w:r>
-              <w:rPr>
-                <w:rFonts w:asciiTheme="majorHAnsi" w:hAnsiTheme="majorHAnsi" w:cstheme="majorHAnsi"/>
-              </w:rPr>
-              <w:t>entre une valeur à l’intérieur</w:t>
+              <w:t xml:space="preserve"> et </w:t>
+            </w:r>
+            <w:r>
+              <w:rPr>
+                <w:rFonts w:asciiTheme="majorHAnsi" w:hAnsiTheme="majorHAnsi" w:cstheme="majorHAnsi"/>
+              </w:rPr>
+              <w:t>entre une</w:t>
+            </w:r>
+            <w:r>
+              <w:rPr>
+                <w:rFonts w:asciiTheme="majorHAnsi" w:hAnsiTheme="majorHAnsi" w:cstheme="majorHAnsi"/>
+              </w:rPr>
+              <w:t>/des</w:t>
+            </w:r>
+            <w:r>
+              <w:rPr>
+                <w:rFonts w:asciiTheme="majorHAnsi" w:hAnsiTheme="majorHAnsi" w:cstheme="majorHAnsi"/>
+              </w:rPr>
+              <w:t xml:space="preserve"> valeur</w:t>
+            </w:r>
+            <w:r>
+              <w:rPr>
+                <w:rFonts w:asciiTheme="majorHAnsi" w:hAnsiTheme="majorHAnsi" w:cstheme="majorHAnsi"/>
+              </w:rPr>
+              <w:t>(s)</w:t>
+            </w:r>
+            <w:r>
+              <w:rPr>
+                <w:rFonts w:asciiTheme="majorHAnsi" w:hAnsiTheme="majorHAnsi" w:cstheme="majorHAnsi"/>
+              </w:rPr>
+              <w:t xml:space="preserve"> à l’intérieur</w:t>
             </w:r>
           </w:p>
         </w:tc>
@@ -8282,65 +8106,6 @@
                 <w:rFonts w:asciiTheme="majorHAnsi" w:hAnsiTheme="majorHAnsi" w:cstheme="majorHAnsi"/>
               </w:rPr>
             </w:pPr>
-          </w:p>
-        </w:tc>
-        <w:tc>
-          <w:tcPr>
-            <w:tcW w:w="4783" w:type="dxa"/>
-          </w:tcPr>
-          <w:p>
-            <w:pPr>
-              <w:rPr>
-                <w:rFonts w:asciiTheme="majorHAnsi" w:hAnsiTheme="majorHAnsi" w:cstheme="majorHAnsi"/>
-              </w:rPr>
-            </w:pPr>
-            <w:r>
-              <w:rPr>
-                <w:rFonts w:asciiTheme="majorHAnsi" w:hAnsiTheme="majorHAnsi" w:cstheme="majorHAnsi"/>
-              </w:rPr>
-              <w:t xml:space="preserve">Le champ est renseigné </w:t>
-            </w:r>
-          </w:p>
-        </w:tc>
-      </w:tr>
-      <w:tr>
-        <w:trPr>
-          <w:trHeight w:val="305"/>
-        </w:trPr>
-        <w:tc>
-          <w:tcPr>
-            <w:tcW w:w="4763" w:type="dxa"/>
-          </w:tcPr>
-          <w:p>
-            <w:pPr>
-              <w:rPr>
-                <w:rFonts w:asciiTheme="majorHAnsi" w:hAnsiTheme="majorHAnsi" w:cstheme="majorHAnsi"/>
-              </w:rPr>
-            </w:pPr>
-            <w:r>
-              <w:rPr>
-                <w:rFonts w:asciiTheme="majorHAnsi" w:hAnsiTheme="majorHAnsi" w:cstheme="majorHAnsi"/>
-              </w:rPr>
-              <w:t>Il clique sur « rechercher »</w:t>
-            </w:r>
-          </w:p>
-        </w:tc>
-        <w:tc>
-          <w:tcPr>
-            <w:tcW w:w="4766" w:type="dxa"/>
-          </w:tcPr>
-          <w:p>
-            <w:pPr>
-              <w:rPr>
-                <w:rFonts w:asciiTheme="majorHAnsi" w:hAnsiTheme="majorHAnsi" w:cstheme="majorHAnsi"/>
-              </w:rPr>
-            </w:pPr>
-            <w:r>
-              <w:rPr>
-                <w:rFonts w:asciiTheme="majorHAnsi" w:hAnsiTheme="majorHAnsi" w:cstheme="majorHAnsi"/>
-              </w:rPr>
-              <w:t>La recherche s’effectue</w:t>
-            </w:r>
           </w:p>
         </w:tc>
         <w:tc>
@@ -8370,6 +8135,30 @@
                 <w:rFonts w:asciiTheme="majorHAnsi" w:hAnsiTheme="majorHAnsi" w:cstheme="majorHAnsi"/>
               </w:rPr>
             </w:pPr>
+            <w:r>
+              <w:rPr>
+                <w:rFonts w:asciiTheme="majorHAnsi" w:hAnsiTheme="majorHAnsi" w:cstheme="majorHAnsi"/>
+              </w:rPr>
+              <w:t>L’utilisateur</w:t>
+            </w:r>
+            <w:r>
+              <w:rPr>
+                <w:rFonts w:asciiTheme="majorHAnsi" w:hAnsiTheme="majorHAnsi" w:cstheme="majorHAnsi"/>
+              </w:rPr>
+              <w:t xml:space="preserve"> clique sur « </w:t>
+            </w:r>
+            <w:r>
+              <w:rPr>
+                <w:rFonts w:asciiTheme="majorHAnsi" w:hAnsiTheme="majorHAnsi" w:cstheme="majorHAnsi"/>
+              </w:rPr>
+              <w:t>R</w:t>
+            </w:r>
+            <w:r>
+              <w:rPr>
+                <w:rFonts w:asciiTheme="majorHAnsi" w:hAnsiTheme="majorHAnsi" w:cstheme="majorHAnsi"/>
+              </w:rPr>
+              <w:t>echercher »</w:t>
+            </w:r>
           </w:p>
         </w:tc>
         <w:tc>
@@ -8386,7 +8175,7 @@
               <w:rPr>
                 <w:rFonts w:asciiTheme="majorHAnsi" w:hAnsiTheme="majorHAnsi" w:cstheme="majorHAnsi"/>
               </w:rPr>
-              <w:t>Aucun fichier n’a été trouvé</w:t>
+              <w:t>Aucun fichier n’est trouvé</w:t>
             </w:r>
           </w:p>
         </w:tc>
@@ -8404,7 +8193,168 @@
               <w:rPr>
                 <w:rFonts w:asciiTheme="majorHAnsi" w:hAnsiTheme="majorHAnsi" w:cstheme="majorHAnsi"/>
               </w:rPr>
-              <w:t>Rien ne s’affiche du contenu du dossier</w:t>
+              <w:t>Un message d’erreur indique « </w:t>
+            </w:r>
+            <w:r>
+              <w:rPr>
+                <w:rFonts w:asciiTheme="majorHAnsi" w:hAnsiTheme="majorHAnsi" w:cstheme="majorHAnsi"/>
+              </w:rPr>
+              <w:t>Aucun fichier ne correspond aux critères de recherche</w:t>
+            </w:r>
+            <w:r>
+              <w:rPr>
+                <w:rFonts w:asciiTheme="majorHAnsi" w:hAnsiTheme="majorHAnsi" w:cstheme="majorHAnsi"/>
+              </w:rPr>
+              <w:t>. »</w:t>
+            </w:r>
+          </w:p>
+        </w:tc>
+      </w:tr>
+      <w:tr>
+        <w:trPr>
+          <w:trHeight w:val="305"/>
+        </w:trPr>
+        <w:tc>
+          <w:tcPr>
+            <w:tcW w:w="4763" w:type="dxa"/>
+          </w:tcPr>
+          <w:p>
+            <w:pPr>
+              <w:rPr>
+                <w:rFonts w:asciiTheme="majorHAnsi" w:hAnsiTheme="majorHAnsi" w:cstheme="majorHAnsi"/>
+              </w:rPr>
+            </w:pPr>
+            <w:r>
+              <w:rPr>
+                <w:rFonts w:asciiTheme="majorHAnsi" w:hAnsiTheme="majorHAnsi" w:cstheme="majorHAnsi"/>
+              </w:rPr>
+              <w:t>L’utilisateur change la</w:t>
+            </w:r>
+            <w:r>
+              <w:rPr>
+                <w:rFonts w:asciiTheme="majorHAnsi" w:hAnsiTheme="majorHAnsi" w:cstheme="majorHAnsi"/>
+              </w:rPr>
+              <w:t>/les</w:t>
+            </w:r>
+            <w:r>
+              <w:rPr>
+                <w:rFonts w:asciiTheme="majorHAnsi" w:hAnsiTheme="majorHAnsi" w:cstheme="majorHAnsi"/>
+              </w:rPr>
+              <w:t xml:space="preserve"> valeur</w:t>
+            </w:r>
+            <w:r>
+              <w:rPr>
+                <w:rFonts w:asciiTheme="majorHAnsi" w:hAnsiTheme="majorHAnsi" w:cstheme="majorHAnsi"/>
+              </w:rPr>
+              <w:t>(s)</w:t>
+            </w:r>
+            <w:r>
+              <w:rPr>
+                <w:rFonts w:asciiTheme="majorHAnsi" w:hAnsiTheme="majorHAnsi" w:cstheme="majorHAnsi"/>
+              </w:rPr>
+              <w:t xml:space="preserve"> du</w:t>
+            </w:r>
+            <w:r>
+              <w:rPr>
+                <w:rFonts w:asciiTheme="majorHAnsi" w:hAnsiTheme="majorHAnsi" w:cstheme="majorHAnsi"/>
+              </w:rPr>
+              <w:t>/des</w:t>
+            </w:r>
+            <w:r>
+              <w:rPr>
+                <w:rFonts w:asciiTheme="majorHAnsi" w:hAnsiTheme="majorHAnsi" w:cstheme="majorHAnsi"/>
+              </w:rPr>
+              <w:t xml:space="preserve"> champ</w:t>
+            </w:r>
+            <w:r>
+              <w:rPr>
+                <w:rFonts w:asciiTheme="majorHAnsi" w:hAnsiTheme="majorHAnsi" w:cstheme="majorHAnsi"/>
+              </w:rPr>
+              <w:t>(s)</w:t>
+            </w:r>
+            <w:r>
+              <w:rPr>
+                <w:rFonts w:asciiTheme="majorHAnsi" w:hAnsiTheme="majorHAnsi" w:cstheme="majorHAnsi"/>
+              </w:rPr>
+              <w:t xml:space="preserve"> qu’il a rempli puis clique sur « Rechercher »</w:t>
+            </w:r>
+          </w:p>
+        </w:tc>
+        <w:tc>
+          <w:tcPr>
+            <w:tcW w:w="4766" w:type="dxa"/>
+          </w:tcPr>
+          <w:p>
+            <w:pPr>
+              <w:rPr>
+                <w:rFonts w:asciiTheme="majorHAnsi" w:hAnsiTheme="majorHAnsi" w:cstheme="majorHAnsi"/>
+              </w:rPr>
+            </w:pPr>
+          </w:p>
+        </w:tc>
+        <w:tc>
+          <w:tcPr>
+            <w:tcW w:w="4783" w:type="dxa"/>
+          </w:tcPr>
+          <w:p>
+            <w:pPr>
+              <w:rPr>
+                <w:rFonts w:asciiTheme="majorHAnsi" w:hAnsiTheme="majorHAnsi" w:cstheme="majorHAnsi"/>
+              </w:rPr>
+            </w:pPr>
+            <w:r>
+              <w:rPr>
+                <w:rFonts w:asciiTheme="majorHAnsi" w:hAnsiTheme="majorHAnsi" w:cstheme="majorHAnsi"/>
+              </w:rPr>
+              <w:t xml:space="preserve">Les différents documents </w:t>
+            </w:r>
+            <w:r>
+              <w:rPr>
+                <w:rFonts w:asciiTheme="majorHAnsi" w:hAnsiTheme="majorHAnsi" w:cstheme="majorHAnsi"/>
+              </w:rPr>
+              <w:t xml:space="preserve">qui </w:t>
+            </w:r>
+            <w:r>
+              <w:rPr>
+                <w:rFonts w:asciiTheme="majorHAnsi" w:hAnsiTheme="majorHAnsi" w:cstheme="majorHAnsi"/>
+              </w:rPr>
+              <w:t xml:space="preserve">se </w:t>
+            </w:r>
+            <w:r>
+              <w:rPr>
+                <w:rFonts w:asciiTheme="majorHAnsi" w:hAnsiTheme="majorHAnsi" w:cstheme="majorHAnsi"/>
+              </w:rPr>
+              <w:t xml:space="preserve">trouvent </w:t>
+            </w:r>
+            <w:r>
+              <w:rPr>
+                <w:rFonts w:asciiTheme="majorHAnsi" w:hAnsiTheme="majorHAnsi" w:cstheme="majorHAnsi"/>
+              </w:rPr>
+              <w:t xml:space="preserve"> dans le dossier </w:t>
+            </w:r>
+            <w:r>
+              <w:rPr>
+                <w:rFonts w:asciiTheme="majorHAnsi" w:hAnsiTheme="majorHAnsi" w:cstheme="majorHAnsi"/>
+              </w:rPr>
+              <w:t xml:space="preserve">et </w:t>
+            </w:r>
+            <w:r>
+              <w:rPr>
+                <w:rFonts w:asciiTheme="majorHAnsi" w:hAnsiTheme="majorHAnsi" w:cstheme="majorHAnsi"/>
+              </w:rPr>
+              <w:t>correspondent</w:t>
+            </w:r>
+            <w:r>
+              <w:rPr>
+                <w:rFonts w:asciiTheme="majorHAnsi" w:hAnsiTheme="majorHAnsi" w:cstheme="majorHAnsi"/>
+              </w:rPr>
+              <w:t xml:space="preserve"> aux critères </w:t>
+            </w:r>
+            <w:r>
+              <w:rPr>
+                <w:rFonts w:asciiTheme="majorHAnsi" w:hAnsiTheme="majorHAnsi" w:cstheme="majorHAnsi"/>
+              </w:rPr>
+              <w:t>s’affichent</w:t>
             </w:r>
           </w:p>
         </w:tc>
@@ -8416,6 +8366,13 @@
           <w:rFonts w:asciiTheme="majorHAnsi" w:hAnsiTheme="majorHAnsi" w:cstheme="majorHAnsi"/>
         </w:rPr>
       </w:pPr>
+    </w:p>
+    <w:p>
+      <w:pPr>
+        <w:rPr>
+          <w:rFonts w:asciiTheme="majorHAnsi" w:hAnsiTheme="majorHAnsi" w:cstheme="majorHAnsi"/>
+        </w:rPr>
+      </w:pPr>
       <w:r>
         <w:rPr>
           <w:rFonts w:asciiTheme="majorHAnsi" w:hAnsiTheme="majorHAnsi" w:cstheme="majorHAnsi"/>
@@ -8450,6 +8407,12 @@
           <w:rFonts w:asciiTheme="majorHAnsi" w:hAnsiTheme="majorHAnsi" w:cstheme="majorHAnsi"/>
         </w:rPr>
         <w:t>Ouvrir le fichier</w:t>
+      </w:r>
+      <w:r>
+        <w:rPr>
+          <w:rFonts w:asciiTheme="majorHAnsi" w:hAnsiTheme="majorHAnsi" w:cstheme="majorHAnsi"/>
+        </w:rPr>
+        <w:t xml:space="preserve"> + erreur</w:t>
       </w:r>
     </w:p>
     <w:tbl>
@@ -8622,19 +8585,7 @@
               <w:rPr>
                 <w:rFonts w:asciiTheme="majorHAnsi" w:hAnsiTheme="majorHAnsi" w:cstheme="majorHAnsi"/>
               </w:rPr>
-              <w:t xml:space="preserve">L’utilisateur fait un clic </w:t>
-            </w:r>
-            <w:r>
-              <w:rPr>
-                <w:rFonts w:asciiTheme="majorHAnsi" w:hAnsiTheme="majorHAnsi" w:cstheme="majorHAnsi"/>
-              </w:rPr>
-              <w:t>gauche</w:t>
-            </w:r>
-            <w:r>
-              <w:rPr>
-                <w:rFonts w:asciiTheme="majorHAnsi" w:hAnsiTheme="majorHAnsi" w:cstheme="majorHAnsi"/>
-              </w:rPr>
-              <w:t xml:space="preserve"> sur le fichier voulu</w:t>
+              <w:t>L’utilisateur clique sur « Ouvrir le fichier »</w:t>
             </w:r>
           </w:p>
         </w:tc>
@@ -8648,6 +8599,12 @@
                 <w:rFonts w:asciiTheme="majorHAnsi" w:hAnsiTheme="majorHAnsi" w:cstheme="majorHAnsi"/>
               </w:rPr>
             </w:pPr>
+            <w:r>
+              <w:rPr>
+                <w:rFonts w:asciiTheme="majorHAnsi" w:hAnsiTheme="majorHAnsi" w:cstheme="majorHAnsi"/>
+              </w:rPr>
+              <w:t>Aucun fichier n’est sélectionné</w:t>
+            </w:r>
           </w:p>
         </w:tc>
         <w:tc>
@@ -8664,7 +8621,31 @@
               <w:rPr>
                 <w:rFonts w:asciiTheme="majorHAnsi" w:hAnsiTheme="majorHAnsi" w:cstheme="majorHAnsi"/>
               </w:rPr>
-              <w:t xml:space="preserve">Le fichier est sélectionné en bleu </w:t>
+              <w:t>Un message d’erreur indique « </w:t>
+            </w:r>
+            <w:r>
+              <w:rPr>
+                <w:rFonts w:asciiTheme="majorHAnsi" w:hAnsiTheme="majorHAnsi" w:cstheme="majorHAnsi"/>
+              </w:rPr>
+              <w:t xml:space="preserve">Aucun fichier </w:t>
+            </w:r>
+            <w:r>
+              <w:rPr>
+                <w:rFonts w:asciiTheme="majorHAnsi" w:hAnsiTheme="majorHAnsi" w:cstheme="majorHAnsi"/>
+              </w:rPr>
+              <w:t>n</w:t>
+            </w:r>
+            <w:r>
+              <w:rPr>
+                <w:rFonts w:asciiTheme="majorHAnsi" w:hAnsiTheme="majorHAnsi" w:cstheme="majorHAnsi"/>
+              </w:rPr>
+              <w:t>‘a été sélectionné</w:t>
+            </w:r>
+            <w:r>
+              <w:rPr>
+                <w:rFonts w:asciiTheme="majorHAnsi" w:hAnsiTheme="majorHAnsi" w:cstheme="majorHAnsi"/>
+              </w:rPr>
+              <w:t>. »</w:t>
             </w:r>
           </w:p>
         </w:tc>
@@ -8687,25 +8668,31 @@
               <w:rPr>
                 <w:rFonts w:asciiTheme="majorHAnsi" w:hAnsiTheme="majorHAnsi" w:cstheme="majorHAnsi"/>
               </w:rPr>
-              <w:t>L’utilisateur clique sur « </w:t>
-            </w:r>
-            <w:r>
-              <w:rPr>
-                <w:rFonts w:asciiTheme="majorHAnsi" w:hAnsiTheme="majorHAnsi" w:cstheme="majorHAnsi"/>
-              </w:rPr>
-              <w:t>ouvrir</w:t>
-            </w:r>
-            <w:r>
-              <w:rPr>
-                <w:rFonts w:asciiTheme="majorHAnsi" w:hAnsiTheme="majorHAnsi" w:cstheme="majorHAnsi"/>
-              </w:rPr>
-              <w:t xml:space="preserve"> le fichier</w:t>
-            </w:r>
-            <w:r>
-              <w:rPr>
-                <w:rFonts w:asciiTheme="majorHAnsi" w:hAnsiTheme="majorHAnsi" w:cstheme="majorHAnsi"/>
-              </w:rPr>
-              <w:t> »</w:t>
+              <w:t xml:space="preserve">L’utilisateur fait un clic </w:t>
+            </w:r>
+            <w:r>
+              <w:rPr>
+                <w:rFonts w:asciiTheme="majorHAnsi" w:hAnsiTheme="majorHAnsi" w:cstheme="majorHAnsi"/>
+              </w:rPr>
+              <w:t>gauche</w:t>
+            </w:r>
+            <w:r>
+              <w:rPr>
+                <w:rFonts w:asciiTheme="majorHAnsi" w:hAnsiTheme="majorHAnsi" w:cstheme="majorHAnsi"/>
+              </w:rPr>
+              <w:t xml:space="preserve"> sur le</w:t>
+            </w:r>
+            <w:r>
+              <w:rPr>
+                <w:rFonts w:asciiTheme="majorHAnsi" w:hAnsiTheme="majorHAnsi" w:cstheme="majorHAnsi"/>
+              </w:rPr>
+              <w:t xml:space="preserve"> nom du</w:t>
+            </w:r>
+            <w:r>
+              <w:rPr>
+                <w:rFonts w:asciiTheme="majorHAnsi" w:hAnsiTheme="majorHAnsi" w:cstheme="majorHAnsi"/>
+              </w:rPr>
+              <w:t xml:space="preserve"> fichier voulu</w:t>
             </w:r>
           </w:p>
         </w:tc>
@@ -8741,6 +8728,107 @@
               <w:rPr>
                 <w:rFonts w:asciiTheme="majorHAnsi" w:hAnsiTheme="majorHAnsi" w:cstheme="majorHAnsi"/>
               </w:rPr>
+              <w:t xml:space="preserve">nom du </w:t>
+            </w:r>
+            <w:r>
+              <w:rPr>
+                <w:rFonts w:asciiTheme="majorHAnsi" w:hAnsiTheme="majorHAnsi" w:cstheme="majorHAnsi"/>
+              </w:rPr>
+              <w:t xml:space="preserve">fichier est </w:t>
+            </w:r>
+            <w:r>
+              <w:rPr>
+                <w:rFonts w:asciiTheme="majorHAnsi" w:hAnsiTheme="majorHAnsi" w:cstheme="majorHAnsi"/>
+              </w:rPr>
+              <w:t>surligné</w:t>
+            </w:r>
+            <w:r>
+              <w:rPr>
+                <w:rFonts w:asciiTheme="majorHAnsi" w:hAnsiTheme="majorHAnsi" w:cstheme="majorHAnsi"/>
+              </w:rPr>
+              <w:t xml:space="preserve"> en bleu </w:t>
+            </w:r>
+          </w:p>
+        </w:tc>
+      </w:tr>
+      <w:tr>
+        <w:trPr>
+          <w:trHeight w:val="305"/>
+        </w:trPr>
+        <w:tc>
+          <w:tcPr>
+            <w:tcW w:w="4763" w:type="dxa"/>
+          </w:tcPr>
+          <w:p>
+            <w:pPr>
+              <w:rPr>
+                <w:rFonts w:asciiTheme="majorHAnsi" w:hAnsiTheme="majorHAnsi" w:cstheme="majorHAnsi"/>
+              </w:rPr>
+            </w:pPr>
+            <w:r>
+              <w:rPr>
+                <w:rFonts w:asciiTheme="majorHAnsi" w:hAnsiTheme="majorHAnsi" w:cstheme="majorHAnsi"/>
+              </w:rPr>
+              <w:t>L’utilisateur clique sur « </w:t>
+            </w:r>
+            <w:r>
+              <w:rPr>
+                <w:rFonts w:asciiTheme="majorHAnsi" w:hAnsiTheme="majorHAnsi" w:cstheme="majorHAnsi"/>
+              </w:rPr>
+              <w:t>O</w:t>
+            </w:r>
+            <w:r>
+              <w:rPr>
+                <w:rFonts w:asciiTheme="majorHAnsi" w:hAnsiTheme="majorHAnsi" w:cstheme="majorHAnsi"/>
+              </w:rPr>
+              <w:t>uvrir</w:t>
+            </w:r>
+            <w:r>
+              <w:rPr>
+                <w:rFonts w:asciiTheme="majorHAnsi" w:hAnsiTheme="majorHAnsi" w:cstheme="majorHAnsi"/>
+              </w:rPr>
+              <w:t xml:space="preserve"> le fichier</w:t>
+            </w:r>
+            <w:r>
+              <w:rPr>
+                <w:rFonts w:asciiTheme="majorHAnsi" w:hAnsiTheme="majorHAnsi" w:cstheme="majorHAnsi"/>
+              </w:rPr>
+              <w:t> »</w:t>
+            </w:r>
+          </w:p>
+        </w:tc>
+        <w:tc>
+          <w:tcPr>
+            <w:tcW w:w="4766" w:type="dxa"/>
+          </w:tcPr>
+          <w:p>
+            <w:pPr>
+              <w:rPr>
+                <w:rFonts w:asciiTheme="majorHAnsi" w:hAnsiTheme="majorHAnsi" w:cstheme="majorHAnsi"/>
+              </w:rPr>
+            </w:pPr>
+          </w:p>
+        </w:tc>
+        <w:tc>
+          <w:tcPr>
+            <w:tcW w:w="4783" w:type="dxa"/>
+          </w:tcPr>
+          <w:p>
+            <w:pPr>
+              <w:rPr>
+                <w:rFonts w:asciiTheme="majorHAnsi" w:hAnsiTheme="majorHAnsi" w:cstheme="majorHAnsi"/>
+              </w:rPr>
+            </w:pPr>
+            <w:r>
+              <w:rPr>
+                <w:rFonts w:asciiTheme="majorHAnsi" w:hAnsiTheme="majorHAnsi" w:cstheme="majorHAnsi"/>
+              </w:rPr>
+              <w:t xml:space="preserve">Le </w:t>
+            </w:r>
+            <w:r>
+              <w:rPr>
+                <w:rFonts w:asciiTheme="majorHAnsi" w:hAnsiTheme="majorHAnsi" w:cstheme="majorHAnsi"/>
+              </w:rPr>
               <w:t>fichier s’ouvre avec le logiciel utilisé par défaut</w:t>
             </w:r>
           </w:p>
@@ -8766,6 +8854,12 @@
           <w:rFonts w:asciiTheme="majorHAnsi" w:hAnsiTheme="majorHAnsi" w:cstheme="majorHAnsi"/>
         </w:rPr>
         <w:t>Se rendre au lieu réel du fichier dans l’explorateur Windows</w:t>
+      </w:r>
+      <w:r>
+        <w:rPr>
+          <w:rFonts w:asciiTheme="majorHAnsi" w:hAnsiTheme="majorHAnsi" w:cstheme="majorHAnsi"/>
+        </w:rPr>
+        <w:t xml:space="preserve"> + erreur</w:t>
       </w:r>
     </w:p>
     <w:tbl>
@@ -8881,6 +8975,18 @@
                 <w:rFonts w:asciiTheme="majorHAnsi" w:hAnsiTheme="majorHAnsi" w:cstheme="majorHAnsi"/>
               </w:rPr>
             </w:pPr>
+            <w:r>
+              <w:rPr>
+                <w:rFonts w:asciiTheme="majorHAnsi" w:hAnsiTheme="majorHAnsi" w:cstheme="majorHAnsi"/>
+              </w:rPr>
+              <w:t>L’</w:t>
+            </w:r>
+            <w:r>
+              <w:rPr>
+                <w:rFonts w:asciiTheme="majorHAnsi" w:hAnsiTheme="majorHAnsi" w:cstheme="majorHAnsi"/>
+              </w:rPr>
+              <w:t>utilisateur clique sur « Ouvrir le répertoire »</w:t>
+            </w:r>
           </w:p>
         </w:tc>
         <w:tc>
@@ -8897,14 +9003,91 @@
               <w:rPr>
                 <w:rFonts w:asciiTheme="majorHAnsi" w:hAnsiTheme="majorHAnsi" w:cstheme="majorHAnsi"/>
               </w:rPr>
-              <w:t>L’utilisateur a déjà trouvé le fichier qu’il recherchai</w:t>
-            </w:r>
-            <w:r>
-              <w:rPr>
-                <w:rFonts w:asciiTheme="majorHAnsi" w:hAnsiTheme="majorHAnsi" w:cstheme="majorHAnsi"/>
-              </w:rPr>
-              <w:t>t</w:t>
-            </w:r>
+              <w:t>Aucun répertoire n’a été sélectionné</w:t>
+            </w:r>
+          </w:p>
+        </w:tc>
+        <w:tc>
+          <w:tcPr>
+            <w:tcW w:w="4783" w:type="dxa"/>
+          </w:tcPr>
+          <w:p>
+            <w:pPr>
+              <w:rPr>
+                <w:rFonts w:asciiTheme="majorHAnsi" w:hAnsiTheme="majorHAnsi" w:cstheme="majorHAnsi"/>
+              </w:rPr>
+            </w:pPr>
+            <w:r>
+              <w:rPr>
+                <w:rFonts w:asciiTheme="majorHAnsi" w:hAnsiTheme="majorHAnsi" w:cstheme="majorHAnsi"/>
+              </w:rPr>
+              <w:t>Un message d’erreur indique « </w:t>
+            </w:r>
+            <w:r>
+              <w:rPr>
+                <w:rFonts w:asciiTheme="majorHAnsi" w:hAnsiTheme="majorHAnsi" w:cstheme="majorHAnsi"/>
+              </w:rPr>
+              <w:t xml:space="preserve">Aucun </w:t>
+            </w:r>
+            <w:r>
+              <w:rPr>
+                <w:rFonts w:asciiTheme="majorHAnsi" w:hAnsiTheme="majorHAnsi" w:cstheme="majorHAnsi"/>
+              </w:rPr>
+              <w:t>répertoire</w:t>
+            </w:r>
+            <w:r>
+              <w:rPr>
+                <w:rFonts w:asciiTheme="majorHAnsi" w:hAnsiTheme="majorHAnsi" w:cstheme="majorHAnsi"/>
+              </w:rPr>
+              <w:t xml:space="preserve"> </w:t>
+            </w:r>
+            <w:r>
+              <w:rPr>
+                <w:rFonts w:asciiTheme="majorHAnsi" w:hAnsiTheme="majorHAnsi" w:cstheme="majorHAnsi"/>
+              </w:rPr>
+              <w:t>n</w:t>
+            </w:r>
+            <w:r>
+              <w:rPr>
+                <w:rFonts w:asciiTheme="majorHAnsi" w:hAnsiTheme="majorHAnsi" w:cstheme="majorHAnsi"/>
+              </w:rPr>
+              <w:t>‘a été sélectionné. »</w:t>
+            </w:r>
+          </w:p>
+        </w:tc>
+      </w:tr>
+      <w:tr>
+        <w:trPr>
+          <w:trHeight w:val="305"/>
+        </w:trPr>
+        <w:tc>
+          <w:tcPr>
+            <w:tcW w:w="4763" w:type="dxa"/>
+          </w:tcPr>
+          <w:p>
+            <w:pPr>
+              <w:rPr>
+                <w:rFonts w:asciiTheme="majorHAnsi" w:hAnsiTheme="majorHAnsi" w:cstheme="majorHAnsi"/>
+              </w:rPr>
+            </w:pPr>
+            <w:r>
+              <w:rPr>
+                <w:rFonts w:asciiTheme="majorHAnsi" w:hAnsiTheme="majorHAnsi" w:cstheme="majorHAnsi"/>
+              </w:rPr>
+              <w:t>L’utilisateur sélectionne un dossier</w:t>
+            </w:r>
+          </w:p>
+        </w:tc>
+        <w:tc>
+          <w:tcPr>
+            <w:tcW w:w="4766" w:type="dxa"/>
+          </w:tcPr>
+          <w:p>
+            <w:pPr>
+              <w:rPr>
+                <w:rFonts w:asciiTheme="majorHAnsi" w:hAnsiTheme="majorHAnsi" w:cstheme="majorHAnsi"/>
+              </w:rPr>
+            </w:pPr>
           </w:p>
         </w:tc>
         <w:tc>
@@ -8932,25 +9115,32 @@
             <w:pPr>
               <w:rPr>
                 <w:rFonts w:asciiTheme="majorHAnsi" w:hAnsiTheme="majorHAnsi" w:cstheme="majorHAnsi"/>
+                <w:lang w:val="fr-CH"/>
               </w:rPr>
             </w:pPr>
             <w:r>
               <w:rPr>
                 <w:rFonts w:asciiTheme="majorHAnsi" w:hAnsiTheme="majorHAnsi" w:cstheme="majorHAnsi"/>
               </w:rPr>
-              <w:t xml:space="preserve">L’utilisateur fait un clic </w:t>
-            </w:r>
-            <w:r>
-              <w:rPr>
-                <w:rFonts w:asciiTheme="majorHAnsi" w:hAnsiTheme="majorHAnsi" w:cstheme="majorHAnsi"/>
-              </w:rPr>
-              <w:t>gauche</w:t>
-            </w:r>
-            <w:r>
-              <w:rPr>
-                <w:rFonts w:asciiTheme="majorHAnsi" w:hAnsiTheme="majorHAnsi" w:cstheme="majorHAnsi"/>
-              </w:rPr>
-              <w:t xml:space="preserve"> sur le fichier voulu</w:t>
+              <w:t>L’utilisateur clique sur « </w:t>
+            </w:r>
+            <w:r>
+              <w:rPr>
+                <w:rFonts w:asciiTheme="majorHAnsi" w:hAnsiTheme="majorHAnsi" w:cstheme="majorHAnsi"/>
+              </w:rPr>
+              <w:t>O</w:t>
+            </w:r>
+            <w:r>
+              <w:rPr>
+                <w:rFonts w:asciiTheme="majorHAnsi" w:hAnsiTheme="majorHAnsi" w:cstheme="majorHAnsi"/>
+              </w:rPr>
+              <w:t>uvrir le répertoire</w:t>
+            </w:r>
+            <w:r>
+              <w:rPr>
+                <w:rFonts w:asciiTheme="majorHAnsi" w:hAnsiTheme="majorHAnsi" w:cstheme="majorHAnsi"/>
+              </w:rPr>
+              <w:t> »</w:t>
             </w:r>
           </w:p>
         </w:tc>
@@ -8962,8 +9152,16 @@
             <w:pPr>
               <w:rPr>
                 <w:rFonts w:asciiTheme="majorHAnsi" w:hAnsiTheme="majorHAnsi" w:cstheme="majorHAnsi"/>
+                <w:lang w:val="fr-CH"/>
               </w:rPr>
             </w:pPr>
+            <w:r>
+              <w:rPr>
+                <w:rFonts w:asciiTheme="majorHAnsi" w:hAnsiTheme="majorHAnsi" w:cstheme="majorHAnsi"/>
+                <w:lang w:val="fr-CH"/>
+              </w:rPr>
+              <w:t>Aucun fichier n’est sélectionné</w:t>
+            </w:r>
           </w:p>
         </w:tc>
         <w:tc>
@@ -8980,7 +9178,7 @@
               <w:rPr>
                 <w:rFonts w:asciiTheme="majorHAnsi" w:hAnsiTheme="majorHAnsi" w:cstheme="majorHAnsi"/>
               </w:rPr>
-              <w:t>Le fichier est sélectionné en bleu</w:t>
+              <w:t>L’explorateur Windows s’ouvre est affiche le contenu du répertoire</w:t>
             </w:r>
           </w:p>
         </w:tc>
@@ -8997,26 +9195,13 @@
             <w:pPr>
               <w:rPr>
                 <w:rFonts w:asciiTheme="majorHAnsi" w:hAnsiTheme="majorHAnsi" w:cstheme="majorHAnsi"/>
-                <w:lang w:val="fr-CH"/>
               </w:rPr>
             </w:pPr>
             <w:r>
               <w:rPr>
                 <w:rFonts w:asciiTheme="majorHAnsi" w:hAnsiTheme="majorHAnsi" w:cstheme="majorHAnsi"/>
               </w:rPr>
-              <w:t>L’utilisateur clique sur « </w:t>
-            </w:r>
-            <w:r>
-              <w:rPr>
-                <w:rFonts w:asciiTheme="majorHAnsi" w:hAnsiTheme="majorHAnsi" w:cstheme="majorHAnsi"/>
-              </w:rPr>
-              <w:t>ouvrir le répertoire</w:t>
-            </w:r>
-            <w:r>
-              <w:rPr>
-                <w:rFonts w:asciiTheme="majorHAnsi" w:hAnsiTheme="majorHAnsi" w:cstheme="majorHAnsi"/>
-              </w:rPr>
-              <w:t> »</w:t>
+              <w:t>L’utilisateur ferme l’explorateur Windows, clique sur un fichier puis clique sur « Ouvrir le répertoire »</w:t>
             </w:r>
           </w:p>
         </w:tc>
@@ -9031,6 +9216,34 @@
                 <w:lang w:val="fr-CH"/>
               </w:rPr>
             </w:pPr>
+            <w:r>
+              <w:rPr>
+                <w:rFonts w:asciiTheme="majorHAnsi" w:hAnsiTheme="majorHAnsi" w:cstheme="majorHAnsi"/>
+                <w:lang w:val="fr-CH"/>
+              </w:rPr>
+              <w:t>Un</w:t>
+            </w:r>
+            <w:r>
+              <w:rPr>
+                <w:rFonts w:asciiTheme="majorHAnsi" w:hAnsiTheme="majorHAnsi" w:cstheme="majorHAnsi"/>
+                <w:lang w:val="fr-CH"/>
+              </w:rPr>
+              <w:t xml:space="preserve"> fichier </w:t>
+            </w:r>
+            <w:r>
+              <w:rPr>
+                <w:rFonts w:asciiTheme="majorHAnsi" w:hAnsiTheme="majorHAnsi" w:cstheme="majorHAnsi"/>
+                <w:lang w:val="fr-CH"/>
+              </w:rPr>
+              <w:t>e</w:t>
+            </w:r>
+            <w:r>
+              <w:rPr>
+                <w:rFonts w:asciiTheme="majorHAnsi" w:hAnsiTheme="majorHAnsi" w:cstheme="majorHAnsi"/>
+                <w:lang w:val="fr-CH"/>
+              </w:rPr>
+              <w:t>st sélectionné</w:t>
+            </w:r>
           </w:p>
         </w:tc>
         <w:tc>
@@ -9047,7 +9260,13 @@
               <w:rPr>
                 <w:rFonts w:asciiTheme="majorHAnsi" w:hAnsiTheme="majorHAnsi" w:cstheme="majorHAnsi"/>
               </w:rPr>
-              <w:t>L’explorateur Windows s’ouvre est affiche le contenu du répertoire</w:t>
+              <w:t xml:space="preserve">L’explorateur Windows s’ouvre </w:t>
+            </w:r>
+            <w:r>
+              <w:rPr>
+                <w:rFonts w:asciiTheme="majorHAnsi" w:hAnsiTheme="majorHAnsi" w:cstheme="majorHAnsi"/>
+              </w:rPr>
+              <w:t>et un focus sur le fichier sélectionné est fait</w:t>
             </w:r>
           </w:p>
         </w:tc>
@@ -9336,7 +9555,23 @@
                 <w:color w:val="000000" w:themeColor="text1"/>
                 <w:lang w:val="fr-CH"/>
               </w:rPr>
-              <w:t>Il clique sur le bouton « ouvrir le répertoire »</w:t>
+              <w:t>Il clique sur le bouton « </w:t>
+            </w:r>
+            <w:r>
+              <w:rPr>
+                <w:rFonts w:asciiTheme="majorHAnsi" w:hAnsiTheme="majorHAnsi" w:cstheme="majorHAnsi"/>
+                <w:color w:val="000000" w:themeColor="text1"/>
+                <w:lang w:val="fr-CH"/>
+              </w:rPr>
+              <w:t>O</w:t>
+            </w:r>
+            <w:r>
+              <w:rPr>
+                <w:rFonts w:asciiTheme="majorHAnsi" w:hAnsiTheme="majorHAnsi" w:cstheme="majorHAnsi"/>
+                <w:color w:val="000000" w:themeColor="text1"/>
+                <w:lang w:val="fr-CH"/>
+              </w:rPr>
+              <w:t>uvrir le répertoire »</w:t>
             </w:r>
           </w:p>
         </w:tc>
@@ -9395,7 +9630,16 @@
                 <w:rFonts w:asciiTheme="majorHAnsi" w:hAnsiTheme="majorHAnsi" w:cstheme="majorHAnsi"/>
                 <w:color w:val="000000" w:themeColor="text1"/>
               </w:rPr>
-              <w:t xml:space="preserve">L’utilisateur clique sur la croix rouge de la nouvelle fenêtre </w:t>
+              <w:t>L’utilisateur clique sur la croix rouge de la nouvelle fenê</w:t>
+            </w:r>
+            <w:bookmarkStart w:id="16" w:name="_GoBack"/>
+            <w:bookmarkEnd w:id="16"/>
+            <w:r>
+              <w:rPr>
+                <w:rFonts w:asciiTheme="majorHAnsi" w:hAnsiTheme="majorHAnsi" w:cstheme="majorHAnsi"/>
+                <w:color w:val="000000" w:themeColor="text1"/>
+              </w:rPr>
+              <w:t xml:space="preserve">tre </w:t>
             </w:r>
           </w:p>
         </w:tc>
@@ -13424,7 +13668,7 @@
         <w:sz w:val="16"/>
         <w:szCs w:val="16"/>
       </w:rPr>
-      <w:t>19</w:t>
+      <w:t>18</w:t>
     </w:r>
     <w:r>
       <w:rPr>
@@ -17261,7 +17505,7 @@
 </file>
 
 <file path=customXml/itemProps1.xml><?xml version="1.0" encoding="utf-8"?>
-<ds:datastoreItem xmlns:ds="http://schemas.openxmlformats.org/officeDocument/2006/customXml" ds:itemID="{FD512D08-E931-4C56-B8B1-643AEE7B8480}">
+<ds:datastoreItem xmlns:ds="http://schemas.openxmlformats.org/officeDocument/2006/customXml" ds:itemID="{CE31E4C5-0FE4-4513-92C5-EF97A38F546A}">
   <ds:schemaRefs>
     <ds:schemaRef ds:uri="http://schemas.openxmlformats.org/officeDocument/2006/bibliography"/>
   </ds:schemaRefs>

</xml_diff>

<commit_message>
Fix bug when delete button open folder bug
</commit_message>
<xml_diff>
--- a/Documentation/doc_projet.docx
+++ b/Documentation/doc_projet.docx
@@ -4869,17 +4869,19 @@
     </w:p>
     <w:p>
       <w:pPr>
-        <w:pStyle w:val="Titre3"/>
-        <w:rPr>
-          <w:rFonts w:asciiTheme="majorHAnsi" w:hAnsiTheme="majorHAnsi" w:cstheme="majorHAnsi"/>
+        <w:pStyle w:val="Titre2"/>
+        <w:rPr>
+          <w:rFonts w:asciiTheme="majorHAnsi" w:hAnsiTheme="majorHAnsi" w:cstheme="majorHAnsi"/>
+          <w:i/>
+          <w:iCs/>
         </w:rPr>
       </w:pPr>
       <w:bookmarkStart w:id="6" w:name="_Toc531861532"/>
       <w:r>
         <w:rPr>
           <w:rFonts w:asciiTheme="majorHAnsi" w:hAnsiTheme="majorHAnsi" w:cstheme="majorHAnsi"/>
-          <w:noProof/>
-          <w:lang w:val="fr-CH" w:eastAsia="fr-CH"/>
+          <w:i/>
+          <w:iCs/>
         </w:rPr>
         <w:drawing>
           <wp:anchor distT="0" distB="0" distL="114300" distR="114300" simplePos="0" relativeHeight="251663360" behindDoc="0" locked="0" layoutInCell="1" allowOverlap="1" wp14:anchorId="6B0845B0" wp14:editId="4C4C5EDC">
@@ -4940,6 +4942,8 @@
       <w:r>
         <w:rPr>
           <w:rFonts w:asciiTheme="majorHAnsi" w:hAnsiTheme="majorHAnsi" w:cstheme="majorHAnsi"/>
+          <w:i/>
+          <w:iCs/>
         </w:rPr>
         <w:t>Vue d’ensemble</w:t>
       </w:r>
@@ -6930,24 +6934,14 @@
     </w:p>
     <w:p>
       <w:pPr>
-        <w:pStyle w:val="Titre3"/>
-        <w:numPr>
-          <w:ilvl w:val="2"/>
-          <w:numId w:val="21"/>
-        </w:numPr>
-        <w:rPr>
-          <w:rFonts w:asciiTheme="majorHAnsi" w:hAnsiTheme="majorHAnsi" w:cstheme="majorHAnsi"/>
-        </w:rPr>
-      </w:pPr>
-      <w:bookmarkStart w:id="16" w:name="_Toc531861538"/>
-      <w:bookmarkStart w:id="17" w:name="_Toc528913929"/>
-      <w:r>
-        <w:rPr>
-          <w:rFonts w:asciiTheme="majorHAnsi" w:hAnsiTheme="majorHAnsi" w:cstheme="majorHAnsi"/>
-        </w:rPr>
+        <w:pStyle w:val="Titre2"/>
+      </w:pPr>
+      <w:bookmarkStart w:id="16" w:name="_Toc528913929"/>
+      <w:bookmarkStart w:id="17" w:name="_Toc531861538"/>
+      <w:r>
         <w:t>Use cases / Scénarios</w:t>
       </w:r>
-      <w:bookmarkEnd w:id="17"/>
+      <w:bookmarkEnd w:id="16"/>
     </w:p>
     <w:p>
       <w:pPr>
@@ -7028,64 +7022,17 @@
     </w:p>
     <w:p>
       <w:pPr>
+        <w:pStyle w:val="Titre3"/>
+      </w:pPr>
+      <w:r>
+        <w:t>Trier des fichiers</w:t>
+      </w:r>
+    </w:p>
+    <w:p>
+      <w:pPr>
         <w:pStyle w:val="Titre4"/>
-        <w:numPr>
-          <w:ilvl w:val="3"/>
-          <w:numId w:val="21"/>
-        </w:numPr>
-        <w:rPr>
-          <w:rFonts w:asciiTheme="majorHAnsi" w:hAnsiTheme="majorHAnsi" w:cstheme="majorHAnsi"/>
-        </w:rPr>
-      </w:pPr>
-      <w:r>
-        <w:rPr>
-          <w:rFonts w:asciiTheme="majorHAnsi" w:hAnsiTheme="majorHAnsi" w:cstheme="majorHAnsi"/>
-        </w:rPr>
-        <w:t>Scénarios</w:t>
-      </w:r>
-      <w:bookmarkStart w:id="18" w:name="_GoBack"/>
-      <w:bookmarkEnd w:id="18"/>
-    </w:p>
-    <w:p>
-      <w:pPr>
-        <w:rPr>
-          <w:rFonts w:asciiTheme="majorHAnsi" w:hAnsiTheme="majorHAnsi" w:cstheme="majorHAnsi"/>
-        </w:rPr>
-      </w:pPr>
-    </w:p>
-    <w:p>
-      <w:pPr>
-        <w:pStyle w:val="Titre5"/>
-        <w:numPr>
-          <w:ilvl w:val="4"/>
-          <w:numId w:val="21"/>
-        </w:numPr>
-        <w:rPr>
-          <w:rFonts w:asciiTheme="majorHAnsi" w:hAnsiTheme="majorHAnsi" w:cstheme="majorHAnsi"/>
-        </w:rPr>
-      </w:pPr>
-      <w:r>
-        <w:rPr>
-          <w:rFonts w:asciiTheme="majorHAnsi" w:hAnsiTheme="majorHAnsi" w:cstheme="majorHAnsi"/>
-        </w:rPr>
-        <w:t>Trier des fichiers</w:t>
-      </w:r>
-    </w:p>
-    <w:p>
-      <w:pPr>
-        <w:pStyle w:val="Titre6"/>
-        <w:numPr>
-          <w:ilvl w:val="5"/>
-          <w:numId w:val="21"/>
-        </w:numPr>
-        <w:rPr>
-          <w:rFonts w:asciiTheme="majorHAnsi" w:hAnsiTheme="majorHAnsi" w:cstheme="majorHAnsi"/>
-        </w:rPr>
-      </w:pPr>
-      <w:r>
-        <w:rPr>
-          <w:rFonts w:asciiTheme="majorHAnsi" w:hAnsiTheme="majorHAnsi" w:cstheme="majorHAnsi"/>
-        </w:rPr>
+      </w:pPr>
+      <w:r>
         <w:t>Aucun critère sélectionné méthode 1</w:t>
       </w:r>
     </w:p>
@@ -7378,19 +7325,9 @@
     </w:p>
     <w:p>
       <w:pPr>
-        <w:pStyle w:val="Titre6"/>
-        <w:numPr>
-          <w:ilvl w:val="5"/>
-          <w:numId w:val="21"/>
-        </w:numPr>
-        <w:rPr>
-          <w:rFonts w:asciiTheme="majorHAnsi" w:hAnsiTheme="majorHAnsi" w:cstheme="majorHAnsi"/>
-        </w:rPr>
-      </w:pPr>
-      <w:r>
-        <w:rPr>
-          <w:rFonts w:asciiTheme="majorHAnsi" w:hAnsiTheme="majorHAnsi" w:cstheme="majorHAnsi"/>
-        </w:rPr>
+        <w:pStyle w:val="Titre4"/>
+      </w:pPr>
+      <w:r>
         <w:t>Aucun critère sélectionné méthode 2 + erreurs</w:t>
       </w:r>
     </w:p>
@@ -7762,19 +7699,9 @@
     </w:p>
     <w:p>
       <w:pPr>
-        <w:pStyle w:val="Titre6"/>
-        <w:numPr>
-          <w:ilvl w:val="5"/>
-          <w:numId w:val="21"/>
-        </w:numPr>
-        <w:rPr>
-          <w:rFonts w:asciiTheme="majorHAnsi" w:hAnsiTheme="majorHAnsi" w:cstheme="majorHAnsi"/>
-        </w:rPr>
-      </w:pPr>
-      <w:r>
-        <w:rPr>
-          <w:rFonts w:asciiTheme="majorHAnsi" w:hAnsiTheme="majorHAnsi" w:cstheme="majorHAnsi"/>
-        </w:rPr>
+        <w:pStyle w:val="Titre4"/>
+      </w:pPr>
+      <w:r>
         <w:lastRenderedPageBreak/>
         <w:t>Dossier vide</w:t>
       </w:r>
@@ -8068,37 +7995,17 @@
     </w:p>
     <w:p>
       <w:pPr>
-        <w:pStyle w:val="Titre5"/>
-        <w:numPr>
-          <w:ilvl w:val="4"/>
-          <w:numId w:val="21"/>
-        </w:numPr>
-        <w:rPr>
-          <w:rFonts w:asciiTheme="majorHAnsi" w:hAnsiTheme="majorHAnsi" w:cstheme="majorHAnsi"/>
-        </w:rPr>
-      </w:pPr>
-      <w:r>
-        <w:rPr>
-          <w:rFonts w:asciiTheme="majorHAnsi" w:hAnsiTheme="majorHAnsi" w:cstheme="majorHAnsi"/>
-        </w:rPr>
+        <w:pStyle w:val="Titre3"/>
+      </w:pPr>
+      <w:r>
         <w:t>Retrouver des fichiers</w:t>
       </w:r>
     </w:p>
     <w:p>
       <w:pPr>
-        <w:pStyle w:val="Titre6"/>
-        <w:numPr>
-          <w:ilvl w:val="5"/>
-          <w:numId w:val="21"/>
-        </w:numPr>
-        <w:rPr>
-          <w:rFonts w:asciiTheme="majorHAnsi" w:hAnsiTheme="majorHAnsi" w:cstheme="majorHAnsi"/>
-        </w:rPr>
-      </w:pPr>
-      <w:r>
-        <w:rPr>
-          <w:rFonts w:asciiTheme="majorHAnsi" w:hAnsiTheme="majorHAnsi" w:cstheme="majorHAnsi"/>
-        </w:rPr>
+        <w:pStyle w:val="Titre4"/>
+      </w:pPr>
+      <w:r>
         <w:t>Recherche d’un fichier spécifique + erreur</w:t>
       </w:r>
     </w:p>
@@ -8609,38 +8516,18 @@
     </w:p>
     <w:p>
       <w:pPr>
-        <w:pStyle w:val="Titre5"/>
-        <w:numPr>
-          <w:ilvl w:val="4"/>
-          <w:numId w:val="21"/>
-        </w:numPr>
-        <w:rPr>
-          <w:rFonts w:asciiTheme="majorHAnsi" w:hAnsiTheme="majorHAnsi" w:cstheme="majorHAnsi"/>
-        </w:rPr>
-      </w:pPr>
-      <w:r>
-        <w:rPr>
-          <w:rFonts w:asciiTheme="majorHAnsi" w:hAnsiTheme="majorHAnsi" w:cstheme="majorHAnsi"/>
-        </w:rPr>
+        <w:pStyle w:val="Titre3"/>
+      </w:pPr>
+      <w:r>
         <w:lastRenderedPageBreak/>
         <w:t>Interagir avec des fichiers</w:t>
       </w:r>
     </w:p>
     <w:p>
       <w:pPr>
-        <w:pStyle w:val="Titre6"/>
-        <w:numPr>
-          <w:ilvl w:val="5"/>
-          <w:numId w:val="21"/>
-        </w:numPr>
-        <w:rPr>
-          <w:rFonts w:asciiTheme="majorHAnsi" w:hAnsiTheme="majorHAnsi" w:cstheme="majorHAnsi"/>
-        </w:rPr>
-      </w:pPr>
-      <w:r>
-        <w:rPr>
-          <w:rFonts w:asciiTheme="majorHAnsi" w:hAnsiTheme="majorHAnsi" w:cstheme="majorHAnsi"/>
-        </w:rPr>
+        <w:pStyle w:val="Titre4"/>
+      </w:pPr>
+      <w:r>
         <w:t>Ouvrir le fichier + erreur</w:t>
       </w:r>
     </w:p>
@@ -9066,19 +8953,9 @@
     </w:p>
     <w:p>
       <w:pPr>
-        <w:pStyle w:val="Titre6"/>
-        <w:numPr>
-          <w:ilvl w:val="5"/>
-          <w:numId w:val="21"/>
-        </w:numPr>
-        <w:rPr>
-          <w:rFonts w:asciiTheme="majorHAnsi" w:hAnsiTheme="majorHAnsi" w:cstheme="majorHAnsi"/>
-        </w:rPr>
-      </w:pPr>
-      <w:r>
-        <w:rPr>
-          <w:rFonts w:asciiTheme="majorHAnsi" w:hAnsiTheme="majorHAnsi" w:cstheme="majorHAnsi"/>
-        </w:rPr>
+        <w:pStyle w:val="Titre4"/>
+      </w:pPr>
+      <w:r>
         <w:t>Se rendre au lieu réel du fichier dans l’explorateur Windows + erreur</w:t>
       </w:r>
     </w:p>
@@ -9531,21 +9408,9 @@
     </w:p>
     <w:p>
       <w:pPr>
-        <w:pStyle w:val="Titre6"/>
-        <w:numPr>
-          <w:ilvl w:val="5"/>
-          <w:numId w:val="21"/>
-        </w:numPr>
-        <w:rPr>
-          <w:rFonts w:asciiTheme="majorHAnsi" w:hAnsiTheme="majorHAnsi" w:cstheme="majorHAnsi"/>
-          <w:color w:val="000000" w:themeColor="text1"/>
-        </w:rPr>
-      </w:pPr>
-      <w:r>
-        <w:rPr>
-          <w:rFonts w:asciiTheme="majorHAnsi" w:hAnsiTheme="majorHAnsi" w:cstheme="majorHAnsi"/>
-          <w:color w:val="000000" w:themeColor="text1"/>
-        </w:rPr>
+        <w:pStyle w:val="Titre4"/>
+      </w:pPr>
+      <w:r>
         <w:lastRenderedPageBreak/>
         <w:t>Fermer la fenêtre</w:t>
       </w:r>
@@ -9985,7 +9850,7 @@
           <w:ilvl w:val="0"/>
           <w:numId w:val="0"/>
         </w:numPr>
-        <w:ind w:left="720"/>
+        <w:ind w:left="720" w:hanging="720"/>
         <w:rPr>
           <w:rFonts w:asciiTheme="majorHAnsi" w:hAnsiTheme="majorHAnsi" w:cstheme="majorHAnsi"/>
         </w:rPr>
@@ -10000,31 +9865,15 @@
     </w:p>
     <w:p>
       <w:pPr>
-        <w:pStyle w:val="Titre3"/>
-        <w:numPr>
-          <w:ilvl w:val="0"/>
-          <w:numId w:val="0"/>
-        </w:numPr>
-        <w:ind w:left="720"/>
-        <w:rPr>
-          <w:rFonts w:asciiTheme="majorHAnsi" w:hAnsiTheme="majorHAnsi" w:cstheme="majorHAnsi"/>
-        </w:rPr>
-      </w:pPr>
-    </w:p>
-    <w:p>
-      <w:pPr>
-        <w:pStyle w:val="Titre3"/>
-        <w:rPr>
-          <w:rFonts w:asciiTheme="majorHAnsi" w:hAnsiTheme="majorHAnsi" w:cstheme="majorHAnsi"/>
-        </w:rPr>
-      </w:pPr>
-      <w:r>
-        <w:rPr>
-          <w:rFonts w:asciiTheme="majorHAnsi" w:hAnsiTheme="majorHAnsi" w:cstheme="majorHAnsi"/>
-        </w:rPr>
+        <w:pStyle w:val="Titre2"/>
+      </w:pPr>
+      <w:bookmarkStart w:id="18" w:name="_GoBack"/>
+      <w:bookmarkEnd w:id="18"/>
+      <w:r>
+        <w:lastRenderedPageBreak/>
         <w:t>Maquettes</w:t>
       </w:r>
-      <w:bookmarkEnd w:id="16"/>
+      <w:bookmarkEnd w:id="17"/>
     </w:p>
     <w:p>
       <w:pPr>
@@ -15700,7 +15549,7 @@
   <w:abstractNum w:abstractNumId="16" w15:restartNumberingAfterBreak="0">
     <w:nsid w:val="7B193736"/>
     <w:multiLevelType w:val="multilevel"/>
-    <w:tmpl w:val="9A145EAA"/>
+    <w:tmpl w:val="35B24D3E"/>
     <w:lvl w:ilvl="0">
       <w:start w:val="1"/>
       <w:numFmt w:val="decimal"/>
@@ -15744,6 +15593,54 @@
         </w:tabs>
         <w:ind w:left="720" w:hanging="720"/>
       </w:pPr>
+      <w:rPr>
+        <w:b w:val="0"/>
+        <w:bCs w:val="0"/>
+        <w:i w:val="0"/>
+        <w:iCs w:val="0"/>
+        <w:caps w:val="0"/>
+        <w:smallCaps w:val="0"/>
+        <w:strike w:val="0"/>
+        <w:dstrike w:val="0"/>
+        <w:outline w:val="0"/>
+        <w:shadow w:val="0"/>
+        <w:emboss w:val="0"/>
+        <w:imprint w:val="0"/>
+        <w:noProof w:val="0"/>
+        <w:vanish w:val="0"/>
+        <w:spacing w:val="0"/>
+        <w:kern w:val="0"/>
+        <w:position w:val="0"/>
+        <w:u w:val="none"/>
+        <w:effect w:val="none"/>
+        <w:vertAlign w:val="baseline"/>
+        <w:em w:val="none"/>
+        <w:specVanish w:val="0"/>
+        <w14:glow w14:rad="0">
+          <w14:srgbClr w14:val="000000"/>
+        </w14:glow>
+        <w14:shadow w14:blurRad="0" w14:dist="0" w14:dir="0" w14:sx="0" w14:sy="0" w14:kx="0" w14:ky="0" w14:algn="none">
+          <w14:srgbClr w14:val="000000"/>
+        </w14:shadow>
+        <w14:reflection w14:blurRad="0" w14:stA="0" w14:stPos="0" w14:endA="0" w14:endPos="0" w14:dist="0" w14:dir="0" w14:fadeDir="0" w14:sx="0" w14:sy="0" w14:kx="0" w14:ky="0" w14:algn="none"/>
+        <w14:textOutline w14:w="0" w14:cap="rnd" w14:cmpd="sng" w14:algn="ctr">
+          <w14:noFill/>
+          <w14:prstDash w14:val="solid"/>
+          <w14:bevel/>
+        </w14:textOutline>
+        <w14:scene3d>
+          <w14:camera w14:prst="orthographicFront"/>
+          <w14:lightRig w14:rig="threePt" w14:dir="t">
+            <w14:rot w14:lat="0" w14:lon="0" w14:rev="0"/>
+          </w14:lightRig>
+        </w14:scene3d>
+        <w14:props3d w14:extrusionH="0" w14:contourW="0" w14:prstMaterial="none"/>
+        <w14:ligatures w14:val="none"/>
+        <w14:numForm w14:val="default"/>
+        <w14:numSpacing w14:val="default"/>
+        <w14:stylisticSets/>
+        <w14:cntxtAlts w14:val="0"/>
+      </w:rPr>
     </w:lvl>
     <w:lvl w:ilvl="3">
       <w:start w:val="1"/>
@@ -16056,15 +15953,9 @@
   </w:num>
   <w:num w:numId="22">
     <w:abstractNumId w:val="7"/>
-    <w:lvlOverride w:ilvl="0"/>
-    <w:lvlOverride w:ilvl="1"/>
-    <w:lvlOverride w:ilvl="2"/>
-    <w:lvlOverride w:ilvl="3"/>
-    <w:lvlOverride w:ilvl="4"/>
-    <w:lvlOverride w:ilvl="5"/>
-    <w:lvlOverride w:ilvl="6"/>
-    <w:lvlOverride w:ilvl="7"/>
-    <w:lvlOverride w:ilvl="8"/>
+  </w:num>
+  <w:num w:numId="23">
+    <w:abstractNumId w:val="16"/>
   </w:num>
   <w:numIdMacAtCleanup w:val="13"/>
 </w:numbering>
@@ -17630,7 +17521,7 @@
 </file>
 
 <file path=customXml/itemProps1.xml><?xml version="1.0" encoding="utf-8"?>
-<ds:datastoreItem xmlns:ds="http://schemas.openxmlformats.org/officeDocument/2006/customXml" ds:itemID="{3151435C-AE83-4C4E-A50B-751A9CE6A24A}">
+<ds:datastoreItem xmlns:ds="http://schemas.openxmlformats.org/officeDocument/2006/customXml" ds:itemID="{86FEE8E3-BDFB-4081-BFE4-6E6918785D26}">
   <ds:schemaRefs>
     <ds:schemaRef ds:uri="http://schemas.openxmlformats.org/officeDocument/2006/bibliography"/>
   </ds:schemaRefs>

</xml_diff>

<commit_message>
Modifier quelques paragraphes et ajouter quelques lignes dans certains chapitres
</commit_message>
<xml_diff>
--- a/Documentation/doc_projet.docx
+++ b/Documentation/doc_projet.docx
@@ -3416,7 +3416,21 @@
           <w:rFonts w:asciiTheme="majorHAnsi" w:hAnsiTheme="majorHAnsi" w:cstheme="majorHAnsi"/>
           <w:iCs/>
         </w:rPr>
-        <w:t>Elève :</w:t>
+        <w:t>Elève</w:t>
+      </w:r>
+      <w:r>
+        <w:rPr>
+          <w:rFonts w:asciiTheme="majorHAnsi" w:hAnsiTheme="majorHAnsi" w:cstheme="majorHAnsi"/>
+          <w:iCs/>
+        </w:rPr>
+        <w:t>s</w:t>
+      </w:r>
+      <w:r>
+        <w:rPr>
+          <w:rFonts w:asciiTheme="majorHAnsi" w:hAnsiTheme="majorHAnsi" w:cstheme="majorHAnsi"/>
+          <w:iCs/>
+        </w:rPr>
+        <w:t> :</w:t>
       </w:r>
     </w:p>
     <w:p>
@@ -4195,21 +4209,14 @@
           <w:rFonts w:asciiTheme="majorHAnsi" w:hAnsiTheme="majorHAnsi" w:cstheme="majorHAnsi"/>
           <w:szCs w:val="14"/>
         </w:rPr>
-        <w:t xml:space="preserve">, la semaine avant les vacances de </w:t>
+        <w:t xml:space="preserve"> le rendu.</w:t>
       </w:r>
       <w:r>
         <w:rPr>
           <w:rFonts w:asciiTheme="majorHAnsi" w:hAnsiTheme="majorHAnsi" w:cstheme="majorHAnsi"/>
           <w:szCs w:val="14"/>
         </w:rPr>
-        <w:t>N</w:t>
-      </w:r>
-      <w:r>
-        <w:rPr>
-          <w:rFonts w:asciiTheme="majorHAnsi" w:hAnsiTheme="majorHAnsi" w:cstheme="majorHAnsi"/>
-          <w:szCs w:val="14"/>
-        </w:rPr>
-        <w:t xml:space="preserve">oël.  </w:t>
+        <w:t xml:space="preserve">  </w:t>
       </w:r>
     </w:p>
     <w:p>
@@ -4882,6 +4889,8 @@
           <w:rFonts w:asciiTheme="majorHAnsi" w:hAnsiTheme="majorHAnsi" w:cstheme="majorHAnsi"/>
           <w:i/>
           <w:iCs/>
+          <w:noProof/>
+          <w:lang w:val="fr-CH" w:eastAsia="fr-CH"/>
         </w:rPr>
         <w:drawing>
           <wp:anchor distT="0" distB="0" distL="114300" distR="114300" simplePos="0" relativeHeight="251663360" behindDoc="0" locked="0" layoutInCell="1" allowOverlap="1" wp14:anchorId="6B0845B0" wp14:editId="4C4C5EDC">
@@ -5093,7 +5102,19 @@
         <w:rPr>
           <w:rFonts w:asciiTheme="majorHAnsi" w:hAnsiTheme="majorHAnsi" w:cstheme="majorHAnsi"/>
         </w:rPr>
-        <w:t>llons la tester afin de contrôler qu’elle est fonctionnelle est rapide.</w:t>
+        <w:t xml:space="preserve">llons la tester afin de contrôler qu’elle </w:t>
+      </w:r>
+      <w:r>
+        <w:rPr>
+          <w:rFonts w:asciiTheme="majorHAnsi" w:hAnsiTheme="majorHAnsi" w:cstheme="majorHAnsi"/>
+        </w:rPr>
+        <w:t>soit</w:t>
+      </w:r>
+      <w:r>
+        <w:rPr>
+          <w:rFonts w:asciiTheme="majorHAnsi" w:hAnsiTheme="majorHAnsi" w:cstheme="majorHAnsi"/>
+        </w:rPr>
+        <w:t xml:space="preserve"> fonctionnelle et rapide.</w:t>
       </w:r>
     </w:p>
     <w:p>
@@ -10200,7 +10221,21 @@
           <w:rFonts w:asciiTheme="majorHAnsi" w:hAnsiTheme="majorHAnsi" w:cstheme="majorHAnsi"/>
           <w:iCs/>
         </w:rPr>
-        <w:t>Le dossier documentation :</w:t>
+        <w:t>Le dossier documentation</w:t>
+      </w:r>
+      <w:r>
+        <w:rPr>
+          <w:rFonts w:asciiTheme="majorHAnsi" w:hAnsiTheme="majorHAnsi" w:cstheme="majorHAnsi"/>
+          <w:iCs/>
+        </w:rPr>
+        <w:t xml:space="preserve"> contient</w:t>
+      </w:r>
+      <w:r>
+        <w:rPr>
+          <w:rFonts w:asciiTheme="majorHAnsi" w:hAnsiTheme="majorHAnsi" w:cstheme="majorHAnsi"/>
+          <w:iCs/>
+        </w:rPr>
+        <w:t> :</w:t>
       </w:r>
     </w:p>
     <w:p>
@@ -10220,14 +10255,14 @@
           <w:rFonts w:asciiTheme="majorHAnsi" w:hAnsiTheme="majorHAnsi" w:cstheme="majorHAnsi"/>
           <w:iCs/>
         </w:rPr>
-        <w:t>C</w:t>
-      </w:r>
-      <w:r>
-        <w:rPr>
-          <w:rFonts w:asciiTheme="majorHAnsi" w:hAnsiTheme="majorHAnsi" w:cstheme="majorHAnsi"/>
-          <w:iCs/>
-        </w:rPr>
-        <w:t xml:space="preserve">ontient la documentation du projet, les images, le cahier des charges pour les clients. </w:t>
+        <w:t xml:space="preserve">La </w:t>
+      </w:r>
+      <w:r>
+        <w:rPr>
+          <w:rFonts w:asciiTheme="majorHAnsi" w:hAnsiTheme="majorHAnsi" w:cstheme="majorHAnsi"/>
+          <w:iCs/>
+        </w:rPr>
+        <w:t xml:space="preserve">documentation du projet, les images, le cahier des charges pour les clients. </w:t>
       </w:r>
     </w:p>
     <w:p>
@@ -10247,37 +10282,51 @@
           <w:rFonts w:asciiTheme="majorHAnsi" w:hAnsiTheme="majorHAnsi" w:cstheme="majorHAnsi"/>
           <w:iCs/>
         </w:rPr>
-        <w:t>C</w:t>
-      </w:r>
-      <w:r>
-        <w:rPr>
-          <w:rFonts w:asciiTheme="majorHAnsi" w:hAnsiTheme="majorHAnsi" w:cstheme="majorHAnsi"/>
-          <w:iCs/>
-        </w:rPr>
-        <w:t xml:space="preserve">ontient aussi la maquette du site, que nous avons réalisé. </w:t>
-      </w:r>
-    </w:p>
-    <w:p>
-      <w:pPr>
-        <w:rPr>
-          <w:rFonts w:asciiTheme="majorHAnsi" w:hAnsiTheme="majorHAnsi" w:cstheme="majorHAnsi"/>
-          <w:iCs/>
-        </w:rPr>
-      </w:pPr>
-    </w:p>
-    <w:p>
-      <w:pPr>
-        <w:rPr>
-          <w:rFonts w:asciiTheme="majorHAnsi" w:hAnsiTheme="majorHAnsi" w:cstheme="majorHAnsi"/>
-          <w:iCs/>
-        </w:rPr>
-      </w:pPr>
-      <w:r>
-        <w:rPr>
-          <w:rFonts w:asciiTheme="majorHAnsi" w:hAnsiTheme="majorHAnsi" w:cstheme="majorHAnsi"/>
-          <w:iCs/>
-        </w:rPr>
-        <w:t>Le dossier finder :</w:t>
+        <w:t>A</w:t>
+      </w:r>
+      <w:r>
+        <w:rPr>
+          <w:rFonts w:asciiTheme="majorHAnsi" w:hAnsiTheme="majorHAnsi" w:cstheme="majorHAnsi"/>
+          <w:iCs/>
+        </w:rPr>
+        <w:t xml:space="preserve">ussi la maquette du site, que nous avons réalisé. </w:t>
+      </w:r>
+    </w:p>
+    <w:p>
+      <w:pPr>
+        <w:rPr>
+          <w:rFonts w:asciiTheme="majorHAnsi" w:hAnsiTheme="majorHAnsi" w:cstheme="majorHAnsi"/>
+          <w:iCs/>
+        </w:rPr>
+      </w:pPr>
+    </w:p>
+    <w:p>
+      <w:pPr>
+        <w:rPr>
+          <w:rFonts w:asciiTheme="majorHAnsi" w:hAnsiTheme="majorHAnsi" w:cstheme="majorHAnsi"/>
+          <w:iCs/>
+        </w:rPr>
+      </w:pPr>
+      <w:r>
+        <w:rPr>
+          <w:rFonts w:asciiTheme="majorHAnsi" w:hAnsiTheme="majorHAnsi" w:cstheme="majorHAnsi"/>
+          <w:iCs/>
+        </w:rPr>
+        <w:t>Le dossier finder </w:t>
+      </w:r>
+      <w:r>
+        <w:rPr>
+          <w:rFonts w:asciiTheme="majorHAnsi" w:hAnsiTheme="majorHAnsi" w:cstheme="majorHAnsi"/>
+          <w:iCs/>
+        </w:rPr>
+        <w:t xml:space="preserve">contient </w:t>
+      </w:r>
+      <w:r>
+        <w:rPr>
+          <w:rFonts w:asciiTheme="majorHAnsi" w:hAnsiTheme="majorHAnsi" w:cstheme="majorHAnsi"/>
+          <w:iCs/>
+        </w:rPr>
+        <w:t>:</w:t>
       </w:r>
     </w:p>
     <w:p>
@@ -10297,14 +10346,14 @@
           <w:rFonts w:asciiTheme="majorHAnsi" w:hAnsiTheme="majorHAnsi" w:cstheme="majorHAnsi"/>
           <w:iCs/>
         </w:rPr>
-        <w:t>C</w:t>
-      </w:r>
-      <w:r>
-        <w:rPr>
-          <w:rFonts w:asciiTheme="majorHAnsi" w:hAnsiTheme="majorHAnsi" w:cstheme="majorHAnsi"/>
-          <w:iCs/>
-        </w:rPr>
-        <w:t>ontient toute notre application que nous avons développé avec Visual Studio.</w:t>
+        <w:t>T</w:t>
+      </w:r>
+      <w:r>
+        <w:rPr>
+          <w:rFonts w:asciiTheme="majorHAnsi" w:hAnsiTheme="majorHAnsi" w:cstheme="majorHAnsi"/>
+          <w:iCs/>
+        </w:rPr>
+        <w:t>oute notre application que nous avons développé avec Visual Studio.</w:t>
       </w:r>
     </w:p>
     <w:p>
@@ -10324,37 +10373,51 @@
           <w:rFonts w:asciiTheme="majorHAnsi" w:hAnsiTheme="majorHAnsi" w:cstheme="majorHAnsi"/>
           <w:iCs/>
         </w:rPr>
-        <w:t>C</w:t>
-      </w:r>
-      <w:r>
-        <w:rPr>
-          <w:rFonts w:asciiTheme="majorHAnsi" w:hAnsiTheme="majorHAnsi" w:cstheme="majorHAnsi"/>
-          <w:iCs/>
-        </w:rPr>
-        <w:t>ontient des autres sous-dossiers qui contiennent les packages que nous avons utilisés, les classes et l’exécutable de l’application.</w:t>
-      </w:r>
-    </w:p>
-    <w:p>
-      <w:pPr>
-        <w:rPr>
-          <w:rFonts w:asciiTheme="majorHAnsi" w:hAnsiTheme="majorHAnsi" w:cstheme="majorHAnsi"/>
-          <w:iCs/>
-        </w:rPr>
-      </w:pPr>
-    </w:p>
-    <w:p>
-      <w:pPr>
-        <w:rPr>
-          <w:rFonts w:asciiTheme="majorHAnsi" w:hAnsiTheme="majorHAnsi" w:cstheme="majorHAnsi"/>
-          <w:iCs/>
-        </w:rPr>
-      </w:pPr>
-      <w:r>
-        <w:rPr>
-          <w:rFonts w:asciiTheme="majorHAnsi" w:hAnsiTheme="majorHAnsi" w:cstheme="majorHAnsi"/>
-          <w:iCs/>
-        </w:rPr>
-        <w:t>Le dossier journal de travail :</w:t>
+        <w:t>D</w:t>
+      </w:r>
+      <w:r>
+        <w:rPr>
+          <w:rFonts w:asciiTheme="majorHAnsi" w:hAnsiTheme="majorHAnsi" w:cstheme="majorHAnsi"/>
+          <w:iCs/>
+        </w:rPr>
+        <w:t>es autres sous-dossiers qui contiennent les packages que nous avons utilisés, les classes et l’exécutable de l’application.</w:t>
+      </w:r>
+    </w:p>
+    <w:p>
+      <w:pPr>
+        <w:rPr>
+          <w:rFonts w:asciiTheme="majorHAnsi" w:hAnsiTheme="majorHAnsi" w:cstheme="majorHAnsi"/>
+          <w:iCs/>
+        </w:rPr>
+      </w:pPr>
+    </w:p>
+    <w:p>
+      <w:pPr>
+        <w:rPr>
+          <w:rFonts w:asciiTheme="majorHAnsi" w:hAnsiTheme="majorHAnsi" w:cstheme="majorHAnsi"/>
+          <w:iCs/>
+        </w:rPr>
+      </w:pPr>
+      <w:r>
+        <w:rPr>
+          <w:rFonts w:asciiTheme="majorHAnsi" w:hAnsiTheme="majorHAnsi" w:cstheme="majorHAnsi"/>
+          <w:iCs/>
+        </w:rPr>
+        <w:t>Le dossier journal de travail </w:t>
+      </w:r>
+      <w:r>
+        <w:rPr>
+          <w:rFonts w:asciiTheme="majorHAnsi" w:hAnsiTheme="majorHAnsi" w:cstheme="majorHAnsi"/>
+          <w:iCs/>
+        </w:rPr>
+        <w:t xml:space="preserve">contient </w:t>
+      </w:r>
+      <w:r>
+        <w:rPr>
+          <w:rFonts w:asciiTheme="majorHAnsi" w:hAnsiTheme="majorHAnsi" w:cstheme="majorHAnsi"/>
+          <w:iCs/>
+        </w:rPr>
+        <w:t>:</w:t>
       </w:r>
     </w:p>
     <w:p>
@@ -10374,14 +10437,14 @@
           <w:rFonts w:asciiTheme="majorHAnsi" w:hAnsiTheme="majorHAnsi" w:cstheme="majorHAnsi"/>
           <w:iCs/>
         </w:rPr>
-        <w:t>C</w:t>
-      </w:r>
-      <w:r>
-        <w:rPr>
-          <w:rFonts w:asciiTheme="majorHAnsi" w:hAnsiTheme="majorHAnsi" w:cstheme="majorHAnsi"/>
-          <w:iCs/>
-        </w:rPr>
-        <w:t xml:space="preserve">ontient le journal de travail </w:t>
+        <w:t>L</w:t>
+      </w:r>
+      <w:r>
+        <w:rPr>
+          <w:rFonts w:asciiTheme="majorHAnsi" w:hAnsiTheme="majorHAnsi" w:cstheme="majorHAnsi"/>
+          <w:iCs/>
+        </w:rPr>
+        <w:t xml:space="preserve">e journal de travail </w:t>
       </w:r>
       <w:r>
         <w:rPr>
@@ -10818,7 +10881,84 @@
           <w:rFonts w:asciiTheme="majorHAnsi" w:hAnsiTheme="majorHAnsi" w:cstheme="majorHAnsi"/>
           <w:iCs/>
         </w:rPr>
-        <w:t xml:space="preserve">des fichiers (environ 500) de tous types (pdf, xlsx, docx, doc, pptx, png, php, js, html, log, etc…), ils contiennent tous du texte et certains sont volumineux. Les tests ont été réalisé en suivant les use cases, et nous avons également continué de tester les fonctionnalités qui fonctionnaient. </w:t>
+        <w:t xml:space="preserve">des fichiers (environ 500) de tous types (pdf, xlsx, docx, doc, pptx, png, php, js, html, log, etc…), ils contiennent tous du texte et certains sont </w:t>
+      </w:r>
+      <w:r>
+        <w:rPr>
+          <w:rFonts w:asciiTheme="majorHAnsi" w:hAnsiTheme="majorHAnsi" w:cstheme="majorHAnsi"/>
+          <w:iCs/>
+        </w:rPr>
+        <w:t xml:space="preserve">plus </w:t>
+      </w:r>
+      <w:r>
+        <w:rPr>
+          <w:rFonts w:asciiTheme="majorHAnsi" w:hAnsiTheme="majorHAnsi" w:cstheme="majorHAnsi"/>
+          <w:iCs/>
+        </w:rPr>
+        <w:t>volumineux</w:t>
+      </w:r>
+      <w:r>
+        <w:rPr>
+          <w:rFonts w:asciiTheme="majorHAnsi" w:hAnsiTheme="majorHAnsi" w:cstheme="majorHAnsi"/>
+          <w:iCs/>
+        </w:rPr>
+        <w:t xml:space="preserve"> que d’autres</w:t>
+      </w:r>
+      <w:r>
+        <w:rPr>
+          <w:rFonts w:asciiTheme="majorHAnsi" w:hAnsiTheme="majorHAnsi" w:cstheme="majorHAnsi"/>
+          <w:iCs/>
+        </w:rPr>
+        <w:t>. Les tests ont été réalisé</w:t>
+      </w:r>
+      <w:r>
+        <w:rPr>
+          <w:rFonts w:asciiTheme="majorHAnsi" w:hAnsiTheme="majorHAnsi" w:cstheme="majorHAnsi"/>
+          <w:iCs/>
+        </w:rPr>
+        <w:t>s</w:t>
+      </w:r>
+      <w:r>
+        <w:rPr>
+          <w:rFonts w:asciiTheme="majorHAnsi" w:hAnsiTheme="majorHAnsi" w:cstheme="majorHAnsi"/>
+          <w:iCs/>
+        </w:rPr>
+        <w:t xml:space="preserve"> en suivant les use cases, </w:t>
+      </w:r>
+      <w:r>
+        <w:rPr>
+          <w:rFonts w:asciiTheme="majorHAnsi" w:hAnsiTheme="majorHAnsi" w:cstheme="majorHAnsi"/>
+          <w:iCs/>
+        </w:rPr>
+        <w:t>même lorsque la fonctionnalité était terminée, nous avons</w:t>
+      </w:r>
+      <w:r>
+        <w:rPr>
+          <w:rFonts w:asciiTheme="majorHAnsi" w:hAnsiTheme="majorHAnsi" w:cstheme="majorHAnsi"/>
+          <w:iCs/>
+        </w:rPr>
+        <w:t xml:space="preserve"> continué de vérifier </w:t>
+      </w:r>
+      <w:r>
+        <w:rPr>
+          <w:rFonts w:asciiTheme="majorHAnsi" w:hAnsiTheme="majorHAnsi" w:cstheme="majorHAnsi"/>
+          <w:iCs/>
+        </w:rPr>
+        <w:t>de temps à autre si elle était toujours opérationnelle ou s’il y avait un conflit</w:t>
+      </w:r>
+      <w:r>
+        <w:rPr>
+          <w:rFonts w:asciiTheme="majorHAnsi" w:hAnsiTheme="majorHAnsi" w:cstheme="majorHAnsi"/>
+          <w:iCs/>
+        </w:rPr>
+        <w:t xml:space="preserve"> lors de l’implémentation ou d’une factorisation du code</w:t>
+      </w:r>
+      <w:r>
+        <w:rPr>
+          <w:rFonts w:asciiTheme="majorHAnsi" w:hAnsiTheme="majorHAnsi" w:cstheme="majorHAnsi"/>
+          <w:iCs/>
+        </w:rPr>
+        <w:t xml:space="preserve">. </w:t>
       </w:r>
       <w:r>
         <w:rPr>
@@ -10832,39 +10972,72 @@
           <w:rFonts w:asciiTheme="majorHAnsi" w:hAnsiTheme="majorHAnsi" w:cstheme="majorHAnsi"/>
           <w:iCs/>
         </w:rPr>
-        <w:t xml:space="preserve"> ont également été effectués sur d’autre PC et nous avons fait tester </w:t>
-      </w:r>
-      <w:bookmarkStart w:id="27" w:name="_GoBack"/>
-      <w:bookmarkEnd w:id="27"/>
-      <w:r>
-        <w:rPr>
-          <w:rFonts w:asciiTheme="majorHAnsi" w:hAnsiTheme="majorHAnsi" w:cstheme="majorHAnsi"/>
-          <w:iCs/>
-        </w:rPr>
-        <w:t>nos applications a des camarades de classe.</w:t>
-      </w:r>
-    </w:p>
-    <w:p>
-      <w:pPr>
-        <w:rPr>
-          <w:rFonts w:asciiTheme="majorHAnsi" w:hAnsiTheme="majorHAnsi" w:cstheme="majorHAnsi"/>
-          <w:iCs/>
-        </w:rPr>
-      </w:pPr>
-    </w:p>
-    <w:p>
-      <w:pPr>
-        <w:rPr>
-          <w:rFonts w:asciiTheme="majorHAnsi" w:hAnsiTheme="majorHAnsi" w:cstheme="majorHAnsi"/>
-          <w:iCs/>
-        </w:rPr>
-      </w:pPr>
-      <w:r>
-        <w:rPr>
-          <w:rFonts w:asciiTheme="majorHAnsi" w:hAnsiTheme="majorHAnsi" w:cstheme="majorHAnsi"/>
-          <w:iCs/>
-        </w:rPr>
-        <w:t>Lorsque nous sommes arrivés en fin de projet, nous avons créé 14'000 fichiers afin de tester notre application.</w:t>
+        <w:t xml:space="preserve"> ont également été effectués sur d’autre </w:t>
+      </w:r>
+      <w:r>
+        <w:rPr>
+          <w:rFonts w:asciiTheme="majorHAnsi" w:hAnsiTheme="majorHAnsi" w:cstheme="majorHAnsi"/>
+          <w:iCs/>
+        </w:rPr>
+        <w:t>PC et nous avons fait tester notre</w:t>
+      </w:r>
+      <w:r>
+        <w:rPr>
+          <w:rFonts w:asciiTheme="majorHAnsi" w:hAnsiTheme="majorHAnsi" w:cstheme="majorHAnsi"/>
+          <w:iCs/>
+        </w:rPr>
+        <w:t xml:space="preserve"> application</w:t>
+      </w:r>
+      <w:r>
+        <w:rPr>
+          <w:rFonts w:asciiTheme="majorHAnsi" w:hAnsiTheme="majorHAnsi" w:cstheme="majorHAnsi"/>
+          <w:iCs/>
+        </w:rPr>
+        <w:t xml:space="preserve"> à</w:t>
+      </w:r>
+      <w:r>
+        <w:rPr>
+          <w:rFonts w:asciiTheme="majorHAnsi" w:hAnsiTheme="majorHAnsi" w:cstheme="majorHAnsi"/>
+          <w:iCs/>
+        </w:rPr>
+        <w:t xml:space="preserve"> des camarades de classe.</w:t>
+      </w:r>
+    </w:p>
+    <w:p>
+      <w:pPr>
+        <w:rPr>
+          <w:rFonts w:asciiTheme="majorHAnsi" w:hAnsiTheme="majorHAnsi" w:cstheme="majorHAnsi"/>
+          <w:iCs/>
+        </w:rPr>
+      </w:pPr>
+    </w:p>
+    <w:p>
+      <w:pPr>
+        <w:rPr>
+          <w:rFonts w:asciiTheme="majorHAnsi" w:hAnsiTheme="majorHAnsi" w:cstheme="majorHAnsi"/>
+          <w:iCs/>
+        </w:rPr>
+      </w:pPr>
+      <w:r>
+        <w:rPr>
+          <w:rFonts w:asciiTheme="majorHAnsi" w:hAnsiTheme="majorHAnsi" w:cstheme="majorHAnsi"/>
+          <w:iCs/>
+        </w:rPr>
+        <w:t xml:space="preserve">Lorsque nous sommes arrivés en fin de projet, nous avons créé 14'000 fichiers afin de tester </w:t>
+      </w:r>
+      <w:r>
+        <w:rPr>
+          <w:rFonts w:asciiTheme="majorHAnsi" w:hAnsiTheme="majorHAnsi" w:cstheme="majorHAnsi"/>
+          <w:iCs/>
+        </w:rPr>
+        <w:t xml:space="preserve">la robustesse et la rapidité de </w:t>
+      </w:r>
+      <w:r>
+        <w:rPr>
+          <w:rFonts w:asciiTheme="majorHAnsi" w:hAnsiTheme="majorHAnsi" w:cstheme="majorHAnsi"/>
+          <w:iCs/>
+        </w:rPr>
+        <w:t>notre application.</w:t>
       </w:r>
     </w:p>
     <w:p/>
@@ -11926,8 +12099,8 @@
           <w:rFonts w:asciiTheme="majorHAnsi" w:hAnsiTheme="majorHAnsi" w:cstheme="majorHAnsi"/>
         </w:rPr>
       </w:pPr>
-      <w:bookmarkStart w:id="28" w:name="_Toc25553322"/>
-      <w:bookmarkStart w:id="29" w:name="_Toc71691026"/>
+      <w:bookmarkStart w:id="27" w:name="_Toc25553322"/>
+      <w:bookmarkStart w:id="28" w:name="_Toc71691026"/>
       <w:r>
         <w:rPr>
           <w:rFonts w:asciiTheme="majorHAnsi" w:hAnsiTheme="majorHAnsi" w:cstheme="majorHAnsi"/>
@@ -11966,7 +12139,7 @@
           <w:iCs/>
         </w:rPr>
       </w:pPr>
-      <w:bookmarkStart w:id="30" w:name="_Toc531861542"/>
+      <w:bookmarkStart w:id="29" w:name="_Toc531861542"/>
       <w:r>
         <w:rPr>
           <w:rFonts w:asciiTheme="majorHAnsi" w:hAnsiTheme="majorHAnsi" w:cstheme="majorHAnsi"/>
@@ -11975,17 +12148,17 @@
         </w:rPr>
         <w:t xml:space="preserve">Erreurs </w:t>
       </w:r>
+      <w:bookmarkEnd w:id="27"/>
+      <w:r>
+        <w:rPr>
+          <w:rFonts w:asciiTheme="majorHAnsi" w:hAnsiTheme="majorHAnsi" w:cstheme="majorHAnsi"/>
+          <w:i/>
+          <w:iCs/>
+        </w:rPr>
+        <w:t>restantes</w:t>
+      </w:r>
       <w:bookmarkEnd w:id="28"/>
-      <w:r>
-        <w:rPr>
-          <w:rFonts w:asciiTheme="majorHAnsi" w:hAnsiTheme="majorHAnsi" w:cstheme="majorHAnsi"/>
-          <w:i/>
-          <w:iCs/>
-        </w:rPr>
-        <w:t>restantes</w:t>
-      </w:r>
       <w:bookmarkEnd w:id="29"/>
-      <w:bookmarkEnd w:id="30"/>
       <w:r>
         <w:rPr>
           <w:rFonts w:asciiTheme="majorHAnsi" w:hAnsiTheme="majorHAnsi" w:cstheme="majorHAnsi"/>
@@ -12005,18 +12178,88 @@
     </w:p>
     <w:p>
       <w:pPr>
+        <w:rPr>
+          <w:rFonts w:asciiTheme="majorHAnsi" w:hAnsiTheme="majorHAnsi" w:cstheme="majorHAnsi"/>
+          <w:iCs/>
+        </w:rPr>
+      </w:pPr>
+      <w:r>
+        <w:rPr>
+          <w:rFonts w:asciiTheme="majorHAnsi" w:hAnsiTheme="majorHAnsi" w:cstheme="majorHAnsi"/>
+          <w:iCs/>
+        </w:rPr>
+        <w:t xml:space="preserve">Il n’a a priori pas d’erreurs restantes, mais nous pouvons énumérer quelques améliorations à entreprendre. Notamment le fait de pouvoir lire le contenu d’un fichier PowerPoint lorsque nous mettons un mot-clé dans les tris. </w:t>
+      </w:r>
+    </w:p>
+    <w:p>
+      <w:pPr>
+        <w:rPr>
+          <w:rFonts w:asciiTheme="majorHAnsi" w:hAnsiTheme="majorHAnsi" w:cstheme="majorHAnsi"/>
+          <w:iCs/>
+        </w:rPr>
+      </w:pPr>
+    </w:p>
+    <w:p>
+      <w:pPr>
+        <w:rPr>
+          <w:rFonts w:asciiTheme="majorHAnsi" w:hAnsiTheme="majorHAnsi" w:cstheme="majorHAnsi"/>
+          <w:iCs/>
+        </w:rPr>
+      </w:pPr>
+      <w:r>
+        <w:rPr>
+          <w:rFonts w:asciiTheme="majorHAnsi" w:hAnsiTheme="majorHAnsi" w:cstheme="majorHAnsi"/>
+          <w:iCs/>
+        </w:rPr>
+        <w:t>Une autre amélioration serait d’améliorer la rapidité lorsqu’il y a 14'000 fichier, en testant linQ, par exemple</w:t>
+      </w:r>
+      <w:r>
+        <w:rPr>
+          <w:rFonts w:asciiTheme="majorHAnsi" w:hAnsiTheme="majorHAnsi" w:cstheme="majorHAnsi"/>
+          <w:iCs/>
+        </w:rPr>
+        <w:t> ?</w:t>
+      </w:r>
+    </w:p>
+    <w:p>
+      <w:pPr>
+        <w:rPr>
+          <w:rFonts w:asciiTheme="majorHAnsi" w:hAnsiTheme="majorHAnsi" w:cstheme="majorHAnsi"/>
+          <w:iCs/>
+        </w:rPr>
+      </w:pPr>
+    </w:p>
+    <w:p>
+      <w:pPr>
+        <w:rPr>
+          <w:rFonts w:asciiTheme="majorHAnsi" w:hAnsiTheme="majorHAnsi" w:cstheme="majorHAnsi"/>
+          <w:iCs/>
+        </w:rPr>
+      </w:pPr>
+    </w:p>
+    <w:p>
+      <w:pPr>
+        <w:rPr>
+          <w:rFonts w:asciiTheme="majorHAnsi" w:hAnsiTheme="majorHAnsi" w:cstheme="majorHAnsi"/>
+          <w:iCs/>
+        </w:rPr>
+      </w:pPr>
+    </w:p>
+    <w:p>
+      <w:pPr>
         <w:ind w:left="426"/>
         <w:rPr>
           <w:rFonts w:asciiTheme="majorHAnsi" w:hAnsiTheme="majorHAnsi" w:cstheme="majorHAnsi"/>
           <w:i/>
         </w:rPr>
       </w:pPr>
-      <w:bookmarkStart w:id="31" w:name="_Toc25553323"/>
-      <w:r>
-        <w:rPr>
-          <w:rFonts w:asciiTheme="majorHAnsi" w:hAnsiTheme="majorHAnsi" w:cstheme="majorHAnsi"/>
-          <w:i/>
-        </w:rPr>
+      <w:bookmarkStart w:id="30" w:name="_Toc25553323"/>
+      <w:r>
+        <w:rPr>
+          <w:rFonts w:asciiTheme="majorHAnsi" w:hAnsiTheme="majorHAnsi" w:cstheme="majorHAnsi"/>
+          <w:i/>
+        </w:rPr>
+        <w:lastRenderedPageBreak/>
         <w:t xml:space="preserve">S'il reste encore des erreurs: </w:t>
       </w:r>
     </w:p>
@@ -12066,7 +12309,7 @@
         </w:rPr>
         <w:t>Conséquences sur l'utilisation du produit</w:t>
       </w:r>
-      <w:bookmarkEnd w:id="31"/>
+      <w:bookmarkEnd w:id="30"/>
     </w:p>
     <w:p>
       <w:pPr>
@@ -12128,9 +12371,9 @@
           <w:iCs/>
         </w:rPr>
       </w:pPr>
-      <w:bookmarkStart w:id="32" w:name="_Toc25553326"/>
-      <w:bookmarkStart w:id="33" w:name="_Toc71691029"/>
-      <w:bookmarkStart w:id="34" w:name="_Toc531861543"/>
+      <w:bookmarkStart w:id="31" w:name="_Toc25553326"/>
+      <w:bookmarkStart w:id="32" w:name="_Toc71691029"/>
+      <w:bookmarkStart w:id="33" w:name="_Toc531861543"/>
       <w:r>
         <w:rPr>
           <w:rFonts w:asciiTheme="majorHAnsi" w:hAnsiTheme="majorHAnsi" w:cstheme="majorHAnsi"/>
@@ -12139,17 +12382,17 @@
         </w:rPr>
         <w:t>Liste des documents</w:t>
       </w:r>
+      <w:bookmarkEnd w:id="31"/>
+      <w:r>
+        <w:rPr>
+          <w:rFonts w:asciiTheme="majorHAnsi" w:hAnsiTheme="majorHAnsi" w:cstheme="majorHAnsi"/>
+          <w:i/>
+          <w:iCs/>
+        </w:rPr>
+        <w:t xml:space="preserve"> fournis</w:t>
+      </w:r>
       <w:bookmarkEnd w:id="32"/>
-      <w:r>
-        <w:rPr>
-          <w:rFonts w:asciiTheme="majorHAnsi" w:hAnsiTheme="majorHAnsi" w:cstheme="majorHAnsi"/>
-          <w:i/>
-          <w:iCs/>
-        </w:rPr>
-        <w:t xml:space="preserve"> fournis</w:t>
-      </w:r>
       <w:bookmarkEnd w:id="33"/>
-      <w:bookmarkEnd w:id="34"/>
     </w:p>
     <w:p>
       <w:pPr>
@@ -12280,9 +12523,17 @@
           <w:rFonts w:asciiTheme="majorHAnsi" w:hAnsiTheme="majorHAnsi" w:cstheme="majorHAnsi"/>
           <w:iCs/>
         </w:rPr>
-        <w:lastRenderedPageBreak/>
         <w:t xml:space="preserve">Le lien vers notre répertoire sur GitHub </w:t>
       </w:r>
+      <w:r>
+        <w:rPr>
+          <w:rFonts w:asciiTheme="majorHAnsi" w:hAnsiTheme="majorHAnsi" w:cstheme="majorHAnsi"/>
+          <w:iCs/>
+        </w:rPr>
+        <w:t>(qui sera envoyé par mail)</w:t>
+      </w:r>
+      <w:bookmarkStart w:id="34" w:name="_GoBack"/>
+      <w:bookmarkEnd w:id="34"/>
     </w:p>
     <w:p>
       <w:pPr>
@@ -12611,6 +12862,7 @@
           <w:rFonts w:asciiTheme="majorHAnsi" w:hAnsiTheme="majorHAnsi" w:cstheme="majorHAnsi"/>
           <w:color w:val="FF0000"/>
         </w:rPr>
+        <w:lastRenderedPageBreak/>
         <w:t>Pour les objectifs, nous avons réussi à faire la recherche par auteur d’un fichier, la date de création, le nom d’un fichier.</w:t>
       </w:r>
     </w:p>
@@ -13517,7 +13769,7 @@
         <w:sz w:val="16"/>
         <w:szCs w:val="16"/>
       </w:rPr>
-      <w:t>20</w:t>
+      <w:t>18</w:t>
     </w:r>
     <w:r>
       <w:rPr>
@@ -17594,7 +17846,7 @@
 </file>
 
 <file path=customXml/itemProps1.xml><?xml version="1.0" encoding="utf-8"?>
-<ds:datastoreItem xmlns:ds="http://schemas.openxmlformats.org/officeDocument/2006/customXml" ds:itemID="{0E3FC7EE-2CC0-48D6-9E24-52084E9E16EC}">
+<ds:datastoreItem xmlns:ds="http://schemas.openxmlformats.org/officeDocument/2006/customXml" ds:itemID="{0C066486-B123-4291-A0D0-AAF9D0476E4F}">
   <ds:schemaRefs>
     <ds:schemaRef ds:uri="http://schemas.openxmlformats.org/officeDocument/2006/bibliography"/>
   </ds:schemaRefs>

</xml_diff>

<commit_message>
Ajout du manuel d'utilisation
</commit_message>
<xml_diff>
--- a/Documentation/doc_projet.docx
+++ b/Documentation/doc_projet.docx
@@ -268,7 +268,7 @@
         </w:rPr>
         <w:fldChar w:fldCharType="separate"/>
       </w:r>
-      <w:hyperlink w:anchor="_Toc531861526" w:history="1">
+      <w:hyperlink w:anchor="_Toc532300883" w:history="1">
         <w:r>
           <w:rPr>
             <w:rStyle w:val="Lienhypertexte"/>
@@ -308,7 +308,7 @@
           <w:rPr>
             <w:webHidden/>
           </w:rPr>
-          <w:instrText xml:space="preserve"> PAGEREF _Toc531861526 \h </w:instrText>
+          <w:instrText xml:space="preserve"> PAGEREF _Toc532300883 \h </w:instrText>
         </w:r>
         <w:r>
           <w:rPr>
@@ -350,7 +350,7 @@
           <w:lang w:val="fr-CH" w:eastAsia="fr-CH"/>
         </w:rPr>
       </w:pPr>
-      <w:hyperlink w:anchor="_Toc531861527" w:history="1">
+      <w:hyperlink w:anchor="_Toc532300884" w:history="1">
         <w:r>
           <w:rPr>
             <w:rStyle w:val="Lienhypertexte"/>
@@ -399,7 +399,7 @@
             <w:noProof/>
             <w:webHidden/>
           </w:rPr>
-          <w:instrText xml:space="preserve"> PAGEREF _Toc531861527 \h </w:instrText>
+          <w:instrText xml:space="preserve"> PAGEREF _Toc532300884 \h </w:instrText>
         </w:r>
         <w:r>
           <w:rPr>
@@ -445,7 +445,7 @@
           <w:lang w:val="fr-CH" w:eastAsia="fr-CH"/>
         </w:rPr>
       </w:pPr>
-      <w:hyperlink w:anchor="_Toc531861528" w:history="1">
+      <w:hyperlink w:anchor="_Toc532300885" w:history="1">
         <w:r>
           <w:rPr>
             <w:rStyle w:val="Lienhypertexte"/>
@@ -494,7 +494,7 @@
             <w:noProof/>
             <w:webHidden/>
           </w:rPr>
-          <w:instrText xml:space="preserve"> PAGEREF _Toc531861528 \h </w:instrText>
+          <w:instrText xml:space="preserve"> PAGEREF _Toc532300885 \h </w:instrText>
         </w:r>
         <w:r>
           <w:rPr>
@@ -540,7 +540,7 @@
           <w:lang w:val="fr-CH" w:eastAsia="fr-CH"/>
         </w:rPr>
       </w:pPr>
-      <w:hyperlink w:anchor="_Toc531861529" w:history="1">
+      <w:hyperlink w:anchor="_Toc532300886" w:history="1">
         <w:r>
           <w:rPr>
             <w:rStyle w:val="Lienhypertexte"/>
@@ -589,7 +589,7 @@
             <w:noProof/>
             <w:webHidden/>
           </w:rPr>
-          <w:instrText xml:space="preserve"> PAGEREF _Toc531861529 \h </w:instrText>
+          <w:instrText xml:space="preserve"> PAGEREF _Toc532300886 \h </w:instrText>
         </w:r>
         <w:r>
           <w:rPr>
@@ -635,7 +635,7 @@
           <w:lang w:val="fr-CH" w:eastAsia="fr-CH"/>
         </w:rPr>
       </w:pPr>
-      <w:hyperlink w:anchor="_Toc531861530" w:history="1">
+      <w:hyperlink w:anchor="_Toc532300887" w:history="1">
         <w:r>
           <w:rPr>
             <w:rStyle w:val="Lienhypertexte"/>
@@ -684,7 +684,7 @@
             <w:noProof/>
             <w:webHidden/>
           </w:rPr>
-          <w:instrText xml:space="preserve"> PAGEREF _Toc531861530 \h </w:instrText>
+          <w:instrText xml:space="preserve"> PAGEREF _Toc532300887 \h </w:instrText>
         </w:r>
         <w:r>
           <w:rPr>
@@ -725,7 +725,7 @@
           <w:lang w:val="fr-CH" w:eastAsia="fr-CH"/>
         </w:rPr>
       </w:pPr>
-      <w:hyperlink w:anchor="_Toc531861531" w:history="1">
+      <w:hyperlink w:anchor="_Toc532300888" w:history="1">
         <w:r>
           <w:rPr>
             <w:rStyle w:val="Lienhypertexte"/>
@@ -765,7 +765,7 @@
           <w:rPr>
             <w:webHidden/>
           </w:rPr>
-          <w:instrText xml:space="preserve"> PAGEREF _Toc531861531 \h </w:instrText>
+          <w:instrText xml:space="preserve"> PAGEREF _Toc532300888 \h </w:instrText>
         </w:r>
         <w:r>
           <w:rPr>
@@ -786,6 +786,571 @@
         </w:r>
         <w:r>
           <w:rPr>
+            <w:webHidden/>
+          </w:rPr>
+          <w:fldChar w:fldCharType="end"/>
+        </w:r>
+      </w:hyperlink>
+    </w:p>
+    <w:p>
+      <w:pPr>
+        <w:pStyle w:val="TM2"/>
+        <w:tabs>
+          <w:tab w:val="left" w:pos="800"/>
+          <w:tab w:val="right" w:leader="dot" w:pos="9060"/>
+        </w:tabs>
+        <w:rPr>
+          <w:rFonts w:asciiTheme="minorHAnsi" w:eastAsiaTheme="minorEastAsia" w:hAnsiTheme="minorHAnsi" w:cstheme="minorBidi"/>
+          <w:noProof/>
+          <w:sz w:val="22"/>
+          <w:szCs w:val="22"/>
+          <w:lang w:val="fr-CH" w:eastAsia="fr-CH"/>
+        </w:rPr>
+      </w:pPr>
+      <w:hyperlink w:anchor="_Toc532300889" w:history="1">
+        <w:r>
+          <w:rPr>
+            <w:rStyle w:val="Lienhypertexte"/>
+            <w:rFonts w:asciiTheme="majorHAnsi" w:hAnsiTheme="majorHAnsi" w:cstheme="majorHAnsi"/>
+            <w:iCs/>
+            <w:noProof/>
+          </w:rPr>
+          <w:t>2.1</w:t>
+        </w:r>
+        <w:r>
+          <w:rPr>
+            <w:rFonts w:asciiTheme="minorHAnsi" w:eastAsiaTheme="minorEastAsia" w:hAnsiTheme="minorHAnsi" w:cstheme="minorBidi"/>
+            <w:noProof/>
+            <w:sz w:val="22"/>
+            <w:szCs w:val="22"/>
+            <w:lang w:val="fr-CH" w:eastAsia="fr-CH"/>
+          </w:rPr>
+          <w:tab/>
+        </w:r>
+        <w:r>
+          <w:rPr>
+            <w:rStyle w:val="Lienhypertexte"/>
+            <w:rFonts w:asciiTheme="majorHAnsi" w:hAnsiTheme="majorHAnsi" w:cstheme="majorHAnsi"/>
+            <w:i/>
+            <w:iCs/>
+            <w:noProof/>
+          </w:rPr>
+          <w:t>Vue d’ensemble</w:t>
+        </w:r>
+        <w:r>
+          <w:rPr>
+            <w:noProof/>
+            <w:webHidden/>
+          </w:rPr>
+          <w:tab/>
+        </w:r>
+        <w:r>
+          <w:rPr>
+            <w:noProof/>
+            <w:webHidden/>
+          </w:rPr>
+          <w:fldChar w:fldCharType="begin"/>
+        </w:r>
+        <w:r>
+          <w:rPr>
+            <w:noProof/>
+            <w:webHidden/>
+          </w:rPr>
+          <w:instrText xml:space="preserve"> PAGEREF _Toc532300889 \h </w:instrText>
+        </w:r>
+        <w:r>
+          <w:rPr>
+            <w:noProof/>
+            <w:webHidden/>
+          </w:rPr>
+        </w:r>
+        <w:r>
+          <w:rPr>
+            <w:noProof/>
+            <w:webHidden/>
+          </w:rPr>
+          <w:fldChar w:fldCharType="separate"/>
+        </w:r>
+        <w:r>
+          <w:rPr>
+            <w:noProof/>
+            <w:webHidden/>
+          </w:rPr>
+          <w:t>6</w:t>
+        </w:r>
+        <w:r>
+          <w:rPr>
+            <w:noProof/>
+            <w:webHidden/>
+          </w:rPr>
+          <w:fldChar w:fldCharType="end"/>
+        </w:r>
+      </w:hyperlink>
+    </w:p>
+    <w:p>
+      <w:pPr>
+        <w:pStyle w:val="TM2"/>
+        <w:tabs>
+          <w:tab w:val="left" w:pos="800"/>
+          <w:tab w:val="right" w:leader="dot" w:pos="9060"/>
+        </w:tabs>
+        <w:rPr>
+          <w:rFonts w:asciiTheme="minorHAnsi" w:eastAsiaTheme="minorEastAsia" w:hAnsiTheme="minorHAnsi" w:cstheme="minorBidi"/>
+          <w:noProof/>
+          <w:sz w:val="22"/>
+          <w:szCs w:val="22"/>
+          <w:lang w:val="fr-CH" w:eastAsia="fr-CH"/>
+        </w:rPr>
+      </w:pPr>
+      <w:hyperlink w:anchor="_Toc532300890" w:history="1">
+        <w:r>
+          <w:rPr>
+            <w:rStyle w:val="Lienhypertexte"/>
+            <w:rFonts w:asciiTheme="majorHAnsi" w:hAnsiTheme="majorHAnsi" w:cstheme="majorHAnsi"/>
+            <w:iCs/>
+            <w:noProof/>
+          </w:rPr>
+          <w:t>2.2</w:t>
+        </w:r>
+        <w:r>
+          <w:rPr>
+            <w:rFonts w:asciiTheme="minorHAnsi" w:eastAsiaTheme="minorEastAsia" w:hAnsiTheme="minorHAnsi" w:cstheme="minorBidi"/>
+            <w:noProof/>
+            <w:sz w:val="22"/>
+            <w:szCs w:val="22"/>
+            <w:lang w:val="fr-CH" w:eastAsia="fr-CH"/>
+          </w:rPr>
+          <w:tab/>
+        </w:r>
+        <w:r>
+          <w:rPr>
+            <w:rStyle w:val="Lienhypertexte"/>
+            <w:rFonts w:asciiTheme="majorHAnsi" w:hAnsiTheme="majorHAnsi" w:cstheme="majorHAnsi"/>
+            <w:i/>
+            <w:iCs/>
+            <w:noProof/>
+          </w:rPr>
+          <w:t>Stratégie de test</w:t>
+        </w:r>
+        <w:r>
+          <w:rPr>
+            <w:noProof/>
+            <w:webHidden/>
+          </w:rPr>
+          <w:tab/>
+        </w:r>
+        <w:r>
+          <w:rPr>
+            <w:noProof/>
+            <w:webHidden/>
+          </w:rPr>
+          <w:fldChar w:fldCharType="begin"/>
+        </w:r>
+        <w:r>
+          <w:rPr>
+            <w:noProof/>
+            <w:webHidden/>
+          </w:rPr>
+          <w:instrText xml:space="preserve"> PAGEREF _Toc532300890 \h </w:instrText>
+        </w:r>
+        <w:r>
+          <w:rPr>
+            <w:noProof/>
+            <w:webHidden/>
+          </w:rPr>
+        </w:r>
+        <w:r>
+          <w:rPr>
+            <w:noProof/>
+            <w:webHidden/>
+          </w:rPr>
+          <w:fldChar w:fldCharType="separate"/>
+        </w:r>
+        <w:r>
+          <w:rPr>
+            <w:noProof/>
+            <w:webHidden/>
+          </w:rPr>
+          <w:t>6</w:t>
+        </w:r>
+        <w:r>
+          <w:rPr>
+            <w:noProof/>
+            <w:webHidden/>
+          </w:rPr>
+          <w:fldChar w:fldCharType="end"/>
+        </w:r>
+      </w:hyperlink>
+    </w:p>
+    <w:p>
+      <w:pPr>
+        <w:pStyle w:val="TM2"/>
+        <w:tabs>
+          <w:tab w:val="left" w:pos="800"/>
+          <w:tab w:val="right" w:leader="dot" w:pos="9060"/>
+        </w:tabs>
+        <w:rPr>
+          <w:rFonts w:asciiTheme="minorHAnsi" w:eastAsiaTheme="minorEastAsia" w:hAnsiTheme="minorHAnsi" w:cstheme="minorBidi"/>
+          <w:noProof/>
+          <w:sz w:val="22"/>
+          <w:szCs w:val="22"/>
+          <w:lang w:val="fr-CH" w:eastAsia="fr-CH"/>
+        </w:rPr>
+      </w:pPr>
+      <w:hyperlink w:anchor="_Toc532300891" w:history="1">
+        <w:r>
+          <w:rPr>
+            <w:rStyle w:val="Lienhypertexte"/>
+            <w:rFonts w:asciiTheme="majorHAnsi" w:hAnsiTheme="majorHAnsi" w:cstheme="majorHAnsi"/>
+            <w:iCs/>
+            <w:noProof/>
+          </w:rPr>
+          <w:t>2.3</w:t>
+        </w:r>
+        <w:r>
+          <w:rPr>
+            <w:rFonts w:asciiTheme="minorHAnsi" w:eastAsiaTheme="minorEastAsia" w:hAnsiTheme="minorHAnsi" w:cstheme="minorBidi"/>
+            <w:noProof/>
+            <w:sz w:val="22"/>
+            <w:szCs w:val="22"/>
+            <w:lang w:val="fr-CH" w:eastAsia="fr-CH"/>
+          </w:rPr>
+          <w:tab/>
+        </w:r>
+        <w:r>
+          <w:rPr>
+            <w:rStyle w:val="Lienhypertexte"/>
+            <w:rFonts w:asciiTheme="majorHAnsi" w:hAnsiTheme="majorHAnsi" w:cstheme="majorHAnsi"/>
+            <w:i/>
+            <w:noProof/>
+          </w:rPr>
+          <w:t>Risques techniques</w:t>
+        </w:r>
+        <w:r>
+          <w:rPr>
+            <w:noProof/>
+            <w:webHidden/>
+          </w:rPr>
+          <w:tab/>
+        </w:r>
+        <w:r>
+          <w:rPr>
+            <w:noProof/>
+            <w:webHidden/>
+          </w:rPr>
+          <w:fldChar w:fldCharType="begin"/>
+        </w:r>
+        <w:r>
+          <w:rPr>
+            <w:noProof/>
+            <w:webHidden/>
+          </w:rPr>
+          <w:instrText xml:space="preserve"> PAGEREF _Toc532300891 \h </w:instrText>
+        </w:r>
+        <w:r>
+          <w:rPr>
+            <w:noProof/>
+            <w:webHidden/>
+          </w:rPr>
+        </w:r>
+        <w:r>
+          <w:rPr>
+            <w:noProof/>
+            <w:webHidden/>
+          </w:rPr>
+          <w:fldChar w:fldCharType="separate"/>
+        </w:r>
+        <w:r>
+          <w:rPr>
+            <w:noProof/>
+            <w:webHidden/>
+          </w:rPr>
+          <w:t>7</w:t>
+        </w:r>
+        <w:r>
+          <w:rPr>
+            <w:noProof/>
+            <w:webHidden/>
+          </w:rPr>
+          <w:fldChar w:fldCharType="end"/>
+        </w:r>
+      </w:hyperlink>
+    </w:p>
+    <w:p>
+      <w:pPr>
+        <w:pStyle w:val="TM2"/>
+        <w:tabs>
+          <w:tab w:val="left" w:pos="800"/>
+          <w:tab w:val="right" w:leader="dot" w:pos="9060"/>
+        </w:tabs>
+        <w:rPr>
+          <w:rFonts w:asciiTheme="minorHAnsi" w:eastAsiaTheme="minorEastAsia" w:hAnsiTheme="minorHAnsi" w:cstheme="minorBidi"/>
+          <w:noProof/>
+          <w:sz w:val="22"/>
+          <w:szCs w:val="22"/>
+          <w:lang w:val="fr-CH" w:eastAsia="fr-CH"/>
+        </w:rPr>
+      </w:pPr>
+      <w:hyperlink w:anchor="_Toc532300892" w:history="1">
+        <w:r>
+          <w:rPr>
+            <w:rStyle w:val="Lienhypertexte"/>
+            <w:rFonts w:asciiTheme="majorHAnsi" w:hAnsiTheme="majorHAnsi" w:cstheme="majorHAnsi"/>
+            <w:iCs/>
+            <w:noProof/>
+          </w:rPr>
+          <w:t>2.4</w:t>
+        </w:r>
+        <w:r>
+          <w:rPr>
+            <w:rFonts w:asciiTheme="minorHAnsi" w:eastAsiaTheme="minorEastAsia" w:hAnsiTheme="minorHAnsi" w:cstheme="minorBidi"/>
+            <w:noProof/>
+            <w:sz w:val="22"/>
+            <w:szCs w:val="22"/>
+            <w:lang w:val="fr-CH" w:eastAsia="fr-CH"/>
+          </w:rPr>
+          <w:tab/>
+        </w:r>
+        <w:r>
+          <w:rPr>
+            <w:rStyle w:val="Lienhypertexte"/>
+            <w:rFonts w:asciiTheme="majorHAnsi" w:hAnsiTheme="majorHAnsi" w:cstheme="majorHAnsi"/>
+            <w:i/>
+            <w:iCs/>
+            <w:noProof/>
+          </w:rPr>
+          <w:t>Planification</w:t>
+        </w:r>
+        <w:r>
+          <w:rPr>
+            <w:noProof/>
+            <w:webHidden/>
+          </w:rPr>
+          <w:tab/>
+        </w:r>
+        <w:r>
+          <w:rPr>
+            <w:noProof/>
+            <w:webHidden/>
+          </w:rPr>
+          <w:fldChar w:fldCharType="begin"/>
+        </w:r>
+        <w:r>
+          <w:rPr>
+            <w:noProof/>
+            <w:webHidden/>
+          </w:rPr>
+          <w:instrText xml:space="preserve"> PAGEREF _Toc532300892 \h </w:instrText>
+        </w:r>
+        <w:r>
+          <w:rPr>
+            <w:noProof/>
+            <w:webHidden/>
+          </w:rPr>
+        </w:r>
+        <w:r>
+          <w:rPr>
+            <w:noProof/>
+            <w:webHidden/>
+          </w:rPr>
+          <w:fldChar w:fldCharType="separate"/>
+        </w:r>
+        <w:r>
+          <w:rPr>
+            <w:noProof/>
+            <w:webHidden/>
+          </w:rPr>
+          <w:t>8</w:t>
+        </w:r>
+        <w:r>
+          <w:rPr>
+            <w:noProof/>
+            <w:webHidden/>
+          </w:rPr>
+          <w:fldChar w:fldCharType="end"/>
+        </w:r>
+      </w:hyperlink>
+    </w:p>
+    <w:p>
+      <w:pPr>
+        <w:pStyle w:val="TM2"/>
+        <w:tabs>
+          <w:tab w:val="left" w:pos="800"/>
+          <w:tab w:val="right" w:leader="dot" w:pos="9060"/>
+        </w:tabs>
+        <w:rPr>
+          <w:rFonts w:asciiTheme="minorHAnsi" w:eastAsiaTheme="minorEastAsia" w:hAnsiTheme="minorHAnsi" w:cstheme="minorBidi"/>
+          <w:noProof/>
+          <w:sz w:val="22"/>
+          <w:szCs w:val="22"/>
+          <w:lang w:val="fr-CH" w:eastAsia="fr-CH"/>
+        </w:rPr>
+      </w:pPr>
+      <w:hyperlink w:anchor="_Toc532300893" w:history="1">
+        <w:r>
+          <w:rPr>
+            <w:rStyle w:val="Lienhypertexte"/>
+            <w:rFonts w:asciiTheme="majorHAnsi" w:hAnsiTheme="majorHAnsi" w:cstheme="majorHAnsi"/>
+            <w:iCs/>
+            <w:noProof/>
+          </w:rPr>
+          <w:t>2.5</w:t>
+        </w:r>
+        <w:r>
+          <w:rPr>
+            <w:rFonts w:asciiTheme="minorHAnsi" w:eastAsiaTheme="minorEastAsia" w:hAnsiTheme="minorHAnsi" w:cstheme="minorBidi"/>
+            <w:noProof/>
+            <w:sz w:val="22"/>
+            <w:szCs w:val="22"/>
+            <w:lang w:val="fr-CH" w:eastAsia="fr-CH"/>
+          </w:rPr>
+          <w:tab/>
+        </w:r>
+        <w:r>
+          <w:rPr>
+            <w:rStyle w:val="Lienhypertexte"/>
+            <w:rFonts w:asciiTheme="majorHAnsi" w:hAnsiTheme="majorHAnsi" w:cstheme="majorHAnsi"/>
+            <w:i/>
+            <w:iCs/>
+            <w:noProof/>
+          </w:rPr>
+          <w:t>Dossier de conception</w:t>
+        </w:r>
+        <w:r>
+          <w:rPr>
+            <w:noProof/>
+            <w:webHidden/>
+          </w:rPr>
+          <w:tab/>
+        </w:r>
+        <w:r>
+          <w:rPr>
+            <w:noProof/>
+            <w:webHidden/>
+          </w:rPr>
+          <w:fldChar w:fldCharType="begin"/>
+        </w:r>
+        <w:r>
+          <w:rPr>
+            <w:noProof/>
+            <w:webHidden/>
+          </w:rPr>
+          <w:instrText xml:space="preserve"> PAGEREF _Toc532300893 \h </w:instrText>
+        </w:r>
+        <w:r>
+          <w:rPr>
+            <w:noProof/>
+            <w:webHidden/>
+          </w:rPr>
+        </w:r>
+        <w:r>
+          <w:rPr>
+            <w:noProof/>
+            <w:webHidden/>
+          </w:rPr>
+          <w:fldChar w:fldCharType="separate"/>
+        </w:r>
+        <w:r>
+          <w:rPr>
+            <w:noProof/>
+            <w:webHidden/>
+          </w:rPr>
+          <w:t>9</w:t>
+        </w:r>
+        <w:r>
+          <w:rPr>
+            <w:noProof/>
+            <w:webHidden/>
+          </w:rPr>
+          <w:fldChar w:fldCharType="end"/>
+        </w:r>
+      </w:hyperlink>
+    </w:p>
+    <w:p>
+      <w:pPr>
+        <w:pStyle w:val="TM2"/>
+        <w:tabs>
+          <w:tab w:val="left" w:pos="800"/>
+          <w:tab w:val="right" w:leader="dot" w:pos="9060"/>
+        </w:tabs>
+        <w:rPr>
+          <w:rFonts w:asciiTheme="minorHAnsi" w:eastAsiaTheme="minorEastAsia" w:hAnsiTheme="minorHAnsi" w:cstheme="minorBidi"/>
+          <w:noProof/>
+          <w:sz w:val="22"/>
+          <w:szCs w:val="22"/>
+          <w:lang w:val="fr-CH" w:eastAsia="fr-CH"/>
+        </w:rPr>
+      </w:pPr>
+      <w:hyperlink w:anchor="_Toc532300894" w:history="1">
+        <w:r>
+          <w:rPr>
+            <w:rStyle w:val="Lienhypertexte"/>
+            <w:rFonts w:asciiTheme="majorHAnsi" w:hAnsiTheme="majorHAnsi" w:cstheme="majorHAnsi"/>
+            <w:noProof/>
+          </w:rPr>
+          <w:t>2.6</w:t>
+        </w:r>
+        <w:r>
+          <w:rPr>
+            <w:rFonts w:asciiTheme="minorHAnsi" w:eastAsiaTheme="minorEastAsia" w:hAnsiTheme="minorHAnsi" w:cstheme="minorBidi"/>
+            <w:noProof/>
+            <w:sz w:val="22"/>
+            <w:szCs w:val="22"/>
+            <w:lang w:val="fr-CH" w:eastAsia="fr-CH"/>
+          </w:rPr>
+          <w:tab/>
+        </w:r>
+        <w:r>
+          <w:rPr>
+            <w:rStyle w:val="Lienhypertexte"/>
+            <w:noProof/>
+          </w:rPr>
+          <w:t>Use cases / Scénarios</w:t>
+        </w:r>
+        <w:r>
+          <w:rPr>
+            <w:noProof/>
+            <w:webHidden/>
+          </w:rPr>
+          <w:tab/>
+        </w:r>
+        <w:r>
+          <w:rPr>
+            <w:noProof/>
+            <w:webHidden/>
+          </w:rPr>
+          <w:fldChar w:fldCharType="begin"/>
+        </w:r>
+        <w:r>
+          <w:rPr>
+            <w:noProof/>
+            <w:webHidden/>
+          </w:rPr>
+          <w:instrText xml:space="preserve"> PAGEREF _Toc532300894 \h </w:instrText>
+        </w:r>
+        <w:r>
+          <w:rPr>
+            <w:noProof/>
+            <w:webHidden/>
+          </w:rPr>
+        </w:r>
+        <w:r>
+          <w:rPr>
+            <w:noProof/>
+            <w:webHidden/>
+          </w:rPr>
+          <w:fldChar w:fldCharType="separate"/>
+        </w:r>
+        <w:r>
+          <w:rPr>
+            <w:noProof/>
+            <w:webHidden/>
+          </w:rPr>
+          <w:t>10</w:t>
+        </w:r>
+        <w:r>
+          <w:rPr>
+            <w:noProof/>
             <w:webHidden/>
           </w:rPr>
           <w:fldChar w:fldCharType="end"/>
@@ -807,14 +1372,19 @@
           <w:lang w:val="fr-CH" w:eastAsia="fr-CH"/>
         </w:rPr>
       </w:pPr>
-      <w:hyperlink w:anchor="_Toc531861532" w:history="1">
+      <w:hyperlink w:anchor="_Toc532300895" w:history="1">
         <w:r>
           <w:rPr>
             <w:rStyle w:val="Lienhypertexte"/>
-            <w:rFonts w:asciiTheme="majorHAnsi" w:hAnsiTheme="majorHAnsi" w:cstheme="majorHAnsi"/>
-            <w:noProof/>
-          </w:rPr>
-          <w:t>2.1.1</w:t>
+            <w:noProof/>
+            <w14:scene3d>
+              <w14:camera w14:prst="orthographicFront"/>
+              <w14:lightRig w14:rig="threePt" w14:dir="t">
+                <w14:rot w14:lat="0" w14:lon="0" w14:rev="0"/>
+              </w14:lightRig>
+            </w14:scene3d>
+          </w:rPr>
+          <w:t>2.6.1</w:t>
         </w:r>
         <w:r>
           <w:rPr>
@@ -829,10 +1399,9 @@
         <w:r>
           <w:rPr>
             <w:rStyle w:val="Lienhypertexte"/>
-            <w:rFonts w:asciiTheme="majorHAnsi" w:hAnsiTheme="majorHAnsi" w:cstheme="majorHAnsi"/>
-            <w:noProof/>
-          </w:rPr>
-          <w:t>Vue d’ensemble</w:t>
+            <w:noProof/>
+          </w:rPr>
+          <w:t>Trier des fichiers</w:t>
         </w:r>
         <w:r>
           <w:rPr>
@@ -853,7 +1422,7 @@
             <w:noProof/>
             <w:webHidden/>
           </w:rPr>
-          <w:instrText xml:space="preserve"> PAGEREF _Toc531861532 \h </w:instrText>
+          <w:instrText xml:space="preserve"> PAGEREF _Toc532300895 \h </w:instrText>
         </w:r>
         <w:r>
           <w:rPr>
@@ -873,7 +1442,199 @@
             <w:noProof/>
             <w:webHidden/>
           </w:rPr>
-          <w:t>6</w:t>
+          <w:t>10</w:t>
+        </w:r>
+        <w:r>
+          <w:rPr>
+            <w:noProof/>
+            <w:webHidden/>
+          </w:rPr>
+          <w:fldChar w:fldCharType="end"/>
+        </w:r>
+      </w:hyperlink>
+    </w:p>
+    <w:p>
+      <w:pPr>
+        <w:pStyle w:val="TM3"/>
+        <w:tabs>
+          <w:tab w:val="left" w:pos="1200"/>
+          <w:tab w:val="right" w:leader="dot" w:pos="9060"/>
+        </w:tabs>
+        <w:rPr>
+          <w:rFonts w:asciiTheme="minorHAnsi" w:eastAsiaTheme="minorEastAsia" w:hAnsiTheme="minorHAnsi" w:cstheme="minorBidi"/>
+          <w:noProof/>
+          <w:sz w:val="22"/>
+          <w:szCs w:val="22"/>
+          <w:lang w:val="fr-CH" w:eastAsia="fr-CH"/>
+        </w:rPr>
+      </w:pPr>
+      <w:hyperlink w:anchor="_Toc532300896" w:history="1">
+        <w:r>
+          <w:rPr>
+            <w:rStyle w:val="Lienhypertexte"/>
+            <w:noProof/>
+            <w14:scene3d>
+              <w14:camera w14:prst="orthographicFront"/>
+              <w14:lightRig w14:rig="threePt" w14:dir="t">
+                <w14:rot w14:lat="0" w14:lon="0" w14:rev="0"/>
+              </w14:lightRig>
+            </w14:scene3d>
+          </w:rPr>
+          <w:t>2.6.2</w:t>
+        </w:r>
+        <w:r>
+          <w:rPr>
+            <w:rFonts w:asciiTheme="minorHAnsi" w:eastAsiaTheme="minorEastAsia" w:hAnsiTheme="minorHAnsi" w:cstheme="minorBidi"/>
+            <w:noProof/>
+            <w:sz w:val="22"/>
+            <w:szCs w:val="22"/>
+            <w:lang w:val="fr-CH" w:eastAsia="fr-CH"/>
+          </w:rPr>
+          <w:tab/>
+        </w:r>
+        <w:r>
+          <w:rPr>
+            <w:rStyle w:val="Lienhypertexte"/>
+            <w:noProof/>
+          </w:rPr>
+          <w:t>Retrouver des fichiers</w:t>
+        </w:r>
+        <w:r>
+          <w:rPr>
+            <w:noProof/>
+            <w:webHidden/>
+          </w:rPr>
+          <w:tab/>
+        </w:r>
+        <w:r>
+          <w:rPr>
+            <w:noProof/>
+            <w:webHidden/>
+          </w:rPr>
+          <w:fldChar w:fldCharType="begin"/>
+        </w:r>
+        <w:r>
+          <w:rPr>
+            <w:noProof/>
+            <w:webHidden/>
+          </w:rPr>
+          <w:instrText xml:space="preserve"> PAGEREF _Toc532300896 \h </w:instrText>
+        </w:r>
+        <w:r>
+          <w:rPr>
+            <w:noProof/>
+            <w:webHidden/>
+          </w:rPr>
+        </w:r>
+        <w:r>
+          <w:rPr>
+            <w:noProof/>
+            <w:webHidden/>
+          </w:rPr>
+          <w:fldChar w:fldCharType="separate"/>
+        </w:r>
+        <w:r>
+          <w:rPr>
+            <w:noProof/>
+            <w:webHidden/>
+          </w:rPr>
+          <w:t>11</w:t>
+        </w:r>
+        <w:r>
+          <w:rPr>
+            <w:noProof/>
+            <w:webHidden/>
+          </w:rPr>
+          <w:fldChar w:fldCharType="end"/>
+        </w:r>
+      </w:hyperlink>
+    </w:p>
+    <w:p>
+      <w:pPr>
+        <w:pStyle w:val="TM3"/>
+        <w:tabs>
+          <w:tab w:val="left" w:pos="1200"/>
+          <w:tab w:val="right" w:leader="dot" w:pos="9060"/>
+        </w:tabs>
+        <w:rPr>
+          <w:rFonts w:asciiTheme="minorHAnsi" w:eastAsiaTheme="minorEastAsia" w:hAnsiTheme="minorHAnsi" w:cstheme="minorBidi"/>
+          <w:noProof/>
+          <w:sz w:val="22"/>
+          <w:szCs w:val="22"/>
+          <w:lang w:val="fr-CH" w:eastAsia="fr-CH"/>
+        </w:rPr>
+      </w:pPr>
+      <w:hyperlink w:anchor="_Toc532300897" w:history="1">
+        <w:r>
+          <w:rPr>
+            <w:rStyle w:val="Lienhypertexte"/>
+            <w:noProof/>
+            <w14:scene3d>
+              <w14:camera w14:prst="orthographicFront"/>
+              <w14:lightRig w14:rig="threePt" w14:dir="t">
+                <w14:rot w14:lat="0" w14:lon="0" w14:rev="0"/>
+              </w14:lightRig>
+            </w14:scene3d>
+          </w:rPr>
+          <w:t>2.6.3</w:t>
+        </w:r>
+        <w:r>
+          <w:rPr>
+            <w:rFonts w:asciiTheme="minorHAnsi" w:eastAsiaTheme="minorEastAsia" w:hAnsiTheme="minorHAnsi" w:cstheme="minorBidi"/>
+            <w:noProof/>
+            <w:sz w:val="22"/>
+            <w:szCs w:val="22"/>
+            <w:lang w:val="fr-CH" w:eastAsia="fr-CH"/>
+          </w:rPr>
+          <w:tab/>
+        </w:r>
+        <w:r>
+          <w:rPr>
+            <w:rStyle w:val="Lienhypertexte"/>
+            <w:noProof/>
+          </w:rPr>
+          <w:t>Interagir avec des fichiers</w:t>
+        </w:r>
+        <w:r>
+          <w:rPr>
+            <w:noProof/>
+            <w:webHidden/>
+          </w:rPr>
+          <w:tab/>
+        </w:r>
+        <w:r>
+          <w:rPr>
+            <w:noProof/>
+            <w:webHidden/>
+          </w:rPr>
+          <w:fldChar w:fldCharType="begin"/>
+        </w:r>
+        <w:r>
+          <w:rPr>
+            <w:noProof/>
+            <w:webHidden/>
+          </w:rPr>
+          <w:instrText xml:space="preserve"> PAGEREF _Toc532300897 \h </w:instrText>
+        </w:r>
+        <w:r>
+          <w:rPr>
+            <w:noProof/>
+            <w:webHidden/>
+          </w:rPr>
+        </w:r>
+        <w:r>
+          <w:rPr>
+            <w:noProof/>
+            <w:webHidden/>
+          </w:rPr>
+          <w:fldChar w:fldCharType="separate"/>
+        </w:r>
+        <w:r>
+          <w:rPr>
+            <w:noProof/>
+            <w:webHidden/>
+          </w:rPr>
+          <w:t>12</w:t>
         </w:r>
         <w:r>
           <w:rPr>
@@ -899,15 +1660,14 @@
           <w:lang w:val="fr-CH" w:eastAsia="fr-CH"/>
         </w:rPr>
       </w:pPr>
-      <w:hyperlink w:anchor="_Toc531861533" w:history="1">
+      <w:hyperlink w:anchor="_Toc532300898" w:history="1">
         <w:r>
           <w:rPr>
             <w:rStyle w:val="Lienhypertexte"/>
             <w:rFonts w:asciiTheme="majorHAnsi" w:hAnsiTheme="majorHAnsi" w:cstheme="majorHAnsi"/>
-            <w:iCs/>
-            <w:noProof/>
-          </w:rPr>
-          <w:t>2.2</w:t>
+            <w:noProof/>
+          </w:rPr>
+          <w:t>2.7</w:t>
         </w:r>
         <w:r>
           <w:rPr>
@@ -922,57 +1682,131 @@
         <w:r>
           <w:rPr>
             <w:rStyle w:val="Lienhypertexte"/>
+            <w:noProof/>
+          </w:rPr>
+          <w:t>Maquettes</w:t>
+        </w:r>
+        <w:r>
+          <w:rPr>
+            <w:noProof/>
+            <w:webHidden/>
+          </w:rPr>
+          <w:tab/>
+        </w:r>
+        <w:r>
+          <w:rPr>
+            <w:noProof/>
+            <w:webHidden/>
+          </w:rPr>
+          <w:fldChar w:fldCharType="begin"/>
+        </w:r>
+        <w:r>
+          <w:rPr>
+            <w:noProof/>
+            <w:webHidden/>
+          </w:rPr>
+          <w:instrText xml:space="preserve"> PAGEREF _Toc532300898 \h </w:instrText>
+        </w:r>
+        <w:r>
+          <w:rPr>
+            <w:noProof/>
+            <w:webHidden/>
+          </w:rPr>
+        </w:r>
+        <w:r>
+          <w:rPr>
+            <w:noProof/>
+            <w:webHidden/>
+          </w:rPr>
+          <w:fldChar w:fldCharType="separate"/>
+        </w:r>
+        <w:r>
+          <w:rPr>
+            <w:noProof/>
+            <w:webHidden/>
+          </w:rPr>
+          <w:t>14</w:t>
+        </w:r>
+        <w:r>
+          <w:rPr>
+            <w:noProof/>
+            <w:webHidden/>
+          </w:rPr>
+          <w:fldChar w:fldCharType="end"/>
+        </w:r>
+      </w:hyperlink>
+    </w:p>
+    <w:p>
+      <w:pPr>
+        <w:pStyle w:val="TM1"/>
+        <w:rPr>
+          <w:rFonts w:asciiTheme="minorHAnsi" w:eastAsiaTheme="minorEastAsia" w:hAnsiTheme="minorHAnsi" w:cstheme="minorBidi"/>
+          <w:sz w:val="22"/>
+          <w:szCs w:val="22"/>
+          <w:lang w:val="fr-CH" w:eastAsia="fr-CH"/>
+        </w:rPr>
+      </w:pPr>
+      <w:hyperlink w:anchor="_Toc532300899" w:history="1">
+        <w:r>
+          <w:rPr>
+            <w:rStyle w:val="Lienhypertexte"/>
             <w:rFonts w:asciiTheme="majorHAnsi" w:hAnsiTheme="majorHAnsi" w:cstheme="majorHAnsi"/>
-            <w:i/>
-            <w:iCs/>
-            <w:noProof/>
-          </w:rPr>
-          <w:t>Stratégie de test</w:t>
-        </w:r>
-        <w:r>
-          <w:rPr>
-            <w:noProof/>
-            <w:webHidden/>
+          </w:rPr>
+          <w:t>3</w:t>
+        </w:r>
+        <w:r>
+          <w:rPr>
+            <w:rFonts w:asciiTheme="minorHAnsi" w:eastAsiaTheme="minorEastAsia" w:hAnsiTheme="minorHAnsi" w:cstheme="minorBidi"/>
+            <w:sz w:val="22"/>
+            <w:szCs w:val="22"/>
+            <w:lang w:val="fr-CH" w:eastAsia="fr-CH"/>
           </w:rPr>
           <w:tab/>
         </w:r>
         <w:r>
           <w:rPr>
-            <w:noProof/>
+            <w:rStyle w:val="Lienhypertexte"/>
+            <w:rFonts w:asciiTheme="majorHAnsi" w:hAnsiTheme="majorHAnsi" w:cstheme="majorHAnsi"/>
+          </w:rPr>
+          <w:t>Réalisation</w:t>
+        </w:r>
+        <w:r>
+          <w:rPr>
+            <w:webHidden/>
+          </w:rPr>
+          <w:tab/>
+        </w:r>
+        <w:r>
+          <w:rPr>
             <w:webHidden/>
           </w:rPr>
           <w:fldChar w:fldCharType="begin"/>
         </w:r>
         <w:r>
           <w:rPr>
-            <w:noProof/>
-            <w:webHidden/>
-          </w:rPr>
-          <w:instrText xml:space="preserve"> PAGEREF _Toc531861533 \h </w:instrText>
-        </w:r>
-        <w:r>
-          <w:rPr>
-            <w:noProof/>
-            <w:webHidden/>
-          </w:rPr>
-        </w:r>
-        <w:r>
-          <w:rPr>
-            <w:noProof/>
+            <w:webHidden/>
+          </w:rPr>
+          <w:instrText xml:space="preserve"> PAGEREF _Toc532300899 \h </w:instrText>
+        </w:r>
+        <w:r>
+          <w:rPr>
+            <w:webHidden/>
+          </w:rPr>
+        </w:r>
+        <w:r>
+          <w:rPr>
             <w:webHidden/>
           </w:rPr>
           <w:fldChar w:fldCharType="separate"/>
         </w:r>
         <w:r>
           <w:rPr>
-            <w:noProof/>
-            <w:webHidden/>
-          </w:rPr>
-          <w:t>6</w:t>
-        </w:r>
-        <w:r>
-          <w:rPr>
-            <w:noProof/>
+            <w:webHidden/>
+          </w:rPr>
+          <w:t>16</w:t>
+        </w:r>
+        <w:r>
+          <w:rPr>
             <w:webHidden/>
           </w:rPr>
           <w:fldChar w:fldCharType="end"/>
@@ -994,7 +1828,7 @@
           <w:lang w:val="fr-CH" w:eastAsia="fr-CH"/>
         </w:rPr>
       </w:pPr>
-      <w:hyperlink w:anchor="_Toc531861534" w:history="1">
+      <w:hyperlink w:anchor="_Toc532300900" w:history="1">
         <w:r>
           <w:rPr>
             <w:rStyle w:val="Lienhypertexte"/>
@@ -1002,7 +1836,7 @@
             <w:iCs/>
             <w:noProof/>
           </w:rPr>
-          <w:t>2.3</w:t>
+          <w:t>3.1</w:t>
         </w:r>
         <w:r>
           <w:rPr>
@@ -1019,9 +1853,10 @@
             <w:rStyle w:val="Lienhypertexte"/>
             <w:rFonts w:asciiTheme="majorHAnsi" w:hAnsiTheme="majorHAnsi" w:cstheme="majorHAnsi"/>
             <w:i/>
-            <w:noProof/>
-          </w:rPr>
-          <w:t>Risques techniques</w:t>
+            <w:iCs/>
+            <w:noProof/>
+          </w:rPr>
+          <w:t>Dossier de réalisation</w:t>
         </w:r>
         <w:r>
           <w:rPr>
@@ -1042,7 +1877,7 @@
             <w:noProof/>
             <w:webHidden/>
           </w:rPr>
-          <w:instrText xml:space="preserve"> PAGEREF _Toc531861534 \h </w:instrText>
+          <w:instrText xml:space="preserve"> PAGEREF _Toc532300900 \h </w:instrText>
         </w:r>
         <w:r>
           <w:rPr>
@@ -1062,7 +1897,7 @@
             <w:noProof/>
             <w:webHidden/>
           </w:rPr>
-          <w:t>7</w:t>
+          <w:t>16</w:t>
         </w:r>
         <w:r>
           <w:rPr>
@@ -1088,7 +1923,7 @@
           <w:lang w:val="fr-CH" w:eastAsia="fr-CH"/>
         </w:rPr>
       </w:pPr>
-      <w:hyperlink w:anchor="_Toc531861535" w:history="1">
+      <w:hyperlink w:anchor="_Toc532300901" w:history="1">
         <w:r>
           <w:rPr>
             <w:rStyle w:val="Lienhypertexte"/>
@@ -1096,7 +1931,7 @@
             <w:iCs/>
             <w:noProof/>
           </w:rPr>
-          <w:t>2.4</w:t>
+          <w:t>3.2</w:t>
         </w:r>
         <w:r>
           <w:rPr>
@@ -1116,7 +1951,7 @@
             <w:iCs/>
             <w:noProof/>
           </w:rPr>
-          <w:t>Planification</w:t>
+          <w:t>Description des tests effectués</w:t>
         </w:r>
         <w:r>
           <w:rPr>
@@ -1137,7 +1972,7 @@
             <w:noProof/>
             <w:webHidden/>
           </w:rPr>
-          <w:instrText xml:space="preserve"> PAGEREF _Toc531861535 \h </w:instrText>
+          <w:instrText xml:space="preserve"> PAGEREF _Toc532300901 \h </w:instrText>
         </w:r>
         <w:r>
           <w:rPr>
@@ -1157,7 +1992,7 @@
             <w:noProof/>
             <w:webHidden/>
           </w:rPr>
-          <w:t>8</w:t>
+          <w:t>17</w:t>
         </w:r>
         <w:r>
           <w:rPr>
@@ -1183,7 +2018,7 @@
           <w:lang w:val="fr-CH" w:eastAsia="fr-CH"/>
         </w:rPr>
       </w:pPr>
-      <w:hyperlink w:anchor="_Toc531861536" w:history="1">
+      <w:hyperlink w:anchor="_Toc532300902" w:history="1">
         <w:r>
           <w:rPr>
             <w:rStyle w:val="Lienhypertexte"/>
@@ -1191,7 +2026,7 @@
             <w:iCs/>
             <w:noProof/>
           </w:rPr>
-          <w:t>2.5</w:t>
+          <w:t>3.3</w:t>
         </w:r>
         <w:r>
           <w:rPr>
@@ -1211,7 +2046,7 @@
             <w:iCs/>
             <w:noProof/>
           </w:rPr>
-          <w:t>Dossier de conception</w:t>
+          <w:t>Erreurs restantes</w:t>
         </w:r>
         <w:r>
           <w:rPr>
@@ -1232,7 +2067,7 @@
             <w:noProof/>
             <w:webHidden/>
           </w:rPr>
-          <w:instrText xml:space="preserve"> PAGEREF _Toc531861536 \h </w:instrText>
+          <w:instrText xml:space="preserve"> PAGEREF _Toc532300902 \h </w:instrText>
         </w:r>
         <w:r>
           <w:rPr>
@@ -1252,7 +2087,7 @@
             <w:noProof/>
             <w:webHidden/>
           </w:rPr>
-          <w:t>9</w:t>
+          <w:t>17</w:t>
         </w:r>
         <w:r>
           <w:rPr>
@@ -1265,9 +2100,9 @@
     </w:p>
     <w:p>
       <w:pPr>
-        <w:pStyle w:val="TM3"/>
+        <w:pStyle w:val="TM2"/>
         <w:tabs>
-          <w:tab w:val="left" w:pos="1200"/>
+          <w:tab w:val="left" w:pos="800"/>
           <w:tab w:val="right" w:leader="dot" w:pos="9060"/>
         </w:tabs>
         <w:rPr>
@@ -1278,14 +2113,15 @@
           <w:lang w:val="fr-CH" w:eastAsia="fr-CH"/>
         </w:rPr>
       </w:pPr>
-      <w:hyperlink w:anchor="_Toc531861537" w:history="1">
+      <w:hyperlink w:anchor="_Toc532300903" w:history="1">
         <w:r>
           <w:rPr>
             <w:rStyle w:val="Lienhypertexte"/>
             <w:rFonts w:asciiTheme="majorHAnsi" w:hAnsiTheme="majorHAnsi" w:cstheme="majorHAnsi"/>
-            <w:noProof/>
-          </w:rPr>
-          <w:t>2.5.1</w:t>
+            <w:iCs/>
+            <w:noProof/>
+          </w:rPr>
+          <w:t>3.4</w:t>
         </w:r>
         <w:r>
           <w:rPr>
@@ -1301,9 +2137,11 @@
           <w:rPr>
             <w:rStyle w:val="Lienhypertexte"/>
             <w:rFonts w:asciiTheme="majorHAnsi" w:hAnsiTheme="majorHAnsi" w:cstheme="majorHAnsi"/>
-            <w:noProof/>
-          </w:rPr>
-          <w:t>Use cases / Scénarios</w:t>
+            <w:i/>
+            <w:iCs/>
+            <w:noProof/>
+          </w:rPr>
+          <w:t>Liste des documents fournis</w:t>
         </w:r>
         <w:r>
           <w:rPr>
@@ -1324,7 +2162,7 @@
             <w:noProof/>
             <w:webHidden/>
           </w:rPr>
-          <w:instrText xml:space="preserve"> PAGEREF _Toc531861537 \h </w:instrText>
+          <w:instrText xml:space="preserve"> PAGEREF _Toc532300903 \h </w:instrText>
         </w:r>
         <w:r>
           <w:rPr>
@@ -1344,7 +2182,7 @@
             <w:noProof/>
             <w:webHidden/>
           </w:rPr>
-          <w:t>10</w:t>
+          <w:t>18</w:t>
         </w:r>
         <w:r>
           <w:rPr>
@@ -1357,9 +2195,163 @@
     </w:p>
     <w:p>
       <w:pPr>
-        <w:pStyle w:val="TM3"/>
+        <w:pStyle w:val="TM1"/>
+        <w:rPr>
+          <w:rFonts w:asciiTheme="minorHAnsi" w:eastAsiaTheme="minorEastAsia" w:hAnsiTheme="minorHAnsi" w:cstheme="minorBidi"/>
+          <w:sz w:val="22"/>
+          <w:szCs w:val="22"/>
+          <w:lang w:val="fr-CH" w:eastAsia="fr-CH"/>
+        </w:rPr>
+      </w:pPr>
+      <w:hyperlink w:anchor="_Toc532300904" w:history="1">
+        <w:r>
+          <w:rPr>
+            <w:rStyle w:val="Lienhypertexte"/>
+            <w:rFonts w:asciiTheme="majorHAnsi" w:hAnsiTheme="majorHAnsi" w:cstheme="majorHAnsi"/>
+          </w:rPr>
+          <w:t>4</w:t>
+        </w:r>
+        <w:r>
+          <w:rPr>
+            <w:rFonts w:asciiTheme="minorHAnsi" w:eastAsiaTheme="minorEastAsia" w:hAnsiTheme="minorHAnsi" w:cstheme="minorBidi"/>
+            <w:sz w:val="22"/>
+            <w:szCs w:val="22"/>
+            <w:lang w:val="fr-CH" w:eastAsia="fr-CH"/>
+          </w:rPr>
+          <w:tab/>
+        </w:r>
+        <w:r>
+          <w:rPr>
+            <w:rStyle w:val="Lienhypertexte"/>
+            <w:rFonts w:asciiTheme="majorHAnsi" w:hAnsiTheme="majorHAnsi" w:cstheme="majorHAnsi"/>
+          </w:rPr>
+          <w:t>Conclusions</w:t>
+        </w:r>
+        <w:r>
+          <w:rPr>
+            <w:webHidden/>
+          </w:rPr>
+          <w:tab/>
+        </w:r>
+        <w:r>
+          <w:rPr>
+            <w:webHidden/>
+          </w:rPr>
+          <w:fldChar w:fldCharType="begin"/>
+        </w:r>
+        <w:r>
+          <w:rPr>
+            <w:webHidden/>
+          </w:rPr>
+          <w:instrText xml:space="preserve"> PAGEREF _Toc532300904 \h </w:instrText>
+        </w:r>
+        <w:r>
+          <w:rPr>
+            <w:webHidden/>
+          </w:rPr>
+        </w:r>
+        <w:r>
+          <w:rPr>
+            <w:webHidden/>
+          </w:rPr>
+          <w:fldChar w:fldCharType="separate"/>
+        </w:r>
+        <w:r>
+          <w:rPr>
+            <w:webHidden/>
+          </w:rPr>
+          <w:t>18</w:t>
+        </w:r>
+        <w:r>
+          <w:rPr>
+            <w:webHidden/>
+          </w:rPr>
+          <w:fldChar w:fldCharType="end"/>
+        </w:r>
+      </w:hyperlink>
+    </w:p>
+    <w:p>
+      <w:pPr>
+        <w:pStyle w:val="TM1"/>
+        <w:rPr>
+          <w:rFonts w:asciiTheme="minorHAnsi" w:eastAsiaTheme="minorEastAsia" w:hAnsiTheme="minorHAnsi" w:cstheme="minorBidi"/>
+          <w:sz w:val="22"/>
+          <w:szCs w:val="22"/>
+          <w:lang w:val="fr-CH" w:eastAsia="fr-CH"/>
+        </w:rPr>
+      </w:pPr>
+      <w:hyperlink w:anchor="_Toc532300905" w:history="1">
+        <w:r>
+          <w:rPr>
+            <w:rStyle w:val="Lienhypertexte"/>
+            <w:rFonts w:asciiTheme="majorHAnsi" w:hAnsiTheme="majorHAnsi" w:cstheme="majorHAnsi"/>
+          </w:rPr>
+          <w:t>5</w:t>
+        </w:r>
+        <w:r>
+          <w:rPr>
+            <w:rFonts w:asciiTheme="minorHAnsi" w:eastAsiaTheme="minorEastAsia" w:hAnsiTheme="minorHAnsi" w:cstheme="minorBidi"/>
+            <w:sz w:val="22"/>
+            <w:szCs w:val="22"/>
+            <w:lang w:val="fr-CH" w:eastAsia="fr-CH"/>
+          </w:rPr>
+          <w:tab/>
+        </w:r>
+        <w:r>
+          <w:rPr>
+            <w:rStyle w:val="Lienhypertexte"/>
+            <w:rFonts w:asciiTheme="majorHAnsi" w:hAnsiTheme="majorHAnsi" w:cstheme="majorHAnsi"/>
+          </w:rPr>
+          <w:t>Annexes</w:t>
+        </w:r>
+        <w:r>
+          <w:rPr>
+            <w:webHidden/>
+          </w:rPr>
+          <w:tab/>
+        </w:r>
+        <w:r>
+          <w:rPr>
+            <w:webHidden/>
+          </w:rPr>
+          <w:fldChar w:fldCharType="begin"/>
+        </w:r>
+        <w:r>
+          <w:rPr>
+            <w:webHidden/>
+          </w:rPr>
+          <w:instrText xml:space="preserve"> PAGEREF _Toc532300905 \h </w:instrText>
+        </w:r>
+        <w:r>
+          <w:rPr>
+            <w:webHidden/>
+          </w:rPr>
+        </w:r>
+        <w:r>
+          <w:rPr>
+            <w:webHidden/>
+          </w:rPr>
+          <w:fldChar w:fldCharType="separate"/>
+        </w:r>
+        <w:r>
+          <w:rPr>
+            <w:webHidden/>
+          </w:rPr>
+          <w:t>20</w:t>
+        </w:r>
+        <w:r>
+          <w:rPr>
+            <w:webHidden/>
+          </w:rPr>
+          <w:fldChar w:fldCharType="end"/>
+        </w:r>
+      </w:hyperlink>
+    </w:p>
+    <w:p>
+      <w:pPr>
+        <w:pStyle w:val="TM2"/>
         <w:tabs>
-          <w:tab w:val="left" w:pos="1200"/>
+          <w:tab w:val="left" w:pos="800"/>
           <w:tab w:val="right" w:leader="dot" w:pos="9060"/>
         </w:tabs>
         <w:rPr>
@@ -1370,14 +2362,15 @@
           <w:lang w:val="fr-CH" w:eastAsia="fr-CH"/>
         </w:rPr>
       </w:pPr>
-      <w:hyperlink w:anchor="_Toc531861538" w:history="1">
+      <w:hyperlink w:anchor="_Toc532300906" w:history="1">
         <w:r>
           <w:rPr>
             <w:rStyle w:val="Lienhypertexte"/>
             <w:rFonts w:asciiTheme="majorHAnsi" w:hAnsiTheme="majorHAnsi" w:cstheme="majorHAnsi"/>
-            <w:noProof/>
-          </w:rPr>
-          <w:t>2.5.2</w:t>
+            <w:iCs/>
+            <w:noProof/>
+          </w:rPr>
+          <w:t>5.1</w:t>
         </w:r>
         <w:r>
           <w:rPr>
@@ -1393,9 +2386,11 @@
           <w:rPr>
             <w:rStyle w:val="Lienhypertexte"/>
             <w:rFonts w:asciiTheme="majorHAnsi" w:hAnsiTheme="majorHAnsi" w:cstheme="majorHAnsi"/>
-            <w:noProof/>
-          </w:rPr>
-          <w:t>Maquettes</w:t>
+            <w:i/>
+            <w:iCs/>
+            <w:noProof/>
+          </w:rPr>
+          <w:t>Résumé du rapport du TPI / version succincte de la documentation</w:t>
         </w:r>
         <w:r>
           <w:rPr>
@@ -1416,7 +2411,7 @@
             <w:noProof/>
             <w:webHidden/>
           </w:rPr>
-          <w:instrText xml:space="preserve"> PAGEREF _Toc531861538 \h </w:instrText>
+          <w:instrText xml:space="preserve"> PAGEREF _Toc532300906 \h </w:instrText>
         </w:r>
         <w:r>
           <w:rPr>
@@ -1436,88 +2431,11 @@
             <w:noProof/>
             <w:webHidden/>
           </w:rPr>
-          <w:t>15</w:t>
-        </w:r>
-        <w:r>
-          <w:rPr>
-            <w:noProof/>
-            <w:webHidden/>
-          </w:rPr>
-          <w:fldChar w:fldCharType="end"/>
-        </w:r>
-      </w:hyperlink>
-    </w:p>
-    <w:p>
-      <w:pPr>
-        <w:pStyle w:val="TM1"/>
-        <w:rPr>
-          <w:rFonts w:asciiTheme="minorHAnsi" w:eastAsiaTheme="minorEastAsia" w:hAnsiTheme="minorHAnsi" w:cstheme="minorBidi"/>
-          <w:sz w:val="22"/>
-          <w:szCs w:val="22"/>
-          <w:lang w:val="fr-CH" w:eastAsia="fr-CH"/>
-        </w:rPr>
-      </w:pPr>
-      <w:hyperlink w:anchor="_Toc531861539" w:history="1">
-        <w:r>
-          <w:rPr>
-            <w:rStyle w:val="Lienhypertexte"/>
-            <w:rFonts w:asciiTheme="majorHAnsi" w:hAnsiTheme="majorHAnsi" w:cstheme="majorHAnsi"/>
-          </w:rPr>
-          <w:t>3</w:t>
-        </w:r>
-        <w:r>
-          <w:rPr>
-            <w:rFonts w:asciiTheme="minorHAnsi" w:eastAsiaTheme="minorEastAsia" w:hAnsiTheme="minorHAnsi" w:cstheme="minorBidi"/>
-            <w:sz w:val="22"/>
-            <w:szCs w:val="22"/>
-            <w:lang w:val="fr-CH" w:eastAsia="fr-CH"/>
-          </w:rPr>
-          <w:tab/>
-        </w:r>
-        <w:r>
-          <w:rPr>
-            <w:rStyle w:val="Lienhypertexte"/>
-            <w:rFonts w:asciiTheme="majorHAnsi" w:hAnsiTheme="majorHAnsi" w:cstheme="majorHAnsi"/>
-          </w:rPr>
-          <w:t>Réalisation</w:t>
-        </w:r>
-        <w:r>
-          <w:rPr>
-            <w:webHidden/>
-          </w:rPr>
-          <w:tab/>
-        </w:r>
-        <w:r>
-          <w:rPr>
-            <w:webHidden/>
-          </w:rPr>
-          <w:fldChar w:fldCharType="begin"/>
-        </w:r>
-        <w:r>
-          <w:rPr>
-            <w:webHidden/>
-          </w:rPr>
-          <w:instrText xml:space="preserve"> PAGEREF _Toc531861539 \h </w:instrText>
-        </w:r>
-        <w:r>
-          <w:rPr>
-            <w:webHidden/>
-          </w:rPr>
-        </w:r>
-        <w:r>
-          <w:rPr>
-            <w:webHidden/>
-          </w:rPr>
-          <w:fldChar w:fldCharType="separate"/>
-        </w:r>
-        <w:r>
-          <w:rPr>
-            <w:webHidden/>
-          </w:rPr>
-          <w:t>17</w:t>
-        </w:r>
-        <w:r>
-          <w:rPr>
+          <w:t>20</w:t>
+        </w:r>
+        <w:r>
+          <w:rPr>
+            <w:noProof/>
             <w:webHidden/>
           </w:rPr>
           <w:fldChar w:fldCharType="end"/>
@@ -1539,7 +2457,7 @@
           <w:lang w:val="fr-CH" w:eastAsia="fr-CH"/>
         </w:rPr>
       </w:pPr>
-      <w:hyperlink w:anchor="_Toc531861540" w:history="1">
+      <w:hyperlink w:anchor="_Toc532300907" w:history="1">
         <w:r>
           <w:rPr>
             <w:rStyle w:val="Lienhypertexte"/>
@@ -1547,7 +2465,7 @@
             <w:iCs/>
             <w:noProof/>
           </w:rPr>
-          <w:t>3.1</w:t>
+          <w:t>5.2</w:t>
         </w:r>
         <w:r>
           <w:rPr>
@@ -1567,7 +2485,7 @@
             <w:iCs/>
             <w:noProof/>
           </w:rPr>
-          <w:t>Dossier de réalisation</w:t>
+          <w:t>Sources – Bibliographie</w:t>
         </w:r>
         <w:r>
           <w:rPr>
@@ -1588,7 +2506,7 @@
             <w:noProof/>
             <w:webHidden/>
           </w:rPr>
-          <w:instrText xml:space="preserve"> PAGEREF _Toc531861540 \h </w:instrText>
+          <w:instrText xml:space="preserve"> PAGEREF _Toc532300907 \h </w:instrText>
         </w:r>
         <w:r>
           <w:rPr>
@@ -1608,7 +2526,7 @@
             <w:noProof/>
             <w:webHidden/>
           </w:rPr>
-          <w:t>17</w:t>
+          <w:t>20</w:t>
         </w:r>
         <w:r>
           <w:rPr>
@@ -1634,15 +2552,14 @@
           <w:lang w:val="fr-CH" w:eastAsia="fr-CH"/>
         </w:rPr>
       </w:pPr>
-      <w:hyperlink w:anchor="_Toc531861541" w:history="1">
+      <w:hyperlink w:anchor="_Toc532300908" w:history="1">
         <w:r>
           <w:rPr>
             <w:rStyle w:val="Lienhypertexte"/>
             <w:rFonts w:asciiTheme="majorHAnsi" w:hAnsiTheme="majorHAnsi" w:cstheme="majorHAnsi"/>
-            <w:iCs/>
-            <w:noProof/>
-          </w:rPr>
-          <w:t>3.2</w:t>
+            <w:noProof/>
+          </w:rPr>
+          <w:t>5.3</w:t>
         </w:r>
         <w:r>
           <w:rPr>
@@ -1659,10 +2576,9 @@
             <w:rStyle w:val="Lienhypertexte"/>
             <w:rFonts w:asciiTheme="majorHAnsi" w:hAnsiTheme="majorHAnsi" w:cstheme="majorHAnsi"/>
             <w:i/>
-            <w:iCs/>
-            <w:noProof/>
-          </w:rPr>
-          <w:t>Description des tests effectués</w:t>
+            <w:noProof/>
+          </w:rPr>
+          <w:t>Journal de travail</w:t>
         </w:r>
         <w:r>
           <w:rPr>
@@ -1683,7 +2599,7 @@
             <w:noProof/>
             <w:webHidden/>
           </w:rPr>
-          <w:instrText xml:space="preserve"> PAGEREF _Toc531861541 \h </w:instrText>
+          <w:instrText xml:space="preserve"> PAGEREF _Toc532300908 \h </w:instrText>
         </w:r>
         <w:r>
           <w:rPr>
@@ -1703,7 +2619,7 @@
             <w:noProof/>
             <w:webHidden/>
           </w:rPr>
-          <w:t>17</w:t>
+          <w:t>20</w:t>
         </w:r>
         <w:r>
           <w:rPr>
@@ -1729,15 +2645,16 @@
           <w:lang w:val="fr-CH" w:eastAsia="fr-CH"/>
         </w:rPr>
       </w:pPr>
-      <w:hyperlink w:anchor="_Toc531861542" w:history="1">
+      <w:hyperlink w:anchor="_Toc532300909" w:history="1">
         <w:r>
           <w:rPr>
             <w:rStyle w:val="Lienhypertexte"/>
             <w:rFonts w:asciiTheme="majorHAnsi" w:hAnsiTheme="majorHAnsi" w:cstheme="majorHAnsi"/>
             <w:iCs/>
             <w:noProof/>
-          </w:rPr>
-          <w:t>3.3</w:t>
+            <w:highlight w:val="yellow"/>
+          </w:rPr>
+          <w:t>5.4</w:t>
         </w:r>
         <w:r>
           <w:rPr>
@@ -1756,8 +2673,31 @@
             <w:i/>
             <w:iCs/>
             <w:noProof/>
-          </w:rPr>
-          <w:t>Erreurs restantes</w:t>
+            <w:highlight w:val="yellow"/>
+          </w:rPr>
+          <w:t>Jour</w:t>
+        </w:r>
+        <w:r>
+          <w:rPr>
+            <w:rStyle w:val="Lienhypertexte"/>
+            <w:rFonts w:asciiTheme="majorHAnsi" w:hAnsiTheme="majorHAnsi" w:cstheme="majorHAnsi"/>
+            <w:i/>
+            <w:iCs/>
+            <w:noProof/>
+            <w:highlight w:val="yellow"/>
+          </w:rPr>
+          <w:t>n</w:t>
+        </w:r>
+        <w:r>
+          <w:rPr>
+            <w:rStyle w:val="Lienhypertexte"/>
+            <w:rFonts w:asciiTheme="majorHAnsi" w:hAnsiTheme="majorHAnsi" w:cstheme="majorHAnsi"/>
+            <w:i/>
+            <w:iCs/>
+            <w:noProof/>
+            <w:highlight w:val="yellow"/>
+          </w:rPr>
+          <w:t>al de bord</w:t>
         </w:r>
         <w:r>
           <w:rPr>
@@ -1778,7 +2718,7 @@
             <w:noProof/>
             <w:webHidden/>
           </w:rPr>
-          <w:instrText xml:space="preserve"> PAGEREF _Toc531861542 \h </w:instrText>
+          <w:instrText xml:space="preserve"> PAGEREF _Toc532300909 \h </w:instrText>
         </w:r>
         <w:r>
           <w:rPr>
@@ -1798,7 +2738,7 @@
             <w:noProof/>
             <w:webHidden/>
           </w:rPr>
-          <w:t>18</w:t>
+          <w:t>20</w:t>
         </w:r>
         <w:r>
           <w:rPr>
@@ -1824,7 +2764,7 @@
           <w:lang w:val="fr-CH" w:eastAsia="fr-CH"/>
         </w:rPr>
       </w:pPr>
-      <w:hyperlink w:anchor="_Toc531861543" w:history="1">
+      <w:hyperlink w:anchor="_Toc532300910" w:history="1">
         <w:r>
           <w:rPr>
             <w:rStyle w:val="Lienhypertexte"/>
@@ -1832,7 +2772,7 @@
             <w:iCs/>
             <w:noProof/>
           </w:rPr>
-          <w:t>3.4</w:t>
+          <w:t>5.5</w:t>
         </w:r>
         <w:r>
           <w:rPr>
@@ -1852,7 +2792,7 @@
             <w:iCs/>
             <w:noProof/>
           </w:rPr>
-          <w:t>Liste des documents fournis</w:t>
+          <w:t>Manuel d'Installation</w:t>
         </w:r>
         <w:r>
           <w:rPr>
@@ -1873,7 +2813,7 @@
             <w:noProof/>
             <w:webHidden/>
           </w:rPr>
-          <w:instrText xml:space="preserve"> PAGEREF _Toc531861543 \h </w:instrText>
+          <w:instrText xml:space="preserve"> PAGEREF _Toc532300910 \h </w:instrText>
         </w:r>
         <w:r>
           <w:rPr>
@@ -1893,165 +2833,11 @@
             <w:noProof/>
             <w:webHidden/>
           </w:rPr>
-          <w:t>18</w:t>
-        </w:r>
-        <w:r>
-          <w:rPr>
-            <w:noProof/>
-            <w:webHidden/>
-          </w:rPr>
-          <w:fldChar w:fldCharType="end"/>
-        </w:r>
-      </w:hyperlink>
-    </w:p>
-    <w:p>
-      <w:pPr>
-        <w:pStyle w:val="TM1"/>
-        <w:rPr>
-          <w:rFonts w:asciiTheme="minorHAnsi" w:eastAsiaTheme="minorEastAsia" w:hAnsiTheme="minorHAnsi" w:cstheme="minorBidi"/>
-          <w:sz w:val="22"/>
-          <w:szCs w:val="22"/>
-          <w:lang w:val="fr-CH" w:eastAsia="fr-CH"/>
-        </w:rPr>
-      </w:pPr>
-      <w:hyperlink w:anchor="_Toc531861544" w:history="1">
-        <w:r>
-          <w:rPr>
-            <w:rStyle w:val="Lienhypertexte"/>
-            <w:rFonts w:asciiTheme="majorHAnsi" w:hAnsiTheme="majorHAnsi" w:cstheme="majorHAnsi"/>
-          </w:rPr>
-          <w:t>4</w:t>
-        </w:r>
-        <w:r>
-          <w:rPr>
-            <w:rFonts w:asciiTheme="minorHAnsi" w:eastAsiaTheme="minorEastAsia" w:hAnsiTheme="minorHAnsi" w:cstheme="minorBidi"/>
-            <w:sz w:val="22"/>
-            <w:szCs w:val="22"/>
-            <w:lang w:val="fr-CH" w:eastAsia="fr-CH"/>
-          </w:rPr>
-          <w:tab/>
-        </w:r>
-        <w:r>
-          <w:rPr>
-            <w:rStyle w:val="Lienhypertexte"/>
-            <w:rFonts w:asciiTheme="majorHAnsi" w:hAnsiTheme="majorHAnsi" w:cstheme="majorHAnsi"/>
-          </w:rPr>
-          <w:t>Conclusions</w:t>
-        </w:r>
-        <w:r>
-          <w:rPr>
-            <w:webHidden/>
-          </w:rPr>
-          <w:tab/>
-        </w:r>
-        <w:r>
-          <w:rPr>
-            <w:webHidden/>
-          </w:rPr>
-          <w:fldChar w:fldCharType="begin"/>
-        </w:r>
-        <w:r>
-          <w:rPr>
-            <w:webHidden/>
-          </w:rPr>
-          <w:instrText xml:space="preserve"> PAGEREF _Toc531861544 \h </w:instrText>
-        </w:r>
-        <w:r>
-          <w:rPr>
-            <w:webHidden/>
-          </w:rPr>
-        </w:r>
-        <w:r>
-          <w:rPr>
-            <w:webHidden/>
-          </w:rPr>
-          <w:fldChar w:fldCharType="separate"/>
-        </w:r>
-        <w:r>
-          <w:rPr>
-            <w:webHidden/>
-          </w:rPr>
-          <w:t>19</w:t>
-        </w:r>
-        <w:r>
-          <w:rPr>
-            <w:webHidden/>
-          </w:rPr>
-          <w:fldChar w:fldCharType="end"/>
-        </w:r>
-      </w:hyperlink>
-    </w:p>
-    <w:p>
-      <w:pPr>
-        <w:pStyle w:val="TM1"/>
-        <w:rPr>
-          <w:rFonts w:asciiTheme="minorHAnsi" w:eastAsiaTheme="minorEastAsia" w:hAnsiTheme="minorHAnsi" w:cstheme="minorBidi"/>
-          <w:sz w:val="22"/>
-          <w:szCs w:val="22"/>
-          <w:lang w:val="fr-CH" w:eastAsia="fr-CH"/>
-        </w:rPr>
-      </w:pPr>
-      <w:hyperlink w:anchor="_Toc531861545" w:history="1">
-        <w:r>
-          <w:rPr>
-            <w:rStyle w:val="Lienhypertexte"/>
-            <w:rFonts w:asciiTheme="majorHAnsi" w:hAnsiTheme="majorHAnsi" w:cstheme="majorHAnsi"/>
-          </w:rPr>
-          <w:t>5</w:t>
-        </w:r>
-        <w:r>
-          <w:rPr>
-            <w:rFonts w:asciiTheme="minorHAnsi" w:eastAsiaTheme="minorEastAsia" w:hAnsiTheme="minorHAnsi" w:cstheme="minorBidi"/>
-            <w:sz w:val="22"/>
-            <w:szCs w:val="22"/>
-            <w:lang w:val="fr-CH" w:eastAsia="fr-CH"/>
-          </w:rPr>
-          <w:tab/>
-        </w:r>
-        <w:r>
-          <w:rPr>
-            <w:rStyle w:val="Lienhypertexte"/>
-            <w:rFonts w:asciiTheme="majorHAnsi" w:hAnsiTheme="majorHAnsi" w:cstheme="majorHAnsi"/>
-          </w:rPr>
-          <w:t>Annexes</w:t>
-        </w:r>
-        <w:r>
-          <w:rPr>
-            <w:webHidden/>
-          </w:rPr>
-          <w:tab/>
-        </w:r>
-        <w:r>
-          <w:rPr>
-            <w:webHidden/>
-          </w:rPr>
-          <w:fldChar w:fldCharType="begin"/>
-        </w:r>
-        <w:r>
-          <w:rPr>
-            <w:webHidden/>
-          </w:rPr>
-          <w:instrText xml:space="preserve"> PAGEREF _Toc531861545 \h </w:instrText>
-        </w:r>
-        <w:r>
-          <w:rPr>
-            <w:webHidden/>
-          </w:rPr>
-        </w:r>
-        <w:r>
-          <w:rPr>
-            <w:webHidden/>
-          </w:rPr>
-          <w:fldChar w:fldCharType="separate"/>
-        </w:r>
-        <w:r>
-          <w:rPr>
-            <w:webHidden/>
-          </w:rPr>
           <w:t>20</w:t>
         </w:r>
         <w:r>
           <w:rPr>
+            <w:noProof/>
             <w:webHidden/>
           </w:rPr>
           <w:fldChar w:fldCharType="end"/>
@@ -2073,7 +2859,7 @@
           <w:lang w:val="fr-CH" w:eastAsia="fr-CH"/>
         </w:rPr>
       </w:pPr>
-      <w:hyperlink w:anchor="_Toc531861546" w:history="1">
+      <w:hyperlink w:anchor="_Toc532300911" w:history="1">
         <w:r>
           <w:rPr>
             <w:rStyle w:val="Lienhypertexte"/>
@@ -2081,7 +2867,7 @@
             <w:iCs/>
             <w:noProof/>
           </w:rPr>
-          <w:t>5.1</w:t>
+          <w:t>5.6</w:t>
         </w:r>
         <w:r>
           <w:rPr>
@@ -2101,7 +2887,7 @@
             <w:iCs/>
             <w:noProof/>
           </w:rPr>
-          <w:t>Résumé du rapport du TPI / version succincte de la documentation</w:t>
+          <w:t>Manuel d'Utilisation</w:t>
         </w:r>
         <w:r>
           <w:rPr>
@@ -2122,482 +2908,7 @@
             <w:noProof/>
             <w:webHidden/>
           </w:rPr>
-          <w:instrText xml:space="preserve"> PAGEREF _Toc531861546 \h </w:instrText>
-        </w:r>
-        <w:r>
-          <w:rPr>
-            <w:noProof/>
-            <w:webHidden/>
-          </w:rPr>
-        </w:r>
-        <w:r>
-          <w:rPr>
-            <w:noProof/>
-            <w:webHidden/>
-          </w:rPr>
-          <w:fldChar w:fldCharType="separate"/>
-        </w:r>
-        <w:r>
-          <w:rPr>
-            <w:noProof/>
-            <w:webHidden/>
-          </w:rPr>
-          <w:t>20</w:t>
-        </w:r>
-        <w:r>
-          <w:rPr>
-            <w:noProof/>
-            <w:webHidden/>
-          </w:rPr>
-          <w:fldChar w:fldCharType="end"/>
-        </w:r>
-      </w:hyperlink>
-    </w:p>
-    <w:p>
-      <w:pPr>
-        <w:pStyle w:val="TM2"/>
-        <w:tabs>
-          <w:tab w:val="left" w:pos="800"/>
-          <w:tab w:val="right" w:leader="dot" w:pos="9060"/>
-        </w:tabs>
-        <w:rPr>
-          <w:rFonts w:asciiTheme="minorHAnsi" w:eastAsiaTheme="minorEastAsia" w:hAnsiTheme="minorHAnsi" w:cstheme="minorBidi"/>
-          <w:noProof/>
-          <w:sz w:val="22"/>
-          <w:szCs w:val="22"/>
-          <w:lang w:val="fr-CH" w:eastAsia="fr-CH"/>
-        </w:rPr>
-      </w:pPr>
-      <w:hyperlink w:anchor="_Toc531861547" w:history="1">
-        <w:r>
-          <w:rPr>
-            <w:rStyle w:val="Lienhypertexte"/>
-            <w:rFonts w:asciiTheme="majorHAnsi" w:hAnsiTheme="majorHAnsi" w:cstheme="majorHAnsi"/>
-            <w:iCs/>
-            <w:noProof/>
-          </w:rPr>
-          <w:t>5.2</w:t>
-        </w:r>
-        <w:r>
-          <w:rPr>
-            <w:rFonts w:asciiTheme="minorHAnsi" w:eastAsiaTheme="minorEastAsia" w:hAnsiTheme="minorHAnsi" w:cstheme="minorBidi"/>
-            <w:noProof/>
-            <w:sz w:val="22"/>
-            <w:szCs w:val="22"/>
-            <w:lang w:val="fr-CH" w:eastAsia="fr-CH"/>
-          </w:rPr>
-          <w:tab/>
-        </w:r>
-        <w:r>
-          <w:rPr>
-            <w:rStyle w:val="Lienhypertexte"/>
-            <w:rFonts w:asciiTheme="majorHAnsi" w:hAnsiTheme="majorHAnsi" w:cstheme="majorHAnsi"/>
-            <w:i/>
-            <w:iCs/>
-            <w:noProof/>
-          </w:rPr>
-          <w:t>Sources – Bibliographie</w:t>
-        </w:r>
-        <w:r>
-          <w:rPr>
-            <w:noProof/>
-            <w:webHidden/>
-          </w:rPr>
-          <w:tab/>
-        </w:r>
-        <w:r>
-          <w:rPr>
-            <w:noProof/>
-            <w:webHidden/>
-          </w:rPr>
-          <w:fldChar w:fldCharType="begin"/>
-        </w:r>
-        <w:r>
-          <w:rPr>
-            <w:noProof/>
-            <w:webHidden/>
-          </w:rPr>
-          <w:instrText xml:space="preserve"> PAGEREF _Toc531861547 \h </w:instrText>
-        </w:r>
-        <w:r>
-          <w:rPr>
-            <w:noProof/>
-            <w:webHidden/>
-          </w:rPr>
-        </w:r>
-        <w:r>
-          <w:rPr>
-            <w:noProof/>
-            <w:webHidden/>
-          </w:rPr>
-          <w:fldChar w:fldCharType="separate"/>
-        </w:r>
-        <w:r>
-          <w:rPr>
-            <w:noProof/>
-            <w:webHidden/>
-          </w:rPr>
-          <w:t>20</w:t>
-        </w:r>
-        <w:r>
-          <w:rPr>
-            <w:noProof/>
-            <w:webHidden/>
-          </w:rPr>
-          <w:fldChar w:fldCharType="end"/>
-        </w:r>
-      </w:hyperlink>
-    </w:p>
-    <w:p>
-      <w:pPr>
-        <w:pStyle w:val="TM2"/>
-        <w:tabs>
-          <w:tab w:val="left" w:pos="800"/>
-          <w:tab w:val="right" w:leader="dot" w:pos="9060"/>
-        </w:tabs>
-        <w:rPr>
-          <w:rFonts w:asciiTheme="minorHAnsi" w:eastAsiaTheme="minorEastAsia" w:hAnsiTheme="minorHAnsi" w:cstheme="minorBidi"/>
-          <w:noProof/>
-          <w:sz w:val="22"/>
-          <w:szCs w:val="22"/>
-          <w:lang w:val="fr-CH" w:eastAsia="fr-CH"/>
-        </w:rPr>
-      </w:pPr>
-      <w:hyperlink w:anchor="_Toc531861548" w:history="1">
-        <w:r>
-          <w:rPr>
-            <w:rStyle w:val="Lienhypertexte"/>
-            <w:rFonts w:asciiTheme="majorHAnsi" w:hAnsiTheme="majorHAnsi" w:cstheme="majorHAnsi"/>
-            <w:noProof/>
-          </w:rPr>
-          <w:t>5.3</w:t>
-        </w:r>
-        <w:r>
-          <w:rPr>
-            <w:rFonts w:asciiTheme="minorHAnsi" w:eastAsiaTheme="minorEastAsia" w:hAnsiTheme="minorHAnsi" w:cstheme="minorBidi"/>
-            <w:noProof/>
-            <w:sz w:val="22"/>
-            <w:szCs w:val="22"/>
-            <w:lang w:val="fr-CH" w:eastAsia="fr-CH"/>
-          </w:rPr>
-          <w:tab/>
-        </w:r>
-        <w:r>
-          <w:rPr>
-            <w:rStyle w:val="Lienhypertexte"/>
-            <w:rFonts w:asciiTheme="majorHAnsi" w:hAnsiTheme="majorHAnsi" w:cstheme="majorHAnsi"/>
-            <w:i/>
-            <w:noProof/>
-          </w:rPr>
-          <w:t>Journal de travail</w:t>
-        </w:r>
-        <w:r>
-          <w:rPr>
-            <w:noProof/>
-            <w:webHidden/>
-          </w:rPr>
-          <w:tab/>
-        </w:r>
-        <w:r>
-          <w:rPr>
-            <w:noProof/>
-            <w:webHidden/>
-          </w:rPr>
-          <w:fldChar w:fldCharType="begin"/>
-        </w:r>
-        <w:r>
-          <w:rPr>
-            <w:noProof/>
-            <w:webHidden/>
-          </w:rPr>
-          <w:instrText xml:space="preserve"> PAGEREF _Toc531861548 \h </w:instrText>
-        </w:r>
-        <w:r>
-          <w:rPr>
-            <w:noProof/>
-            <w:webHidden/>
-          </w:rPr>
-        </w:r>
-        <w:r>
-          <w:rPr>
-            <w:noProof/>
-            <w:webHidden/>
-          </w:rPr>
-          <w:fldChar w:fldCharType="separate"/>
-        </w:r>
-        <w:r>
-          <w:rPr>
-            <w:noProof/>
-            <w:webHidden/>
-          </w:rPr>
-          <w:t>20</w:t>
-        </w:r>
-        <w:r>
-          <w:rPr>
-            <w:noProof/>
-            <w:webHidden/>
-          </w:rPr>
-          <w:fldChar w:fldCharType="end"/>
-        </w:r>
-      </w:hyperlink>
-    </w:p>
-    <w:p>
-      <w:pPr>
-        <w:pStyle w:val="TM2"/>
-        <w:tabs>
-          <w:tab w:val="left" w:pos="800"/>
-          <w:tab w:val="right" w:leader="dot" w:pos="9060"/>
-        </w:tabs>
-        <w:rPr>
-          <w:rFonts w:asciiTheme="minorHAnsi" w:eastAsiaTheme="minorEastAsia" w:hAnsiTheme="minorHAnsi" w:cstheme="minorBidi"/>
-          <w:noProof/>
-          <w:sz w:val="22"/>
-          <w:szCs w:val="22"/>
-          <w:lang w:val="fr-CH" w:eastAsia="fr-CH"/>
-        </w:rPr>
-      </w:pPr>
-      <w:hyperlink w:anchor="_Toc531861549" w:history="1">
-        <w:r>
-          <w:rPr>
-            <w:rStyle w:val="Lienhypertexte"/>
-            <w:rFonts w:asciiTheme="majorHAnsi" w:hAnsiTheme="majorHAnsi" w:cstheme="majorHAnsi"/>
-            <w:iCs/>
-            <w:noProof/>
-            <w:highlight w:val="yellow"/>
-          </w:rPr>
-          <w:t>5.4</w:t>
-        </w:r>
-        <w:r>
-          <w:rPr>
-            <w:rFonts w:asciiTheme="minorHAnsi" w:eastAsiaTheme="minorEastAsia" w:hAnsiTheme="minorHAnsi" w:cstheme="minorBidi"/>
-            <w:noProof/>
-            <w:sz w:val="22"/>
-            <w:szCs w:val="22"/>
-            <w:lang w:val="fr-CH" w:eastAsia="fr-CH"/>
-          </w:rPr>
-          <w:tab/>
-        </w:r>
-        <w:r>
-          <w:rPr>
-            <w:rStyle w:val="Lienhypertexte"/>
-            <w:rFonts w:asciiTheme="majorHAnsi" w:hAnsiTheme="majorHAnsi" w:cstheme="majorHAnsi"/>
-            <w:i/>
-            <w:iCs/>
-            <w:noProof/>
-            <w:highlight w:val="yellow"/>
-          </w:rPr>
-          <w:t>Journal de bord</w:t>
-        </w:r>
-        <w:r>
-          <w:rPr>
-            <w:noProof/>
-            <w:webHidden/>
-          </w:rPr>
-          <w:tab/>
-        </w:r>
-        <w:r>
-          <w:rPr>
-            <w:noProof/>
-            <w:webHidden/>
-          </w:rPr>
-          <w:fldChar w:fldCharType="begin"/>
-        </w:r>
-        <w:r>
-          <w:rPr>
-            <w:noProof/>
-            <w:webHidden/>
-          </w:rPr>
-          <w:instrText xml:space="preserve"> PAGEREF _Toc531861549 \h </w:instrText>
-        </w:r>
-        <w:r>
-          <w:rPr>
-            <w:noProof/>
-            <w:webHidden/>
-          </w:rPr>
-        </w:r>
-        <w:r>
-          <w:rPr>
-            <w:noProof/>
-            <w:webHidden/>
-          </w:rPr>
-          <w:fldChar w:fldCharType="separate"/>
-        </w:r>
-        <w:r>
-          <w:rPr>
-            <w:noProof/>
-            <w:webHidden/>
-          </w:rPr>
-          <w:t>20</w:t>
-        </w:r>
-        <w:r>
-          <w:rPr>
-            <w:noProof/>
-            <w:webHidden/>
-          </w:rPr>
-          <w:fldChar w:fldCharType="end"/>
-        </w:r>
-      </w:hyperlink>
-    </w:p>
-    <w:p>
-      <w:pPr>
-        <w:pStyle w:val="TM2"/>
-        <w:tabs>
-          <w:tab w:val="left" w:pos="800"/>
-          <w:tab w:val="right" w:leader="dot" w:pos="9060"/>
-        </w:tabs>
-        <w:rPr>
-          <w:rFonts w:asciiTheme="minorHAnsi" w:eastAsiaTheme="minorEastAsia" w:hAnsiTheme="minorHAnsi" w:cstheme="minorBidi"/>
-          <w:noProof/>
-          <w:sz w:val="22"/>
-          <w:szCs w:val="22"/>
-          <w:lang w:val="fr-CH" w:eastAsia="fr-CH"/>
-        </w:rPr>
-      </w:pPr>
-      <w:hyperlink w:anchor="_Toc531861550" w:history="1">
-        <w:r>
-          <w:rPr>
-            <w:rStyle w:val="Lienhypertexte"/>
-            <w:rFonts w:asciiTheme="majorHAnsi" w:hAnsiTheme="majorHAnsi" w:cstheme="majorHAnsi"/>
-            <w:iCs/>
-            <w:noProof/>
-          </w:rPr>
-          <w:t>5.5</w:t>
-        </w:r>
-        <w:r>
-          <w:rPr>
-            <w:rFonts w:asciiTheme="minorHAnsi" w:eastAsiaTheme="minorEastAsia" w:hAnsiTheme="minorHAnsi" w:cstheme="minorBidi"/>
-            <w:noProof/>
-            <w:sz w:val="22"/>
-            <w:szCs w:val="22"/>
-            <w:lang w:val="fr-CH" w:eastAsia="fr-CH"/>
-          </w:rPr>
-          <w:tab/>
-        </w:r>
-        <w:r>
-          <w:rPr>
-            <w:rStyle w:val="Lienhypertexte"/>
-            <w:rFonts w:asciiTheme="majorHAnsi" w:hAnsiTheme="majorHAnsi" w:cstheme="majorHAnsi"/>
-            <w:i/>
-            <w:iCs/>
-            <w:noProof/>
-          </w:rPr>
-          <w:t>Manuel d'Installation</w:t>
-        </w:r>
-        <w:r>
-          <w:rPr>
-            <w:noProof/>
-            <w:webHidden/>
-          </w:rPr>
-          <w:tab/>
-        </w:r>
-        <w:r>
-          <w:rPr>
-            <w:noProof/>
-            <w:webHidden/>
-          </w:rPr>
-          <w:fldChar w:fldCharType="begin"/>
-        </w:r>
-        <w:r>
-          <w:rPr>
-            <w:noProof/>
-            <w:webHidden/>
-          </w:rPr>
-          <w:instrText xml:space="preserve"> PAGEREF _Toc531861550 \h </w:instrText>
-        </w:r>
-        <w:r>
-          <w:rPr>
-            <w:noProof/>
-            <w:webHidden/>
-          </w:rPr>
-        </w:r>
-        <w:r>
-          <w:rPr>
-            <w:noProof/>
-            <w:webHidden/>
-          </w:rPr>
-          <w:fldChar w:fldCharType="separate"/>
-        </w:r>
-        <w:r>
-          <w:rPr>
-            <w:noProof/>
-            <w:webHidden/>
-          </w:rPr>
-          <w:t>20</w:t>
-        </w:r>
-        <w:r>
-          <w:rPr>
-            <w:noProof/>
-            <w:webHidden/>
-          </w:rPr>
-          <w:fldChar w:fldCharType="end"/>
-        </w:r>
-      </w:hyperlink>
-    </w:p>
-    <w:p>
-      <w:pPr>
-        <w:pStyle w:val="TM2"/>
-        <w:tabs>
-          <w:tab w:val="left" w:pos="800"/>
-          <w:tab w:val="right" w:leader="dot" w:pos="9060"/>
-        </w:tabs>
-        <w:rPr>
-          <w:rFonts w:asciiTheme="minorHAnsi" w:eastAsiaTheme="minorEastAsia" w:hAnsiTheme="minorHAnsi" w:cstheme="minorBidi"/>
-          <w:noProof/>
-          <w:sz w:val="22"/>
-          <w:szCs w:val="22"/>
-          <w:lang w:val="fr-CH" w:eastAsia="fr-CH"/>
-        </w:rPr>
-      </w:pPr>
-      <w:hyperlink w:anchor="_Toc531861551" w:history="1">
-        <w:r>
-          <w:rPr>
-            <w:rStyle w:val="Lienhypertexte"/>
-            <w:rFonts w:asciiTheme="majorHAnsi" w:hAnsiTheme="majorHAnsi" w:cstheme="majorHAnsi"/>
-            <w:iCs/>
-            <w:noProof/>
-          </w:rPr>
-          <w:t>5.6</w:t>
-        </w:r>
-        <w:r>
-          <w:rPr>
-            <w:rFonts w:asciiTheme="minorHAnsi" w:eastAsiaTheme="minorEastAsia" w:hAnsiTheme="minorHAnsi" w:cstheme="minorBidi"/>
-            <w:noProof/>
-            <w:sz w:val="22"/>
-            <w:szCs w:val="22"/>
-            <w:lang w:val="fr-CH" w:eastAsia="fr-CH"/>
-          </w:rPr>
-          <w:tab/>
-        </w:r>
-        <w:r>
-          <w:rPr>
-            <w:rStyle w:val="Lienhypertexte"/>
-            <w:rFonts w:asciiTheme="majorHAnsi" w:hAnsiTheme="majorHAnsi" w:cstheme="majorHAnsi"/>
-            <w:i/>
-            <w:iCs/>
-            <w:noProof/>
-          </w:rPr>
-          <w:t>Manuel d'Utilisation</w:t>
-        </w:r>
-        <w:r>
-          <w:rPr>
-            <w:noProof/>
-            <w:webHidden/>
-          </w:rPr>
-          <w:tab/>
-        </w:r>
-        <w:r>
-          <w:rPr>
-            <w:noProof/>
-            <w:webHidden/>
-          </w:rPr>
-          <w:fldChar w:fldCharType="begin"/>
-        </w:r>
-        <w:r>
-          <w:rPr>
-            <w:noProof/>
-            <w:webHidden/>
-          </w:rPr>
-          <w:instrText xml:space="preserve"> PAGEREF _Toc531861551 \h </w:instrText>
+          <w:instrText xml:space="preserve"> PAGEREF _Toc532300911 \h </w:instrText>
         </w:r>
         <w:r>
           <w:rPr>
@@ -2730,7 +3041,7 @@
           <w:rFonts w:asciiTheme="majorHAnsi" w:hAnsiTheme="majorHAnsi" w:cstheme="majorHAnsi"/>
         </w:rPr>
       </w:pPr>
-      <w:bookmarkStart w:id="0" w:name="_Toc531861526"/>
+      <w:bookmarkStart w:id="0" w:name="_Toc532300883"/>
       <w:r>
         <w:rPr>
           <w:rFonts w:asciiTheme="majorHAnsi" w:hAnsiTheme="majorHAnsi" w:cstheme="majorHAnsi"/>
@@ -2761,7 +3072,7 @@
           <w:iCs/>
         </w:rPr>
       </w:pPr>
-      <w:bookmarkStart w:id="1" w:name="_Toc531861527"/>
+      <w:bookmarkStart w:id="1" w:name="_Toc532300884"/>
       <w:r>
         <w:rPr>
           <w:rFonts w:asciiTheme="majorHAnsi" w:hAnsiTheme="majorHAnsi" w:cstheme="majorHAnsi"/>
@@ -3304,7 +3615,7 @@
           <w:iCs/>
         </w:rPr>
       </w:pPr>
-      <w:bookmarkStart w:id="2" w:name="_Toc531861528"/>
+      <w:bookmarkStart w:id="2" w:name="_Toc532300885"/>
       <w:r>
         <w:rPr>
           <w:rFonts w:asciiTheme="majorHAnsi" w:hAnsiTheme="majorHAnsi" w:cstheme="majorHAnsi"/>
@@ -3530,7 +3841,7 @@
           <w:iCs/>
         </w:rPr>
       </w:pPr>
-      <w:bookmarkStart w:id="3" w:name="_Toc531861529"/>
+      <w:bookmarkStart w:id="3" w:name="_Toc532300886"/>
       <w:r>
         <w:rPr>
           <w:rFonts w:asciiTheme="majorHAnsi" w:hAnsiTheme="majorHAnsi" w:cstheme="majorHAnsi"/>
@@ -4078,7 +4389,7 @@
         </w:rPr>
         <w:br w:type="page"/>
       </w:r>
-      <w:bookmarkStart w:id="4" w:name="_Toc531861530"/>
+      <w:bookmarkStart w:id="4" w:name="_Toc532300887"/>
       <w:r>
         <w:rPr>
           <w:rFonts w:asciiTheme="majorHAnsi" w:hAnsiTheme="majorHAnsi" w:cstheme="majorHAnsi"/>
@@ -4840,7 +5151,7 @@
           <w:rFonts w:asciiTheme="majorHAnsi" w:hAnsiTheme="majorHAnsi" w:cstheme="majorHAnsi"/>
         </w:rPr>
       </w:pPr>
-      <w:bookmarkStart w:id="5" w:name="_Toc531861531"/>
+      <w:bookmarkStart w:id="5" w:name="_Toc532300888"/>
       <w:r>
         <w:rPr>
           <w:rFonts w:asciiTheme="majorHAnsi" w:hAnsiTheme="majorHAnsi" w:cstheme="majorHAnsi"/>
@@ -4883,7 +5194,7 @@
           <w:iCs/>
         </w:rPr>
       </w:pPr>
-      <w:bookmarkStart w:id="6" w:name="_Toc531861532"/>
+      <w:bookmarkStart w:id="6" w:name="_Toc532300889"/>
       <w:r>
         <w:rPr>
           <w:rFonts w:asciiTheme="majorHAnsi" w:hAnsiTheme="majorHAnsi" w:cstheme="majorHAnsi"/>
@@ -5067,7 +5378,7 @@
         </w:rPr>
       </w:pPr>
       <w:bookmarkStart w:id="7" w:name="_Toc71691012"/>
-      <w:bookmarkStart w:id="8" w:name="_Toc531861533"/>
+      <w:bookmarkStart w:id="8" w:name="_Toc532300890"/>
       <w:r>
         <w:rPr>
           <w:rFonts w:asciiTheme="majorHAnsi" w:hAnsiTheme="majorHAnsi" w:cstheme="majorHAnsi"/>
@@ -5504,7 +5815,7 @@
       </w:pPr>
       <w:bookmarkStart w:id="9" w:name="_Toc25553310"/>
       <w:bookmarkStart w:id="10" w:name="_Toc71691015"/>
-      <w:bookmarkStart w:id="11" w:name="_Toc531861534"/>
+      <w:bookmarkStart w:id="11" w:name="_Toc532300891"/>
       <w:r>
         <w:rPr>
           <w:rFonts w:asciiTheme="majorHAnsi" w:hAnsiTheme="majorHAnsi" w:cstheme="majorHAnsi"/>
@@ -5763,7 +6074,7 @@
           <w:iCs/>
         </w:rPr>
       </w:pPr>
-      <w:bookmarkStart w:id="12" w:name="_Toc531861535"/>
+      <w:bookmarkStart w:id="12" w:name="_Toc532300892"/>
       <w:r>
         <w:rPr>
           <w:rFonts w:asciiTheme="majorHAnsi" w:hAnsiTheme="majorHAnsi" w:cstheme="majorHAnsi"/>
@@ -6341,7 +6652,7 @@
       </w:pPr>
       <w:bookmarkStart w:id="13" w:name="_Toc25553314"/>
       <w:bookmarkStart w:id="14" w:name="_Toc71691019"/>
-      <w:bookmarkStart w:id="15" w:name="_Toc531861536"/>
+      <w:bookmarkStart w:id="15" w:name="_Toc532300893"/>
       <w:r>
         <w:rPr>
           <w:rFonts w:asciiTheme="majorHAnsi" w:hAnsiTheme="majorHAnsi" w:cstheme="majorHAnsi"/>
@@ -6958,11 +7269,12 @@
         <w:pStyle w:val="Titre2"/>
       </w:pPr>
       <w:bookmarkStart w:id="16" w:name="_Toc528913929"/>
-      <w:bookmarkStart w:id="17" w:name="_Toc531861538"/>
+      <w:bookmarkStart w:id="17" w:name="_Toc532300894"/>
       <w:r>
         <w:t>Use cases / Scénarios</w:t>
       </w:r>
       <w:bookmarkEnd w:id="16"/>
+      <w:bookmarkEnd w:id="17"/>
     </w:p>
     <w:p>
       <w:pPr>
@@ -7045,9 +7357,11 @@
       <w:pPr>
         <w:pStyle w:val="Titre3"/>
       </w:pPr>
+      <w:bookmarkStart w:id="18" w:name="_Toc532300895"/>
       <w:r>
         <w:t>Trier des fichiers</w:t>
       </w:r>
+      <w:bookmarkEnd w:id="18"/>
     </w:p>
     <w:p>
       <w:pPr>
@@ -8018,9 +8332,11 @@
       <w:pPr>
         <w:pStyle w:val="Titre3"/>
       </w:pPr>
+      <w:bookmarkStart w:id="19" w:name="_Toc532300896"/>
       <w:r>
         <w:t>Retrouver des fichiers</w:t>
       </w:r>
+      <w:bookmarkEnd w:id="19"/>
     </w:p>
     <w:p>
       <w:pPr>
@@ -8539,10 +8855,12 @@
       <w:pPr>
         <w:pStyle w:val="Titre3"/>
       </w:pPr>
+      <w:bookmarkStart w:id="20" w:name="_Toc532300897"/>
       <w:r>
         <w:lastRenderedPageBreak/>
         <w:t>Interagir avec des fichiers</w:t>
       </w:r>
+      <w:bookmarkEnd w:id="20"/>
     </w:p>
     <w:p>
       <w:pPr>
@@ -9888,11 +10206,12 @@
       <w:pPr>
         <w:pStyle w:val="Titre2"/>
       </w:pPr>
+      <w:bookmarkStart w:id="21" w:name="_Toc532300898"/>
       <w:r>
         <w:lastRenderedPageBreak/>
         <w:t>Maquettes</w:t>
       </w:r>
-      <w:bookmarkEnd w:id="17"/>
+      <w:bookmarkEnd w:id="21"/>
     </w:p>
     <w:p>
       <w:pPr>
@@ -10062,7 +10381,7 @@
           </wp:anchor>
         </w:drawing>
       </w:r>
-      <w:bookmarkStart w:id="18" w:name="_Toc71703259"/>
+      <w:bookmarkStart w:id="22" w:name="_Toc71703259"/>
     </w:p>
     <w:p>
       <w:pPr>
@@ -10091,7 +10410,7 @@
           <w:rFonts w:asciiTheme="majorHAnsi" w:hAnsiTheme="majorHAnsi" w:cstheme="majorHAnsi"/>
         </w:rPr>
       </w:pPr>
-      <w:bookmarkStart w:id="19" w:name="_Toc531861539"/>
+      <w:bookmarkStart w:id="23" w:name="_Toc532300899"/>
       <w:r>
         <w:rPr>
           <w:rFonts w:asciiTheme="majorHAnsi" w:hAnsiTheme="majorHAnsi" w:cstheme="majorHAnsi"/>
@@ -10099,14 +10418,14 @@
         <w:lastRenderedPageBreak/>
         <w:t>R</w:t>
       </w:r>
-      <w:bookmarkEnd w:id="18"/>
+      <w:bookmarkEnd w:id="22"/>
       <w:r>
         <w:rPr>
           <w:rFonts w:asciiTheme="majorHAnsi" w:hAnsiTheme="majorHAnsi" w:cstheme="majorHAnsi"/>
         </w:rPr>
         <w:t>éalisation</w:t>
       </w:r>
-      <w:bookmarkEnd w:id="19"/>
+      <w:bookmarkEnd w:id="23"/>
     </w:p>
     <w:p>
       <w:pPr>
@@ -10117,9 +10436,9 @@
           <w:iCs/>
         </w:rPr>
       </w:pPr>
-      <w:bookmarkStart w:id="20" w:name="_Toc25553317"/>
-      <w:bookmarkStart w:id="21" w:name="_Toc71691022"/>
-      <w:bookmarkStart w:id="22" w:name="_Toc531861540"/>
+      <w:bookmarkStart w:id="24" w:name="_Toc25553317"/>
+      <w:bookmarkStart w:id="25" w:name="_Toc71691022"/>
+      <w:bookmarkStart w:id="26" w:name="_Toc532300900"/>
       <w:r>
         <w:rPr>
           <w:rFonts w:asciiTheme="majorHAnsi" w:hAnsiTheme="majorHAnsi" w:cstheme="majorHAnsi"/>
@@ -10128,12 +10447,12 @@
         </w:rPr>
         <w:t>Dossier de réalisation</w:t>
       </w:r>
-      <w:bookmarkStart w:id="23" w:name="_Toc25553318"/>
-      <w:bookmarkEnd w:id="20"/>
-      <w:bookmarkEnd w:id="21"/>
-      <w:bookmarkEnd w:id="22"/>
-    </w:p>
-    <w:bookmarkEnd w:id="23"/>
+      <w:bookmarkStart w:id="27" w:name="_Toc25553318"/>
+      <w:bookmarkEnd w:id="24"/>
+      <w:bookmarkEnd w:id="25"/>
+      <w:bookmarkEnd w:id="26"/>
+    </w:p>
+    <w:bookmarkEnd w:id="27"/>
     <w:p>
       <w:pPr>
         <w:rPr>
@@ -10829,9 +11148,9 @@
           <w:iCs/>
         </w:rPr>
       </w:pPr>
-      <w:bookmarkStart w:id="24" w:name="_Toc25553321"/>
-      <w:bookmarkStart w:id="25" w:name="_Toc71691025"/>
-      <w:bookmarkStart w:id="26" w:name="_Toc531861541"/>
+      <w:bookmarkStart w:id="28" w:name="_Toc25553321"/>
+      <w:bookmarkStart w:id="29" w:name="_Toc71691025"/>
+      <w:bookmarkStart w:id="30" w:name="_Toc532300901"/>
       <w:r>
         <w:rPr>
           <w:rFonts w:asciiTheme="majorHAnsi" w:hAnsiTheme="majorHAnsi" w:cstheme="majorHAnsi"/>
@@ -10841,7 +11160,7 @@
         <w:lastRenderedPageBreak/>
         <w:t>Description des test</w:t>
       </w:r>
-      <w:bookmarkEnd w:id="24"/>
+      <w:bookmarkEnd w:id="28"/>
       <w:r>
         <w:rPr>
           <w:rFonts w:asciiTheme="majorHAnsi" w:hAnsiTheme="majorHAnsi" w:cstheme="majorHAnsi"/>
@@ -10850,8 +11169,8 @@
         </w:rPr>
         <w:t>s effectués</w:t>
       </w:r>
-      <w:bookmarkEnd w:id="25"/>
-      <w:bookmarkEnd w:id="26"/>
+      <w:bookmarkEnd w:id="29"/>
+      <w:bookmarkEnd w:id="30"/>
     </w:p>
     <w:p>
       <w:pPr>
@@ -12099,8 +12418,8 @@
           <w:rFonts w:asciiTheme="majorHAnsi" w:hAnsiTheme="majorHAnsi" w:cstheme="majorHAnsi"/>
         </w:rPr>
       </w:pPr>
-      <w:bookmarkStart w:id="27" w:name="_Toc25553322"/>
-      <w:bookmarkStart w:id="28" w:name="_Toc71691026"/>
+      <w:bookmarkStart w:id="31" w:name="_Toc25553322"/>
+      <w:bookmarkStart w:id="32" w:name="_Toc71691026"/>
       <w:r>
         <w:rPr>
           <w:rFonts w:asciiTheme="majorHAnsi" w:hAnsiTheme="majorHAnsi" w:cstheme="majorHAnsi"/>
@@ -12139,7 +12458,7 @@
           <w:iCs/>
         </w:rPr>
       </w:pPr>
-      <w:bookmarkStart w:id="29" w:name="_Toc531861542"/>
+      <w:bookmarkStart w:id="33" w:name="_Toc532300902"/>
       <w:r>
         <w:rPr>
           <w:rFonts w:asciiTheme="majorHAnsi" w:hAnsiTheme="majorHAnsi" w:cstheme="majorHAnsi"/>
@@ -12148,7 +12467,7 @@
         </w:rPr>
         <w:t xml:space="preserve">Erreurs </w:t>
       </w:r>
-      <w:bookmarkEnd w:id="27"/>
+      <w:bookmarkEnd w:id="31"/>
       <w:r>
         <w:rPr>
           <w:rFonts w:asciiTheme="majorHAnsi" w:hAnsiTheme="majorHAnsi" w:cstheme="majorHAnsi"/>
@@ -12157,8 +12476,8 @@
         </w:rPr>
         <w:t>restantes</w:t>
       </w:r>
-      <w:bookmarkEnd w:id="28"/>
-      <w:bookmarkEnd w:id="29"/>
+      <w:bookmarkEnd w:id="32"/>
+      <w:bookmarkEnd w:id="33"/>
       <w:r>
         <w:rPr>
           <w:rFonts w:asciiTheme="majorHAnsi" w:hAnsiTheme="majorHAnsi" w:cstheme="majorHAnsi"/>
@@ -12253,7 +12572,7 @@
           <w:i/>
         </w:rPr>
       </w:pPr>
-      <w:bookmarkStart w:id="30" w:name="_Toc25553323"/>
+      <w:bookmarkStart w:id="34" w:name="_Toc25553323"/>
       <w:r>
         <w:rPr>
           <w:rFonts w:asciiTheme="majorHAnsi" w:hAnsiTheme="majorHAnsi" w:cstheme="majorHAnsi"/>
@@ -12309,7 +12628,7 @@
         </w:rPr>
         <w:t>Conséquences sur l'utilisation du produit</w:t>
       </w:r>
-      <w:bookmarkEnd w:id="30"/>
+      <w:bookmarkEnd w:id="34"/>
     </w:p>
     <w:p>
       <w:pPr>
@@ -12371,9 +12690,9 @@
           <w:iCs/>
         </w:rPr>
       </w:pPr>
-      <w:bookmarkStart w:id="31" w:name="_Toc25553326"/>
-      <w:bookmarkStart w:id="32" w:name="_Toc71691029"/>
-      <w:bookmarkStart w:id="33" w:name="_Toc531861543"/>
+      <w:bookmarkStart w:id="35" w:name="_Toc25553326"/>
+      <w:bookmarkStart w:id="36" w:name="_Toc71691029"/>
+      <w:bookmarkStart w:id="37" w:name="_Toc532300903"/>
       <w:r>
         <w:rPr>
           <w:rFonts w:asciiTheme="majorHAnsi" w:hAnsiTheme="majorHAnsi" w:cstheme="majorHAnsi"/>
@@ -12382,7 +12701,7 @@
         </w:rPr>
         <w:t>Liste des documents</w:t>
       </w:r>
-      <w:bookmarkEnd w:id="31"/>
+      <w:bookmarkEnd w:id="35"/>
       <w:r>
         <w:rPr>
           <w:rFonts w:asciiTheme="majorHAnsi" w:hAnsiTheme="majorHAnsi" w:cstheme="majorHAnsi"/>
@@ -12391,8 +12710,8 @@
         </w:rPr>
         <w:t xml:space="preserve"> fournis</w:t>
       </w:r>
-      <w:bookmarkEnd w:id="32"/>
-      <w:bookmarkEnd w:id="33"/>
+      <w:bookmarkEnd w:id="36"/>
+      <w:bookmarkEnd w:id="37"/>
     </w:p>
     <w:p>
       <w:pPr>
@@ -12532,8 +12851,6 @@
         </w:rPr>
         <w:t>(qui sera envoyé par mail)</w:t>
       </w:r>
-      <w:bookmarkStart w:id="34" w:name="_GoBack"/>
-      <w:bookmarkEnd w:id="34"/>
     </w:p>
     <w:p>
       <w:pPr>
@@ -12699,24 +13016,24 @@
           <w:rFonts w:asciiTheme="majorHAnsi" w:hAnsiTheme="majorHAnsi" w:cstheme="majorHAnsi"/>
         </w:rPr>
       </w:pPr>
-      <w:bookmarkStart w:id="35" w:name="_Toc25553328"/>
-      <w:bookmarkStart w:id="36" w:name="_Toc71703263"/>
-      <w:bookmarkStart w:id="37" w:name="_Toc531861544"/>
+      <w:bookmarkStart w:id="38" w:name="_Toc25553328"/>
+      <w:bookmarkStart w:id="39" w:name="_Toc71703263"/>
+      <w:bookmarkStart w:id="40" w:name="_Toc532300904"/>
       <w:r>
         <w:rPr>
           <w:rFonts w:asciiTheme="majorHAnsi" w:hAnsiTheme="majorHAnsi" w:cstheme="majorHAnsi"/>
         </w:rPr>
         <w:t>C</w:t>
       </w:r>
-      <w:bookmarkEnd w:id="35"/>
-      <w:bookmarkEnd w:id="36"/>
+      <w:bookmarkEnd w:id="38"/>
+      <w:bookmarkEnd w:id="39"/>
       <w:r>
         <w:rPr>
           <w:rFonts w:asciiTheme="majorHAnsi" w:hAnsiTheme="majorHAnsi" w:cstheme="majorHAnsi"/>
         </w:rPr>
         <w:t>onclusions</w:t>
       </w:r>
-      <w:bookmarkEnd w:id="37"/>
+      <w:bookmarkEnd w:id="40"/>
     </w:p>
     <w:p>
       <w:pPr>
@@ -13052,22 +13369,22 @@
           <w:rFonts w:asciiTheme="majorHAnsi" w:hAnsiTheme="majorHAnsi" w:cstheme="majorHAnsi"/>
         </w:rPr>
       </w:pPr>
-      <w:bookmarkStart w:id="38" w:name="_Toc71703264"/>
-      <w:bookmarkStart w:id="39" w:name="_Toc531861545"/>
+      <w:bookmarkStart w:id="41" w:name="_Toc71703264"/>
+      <w:bookmarkStart w:id="42" w:name="_Toc532300905"/>
       <w:r>
         <w:rPr>
           <w:rFonts w:asciiTheme="majorHAnsi" w:hAnsiTheme="majorHAnsi" w:cstheme="majorHAnsi"/>
         </w:rPr>
         <w:t>A</w:t>
       </w:r>
-      <w:bookmarkEnd w:id="38"/>
+      <w:bookmarkEnd w:id="41"/>
       <w:r>
         <w:rPr>
           <w:rFonts w:asciiTheme="majorHAnsi" w:hAnsiTheme="majorHAnsi" w:cstheme="majorHAnsi"/>
         </w:rPr>
         <w:t>nnexes</w:t>
       </w:r>
-      <w:bookmarkEnd w:id="39"/>
+      <w:bookmarkEnd w:id="42"/>
     </w:p>
     <w:p>
       <w:pPr>
@@ -13085,7 +13402,7 @@
           <w:iCs/>
         </w:rPr>
       </w:pPr>
-      <w:bookmarkStart w:id="40" w:name="_Toc531861546"/>
+      <w:bookmarkStart w:id="43" w:name="_Toc532300906"/>
       <w:r>
         <w:rPr>
           <w:rFonts w:asciiTheme="majorHAnsi" w:hAnsiTheme="majorHAnsi" w:cstheme="majorHAnsi"/>
@@ -13094,7 +13411,7 @@
         </w:rPr>
         <w:t>Résumé du rapport du TPI / version succincte de la documentation</w:t>
       </w:r>
-      <w:bookmarkEnd w:id="40"/>
+      <w:bookmarkEnd w:id="43"/>
     </w:p>
     <w:p>
       <w:pPr>
@@ -13112,8 +13429,8 @@
           <w:iCs/>
         </w:rPr>
       </w:pPr>
-      <w:bookmarkStart w:id="41" w:name="_Toc71703265"/>
-      <w:bookmarkStart w:id="42" w:name="_Toc531861547"/>
+      <w:bookmarkStart w:id="44" w:name="_Toc71703265"/>
+      <w:bookmarkStart w:id="45" w:name="_Toc532300907"/>
       <w:r>
         <w:rPr>
           <w:rFonts w:asciiTheme="majorHAnsi" w:hAnsiTheme="majorHAnsi" w:cstheme="majorHAnsi"/>
@@ -13121,435 +13438,163 @@
           <w:iCs/>
         </w:rPr>
         <w:t>Sources – Bibliographie</w:t>
-      </w:r>
-      <w:bookmarkEnd w:id="41"/>
-      <w:bookmarkEnd w:id="42"/>
-    </w:p>
-    <w:p>
-      <w:pPr>
-        <w:ind w:left="426"/>
-        <w:rPr>
-          <w:rFonts w:asciiTheme="majorHAnsi" w:hAnsiTheme="majorHAnsi" w:cstheme="majorHAnsi"/>
-          <w:iCs/>
-        </w:rPr>
-      </w:pPr>
-    </w:p>
-    <w:p>
-      <w:pPr>
-        <w:ind w:left="426"/>
-        <w:rPr>
-          <w:rFonts w:asciiTheme="majorHAnsi" w:hAnsiTheme="majorHAnsi" w:cstheme="majorHAnsi"/>
-          <w:i/>
-        </w:rPr>
-      </w:pPr>
-      <w:r>
-        <w:rPr>
-          <w:rFonts w:asciiTheme="majorHAnsi" w:hAnsiTheme="majorHAnsi" w:cstheme="majorHAnsi"/>
-          <w:i/>
-        </w:rPr>
-        <w:t>Liste des livres utilisé</w:t>
-      </w:r>
-      <w:r>
-        <w:rPr>
-          <w:rFonts w:asciiTheme="majorHAnsi" w:hAnsiTheme="majorHAnsi" w:cstheme="majorHAnsi"/>
-          <w:i/>
-        </w:rPr>
-        <w:t>s</w:t>
-      </w:r>
-      <w:r>
-        <w:rPr>
-          <w:rFonts w:asciiTheme="majorHAnsi" w:hAnsiTheme="majorHAnsi" w:cstheme="majorHAnsi"/>
-          <w:i/>
-        </w:rPr>
-        <w:t xml:space="preserve"> (Titre, auteur, date), des sites Internet (URL) consultés, des articles (Revue, date, titre, auteur)… Et de toutes les aides externes (noms)   </w:t>
-      </w:r>
-    </w:p>
-    <w:p>
-      <w:pPr>
-        <w:ind w:left="426"/>
-        <w:rPr>
-          <w:rFonts w:asciiTheme="majorHAnsi" w:hAnsiTheme="majorHAnsi" w:cstheme="majorHAnsi"/>
-          <w:i/>
-        </w:rPr>
-      </w:pPr>
-    </w:p>
-    <w:p>
-      <w:pPr>
-        <w:pStyle w:val="Titre2"/>
-        <w:rPr>
-          <w:rFonts w:asciiTheme="majorHAnsi" w:hAnsiTheme="majorHAnsi" w:cstheme="majorHAnsi"/>
-          <w:i/>
-        </w:rPr>
-      </w:pPr>
-      <w:bookmarkStart w:id="43" w:name="_Toc531861548"/>
-      <w:r>
-        <w:rPr>
-          <w:rFonts w:asciiTheme="majorHAnsi" w:hAnsiTheme="majorHAnsi" w:cstheme="majorHAnsi"/>
-          <w:i/>
-        </w:rPr>
-        <w:t>Journal de travail</w:t>
-      </w:r>
-      <w:bookmarkEnd w:id="43"/>
-      <w:r>
-        <w:rPr>
-          <w:rFonts w:asciiTheme="majorHAnsi" w:hAnsiTheme="majorHAnsi" w:cstheme="majorHAnsi"/>
-          <w:i/>
-        </w:rPr>
-        <w:t xml:space="preserve"> </w:t>
-      </w:r>
-    </w:p>
-    <w:p/>
-    <w:p>
-      <w:pPr>
-        <w:rPr>
-          <w:rFonts w:asciiTheme="majorHAnsi" w:hAnsiTheme="majorHAnsi" w:cstheme="majorHAnsi"/>
-        </w:rPr>
-      </w:pPr>
-      <w:r>
-        <w:rPr>
-          <w:rFonts w:asciiTheme="majorHAnsi" w:hAnsiTheme="majorHAnsi" w:cstheme="majorHAnsi"/>
-        </w:rPr>
-        <w:t>Se référencer au</w:t>
-      </w:r>
-      <w:r>
-        <w:rPr>
-          <w:rFonts w:asciiTheme="majorHAnsi" w:hAnsiTheme="majorHAnsi" w:cstheme="majorHAnsi"/>
-        </w:rPr>
-        <w:t>x</w:t>
-      </w:r>
-      <w:r>
-        <w:rPr>
-          <w:rFonts w:asciiTheme="majorHAnsi" w:hAnsiTheme="majorHAnsi" w:cstheme="majorHAnsi"/>
-        </w:rPr>
-        <w:t xml:space="preserve"> fichier</w:t>
-      </w:r>
-      <w:r>
-        <w:rPr>
-          <w:rFonts w:asciiTheme="majorHAnsi" w:hAnsiTheme="majorHAnsi" w:cstheme="majorHAnsi"/>
-        </w:rPr>
-        <w:t>s</w:t>
-      </w:r>
-      <w:r>
-        <w:rPr>
-          <w:rFonts w:asciiTheme="majorHAnsi" w:hAnsiTheme="majorHAnsi" w:cstheme="majorHAnsi"/>
-        </w:rPr>
-        <w:t xml:space="preserve"> </w:t>
-      </w:r>
-      <w:r>
-        <w:rPr>
-          <w:rFonts w:asciiTheme="majorHAnsi" w:hAnsiTheme="majorHAnsi" w:cstheme="majorHAnsi"/>
-        </w:rPr>
-        <w:t>de</w:t>
-      </w:r>
-      <w:r>
-        <w:rPr>
-          <w:rFonts w:asciiTheme="majorHAnsi" w:hAnsiTheme="majorHAnsi" w:cstheme="majorHAnsi"/>
-        </w:rPr>
-        <w:t>,</w:t>
-      </w:r>
-      <w:r>
-        <w:rPr>
-          <w:rFonts w:asciiTheme="majorHAnsi" w:hAnsiTheme="majorHAnsi" w:cstheme="majorHAnsi"/>
-        </w:rPr>
-        <w:t xml:space="preserve"> Jérémy et Alexandre</w:t>
-      </w:r>
-      <w:r>
-        <w:rPr>
-          <w:rFonts w:asciiTheme="majorHAnsi" w:hAnsiTheme="majorHAnsi" w:cstheme="majorHAnsi"/>
-        </w:rPr>
-        <w:t>,</w:t>
-      </w:r>
-      <w:r>
-        <w:rPr>
-          <w:rFonts w:asciiTheme="majorHAnsi" w:hAnsiTheme="majorHAnsi" w:cstheme="majorHAnsi"/>
-        </w:rPr>
-        <w:t xml:space="preserve"> </w:t>
-      </w:r>
-      <w:r>
-        <w:rPr>
-          <w:rFonts w:asciiTheme="majorHAnsi" w:hAnsiTheme="majorHAnsi" w:cstheme="majorHAnsi"/>
-        </w:rPr>
-        <w:t>mis en annexe.</w:t>
-      </w:r>
-    </w:p>
-    <w:p>
-      <w:pPr>
-        <w:pStyle w:val="Titre2"/>
-        <w:rPr>
-          <w:rFonts w:asciiTheme="majorHAnsi" w:hAnsiTheme="majorHAnsi" w:cstheme="majorHAnsi"/>
-          <w:i/>
-          <w:iCs/>
-          <w:highlight w:val="yellow"/>
-        </w:rPr>
-      </w:pPr>
-      <w:bookmarkStart w:id="44" w:name="_Toc25553330"/>
-      <w:bookmarkStart w:id="45" w:name="_Toc71703266"/>
-      <w:bookmarkStart w:id="46" w:name="_Toc531861549"/>
-      <w:r>
-        <w:rPr>
-          <w:rFonts w:asciiTheme="majorHAnsi" w:hAnsiTheme="majorHAnsi" w:cstheme="majorHAnsi"/>
-          <w:i/>
-          <w:iCs/>
-          <w:highlight w:val="yellow"/>
-        </w:rPr>
-        <w:t xml:space="preserve">Journal de </w:t>
       </w:r>
       <w:bookmarkEnd w:id="44"/>
       <w:bookmarkEnd w:id="45"/>
-      <w:r>
-        <w:rPr>
-          <w:rFonts w:asciiTheme="majorHAnsi" w:hAnsiTheme="majorHAnsi" w:cstheme="majorHAnsi"/>
-          <w:i/>
-          <w:iCs/>
-          <w:highlight w:val="yellow"/>
-        </w:rPr>
-        <w:t>bord</w:t>
-      </w:r>
+    </w:p>
+    <w:p>
+      <w:pPr>
+        <w:ind w:left="426"/>
+        <w:rPr>
+          <w:rFonts w:asciiTheme="majorHAnsi" w:hAnsiTheme="majorHAnsi" w:cstheme="majorHAnsi"/>
+          <w:iCs/>
+        </w:rPr>
+      </w:pPr>
+    </w:p>
+    <w:p>
+      <w:pPr>
+        <w:rPr>
+          <w:rFonts w:asciiTheme="majorHAnsi" w:hAnsiTheme="majorHAnsi" w:cstheme="majorHAnsi"/>
+        </w:rPr>
+      </w:pPr>
+      <w:r>
+        <w:rPr>
+          <w:rFonts w:asciiTheme="majorHAnsi" w:hAnsiTheme="majorHAnsi" w:cstheme="majorHAnsi"/>
+        </w:rPr>
+        <w:t>Nous avons regardé comment faire certaines de nos fonctions sur le site de Spire :</w:t>
+      </w:r>
+    </w:p>
+    <w:p>
+      <w:pPr>
+        <w:pStyle w:val="Paragraphedeliste"/>
+        <w:numPr>
+          <w:ilvl w:val="0"/>
+          <w:numId w:val="17"/>
+        </w:numPr>
+        <w:rPr>
+          <w:rFonts w:asciiTheme="majorHAnsi" w:hAnsiTheme="majorHAnsi" w:cstheme="majorHAnsi"/>
+        </w:rPr>
+      </w:pPr>
+      <w:hyperlink r:id="rId18" w:history="1">
+        <w:r>
+          <w:rPr>
+            <w:rStyle w:val="Lienhypertexte"/>
+            <w:rFonts w:asciiTheme="majorHAnsi" w:hAnsiTheme="majorHAnsi" w:cstheme="majorHAnsi"/>
+          </w:rPr>
+          <w:t>https://www.e-iceblue.com/Tutorials.html</w:t>
+        </w:r>
+      </w:hyperlink>
+      <w:bookmarkStart w:id="46" w:name="_GoBack"/>
       <w:bookmarkEnd w:id="46"/>
     </w:p>
     <w:p>
       <w:pPr>
-        <w:rPr>
-          <w:rFonts w:asciiTheme="majorHAnsi" w:hAnsiTheme="majorHAnsi" w:cstheme="majorHAnsi"/>
-          <w:highlight w:val="yellow"/>
-        </w:rPr>
-      </w:pPr>
-    </w:p>
-    <w:tbl>
-      <w:tblPr>
-        <w:tblW w:w="9093" w:type="dxa"/>
-        <w:tblInd w:w="534" w:type="dxa"/>
-        <w:tblBorders>
-          <w:top w:val="single" w:sz="4" w:space="0" w:color="auto"/>
-          <w:left w:val="single" w:sz="4" w:space="0" w:color="auto"/>
-          <w:bottom w:val="single" w:sz="4" w:space="0" w:color="auto"/>
-          <w:right w:val="single" w:sz="4" w:space="0" w:color="auto"/>
-          <w:insideH w:val="single" w:sz="4" w:space="0" w:color="auto"/>
-          <w:insideV w:val="single" w:sz="4" w:space="0" w:color="auto"/>
-        </w:tblBorders>
-        <w:tblLook w:val="00A0" w:firstRow="1" w:lastRow="0" w:firstColumn="1" w:lastColumn="0" w:noHBand="0" w:noVBand="0"/>
-      </w:tblPr>
-      <w:tblGrid>
-        <w:gridCol w:w="820"/>
-        <w:gridCol w:w="8273"/>
-      </w:tblGrid>
-      <w:tr>
-        <w:tc>
-          <w:tcPr>
-            <w:tcW w:w="820" w:type="dxa"/>
-          </w:tcPr>
-          <w:p>
-            <w:pPr>
-              <w:rPr>
-                <w:rFonts w:asciiTheme="majorHAnsi" w:hAnsiTheme="majorHAnsi" w:cstheme="majorHAnsi"/>
-                <w:b/>
-                <w:highlight w:val="yellow"/>
-              </w:rPr>
-            </w:pPr>
-            <w:r>
-              <w:rPr>
-                <w:rFonts w:asciiTheme="majorHAnsi" w:hAnsiTheme="majorHAnsi" w:cstheme="majorHAnsi"/>
-                <w:b/>
-                <w:highlight w:val="yellow"/>
-              </w:rPr>
-              <w:t>Date</w:t>
-            </w:r>
-          </w:p>
-        </w:tc>
-        <w:tc>
-          <w:tcPr>
-            <w:tcW w:w="8273" w:type="dxa"/>
-          </w:tcPr>
-          <w:p>
-            <w:pPr>
-              <w:rPr>
-                <w:rFonts w:asciiTheme="majorHAnsi" w:hAnsiTheme="majorHAnsi" w:cstheme="majorHAnsi"/>
-                <w:b/>
-                <w:highlight w:val="yellow"/>
-              </w:rPr>
-            </w:pPr>
-            <w:r>
-              <w:rPr>
-                <w:rFonts w:asciiTheme="majorHAnsi" w:hAnsiTheme="majorHAnsi" w:cstheme="majorHAnsi"/>
-                <w:b/>
-                <w:highlight w:val="yellow"/>
-              </w:rPr>
-              <w:t>Evénement</w:t>
-            </w:r>
-          </w:p>
-        </w:tc>
-      </w:tr>
-      <w:tr>
-        <w:tc>
-          <w:tcPr>
-            <w:tcW w:w="820" w:type="dxa"/>
-          </w:tcPr>
-          <w:p>
-            <w:pPr>
-              <w:rPr>
-                <w:rFonts w:asciiTheme="majorHAnsi" w:hAnsiTheme="majorHAnsi" w:cstheme="majorHAnsi"/>
-                <w:highlight w:val="yellow"/>
-              </w:rPr>
-            </w:pPr>
-          </w:p>
-        </w:tc>
-        <w:tc>
-          <w:tcPr>
-            <w:tcW w:w="8273" w:type="dxa"/>
-          </w:tcPr>
-          <w:p>
-            <w:pPr>
-              <w:rPr>
-                <w:rFonts w:asciiTheme="majorHAnsi" w:hAnsiTheme="majorHAnsi" w:cstheme="majorHAnsi"/>
-                <w:highlight w:val="yellow"/>
-              </w:rPr>
-            </w:pPr>
-          </w:p>
-        </w:tc>
-      </w:tr>
-      <w:tr>
-        <w:tc>
-          <w:tcPr>
-            <w:tcW w:w="820" w:type="dxa"/>
-          </w:tcPr>
-          <w:p>
-            <w:pPr>
-              <w:rPr>
-                <w:rFonts w:asciiTheme="majorHAnsi" w:hAnsiTheme="majorHAnsi" w:cstheme="majorHAnsi"/>
-                <w:highlight w:val="yellow"/>
-              </w:rPr>
-            </w:pPr>
-          </w:p>
-        </w:tc>
-        <w:tc>
-          <w:tcPr>
-            <w:tcW w:w="8273" w:type="dxa"/>
-          </w:tcPr>
-          <w:p>
-            <w:pPr>
-              <w:rPr>
-                <w:rFonts w:asciiTheme="majorHAnsi" w:hAnsiTheme="majorHAnsi" w:cstheme="majorHAnsi"/>
-                <w:highlight w:val="yellow"/>
-              </w:rPr>
-            </w:pPr>
-          </w:p>
-        </w:tc>
-      </w:tr>
-    </w:tbl>
+        <w:pStyle w:val="Titre2"/>
+        <w:rPr>
+          <w:rFonts w:asciiTheme="majorHAnsi" w:hAnsiTheme="majorHAnsi" w:cstheme="majorHAnsi"/>
+          <w:i/>
+        </w:rPr>
+      </w:pPr>
+      <w:bookmarkStart w:id="47" w:name="_Toc532300908"/>
+      <w:r>
+        <w:rPr>
+          <w:rFonts w:asciiTheme="majorHAnsi" w:hAnsiTheme="majorHAnsi" w:cstheme="majorHAnsi"/>
+          <w:i/>
+        </w:rPr>
+        <w:t>Journal de travail</w:t>
+      </w:r>
+      <w:bookmarkEnd w:id="47"/>
+      <w:r>
+        <w:rPr>
+          <w:rFonts w:asciiTheme="majorHAnsi" w:hAnsiTheme="majorHAnsi" w:cstheme="majorHAnsi"/>
+          <w:i/>
+        </w:rPr>
+        <w:t xml:space="preserve"> </w:t>
+      </w:r>
+    </w:p>
+    <w:p/>
+    <w:p>
+      <w:pPr>
+        <w:rPr>
+          <w:rFonts w:asciiTheme="majorHAnsi" w:hAnsiTheme="majorHAnsi" w:cstheme="majorHAnsi"/>
+        </w:rPr>
+      </w:pPr>
+      <w:r>
+        <w:rPr>
+          <w:rFonts w:asciiTheme="majorHAnsi" w:hAnsiTheme="majorHAnsi" w:cstheme="majorHAnsi"/>
+        </w:rPr>
+        <w:t>Se référencer au</w:t>
+      </w:r>
+      <w:r>
+        <w:rPr>
+          <w:rFonts w:asciiTheme="majorHAnsi" w:hAnsiTheme="majorHAnsi" w:cstheme="majorHAnsi"/>
+        </w:rPr>
+        <w:t>x</w:t>
+      </w:r>
+      <w:r>
+        <w:rPr>
+          <w:rFonts w:asciiTheme="majorHAnsi" w:hAnsiTheme="majorHAnsi" w:cstheme="majorHAnsi"/>
+        </w:rPr>
+        <w:t xml:space="preserve"> fichier</w:t>
+      </w:r>
+      <w:r>
+        <w:rPr>
+          <w:rFonts w:asciiTheme="majorHAnsi" w:hAnsiTheme="majorHAnsi" w:cstheme="majorHAnsi"/>
+        </w:rPr>
+        <w:t>s</w:t>
+      </w:r>
+      <w:r>
+        <w:rPr>
+          <w:rFonts w:asciiTheme="majorHAnsi" w:hAnsiTheme="majorHAnsi" w:cstheme="majorHAnsi"/>
+        </w:rPr>
+        <w:t xml:space="preserve"> </w:t>
+      </w:r>
+      <w:r>
+        <w:rPr>
+          <w:rFonts w:asciiTheme="majorHAnsi" w:hAnsiTheme="majorHAnsi" w:cstheme="majorHAnsi"/>
+        </w:rPr>
+        <w:t>de</w:t>
+      </w:r>
+      <w:r>
+        <w:rPr>
+          <w:rFonts w:asciiTheme="majorHAnsi" w:hAnsiTheme="majorHAnsi" w:cstheme="majorHAnsi"/>
+        </w:rPr>
+        <w:t>,</w:t>
+      </w:r>
+      <w:r>
+        <w:rPr>
+          <w:rFonts w:asciiTheme="majorHAnsi" w:hAnsiTheme="majorHAnsi" w:cstheme="majorHAnsi"/>
+        </w:rPr>
+        <w:t xml:space="preserve"> Jérémy et Alexandre</w:t>
+      </w:r>
+      <w:r>
+        <w:rPr>
+          <w:rFonts w:asciiTheme="majorHAnsi" w:hAnsiTheme="majorHAnsi" w:cstheme="majorHAnsi"/>
+        </w:rPr>
+        <w:t>,</w:t>
+      </w:r>
+      <w:r>
+        <w:rPr>
+          <w:rFonts w:asciiTheme="majorHAnsi" w:hAnsiTheme="majorHAnsi" w:cstheme="majorHAnsi"/>
+        </w:rPr>
+        <w:t xml:space="preserve"> </w:t>
+      </w:r>
+      <w:r>
+        <w:rPr>
+          <w:rFonts w:asciiTheme="majorHAnsi" w:hAnsiTheme="majorHAnsi" w:cstheme="majorHAnsi"/>
+        </w:rPr>
+        <w:t>mis en annexe.</w:t>
+      </w:r>
+    </w:p>
     <w:p>
       <w:pPr>
         <w:ind w:left="426"/>
         <w:rPr>
           <w:rFonts w:asciiTheme="majorHAnsi" w:hAnsiTheme="majorHAnsi" w:cstheme="majorHAnsi"/>
           <w:i/>
-          <w:highlight w:val="yellow"/>
-        </w:rPr>
-      </w:pPr>
-      <w:bookmarkStart w:id="47" w:name="_Toc25553331"/>
-    </w:p>
-    <w:p>
-      <w:pPr>
-        <w:ind w:left="426"/>
-        <w:rPr>
-          <w:rFonts w:asciiTheme="majorHAnsi" w:hAnsiTheme="majorHAnsi" w:cstheme="majorHAnsi"/>
-          <w:i/>
-        </w:rPr>
-      </w:pPr>
-      <w:r>
-        <w:rPr>
-          <w:rFonts w:asciiTheme="majorHAnsi" w:hAnsiTheme="majorHAnsi" w:cstheme="majorHAnsi"/>
-          <w:i/>
-          <w:highlight w:val="yellow"/>
-        </w:rPr>
-        <w:t xml:space="preserve">Référence au journal de travail externe. Inclus ici seulement si c’est exigé par </w:t>
-      </w:r>
-      <w:r>
-        <w:rPr>
-          <w:rFonts w:asciiTheme="majorHAnsi" w:hAnsiTheme="majorHAnsi" w:cstheme="majorHAnsi"/>
-          <w:i/>
-          <w:highlight w:val="yellow"/>
-        </w:rPr>
-        <w:t>l’expert.</w:t>
-      </w:r>
-    </w:p>
-    <w:p>
-      <w:pPr>
-        <w:rPr>
-          <w:rFonts w:asciiTheme="majorHAnsi" w:hAnsiTheme="majorHAnsi" w:cstheme="majorHAnsi"/>
-        </w:rPr>
-      </w:pPr>
-      <w:r>
-        <w:rPr>
-          <w:rFonts w:asciiTheme="majorHAnsi" w:hAnsiTheme="majorHAnsi" w:cstheme="majorHAnsi"/>
-          <w:highlight w:val="yellow"/>
-        </w:rPr>
-        <w:t>Echéance 1</w:t>
-      </w:r>
-    </w:p>
-    <w:p>
-      <w:pPr>
-        <w:rPr>
-          <w:rFonts w:asciiTheme="majorHAnsi" w:hAnsiTheme="majorHAnsi" w:cstheme="majorHAnsi"/>
-        </w:rPr>
-      </w:pPr>
-      <w:r>
-        <w:rPr>
-          <w:rFonts w:asciiTheme="majorHAnsi" w:hAnsiTheme="majorHAnsi" w:cstheme="majorHAnsi"/>
-          <w:highlight w:val="yellow"/>
-        </w:rPr>
-        <w:t>Echéance 2</w:t>
-      </w:r>
-    </w:p>
-    <w:p>
-      <w:pPr>
-        <w:rPr>
-          <w:rFonts w:asciiTheme="majorHAnsi" w:hAnsiTheme="majorHAnsi" w:cstheme="majorHAnsi"/>
-        </w:rPr>
-      </w:pPr>
-      <w:r>
-        <w:rPr>
-          <w:rFonts w:asciiTheme="majorHAnsi" w:hAnsiTheme="majorHAnsi" w:cstheme="majorHAnsi"/>
-          <w:highlight w:val="yellow"/>
-        </w:rPr>
-        <w:t>Echéance 3</w:t>
-      </w:r>
-    </w:p>
-    <w:p>
-      <w:pPr>
-        <w:rPr>
-          <w:rFonts w:asciiTheme="majorHAnsi" w:hAnsiTheme="majorHAnsi" w:cstheme="majorHAnsi"/>
-        </w:rPr>
-      </w:pPr>
-      <w:r>
-        <w:rPr>
-          <w:rFonts w:asciiTheme="majorHAnsi" w:hAnsiTheme="majorHAnsi" w:cstheme="majorHAnsi"/>
-          <w:highlight w:val="yellow"/>
-        </w:rPr>
-        <w:t>Echéance 4</w:t>
-      </w:r>
-    </w:p>
-    <w:p>
-      <w:pPr>
-        <w:rPr>
-          <w:rFonts w:asciiTheme="majorHAnsi" w:hAnsiTheme="majorHAnsi" w:cstheme="majorHAnsi"/>
-        </w:rPr>
-      </w:pPr>
-      <w:r>
-        <w:rPr>
-          <w:rFonts w:asciiTheme="majorHAnsi" w:hAnsiTheme="majorHAnsi" w:cstheme="majorHAnsi"/>
-          <w:highlight w:val="yellow"/>
-        </w:rPr>
-        <w:t>Echéance 5</w:t>
-      </w:r>
-    </w:p>
-    <w:p>
-      <w:pPr>
-        <w:ind w:left="426"/>
-        <w:rPr>
-          <w:rFonts w:asciiTheme="majorHAnsi" w:hAnsiTheme="majorHAnsi" w:cstheme="majorHAnsi"/>
-          <w:i/>
-        </w:rPr>
-      </w:pPr>
+        </w:rPr>
+      </w:pPr>
+      <w:bookmarkStart w:id="48" w:name="_Toc25553331"/>
     </w:p>
     <w:p>
       <w:pPr>
@@ -13560,8 +13605,8 @@
           <w:iCs/>
         </w:rPr>
       </w:pPr>
-      <w:bookmarkStart w:id="48" w:name="_Toc71703267"/>
-      <w:bookmarkStart w:id="49" w:name="_Toc531861550"/>
+      <w:bookmarkStart w:id="49" w:name="_Toc71703267"/>
+      <w:bookmarkStart w:id="50" w:name="_Toc532300910"/>
       <w:r>
         <w:rPr>
           <w:rFonts w:asciiTheme="majorHAnsi" w:hAnsiTheme="majorHAnsi" w:cstheme="majorHAnsi"/>
@@ -13570,9 +13615,9 @@
         </w:rPr>
         <w:t>Manuel d'Installation</w:t>
       </w:r>
-      <w:bookmarkEnd w:id="47"/>
       <w:bookmarkEnd w:id="48"/>
       <w:bookmarkEnd w:id="49"/>
+      <w:bookmarkEnd w:id="50"/>
     </w:p>
     <w:p>
       <w:pPr>
@@ -13638,9 +13683,9 @@
           <w:iCs/>
         </w:rPr>
       </w:pPr>
-      <w:bookmarkStart w:id="50" w:name="_Toc25553332"/>
-      <w:bookmarkStart w:id="51" w:name="_Toc71703268"/>
-      <w:bookmarkStart w:id="52" w:name="_Toc531861551"/>
+      <w:bookmarkStart w:id="51" w:name="_Toc25553332"/>
+      <w:bookmarkStart w:id="52" w:name="_Toc71703268"/>
+      <w:bookmarkStart w:id="53" w:name="_Toc532300911"/>
       <w:r>
         <w:rPr>
           <w:rFonts w:asciiTheme="majorHAnsi" w:hAnsiTheme="majorHAnsi" w:cstheme="majorHAnsi"/>
@@ -13649,30 +13694,143 @@
         </w:rPr>
         <w:t>Manuel d'Utilisation</w:t>
       </w:r>
-      <w:bookmarkEnd w:id="50"/>
       <w:bookmarkEnd w:id="51"/>
       <w:bookmarkEnd w:id="52"/>
-    </w:p>
-    <w:p>
-      <w:pPr>
-        <w:rPr>
-          <w:rFonts w:asciiTheme="majorHAnsi" w:hAnsiTheme="majorHAnsi" w:cstheme="majorHAnsi"/>
-        </w:rPr>
-      </w:pPr>
-      <w:r>
-        <w:rPr>
-          <w:rFonts w:asciiTheme="majorHAnsi" w:hAnsiTheme="majorHAnsi" w:cstheme="majorHAnsi"/>
-          <w:highlight w:val="yellow"/>
-        </w:rPr>
-        <w:t>Pas important (pour XCL). Ou plutôt : pas prioritaire</w:t>
-      </w:r>
-    </w:p>
-    <w:p>
-      <w:pPr>
-        <w:rPr>
-          <w:rFonts w:asciiTheme="majorHAnsi" w:hAnsiTheme="majorHAnsi" w:cstheme="majorHAnsi"/>
-        </w:rPr>
-      </w:pPr>
+      <w:bookmarkEnd w:id="53"/>
+    </w:p>
+    <w:p>
+      <w:pPr>
+        <w:rPr>
+          <w:rFonts w:asciiTheme="majorHAnsi" w:hAnsiTheme="majorHAnsi" w:cstheme="majorHAnsi"/>
+        </w:rPr>
+      </w:pPr>
+    </w:p>
+    <w:p>
+      <w:pPr>
+        <w:rPr>
+          <w:rFonts w:asciiTheme="majorHAnsi" w:hAnsiTheme="majorHAnsi" w:cstheme="majorHAnsi"/>
+        </w:rPr>
+      </w:pPr>
+      <w:r>
+        <w:rPr>
+          <w:rFonts w:asciiTheme="majorHAnsi" w:hAnsiTheme="majorHAnsi" w:cstheme="majorHAnsi"/>
+        </w:rPr>
+        <w:t xml:space="preserve">Pour ce chapitre je vais vous expliquer comment utiliser notre application. </w:t>
+      </w:r>
+    </w:p>
+    <w:p>
+      <w:pPr>
+        <w:rPr>
+          <w:rFonts w:asciiTheme="majorHAnsi" w:hAnsiTheme="majorHAnsi" w:cstheme="majorHAnsi"/>
+        </w:rPr>
+      </w:pPr>
+    </w:p>
+    <w:p>
+      <w:pPr>
+        <w:rPr>
+          <w:rFonts w:asciiTheme="majorHAnsi" w:hAnsiTheme="majorHAnsi" w:cstheme="majorHAnsi"/>
+        </w:rPr>
+      </w:pPr>
+      <w:r>
+        <w:rPr>
+          <w:rFonts w:asciiTheme="majorHAnsi" w:hAnsiTheme="majorHAnsi" w:cstheme="majorHAnsi"/>
+        </w:rPr>
+        <w:t>Tout d’abord, elle se compose de la manière suivante, dans le coin en haut à gauche, vous trouverez un bouton pour sélectionner le dossier où s’effectuera la recherche. Une fois le dossier sélectionné</w:t>
+      </w:r>
+      <w:r>
+        <w:rPr>
+          <w:rFonts w:asciiTheme="majorHAnsi" w:hAnsiTheme="majorHAnsi" w:cstheme="majorHAnsi"/>
+        </w:rPr>
+        <w:t>, le contenu de celui-ci s’affichera dans le grand encadré en bas au milieu.</w:t>
+      </w:r>
+    </w:p>
+    <w:p>
+      <w:pPr>
+        <w:rPr>
+          <w:rFonts w:asciiTheme="majorHAnsi" w:hAnsiTheme="majorHAnsi" w:cstheme="majorHAnsi"/>
+        </w:rPr>
+      </w:pPr>
+    </w:p>
+    <w:p>
+      <w:pPr>
+        <w:rPr>
+          <w:rFonts w:asciiTheme="majorHAnsi" w:hAnsiTheme="majorHAnsi" w:cstheme="majorHAnsi"/>
+        </w:rPr>
+      </w:pPr>
+      <w:r>
+        <w:rPr>
+          <w:rFonts w:asciiTheme="majorHAnsi" w:hAnsiTheme="majorHAnsi" w:cstheme="majorHAnsi"/>
+        </w:rPr>
+        <w:t>Dans le</w:t>
+      </w:r>
+      <w:r>
+        <w:rPr>
+          <w:rFonts w:asciiTheme="majorHAnsi" w:hAnsiTheme="majorHAnsi" w:cstheme="majorHAnsi"/>
+        </w:rPr>
+        <w:t xml:space="preserve"> coin en haut à droite se </w:t>
+      </w:r>
+      <w:r>
+        <w:rPr>
+          <w:rFonts w:asciiTheme="majorHAnsi" w:hAnsiTheme="majorHAnsi" w:cstheme="majorHAnsi"/>
+        </w:rPr>
+        <w:t>trouve les champs de recherches</w:t>
+      </w:r>
+      <w:r>
+        <w:rPr>
+          <w:rFonts w:asciiTheme="majorHAnsi" w:hAnsiTheme="majorHAnsi" w:cstheme="majorHAnsi"/>
+        </w:rPr>
+        <w:t xml:space="preserve">. </w:t>
+      </w:r>
+      <w:r>
+        <w:rPr>
+          <w:rFonts w:asciiTheme="majorHAnsi" w:hAnsiTheme="majorHAnsi" w:cstheme="majorHAnsi"/>
+        </w:rPr>
+        <w:t xml:space="preserve">Le champs mot-clé va aller vérifier dans chaque fichier si le mot que nous recherchons se trouve dans un fichier. </w:t>
+      </w:r>
+      <w:r>
+        <w:rPr>
+          <w:rFonts w:asciiTheme="majorHAnsi" w:hAnsiTheme="majorHAnsi" w:cstheme="majorHAnsi"/>
+        </w:rPr>
+        <w:t>S’il</w:t>
+      </w:r>
+      <w:r>
+        <w:rPr>
+          <w:rFonts w:asciiTheme="majorHAnsi" w:hAnsiTheme="majorHAnsi" w:cstheme="majorHAnsi"/>
+        </w:rPr>
+        <w:t xml:space="preserve"> y a un correspondance le contenu s’affiche dans l’encadré du milieu.</w:t>
+      </w:r>
+    </w:p>
+    <w:p>
+      <w:pPr>
+        <w:rPr>
+          <w:rFonts w:asciiTheme="majorHAnsi" w:hAnsiTheme="majorHAnsi" w:cstheme="majorHAnsi"/>
+        </w:rPr>
+      </w:pPr>
+    </w:p>
+    <w:p>
+      <w:pPr>
+        <w:rPr>
+          <w:rFonts w:asciiTheme="majorHAnsi" w:hAnsiTheme="majorHAnsi" w:cstheme="majorHAnsi"/>
+        </w:rPr>
+      </w:pPr>
+      <w:r>
+        <w:rPr>
+          <w:rFonts w:asciiTheme="majorHAnsi" w:hAnsiTheme="majorHAnsi" w:cstheme="majorHAnsi"/>
+        </w:rPr>
+        <w:t xml:space="preserve">Le champ auteur va regarder l’auteur du fichier avec celui que l’utilisateur aura entré dans le champ. </w:t>
+      </w:r>
+      <w:r>
+        <w:rPr>
+          <w:rFonts w:asciiTheme="majorHAnsi" w:hAnsiTheme="majorHAnsi" w:cstheme="majorHAnsi"/>
+        </w:rPr>
+        <w:t>S’il y a une correspondance il affichera les fichiers qui auront l’auteur recherché.</w:t>
+      </w:r>
+      <w:r>
+        <w:rPr>
+          <w:rFonts w:asciiTheme="majorHAnsi" w:hAnsiTheme="majorHAnsi" w:cstheme="majorHAnsi"/>
+        </w:rPr>
+        <w:t xml:space="preserve"> </w:t>
+      </w:r>
     </w:p>
     <w:p>
       <w:pPr>
@@ -13681,6 +13839,65 @@
           <w:szCs w:val="14"/>
         </w:rPr>
       </w:pPr>
+    </w:p>
+    <w:p>
+      <w:pPr>
+        <w:rPr>
+          <w:rFonts w:asciiTheme="majorHAnsi" w:hAnsiTheme="majorHAnsi" w:cstheme="majorHAnsi"/>
+          <w:szCs w:val="14"/>
+        </w:rPr>
+      </w:pPr>
+      <w:r>
+        <w:rPr>
+          <w:rFonts w:asciiTheme="majorHAnsi" w:hAnsiTheme="majorHAnsi" w:cstheme="majorHAnsi"/>
+          <w:szCs w:val="14"/>
+        </w:rPr>
+        <w:t xml:space="preserve">Quand </w:t>
+      </w:r>
+      <w:r>
+        <w:rPr>
+          <w:rFonts w:asciiTheme="majorHAnsi" w:hAnsiTheme="majorHAnsi" w:cstheme="majorHAnsi"/>
+          <w:szCs w:val="14"/>
+        </w:rPr>
+        <w:t>on rentre une date ou simplement un chiffre du jour, du mois ou de l’année il va contrôler dans les fichiers s’il y a une correspondance.</w:t>
+      </w:r>
+      <w:r>
+        <w:rPr>
+          <w:rFonts w:asciiTheme="majorHAnsi" w:hAnsiTheme="majorHAnsi" w:cstheme="majorHAnsi"/>
+          <w:szCs w:val="14"/>
+        </w:rPr>
+        <w:t xml:space="preserve"> </w:t>
+      </w:r>
+    </w:p>
+    <w:p>
+      <w:pPr>
+        <w:rPr>
+          <w:rFonts w:asciiTheme="majorHAnsi" w:hAnsiTheme="majorHAnsi" w:cstheme="majorHAnsi"/>
+          <w:szCs w:val="14"/>
+        </w:rPr>
+      </w:pPr>
+    </w:p>
+    <w:p>
+      <w:pPr>
+        <w:rPr>
+          <w:rFonts w:asciiTheme="majorHAnsi" w:hAnsiTheme="majorHAnsi" w:cstheme="majorHAnsi"/>
+          <w:szCs w:val="14"/>
+        </w:rPr>
+      </w:pPr>
+      <w:r>
+        <w:rPr>
+          <w:rFonts w:asciiTheme="majorHAnsi" w:hAnsiTheme="majorHAnsi" w:cstheme="majorHAnsi"/>
+          <w:szCs w:val="14"/>
+        </w:rPr>
+        <w:t>En entrant le nom d’un fichier dans le dernier champ, il va regarder dans le dossier si un fichier correspond à ce que l’utilisateur à entrer.</w:t>
+      </w:r>
+      <w:r>
+        <w:rPr>
+          <w:rFonts w:asciiTheme="majorHAnsi" w:hAnsiTheme="majorHAnsi" w:cstheme="majorHAnsi"/>
+          <w:szCs w:val="14"/>
+        </w:rPr>
+        <w:t xml:space="preserve"> </w:t>
+      </w:r>
     </w:p>
     <w:sectPr>
       <w:pgSz w:w="11906" w:h="16838" w:code="9"/>
@@ -13769,7 +13986,7 @@
         <w:sz w:val="16"/>
         <w:szCs w:val="16"/>
       </w:rPr>
-      <w:t>18</w:t>
+      <w:t>20</w:t>
     </w:r>
     <w:r>
       <w:rPr>
@@ -17846,7 +18063,7 @@
 </file>
 
 <file path=customXml/itemProps1.xml><?xml version="1.0" encoding="utf-8"?>
-<ds:datastoreItem xmlns:ds="http://schemas.openxmlformats.org/officeDocument/2006/customXml" ds:itemID="{0C066486-B123-4291-A0D0-AAF9D0476E4F}">
+<ds:datastoreItem xmlns:ds="http://schemas.openxmlformats.org/officeDocument/2006/customXml" ds:itemID="{CA43CC55-FB0A-4B03-9128-1DF78892A717}">
   <ds:schemaRefs>
     <ds:schemaRef ds:uri="http://schemas.openxmlformats.org/officeDocument/2006/bibliography"/>
   </ds:schemaRefs>

</xml_diff>

<commit_message>
Ajout Interface finale dans la doc
</commit_message>
<xml_diff>
--- a/Documentation/doc_projet.docx
+++ b/Documentation/doc_projet.docx
@@ -2675,29 +2675,7 @@
             <w:noProof/>
             <w:highlight w:val="yellow"/>
           </w:rPr>
-          <w:t>Jour</w:t>
-        </w:r>
-        <w:r>
-          <w:rPr>
-            <w:rStyle w:val="Lienhypertexte"/>
-            <w:rFonts w:asciiTheme="majorHAnsi" w:hAnsiTheme="majorHAnsi" w:cstheme="majorHAnsi"/>
-            <w:i/>
-            <w:iCs/>
-            <w:noProof/>
-            <w:highlight w:val="yellow"/>
-          </w:rPr>
-          <w:t>n</w:t>
-        </w:r>
-        <w:r>
-          <w:rPr>
-            <w:rStyle w:val="Lienhypertexte"/>
-            <w:rFonts w:asciiTheme="majorHAnsi" w:hAnsiTheme="majorHAnsi" w:cstheme="majorHAnsi"/>
-            <w:i/>
-            <w:iCs/>
-            <w:noProof/>
-            <w:highlight w:val="yellow"/>
-          </w:rPr>
-          <w:t>al de bord</w:t>
+          <w:t>Journal de bord</w:t>
         </w:r>
         <w:r>
           <w:rPr>
@@ -7250,27 +7228,12 @@
     </w:p>
     <w:p>
       <w:pPr>
-        <w:pStyle w:val="Retraitnormal1"/>
-        <w:numPr>
-          <w:ilvl w:val="0"/>
-          <w:numId w:val="0"/>
-        </w:numPr>
-        <w:rPr>
-          <w:rFonts w:asciiTheme="majorHAnsi" w:hAnsiTheme="majorHAnsi" w:cstheme="majorHAnsi"/>
-          <w:b/>
-          <w:bCs/>
-          <w:i/>
-          <w:sz w:val="24"/>
-        </w:rPr>
-      </w:pPr>
-    </w:p>
-    <w:p>
-      <w:pPr>
         <w:pStyle w:val="Titre2"/>
       </w:pPr>
       <w:bookmarkStart w:id="16" w:name="_Toc528913929"/>
       <w:bookmarkStart w:id="17" w:name="_Toc532300894"/>
       <w:r>
+        <w:lastRenderedPageBreak/>
         <w:t>Use cases / Scénarios</w:t>
       </w:r>
       <w:bookmarkEnd w:id="16"/>
@@ -7352,6 +7315,41 @@
         </w:rPr>
         <w:t>Interagir avec des fichiers</w:t>
       </w:r>
+    </w:p>
+    <w:p>
+      <w:pPr>
+        <w:spacing w:after="160" w:line="256" w:lineRule="auto"/>
+        <w:rPr>
+          <w:rFonts w:asciiTheme="majorHAnsi" w:hAnsiTheme="majorHAnsi" w:cstheme="majorHAnsi"/>
+          <w:b/>
+          <w:u w:val="single"/>
+        </w:rPr>
+      </w:pPr>
+      <w:r>
+        <w:rPr>
+          <w:rFonts w:asciiTheme="majorHAnsi" w:hAnsiTheme="majorHAnsi" w:cstheme="majorHAnsi"/>
+          <w:b/>
+        </w:rPr>
+        <w:t xml:space="preserve">Se référer au point </w:t>
+      </w:r>
+      <w:r>
+        <w:rPr>
+          <w:rFonts w:asciiTheme="majorHAnsi" w:hAnsiTheme="majorHAnsi" w:cstheme="majorHAnsi"/>
+          <w:b/>
+          <w:u w:val="single"/>
+        </w:rPr>
+        <w:t>2.8 Interface finale</w:t>
+      </w:r>
+    </w:p>
+    <w:p>
+      <w:pPr>
+        <w:spacing w:after="160" w:line="256" w:lineRule="auto"/>
+        <w:rPr>
+          <w:rFonts w:asciiTheme="majorHAnsi" w:hAnsiTheme="majorHAnsi" w:cstheme="majorHAnsi"/>
+          <w:b/>
+          <w:u w:val="single"/>
+        </w:rPr>
+      </w:pPr>
     </w:p>
     <w:p>
       <w:pPr>
@@ -8021,23 +8019,11 @@
     </w:tbl>
     <w:p>
       <w:pPr>
-        <w:rPr>
-          <w:rFonts w:asciiTheme="majorHAnsi" w:hAnsiTheme="majorHAnsi" w:cstheme="majorHAnsi"/>
-        </w:rPr>
-      </w:pPr>
-      <w:r>
-        <w:rPr>
-          <w:rFonts w:asciiTheme="majorHAnsi" w:hAnsiTheme="majorHAnsi" w:cstheme="majorHAnsi"/>
-        </w:rPr>
-        <w:br w:type="page"/>
-      </w:r>
-    </w:p>
-    <w:p>
-      <w:pPr>
         <w:pStyle w:val="Titre4"/>
       </w:pPr>
-      <w:r>
-        <w:lastRenderedPageBreak/>
+      <w:bookmarkStart w:id="19" w:name="_GoBack"/>
+      <w:bookmarkEnd w:id="19"/>
+      <w:r>
         <w:t>Dossier vide</w:t>
       </w:r>
     </w:p>
@@ -8332,11 +8318,11 @@
       <w:pPr>
         <w:pStyle w:val="Titre3"/>
       </w:pPr>
-      <w:bookmarkStart w:id="19" w:name="_Toc532300896"/>
+      <w:bookmarkStart w:id="20" w:name="_Toc532300896"/>
       <w:r>
         <w:t>Retrouver des fichiers</w:t>
       </w:r>
-      <w:bookmarkEnd w:id="19"/>
+      <w:bookmarkEnd w:id="20"/>
     </w:p>
     <w:p>
       <w:pPr>
@@ -8855,12 +8841,12 @@
       <w:pPr>
         <w:pStyle w:val="Titre3"/>
       </w:pPr>
-      <w:bookmarkStart w:id="20" w:name="_Toc532300897"/>
+      <w:bookmarkStart w:id="21" w:name="_Toc532300897"/>
       <w:r>
         <w:lastRenderedPageBreak/>
         <w:t>Interagir avec des fichiers</w:t>
       </w:r>
-      <w:bookmarkEnd w:id="20"/>
+      <w:bookmarkEnd w:id="21"/>
     </w:p>
     <w:p>
       <w:pPr>
@@ -10206,12 +10192,12 @@
       <w:pPr>
         <w:pStyle w:val="Titre2"/>
       </w:pPr>
-      <w:bookmarkStart w:id="21" w:name="_Toc532300898"/>
+      <w:bookmarkStart w:id="22" w:name="_Toc532300898"/>
       <w:r>
         <w:lastRenderedPageBreak/>
         <w:t>Maquettes</w:t>
       </w:r>
-      <w:bookmarkEnd w:id="21"/>
+      <w:bookmarkEnd w:id="22"/>
     </w:p>
     <w:p>
       <w:pPr>
@@ -10381,7 +10367,62 @@
           </wp:anchor>
         </w:drawing>
       </w:r>
-      <w:bookmarkStart w:id="22" w:name="_Toc71703259"/>
+      <w:bookmarkStart w:id="23" w:name="_Toc71703259"/>
+    </w:p>
+    <w:p>
+      <w:pPr>
+        <w:rPr>
+          <w:rFonts w:asciiTheme="majorHAnsi" w:hAnsiTheme="majorHAnsi" w:cstheme="majorHAnsi"/>
+          <w:b/>
+          <w:highlight w:val="yellow"/>
+        </w:rPr>
+      </w:pPr>
+      <w:r>
+        <w:rPr>
+          <w:rFonts w:asciiTheme="majorHAnsi" w:hAnsiTheme="majorHAnsi" w:cstheme="majorHAnsi"/>
+          <w:b/>
+          <w:highlight w:val="yellow"/>
+        </w:rPr>
+        <w:br w:type="page"/>
+      </w:r>
+    </w:p>
+    <w:p>
+      <w:pPr>
+        <w:pStyle w:val="Titre2"/>
+      </w:pPr>
+      <w:r>
+        <w:lastRenderedPageBreak/>
+        <w:t>Interface finale</w:t>
+      </w:r>
+    </w:p>
+    <w:p/>
+    <w:p>
+      <w:r>
+        <w:pict w14:anchorId="18904F4E">
+          <v:shapetype id="_x0000_t75" coordsize="21600,21600" o:spt="75" o:preferrelative="t" path="m@4@5l@4@11@9@11@9@5xe" filled="f" stroked="f">
+            <v:stroke joinstyle="miter"/>
+            <v:formulas>
+              <v:f eqn="if lineDrawn pixelLineWidth 0"/>
+              <v:f eqn="sum @0 1 0"/>
+              <v:f eqn="sum 0 0 @1"/>
+              <v:f eqn="prod @2 1 2"/>
+              <v:f eqn="prod @3 21600 pixelWidth"/>
+              <v:f eqn="prod @3 21600 pixelHeight"/>
+              <v:f eqn="sum @0 0 1"/>
+              <v:f eqn="prod @6 1 2"/>
+              <v:f eqn="prod @7 21600 pixelWidth"/>
+              <v:f eqn="sum @8 21600 0"/>
+              <v:f eqn="prod @7 21600 pixelHeight"/>
+              <v:f eqn="sum @10 21600 0"/>
+            </v:formulas>
+            <v:path o:extrusionok="f" gradientshapeok="t" o:connecttype="rect"/>
+            <o:lock v:ext="edit" aspectratio="t"/>
+          </v:shapetype>
+          <v:shape id="_x0000_i1025" type="#_x0000_t75" style="width:493.15pt;height:279.85pt">
+            <v:imagedata r:id="rId18" o:title="ProduitFinal"/>
+          </v:shape>
+        </w:pict>
+      </w:r>
     </w:p>
     <w:p>
       <w:pPr>
@@ -10410,7 +10451,7 @@
           <w:rFonts w:asciiTheme="majorHAnsi" w:hAnsiTheme="majorHAnsi" w:cstheme="majorHAnsi"/>
         </w:rPr>
       </w:pPr>
-      <w:bookmarkStart w:id="23" w:name="_Toc532300899"/>
+      <w:bookmarkStart w:id="24" w:name="_Toc532300899"/>
       <w:r>
         <w:rPr>
           <w:rFonts w:asciiTheme="majorHAnsi" w:hAnsiTheme="majorHAnsi" w:cstheme="majorHAnsi"/>
@@ -10418,14 +10459,14 @@
         <w:lastRenderedPageBreak/>
         <w:t>R</w:t>
       </w:r>
-      <w:bookmarkEnd w:id="22"/>
+      <w:bookmarkEnd w:id="23"/>
       <w:r>
         <w:rPr>
           <w:rFonts w:asciiTheme="majorHAnsi" w:hAnsiTheme="majorHAnsi" w:cstheme="majorHAnsi"/>
         </w:rPr>
         <w:t>éalisation</w:t>
       </w:r>
-      <w:bookmarkEnd w:id="23"/>
+      <w:bookmarkEnd w:id="24"/>
     </w:p>
     <w:p>
       <w:pPr>
@@ -10436,9 +10477,9 @@
           <w:iCs/>
         </w:rPr>
       </w:pPr>
-      <w:bookmarkStart w:id="24" w:name="_Toc25553317"/>
-      <w:bookmarkStart w:id="25" w:name="_Toc71691022"/>
-      <w:bookmarkStart w:id="26" w:name="_Toc532300900"/>
+      <w:bookmarkStart w:id="25" w:name="_Toc25553317"/>
+      <w:bookmarkStart w:id="26" w:name="_Toc71691022"/>
+      <w:bookmarkStart w:id="27" w:name="_Toc532300900"/>
       <w:r>
         <w:rPr>
           <w:rFonts w:asciiTheme="majorHAnsi" w:hAnsiTheme="majorHAnsi" w:cstheme="majorHAnsi"/>
@@ -10447,12 +10488,12 @@
         </w:rPr>
         <w:t>Dossier de réalisation</w:t>
       </w:r>
-      <w:bookmarkStart w:id="27" w:name="_Toc25553318"/>
-      <w:bookmarkEnd w:id="24"/>
+      <w:bookmarkStart w:id="28" w:name="_Toc25553318"/>
       <w:bookmarkEnd w:id="25"/>
       <w:bookmarkEnd w:id="26"/>
-    </w:p>
-    <w:bookmarkEnd w:id="27"/>
+      <w:bookmarkEnd w:id="27"/>
+    </w:p>
+    <w:bookmarkEnd w:id="28"/>
     <w:p>
       <w:pPr>
         <w:rPr>
@@ -11148,9 +11189,9 @@
           <w:iCs/>
         </w:rPr>
       </w:pPr>
-      <w:bookmarkStart w:id="28" w:name="_Toc25553321"/>
-      <w:bookmarkStart w:id="29" w:name="_Toc71691025"/>
-      <w:bookmarkStart w:id="30" w:name="_Toc532300901"/>
+      <w:bookmarkStart w:id="29" w:name="_Toc25553321"/>
+      <w:bookmarkStart w:id="30" w:name="_Toc71691025"/>
+      <w:bookmarkStart w:id="31" w:name="_Toc532300901"/>
       <w:r>
         <w:rPr>
           <w:rFonts w:asciiTheme="majorHAnsi" w:hAnsiTheme="majorHAnsi" w:cstheme="majorHAnsi"/>
@@ -11160,7 +11201,7 @@
         <w:lastRenderedPageBreak/>
         <w:t>Description des test</w:t>
       </w:r>
-      <w:bookmarkEnd w:id="28"/>
+      <w:bookmarkEnd w:id="29"/>
       <w:r>
         <w:rPr>
           <w:rFonts w:asciiTheme="majorHAnsi" w:hAnsiTheme="majorHAnsi" w:cstheme="majorHAnsi"/>
@@ -11169,8 +11210,8 @@
         </w:rPr>
         <w:t>s effectués</w:t>
       </w:r>
-      <w:bookmarkEnd w:id="29"/>
       <w:bookmarkEnd w:id="30"/>
+      <w:bookmarkEnd w:id="31"/>
     </w:p>
     <w:p>
       <w:pPr>
@@ -12418,8 +12459,8 @@
           <w:rFonts w:asciiTheme="majorHAnsi" w:hAnsiTheme="majorHAnsi" w:cstheme="majorHAnsi"/>
         </w:rPr>
       </w:pPr>
-      <w:bookmarkStart w:id="31" w:name="_Toc25553322"/>
-      <w:bookmarkStart w:id="32" w:name="_Toc71691026"/>
+      <w:bookmarkStart w:id="32" w:name="_Toc25553322"/>
+      <w:bookmarkStart w:id="33" w:name="_Toc71691026"/>
       <w:r>
         <w:rPr>
           <w:rFonts w:asciiTheme="majorHAnsi" w:hAnsiTheme="majorHAnsi" w:cstheme="majorHAnsi"/>
@@ -12458,7 +12499,7 @@
           <w:iCs/>
         </w:rPr>
       </w:pPr>
-      <w:bookmarkStart w:id="33" w:name="_Toc532300902"/>
+      <w:bookmarkStart w:id="34" w:name="_Toc532300902"/>
       <w:r>
         <w:rPr>
           <w:rFonts w:asciiTheme="majorHAnsi" w:hAnsiTheme="majorHAnsi" w:cstheme="majorHAnsi"/>
@@ -12467,7 +12508,7 @@
         </w:rPr>
         <w:t xml:space="preserve">Erreurs </w:t>
       </w:r>
-      <w:bookmarkEnd w:id="31"/>
+      <w:bookmarkEnd w:id="32"/>
       <w:r>
         <w:rPr>
           <w:rFonts w:asciiTheme="majorHAnsi" w:hAnsiTheme="majorHAnsi" w:cstheme="majorHAnsi"/>
@@ -12476,8 +12517,8 @@
         </w:rPr>
         <w:t>restantes</w:t>
       </w:r>
-      <w:bookmarkEnd w:id="32"/>
       <w:bookmarkEnd w:id="33"/>
+      <w:bookmarkEnd w:id="34"/>
       <w:r>
         <w:rPr>
           <w:rFonts w:asciiTheme="majorHAnsi" w:hAnsiTheme="majorHAnsi" w:cstheme="majorHAnsi"/>
@@ -12572,7 +12613,7 @@
           <w:i/>
         </w:rPr>
       </w:pPr>
-      <w:bookmarkStart w:id="34" w:name="_Toc25553323"/>
+      <w:bookmarkStart w:id="35" w:name="_Toc25553323"/>
       <w:r>
         <w:rPr>
           <w:rFonts w:asciiTheme="majorHAnsi" w:hAnsiTheme="majorHAnsi" w:cstheme="majorHAnsi"/>
@@ -12628,7 +12669,7 @@
         </w:rPr>
         <w:t>Conséquences sur l'utilisation du produit</w:t>
       </w:r>
-      <w:bookmarkEnd w:id="34"/>
+      <w:bookmarkEnd w:id="35"/>
     </w:p>
     <w:p>
       <w:pPr>
@@ -12690,9 +12731,9 @@
           <w:iCs/>
         </w:rPr>
       </w:pPr>
-      <w:bookmarkStart w:id="35" w:name="_Toc25553326"/>
-      <w:bookmarkStart w:id="36" w:name="_Toc71691029"/>
-      <w:bookmarkStart w:id="37" w:name="_Toc532300903"/>
+      <w:bookmarkStart w:id="36" w:name="_Toc25553326"/>
+      <w:bookmarkStart w:id="37" w:name="_Toc71691029"/>
+      <w:bookmarkStart w:id="38" w:name="_Toc532300903"/>
       <w:r>
         <w:rPr>
           <w:rFonts w:asciiTheme="majorHAnsi" w:hAnsiTheme="majorHAnsi" w:cstheme="majorHAnsi"/>
@@ -12701,7 +12742,7 @@
         </w:rPr>
         <w:t>Liste des documents</w:t>
       </w:r>
-      <w:bookmarkEnd w:id="35"/>
+      <w:bookmarkEnd w:id="36"/>
       <w:r>
         <w:rPr>
           <w:rFonts w:asciiTheme="majorHAnsi" w:hAnsiTheme="majorHAnsi" w:cstheme="majorHAnsi"/>
@@ -12710,8 +12751,8 @@
         </w:rPr>
         <w:t xml:space="preserve"> fournis</w:t>
       </w:r>
-      <w:bookmarkEnd w:id="36"/>
       <w:bookmarkEnd w:id="37"/>
+      <w:bookmarkEnd w:id="38"/>
     </w:p>
     <w:p>
       <w:pPr>
@@ -13016,24 +13057,24 @@
           <w:rFonts w:asciiTheme="majorHAnsi" w:hAnsiTheme="majorHAnsi" w:cstheme="majorHAnsi"/>
         </w:rPr>
       </w:pPr>
-      <w:bookmarkStart w:id="38" w:name="_Toc25553328"/>
-      <w:bookmarkStart w:id="39" w:name="_Toc71703263"/>
-      <w:bookmarkStart w:id="40" w:name="_Toc532300904"/>
+      <w:bookmarkStart w:id="39" w:name="_Toc25553328"/>
+      <w:bookmarkStart w:id="40" w:name="_Toc71703263"/>
+      <w:bookmarkStart w:id="41" w:name="_Toc532300904"/>
       <w:r>
         <w:rPr>
           <w:rFonts w:asciiTheme="majorHAnsi" w:hAnsiTheme="majorHAnsi" w:cstheme="majorHAnsi"/>
         </w:rPr>
         <w:t>C</w:t>
       </w:r>
-      <w:bookmarkEnd w:id="38"/>
       <w:bookmarkEnd w:id="39"/>
+      <w:bookmarkEnd w:id="40"/>
       <w:r>
         <w:rPr>
           <w:rFonts w:asciiTheme="majorHAnsi" w:hAnsiTheme="majorHAnsi" w:cstheme="majorHAnsi"/>
         </w:rPr>
         <w:t>onclusions</w:t>
       </w:r>
-      <w:bookmarkEnd w:id="40"/>
+      <w:bookmarkEnd w:id="41"/>
     </w:p>
     <w:p>
       <w:pPr>
@@ -13369,22 +13410,22 @@
           <w:rFonts w:asciiTheme="majorHAnsi" w:hAnsiTheme="majorHAnsi" w:cstheme="majorHAnsi"/>
         </w:rPr>
       </w:pPr>
-      <w:bookmarkStart w:id="41" w:name="_Toc71703264"/>
-      <w:bookmarkStart w:id="42" w:name="_Toc532300905"/>
+      <w:bookmarkStart w:id="42" w:name="_Toc71703264"/>
+      <w:bookmarkStart w:id="43" w:name="_Toc532300905"/>
       <w:r>
         <w:rPr>
           <w:rFonts w:asciiTheme="majorHAnsi" w:hAnsiTheme="majorHAnsi" w:cstheme="majorHAnsi"/>
         </w:rPr>
         <w:t>A</w:t>
       </w:r>
-      <w:bookmarkEnd w:id="41"/>
+      <w:bookmarkEnd w:id="42"/>
       <w:r>
         <w:rPr>
           <w:rFonts w:asciiTheme="majorHAnsi" w:hAnsiTheme="majorHAnsi" w:cstheme="majorHAnsi"/>
         </w:rPr>
         <w:t>nnexes</w:t>
       </w:r>
-      <w:bookmarkEnd w:id="42"/>
+      <w:bookmarkEnd w:id="43"/>
     </w:p>
     <w:p>
       <w:pPr>
@@ -13402,7 +13443,7 @@
           <w:iCs/>
         </w:rPr>
       </w:pPr>
-      <w:bookmarkStart w:id="43" w:name="_Toc532300906"/>
+      <w:bookmarkStart w:id="44" w:name="_Toc532300906"/>
       <w:r>
         <w:rPr>
           <w:rFonts w:asciiTheme="majorHAnsi" w:hAnsiTheme="majorHAnsi" w:cstheme="majorHAnsi"/>
@@ -13411,7 +13452,7 @@
         </w:rPr>
         <w:t>Résumé du rapport du TPI / version succincte de la documentation</w:t>
       </w:r>
-      <w:bookmarkEnd w:id="43"/>
+      <w:bookmarkEnd w:id="44"/>
     </w:p>
     <w:p>
       <w:pPr>
@@ -13429,8 +13470,8 @@
           <w:iCs/>
         </w:rPr>
       </w:pPr>
-      <w:bookmarkStart w:id="44" w:name="_Toc71703265"/>
-      <w:bookmarkStart w:id="45" w:name="_Toc532300907"/>
+      <w:bookmarkStart w:id="45" w:name="_Toc71703265"/>
+      <w:bookmarkStart w:id="46" w:name="_Toc532300907"/>
       <w:r>
         <w:rPr>
           <w:rFonts w:asciiTheme="majorHAnsi" w:hAnsiTheme="majorHAnsi" w:cstheme="majorHAnsi"/>
@@ -13439,8 +13480,8 @@
         </w:rPr>
         <w:t>Sources – Bibliographie</w:t>
       </w:r>
-      <w:bookmarkEnd w:id="44"/>
       <w:bookmarkEnd w:id="45"/>
+      <w:bookmarkEnd w:id="46"/>
     </w:p>
     <w:p>
       <w:pPr>
@@ -13475,7 +13516,7 @@
           <w:rFonts w:asciiTheme="majorHAnsi" w:hAnsiTheme="majorHAnsi" w:cstheme="majorHAnsi"/>
         </w:rPr>
       </w:pPr>
-      <w:hyperlink r:id="rId18" w:history="1">
+      <w:hyperlink r:id="rId19" w:history="1">
         <w:r>
           <w:rPr>
             <w:rStyle w:val="Lienhypertexte"/>
@@ -13484,8 +13525,6 @@
           <w:t>https://www.e-iceblue.com/Tutorials.html</w:t>
         </w:r>
       </w:hyperlink>
-      <w:bookmarkStart w:id="46" w:name="_GoBack"/>
-      <w:bookmarkEnd w:id="46"/>
     </w:p>
     <w:p>
       <w:pPr>
@@ -13986,7 +14025,7 @@
         <w:sz w:val="16"/>
         <w:szCs w:val="16"/>
       </w:rPr>
-      <w:t>20</w:t>
+      <w:t>21</w:t>
     </w:r>
     <w:r>
       <w:rPr>
@@ -18063,7 +18102,7 @@
 </file>
 
 <file path=customXml/itemProps1.xml><?xml version="1.0" encoding="utf-8"?>
-<ds:datastoreItem xmlns:ds="http://schemas.openxmlformats.org/officeDocument/2006/customXml" ds:itemID="{CA43CC55-FB0A-4B03-9128-1DF78892A717}">
+<ds:datastoreItem xmlns:ds="http://schemas.openxmlformats.org/officeDocument/2006/customXml" ds:itemID="{30219921-8413-4F08-8000-475C2CE42456}">
   <ds:schemaRefs>
     <ds:schemaRef ds:uri="http://schemas.openxmlformats.org/officeDocument/2006/bibliography"/>
   </ds:schemaRefs>

</xml_diff>

<commit_message>
Update doc et journal de travail
</commit_message>
<xml_diff>
--- a/Documentation/doc_projet.docx
+++ b/Documentation/doc_projet.docx
@@ -5926,6 +5926,70 @@
         <w:pStyle w:val="Retraitnormal1"/>
         <w:numPr>
           <w:ilvl w:val="0"/>
+          <w:numId w:val="0"/>
+        </w:numPr>
+        <w:ind w:left="360"/>
+        <w:rPr>
+          <w:rFonts w:asciiTheme="majorHAnsi" w:hAnsiTheme="majorHAnsi" w:cstheme="majorHAnsi"/>
+          <w:iCs/>
+          <w:sz w:val="24"/>
+        </w:rPr>
+      </w:pPr>
+      <w:r>
+        <w:rPr>
+          <w:rFonts w:asciiTheme="majorHAnsi" w:hAnsiTheme="majorHAnsi" w:cstheme="majorHAnsi"/>
+          <w:iCs/>
+          <w:sz w:val="24"/>
+        </w:rPr>
+        <w:t>Afin d’arriver au résultat souhaité, nous avons utilisé des librairies permettant d’ouvrir des fichiers et de lire ce qu’il y avait à l’intérieur (PDF, Excel, Word, etc…). Suite à plusieurs tests, nous sommes venus à la conclusion que le temps de recherche était trop long, nous avons donc utiliser d’autre librairies qui permettent d’extraire le texte au lieu d’ouv</w:t>
+      </w:r>
+      <w:r>
+        <w:rPr>
+          <w:rFonts w:asciiTheme="majorHAnsi" w:hAnsiTheme="majorHAnsi" w:cstheme="majorHAnsi"/>
+          <w:iCs/>
+          <w:sz w:val="24"/>
+        </w:rPr>
+        <w:t xml:space="preserve">rir le document, tel que Spire et </w:t>
+      </w:r>
+      <w:r>
+        <w:rPr>
+          <w:rFonts w:asciiTheme="majorHAnsi" w:hAnsiTheme="majorHAnsi" w:cstheme="majorHAnsi"/>
+          <w:iCs/>
+          <w:sz w:val="24"/>
+        </w:rPr>
+        <w:t>iTextSharp</w:t>
+      </w:r>
+      <w:r>
+        <w:rPr>
+          <w:rFonts w:asciiTheme="majorHAnsi" w:hAnsiTheme="majorHAnsi" w:cstheme="majorHAnsi"/>
+          <w:iCs/>
+          <w:sz w:val="24"/>
+        </w:rPr>
+        <w:t>.</w:t>
+      </w:r>
+      <w:bookmarkStart w:id="12" w:name="_GoBack"/>
+      <w:bookmarkEnd w:id="12"/>
+    </w:p>
+    <w:p>
+      <w:pPr>
+        <w:pStyle w:val="Retraitnormal1"/>
+        <w:numPr>
+          <w:ilvl w:val="0"/>
+          <w:numId w:val="0"/>
+        </w:numPr>
+        <w:ind w:left="360"/>
+        <w:rPr>
+          <w:rFonts w:asciiTheme="majorHAnsi" w:hAnsiTheme="majorHAnsi" w:cstheme="majorHAnsi"/>
+          <w:iCs/>
+          <w:sz w:val="24"/>
+        </w:rPr>
+      </w:pPr>
+    </w:p>
+    <w:p>
+      <w:pPr>
+        <w:pStyle w:val="Retraitnormal1"/>
+        <w:numPr>
+          <w:ilvl w:val="0"/>
           <w:numId w:val="5"/>
         </w:numPr>
         <w:rPr>
@@ -6052,7 +6116,7 @@
           <w:iCs/>
         </w:rPr>
       </w:pPr>
-      <w:bookmarkStart w:id="12" w:name="_Toc532300892"/>
+      <w:bookmarkStart w:id="13" w:name="_Toc532300892"/>
       <w:r>
         <w:rPr>
           <w:rFonts w:asciiTheme="majorHAnsi" w:hAnsiTheme="majorHAnsi" w:cstheme="majorHAnsi"/>
@@ -6062,7 +6126,7 @@
         <w:lastRenderedPageBreak/>
         <w:t>Planification</w:t>
       </w:r>
-      <w:bookmarkEnd w:id="12"/>
+      <w:bookmarkEnd w:id="13"/>
     </w:p>
     <w:p>
       <w:pPr>
@@ -6628,9 +6692,9 @@
           <w:iCs/>
         </w:rPr>
       </w:pPr>
-      <w:bookmarkStart w:id="13" w:name="_Toc25553314"/>
-      <w:bookmarkStart w:id="14" w:name="_Toc71691019"/>
-      <w:bookmarkStart w:id="15" w:name="_Toc532300893"/>
+      <w:bookmarkStart w:id="14" w:name="_Toc25553314"/>
+      <w:bookmarkStart w:id="15" w:name="_Toc71691019"/>
+      <w:bookmarkStart w:id="16" w:name="_Toc532300893"/>
       <w:r>
         <w:rPr>
           <w:rFonts w:asciiTheme="majorHAnsi" w:hAnsiTheme="majorHAnsi" w:cstheme="majorHAnsi"/>
@@ -6639,9 +6703,9 @@
         </w:rPr>
         <w:t>Dossier de conception</w:t>
       </w:r>
-      <w:bookmarkEnd w:id="13"/>
       <w:bookmarkEnd w:id="14"/>
       <w:bookmarkEnd w:id="15"/>
+      <w:bookmarkEnd w:id="16"/>
     </w:p>
     <w:p>
       <w:pPr>
@@ -7230,14 +7294,14 @@
       <w:pPr>
         <w:pStyle w:val="Titre2"/>
       </w:pPr>
-      <w:bookmarkStart w:id="16" w:name="_Toc528913929"/>
-      <w:bookmarkStart w:id="17" w:name="_Toc532300894"/>
+      <w:bookmarkStart w:id="17" w:name="_Toc528913929"/>
+      <w:bookmarkStart w:id="18" w:name="_Toc532300894"/>
       <w:r>
         <w:lastRenderedPageBreak/>
         <w:t>Use cases / Scénarios</w:t>
       </w:r>
-      <w:bookmarkEnd w:id="16"/>
       <w:bookmarkEnd w:id="17"/>
+      <w:bookmarkEnd w:id="18"/>
     </w:p>
     <w:p>
       <w:pPr>
@@ -7355,11 +7419,11 @@
       <w:pPr>
         <w:pStyle w:val="Titre3"/>
       </w:pPr>
-      <w:bookmarkStart w:id="18" w:name="_Toc532300895"/>
+      <w:bookmarkStart w:id="19" w:name="_Toc532300895"/>
       <w:r>
         <w:t>Trier des fichiers</w:t>
       </w:r>
-      <w:bookmarkEnd w:id="18"/>
+      <w:bookmarkEnd w:id="19"/>
     </w:p>
     <w:p>
       <w:pPr>
@@ -8317,11 +8381,11 @@
       <w:pPr>
         <w:pStyle w:val="Titre3"/>
       </w:pPr>
-      <w:bookmarkStart w:id="19" w:name="_Toc532300896"/>
+      <w:bookmarkStart w:id="20" w:name="_Toc532300896"/>
       <w:r>
         <w:t>Retrouver des fichiers</w:t>
       </w:r>
-      <w:bookmarkEnd w:id="19"/>
+      <w:bookmarkEnd w:id="20"/>
     </w:p>
     <w:p>
       <w:pPr>
@@ -8840,12 +8904,12 @@
       <w:pPr>
         <w:pStyle w:val="Titre3"/>
       </w:pPr>
-      <w:bookmarkStart w:id="20" w:name="_Toc532300897"/>
+      <w:bookmarkStart w:id="21" w:name="_Toc532300897"/>
       <w:r>
         <w:lastRenderedPageBreak/>
         <w:t>Interagir avec des fichiers</w:t>
       </w:r>
-      <w:bookmarkEnd w:id="20"/>
+      <w:bookmarkEnd w:id="21"/>
     </w:p>
     <w:p>
       <w:pPr>
@@ -10191,12 +10255,12 @@
       <w:pPr>
         <w:pStyle w:val="Titre2"/>
       </w:pPr>
-      <w:bookmarkStart w:id="21" w:name="_Toc532300898"/>
+      <w:bookmarkStart w:id="22" w:name="_Toc532300898"/>
       <w:r>
         <w:lastRenderedPageBreak/>
         <w:t>Maquettes</w:t>
       </w:r>
-      <w:bookmarkEnd w:id="21"/>
+      <w:bookmarkEnd w:id="22"/>
     </w:p>
     <w:p>
       <w:pPr>
@@ -10366,7 +10430,7 @@
           </wp:anchor>
         </w:drawing>
       </w:r>
-      <w:bookmarkStart w:id="22" w:name="_Toc71703259"/>
+      <w:bookmarkStart w:id="23" w:name="_Toc71703259"/>
     </w:p>
     <w:p>
       <w:pPr>
@@ -10417,7 +10481,7 @@
             <v:path o:extrusionok="f" gradientshapeok="t" o:connecttype="rect"/>
             <o:lock v:ext="edit" aspectratio="t"/>
           </v:shapetype>
-          <v:shape id="_x0000_i1025" type="#_x0000_t75" style="width:493.15pt;height:279.85pt">
+          <v:shape id="_x0000_i1025" type="#_x0000_t75" style="width:492.75pt;height:279.75pt">
             <v:imagedata r:id="rId18" o:title="ProduitFinal"/>
           </v:shape>
         </w:pict>
@@ -10450,7 +10514,7 @@
           <w:rFonts w:asciiTheme="majorHAnsi" w:hAnsiTheme="majorHAnsi" w:cstheme="majorHAnsi"/>
         </w:rPr>
       </w:pPr>
-      <w:bookmarkStart w:id="23" w:name="_Toc532300899"/>
+      <w:bookmarkStart w:id="24" w:name="_Toc532300899"/>
       <w:r>
         <w:rPr>
           <w:rFonts w:asciiTheme="majorHAnsi" w:hAnsiTheme="majorHAnsi" w:cstheme="majorHAnsi"/>
@@ -10458,14 +10522,14 @@
         <w:lastRenderedPageBreak/>
         <w:t>R</w:t>
       </w:r>
-      <w:bookmarkEnd w:id="22"/>
+      <w:bookmarkEnd w:id="23"/>
       <w:r>
         <w:rPr>
           <w:rFonts w:asciiTheme="majorHAnsi" w:hAnsiTheme="majorHAnsi" w:cstheme="majorHAnsi"/>
         </w:rPr>
         <w:t>éalisation</w:t>
       </w:r>
-      <w:bookmarkEnd w:id="23"/>
+      <w:bookmarkEnd w:id="24"/>
     </w:p>
     <w:p>
       <w:pPr>
@@ -10476,9 +10540,9 @@
           <w:iCs/>
         </w:rPr>
       </w:pPr>
-      <w:bookmarkStart w:id="24" w:name="_Toc25553317"/>
-      <w:bookmarkStart w:id="25" w:name="_Toc71691022"/>
-      <w:bookmarkStart w:id="26" w:name="_Toc532300900"/>
+      <w:bookmarkStart w:id="25" w:name="_Toc25553317"/>
+      <w:bookmarkStart w:id="26" w:name="_Toc71691022"/>
+      <w:bookmarkStart w:id="27" w:name="_Toc532300900"/>
       <w:r>
         <w:rPr>
           <w:rFonts w:asciiTheme="majorHAnsi" w:hAnsiTheme="majorHAnsi" w:cstheme="majorHAnsi"/>
@@ -10487,12 +10551,12 @@
         </w:rPr>
         <w:t>Dossier de réalisation</w:t>
       </w:r>
-      <w:bookmarkStart w:id="27" w:name="_Toc25553318"/>
-      <w:bookmarkEnd w:id="24"/>
+      <w:bookmarkStart w:id="28" w:name="_Toc25553318"/>
       <w:bookmarkEnd w:id="25"/>
       <w:bookmarkEnd w:id="26"/>
-    </w:p>
-    <w:bookmarkEnd w:id="27"/>
+      <w:bookmarkEnd w:id="27"/>
+    </w:p>
+    <w:bookmarkEnd w:id="28"/>
     <w:p>
       <w:pPr>
         <w:rPr>
@@ -11188,9 +11252,9 @@
           <w:iCs/>
         </w:rPr>
       </w:pPr>
-      <w:bookmarkStart w:id="28" w:name="_Toc25553321"/>
-      <w:bookmarkStart w:id="29" w:name="_Toc71691025"/>
-      <w:bookmarkStart w:id="30" w:name="_Toc532300901"/>
+      <w:bookmarkStart w:id="29" w:name="_Toc25553321"/>
+      <w:bookmarkStart w:id="30" w:name="_Toc71691025"/>
+      <w:bookmarkStart w:id="31" w:name="_Toc532300901"/>
       <w:r>
         <w:rPr>
           <w:rFonts w:asciiTheme="majorHAnsi" w:hAnsiTheme="majorHAnsi" w:cstheme="majorHAnsi"/>
@@ -11200,7 +11264,7 @@
         <w:lastRenderedPageBreak/>
         <w:t>Description des test</w:t>
       </w:r>
-      <w:bookmarkEnd w:id="28"/>
+      <w:bookmarkEnd w:id="29"/>
       <w:r>
         <w:rPr>
           <w:rFonts w:asciiTheme="majorHAnsi" w:hAnsiTheme="majorHAnsi" w:cstheme="majorHAnsi"/>
@@ -11209,8 +11273,8 @@
         </w:rPr>
         <w:t>s effectués</w:t>
       </w:r>
-      <w:bookmarkEnd w:id="29"/>
       <w:bookmarkEnd w:id="30"/>
+      <w:bookmarkEnd w:id="31"/>
     </w:p>
     <w:p>
       <w:pPr>
@@ -12458,8 +12522,8 @@
           <w:rFonts w:asciiTheme="majorHAnsi" w:hAnsiTheme="majorHAnsi" w:cstheme="majorHAnsi"/>
         </w:rPr>
       </w:pPr>
-      <w:bookmarkStart w:id="31" w:name="_Toc25553322"/>
-      <w:bookmarkStart w:id="32" w:name="_Toc71691026"/>
+      <w:bookmarkStart w:id="32" w:name="_Toc25553322"/>
+      <w:bookmarkStart w:id="33" w:name="_Toc71691026"/>
       <w:r>
         <w:rPr>
           <w:rFonts w:asciiTheme="majorHAnsi" w:hAnsiTheme="majorHAnsi" w:cstheme="majorHAnsi"/>
@@ -12498,7 +12562,7 @@
           <w:iCs/>
         </w:rPr>
       </w:pPr>
-      <w:bookmarkStart w:id="33" w:name="_Toc532300902"/>
+      <w:bookmarkStart w:id="34" w:name="_Toc532300902"/>
       <w:r>
         <w:rPr>
           <w:rFonts w:asciiTheme="majorHAnsi" w:hAnsiTheme="majorHAnsi" w:cstheme="majorHAnsi"/>
@@ -12507,7 +12571,7 @@
         </w:rPr>
         <w:t xml:space="preserve">Erreurs </w:t>
       </w:r>
-      <w:bookmarkEnd w:id="31"/>
+      <w:bookmarkEnd w:id="32"/>
       <w:r>
         <w:rPr>
           <w:rFonts w:asciiTheme="majorHAnsi" w:hAnsiTheme="majorHAnsi" w:cstheme="majorHAnsi"/>
@@ -12516,8 +12580,8 @@
         </w:rPr>
         <w:t>restantes</w:t>
       </w:r>
-      <w:bookmarkEnd w:id="32"/>
       <w:bookmarkEnd w:id="33"/>
+      <w:bookmarkEnd w:id="34"/>
       <w:r>
         <w:rPr>
           <w:rFonts w:asciiTheme="majorHAnsi" w:hAnsiTheme="majorHAnsi" w:cstheme="majorHAnsi"/>
@@ -12579,8 +12643,6 @@
         </w:rPr>
         <w:t>.</w:t>
       </w:r>
-      <w:bookmarkStart w:id="34" w:name="_GoBack"/>
-      <w:bookmarkEnd w:id="34"/>
     </w:p>
     <w:p>
       <w:pPr>
@@ -14026,7 +14088,7 @@
         <w:sz w:val="16"/>
         <w:szCs w:val="16"/>
       </w:rPr>
-      <w:t>19</w:t>
+      <w:t>7</w:t>
     </w:r>
     <w:r>
       <w:rPr>
@@ -18103,7 +18165,7 @@
 </file>
 
 <file path=customXml/itemProps1.xml><?xml version="1.0" encoding="utf-8"?>
-<ds:datastoreItem xmlns:ds="http://schemas.openxmlformats.org/officeDocument/2006/customXml" ds:itemID="{793F0175-E99F-4400-A938-1A61F14CE0B2}">
+<ds:datastoreItem xmlns:ds="http://schemas.openxmlformats.org/officeDocument/2006/customXml" ds:itemID="{35E1BBC0-D121-4D35-ADC6-647090F94058}">
   <ds:schemaRefs>
     <ds:schemaRef ds:uri="http://schemas.openxmlformats.org/officeDocument/2006/bibliography"/>
   </ds:schemaRefs>

</xml_diff>

<commit_message>
Ajouter la conclusion personnel ainsi que le manuel d'installation
</commit_message>
<xml_diff>
--- a/Documentation/doc_projet.docx
+++ b/Documentation/doc_projet.docx
@@ -232,11 +232,13 @@
         <w:t>Table des matières</w:t>
       </w:r>
     </w:p>
+    <w:bookmarkStart w:id="0" w:name="_GoBack"/>
+    <w:bookmarkEnd w:id="0"/>
     <w:p>
       <w:pPr>
         <w:pStyle w:val="TM1"/>
         <w:rPr>
-          <w:rFonts w:asciiTheme="majorHAnsi" w:eastAsiaTheme="minorEastAsia" w:hAnsiTheme="majorHAnsi" w:cstheme="minorBidi"/>
+          <w:rFonts w:asciiTheme="minorHAnsi" w:eastAsiaTheme="minorEastAsia" w:hAnsiTheme="minorHAnsi" w:cstheme="minorBidi"/>
           <w:sz w:val="22"/>
           <w:szCs w:val="22"/>
           <w:lang w:val="fr-CH" w:eastAsia="fr-CH"/>
@@ -260,7 +262,7 @@
         </w:rPr>
         <w:fldChar w:fldCharType="separate"/>
       </w:r>
-      <w:hyperlink w:anchor="_Toc532462145" w:history="1">
+      <w:hyperlink w:anchor="_Toc532473334" w:history="1">
         <w:r>
           <w:rPr>
             <w:rStyle w:val="Lienhypertexte"/>
@@ -270,7 +272,7 @@
         </w:r>
         <w:r>
           <w:rPr>
-            <w:rFonts w:asciiTheme="majorHAnsi" w:eastAsiaTheme="minorEastAsia" w:hAnsiTheme="majorHAnsi" w:cstheme="minorBidi"/>
+            <w:rFonts w:asciiTheme="minorHAnsi" w:eastAsiaTheme="minorEastAsia" w:hAnsiTheme="minorHAnsi" w:cstheme="minorBidi"/>
             <w:sz w:val="22"/>
             <w:szCs w:val="22"/>
             <w:lang w:val="fr-CH" w:eastAsia="fr-CH"/>
@@ -286,48 +288,41 @@
         </w:r>
         <w:r>
           <w:rPr>
-            <w:rFonts w:asciiTheme="majorHAnsi" w:hAnsiTheme="majorHAnsi"/>
             <w:webHidden/>
           </w:rPr>
           <w:tab/>
         </w:r>
         <w:r>
           <w:rPr>
-            <w:rFonts w:asciiTheme="majorHAnsi" w:hAnsiTheme="majorHAnsi"/>
             <w:webHidden/>
           </w:rPr>
           <w:fldChar w:fldCharType="begin"/>
         </w:r>
         <w:r>
           <w:rPr>
-            <w:rFonts w:asciiTheme="majorHAnsi" w:hAnsiTheme="majorHAnsi"/>
-            <w:webHidden/>
-          </w:rPr>
-          <w:instrText xml:space="preserve"> PAGEREF _Toc532462145 \h </w:instrText>
-        </w:r>
-        <w:r>
-          <w:rPr>
-            <w:rFonts w:asciiTheme="majorHAnsi" w:hAnsiTheme="majorHAnsi"/>
-            <w:webHidden/>
-          </w:rPr>
-        </w:r>
-        <w:r>
-          <w:rPr>
-            <w:rFonts w:asciiTheme="majorHAnsi" w:hAnsiTheme="majorHAnsi"/>
+            <w:webHidden/>
+          </w:rPr>
+          <w:instrText xml:space="preserve"> PAGEREF _Toc532473334 \h </w:instrText>
+        </w:r>
+        <w:r>
+          <w:rPr>
+            <w:webHidden/>
+          </w:rPr>
+        </w:r>
+        <w:r>
+          <w:rPr>
             <w:webHidden/>
           </w:rPr>
           <w:fldChar w:fldCharType="separate"/>
         </w:r>
         <w:r>
           <w:rPr>
-            <w:rFonts w:asciiTheme="majorHAnsi" w:hAnsiTheme="majorHAnsi"/>
             <w:webHidden/>
           </w:rPr>
           <w:t>3</w:t>
         </w:r>
         <w:r>
           <w:rPr>
-            <w:rFonts w:asciiTheme="majorHAnsi" w:hAnsiTheme="majorHAnsi"/>
             <w:webHidden/>
           </w:rPr>
           <w:fldChar w:fldCharType="end"/>
@@ -342,25 +337,25 @@
           <w:tab w:val="right" w:leader="dot" w:pos="9060"/>
         </w:tabs>
         <w:rPr>
-          <w:rFonts w:asciiTheme="majorHAnsi" w:eastAsiaTheme="minorEastAsia" w:hAnsiTheme="majorHAnsi" w:cstheme="minorBidi"/>
+          <w:rFonts w:asciiTheme="minorHAnsi" w:eastAsiaTheme="minorEastAsia" w:hAnsiTheme="minorHAnsi" w:cstheme="minorBidi"/>
           <w:noProof/>
           <w:sz w:val="22"/>
           <w:szCs w:val="22"/>
           <w:lang w:val="fr-CH" w:eastAsia="fr-CH"/>
         </w:rPr>
       </w:pPr>
-      <w:hyperlink w:anchor="_Toc532462146" w:history="1">
+      <w:hyperlink w:anchor="_Toc532473335" w:history="1">
         <w:r>
           <w:rPr>
             <w:rStyle w:val="Lienhypertexte"/>
-            <w:rFonts w:asciiTheme="majorHAnsi" w:hAnsiTheme="majorHAnsi" w:cstheme="majorHAnsi"/>
+            <w:rFonts w:cstheme="majorHAnsi"/>
             <w:noProof/>
           </w:rPr>
           <w:t>1.1</w:t>
         </w:r>
         <w:r>
           <w:rPr>
-            <w:rFonts w:asciiTheme="majorHAnsi" w:eastAsiaTheme="minorEastAsia" w:hAnsiTheme="majorHAnsi" w:cstheme="minorBidi"/>
+            <w:rFonts w:asciiTheme="minorHAnsi" w:eastAsiaTheme="minorEastAsia" w:hAnsiTheme="minorHAnsi" w:cstheme="minorBidi"/>
             <w:noProof/>
             <w:sz w:val="22"/>
             <w:szCs w:val="22"/>
@@ -371,14 +366,12 @@
         <w:r>
           <w:rPr>
             <w:rStyle w:val="Lienhypertexte"/>
-            <w:rFonts w:asciiTheme="majorHAnsi" w:hAnsiTheme="majorHAnsi"/>
             <w:noProof/>
           </w:rPr>
           <w:t>Introduction</w:t>
         </w:r>
         <w:r>
           <w:rPr>
-            <w:rFonts w:asciiTheme="majorHAnsi" w:hAnsiTheme="majorHAnsi"/>
             <w:noProof/>
             <w:webHidden/>
           </w:rPr>
@@ -386,7 +379,6 @@
         </w:r>
         <w:r>
           <w:rPr>
-            <w:rFonts w:asciiTheme="majorHAnsi" w:hAnsiTheme="majorHAnsi"/>
             <w:noProof/>
             <w:webHidden/>
           </w:rPr>
@@ -394,22 +386,19 @@
         </w:r>
         <w:r>
           <w:rPr>
-            <w:rFonts w:asciiTheme="majorHAnsi" w:hAnsiTheme="majorHAnsi"/>
-            <w:noProof/>
-            <w:webHidden/>
-          </w:rPr>
-          <w:instrText xml:space="preserve"> PAGEREF _Toc532462146 \h </w:instrText>
-        </w:r>
-        <w:r>
-          <w:rPr>
-            <w:rFonts w:asciiTheme="majorHAnsi" w:hAnsiTheme="majorHAnsi"/>
-            <w:noProof/>
-            <w:webHidden/>
-          </w:rPr>
-        </w:r>
-        <w:r>
-          <w:rPr>
-            <w:rFonts w:asciiTheme="majorHAnsi" w:hAnsiTheme="majorHAnsi"/>
+            <w:noProof/>
+            <w:webHidden/>
+          </w:rPr>
+          <w:instrText xml:space="preserve"> PAGEREF _Toc532473335 \h </w:instrText>
+        </w:r>
+        <w:r>
+          <w:rPr>
+            <w:noProof/>
+            <w:webHidden/>
+          </w:rPr>
+        </w:r>
+        <w:r>
+          <w:rPr>
             <w:noProof/>
             <w:webHidden/>
           </w:rPr>
@@ -417,7 +406,6 @@
         </w:r>
         <w:r>
           <w:rPr>
-            <w:rFonts w:asciiTheme="majorHAnsi" w:hAnsiTheme="majorHAnsi"/>
             <w:noProof/>
             <w:webHidden/>
           </w:rPr>
@@ -425,7 +413,6 @@
         </w:r>
         <w:r>
           <w:rPr>
-            <w:rFonts w:asciiTheme="majorHAnsi" w:hAnsiTheme="majorHAnsi"/>
             <w:noProof/>
             <w:webHidden/>
           </w:rPr>
@@ -441,25 +428,25 @@
           <w:tab w:val="right" w:leader="dot" w:pos="9060"/>
         </w:tabs>
         <w:rPr>
-          <w:rFonts w:asciiTheme="majorHAnsi" w:eastAsiaTheme="minorEastAsia" w:hAnsiTheme="majorHAnsi" w:cstheme="minorBidi"/>
+          <w:rFonts w:asciiTheme="minorHAnsi" w:eastAsiaTheme="minorEastAsia" w:hAnsiTheme="minorHAnsi" w:cstheme="minorBidi"/>
           <w:noProof/>
           <w:sz w:val="22"/>
           <w:szCs w:val="22"/>
           <w:lang w:val="fr-CH" w:eastAsia="fr-CH"/>
         </w:rPr>
       </w:pPr>
-      <w:hyperlink w:anchor="_Toc532462147" w:history="1">
+      <w:hyperlink w:anchor="_Toc532473336" w:history="1">
         <w:r>
           <w:rPr>
             <w:rStyle w:val="Lienhypertexte"/>
-            <w:rFonts w:asciiTheme="majorHAnsi" w:hAnsiTheme="majorHAnsi" w:cstheme="majorHAnsi"/>
+            <w:rFonts w:cstheme="majorHAnsi"/>
             <w:noProof/>
           </w:rPr>
           <w:t>1.2</w:t>
         </w:r>
         <w:r>
           <w:rPr>
-            <w:rFonts w:asciiTheme="majorHAnsi" w:eastAsiaTheme="minorEastAsia" w:hAnsiTheme="majorHAnsi" w:cstheme="minorBidi"/>
+            <w:rFonts w:asciiTheme="minorHAnsi" w:eastAsiaTheme="minorEastAsia" w:hAnsiTheme="minorHAnsi" w:cstheme="minorBidi"/>
             <w:noProof/>
             <w:sz w:val="22"/>
             <w:szCs w:val="22"/>
@@ -470,14 +457,12 @@
         <w:r>
           <w:rPr>
             <w:rStyle w:val="Lienhypertexte"/>
-            <w:rFonts w:asciiTheme="majorHAnsi" w:hAnsiTheme="majorHAnsi"/>
             <w:noProof/>
           </w:rPr>
           <w:t>Organisations</w:t>
         </w:r>
         <w:r>
           <w:rPr>
-            <w:rFonts w:asciiTheme="majorHAnsi" w:hAnsiTheme="majorHAnsi"/>
             <w:noProof/>
             <w:webHidden/>
           </w:rPr>
@@ -485,7 +470,6 @@
         </w:r>
         <w:r>
           <w:rPr>
-            <w:rFonts w:asciiTheme="majorHAnsi" w:hAnsiTheme="majorHAnsi"/>
             <w:noProof/>
             <w:webHidden/>
           </w:rPr>
@@ -493,22 +477,19 @@
         </w:r>
         <w:r>
           <w:rPr>
-            <w:rFonts w:asciiTheme="majorHAnsi" w:hAnsiTheme="majorHAnsi"/>
-            <w:noProof/>
-            <w:webHidden/>
-          </w:rPr>
-          <w:instrText xml:space="preserve"> PAGEREF _Toc532462147 \h </w:instrText>
-        </w:r>
-        <w:r>
-          <w:rPr>
-            <w:rFonts w:asciiTheme="majorHAnsi" w:hAnsiTheme="majorHAnsi"/>
-            <w:noProof/>
-            <w:webHidden/>
-          </w:rPr>
-        </w:r>
-        <w:r>
-          <w:rPr>
-            <w:rFonts w:asciiTheme="majorHAnsi" w:hAnsiTheme="majorHAnsi"/>
+            <w:noProof/>
+            <w:webHidden/>
+          </w:rPr>
+          <w:instrText xml:space="preserve"> PAGEREF _Toc532473336 \h </w:instrText>
+        </w:r>
+        <w:r>
+          <w:rPr>
+            <w:noProof/>
+            <w:webHidden/>
+          </w:rPr>
+        </w:r>
+        <w:r>
+          <w:rPr>
             <w:noProof/>
             <w:webHidden/>
           </w:rPr>
@@ -516,7 +497,6 @@
         </w:r>
         <w:r>
           <w:rPr>
-            <w:rFonts w:asciiTheme="majorHAnsi" w:hAnsiTheme="majorHAnsi"/>
             <w:noProof/>
             <w:webHidden/>
           </w:rPr>
@@ -524,7 +504,6 @@
         </w:r>
         <w:r>
           <w:rPr>
-            <w:rFonts w:asciiTheme="majorHAnsi" w:hAnsiTheme="majorHAnsi"/>
             <w:noProof/>
             <w:webHidden/>
           </w:rPr>
@@ -540,25 +519,25 @@
           <w:tab w:val="right" w:leader="dot" w:pos="9060"/>
         </w:tabs>
         <w:rPr>
-          <w:rFonts w:asciiTheme="majorHAnsi" w:eastAsiaTheme="minorEastAsia" w:hAnsiTheme="majorHAnsi" w:cstheme="minorBidi"/>
+          <w:rFonts w:asciiTheme="minorHAnsi" w:eastAsiaTheme="minorEastAsia" w:hAnsiTheme="minorHAnsi" w:cstheme="minorBidi"/>
           <w:noProof/>
           <w:sz w:val="22"/>
           <w:szCs w:val="22"/>
           <w:lang w:val="fr-CH" w:eastAsia="fr-CH"/>
         </w:rPr>
       </w:pPr>
-      <w:hyperlink w:anchor="_Toc532462148" w:history="1">
+      <w:hyperlink w:anchor="_Toc532473337" w:history="1">
         <w:r>
           <w:rPr>
             <w:rStyle w:val="Lienhypertexte"/>
-            <w:rFonts w:asciiTheme="majorHAnsi" w:hAnsiTheme="majorHAnsi" w:cstheme="majorHAnsi"/>
+            <w:rFonts w:cstheme="majorHAnsi"/>
             <w:noProof/>
           </w:rPr>
           <w:t>1.3</w:t>
         </w:r>
         <w:r>
           <w:rPr>
-            <w:rFonts w:asciiTheme="majorHAnsi" w:eastAsiaTheme="minorEastAsia" w:hAnsiTheme="majorHAnsi" w:cstheme="minorBidi"/>
+            <w:rFonts w:asciiTheme="minorHAnsi" w:eastAsiaTheme="minorEastAsia" w:hAnsiTheme="minorHAnsi" w:cstheme="minorBidi"/>
             <w:noProof/>
             <w:sz w:val="22"/>
             <w:szCs w:val="22"/>
@@ -569,14 +548,12 @@
         <w:r>
           <w:rPr>
             <w:rStyle w:val="Lienhypertexte"/>
-            <w:rFonts w:asciiTheme="majorHAnsi" w:hAnsiTheme="majorHAnsi"/>
             <w:noProof/>
           </w:rPr>
           <w:t>Objectifs</w:t>
         </w:r>
         <w:r>
           <w:rPr>
-            <w:rFonts w:asciiTheme="majorHAnsi" w:hAnsiTheme="majorHAnsi"/>
             <w:noProof/>
             <w:webHidden/>
           </w:rPr>
@@ -584,7 +561,6 @@
         </w:r>
         <w:r>
           <w:rPr>
-            <w:rFonts w:asciiTheme="majorHAnsi" w:hAnsiTheme="majorHAnsi"/>
             <w:noProof/>
             <w:webHidden/>
           </w:rPr>
@@ -592,22 +568,19 @@
         </w:r>
         <w:r>
           <w:rPr>
-            <w:rFonts w:asciiTheme="majorHAnsi" w:hAnsiTheme="majorHAnsi"/>
-            <w:noProof/>
-            <w:webHidden/>
-          </w:rPr>
-          <w:instrText xml:space="preserve"> PAGEREF _Toc532462148 \h </w:instrText>
-        </w:r>
-        <w:r>
-          <w:rPr>
-            <w:rFonts w:asciiTheme="majorHAnsi" w:hAnsiTheme="majorHAnsi"/>
-            <w:noProof/>
-            <w:webHidden/>
-          </w:rPr>
-        </w:r>
-        <w:r>
-          <w:rPr>
-            <w:rFonts w:asciiTheme="majorHAnsi" w:hAnsiTheme="majorHAnsi"/>
+            <w:noProof/>
+            <w:webHidden/>
+          </w:rPr>
+          <w:instrText xml:space="preserve"> PAGEREF _Toc532473337 \h </w:instrText>
+        </w:r>
+        <w:r>
+          <w:rPr>
+            <w:noProof/>
+            <w:webHidden/>
+          </w:rPr>
+        </w:r>
+        <w:r>
+          <w:rPr>
             <w:noProof/>
             <w:webHidden/>
           </w:rPr>
@@ -615,7 +588,6 @@
         </w:r>
         <w:r>
           <w:rPr>
-            <w:rFonts w:asciiTheme="majorHAnsi" w:hAnsiTheme="majorHAnsi"/>
             <w:noProof/>
             <w:webHidden/>
           </w:rPr>
@@ -623,7 +595,6 @@
         </w:r>
         <w:r>
           <w:rPr>
-            <w:rFonts w:asciiTheme="majorHAnsi" w:hAnsiTheme="majorHAnsi"/>
             <w:noProof/>
             <w:webHidden/>
           </w:rPr>
@@ -639,25 +610,25 @@
           <w:tab w:val="right" w:leader="dot" w:pos="9060"/>
         </w:tabs>
         <w:rPr>
-          <w:rFonts w:asciiTheme="majorHAnsi" w:eastAsiaTheme="minorEastAsia" w:hAnsiTheme="majorHAnsi" w:cstheme="minorBidi"/>
+          <w:rFonts w:asciiTheme="minorHAnsi" w:eastAsiaTheme="minorEastAsia" w:hAnsiTheme="minorHAnsi" w:cstheme="minorBidi"/>
           <w:noProof/>
           <w:sz w:val="22"/>
           <w:szCs w:val="22"/>
           <w:lang w:val="fr-CH" w:eastAsia="fr-CH"/>
         </w:rPr>
       </w:pPr>
-      <w:hyperlink w:anchor="_Toc532462149" w:history="1">
+      <w:hyperlink w:anchor="_Toc532473338" w:history="1">
         <w:r>
           <w:rPr>
             <w:rStyle w:val="Lienhypertexte"/>
-            <w:rFonts w:asciiTheme="majorHAnsi" w:hAnsiTheme="majorHAnsi" w:cstheme="majorHAnsi"/>
+            <w:rFonts w:cstheme="majorHAnsi"/>
             <w:noProof/>
           </w:rPr>
           <w:t>1.4</w:t>
         </w:r>
         <w:r>
           <w:rPr>
-            <w:rFonts w:asciiTheme="majorHAnsi" w:eastAsiaTheme="minorEastAsia" w:hAnsiTheme="majorHAnsi" w:cstheme="minorBidi"/>
+            <w:rFonts w:asciiTheme="minorHAnsi" w:eastAsiaTheme="minorEastAsia" w:hAnsiTheme="minorHAnsi" w:cstheme="minorBidi"/>
             <w:noProof/>
             <w:sz w:val="22"/>
             <w:szCs w:val="22"/>
@@ -668,14 +639,12 @@
         <w:r>
           <w:rPr>
             <w:rStyle w:val="Lienhypertexte"/>
-            <w:rFonts w:asciiTheme="majorHAnsi" w:hAnsiTheme="majorHAnsi"/>
             <w:noProof/>
           </w:rPr>
           <w:t>Planification initiale</w:t>
         </w:r>
         <w:r>
           <w:rPr>
-            <w:rFonts w:asciiTheme="majorHAnsi" w:hAnsiTheme="majorHAnsi"/>
             <w:noProof/>
             <w:webHidden/>
           </w:rPr>
@@ -683,7 +652,6 @@
         </w:r>
         <w:r>
           <w:rPr>
-            <w:rFonts w:asciiTheme="majorHAnsi" w:hAnsiTheme="majorHAnsi"/>
             <w:noProof/>
             <w:webHidden/>
           </w:rPr>
@@ -691,22 +659,19 @@
         </w:r>
         <w:r>
           <w:rPr>
-            <w:rFonts w:asciiTheme="majorHAnsi" w:hAnsiTheme="majorHAnsi"/>
-            <w:noProof/>
-            <w:webHidden/>
-          </w:rPr>
-          <w:instrText xml:space="preserve"> PAGEREF _Toc532462149 \h </w:instrText>
-        </w:r>
-        <w:r>
-          <w:rPr>
-            <w:rFonts w:asciiTheme="majorHAnsi" w:hAnsiTheme="majorHAnsi"/>
-            <w:noProof/>
-            <w:webHidden/>
-          </w:rPr>
-        </w:r>
-        <w:r>
-          <w:rPr>
-            <w:rFonts w:asciiTheme="majorHAnsi" w:hAnsiTheme="majorHAnsi"/>
+            <w:noProof/>
+            <w:webHidden/>
+          </w:rPr>
+          <w:instrText xml:space="preserve"> PAGEREF _Toc532473338 \h </w:instrText>
+        </w:r>
+        <w:r>
+          <w:rPr>
+            <w:noProof/>
+            <w:webHidden/>
+          </w:rPr>
+        </w:r>
+        <w:r>
+          <w:rPr>
             <w:noProof/>
             <w:webHidden/>
           </w:rPr>
@@ -714,7 +679,6 @@
         </w:r>
         <w:r>
           <w:rPr>
-            <w:rFonts w:asciiTheme="majorHAnsi" w:hAnsiTheme="majorHAnsi"/>
             <w:noProof/>
             <w:webHidden/>
           </w:rPr>
@@ -722,7 +686,6 @@
         </w:r>
         <w:r>
           <w:rPr>
-            <w:rFonts w:asciiTheme="majorHAnsi" w:hAnsiTheme="majorHAnsi"/>
             <w:noProof/>
             <w:webHidden/>
           </w:rPr>
@@ -734,13 +697,13 @@
       <w:pPr>
         <w:pStyle w:val="TM1"/>
         <w:rPr>
-          <w:rFonts w:asciiTheme="majorHAnsi" w:eastAsiaTheme="minorEastAsia" w:hAnsiTheme="majorHAnsi" w:cstheme="minorBidi"/>
+          <w:rFonts w:asciiTheme="minorHAnsi" w:eastAsiaTheme="minorEastAsia" w:hAnsiTheme="minorHAnsi" w:cstheme="minorBidi"/>
           <w:sz w:val="22"/>
           <w:szCs w:val="22"/>
           <w:lang w:val="fr-CH" w:eastAsia="fr-CH"/>
         </w:rPr>
       </w:pPr>
-      <w:hyperlink w:anchor="_Toc532462150" w:history="1">
+      <w:hyperlink w:anchor="_Toc532473339" w:history="1">
         <w:r>
           <w:rPr>
             <w:rStyle w:val="Lienhypertexte"/>
@@ -750,7 +713,7 @@
         </w:r>
         <w:r>
           <w:rPr>
-            <w:rFonts w:asciiTheme="majorHAnsi" w:eastAsiaTheme="minorEastAsia" w:hAnsiTheme="majorHAnsi" w:cstheme="minorBidi"/>
+            <w:rFonts w:asciiTheme="minorHAnsi" w:eastAsiaTheme="minorEastAsia" w:hAnsiTheme="minorHAnsi" w:cstheme="minorBidi"/>
             <w:sz w:val="22"/>
             <w:szCs w:val="22"/>
             <w:lang w:val="fr-CH" w:eastAsia="fr-CH"/>
@@ -766,48 +729,41 @@
         </w:r>
         <w:r>
           <w:rPr>
-            <w:rFonts w:asciiTheme="majorHAnsi" w:hAnsiTheme="majorHAnsi"/>
             <w:webHidden/>
           </w:rPr>
           <w:tab/>
         </w:r>
         <w:r>
           <w:rPr>
-            <w:rFonts w:asciiTheme="majorHAnsi" w:hAnsiTheme="majorHAnsi"/>
             <w:webHidden/>
           </w:rPr>
           <w:fldChar w:fldCharType="begin"/>
         </w:r>
         <w:r>
           <w:rPr>
-            <w:rFonts w:asciiTheme="majorHAnsi" w:hAnsiTheme="majorHAnsi"/>
-            <w:webHidden/>
-          </w:rPr>
-          <w:instrText xml:space="preserve"> PAGEREF _Toc532462150 \h </w:instrText>
-        </w:r>
-        <w:r>
-          <w:rPr>
-            <w:rFonts w:asciiTheme="majorHAnsi" w:hAnsiTheme="majorHAnsi"/>
-            <w:webHidden/>
-          </w:rPr>
-        </w:r>
-        <w:r>
-          <w:rPr>
-            <w:rFonts w:asciiTheme="majorHAnsi" w:hAnsiTheme="majorHAnsi"/>
+            <w:webHidden/>
+          </w:rPr>
+          <w:instrText xml:space="preserve"> PAGEREF _Toc532473339 \h </w:instrText>
+        </w:r>
+        <w:r>
+          <w:rPr>
+            <w:webHidden/>
+          </w:rPr>
+        </w:r>
+        <w:r>
+          <w:rPr>
             <w:webHidden/>
           </w:rPr>
           <w:fldChar w:fldCharType="separate"/>
         </w:r>
         <w:r>
           <w:rPr>
-            <w:rFonts w:asciiTheme="majorHAnsi" w:hAnsiTheme="majorHAnsi"/>
             <w:webHidden/>
           </w:rPr>
           <w:t>5</w:t>
         </w:r>
         <w:r>
           <w:rPr>
-            <w:rFonts w:asciiTheme="majorHAnsi" w:hAnsiTheme="majorHAnsi"/>
             <w:webHidden/>
           </w:rPr>
           <w:fldChar w:fldCharType="end"/>
@@ -822,25 +778,25 @@
           <w:tab w:val="right" w:leader="dot" w:pos="9060"/>
         </w:tabs>
         <w:rPr>
-          <w:rFonts w:asciiTheme="majorHAnsi" w:eastAsiaTheme="minorEastAsia" w:hAnsiTheme="majorHAnsi" w:cstheme="minorBidi"/>
+          <w:rFonts w:asciiTheme="minorHAnsi" w:eastAsiaTheme="minorEastAsia" w:hAnsiTheme="minorHAnsi" w:cstheme="minorBidi"/>
           <w:noProof/>
           <w:sz w:val="22"/>
           <w:szCs w:val="22"/>
           <w:lang w:val="fr-CH" w:eastAsia="fr-CH"/>
         </w:rPr>
       </w:pPr>
-      <w:hyperlink w:anchor="_Toc532462151" w:history="1">
+      <w:hyperlink w:anchor="_Toc532473340" w:history="1">
         <w:r>
           <w:rPr>
             <w:rStyle w:val="Lienhypertexte"/>
-            <w:rFonts w:asciiTheme="majorHAnsi" w:hAnsiTheme="majorHAnsi" w:cstheme="majorHAnsi"/>
+            <w:rFonts w:cstheme="majorHAnsi"/>
             <w:noProof/>
           </w:rPr>
           <w:t>2.1</w:t>
         </w:r>
         <w:r>
           <w:rPr>
-            <w:rFonts w:asciiTheme="majorHAnsi" w:eastAsiaTheme="minorEastAsia" w:hAnsiTheme="majorHAnsi" w:cstheme="minorBidi"/>
+            <w:rFonts w:asciiTheme="minorHAnsi" w:eastAsiaTheme="minorEastAsia" w:hAnsiTheme="minorHAnsi" w:cstheme="minorBidi"/>
             <w:noProof/>
             <w:sz w:val="22"/>
             <w:szCs w:val="22"/>
@@ -851,14 +807,12 @@
         <w:r>
           <w:rPr>
             <w:rStyle w:val="Lienhypertexte"/>
-            <w:rFonts w:asciiTheme="majorHAnsi" w:hAnsiTheme="majorHAnsi"/>
             <w:noProof/>
           </w:rPr>
           <w:t>Vue d’ensemble</w:t>
         </w:r>
         <w:r>
           <w:rPr>
-            <w:rFonts w:asciiTheme="majorHAnsi" w:hAnsiTheme="majorHAnsi"/>
             <w:noProof/>
             <w:webHidden/>
           </w:rPr>
@@ -866,7 +820,6 @@
         </w:r>
         <w:r>
           <w:rPr>
-            <w:rFonts w:asciiTheme="majorHAnsi" w:hAnsiTheme="majorHAnsi"/>
             <w:noProof/>
             <w:webHidden/>
           </w:rPr>
@@ -874,22 +827,19 @@
         </w:r>
         <w:r>
           <w:rPr>
-            <w:rFonts w:asciiTheme="majorHAnsi" w:hAnsiTheme="majorHAnsi"/>
-            <w:noProof/>
-            <w:webHidden/>
-          </w:rPr>
-          <w:instrText xml:space="preserve"> PAGEREF _Toc532462151 \h </w:instrText>
-        </w:r>
-        <w:r>
-          <w:rPr>
-            <w:rFonts w:asciiTheme="majorHAnsi" w:hAnsiTheme="majorHAnsi"/>
-            <w:noProof/>
-            <w:webHidden/>
-          </w:rPr>
-        </w:r>
-        <w:r>
-          <w:rPr>
-            <w:rFonts w:asciiTheme="majorHAnsi" w:hAnsiTheme="majorHAnsi"/>
+            <w:noProof/>
+            <w:webHidden/>
+          </w:rPr>
+          <w:instrText xml:space="preserve"> PAGEREF _Toc532473340 \h </w:instrText>
+        </w:r>
+        <w:r>
+          <w:rPr>
+            <w:noProof/>
+            <w:webHidden/>
+          </w:rPr>
+        </w:r>
+        <w:r>
+          <w:rPr>
             <w:noProof/>
             <w:webHidden/>
           </w:rPr>
@@ -897,7 +847,6 @@
         </w:r>
         <w:r>
           <w:rPr>
-            <w:rFonts w:asciiTheme="majorHAnsi" w:hAnsiTheme="majorHAnsi"/>
             <w:noProof/>
             <w:webHidden/>
           </w:rPr>
@@ -905,7 +854,6 @@
         </w:r>
         <w:r>
           <w:rPr>
-            <w:rFonts w:asciiTheme="majorHAnsi" w:hAnsiTheme="majorHAnsi"/>
             <w:noProof/>
             <w:webHidden/>
           </w:rPr>
@@ -921,25 +869,25 @@
           <w:tab w:val="right" w:leader="dot" w:pos="9060"/>
         </w:tabs>
         <w:rPr>
-          <w:rFonts w:asciiTheme="majorHAnsi" w:eastAsiaTheme="minorEastAsia" w:hAnsiTheme="majorHAnsi" w:cstheme="minorBidi"/>
+          <w:rFonts w:asciiTheme="minorHAnsi" w:eastAsiaTheme="minorEastAsia" w:hAnsiTheme="minorHAnsi" w:cstheme="minorBidi"/>
           <w:noProof/>
           <w:sz w:val="22"/>
           <w:szCs w:val="22"/>
           <w:lang w:val="fr-CH" w:eastAsia="fr-CH"/>
         </w:rPr>
       </w:pPr>
-      <w:hyperlink w:anchor="_Toc532462152" w:history="1">
+      <w:hyperlink w:anchor="_Toc532473341" w:history="1">
         <w:r>
           <w:rPr>
             <w:rStyle w:val="Lienhypertexte"/>
-            <w:rFonts w:asciiTheme="majorHAnsi" w:hAnsiTheme="majorHAnsi" w:cstheme="majorHAnsi"/>
+            <w:rFonts w:cstheme="majorHAnsi"/>
             <w:noProof/>
           </w:rPr>
           <w:t>2.2</w:t>
         </w:r>
         <w:r>
           <w:rPr>
-            <w:rFonts w:asciiTheme="majorHAnsi" w:eastAsiaTheme="minorEastAsia" w:hAnsiTheme="majorHAnsi" w:cstheme="minorBidi"/>
+            <w:rFonts w:asciiTheme="minorHAnsi" w:eastAsiaTheme="minorEastAsia" w:hAnsiTheme="minorHAnsi" w:cstheme="minorBidi"/>
             <w:noProof/>
             <w:sz w:val="22"/>
             <w:szCs w:val="22"/>
@@ -950,14 +898,12 @@
         <w:r>
           <w:rPr>
             <w:rStyle w:val="Lienhypertexte"/>
-            <w:rFonts w:asciiTheme="majorHAnsi" w:hAnsiTheme="majorHAnsi"/>
             <w:noProof/>
           </w:rPr>
           <w:t>Stratégie de test</w:t>
         </w:r>
         <w:r>
           <w:rPr>
-            <w:rFonts w:asciiTheme="majorHAnsi" w:hAnsiTheme="majorHAnsi"/>
             <w:noProof/>
             <w:webHidden/>
           </w:rPr>
@@ -965,7 +911,6 @@
         </w:r>
         <w:r>
           <w:rPr>
-            <w:rFonts w:asciiTheme="majorHAnsi" w:hAnsiTheme="majorHAnsi"/>
             <w:noProof/>
             <w:webHidden/>
           </w:rPr>
@@ -973,22 +918,19 @@
         </w:r>
         <w:r>
           <w:rPr>
-            <w:rFonts w:asciiTheme="majorHAnsi" w:hAnsiTheme="majorHAnsi"/>
-            <w:noProof/>
-            <w:webHidden/>
-          </w:rPr>
-          <w:instrText xml:space="preserve"> PAGEREF _Toc532462152 \h </w:instrText>
-        </w:r>
-        <w:r>
-          <w:rPr>
-            <w:rFonts w:asciiTheme="majorHAnsi" w:hAnsiTheme="majorHAnsi"/>
-            <w:noProof/>
-            <w:webHidden/>
-          </w:rPr>
-        </w:r>
-        <w:r>
-          <w:rPr>
-            <w:rFonts w:asciiTheme="majorHAnsi" w:hAnsiTheme="majorHAnsi"/>
+            <w:noProof/>
+            <w:webHidden/>
+          </w:rPr>
+          <w:instrText xml:space="preserve"> PAGEREF _Toc532473341 \h </w:instrText>
+        </w:r>
+        <w:r>
+          <w:rPr>
+            <w:noProof/>
+            <w:webHidden/>
+          </w:rPr>
+        </w:r>
+        <w:r>
+          <w:rPr>
             <w:noProof/>
             <w:webHidden/>
           </w:rPr>
@@ -996,7 +938,6 @@
         </w:r>
         <w:r>
           <w:rPr>
-            <w:rFonts w:asciiTheme="majorHAnsi" w:hAnsiTheme="majorHAnsi"/>
             <w:noProof/>
             <w:webHidden/>
           </w:rPr>
@@ -1004,7 +945,6 @@
         </w:r>
         <w:r>
           <w:rPr>
-            <w:rFonts w:asciiTheme="majorHAnsi" w:hAnsiTheme="majorHAnsi"/>
             <w:noProof/>
             <w:webHidden/>
           </w:rPr>
@@ -1020,25 +960,25 @@
           <w:tab w:val="right" w:leader="dot" w:pos="9060"/>
         </w:tabs>
         <w:rPr>
-          <w:rFonts w:asciiTheme="majorHAnsi" w:eastAsiaTheme="minorEastAsia" w:hAnsiTheme="majorHAnsi" w:cstheme="minorBidi"/>
+          <w:rFonts w:asciiTheme="minorHAnsi" w:eastAsiaTheme="minorEastAsia" w:hAnsiTheme="minorHAnsi" w:cstheme="minorBidi"/>
           <w:noProof/>
           <w:sz w:val="22"/>
           <w:szCs w:val="22"/>
           <w:lang w:val="fr-CH" w:eastAsia="fr-CH"/>
         </w:rPr>
       </w:pPr>
-      <w:hyperlink w:anchor="_Toc532462153" w:history="1">
+      <w:hyperlink w:anchor="_Toc532473342" w:history="1">
         <w:r>
           <w:rPr>
             <w:rStyle w:val="Lienhypertexte"/>
-            <w:rFonts w:asciiTheme="majorHAnsi" w:hAnsiTheme="majorHAnsi" w:cstheme="majorHAnsi"/>
+            <w:rFonts w:cstheme="majorHAnsi"/>
             <w:noProof/>
           </w:rPr>
           <w:t>2.3</w:t>
         </w:r>
         <w:r>
           <w:rPr>
-            <w:rFonts w:asciiTheme="majorHAnsi" w:eastAsiaTheme="minorEastAsia" w:hAnsiTheme="majorHAnsi" w:cstheme="minorBidi"/>
+            <w:rFonts w:asciiTheme="minorHAnsi" w:eastAsiaTheme="minorEastAsia" w:hAnsiTheme="minorHAnsi" w:cstheme="minorBidi"/>
             <w:noProof/>
             <w:sz w:val="22"/>
             <w:szCs w:val="22"/>
@@ -1049,14 +989,12 @@
         <w:r>
           <w:rPr>
             <w:rStyle w:val="Lienhypertexte"/>
-            <w:rFonts w:asciiTheme="majorHAnsi" w:hAnsiTheme="majorHAnsi"/>
             <w:noProof/>
           </w:rPr>
           <w:t>Risques techniques</w:t>
         </w:r>
         <w:r>
           <w:rPr>
-            <w:rFonts w:asciiTheme="majorHAnsi" w:hAnsiTheme="majorHAnsi"/>
             <w:noProof/>
             <w:webHidden/>
           </w:rPr>
@@ -1064,7 +1002,6 @@
         </w:r>
         <w:r>
           <w:rPr>
-            <w:rFonts w:asciiTheme="majorHAnsi" w:hAnsiTheme="majorHAnsi"/>
             <w:noProof/>
             <w:webHidden/>
           </w:rPr>
@@ -1072,22 +1009,19 @@
         </w:r>
         <w:r>
           <w:rPr>
-            <w:rFonts w:asciiTheme="majorHAnsi" w:hAnsiTheme="majorHAnsi"/>
-            <w:noProof/>
-            <w:webHidden/>
-          </w:rPr>
-          <w:instrText xml:space="preserve"> PAGEREF _Toc532462153 \h </w:instrText>
-        </w:r>
-        <w:r>
-          <w:rPr>
-            <w:rFonts w:asciiTheme="majorHAnsi" w:hAnsiTheme="majorHAnsi"/>
-            <w:noProof/>
-            <w:webHidden/>
-          </w:rPr>
-        </w:r>
-        <w:r>
-          <w:rPr>
-            <w:rFonts w:asciiTheme="majorHAnsi" w:hAnsiTheme="majorHAnsi"/>
+            <w:noProof/>
+            <w:webHidden/>
+          </w:rPr>
+          <w:instrText xml:space="preserve"> PAGEREF _Toc532473342 \h </w:instrText>
+        </w:r>
+        <w:r>
+          <w:rPr>
+            <w:noProof/>
+            <w:webHidden/>
+          </w:rPr>
+        </w:r>
+        <w:r>
+          <w:rPr>
             <w:noProof/>
             <w:webHidden/>
           </w:rPr>
@@ -1095,7 +1029,6 @@
         </w:r>
         <w:r>
           <w:rPr>
-            <w:rFonts w:asciiTheme="majorHAnsi" w:hAnsiTheme="majorHAnsi"/>
             <w:noProof/>
             <w:webHidden/>
           </w:rPr>
@@ -1103,7 +1036,6 @@
         </w:r>
         <w:r>
           <w:rPr>
-            <w:rFonts w:asciiTheme="majorHAnsi" w:hAnsiTheme="majorHAnsi"/>
             <w:noProof/>
             <w:webHidden/>
           </w:rPr>
@@ -1119,25 +1051,25 @@
           <w:tab w:val="right" w:leader="dot" w:pos="9060"/>
         </w:tabs>
         <w:rPr>
-          <w:rFonts w:asciiTheme="majorHAnsi" w:eastAsiaTheme="minorEastAsia" w:hAnsiTheme="majorHAnsi" w:cstheme="minorBidi"/>
+          <w:rFonts w:asciiTheme="minorHAnsi" w:eastAsiaTheme="minorEastAsia" w:hAnsiTheme="minorHAnsi" w:cstheme="minorBidi"/>
           <w:noProof/>
           <w:sz w:val="22"/>
           <w:szCs w:val="22"/>
           <w:lang w:val="fr-CH" w:eastAsia="fr-CH"/>
         </w:rPr>
       </w:pPr>
-      <w:hyperlink w:anchor="_Toc532462154" w:history="1">
+      <w:hyperlink w:anchor="_Toc532473343" w:history="1">
         <w:r>
           <w:rPr>
             <w:rStyle w:val="Lienhypertexte"/>
-            <w:rFonts w:asciiTheme="majorHAnsi" w:hAnsiTheme="majorHAnsi" w:cstheme="majorHAnsi"/>
+            <w:rFonts w:cstheme="majorHAnsi"/>
             <w:noProof/>
           </w:rPr>
           <w:t>2.4</w:t>
         </w:r>
         <w:r>
           <w:rPr>
-            <w:rFonts w:asciiTheme="majorHAnsi" w:eastAsiaTheme="minorEastAsia" w:hAnsiTheme="majorHAnsi" w:cstheme="minorBidi"/>
+            <w:rFonts w:asciiTheme="minorHAnsi" w:eastAsiaTheme="minorEastAsia" w:hAnsiTheme="minorHAnsi" w:cstheme="minorBidi"/>
             <w:noProof/>
             <w:sz w:val="22"/>
             <w:szCs w:val="22"/>
@@ -1148,14 +1080,12 @@
         <w:r>
           <w:rPr>
             <w:rStyle w:val="Lienhypertexte"/>
-            <w:rFonts w:asciiTheme="majorHAnsi" w:hAnsiTheme="majorHAnsi"/>
             <w:noProof/>
           </w:rPr>
           <w:t>Planification</w:t>
         </w:r>
         <w:r>
           <w:rPr>
-            <w:rFonts w:asciiTheme="majorHAnsi" w:hAnsiTheme="majorHAnsi"/>
             <w:noProof/>
             <w:webHidden/>
           </w:rPr>
@@ -1163,7 +1093,6 @@
         </w:r>
         <w:r>
           <w:rPr>
-            <w:rFonts w:asciiTheme="majorHAnsi" w:hAnsiTheme="majorHAnsi"/>
             <w:noProof/>
             <w:webHidden/>
           </w:rPr>
@@ -1171,22 +1100,19 @@
         </w:r>
         <w:r>
           <w:rPr>
-            <w:rFonts w:asciiTheme="majorHAnsi" w:hAnsiTheme="majorHAnsi"/>
-            <w:noProof/>
-            <w:webHidden/>
-          </w:rPr>
-          <w:instrText xml:space="preserve"> PAGEREF _Toc532462154 \h </w:instrText>
-        </w:r>
-        <w:r>
-          <w:rPr>
-            <w:rFonts w:asciiTheme="majorHAnsi" w:hAnsiTheme="majorHAnsi"/>
-            <w:noProof/>
-            <w:webHidden/>
-          </w:rPr>
-        </w:r>
-        <w:r>
-          <w:rPr>
-            <w:rFonts w:asciiTheme="majorHAnsi" w:hAnsiTheme="majorHAnsi"/>
+            <w:noProof/>
+            <w:webHidden/>
+          </w:rPr>
+          <w:instrText xml:space="preserve"> PAGEREF _Toc532473343 \h </w:instrText>
+        </w:r>
+        <w:r>
+          <w:rPr>
+            <w:noProof/>
+            <w:webHidden/>
+          </w:rPr>
+        </w:r>
+        <w:r>
+          <w:rPr>
             <w:noProof/>
             <w:webHidden/>
           </w:rPr>
@@ -1194,7 +1120,6 @@
         </w:r>
         <w:r>
           <w:rPr>
-            <w:rFonts w:asciiTheme="majorHAnsi" w:hAnsiTheme="majorHAnsi"/>
             <w:noProof/>
             <w:webHidden/>
           </w:rPr>
@@ -1202,7 +1127,6 @@
         </w:r>
         <w:r>
           <w:rPr>
-            <w:rFonts w:asciiTheme="majorHAnsi" w:hAnsiTheme="majorHAnsi"/>
             <w:noProof/>
             <w:webHidden/>
           </w:rPr>
@@ -1218,14 +1142,14 @@
           <w:tab w:val="right" w:leader="dot" w:pos="9060"/>
         </w:tabs>
         <w:rPr>
-          <w:rFonts w:asciiTheme="majorHAnsi" w:eastAsiaTheme="minorEastAsia" w:hAnsiTheme="majorHAnsi" w:cstheme="minorBidi"/>
+          <w:rFonts w:asciiTheme="minorHAnsi" w:eastAsiaTheme="minorEastAsia" w:hAnsiTheme="minorHAnsi" w:cstheme="minorBidi"/>
           <w:noProof/>
           <w:sz w:val="22"/>
           <w:szCs w:val="22"/>
           <w:lang w:val="fr-CH" w:eastAsia="fr-CH"/>
         </w:rPr>
       </w:pPr>
-      <w:hyperlink w:anchor="_Toc532462155" w:history="1">
+      <w:hyperlink w:anchor="_Toc532473344" w:history="1">
         <w:r>
           <w:rPr>
             <w:rStyle w:val="Lienhypertexte"/>
@@ -1242,7 +1166,7 @@
         </w:r>
         <w:r>
           <w:rPr>
-            <w:rFonts w:asciiTheme="majorHAnsi" w:eastAsiaTheme="minorEastAsia" w:hAnsiTheme="majorHAnsi" w:cstheme="minorBidi"/>
+            <w:rFonts w:asciiTheme="minorHAnsi" w:eastAsiaTheme="minorEastAsia" w:hAnsiTheme="minorHAnsi" w:cstheme="minorBidi"/>
             <w:noProof/>
             <w:sz w:val="22"/>
             <w:szCs w:val="22"/>
@@ -1260,7 +1184,6 @@
         </w:r>
         <w:r>
           <w:rPr>
-            <w:rFonts w:asciiTheme="majorHAnsi" w:hAnsiTheme="majorHAnsi"/>
             <w:noProof/>
             <w:webHidden/>
           </w:rPr>
@@ -1268,7 +1191,6 @@
         </w:r>
         <w:r>
           <w:rPr>
-            <w:rFonts w:asciiTheme="majorHAnsi" w:hAnsiTheme="majorHAnsi"/>
             <w:noProof/>
             <w:webHidden/>
           </w:rPr>
@@ -1276,22 +1198,19 @@
         </w:r>
         <w:r>
           <w:rPr>
-            <w:rFonts w:asciiTheme="majorHAnsi" w:hAnsiTheme="majorHAnsi"/>
-            <w:noProof/>
-            <w:webHidden/>
-          </w:rPr>
-          <w:instrText xml:space="preserve"> PAGEREF _Toc532462155 \h </w:instrText>
-        </w:r>
-        <w:r>
-          <w:rPr>
-            <w:rFonts w:asciiTheme="majorHAnsi" w:hAnsiTheme="majorHAnsi"/>
-            <w:noProof/>
-            <w:webHidden/>
-          </w:rPr>
-        </w:r>
-        <w:r>
-          <w:rPr>
-            <w:rFonts w:asciiTheme="majorHAnsi" w:hAnsiTheme="majorHAnsi"/>
+            <w:noProof/>
+            <w:webHidden/>
+          </w:rPr>
+          <w:instrText xml:space="preserve"> PAGEREF _Toc532473344 \h </w:instrText>
+        </w:r>
+        <w:r>
+          <w:rPr>
+            <w:noProof/>
+            <w:webHidden/>
+          </w:rPr>
+        </w:r>
+        <w:r>
+          <w:rPr>
             <w:noProof/>
             <w:webHidden/>
           </w:rPr>
@@ -1299,7 +1218,6 @@
         </w:r>
         <w:r>
           <w:rPr>
-            <w:rFonts w:asciiTheme="majorHAnsi" w:hAnsiTheme="majorHAnsi"/>
             <w:noProof/>
             <w:webHidden/>
           </w:rPr>
@@ -1307,7 +1225,6 @@
         </w:r>
         <w:r>
           <w:rPr>
-            <w:rFonts w:asciiTheme="majorHAnsi" w:hAnsiTheme="majorHAnsi"/>
             <w:noProof/>
             <w:webHidden/>
           </w:rPr>
@@ -1323,14 +1240,14 @@
           <w:tab w:val="right" w:leader="dot" w:pos="9060"/>
         </w:tabs>
         <w:rPr>
-          <w:rFonts w:asciiTheme="majorHAnsi" w:eastAsiaTheme="minorEastAsia" w:hAnsiTheme="majorHAnsi" w:cstheme="minorBidi"/>
+          <w:rFonts w:asciiTheme="minorHAnsi" w:eastAsiaTheme="minorEastAsia" w:hAnsiTheme="minorHAnsi" w:cstheme="minorBidi"/>
           <w:noProof/>
           <w:sz w:val="22"/>
           <w:szCs w:val="22"/>
           <w:lang w:val="fr-CH" w:eastAsia="fr-CH"/>
         </w:rPr>
       </w:pPr>
-      <w:hyperlink w:anchor="_Toc532462156" w:history="1">
+      <w:hyperlink w:anchor="_Toc532473345" w:history="1">
         <w:r>
           <w:rPr>
             <w:rStyle w:val="Lienhypertexte"/>
@@ -1347,7 +1264,7 @@
         </w:r>
         <w:r>
           <w:rPr>
-            <w:rFonts w:asciiTheme="majorHAnsi" w:eastAsiaTheme="minorEastAsia" w:hAnsiTheme="majorHAnsi" w:cstheme="minorBidi"/>
+            <w:rFonts w:asciiTheme="minorHAnsi" w:eastAsiaTheme="minorEastAsia" w:hAnsiTheme="minorHAnsi" w:cstheme="minorBidi"/>
             <w:noProof/>
             <w:sz w:val="22"/>
             <w:szCs w:val="22"/>
@@ -1365,7 +1282,6 @@
         </w:r>
         <w:r>
           <w:rPr>
-            <w:rFonts w:asciiTheme="majorHAnsi" w:hAnsiTheme="majorHAnsi"/>
             <w:noProof/>
             <w:webHidden/>
           </w:rPr>
@@ -1373,7 +1289,6 @@
         </w:r>
         <w:r>
           <w:rPr>
-            <w:rFonts w:asciiTheme="majorHAnsi" w:hAnsiTheme="majorHAnsi"/>
             <w:noProof/>
             <w:webHidden/>
           </w:rPr>
@@ -1381,22 +1296,19 @@
         </w:r>
         <w:r>
           <w:rPr>
-            <w:rFonts w:asciiTheme="majorHAnsi" w:hAnsiTheme="majorHAnsi"/>
-            <w:noProof/>
-            <w:webHidden/>
-          </w:rPr>
-          <w:instrText xml:space="preserve"> PAGEREF _Toc532462156 \h </w:instrText>
-        </w:r>
-        <w:r>
-          <w:rPr>
-            <w:rFonts w:asciiTheme="majorHAnsi" w:hAnsiTheme="majorHAnsi"/>
-            <w:noProof/>
-            <w:webHidden/>
-          </w:rPr>
-        </w:r>
-        <w:r>
-          <w:rPr>
-            <w:rFonts w:asciiTheme="majorHAnsi" w:hAnsiTheme="majorHAnsi"/>
+            <w:noProof/>
+            <w:webHidden/>
+          </w:rPr>
+          <w:instrText xml:space="preserve"> PAGEREF _Toc532473345 \h </w:instrText>
+        </w:r>
+        <w:r>
+          <w:rPr>
+            <w:noProof/>
+            <w:webHidden/>
+          </w:rPr>
+        </w:r>
+        <w:r>
+          <w:rPr>
             <w:noProof/>
             <w:webHidden/>
           </w:rPr>
@@ -1404,7 +1316,6 @@
         </w:r>
         <w:r>
           <w:rPr>
-            <w:rFonts w:asciiTheme="majorHAnsi" w:hAnsiTheme="majorHAnsi"/>
             <w:noProof/>
             <w:webHidden/>
           </w:rPr>
@@ -1412,7 +1323,6 @@
         </w:r>
         <w:r>
           <w:rPr>
-            <w:rFonts w:asciiTheme="majorHAnsi" w:hAnsiTheme="majorHAnsi"/>
             <w:noProof/>
             <w:webHidden/>
           </w:rPr>
@@ -1428,14 +1338,14 @@
           <w:tab w:val="right" w:leader="dot" w:pos="9060"/>
         </w:tabs>
         <w:rPr>
-          <w:rFonts w:asciiTheme="majorHAnsi" w:eastAsiaTheme="minorEastAsia" w:hAnsiTheme="majorHAnsi" w:cstheme="minorBidi"/>
+          <w:rFonts w:asciiTheme="minorHAnsi" w:eastAsiaTheme="minorEastAsia" w:hAnsiTheme="minorHAnsi" w:cstheme="minorBidi"/>
           <w:noProof/>
           <w:sz w:val="22"/>
           <w:szCs w:val="22"/>
           <w:lang w:val="fr-CH" w:eastAsia="fr-CH"/>
         </w:rPr>
       </w:pPr>
-      <w:hyperlink w:anchor="_Toc532462157" w:history="1">
+      <w:hyperlink w:anchor="_Toc532473346" w:history="1">
         <w:r>
           <w:rPr>
             <w:rStyle w:val="Lienhypertexte"/>
@@ -1452,7 +1362,7 @@
         </w:r>
         <w:r>
           <w:rPr>
-            <w:rFonts w:asciiTheme="majorHAnsi" w:eastAsiaTheme="minorEastAsia" w:hAnsiTheme="majorHAnsi" w:cstheme="minorBidi"/>
+            <w:rFonts w:asciiTheme="minorHAnsi" w:eastAsiaTheme="minorEastAsia" w:hAnsiTheme="minorHAnsi" w:cstheme="minorBidi"/>
             <w:noProof/>
             <w:sz w:val="22"/>
             <w:szCs w:val="22"/>
@@ -1470,7 +1380,6 @@
         </w:r>
         <w:r>
           <w:rPr>
-            <w:rFonts w:asciiTheme="majorHAnsi" w:hAnsiTheme="majorHAnsi"/>
             <w:noProof/>
             <w:webHidden/>
           </w:rPr>
@@ -1478,7 +1387,6 @@
         </w:r>
         <w:r>
           <w:rPr>
-            <w:rFonts w:asciiTheme="majorHAnsi" w:hAnsiTheme="majorHAnsi"/>
             <w:noProof/>
             <w:webHidden/>
           </w:rPr>
@@ -1486,22 +1394,19 @@
         </w:r>
         <w:r>
           <w:rPr>
-            <w:rFonts w:asciiTheme="majorHAnsi" w:hAnsiTheme="majorHAnsi"/>
-            <w:noProof/>
-            <w:webHidden/>
-          </w:rPr>
-          <w:instrText xml:space="preserve"> PAGEREF _Toc532462157 \h </w:instrText>
-        </w:r>
-        <w:r>
-          <w:rPr>
-            <w:rFonts w:asciiTheme="majorHAnsi" w:hAnsiTheme="majorHAnsi"/>
-            <w:noProof/>
-            <w:webHidden/>
-          </w:rPr>
-        </w:r>
-        <w:r>
-          <w:rPr>
-            <w:rFonts w:asciiTheme="majorHAnsi" w:hAnsiTheme="majorHAnsi"/>
+            <w:noProof/>
+            <w:webHidden/>
+          </w:rPr>
+          <w:instrText xml:space="preserve"> PAGEREF _Toc532473346 \h </w:instrText>
+        </w:r>
+        <w:r>
+          <w:rPr>
+            <w:noProof/>
+            <w:webHidden/>
+          </w:rPr>
+        </w:r>
+        <w:r>
+          <w:rPr>
             <w:noProof/>
             <w:webHidden/>
           </w:rPr>
@@ -1509,7 +1414,6 @@
         </w:r>
         <w:r>
           <w:rPr>
-            <w:rFonts w:asciiTheme="majorHAnsi" w:hAnsiTheme="majorHAnsi"/>
             <w:noProof/>
             <w:webHidden/>
           </w:rPr>
@@ -1517,7 +1421,6 @@
         </w:r>
         <w:r>
           <w:rPr>
-            <w:rFonts w:asciiTheme="majorHAnsi" w:hAnsiTheme="majorHAnsi"/>
             <w:noProof/>
             <w:webHidden/>
           </w:rPr>
@@ -1533,14 +1436,14 @@
           <w:tab w:val="right" w:leader="dot" w:pos="9060"/>
         </w:tabs>
         <w:rPr>
-          <w:rFonts w:asciiTheme="majorHAnsi" w:eastAsiaTheme="minorEastAsia" w:hAnsiTheme="majorHAnsi" w:cstheme="minorBidi"/>
+          <w:rFonts w:asciiTheme="minorHAnsi" w:eastAsiaTheme="minorEastAsia" w:hAnsiTheme="minorHAnsi" w:cstheme="minorBidi"/>
           <w:noProof/>
           <w:sz w:val="22"/>
           <w:szCs w:val="22"/>
           <w:lang w:val="fr-CH" w:eastAsia="fr-CH"/>
         </w:rPr>
       </w:pPr>
-      <w:hyperlink w:anchor="_Toc532462158" w:history="1">
+      <w:hyperlink w:anchor="_Toc532473347" w:history="1">
         <w:r>
           <w:rPr>
             <w:rStyle w:val="Lienhypertexte"/>
@@ -1557,7 +1460,7 @@
         </w:r>
         <w:r>
           <w:rPr>
-            <w:rFonts w:asciiTheme="majorHAnsi" w:eastAsiaTheme="minorEastAsia" w:hAnsiTheme="majorHAnsi" w:cstheme="minorBidi"/>
+            <w:rFonts w:asciiTheme="minorHAnsi" w:eastAsiaTheme="minorEastAsia" w:hAnsiTheme="minorHAnsi" w:cstheme="minorBidi"/>
             <w:noProof/>
             <w:sz w:val="22"/>
             <w:szCs w:val="22"/>
@@ -1575,7 +1478,6 @@
         </w:r>
         <w:r>
           <w:rPr>
-            <w:rFonts w:asciiTheme="majorHAnsi" w:hAnsiTheme="majorHAnsi"/>
             <w:noProof/>
             <w:webHidden/>
           </w:rPr>
@@ -1583,7 +1485,6 @@
         </w:r>
         <w:r>
           <w:rPr>
-            <w:rFonts w:asciiTheme="majorHAnsi" w:hAnsiTheme="majorHAnsi"/>
             <w:noProof/>
             <w:webHidden/>
           </w:rPr>
@@ -1591,22 +1492,19 @@
         </w:r>
         <w:r>
           <w:rPr>
-            <w:rFonts w:asciiTheme="majorHAnsi" w:hAnsiTheme="majorHAnsi"/>
-            <w:noProof/>
-            <w:webHidden/>
-          </w:rPr>
-          <w:instrText xml:space="preserve"> PAGEREF _Toc532462158 \h </w:instrText>
-        </w:r>
-        <w:r>
-          <w:rPr>
-            <w:rFonts w:asciiTheme="majorHAnsi" w:hAnsiTheme="majorHAnsi"/>
-            <w:noProof/>
-            <w:webHidden/>
-          </w:rPr>
-        </w:r>
-        <w:r>
-          <w:rPr>
-            <w:rFonts w:asciiTheme="majorHAnsi" w:hAnsiTheme="majorHAnsi"/>
+            <w:noProof/>
+            <w:webHidden/>
+          </w:rPr>
+          <w:instrText xml:space="preserve"> PAGEREF _Toc532473347 \h </w:instrText>
+        </w:r>
+        <w:r>
+          <w:rPr>
+            <w:noProof/>
+            <w:webHidden/>
+          </w:rPr>
+        </w:r>
+        <w:r>
+          <w:rPr>
             <w:noProof/>
             <w:webHidden/>
           </w:rPr>
@@ -1614,7 +1512,6 @@
         </w:r>
         <w:r>
           <w:rPr>
-            <w:rFonts w:asciiTheme="majorHAnsi" w:hAnsiTheme="majorHAnsi"/>
             <w:noProof/>
             <w:webHidden/>
           </w:rPr>
@@ -1622,7 +1519,6 @@
         </w:r>
         <w:r>
           <w:rPr>
-            <w:rFonts w:asciiTheme="majorHAnsi" w:hAnsiTheme="majorHAnsi"/>
             <w:noProof/>
             <w:webHidden/>
           </w:rPr>
@@ -1638,14 +1534,14 @@
           <w:tab w:val="right" w:leader="dot" w:pos="9060"/>
         </w:tabs>
         <w:rPr>
-          <w:rFonts w:asciiTheme="majorHAnsi" w:eastAsiaTheme="minorEastAsia" w:hAnsiTheme="majorHAnsi" w:cstheme="minorBidi"/>
+          <w:rFonts w:asciiTheme="minorHAnsi" w:eastAsiaTheme="minorEastAsia" w:hAnsiTheme="minorHAnsi" w:cstheme="minorBidi"/>
           <w:noProof/>
           <w:sz w:val="22"/>
           <w:szCs w:val="22"/>
           <w:lang w:val="fr-CH" w:eastAsia="fr-CH"/>
         </w:rPr>
       </w:pPr>
-      <w:hyperlink w:anchor="_Toc532462159" w:history="1">
+      <w:hyperlink w:anchor="_Toc532473348" w:history="1">
         <w:r>
           <w:rPr>
             <w:rStyle w:val="Lienhypertexte"/>
@@ -1662,7 +1558,7 @@
         </w:r>
         <w:r>
           <w:rPr>
-            <w:rFonts w:asciiTheme="majorHAnsi" w:eastAsiaTheme="minorEastAsia" w:hAnsiTheme="majorHAnsi" w:cstheme="minorBidi"/>
+            <w:rFonts w:asciiTheme="minorHAnsi" w:eastAsiaTheme="minorEastAsia" w:hAnsiTheme="minorHAnsi" w:cstheme="minorBidi"/>
             <w:noProof/>
             <w:sz w:val="22"/>
             <w:szCs w:val="22"/>
@@ -1680,7 +1576,6 @@
         </w:r>
         <w:r>
           <w:rPr>
-            <w:rFonts w:asciiTheme="majorHAnsi" w:hAnsiTheme="majorHAnsi"/>
             <w:noProof/>
             <w:webHidden/>
           </w:rPr>
@@ -1688,7 +1583,6 @@
         </w:r>
         <w:r>
           <w:rPr>
-            <w:rFonts w:asciiTheme="majorHAnsi" w:hAnsiTheme="majorHAnsi"/>
             <w:noProof/>
             <w:webHidden/>
           </w:rPr>
@@ -1696,22 +1590,19 @@
         </w:r>
         <w:r>
           <w:rPr>
-            <w:rFonts w:asciiTheme="majorHAnsi" w:hAnsiTheme="majorHAnsi"/>
-            <w:noProof/>
-            <w:webHidden/>
-          </w:rPr>
-          <w:instrText xml:space="preserve"> PAGEREF _Toc532462159 \h </w:instrText>
-        </w:r>
-        <w:r>
-          <w:rPr>
-            <w:rFonts w:asciiTheme="majorHAnsi" w:hAnsiTheme="majorHAnsi"/>
-            <w:noProof/>
-            <w:webHidden/>
-          </w:rPr>
-        </w:r>
-        <w:r>
-          <w:rPr>
-            <w:rFonts w:asciiTheme="majorHAnsi" w:hAnsiTheme="majorHAnsi"/>
+            <w:noProof/>
+            <w:webHidden/>
+          </w:rPr>
+          <w:instrText xml:space="preserve"> PAGEREF _Toc532473348 \h </w:instrText>
+        </w:r>
+        <w:r>
+          <w:rPr>
+            <w:noProof/>
+            <w:webHidden/>
+          </w:rPr>
+        </w:r>
+        <w:r>
+          <w:rPr>
             <w:noProof/>
             <w:webHidden/>
           </w:rPr>
@@ -1719,7 +1610,6 @@
         </w:r>
         <w:r>
           <w:rPr>
-            <w:rFonts w:asciiTheme="majorHAnsi" w:hAnsiTheme="majorHAnsi"/>
             <w:noProof/>
             <w:webHidden/>
           </w:rPr>
@@ -1727,7 +1617,6 @@
         </w:r>
         <w:r>
           <w:rPr>
-            <w:rFonts w:asciiTheme="majorHAnsi" w:hAnsiTheme="majorHAnsi"/>
             <w:noProof/>
             <w:webHidden/>
           </w:rPr>
@@ -1743,25 +1632,25 @@
           <w:tab w:val="right" w:leader="dot" w:pos="9060"/>
         </w:tabs>
         <w:rPr>
-          <w:rFonts w:asciiTheme="majorHAnsi" w:eastAsiaTheme="minorEastAsia" w:hAnsiTheme="majorHAnsi" w:cstheme="minorBidi"/>
+          <w:rFonts w:asciiTheme="minorHAnsi" w:eastAsiaTheme="minorEastAsia" w:hAnsiTheme="minorHAnsi" w:cstheme="minorBidi"/>
           <w:noProof/>
           <w:sz w:val="22"/>
           <w:szCs w:val="22"/>
           <w:lang w:val="fr-CH" w:eastAsia="fr-CH"/>
         </w:rPr>
       </w:pPr>
-      <w:hyperlink w:anchor="_Toc532462160" w:history="1">
+      <w:hyperlink w:anchor="_Toc532473349" w:history="1">
         <w:r>
           <w:rPr>
             <w:rStyle w:val="Lienhypertexte"/>
-            <w:rFonts w:asciiTheme="majorHAnsi" w:hAnsiTheme="majorHAnsi" w:cstheme="majorHAnsi"/>
+            <w:rFonts w:cstheme="majorHAnsi"/>
             <w:noProof/>
           </w:rPr>
           <w:t>2.5</w:t>
         </w:r>
         <w:r>
           <w:rPr>
-            <w:rFonts w:asciiTheme="majorHAnsi" w:eastAsiaTheme="minorEastAsia" w:hAnsiTheme="majorHAnsi" w:cstheme="minorBidi"/>
+            <w:rFonts w:asciiTheme="minorHAnsi" w:eastAsiaTheme="minorEastAsia" w:hAnsiTheme="minorHAnsi" w:cstheme="minorBidi"/>
             <w:noProof/>
             <w:sz w:val="22"/>
             <w:szCs w:val="22"/>
@@ -1772,14 +1661,12 @@
         <w:r>
           <w:rPr>
             <w:rStyle w:val="Lienhypertexte"/>
-            <w:rFonts w:asciiTheme="majorHAnsi" w:hAnsiTheme="majorHAnsi"/>
             <w:noProof/>
           </w:rPr>
           <w:t>Dossier de conception</w:t>
         </w:r>
         <w:r>
           <w:rPr>
-            <w:rFonts w:asciiTheme="majorHAnsi" w:hAnsiTheme="majorHAnsi"/>
             <w:noProof/>
             <w:webHidden/>
           </w:rPr>
@@ -1787,7 +1674,6 @@
         </w:r>
         <w:r>
           <w:rPr>
-            <w:rFonts w:asciiTheme="majorHAnsi" w:hAnsiTheme="majorHAnsi"/>
             <w:noProof/>
             <w:webHidden/>
           </w:rPr>
@@ -1795,22 +1681,19 @@
         </w:r>
         <w:r>
           <w:rPr>
-            <w:rFonts w:asciiTheme="majorHAnsi" w:hAnsiTheme="majorHAnsi"/>
-            <w:noProof/>
-            <w:webHidden/>
-          </w:rPr>
-          <w:instrText xml:space="preserve"> PAGEREF _Toc532462160 \h </w:instrText>
-        </w:r>
-        <w:r>
-          <w:rPr>
-            <w:rFonts w:asciiTheme="majorHAnsi" w:hAnsiTheme="majorHAnsi"/>
-            <w:noProof/>
-            <w:webHidden/>
-          </w:rPr>
-        </w:r>
-        <w:r>
-          <w:rPr>
-            <w:rFonts w:asciiTheme="majorHAnsi" w:hAnsiTheme="majorHAnsi"/>
+            <w:noProof/>
+            <w:webHidden/>
+          </w:rPr>
+          <w:instrText xml:space="preserve"> PAGEREF _Toc532473349 \h </w:instrText>
+        </w:r>
+        <w:r>
+          <w:rPr>
+            <w:noProof/>
+            <w:webHidden/>
+          </w:rPr>
+        </w:r>
+        <w:r>
+          <w:rPr>
             <w:noProof/>
             <w:webHidden/>
           </w:rPr>
@@ -1818,7 +1701,6 @@
         </w:r>
         <w:r>
           <w:rPr>
-            <w:rFonts w:asciiTheme="majorHAnsi" w:hAnsiTheme="majorHAnsi"/>
             <w:noProof/>
             <w:webHidden/>
           </w:rPr>
@@ -1826,7 +1708,6 @@
         </w:r>
         <w:r>
           <w:rPr>
-            <w:rFonts w:asciiTheme="majorHAnsi" w:hAnsiTheme="majorHAnsi"/>
             <w:noProof/>
             <w:webHidden/>
           </w:rPr>
@@ -1842,25 +1723,25 @@
           <w:tab w:val="right" w:leader="dot" w:pos="9060"/>
         </w:tabs>
         <w:rPr>
-          <w:rFonts w:asciiTheme="majorHAnsi" w:eastAsiaTheme="minorEastAsia" w:hAnsiTheme="majorHAnsi" w:cstheme="minorBidi"/>
+          <w:rFonts w:asciiTheme="minorHAnsi" w:eastAsiaTheme="minorEastAsia" w:hAnsiTheme="minorHAnsi" w:cstheme="minorBidi"/>
           <w:noProof/>
           <w:sz w:val="22"/>
           <w:szCs w:val="22"/>
           <w:lang w:val="fr-CH" w:eastAsia="fr-CH"/>
         </w:rPr>
       </w:pPr>
-      <w:hyperlink w:anchor="_Toc532462161" w:history="1">
+      <w:hyperlink w:anchor="_Toc532473350" w:history="1">
         <w:r>
           <w:rPr>
             <w:rStyle w:val="Lienhypertexte"/>
-            <w:rFonts w:asciiTheme="majorHAnsi" w:hAnsiTheme="majorHAnsi" w:cstheme="majorHAnsi"/>
+            <w:rFonts w:cstheme="majorHAnsi"/>
             <w:noProof/>
           </w:rPr>
           <w:t>2.6</w:t>
         </w:r>
         <w:r>
           <w:rPr>
-            <w:rFonts w:asciiTheme="majorHAnsi" w:eastAsiaTheme="minorEastAsia" w:hAnsiTheme="majorHAnsi" w:cstheme="minorBidi"/>
+            <w:rFonts w:asciiTheme="minorHAnsi" w:eastAsiaTheme="minorEastAsia" w:hAnsiTheme="minorHAnsi" w:cstheme="minorBidi"/>
             <w:noProof/>
             <w:sz w:val="22"/>
             <w:szCs w:val="22"/>
@@ -1871,14 +1752,12 @@
         <w:r>
           <w:rPr>
             <w:rStyle w:val="Lienhypertexte"/>
-            <w:rFonts w:asciiTheme="majorHAnsi" w:hAnsiTheme="majorHAnsi"/>
             <w:noProof/>
           </w:rPr>
           <w:t>Use cases / Scénarios</w:t>
         </w:r>
         <w:r>
           <w:rPr>
-            <w:rFonts w:asciiTheme="majorHAnsi" w:hAnsiTheme="majorHAnsi"/>
             <w:noProof/>
             <w:webHidden/>
           </w:rPr>
@@ -1886,7 +1765,6 @@
         </w:r>
         <w:r>
           <w:rPr>
-            <w:rFonts w:asciiTheme="majorHAnsi" w:hAnsiTheme="majorHAnsi"/>
             <w:noProof/>
             <w:webHidden/>
           </w:rPr>
@@ -1894,22 +1772,19 @@
         </w:r>
         <w:r>
           <w:rPr>
-            <w:rFonts w:asciiTheme="majorHAnsi" w:hAnsiTheme="majorHAnsi"/>
-            <w:noProof/>
-            <w:webHidden/>
-          </w:rPr>
-          <w:instrText xml:space="preserve"> PAGEREF _Toc532462161 \h </w:instrText>
-        </w:r>
-        <w:r>
-          <w:rPr>
-            <w:rFonts w:asciiTheme="majorHAnsi" w:hAnsiTheme="majorHAnsi"/>
-            <w:noProof/>
-            <w:webHidden/>
-          </w:rPr>
-        </w:r>
-        <w:r>
-          <w:rPr>
-            <w:rFonts w:asciiTheme="majorHAnsi" w:hAnsiTheme="majorHAnsi"/>
+            <w:noProof/>
+            <w:webHidden/>
+          </w:rPr>
+          <w:instrText xml:space="preserve"> PAGEREF _Toc532473350 \h </w:instrText>
+        </w:r>
+        <w:r>
+          <w:rPr>
+            <w:noProof/>
+            <w:webHidden/>
+          </w:rPr>
+        </w:r>
+        <w:r>
+          <w:rPr>
             <w:noProof/>
             <w:webHidden/>
           </w:rPr>
@@ -1917,7 +1792,6 @@
         </w:r>
         <w:r>
           <w:rPr>
-            <w:rFonts w:asciiTheme="majorHAnsi" w:hAnsiTheme="majorHAnsi"/>
             <w:noProof/>
             <w:webHidden/>
           </w:rPr>
@@ -1925,7 +1799,6 @@
         </w:r>
         <w:r>
           <w:rPr>
-            <w:rFonts w:asciiTheme="majorHAnsi" w:hAnsiTheme="majorHAnsi"/>
             <w:noProof/>
             <w:webHidden/>
           </w:rPr>
@@ -1941,14 +1814,14 @@
           <w:tab w:val="right" w:leader="dot" w:pos="9060"/>
         </w:tabs>
         <w:rPr>
-          <w:rFonts w:asciiTheme="majorHAnsi" w:eastAsiaTheme="minorEastAsia" w:hAnsiTheme="majorHAnsi" w:cstheme="minorBidi"/>
+          <w:rFonts w:asciiTheme="minorHAnsi" w:eastAsiaTheme="minorEastAsia" w:hAnsiTheme="minorHAnsi" w:cstheme="minorBidi"/>
           <w:noProof/>
           <w:sz w:val="22"/>
           <w:szCs w:val="22"/>
           <w:lang w:val="fr-CH" w:eastAsia="fr-CH"/>
         </w:rPr>
       </w:pPr>
-      <w:hyperlink w:anchor="_Toc532462162" w:history="1">
+      <w:hyperlink w:anchor="_Toc532473351" w:history="1">
         <w:r>
           <w:rPr>
             <w:rStyle w:val="Lienhypertexte"/>
@@ -1965,7 +1838,7 @@
         </w:r>
         <w:r>
           <w:rPr>
-            <w:rFonts w:asciiTheme="majorHAnsi" w:eastAsiaTheme="minorEastAsia" w:hAnsiTheme="majorHAnsi" w:cstheme="minorBidi"/>
+            <w:rFonts w:asciiTheme="minorHAnsi" w:eastAsiaTheme="minorEastAsia" w:hAnsiTheme="minorHAnsi" w:cstheme="minorBidi"/>
             <w:noProof/>
             <w:sz w:val="22"/>
             <w:szCs w:val="22"/>
@@ -1983,7 +1856,6 @@
         </w:r>
         <w:r>
           <w:rPr>
-            <w:rFonts w:asciiTheme="majorHAnsi" w:hAnsiTheme="majorHAnsi"/>
             <w:noProof/>
             <w:webHidden/>
           </w:rPr>
@@ -1991,7 +1863,6 @@
         </w:r>
         <w:r>
           <w:rPr>
-            <w:rFonts w:asciiTheme="majorHAnsi" w:hAnsiTheme="majorHAnsi"/>
             <w:noProof/>
             <w:webHidden/>
           </w:rPr>
@@ -1999,22 +1870,19 @@
         </w:r>
         <w:r>
           <w:rPr>
-            <w:rFonts w:asciiTheme="majorHAnsi" w:hAnsiTheme="majorHAnsi"/>
-            <w:noProof/>
-            <w:webHidden/>
-          </w:rPr>
-          <w:instrText xml:space="preserve"> PAGEREF _Toc532462162 \h </w:instrText>
-        </w:r>
-        <w:r>
-          <w:rPr>
-            <w:rFonts w:asciiTheme="majorHAnsi" w:hAnsiTheme="majorHAnsi"/>
-            <w:noProof/>
-            <w:webHidden/>
-          </w:rPr>
-        </w:r>
-        <w:r>
-          <w:rPr>
-            <w:rFonts w:asciiTheme="majorHAnsi" w:hAnsiTheme="majorHAnsi"/>
+            <w:noProof/>
+            <w:webHidden/>
+          </w:rPr>
+          <w:instrText xml:space="preserve"> PAGEREF _Toc532473351 \h </w:instrText>
+        </w:r>
+        <w:r>
+          <w:rPr>
+            <w:noProof/>
+            <w:webHidden/>
+          </w:rPr>
+        </w:r>
+        <w:r>
+          <w:rPr>
             <w:noProof/>
             <w:webHidden/>
           </w:rPr>
@@ -2022,7 +1890,6 @@
         </w:r>
         <w:r>
           <w:rPr>
-            <w:rFonts w:asciiTheme="majorHAnsi" w:hAnsiTheme="majorHAnsi"/>
             <w:noProof/>
             <w:webHidden/>
           </w:rPr>
@@ -2030,7 +1897,6 @@
         </w:r>
         <w:r>
           <w:rPr>
-            <w:rFonts w:asciiTheme="majorHAnsi" w:hAnsiTheme="majorHAnsi"/>
             <w:noProof/>
             <w:webHidden/>
           </w:rPr>
@@ -2046,14 +1912,14 @@
           <w:tab w:val="right" w:leader="dot" w:pos="9060"/>
         </w:tabs>
         <w:rPr>
-          <w:rFonts w:asciiTheme="majorHAnsi" w:eastAsiaTheme="minorEastAsia" w:hAnsiTheme="majorHAnsi" w:cstheme="minorBidi"/>
+          <w:rFonts w:asciiTheme="minorHAnsi" w:eastAsiaTheme="minorEastAsia" w:hAnsiTheme="minorHAnsi" w:cstheme="minorBidi"/>
           <w:noProof/>
           <w:sz w:val="22"/>
           <w:szCs w:val="22"/>
           <w:lang w:val="fr-CH" w:eastAsia="fr-CH"/>
         </w:rPr>
       </w:pPr>
-      <w:hyperlink w:anchor="_Toc532462163" w:history="1">
+      <w:hyperlink w:anchor="_Toc532473352" w:history="1">
         <w:r>
           <w:rPr>
             <w:rStyle w:val="Lienhypertexte"/>
@@ -2070,7 +1936,7 @@
         </w:r>
         <w:r>
           <w:rPr>
-            <w:rFonts w:asciiTheme="majorHAnsi" w:eastAsiaTheme="minorEastAsia" w:hAnsiTheme="majorHAnsi" w:cstheme="minorBidi"/>
+            <w:rFonts w:asciiTheme="minorHAnsi" w:eastAsiaTheme="minorEastAsia" w:hAnsiTheme="minorHAnsi" w:cstheme="minorBidi"/>
             <w:noProof/>
             <w:sz w:val="22"/>
             <w:szCs w:val="22"/>
@@ -2088,7 +1954,6 @@
         </w:r>
         <w:r>
           <w:rPr>
-            <w:rFonts w:asciiTheme="majorHAnsi" w:hAnsiTheme="majorHAnsi"/>
             <w:noProof/>
             <w:webHidden/>
           </w:rPr>
@@ -2096,7 +1961,6 @@
         </w:r>
         <w:r>
           <w:rPr>
-            <w:rFonts w:asciiTheme="majorHAnsi" w:hAnsiTheme="majorHAnsi"/>
             <w:noProof/>
             <w:webHidden/>
           </w:rPr>
@@ -2104,22 +1968,19 @@
         </w:r>
         <w:r>
           <w:rPr>
-            <w:rFonts w:asciiTheme="majorHAnsi" w:hAnsiTheme="majorHAnsi"/>
-            <w:noProof/>
-            <w:webHidden/>
-          </w:rPr>
-          <w:instrText xml:space="preserve"> PAGEREF _Toc532462163 \h </w:instrText>
-        </w:r>
-        <w:r>
-          <w:rPr>
-            <w:rFonts w:asciiTheme="majorHAnsi" w:hAnsiTheme="majorHAnsi"/>
-            <w:noProof/>
-            <w:webHidden/>
-          </w:rPr>
-        </w:r>
-        <w:r>
-          <w:rPr>
-            <w:rFonts w:asciiTheme="majorHAnsi" w:hAnsiTheme="majorHAnsi"/>
+            <w:noProof/>
+            <w:webHidden/>
+          </w:rPr>
+          <w:instrText xml:space="preserve"> PAGEREF _Toc532473352 \h </w:instrText>
+        </w:r>
+        <w:r>
+          <w:rPr>
+            <w:noProof/>
+            <w:webHidden/>
+          </w:rPr>
+        </w:r>
+        <w:r>
+          <w:rPr>
             <w:noProof/>
             <w:webHidden/>
           </w:rPr>
@@ -2127,7 +1988,6 @@
         </w:r>
         <w:r>
           <w:rPr>
-            <w:rFonts w:asciiTheme="majorHAnsi" w:hAnsiTheme="majorHAnsi"/>
             <w:noProof/>
             <w:webHidden/>
           </w:rPr>
@@ -2135,7 +1995,6 @@
         </w:r>
         <w:r>
           <w:rPr>
-            <w:rFonts w:asciiTheme="majorHAnsi" w:hAnsiTheme="majorHAnsi"/>
             <w:noProof/>
             <w:webHidden/>
           </w:rPr>
@@ -2151,14 +2010,14 @@
           <w:tab w:val="right" w:leader="dot" w:pos="9060"/>
         </w:tabs>
         <w:rPr>
-          <w:rFonts w:asciiTheme="majorHAnsi" w:eastAsiaTheme="minorEastAsia" w:hAnsiTheme="majorHAnsi" w:cstheme="minorBidi"/>
+          <w:rFonts w:asciiTheme="minorHAnsi" w:eastAsiaTheme="minorEastAsia" w:hAnsiTheme="minorHAnsi" w:cstheme="minorBidi"/>
           <w:noProof/>
           <w:sz w:val="22"/>
           <w:szCs w:val="22"/>
           <w:lang w:val="fr-CH" w:eastAsia="fr-CH"/>
         </w:rPr>
       </w:pPr>
-      <w:hyperlink w:anchor="_Toc532462164" w:history="1">
+      <w:hyperlink w:anchor="_Toc532473353" w:history="1">
         <w:r>
           <w:rPr>
             <w:rStyle w:val="Lienhypertexte"/>
@@ -2175,7 +2034,7 @@
         </w:r>
         <w:r>
           <w:rPr>
-            <w:rFonts w:asciiTheme="majorHAnsi" w:eastAsiaTheme="minorEastAsia" w:hAnsiTheme="majorHAnsi" w:cstheme="minorBidi"/>
+            <w:rFonts w:asciiTheme="minorHAnsi" w:eastAsiaTheme="minorEastAsia" w:hAnsiTheme="minorHAnsi" w:cstheme="minorBidi"/>
             <w:noProof/>
             <w:sz w:val="22"/>
             <w:szCs w:val="22"/>
@@ -2193,7 +2052,6 @@
         </w:r>
         <w:r>
           <w:rPr>
-            <w:rFonts w:asciiTheme="majorHAnsi" w:hAnsiTheme="majorHAnsi"/>
             <w:noProof/>
             <w:webHidden/>
           </w:rPr>
@@ -2201,7 +2059,6 @@
         </w:r>
         <w:r>
           <w:rPr>
-            <w:rFonts w:asciiTheme="majorHAnsi" w:hAnsiTheme="majorHAnsi"/>
             <w:noProof/>
             <w:webHidden/>
           </w:rPr>
@@ -2209,22 +2066,19 @@
         </w:r>
         <w:r>
           <w:rPr>
-            <w:rFonts w:asciiTheme="majorHAnsi" w:hAnsiTheme="majorHAnsi"/>
-            <w:noProof/>
-            <w:webHidden/>
-          </w:rPr>
-          <w:instrText xml:space="preserve"> PAGEREF _Toc532462164 \h </w:instrText>
-        </w:r>
-        <w:r>
-          <w:rPr>
-            <w:rFonts w:asciiTheme="majorHAnsi" w:hAnsiTheme="majorHAnsi"/>
-            <w:noProof/>
-            <w:webHidden/>
-          </w:rPr>
-        </w:r>
-        <w:r>
-          <w:rPr>
-            <w:rFonts w:asciiTheme="majorHAnsi" w:hAnsiTheme="majorHAnsi"/>
+            <w:noProof/>
+            <w:webHidden/>
+          </w:rPr>
+          <w:instrText xml:space="preserve"> PAGEREF _Toc532473353 \h </w:instrText>
+        </w:r>
+        <w:r>
+          <w:rPr>
+            <w:noProof/>
+            <w:webHidden/>
+          </w:rPr>
+        </w:r>
+        <w:r>
+          <w:rPr>
             <w:noProof/>
             <w:webHidden/>
           </w:rPr>
@@ -2232,7 +2086,6 @@
         </w:r>
         <w:r>
           <w:rPr>
-            <w:rFonts w:asciiTheme="majorHAnsi" w:hAnsiTheme="majorHAnsi"/>
             <w:noProof/>
             <w:webHidden/>
           </w:rPr>
@@ -2240,7 +2093,6 @@
         </w:r>
         <w:r>
           <w:rPr>
-            <w:rFonts w:asciiTheme="majorHAnsi" w:hAnsiTheme="majorHAnsi"/>
             <w:noProof/>
             <w:webHidden/>
           </w:rPr>
@@ -2256,25 +2108,25 @@
           <w:tab w:val="right" w:leader="dot" w:pos="9060"/>
         </w:tabs>
         <w:rPr>
-          <w:rFonts w:asciiTheme="majorHAnsi" w:eastAsiaTheme="minorEastAsia" w:hAnsiTheme="majorHAnsi" w:cstheme="minorBidi"/>
+          <w:rFonts w:asciiTheme="minorHAnsi" w:eastAsiaTheme="minorEastAsia" w:hAnsiTheme="minorHAnsi" w:cstheme="minorBidi"/>
           <w:noProof/>
           <w:sz w:val="22"/>
           <w:szCs w:val="22"/>
           <w:lang w:val="fr-CH" w:eastAsia="fr-CH"/>
         </w:rPr>
       </w:pPr>
-      <w:hyperlink w:anchor="_Toc532462165" w:history="1">
+      <w:hyperlink w:anchor="_Toc532473354" w:history="1">
         <w:r>
           <w:rPr>
             <w:rStyle w:val="Lienhypertexte"/>
-            <w:rFonts w:asciiTheme="majorHAnsi" w:hAnsiTheme="majorHAnsi" w:cstheme="majorHAnsi"/>
+            <w:rFonts w:cstheme="majorHAnsi"/>
             <w:noProof/>
           </w:rPr>
           <w:t>2.7</w:t>
         </w:r>
         <w:r>
           <w:rPr>
-            <w:rFonts w:asciiTheme="majorHAnsi" w:eastAsiaTheme="minorEastAsia" w:hAnsiTheme="majorHAnsi" w:cstheme="minorBidi"/>
+            <w:rFonts w:asciiTheme="minorHAnsi" w:eastAsiaTheme="minorEastAsia" w:hAnsiTheme="minorHAnsi" w:cstheme="minorBidi"/>
             <w:noProof/>
             <w:sz w:val="22"/>
             <w:szCs w:val="22"/>
@@ -2285,14 +2137,12 @@
         <w:r>
           <w:rPr>
             <w:rStyle w:val="Lienhypertexte"/>
-            <w:rFonts w:asciiTheme="majorHAnsi" w:hAnsiTheme="majorHAnsi"/>
             <w:noProof/>
           </w:rPr>
           <w:t>Maquettes</w:t>
         </w:r>
         <w:r>
           <w:rPr>
-            <w:rFonts w:asciiTheme="majorHAnsi" w:hAnsiTheme="majorHAnsi"/>
             <w:noProof/>
             <w:webHidden/>
           </w:rPr>
@@ -2300,7 +2150,6 @@
         </w:r>
         <w:r>
           <w:rPr>
-            <w:rFonts w:asciiTheme="majorHAnsi" w:hAnsiTheme="majorHAnsi"/>
             <w:noProof/>
             <w:webHidden/>
           </w:rPr>
@@ -2308,22 +2157,19 @@
         </w:r>
         <w:r>
           <w:rPr>
-            <w:rFonts w:asciiTheme="majorHAnsi" w:hAnsiTheme="majorHAnsi"/>
-            <w:noProof/>
-            <w:webHidden/>
-          </w:rPr>
-          <w:instrText xml:space="preserve"> PAGEREF _Toc532462165 \h </w:instrText>
-        </w:r>
-        <w:r>
-          <w:rPr>
-            <w:rFonts w:asciiTheme="majorHAnsi" w:hAnsiTheme="majorHAnsi"/>
-            <w:noProof/>
-            <w:webHidden/>
-          </w:rPr>
-        </w:r>
-        <w:r>
-          <w:rPr>
-            <w:rFonts w:asciiTheme="majorHAnsi" w:hAnsiTheme="majorHAnsi"/>
+            <w:noProof/>
+            <w:webHidden/>
+          </w:rPr>
+          <w:instrText xml:space="preserve"> PAGEREF _Toc532473354 \h </w:instrText>
+        </w:r>
+        <w:r>
+          <w:rPr>
+            <w:noProof/>
+            <w:webHidden/>
+          </w:rPr>
+        </w:r>
+        <w:r>
+          <w:rPr>
             <w:noProof/>
             <w:webHidden/>
           </w:rPr>
@@ -2331,7 +2177,6 @@
         </w:r>
         <w:r>
           <w:rPr>
-            <w:rFonts w:asciiTheme="majorHAnsi" w:hAnsiTheme="majorHAnsi"/>
             <w:noProof/>
             <w:webHidden/>
           </w:rPr>
@@ -2339,7 +2184,6 @@
         </w:r>
         <w:r>
           <w:rPr>
-            <w:rFonts w:asciiTheme="majorHAnsi" w:hAnsiTheme="majorHAnsi"/>
             <w:noProof/>
             <w:webHidden/>
           </w:rPr>
@@ -2355,25 +2199,25 @@
           <w:tab w:val="right" w:leader="dot" w:pos="9060"/>
         </w:tabs>
         <w:rPr>
-          <w:rFonts w:asciiTheme="majorHAnsi" w:eastAsiaTheme="minorEastAsia" w:hAnsiTheme="majorHAnsi" w:cstheme="minorBidi"/>
+          <w:rFonts w:asciiTheme="minorHAnsi" w:eastAsiaTheme="minorEastAsia" w:hAnsiTheme="minorHAnsi" w:cstheme="minorBidi"/>
           <w:noProof/>
           <w:sz w:val="22"/>
           <w:szCs w:val="22"/>
           <w:lang w:val="fr-CH" w:eastAsia="fr-CH"/>
         </w:rPr>
       </w:pPr>
-      <w:hyperlink w:anchor="_Toc532462166" w:history="1">
+      <w:hyperlink w:anchor="_Toc532473355" w:history="1">
         <w:r>
           <w:rPr>
             <w:rStyle w:val="Lienhypertexte"/>
-            <w:rFonts w:asciiTheme="majorHAnsi" w:hAnsiTheme="majorHAnsi" w:cstheme="majorHAnsi"/>
+            <w:rFonts w:cstheme="majorHAnsi"/>
             <w:noProof/>
           </w:rPr>
           <w:t>2.8</w:t>
         </w:r>
         <w:r>
           <w:rPr>
-            <w:rFonts w:asciiTheme="majorHAnsi" w:eastAsiaTheme="minorEastAsia" w:hAnsiTheme="majorHAnsi" w:cstheme="minorBidi"/>
+            <w:rFonts w:asciiTheme="minorHAnsi" w:eastAsiaTheme="minorEastAsia" w:hAnsiTheme="minorHAnsi" w:cstheme="minorBidi"/>
             <w:noProof/>
             <w:sz w:val="22"/>
             <w:szCs w:val="22"/>
@@ -2384,14 +2228,12 @@
         <w:r>
           <w:rPr>
             <w:rStyle w:val="Lienhypertexte"/>
-            <w:rFonts w:asciiTheme="majorHAnsi" w:hAnsiTheme="majorHAnsi"/>
             <w:noProof/>
           </w:rPr>
           <w:t>Interface finale</w:t>
         </w:r>
         <w:r>
           <w:rPr>
-            <w:rFonts w:asciiTheme="majorHAnsi" w:hAnsiTheme="majorHAnsi"/>
             <w:noProof/>
             <w:webHidden/>
           </w:rPr>
@@ -2399,7 +2241,6 @@
         </w:r>
         <w:r>
           <w:rPr>
-            <w:rFonts w:asciiTheme="majorHAnsi" w:hAnsiTheme="majorHAnsi"/>
             <w:noProof/>
             <w:webHidden/>
           </w:rPr>
@@ -2407,22 +2248,19 @@
         </w:r>
         <w:r>
           <w:rPr>
-            <w:rFonts w:asciiTheme="majorHAnsi" w:hAnsiTheme="majorHAnsi"/>
-            <w:noProof/>
-            <w:webHidden/>
-          </w:rPr>
-          <w:instrText xml:space="preserve"> PAGEREF _Toc532462166 \h </w:instrText>
-        </w:r>
-        <w:r>
-          <w:rPr>
-            <w:rFonts w:asciiTheme="majorHAnsi" w:hAnsiTheme="majorHAnsi"/>
-            <w:noProof/>
-            <w:webHidden/>
-          </w:rPr>
-        </w:r>
-        <w:r>
-          <w:rPr>
-            <w:rFonts w:asciiTheme="majorHAnsi" w:hAnsiTheme="majorHAnsi"/>
+            <w:noProof/>
+            <w:webHidden/>
+          </w:rPr>
+          <w:instrText xml:space="preserve"> PAGEREF _Toc532473355 \h </w:instrText>
+        </w:r>
+        <w:r>
+          <w:rPr>
+            <w:noProof/>
+            <w:webHidden/>
+          </w:rPr>
+        </w:r>
+        <w:r>
+          <w:rPr>
             <w:noProof/>
             <w:webHidden/>
           </w:rPr>
@@ -2430,7 +2268,6 @@
         </w:r>
         <w:r>
           <w:rPr>
-            <w:rFonts w:asciiTheme="majorHAnsi" w:hAnsiTheme="majorHAnsi"/>
             <w:noProof/>
             <w:webHidden/>
           </w:rPr>
@@ -2438,7 +2275,6 @@
         </w:r>
         <w:r>
           <w:rPr>
-            <w:rFonts w:asciiTheme="majorHAnsi" w:hAnsiTheme="majorHAnsi"/>
             <w:noProof/>
             <w:webHidden/>
           </w:rPr>
@@ -2450,13 +2286,13 @@
       <w:pPr>
         <w:pStyle w:val="TM1"/>
         <w:rPr>
-          <w:rFonts w:asciiTheme="majorHAnsi" w:eastAsiaTheme="minorEastAsia" w:hAnsiTheme="majorHAnsi" w:cstheme="minorBidi"/>
+          <w:rFonts w:asciiTheme="minorHAnsi" w:eastAsiaTheme="minorEastAsia" w:hAnsiTheme="minorHAnsi" w:cstheme="minorBidi"/>
           <w:sz w:val="22"/>
           <w:szCs w:val="22"/>
           <w:lang w:val="fr-CH" w:eastAsia="fr-CH"/>
         </w:rPr>
       </w:pPr>
-      <w:hyperlink w:anchor="_Toc532462167" w:history="1">
+      <w:hyperlink w:anchor="_Toc532473356" w:history="1">
         <w:r>
           <w:rPr>
             <w:rStyle w:val="Lienhypertexte"/>
@@ -2466,7 +2302,7 @@
         </w:r>
         <w:r>
           <w:rPr>
-            <w:rFonts w:asciiTheme="majorHAnsi" w:eastAsiaTheme="minorEastAsia" w:hAnsiTheme="majorHAnsi" w:cstheme="minorBidi"/>
+            <w:rFonts w:asciiTheme="minorHAnsi" w:eastAsiaTheme="minorEastAsia" w:hAnsiTheme="minorHAnsi" w:cstheme="minorBidi"/>
             <w:sz w:val="22"/>
             <w:szCs w:val="22"/>
             <w:lang w:val="fr-CH" w:eastAsia="fr-CH"/>
@@ -2482,48 +2318,41 @@
         </w:r>
         <w:r>
           <w:rPr>
-            <w:rFonts w:asciiTheme="majorHAnsi" w:hAnsiTheme="majorHAnsi"/>
             <w:webHidden/>
           </w:rPr>
           <w:tab/>
         </w:r>
         <w:r>
           <w:rPr>
-            <w:rFonts w:asciiTheme="majorHAnsi" w:hAnsiTheme="majorHAnsi"/>
             <w:webHidden/>
           </w:rPr>
           <w:fldChar w:fldCharType="begin"/>
         </w:r>
         <w:r>
           <w:rPr>
-            <w:rFonts w:asciiTheme="majorHAnsi" w:hAnsiTheme="majorHAnsi"/>
-            <w:webHidden/>
-          </w:rPr>
-          <w:instrText xml:space="preserve"> PAGEREF _Toc532462167 \h </w:instrText>
-        </w:r>
-        <w:r>
-          <w:rPr>
-            <w:rFonts w:asciiTheme="majorHAnsi" w:hAnsiTheme="majorHAnsi"/>
-            <w:webHidden/>
-          </w:rPr>
-        </w:r>
-        <w:r>
-          <w:rPr>
-            <w:rFonts w:asciiTheme="majorHAnsi" w:hAnsiTheme="majorHAnsi"/>
+            <w:webHidden/>
+          </w:rPr>
+          <w:instrText xml:space="preserve"> PAGEREF _Toc532473356 \h </w:instrText>
+        </w:r>
+        <w:r>
+          <w:rPr>
+            <w:webHidden/>
+          </w:rPr>
+        </w:r>
+        <w:r>
+          <w:rPr>
             <w:webHidden/>
           </w:rPr>
           <w:fldChar w:fldCharType="separate"/>
         </w:r>
         <w:r>
           <w:rPr>
-            <w:rFonts w:asciiTheme="majorHAnsi" w:hAnsiTheme="majorHAnsi"/>
             <w:webHidden/>
           </w:rPr>
           <w:t>21</w:t>
         </w:r>
         <w:r>
           <w:rPr>
-            <w:rFonts w:asciiTheme="majorHAnsi" w:hAnsiTheme="majorHAnsi"/>
             <w:webHidden/>
           </w:rPr>
           <w:fldChar w:fldCharType="end"/>
@@ -2538,25 +2367,25 @@
           <w:tab w:val="right" w:leader="dot" w:pos="9060"/>
         </w:tabs>
         <w:rPr>
-          <w:rFonts w:asciiTheme="majorHAnsi" w:eastAsiaTheme="minorEastAsia" w:hAnsiTheme="majorHAnsi" w:cstheme="minorBidi"/>
+          <w:rFonts w:asciiTheme="minorHAnsi" w:eastAsiaTheme="minorEastAsia" w:hAnsiTheme="minorHAnsi" w:cstheme="minorBidi"/>
           <w:noProof/>
           <w:sz w:val="22"/>
           <w:szCs w:val="22"/>
           <w:lang w:val="fr-CH" w:eastAsia="fr-CH"/>
         </w:rPr>
       </w:pPr>
-      <w:hyperlink w:anchor="_Toc532462168" w:history="1">
+      <w:hyperlink w:anchor="_Toc532473357" w:history="1">
         <w:r>
           <w:rPr>
             <w:rStyle w:val="Lienhypertexte"/>
-            <w:rFonts w:asciiTheme="majorHAnsi" w:hAnsiTheme="majorHAnsi" w:cstheme="majorHAnsi"/>
+            <w:rFonts w:cstheme="majorHAnsi"/>
             <w:noProof/>
           </w:rPr>
           <w:t>3.1</w:t>
         </w:r>
         <w:r>
           <w:rPr>
-            <w:rFonts w:asciiTheme="majorHAnsi" w:eastAsiaTheme="minorEastAsia" w:hAnsiTheme="majorHAnsi" w:cstheme="minorBidi"/>
+            <w:rFonts w:asciiTheme="minorHAnsi" w:eastAsiaTheme="minorEastAsia" w:hAnsiTheme="minorHAnsi" w:cstheme="minorBidi"/>
             <w:noProof/>
             <w:sz w:val="22"/>
             <w:szCs w:val="22"/>
@@ -2567,14 +2396,12 @@
         <w:r>
           <w:rPr>
             <w:rStyle w:val="Lienhypertexte"/>
-            <w:rFonts w:asciiTheme="majorHAnsi" w:hAnsiTheme="majorHAnsi"/>
             <w:noProof/>
           </w:rPr>
           <w:t>Dossier de réalisation</w:t>
         </w:r>
         <w:r>
           <w:rPr>
-            <w:rFonts w:asciiTheme="majorHAnsi" w:hAnsiTheme="majorHAnsi"/>
             <w:noProof/>
             <w:webHidden/>
           </w:rPr>
@@ -2582,7 +2409,6 @@
         </w:r>
         <w:r>
           <w:rPr>
-            <w:rFonts w:asciiTheme="majorHAnsi" w:hAnsiTheme="majorHAnsi"/>
             <w:noProof/>
             <w:webHidden/>
           </w:rPr>
@@ -2590,22 +2416,19 @@
         </w:r>
         <w:r>
           <w:rPr>
-            <w:rFonts w:asciiTheme="majorHAnsi" w:hAnsiTheme="majorHAnsi"/>
-            <w:noProof/>
-            <w:webHidden/>
-          </w:rPr>
-          <w:instrText xml:space="preserve"> PAGEREF _Toc532462168 \h </w:instrText>
-        </w:r>
-        <w:r>
-          <w:rPr>
-            <w:rFonts w:asciiTheme="majorHAnsi" w:hAnsiTheme="majorHAnsi"/>
-            <w:noProof/>
-            <w:webHidden/>
-          </w:rPr>
-        </w:r>
-        <w:r>
-          <w:rPr>
-            <w:rFonts w:asciiTheme="majorHAnsi" w:hAnsiTheme="majorHAnsi"/>
+            <w:noProof/>
+            <w:webHidden/>
+          </w:rPr>
+          <w:instrText xml:space="preserve"> PAGEREF _Toc532473357 \h </w:instrText>
+        </w:r>
+        <w:r>
+          <w:rPr>
+            <w:noProof/>
+            <w:webHidden/>
+          </w:rPr>
+        </w:r>
+        <w:r>
+          <w:rPr>
             <w:noProof/>
             <w:webHidden/>
           </w:rPr>
@@ -2613,7 +2436,6 @@
         </w:r>
         <w:r>
           <w:rPr>
-            <w:rFonts w:asciiTheme="majorHAnsi" w:hAnsiTheme="majorHAnsi"/>
             <w:noProof/>
             <w:webHidden/>
           </w:rPr>
@@ -2621,7 +2443,6 @@
         </w:r>
         <w:r>
           <w:rPr>
-            <w:rFonts w:asciiTheme="majorHAnsi" w:hAnsiTheme="majorHAnsi"/>
             <w:noProof/>
             <w:webHidden/>
           </w:rPr>
@@ -2637,25 +2458,25 @@
           <w:tab w:val="right" w:leader="dot" w:pos="9060"/>
         </w:tabs>
         <w:rPr>
-          <w:rFonts w:asciiTheme="majorHAnsi" w:eastAsiaTheme="minorEastAsia" w:hAnsiTheme="majorHAnsi" w:cstheme="minorBidi"/>
+          <w:rFonts w:asciiTheme="minorHAnsi" w:eastAsiaTheme="minorEastAsia" w:hAnsiTheme="minorHAnsi" w:cstheme="minorBidi"/>
           <w:noProof/>
           <w:sz w:val="22"/>
           <w:szCs w:val="22"/>
           <w:lang w:val="fr-CH" w:eastAsia="fr-CH"/>
         </w:rPr>
       </w:pPr>
-      <w:hyperlink w:anchor="_Toc532462169" w:history="1">
+      <w:hyperlink w:anchor="_Toc532473358" w:history="1">
         <w:r>
           <w:rPr>
             <w:rStyle w:val="Lienhypertexte"/>
-            <w:rFonts w:asciiTheme="majorHAnsi" w:hAnsiTheme="majorHAnsi" w:cstheme="majorHAnsi"/>
+            <w:rFonts w:cstheme="majorHAnsi"/>
             <w:noProof/>
           </w:rPr>
           <w:t>3.2</w:t>
         </w:r>
         <w:r>
           <w:rPr>
-            <w:rFonts w:asciiTheme="majorHAnsi" w:eastAsiaTheme="minorEastAsia" w:hAnsiTheme="majorHAnsi" w:cstheme="minorBidi"/>
+            <w:rFonts w:asciiTheme="minorHAnsi" w:eastAsiaTheme="minorEastAsia" w:hAnsiTheme="minorHAnsi" w:cstheme="minorBidi"/>
             <w:noProof/>
             <w:sz w:val="22"/>
             <w:szCs w:val="22"/>
@@ -2666,14 +2487,12 @@
         <w:r>
           <w:rPr>
             <w:rStyle w:val="Lienhypertexte"/>
-            <w:rFonts w:asciiTheme="majorHAnsi" w:hAnsiTheme="majorHAnsi"/>
             <w:noProof/>
           </w:rPr>
           <w:t>Description des tests effectués</w:t>
         </w:r>
         <w:r>
           <w:rPr>
-            <w:rFonts w:asciiTheme="majorHAnsi" w:hAnsiTheme="majorHAnsi"/>
             <w:noProof/>
             <w:webHidden/>
           </w:rPr>
@@ -2681,7 +2500,6 @@
         </w:r>
         <w:r>
           <w:rPr>
-            <w:rFonts w:asciiTheme="majorHAnsi" w:hAnsiTheme="majorHAnsi"/>
             <w:noProof/>
             <w:webHidden/>
           </w:rPr>
@@ -2689,22 +2507,19 @@
         </w:r>
         <w:r>
           <w:rPr>
-            <w:rFonts w:asciiTheme="majorHAnsi" w:hAnsiTheme="majorHAnsi"/>
-            <w:noProof/>
-            <w:webHidden/>
-          </w:rPr>
-          <w:instrText xml:space="preserve"> PAGEREF _Toc532462169 \h </w:instrText>
-        </w:r>
-        <w:r>
-          <w:rPr>
-            <w:rFonts w:asciiTheme="majorHAnsi" w:hAnsiTheme="majorHAnsi"/>
-            <w:noProof/>
-            <w:webHidden/>
-          </w:rPr>
-        </w:r>
-        <w:r>
-          <w:rPr>
-            <w:rFonts w:asciiTheme="majorHAnsi" w:hAnsiTheme="majorHAnsi"/>
+            <w:noProof/>
+            <w:webHidden/>
+          </w:rPr>
+          <w:instrText xml:space="preserve"> PAGEREF _Toc532473358 \h </w:instrText>
+        </w:r>
+        <w:r>
+          <w:rPr>
+            <w:noProof/>
+            <w:webHidden/>
+          </w:rPr>
+        </w:r>
+        <w:r>
+          <w:rPr>
             <w:noProof/>
             <w:webHidden/>
           </w:rPr>
@@ -2712,7 +2527,6 @@
         </w:r>
         <w:r>
           <w:rPr>
-            <w:rFonts w:asciiTheme="majorHAnsi" w:hAnsiTheme="majorHAnsi"/>
             <w:noProof/>
             <w:webHidden/>
           </w:rPr>
@@ -2720,7 +2534,6 @@
         </w:r>
         <w:r>
           <w:rPr>
-            <w:rFonts w:asciiTheme="majorHAnsi" w:hAnsiTheme="majorHAnsi"/>
             <w:noProof/>
             <w:webHidden/>
           </w:rPr>
@@ -2736,25 +2549,25 @@
           <w:tab w:val="right" w:leader="dot" w:pos="9060"/>
         </w:tabs>
         <w:rPr>
-          <w:rFonts w:asciiTheme="majorHAnsi" w:eastAsiaTheme="minorEastAsia" w:hAnsiTheme="majorHAnsi" w:cstheme="minorBidi"/>
+          <w:rFonts w:asciiTheme="minorHAnsi" w:eastAsiaTheme="minorEastAsia" w:hAnsiTheme="minorHAnsi" w:cstheme="minorBidi"/>
           <w:noProof/>
           <w:sz w:val="22"/>
           <w:szCs w:val="22"/>
           <w:lang w:val="fr-CH" w:eastAsia="fr-CH"/>
         </w:rPr>
       </w:pPr>
-      <w:hyperlink w:anchor="_Toc532462170" w:history="1">
+      <w:hyperlink w:anchor="_Toc532473359" w:history="1">
         <w:r>
           <w:rPr>
             <w:rStyle w:val="Lienhypertexte"/>
-            <w:rFonts w:asciiTheme="majorHAnsi" w:hAnsiTheme="majorHAnsi" w:cstheme="majorHAnsi"/>
+            <w:rFonts w:cstheme="majorHAnsi"/>
             <w:noProof/>
           </w:rPr>
           <w:t>3.3</w:t>
         </w:r>
         <w:r>
           <w:rPr>
-            <w:rFonts w:asciiTheme="majorHAnsi" w:eastAsiaTheme="minorEastAsia" w:hAnsiTheme="majorHAnsi" w:cstheme="minorBidi"/>
+            <w:rFonts w:asciiTheme="minorHAnsi" w:eastAsiaTheme="minorEastAsia" w:hAnsiTheme="minorHAnsi" w:cstheme="minorBidi"/>
             <w:noProof/>
             <w:sz w:val="22"/>
             <w:szCs w:val="22"/>
@@ -2765,14 +2578,12 @@
         <w:r>
           <w:rPr>
             <w:rStyle w:val="Lienhypertexte"/>
-            <w:rFonts w:asciiTheme="majorHAnsi" w:hAnsiTheme="majorHAnsi"/>
             <w:noProof/>
           </w:rPr>
           <w:t>Erreurs restantes</w:t>
         </w:r>
         <w:r>
           <w:rPr>
-            <w:rFonts w:asciiTheme="majorHAnsi" w:hAnsiTheme="majorHAnsi"/>
             <w:noProof/>
             <w:webHidden/>
           </w:rPr>
@@ -2780,7 +2591,6 @@
         </w:r>
         <w:r>
           <w:rPr>
-            <w:rFonts w:asciiTheme="majorHAnsi" w:hAnsiTheme="majorHAnsi"/>
             <w:noProof/>
             <w:webHidden/>
           </w:rPr>
@@ -2788,22 +2598,19 @@
         </w:r>
         <w:r>
           <w:rPr>
-            <w:rFonts w:asciiTheme="majorHAnsi" w:hAnsiTheme="majorHAnsi"/>
-            <w:noProof/>
-            <w:webHidden/>
-          </w:rPr>
-          <w:instrText xml:space="preserve"> PAGEREF _Toc532462170 \h </w:instrText>
-        </w:r>
-        <w:r>
-          <w:rPr>
-            <w:rFonts w:asciiTheme="majorHAnsi" w:hAnsiTheme="majorHAnsi"/>
-            <w:noProof/>
-            <w:webHidden/>
-          </w:rPr>
-        </w:r>
-        <w:r>
-          <w:rPr>
-            <w:rFonts w:asciiTheme="majorHAnsi" w:hAnsiTheme="majorHAnsi"/>
+            <w:noProof/>
+            <w:webHidden/>
+          </w:rPr>
+          <w:instrText xml:space="preserve"> PAGEREF _Toc532473359 \h </w:instrText>
+        </w:r>
+        <w:r>
+          <w:rPr>
+            <w:noProof/>
+            <w:webHidden/>
+          </w:rPr>
+        </w:r>
+        <w:r>
+          <w:rPr>
             <w:noProof/>
             <w:webHidden/>
           </w:rPr>
@@ -2811,7 +2618,6 @@
         </w:r>
         <w:r>
           <w:rPr>
-            <w:rFonts w:asciiTheme="majorHAnsi" w:hAnsiTheme="majorHAnsi"/>
             <w:noProof/>
             <w:webHidden/>
           </w:rPr>
@@ -2819,7 +2625,6 @@
         </w:r>
         <w:r>
           <w:rPr>
-            <w:rFonts w:asciiTheme="majorHAnsi" w:hAnsiTheme="majorHAnsi"/>
             <w:noProof/>
             <w:webHidden/>
           </w:rPr>
@@ -2835,25 +2640,25 @@
           <w:tab w:val="right" w:leader="dot" w:pos="9060"/>
         </w:tabs>
         <w:rPr>
-          <w:rFonts w:asciiTheme="majorHAnsi" w:eastAsiaTheme="minorEastAsia" w:hAnsiTheme="majorHAnsi" w:cstheme="minorBidi"/>
+          <w:rFonts w:asciiTheme="minorHAnsi" w:eastAsiaTheme="minorEastAsia" w:hAnsiTheme="minorHAnsi" w:cstheme="minorBidi"/>
           <w:noProof/>
           <w:sz w:val="22"/>
           <w:szCs w:val="22"/>
           <w:lang w:val="fr-CH" w:eastAsia="fr-CH"/>
         </w:rPr>
       </w:pPr>
-      <w:hyperlink w:anchor="_Toc532462171" w:history="1">
+      <w:hyperlink w:anchor="_Toc532473360" w:history="1">
         <w:r>
           <w:rPr>
             <w:rStyle w:val="Lienhypertexte"/>
-            <w:rFonts w:asciiTheme="majorHAnsi" w:hAnsiTheme="majorHAnsi" w:cstheme="majorHAnsi"/>
+            <w:rFonts w:cstheme="majorHAnsi"/>
             <w:noProof/>
           </w:rPr>
           <w:t>3.4</w:t>
         </w:r>
         <w:r>
           <w:rPr>
-            <w:rFonts w:asciiTheme="majorHAnsi" w:eastAsiaTheme="minorEastAsia" w:hAnsiTheme="majorHAnsi" w:cstheme="minorBidi"/>
+            <w:rFonts w:asciiTheme="minorHAnsi" w:eastAsiaTheme="minorEastAsia" w:hAnsiTheme="minorHAnsi" w:cstheme="minorBidi"/>
             <w:noProof/>
             <w:sz w:val="22"/>
             <w:szCs w:val="22"/>
@@ -2864,14 +2669,12 @@
         <w:r>
           <w:rPr>
             <w:rStyle w:val="Lienhypertexte"/>
-            <w:rFonts w:asciiTheme="majorHAnsi" w:hAnsiTheme="majorHAnsi"/>
             <w:noProof/>
           </w:rPr>
           <w:t>Liste des documents fournis</w:t>
         </w:r>
         <w:r>
           <w:rPr>
-            <w:rFonts w:asciiTheme="majorHAnsi" w:hAnsiTheme="majorHAnsi"/>
             <w:noProof/>
             <w:webHidden/>
           </w:rPr>
@@ -2879,7 +2682,6 @@
         </w:r>
         <w:r>
           <w:rPr>
-            <w:rFonts w:asciiTheme="majorHAnsi" w:hAnsiTheme="majorHAnsi"/>
             <w:noProof/>
             <w:webHidden/>
           </w:rPr>
@@ -2887,22 +2689,19 @@
         </w:r>
         <w:r>
           <w:rPr>
-            <w:rFonts w:asciiTheme="majorHAnsi" w:hAnsiTheme="majorHAnsi"/>
-            <w:noProof/>
-            <w:webHidden/>
-          </w:rPr>
-          <w:instrText xml:space="preserve"> PAGEREF _Toc532462171 \h </w:instrText>
-        </w:r>
-        <w:r>
-          <w:rPr>
-            <w:rFonts w:asciiTheme="majorHAnsi" w:hAnsiTheme="majorHAnsi"/>
-            <w:noProof/>
-            <w:webHidden/>
-          </w:rPr>
-        </w:r>
-        <w:r>
-          <w:rPr>
-            <w:rFonts w:asciiTheme="majorHAnsi" w:hAnsiTheme="majorHAnsi"/>
+            <w:noProof/>
+            <w:webHidden/>
+          </w:rPr>
+          <w:instrText xml:space="preserve"> PAGEREF _Toc532473360 \h </w:instrText>
+        </w:r>
+        <w:r>
+          <w:rPr>
+            <w:noProof/>
+            <w:webHidden/>
+          </w:rPr>
+        </w:r>
+        <w:r>
+          <w:rPr>
             <w:noProof/>
             <w:webHidden/>
           </w:rPr>
@@ -2910,7 +2709,6 @@
         </w:r>
         <w:r>
           <w:rPr>
-            <w:rFonts w:asciiTheme="majorHAnsi" w:hAnsiTheme="majorHAnsi"/>
             <w:noProof/>
             <w:webHidden/>
           </w:rPr>
@@ -2918,7 +2716,6 @@
         </w:r>
         <w:r>
           <w:rPr>
-            <w:rFonts w:asciiTheme="majorHAnsi" w:hAnsiTheme="majorHAnsi"/>
             <w:noProof/>
             <w:webHidden/>
           </w:rPr>
@@ -2930,13 +2727,13 @@
       <w:pPr>
         <w:pStyle w:val="TM1"/>
         <w:rPr>
-          <w:rFonts w:asciiTheme="majorHAnsi" w:eastAsiaTheme="minorEastAsia" w:hAnsiTheme="majorHAnsi" w:cstheme="minorBidi"/>
+          <w:rFonts w:asciiTheme="minorHAnsi" w:eastAsiaTheme="minorEastAsia" w:hAnsiTheme="minorHAnsi" w:cstheme="minorBidi"/>
           <w:sz w:val="22"/>
           <w:szCs w:val="22"/>
           <w:lang w:val="fr-CH" w:eastAsia="fr-CH"/>
         </w:rPr>
       </w:pPr>
-      <w:hyperlink w:anchor="_Toc532462172" w:history="1">
+      <w:hyperlink w:anchor="_Toc532473361" w:history="1">
         <w:r>
           <w:rPr>
             <w:rStyle w:val="Lienhypertexte"/>
@@ -2946,7 +2743,7 @@
         </w:r>
         <w:r>
           <w:rPr>
-            <w:rFonts w:asciiTheme="majorHAnsi" w:eastAsiaTheme="minorEastAsia" w:hAnsiTheme="majorHAnsi" w:cstheme="minorBidi"/>
+            <w:rFonts w:asciiTheme="minorHAnsi" w:eastAsiaTheme="minorEastAsia" w:hAnsiTheme="minorHAnsi" w:cstheme="minorBidi"/>
             <w:sz w:val="22"/>
             <w:szCs w:val="22"/>
             <w:lang w:val="fr-CH" w:eastAsia="fr-CH"/>
@@ -2962,48 +2759,41 @@
         </w:r>
         <w:r>
           <w:rPr>
-            <w:rFonts w:asciiTheme="majorHAnsi" w:hAnsiTheme="majorHAnsi"/>
             <w:webHidden/>
           </w:rPr>
           <w:tab/>
         </w:r>
         <w:r>
           <w:rPr>
-            <w:rFonts w:asciiTheme="majorHAnsi" w:hAnsiTheme="majorHAnsi"/>
             <w:webHidden/>
           </w:rPr>
           <w:fldChar w:fldCharType="begin"/>
         </w:r>
         <w:r>
           <w:rPr>
-            <w:rFonts w:asciiTheme="majorHAnsi" w:hAnsiTheme="majorHAnsi"/>
-            <w:webHidden/>
-          </w:rPr>
-          <w:instrText xml:space="preserve"> PAGEREF _Toc532462172 \h </w:instrText>
-        </w:r>
-        <w:r>
-          <w:rPr>
-            <w:rFonts w:asciiTheme="majorHAnsi" w:hAnsiTheme="majorHAnsi"/>
-            <w:webHidden/>
-          </w:rPr>
-        </w:r>
-        <w:r>
-          <w:rPr>
-            <w:rFonts w:asciiTheme="majorHAnsi" w:hAnsiTheme="majorHAnsi"/>
+            <w:webHidden/>
+          </w:rPr>
+          <w:instrText xml:space="preserve"> PAGEREF _Toc532473361 \h </w:instrText>
+        </w:r>
+        <w:r>
+          <w:rPr>
+            <w:webHidden/>
+          </w:rPr>
+        </w:r>
+        <w:r>
+          <w:rPr>
             <w:webHidden/>
           </w:rPr>
           <w:fldChar w:fldCharType="separate"/>
         </w:r>
         <w:r>
           <w:rPr>
-            <w:rFonts w:asciiTheme="majorHAnsi" w:hAnsiTheme="majorHAnsi"/>
             <w:webHidden/>
           </w:rPr>
           <w:t>23</w:t>
         </w:r>
         <w:r>
           <w:rPr>
-            <w:rFonts w:asciiTheme="majorHAnsi" w:hAnsiTheme="majorHAnsi"/>
             <w:webHidden/>
           </w:rPr>
           <w:fldChar w:fldCharType="end"/>
@@ -3018,25 +2808,25 @@
           <w:tab w:val="right" w:leader="dot" w:pos="9060"/>
         </w:tabs>
         <w:rPr>
-          <w:rFonts w:asciiTheme="majorHAnsi" w:eastAsiaTheme="minorEastAsia" w:hAnsiTheme="majorHAnsi" w:cstheme="minorBidi"/>
+          <w:rFonts w:asciiTheme="minorHAnsi" w:eastAsiaTheme="minorEastAsia" w:hAnsiTheme="minorHAnsi" w:cstheme="minorBidi"/>
           <w:noProof/>
           <w:sz w:val="22"/>
           <w:szCs w:val="22"/>
           <w:lang w:val="fr-CH" w:eastAsia="fr-CH"/>
         </w:rPr>
       </w:pPr>
-      <w:hyperlink w:anchor="_Toc532462173" w:history="1">
+      <w:hyperlink w:anchor="_Toc532473362" w:history="1">
         <w:r>
           <w:rPr>
             <w:rStyle w:val="Lienhypertexte"/>
-            <w:rFonts w:asciiTheme="majorHAnsi" w:hAnsiTheme="majorHAnsi" w:cstheme="majorHAnsi"/>
+            <w:rFonts w:cstheme="majorHAnsi"/>
             <w:noProof/>
           </w:rPr>
           <w:t>4.1</w:t>
         </w:r>
         <w:r>
           <w:rPr>
-            <w:rFonts w:asciiTheme="majorHAnsi" w:eastAsiaTheme="minorEastAsia" w:hAnsiTheme="majorHAnsi" w:cstheme="minorBidi"/>
+            <w:rFonts w:asciiTheme="minorHAnsi" w:eastAsiaTheme="minorEastAsia" w:hAnsiTheme="minorHAnsi" w:cstheme="minorBidi"/>
             <w:noProof/>
             <w:sz w:val="22"/>
             <w:szCs w:val="22"/>
@@ -3047,14 +2837,12 @@
         <w:r>
           <w:rPr>
             <w:rStyle w:val="Lienhypertexte"/>
-            <w:rFonts w:asciiTheme="majorHAnsi" w:hAnsiTheme="majorHAnsi"/>
             <w:noProof/>
           </w:rPr>
           <w:t>Conclusion Alexandre</w:t>
         </w:r>
         <w:r>
           <w:rPr>
-            <w:rFonts w:asciiTheme="majorHAnsi" w:hAnsiTheme="majorHAnsi"/>
             <w:noProof/>
             <w:webHidden/>
           </w:rPr>
@@ -3062,7 +2850,6 @@
         </w:r>
         <w:r>
           <w:rPr>
-            <w:rFonts w:asciiTheme="majorHAnsi" w:hAnsiTheme="majorHAnsi"/>
             <w:noProof/>
             <w:webHidden/>
           </w:rPr>
@@ -3070,22 +2857,19 @@
         </w:r>
         <w:r>
           <w:rPr>
-            <w:rFonts w:asciiTheme="majorHAnsi" w:hAnsiTheme="majorHAnsi"/>
-            <w:noProof/>
-            <w:webHidden/>
-          </w:rPr>
-          <w:instrText xml:space="preserve"> PAGEREF _Toc532462173 \h </w:instrText>
-        </w:r>
-        <w:r>
-          <w:rPr>
-            <w:rFonts w:asciiTheme="majorHAnsi" w:hAnsiTheme="majorHAnsi"/>
-            <w:noProof/>
-            <w:webHidden/>
-          </w:rPr>
-        </w:r>
-        <w:r>
-          <w:rPr>
-            <w:rFonts w:asciiTheme="majorHAnsi" w:hAnsiTheme="majorHAnsi"/>
+            <w:noProof/>
+            <w:webHidden/>
+          </w:rPr>
+          <w:instrText xml:space="preserve"> PAGEREF _Toc532473362 \h </w:instrText>
+        </w:r>
+        <w:r>
+          <w:rPr>
+            <w:noProof/>
+            <w:webHidden/>
+          </w:rPr>
+        </w:r>
+        <w:r>
+          <w:rPr>
             <w:noProof/>
             <w:webHidden/>
           </w:rPr>
@@ -3093,7 +2877,6 @@
         </w:r>
         <w:r>
           <w:rPr>
-            <w:rFonts w:asciiTheme="majorHAnsi" w:hAnsiTheme="majorHAnsi"/>
             <w:noProof/>
             <w:webHidden/>
           </w:rPr>
@@ -3101,7 +2884,6 @@
         </w:r>
         <w:r>
           <w:rPr>
-            <w:rFonts w:asciiTheme="majorHAnsi" w:hAnsiTheme="majorHAnsi"/>
             <w:noProof/>
             <w:webHidden/>
           </w:rPr>
@@ -3117,25 +2899,25 @@
           <w:tab w:val="right" w:leader="dot" w:pos="9060"/>
         </w:tabs>
         <w:rPr>
-          <w:rFonts w:asciiTheme="majorHAnsi" w:eastAsiaTheme="minorEastAsia" w:hAnsiTheme="majorHAnsi" w:cstheme="minorBidi"/>
+          <w:rFonts w:asciiTheme="minorHAnsi" w:eastAsiaTheme="minorEastAsia" w:hAnsiTheme="minorHAnsi" w:cstheme="minorBidi"/>
           <w:noProof/>
           <w:sz w:val="22"/>
           <w:szCs w:val="22"/>
           <w:lang w:val="fr-CH" w:eastAsia="fr-CH"/>
         </w:rPr>
       </w:pPr>
-      <w:hyperlink w:anchor="_Toc532462174" w:history="1">
+      <w:hyperlink w:anchor="_Toc532473363" w:history="1">
         <w:r>
           <w:rPr>
             <w:rStyle w:val="Lienhypertexte"/>
-            <w:rFonts w:asciiTheme="majorHAnsi" w:hAnsiTheme="majorHAnsi" w:cstheme="majorHAnsi"/>
+            <w:rFonts w:cstheme="majorHAnsi"/>
             <w:noProof/>
           </w:rPr>
           <w:t>4.2</w:t>
         </w:r>
         <w:r>
           <w:rPr>
-            <w:rFonts w:asciiTheme="majorHAnsi" w:eastAsiaTheme="minorEastAsia" w:hAnsiTheme="majorHAnsi" w:cstheme="minorBidi"/>
+            <w:rFonts w:asciiTheme="minorHAnsi" w:eastAsiaTheme="minorEastAsia" w:hAnsiTheme="minorHAnsi" w:cstheme="minorBidi"/>
             <w:noProof/>
             <w:sz w:val="22"/>
             <w:szCs w:val="22"/>
@@ -3146,14 +2928,12 @@
         <w:r>
           <w:rPr>
             <w:rStyle w:val="Lienhypertexte"/>
-            <w:rFonts w:asciiTheme="majorHAnsi" w:hAnsiTheme="majorHAnsi"/>
             <w:noProof/>
           </w:rPr>
           <w:t>Conclusion Jérémy</w:t>
         </w:r>
         <w:r>
           <w:rPr>
-            <w:rFonts w:asciiTheme="majorHAnsi" w:hAnsiTheme="majorHAnsi"/>
             <w:noProof/>
             <w:webHidden/>
           </w:rPr>
@@ -3161,7 +2941,6 @@
         </w:r>
         <w:r>
           <w:rPr>
-            <w:rFonts w:asciiTheme="majorHAnsi" w:hAnsiTheme="majorHAnsi"/>
             <w:noProof/>
             <w:webHidden/>
           </w:rPr>
@@ -3169,22 +2948,19 @@
         </w:r>
         <w:r>
           <w:rPr>
-            <w:rFonts w:asciiTheme="majorHAnsi" w:hAnsiTheme="majorHAnsi"/>
-            <w:noProof/>
-            <w:webHidden/>
-          </w:rPr>
-          <w:instrText xml:space="preserve"> PAGEREF _Toc532462174 \h </w:instrText>
-        </w:r>
-        <w:r>
-          <w:rPr>
-            <w:rFonts w:asciiTheme="majorHAnsi" w:hAnsiTheme="majorHAnsi"/>
-            <w:noProof/>
-            <w:webHidden/>
-          </w:rPr>
-        </w:r>
-        <w:r>
-          <w:rPr>
-            <w:rFonts w:asciiTheme="majorHAnsi" w:hAnsiTheme="majorHAnsi"/>
+            <w:noProof/>
+            <w:webHidden/>
+          </w:rPr>
+          <w:instrText xml:space="preserve"> PAGEREF _Toc532473363 \h </w:instrText>
+        </w:r>
+        <w:r>
+          <w:rPr>
+            <w:noProof/>
+            <w:webHidden/>
+          </w:rPr>
+        </w:r>
+        <w:r>
+          <w:rPr>
             <w:noProof/>
             <w:webHidden/>
           </w:rPr>
@@ -3192,7 +2968,6 @@
         </w:r>
         <w:r>
           <w:rPr>
-            <w:rFonts w:asciiTheme="majorHAnsi" w:hAnsiTheme="majorHAnsi"/>
             <w:noProof/>
             <w:webHidden/>
           </w:rPr>
@@ -3200,7 +2975,6 @@
         </w:r>
         <w:r>
           <w:rPr>
-            <w:rFonts w:asciiTheme="majorHAnsi" w:hAnsiTheme="majorHAnsi"/>
             <w:noProof/>
             <w:webHidden/>
           </w:rPr>
@@ -3212,13 +2986,13 @@
       <w:pPr>
         <w:pStyle w:val="TM1"/>
         <w:rPr>
-          <w:rFonts w:asciiTheme="majorHAnsi" w:eastAsiaTheme="minorEastAsia" w:hAnsiTheme="majorHAnsi" w:cstheme="minorBidi"/>
+          <w:rFonts w:asciiTheme="minorHAnsi" w:eastAsiaTheme="minorEastAsia" w:hAnsiTheme="minorHAnsi" w:cstheme="minorBidi"/>
           <w:sz w:val="22"/>
           <w:szCs w:val="22"/>
           <w:lang w:val="fr-CH" w:eastAsia="fr-CH"/>
         </w:rPr>
       </w:pPr>
-      <w:hyperlink w:anchor="_Toc532462175" w:history="1">
+      <w:hyperlink w:anchor="_Toc532473364" w:history="1">
         <w:r>
           <w:rPr>
             <w:rStyle w:val="Lienhypertexte"/>
@@ -3228,7 +3002,7 @@
         </w:r>
         <w:r>
           <w:rPr>
-            <w:rFonts w:asciiTheme="majorHAnsi" w:eastAsiaTheme="minorEastAsia" w:hAnsiTheme="majorHAnsi" w:cstheme="minorBidi"/>
+            <w:rFonts w:asciiTheme="minorHAnsi" w:eastAsiaTheme="minorEastAsia" w:hAnsiTheme="minorHAnsi" w:cstheme="minorBidi"/>
             <w:sz w:val="22"/>
             <w:szCs w:val="22"/>
             <w:lang w:val="fr-CH" w:eastAsia="fr-CH"/>
@@ -3244,48 +3018,41 @@
         </w:r>
         <w:r>
           <w:rPr>
-            <w:rFonts w:asciiTheme="majorHAnsi" w:hAnsiTheme="majorHAnsi"/>
             <w:webHidden/>
           </w:rPr>
           <w:tab/>
         </w:r>
         <w:r>
           <w:rPr>
-            <w:rFonts w:asciiTheme="majorHAnsi" w:hAnsiTheme="majorHAnsi"/>
             <w:webHidden/>
           </w:rPr>
           <w:fldChar w:fldCharType="begin"/>
         </w:r>
         <w:r>
           <w:rPr>
-            <w:rFonts w:asciiTheme="majorHAnsi" w:hAnsiTheme="majorHAnsi"/>
-            <w:webHidden/>
-          </w:rPr>
-          <w:instrText xml:space="preserve"> PAGEREF _Toc532462175 \h </w:instrText>
-        </w:r>
-        <w:r>
-          <w:rPr>
-            <w:rFonts w:asciiTheme="majorHAnsi" w:hAnsiTheme="majorHAnsi"/>
-            <w:webHidden/>
-          </w:rPr>
-        </w:r>
-        <w:r>
-          <w:rPr>
-            <w:rFonts w:asciiTheme="majorHAnsi" w:hAnsiTheme="majorHAnsi"/>
+            <w:webHidden/>
+          </w:rPr>
+          <w:instrText xml:space="preserve"> PAGEREF _Toc532473364 \h </w:instrText>
+        </w:r>
+        <w:r>
+          <w:rPr>
+            <w:webHidden/>
+          </w:rPr>
+        </w:r>
+        <w:r>
+          <w:rPr>
             <w:webHidden/>
           </w:rPr>
           <w:fldChar w:fldCharType="separate"/>
         </w:r>
         <w:r>
           <w:rPr>
-            <w:rFonts w:asciiTheme="majorHAnsi" w:hAnsiTheme="majorHAnsi"/>
             <w:webHidden/>
           </w:rPr>
           <w:t>24</w:t>
         </w:r>
         <w:r>
           <w:rPr>
-            <w:rFonts w:asciiTheme="majorHAnsi" w:hAnsiTheme="majorHAnsi"/>
             <w:webHidden/>
           </w:rPr>
           <w:fldChar w:fldCharType="end"/>
@@ -3300,25 +3067,25 @@
           <w:tab w:val="right" w:leader="dot" w:pos="9060"/>
         </w:tabs>
         <w:rPr>
-          <w:rFonts w:asciiTheme="majorHAnsi" w:eastAsiaTheme="minorEastAsia" w:hAnsiTheme="majorHAnsi" w:cstheme="minorBidi"/>
+          <w:rFonts w:asciiTheme="minorHAnsi" w:eastAsiaTheme="minorEastAsia" w:hAnsiTheme="minorHAnsi" w:cstheme="minorBidi"/>
           <w:noProof/>
           <w:sz w:val="22"/>
           <w:szCs w:val="22"/>
           <w:lang w:val="fr-CH" w:eastAsia="fr-CH"/>
         </w:rPr>
       </w:pPr>
-      <w:hyperlink w:anchor="_Toc532462176" w:history="1">
+      <w:hyperlink w:anchor="_Toc532473365" w:history="1">
         <w:r>
           <w:rPr>
             <w:rStyle w:val="Lienhypertexte"/>
-            <w:rFonts w:asciiTheme="majorHAnsi" w:hAnsiTheme="majorHAnsi" w:cstheme="majorHAnsi"/>
+            <w:rFonts w:cstheme="majorHAnsi"/>
             <w:noProof/>
           </w:rPr>
           <w:t>5.1</w:t>
         </w:r>
         <w:r>
           <w:rPr>
-            <w:rFonts w:asciiTheme="majorHAnsi" w:eastAsiaTheme="minorEastAsia" w:hAnsiTheme="majorHAnsi" w:cstheme="minorBidi"/>
+            <w:rFonts w:asciiTheme="minorHAnsi" w:eastAsiaTheme="minorEastAsia" w:hAnsiTheme="minorHAnsi" w:cstheme="minorBidi"/>
             <w:noProof/>
             <w:sz w:val="22"/>
             <w:szCs w:val="22"/>
@@ -3329,14 +3096,12 @@
         <w:r>
           <w:rPr>
             <w:rStyle w:val="Lienhypertexte"/>
-            <w:rFonts w:asciiTheme="majorHAnsi" w:hAnsiTheme="majorHAnsi"/>
             <w:noProof/>
           </w:rPr>
           <w:t>Sources – Bibliographie</w:t>
         </w:r>
         <w:r>
           <w:rPr>
-            <w:rFonts w:asciiTheme="majorHAnsi" w:hAnsiTheme="majorHAnsi"/>
             <w:noProof/>
             <w:webHidden/>
           </w:rPr>
@@ -3344,7 +3109,6 @@
         </w:r>
         <w:r>
           <w:rPr>
-            <w:rFonts w:asciiTheme="majorHAnsi" w:hAnsiTheme="majorHAnsi"/>
             <w:noProof/>
             <w:webHidden/>
           </w:rPr>
@@ -3352,22 +3116,19 @@
         </w:r>
         <w:r>
           <w:rPr>
-            <w:rFonts w:asciiTheme="majorHAnsi" w:hAnsiTheme="majorHAnsi"/>
-            <w:noProof/>
-            <w:webHidden/>
-          </w:rPr>
-          <w:instrText xml:space="preserve"> PAGEREF _Toc532462176 \h </w:instrText>
-        </w:r>
-        <w:r>
-          <w:rPr>
-            <w:rFonts w:asciiTheme="majorHAnsi" w:hAnsiTheme="majorHAnsi"/>
-            <w:noProof/>
-            <w:webHidden/>
-          </w:rPr>
-        </w:r>
-        <w:r>
-          <w:rPr>
-            <w:rFonts w:asciiTheme="majorHAnsi" w:hAnsiTheme="majorHAnsi"/>
+            <w:noProof/>
+            <w:webHidden/>
+          </w:rPr>
+          <w:instrText xml:space="preserve"> PAGEREF _Toc532473365 \h </w:instrText>
+        </w:r>
+        <w:r>
+          <w:rPr>
+            <w:noProof/>
+            <w:webHidden/>
+          </w:rPr>
+        </w:r>
+        <w:r>
+          <w:rPr>
             <w:noProof/>
             <w:webHidden/>
           </w:rPr>
@@ -3375,7 +3136,6 @@
         </w:r>
         <w:r>
           <w:rPr>
-            <w:rFonts w:asciiTheme="majorHAnsi" w:hAnsiTheme="majorHAnsi"/>
             <w:noProof/>
             <w:webHidden/>
           </w:rPr>
@@ -3383,7 +3143,6 @@
         </w:r>
         <w:r>
           <w:rPr>
-            <w:rFonts w:asciiTheme="majorHAnsi" w:hAnsiTheme="majorHAnsi"/>
             <w:noProof/>
             <w:webHidden/>
           </w:rPr>
@@ -3399,25 +3158,25 @@
           <w:tab w:val="right" w:leader="dot" w:pos="9060"/>
         </w:tabs>
         <w:rPr>
-          <w:rFonts w:asciiTheme="majorHAnsi" w:eastAsiaTheme="minorEastAsia" w:hAnsiTheme="majorHAnsi" w:cstheme="minorBidi"/>
+          <w:rFonts w:asciiTheme="minorHAnsi" w:eastAsiaTheme="minorEastAsia" w:hAnsiTheme="minorHAnsi" w:cstheme="minorBidi"/>
           <w:noProof/>
           <w:sz w:val="22"/>
           <w:szCs w:val="22"/>
           <w:lang w:val="fr-CH" w:eastAsia="fr-CH"/>
         </w:rPr>
       </w:pPr>
-      <w:hyperlink w:anchor="_Toc532462177" w:history="1">
+      <w:hyperlink w:anchor="_Toc532473366" w:history="1">
         <w:r>
           <w:rPr>
             <w:rStyle w:val="Lienhypertexte"/>
-            <w:rFonts w:asciiTheme="majorHAnsi" w:hAnsiTheme="majorHAnsi" w:cstheme="majorHAnsi"/>
+            <w:rFonts w:cstheme="majorHAnsi"/>
             <w:noProof/>
           </w:rPr>
           <w:t>5.2</w:t>
         </w:r>
         <w:r>
           <w:rPr>
-            <w:rFonts w:asciiTheme="majorHAnsi" w:eastAsiaTheme="minorEastAsia" w:hAnsiTheme="majorHAnsi" w:cstheme="minorBidi"/>
+            <w:rFonts w:asciiTheme="minorHAnsi" w:eastAsiaTheme="minorEastAsia" w:hAnsiTheme="minorHAnsi" w:cstheme="minorBidi"/>
             <w:noProof/>
             <w:sz w:val="22"/>
             <w:szCs w:val="22"/>
@@ -3428,14 +3187,12 @@
         <w:r>
           <w:rPr>
             <w:rStyle w:val="Lienhypertexte"/>
-            <w:rFonts w:asciiTheme="majorHAnsi" w:hAnsiTheme="majorHAnsi"/>
             <w:noProof/>
           </w:rPr>
           <w:t>Journal de travail</w:t>
         </w:r>
         <w:r>
           <w:rPr>
-            <w:rFonts w:asciiTheme="majorHAnsi" w:hAnsiTheme="majorHAnsi"/>
             <w:noProof/>
             <w:webHidden/>
           </w:rPr>
@@ -3443,7 +3200,6 @@
         </w:r>
         <w:r>
           <w:rPr>
-            <w:rFonts w:asciiTheme="majorHAnsi" w:hAnsiTheme="majorHAnsi"/>
             <w:noProof/>
             <w:webHidden/>
           </w:rPr>
@@ -3451,22 +3207,19 @@
         </w:r>
         <w:r>
           <w:rPr>
-            <w:rFonts w:asciiTheme="majorHAnsi" w:hAnsiTheme="majorHAnsi"/>
-            <w:noProof/>
-            <w:webHidden/>
-          </w:rPr>
-          <w:instrText xml:space="preserve"> PAGEREF _Toc532462177 \h </w:instrText>
-        </w:r>
-        <w:r>
-          <w:rPr>
-            <w:rFonts w:asciiTheme="majorHAnsi" w:hAnsiTheme="majorHAnsi"/>
-            <w:noProof/>
-            <w:webHidden/>
-          </w:rPr>
-        </w:r>
-        <w:r>
-          <w:rPr>
-            <w:rFonts w:asciiTheme="majorHAnsi" w:hAnsiTheme="majorHAnsi"/>
+            <w:noProof/>
+            <w:webHidden/>
+          </w:rPr>
+          <w:instrText xml:space="preserve"> PAGEREF _Toc532473366 \h </w:instrText>
+        </w:r>
+        <w:r>
+          <w:rPr>
+            <w:noProof/>
+            <w:webHidden/>
+          </w:rPr>
+        </w:r>
+        <w:r>
+          <w:rPr>
             <w:noProof/>
             <w:webHidden/>
           </w:rPr>
@@ -3474,7 +3227,6 @@
         </w:r>
         <w:r>
           <w:rPr>
-            <w:rFonts w:asciiTheme="majorHAnsi" w:hAnsiTheme="majorHAnsi"/>
             <w:noProof/>
             <w:webHidden/>
           </w:rPr>
@@ -3482,7 +3234,6 @@
         </w:r>
         <w:r>
           <w:rPr>
-            <w:rFonts w:asciiTheme="majorHAnsi" w:hAnsiTheme="majorHAnsi"/>
             <w:noProof/>
             <w:webHidden/>
           </w:rPr>
@@ -3498,25 +3249,25 @@
           <w:tab w:val="right" w:leader="dot" w:pos="9060"/>
         </w:tabs>
         <w:rPr>
-          <w:rFonts w:asciiTheme="majorHAnsi" w:eastAsiaTheme="minorEastAsia" w:hAnsiTheme="majorHAnsi" w:cstheme="minorBidi"/>
+          <w:rFonts w:asciiTheme="minorHAnsi" w:eastAsiaTheme="minorEastAsia" w:hAnsiTheme="minorHAnsi" w:cstheme="minorBidi"/>
           <w:noProof/>
           <w:sz w:val="22"/>
           <w:szCs w:val="22"/>
           <w:lang w:val="fr-CH" w:eastAsia="fr-CH"/>
         </w:rPr>
       </w:pPr>
-      <w:hyperlink w:anchor="_Toc532462178" w:history="1">
+      <w:hyperlink w:anchor="_Toc532473367" w:history="1">
         <w:r>
           <w:rPr>
             <w:rStyle w:val="Lienhypertexte"/>
-            <w:rFonts w:asciiTheme="majorHAnsi" w:hAnsiTheme="majorHAnsi" w:cstheme="majorHAnsi"/>
+            <w:rFonts w:cstheme="majorHAnsi"/>
             <w:noProof/>
           </w:rPr>
           <w:t>5.3</w:t>
         </w:r>
         <w:r>
           <w:rPr>
-            <w:rFonts w:asciiTheme="majorHAnsi" w:eastAsiaTheme="minorEastAsia" w:hAnsiTheme="majorHAnsi" w:cstheme="minorBidi"/>
+            <w:rFonts w:asciiTheme="minorHAnsi" w:eastAsiaTheme="minorEastAsia" w:hAnsiTheme="minorHAnsi" w:cstheme="minorBidi"/>
             <w:noProof/>
             <w:sz w:val="22"/>
             <w:szCs w:val="22"/>
@@ -3527,14 +3278,12 @@
         <w:r>
           <w:rPr>
             <w:rStyle w:val="Lienhypertexte"/>
-            <w:rFonts w:asciiTheme="majorHAnsi" w:hAnsiTheme="majorHAnsi"/>
-            <w:noProof/>
-          </w:rPr>
-          <w:t>Manuel d'Installation</w:t>
-        </w:r>
-        <w:r>
-          <w:rPr>
-            <w:rFonts w:asciiTheme="majorHAnsi" w:hAnsiTheme="majorHAnsi"/>
+            <w:noProof/>
+          </w:rPr>
+          <w:t>Manuel d'installation</w:t>
+        </w:r>
+        <w:r>
+          <w:rPr>
             <w:noProof/>
             <w:webHidden/>
           </w:rPr>
@@ -3542,7 +3291,6 @@
         </w:r>
         <w:r>
           <w:rPr>
-            <w:rFonts w:asciiTheme="majorHAnsi" w:hAnsiTheme="majorHAnsi"/>
             <w:noProof/>
             <w:webHidden/>
           </w:rPr>
@@ -3550,22 +3298,19 @@
         </w:r>
         <w:r>
           <w:rPr>
-            <w:rFonts w:asciiTheme="majorHAnsi" w:hAnsiTheme="majorHAnsi"/>
-            <w:noProof/>
-            <w:webHidden/>
-          </w:rPr>
-          <w:instrText xml:space="preserve"> PAGEREF _Toc532462178 \h </w:instrText>
-        </w:r>
-        <w:r>
-          <w:rPr>
-            <w:rFonts w:asciiTheme="majorHAnsi" w:hAnsiTheme="majorHAnsi"/>
-            <w:noProof/>
-            <w:webHidden/>
-          </w:rPr>
-        </w:r>
-        <w:r>
-          <w:rPr>
-            <w:rFonts w:asciiTheme="majorHAnsi" w:hAnsiTheme="majorHAnsi"/>
+            <w:noProof/>
+            <w:webHidden/>
+          </w:rPr>
+          <w:instrText xml:space="preserve"> PAGEREF _Toc532473367 \h </w:instrText>
+        </w:r>
+        <w:r>
+          <w:rPr>
+            <w:noProof/>
+            <w:webHidden/>
+          </w:rPr>
+        </w:r>
+        <w:r>
+          <w:rPr>
             <w:noProof/>
             <w:webHidden/>
           </w:rPr>
@@ -3573,7 +3318,6 @@
         </w:r>
         <w:r>
           <w:rPr>
-            <w:rFonts w:asciiTheme="majorHAnsi" w:hAnsiTheme="majorHAnsi"/>
             <w:noProof/>
             <w:webHidden/>
           </w:rPr>
@@ -3581,7 +3325,6 @@
         </w:r>
         <w:r>
           <w:rPr>
-            <w:rFonts w:asciiTheme="majorHAnsi" w:hAnsiTheme="majorHAnsi"/>
             <w:noProof/>
             <w:webHidden/>
           </w:rPr>
@@ -3597,25 +3340,25 @@
           <w:tab w:val="right" w:leader="dot" w:pos="9060"/>
         </w:tabs>
         <w:rPr>
-          <w:rFonts w:asciiTheme="majorHAnsi" w:eastAsiaTheme="minorEastAsia" w:hAnsiTheme="majorHAnsi" w:cstheme="minorBidi"/>
+          <w:rFonts w:asciiTheme="minorHAnsi" w:eastAsiaTheme="minorEastAsia" w:hAnsiTheme="minorHAnsi" w:cstheme="minorBidi"/>
           <w:noProof/>
           <w:sz w:val="22"/>
           <w:szCs w:val="22"/>
           <w:lang w:val="fr-CH" w:eastAsia="fr-CH"/>
         </w:rPr>
       </w:pPr>
-      <w:hyperlink w:anchor="_Toc532462179" w:history="1">
+      <w:hyperlink w:anchor="_Toc532473368" w:history="1">
         <w:r>
           <w:rPr>
             <w:rStyle w:val="Lienhypertexte"/>
-            <w:rFonts w:asciiTheme="majorHAnsi" w:hAnsiTheme="majorHAnsi" w:cstheme="majorHAnsi"/>
+            <w:rFonts w:cstheme="majorHAnsi"/>
             <w:noProof/>
           </w:rPr>
           <w:t>5.4</w:t>
         </w:r>
         <w:r>
           <w:rPr>
-            <w:rFonts w:asciiTheme="majorHAnsi" w:eastAsiaTheme="minorEastAsia" w:hAnsiTheme="majorHAnsi" w:cstheme="minorBidi"/>
+            <w:rFonts w:asciiTheme="minorHAnsi" w:eastAsiaTheme="minorEastAsia" w:hAnsiTheme="minorHAnsi" w:cstheme="minorBidi"/>
             <w:noProof/>
             <w:sz w:val="22"/>
             <w:szCs w:val="22"/>
@@ -3626,14 +3369,12 @@
         <w:r>
           <w:rPr>
             <w:rStyle w:val="Lienhypertexte"/>
-            <w:rFonts w:asciiTheme="majorHAnsi" w:hAnsiTheme="majorHAnsi"/>
-            <w:noProof/>
-          </w:rPr>
-          <w:t>Manuel d'Utilisation</w:t>
-        </w:r>
-        <w:r>
-          <w:rPr>
-            <w:rFonts w:asciiTheme="majorHAnsi" w:hAnsiTheme="majorHAnsi"/>
+            <w:noProof/>
+          </w:rPr>
+          <w:t>Manuel d'utilisation</w:t>
+        </w:r>
+        <w:r>
+          <w:rPr>
             <w:noProof/>
             <w:webHidden/>
           </w:rPr>
@@ -3641,7 +3382,6 @@
         </w:r>
         <w:r>
           <w:rPr>
-            <w:rFonts w:asciiTheme="majorHAnsi" w:hAnsiTheme="majorHAnsi"/>
             <w:noProof/>
             <w:webHidden/>
           </w:rPr>
@@ -3649,22 +3389,19 @@
         </w:r>
         <w:r>
           <w:rPr>
-            <w:rFonts w:asciiTheme="majorHAnsi" w:hAnsiTheme="majorHAnsi"/>
-            <w:noProof/>
-            <w:webHidden/>
-          </w:rPr>
-          <w:instrText xml:space="preserve"> PAGEREF _Toc532462179 \h </w:instrText>
-        </w:r>
-        <w:r>
-          <w:rPr>
-            <w:rFonts w:asciiTheme="majorHAnsi" w:hAnsiTheme="majorHAnsi"/>
-            <w:noProof/>
-            <w:webHidden/>
-          </w:rPr>
-        </w:r>
-        <w:r>
-          <w:rPr>
-            <w:rFonts w:asciiTheme="majorHAnsi" w:hAnsiTheme="majorHAnsi"/>
+            <w:noProof/>
+            <w:webHidden/>
+          </w:rPr>
+          <w:instrText xml:space="preserve"> PAGEREF _Toc532473368 \h </w:instrText>
+        </w:r>
+        <w:r>
+          <w:rPr>
+            <w:noProof/>
+            <w:webHidden/>
+          </w:rPr>
+        </w:r>
+        <w:r>
+          <w:rPr>
             <w:noProof/>
             <w:webHidden/>
           </w:rPr>
@@ -3672,7 +3409,6 @@
         </w:r>
         <w:r>
           <w:rPr>
-            <w:rFonts w:asciiTheme="majorHAnsi" w:hAnsiTheme="majorHAnsi"/>
             <w:noProof/>
             <w:webHidden/>
           </w:rPr>
@@ -3680,7 +3416,6 @@
         </w:r>
         <w:r>
           <w:rPr>
-            <w:rFonts w:asciiTheme="majorHAnsi" w:hAnsiTheme="majorHAnsi"/>
             <w:noProof/>
             <w:webHidden/>
           </w:rPr>
@@ -3714,7 +3449,7 @@
           <w:rFonts w:asciiTheme="majorHAnsi" w:hAnsiTheme="majorHAnsi" w:cstheme="majorHAnsi"/>
         </w:rPr>
       </w:pPr>
-      <w:bookmarkStart w:id="0" w:name="_Toc532462145"/>
+      <w:bookmarkStart w:id="1" w:name="_Toc532473334"/>
       <w:r>
         <w:rPr>
           <w:rFonts w:asciiTheme="majorHAnsi" w:hAnsiTheme="majorHAnsi" w:cstheme="majorHAnsi"/>
@@ -3734,17 +3469,17 @@
         </w:rPr>
         <w:t>minaire</w:t>
       </w:r>
-      <w:bookmarkEnd w:id="0"/>
+      <w:bookmarkEnd w:id="1"/>
     </w:p>
     <w:p>
       <w:pPr>
         <w:pStyle w:val="Titre2"/>
       </w:pPr>
-      <w:bookmarkStart w:id="1" w:name="_Toc532462146"/>
+      <w:bookmarkStart w:id="2" w:name="_Toc532473335"/>
       <w:r>
         <w:t>Introduction</w:t>
       </w:r>
-      <w:bookmarkEnd w:id="1"/>
+      <w:bookmarkEnd w:id="2"/>
       <w:r>
         <w:t xml:space="preserve"> </w:t>
       </w:r>
@@ -4050,11 +3785,11 @@
       <w:pPr>
         <w:pStyle w:val="Titre2"/>
       </w:pPr>
-      <w:bookmarkStart w:id="2" w:name="_Toc532462147"/>
+      <w:bookmarkStart w:id="3" w:name="_Toc532473336"/>
       <w:r>
         <w:t>Organisations</w:t>
       </w:r>
-      <w:bookmarkEnd w:id="2"/>
+      <w:bookmarkEnd w:id="3"/>
     </w:p>
     <w:p>
       <w:pPr>
@@ -4230,12 +3965,12 @@
       <w:pPr>
         <w:pStyle w:val="Titre2"/>
       </w:pPr>
-      <w:bookmarkStart w:id="3" w:name="_Toc532462148"/>
+      <w:bookmarkStart w:id="4" w:name="_Toc532473337"/>
       <w:r>
         <w:lastRenderedPageBreak/>
         <w:t>Objectifs</w:t>
       </w:r>
-      <w:bookmarkEnd w:id="3"/>
+      <w:bookmarkEnd w:id="4"/>
     </w:p>
     <w:p>
       <w:pPr>
@@ -4585,14 +4320,14 @@
       <w:pPr>
         <w:pStyle w:val="Titre2"/>
       </w:pPr>
-      <w:bookmarkStart w:id="4" w:name="_Toc532462149"/>
+      <w:bookmarkStart w:id="5" w:name="_Toc532473338"/>
       <w:r>
         <w:t>Planification</w:t>
       </w:r>
       <w:r>
         <w:t xml:space="preserve"> initiale</w:t>
       </w:r>
-      <w:bookmarkEnd w:id="4"/>
+      <w:bookmarkEnd w:id="5"/>
     </w:p>
     <w:p>
       <w:pPr>
@@ -5246,7 +4981,7 @@
           <w:rFonts w:asciiTheme="majorHAnsi" w:hAnsiTheme="majorHAnsi" w:cstheme="majorHAnsi"/>
         </w:rPr>
       </w:pPr>
-      <w:bookmarkStart w:id="5" w:name="_Toc532462150"/>
+      <w:bookmarkStart w:id="6" w:name="_Toc532473339"/>
       <w:r>
         <w:rPr>
           <w:rFonts w:asciiTheme="majorHAnsi" w:hAnsiTheme="majorHAnsi" w:cstheme="majorHAnsi"/>
@@ -5260,7 +4995,7 @@
         </w:rPr>
         <w:t xml:space="preserve"> / Conception</w:t>
       </w:r>
-      <w:bookmarkEnd w:id="5"/>
+      <w:bookmarkEnd w:id="6"/>
     </w:p>
     <w:p>
       <w:pPr>
@@ -5284,8 +5019,12 @@
       <w:pPr>
         <w:pStyle w:val="Titre2"/>
       </w:pPr>
-      <w:bookmarkStart w:id="6" w:name="_Toc532462151"/>
-      <w:r>
+      <w:bookmarkStart w:id="7" w:name="_Toc532473340"/>
+      <w:r>
+        <w:rPr>
+          <w:noProof/>
+          <w:lang w:val="fr-CH" w:eastAsia="fr-CH"/>
+        </w:rPr>
         <w:drawing>
           <wp:anchor distT="0" distB="0" distL="114300" distR="114300" simplePos="0" relativeHeight="251663360" behindDoc="0" locked="0" layoutInCell="1" allowOverlap="1" wp14:anchorId="6B0845B0" wp14:editId="4C4C5EDC">
             <wp:simplePos x="0" y="0"/>
@@ -5345,7 +5084,7 @@
       <w:r>
         <w:t>Vue d’ensemble</w:t>
       </w:r>
-      <w:bookmarkEnd w:id="6"/>
+      <w:bookmarkEnd w:id="7"/>
     </w:p>
     <w:p>
       <w:pPr>
@@ -5449,14 +5188,14 @@
       <w:pPr>
         <w:pStyle w:val="Titre2"/>
       </w:pPr>
-      <w:bookmarkStart w:id="7" w:name="_Toc71691012"/>
-      <w:bookmarkStart w:id="8" w:name="_Toc532462152"/>
+      <w:bookmarkStart w:id="8" w:name="_Toc71691012"/>
+      <w:bookmarkStart w:id="9" w:name="_Toc532473341"/>
       <w:r>
         <w:lastRenderedPageBreak/>
         <w:t>Stratégie de test</w:t>
       </w:r>
-      <w:bookmarkEnd w:id="7"/>
       <w:bookmarkEnd w:id="8"/>
+      <w:bookmarkEnd w:id="9"/>
     </w:p>
     <w:p>
       <w:pPr>
@@ -5561,15 +5300,15 @@
       <w:pPr>
         <w:pStyle w:val="Titre2"/>
       </w:pPr>
-      <w:bookmarkStart w:id="9" w:name="_Toc25553310"/>
-      <w:bookmarkStart w:id="10" w:name="_Toc71691015"/>
-      <w:bookmarkStart w:id="11" w:name="_Toc532462153"/>
+      <w:bookmarkStart w:id="10" w:name="_Toc25553310"/>
+      <w:bookmarkStart w:id="11" w:name="_Toc71691015"/>
+      <w:bookmarkStart w:id="12" w:name="_Toc532473342"/>
       <w:r>
         <w:t>Risques techniques</w:t>
       </w:r>
-      <w:bookmarkEnd w:id="9"/>
       <w:bookmarkEnd w:id="10"/>
       <w:bookmarkEnd w:id="11"/>
+      <w:bookmarkEnd w:id="12"/>
     </w:p>
     <w:p>
       <w:pPr>
@@ -5772,12 +5511,12 @@
       <w:pPr>
         <w:pStyle w:val="Titre2"/>
       </w:pPr>
-      <w:bookmarkStart w:id="12" w:name="_Toc532462154"/>
+      <w:bookmarkStart w:id="13" w:name="_Toc532473343"/>
       <w:r>
         <w:lastRenderedPageBreak/>
         <w:t>Planification</w:t>
       </w:r>
-      <w:bookmarkEnd w:id="12"/>
+      <w:bookmarkEnd w:id="13"/>
     </w:p>
     <w:p>
       <w:pPr>
@@ -5825,14 +5564,14 @@
           <w:rFonts w:asciiTheme="majorHAnsi" w:hAnsiTheme="majorHAnsi"/>
         </w:rPr>
       </w:pPr>
-      <w:bookmarkStart w:id="13" w:name="_Toc532462155"/>
+      <w:bookmarkStart w:id="14" w:name="_Toc532473344"/>
       <w:r>
         <w:rPr>
           <w:rFonts w:asciiTheme="majorHAnsi" w:hAnsiTheme="majorHAnsi"/>
         </w:rPr>
         <w:t>Sprint 1</w:t>
       </w:r>
-      <w:bookmarkEnd w:id="13"/>
+      <w:bookmarkEnd w:id="14"/>
     </w:p>
     <w:p>
       <w:pPr>
@@ -5916,7 +5655,7 @@
           <w:rFonts w:asciiTheme="majorHAnsi" w:hAnsiTheme="majorHAnsi"/>
         </w:rPr>
       </w:pPr>
-      <w:bookmarkStart w:id="14" w:name="_Toc532462156"/>
+      <w:bookmarkStart w:id="15" w:name="_Toc532473345"/>
       <w:r>
         <w:rPr>
           <w:rFonts w:asciiTheme="majorHAnsi" w:hAnsiTheme="majorHAnsi"/>
@@ -5924,7 +5663,6 @@
         <w:lastRenderedPageBreak/>
         <w:t>Sprint 2</w:t>
       </w:r>
-      <w:bookmarkEnd w:id="14"/>
       <w:r>
         <w:rPr>
           <w:noProof/>
@@ -5980,6 +5718,7 @@
           </wp:anchor>
         </w:drawing>
       </w:r>
+      <w:bookmarkEnd w:id="15"/>
     </w:p>
     <w:p>
       <w:pPr>
@@ -6001,7 +5740,7 @@
           <w:rFonts w:asciiTheme="majorHAnsi" w:hAnsiTheme="majorHAnsi"/>
         </w:rPr>
       </w:pPr>
-      <w:bookmarkStart w:id="15" w:name="_Toc532462157"/>
+      <w:bookmarkStart w:id="16" w:name="_Toc532473346"/>
       <w:r>
         <w:rPr>
           <w:rFonts w:asciiTheme="majorHAnsi" w:hAnsiTheme="majorHAnsi"/>
@@ -6009,7 +5748,6 @@
         <w:lastRenderedPageBreak/>
         <w:t>Sprint 3</w:t>
       </w:r>
-      <w:bookmarkEnd w:id="15"/>
       <w:r>
         <w:rPr>
           <w:noProof/>
@@ -6065,6 +5803,7 @@
           </wp:anchor>
         </w:drawing>
       </w:r>
+      <w:bookmarkEnd w:id="16"/>
     </w:p>
     <w:p>
       <w:pPr>
@@ -6086,7 +5825,7 @@
           <w:rFonts w:asciiTheme="majorHAnsi" w:hAnsiTheme="majorHAnsi"/>
         </w:rPr>
       </w:pPr>
-      <w:bookmarkStart w:id="16" w:name="_Toc532462158"/>
+      <w:bookmarkStart w:id="17" w:name="_Toc532473347"/>
       <w:r>
         <w:rPr>
           <w:rFonts w:asciiTheme="majorHAnsi" w:hAnsiTheme="majorHAnsi"/>
@@ -6094,7 +5833,6 @@
         <w:lastRenderedPageBreak/>
         <w:t>Sprint 4</w:t>
       </w:r>
-      <w:bookmarkEnd w:id="16"/>
       <w:r>
         <w:rPr>
           <w:noProof/>
@@ -6150,6 +5888,7 @@
           </wp:anchor>
         </w:drawing>
       </w:r>
+      <w:bookmarkEnd w:id="17"/>
     </w:p>
     <w:p>
       <w:pPr>
@@ -6171,7 +5910,7 @@
           <w:rFonts w:asciiTheme="majorHAnsi" w:hAnsiTheme="majorHAnsi"/>
         </w:rPr>
       </w:pPr>
-      <w:bookmarkStart w:id="17" w:name="_Toc532462159"/>
+      <w:bookmarkStart w:id="18" w:name="_Toc532473348"/>
       <w:r>
         <w:rPr>
           <w:rFonts w:asciiTheme="majorHAnsi" w:hAnsiTheme="majorHAnsi"/>
@@ -6179,7 +5918,7 @@
         <w:lastRenderedPageBreak/>
         <w:t>Sprint 5</w:t>
       </w:r>
-      <w:bookmarkEnd w:id="17"/>
+      <w:bookmarkEnd w:id="18"/>
     </w:p>
     <w:p>
       <w:pPr>
@@ -6274,16 +6013,16 @@
       <w:pPr>
         <w:pStyle w:val="Titre2"/>
       </w:pPr>
-      <w:bookmarkStart w:id="18" w:name="_Toc25553314"/>
-      <w:bookmarkStart w:id="19" w:name="_Toc71691019"/>
-      <w:bookmarkStart w:id="20" w:name="_Toc532462160"/>
+      <w:bookmarkStart w:id="19" w:name="_Toc25553314"/>
+      <w:bookmarkStart w:id="20" w:name="_Toc71691019"/>
+      <w:bookmarkStart w:id="21" w:name="_Toc532473349"/>
       <w:r>
         <w:lastRenderedPageBreak/>
         <w:t>Dossier de conception</w:t>
       </w:r>
-      <w:bookmarkEnd w:id="18"/>
       <w:bookmarkEnd w:id="19"/>
       <w:bookmarkEnd w:id="20"/>
+      <w:bookmarkEnd w:id="21"/>
     </w:p>
     <w:p>
       <w:pPr>
@@ -6561,14 +6300,14 @@
       <w:pPr>
         <w:pStyle w:val="Titre2"/>
       </w:pPr>
-      <w:bookmarkStart w:id="21" w:name="_Toc528913929"/>
-      <w:bookmarkStart w:id="22" w:name="_Toc532462161"/>
+      <w:bookmarkStart w:id="22" w:name="_Toc528913929"/>
+      <w:bookmarkStart w:id="23" w:name="_Toc532473350"/>
       <w:r>
         <w:lastRenderedPageBreak/>
         <w:t>Use cases / Scénarios</w:t>
       </w:r>
-      <w:bookmarkEnd w:id="21"/>
       <w:bookmarkEnd w:id="22"/>
+      <w:bookmarkEnd w:id="23"/>
     </w:p>
     <w:p>
       <w:pPr>
@@ -6690,14 +6429,14 @@
           <w:rFonts w:asciiTheme="majorHAnsi" w:hAnsiTheme="majorHAnsi"/>
         </w:rPr>
       </w:pPr>
-      <w:bookmarkStart w:id="23" w:name="_Toc532462162"/>
+      <w:bookmarkStart w:id="24" w:name="_Toc532473351"/>
       <w:r>
         <w:rPr>
           <w:rFonts w:asciiTheme="majorHAnsi" w:hAnsiTheme="majorHAnsi"/>
         </w:rPr>
         <w:t>Trier des fichiers</w:t>
       </w:r>
-      <w:bookmarkEnd w:id="23"/>
+      <w:bookmarkEnd w:id="24"/>
     </w:p>
     <w:p>
       <w:pPr>
@@ -7793,7 +7532,7 @@
           <w:rFonts w:asciiTheme="majorHAnsi" w:hAnsiTheme="majorHAnsi"/>
         </w:rPr>
       </w:pPr>
-      <w:bookmarkStart w:id="24" w:name="_Toc532462163"/>
+      <w:bookmarkStart w:id="25" w:name="_Toc532473352"/>
       <w:r>
         <w:rPr>
           <w:rFonts w:asciiTheme="majorHAnsi" w:hAnsiTheme="majorHAnsi"/>
@@ -7801,7 +7540,7 @@
         <w:lastRenderedPageBreak/>
         <w:t>Retrouver des fichiers</w:t>
       </w:r>
-      <w:bookmarkEnd w:id="24"/>
+      <w:bookmarkEnd w:id="25"/>
     </w:p>
     <w:p>
       <w:pPr>
@@ -8331,7 +8070,7 @@
           <w:rFonts w:asciiTheme="majorHAnsi" w:hAnsiTheme="majorHAnsi"/>
         </w:rPr>
       </w:pPr>
-      <w:bookmarkStart w:id="25" w:name="_Toc532462164"/>
+      <w:bookmarkStart w:id="26" w:name="_Toc532473353"/>
       <w:r>
         <w:rPr>
           <w:rFonts w:asciiTheme="majorHAnsi" w:hAnsiTheme="majorHAnsi"/>
@@ -8339,7 +8078,7 @@
         <w:lastRenderedPageBreak/>
         <w:t>Interagir avec des fichiers</w:t>
       </w:r>
-      <w:bookmarkEnd w:id="25"/>
+      <w:bookmarkEnd w:id="26"/>
     </w:p>
     <w:p>
       <w:pPr>
@@ -9708,12 +9447,12 @@
       <w:pPr>
         <w:pStyle w:val="Titre2"/>
       </w:pPr>
-      <w:bookmarkStart w:id="26" w:name="_Toc532462165"/>
+      <w:bookmarkStart w:id="27" w:name="_Toc532473354"/>
       <w:r>
         <w:lastRenderedPageBreak/>
         <w:t>Maquettes</w:t>
       </w:r>
-      <w:bookmarkEnd w:id="26"/>
+      <w:bookmarkEnd w:id="27"/>
     </w:p>
     <w:p>
       <w:pPr>
@@ -9883,7 +9622,7 @@
           </wp:anchor>
         </w:drawing>
       </w:r>
-      <w:bookmarkStart w:id="27" w:name="_Toc71703259"/>
+      <w:bookmarkStart w:id="28" w:name="_Toc71703259"/>
     </w:p>
     <w:p>
       <w:pPr>
@@ -9906,12 +9645,12 @@
       <w:pPr>
         <w:pStyle w:val="Titre2"/>
       </w:pPr>
-      <w:bookmarkStart w:id="28" w:name="_Toc532462166"/>
+      <w:bookmarkStart w:id="29" w:name="_Toc532473355"/>
       <w:r>
         <w:lastRenderedPageBreak/>
         <w:t>Interface finale</w:t>
       </w:r>
-      <w:bookmarkEnd w:id="28"/>
+      <w:bookmarkEnd w:id="29"/>
     </w:p>
     <w:p>
       <w:pPr>
@@ -9983,7 +9722,7 @@
           <w:rFonts w:asciiTheme="majorHAnsi" w:hAnsiTheme="majorHAnsi" w:cstheme="majorHAnsi"/>
         </w:rPr>
       </w:pPr>
-      <w:bookmarkStart w:id="29" w:name="_Toc532462167"/>
+      <w:bookmarkStart w:id="30" w:name="_Toc532473356"/>
       <w:r>
         <w:rPr>
           <w:rFonts w:asciiTheme="majorHAnsi" w:hAnsiTheme="majorHAnsi" w:cstheme="majorHAnsi"/>
@@ -9991,31 +9730,31 @@
         <w:lastRenderedPageBreak/>
         <w:t>R</w:t>
       </w:r>
-      <w:bookmarkEnd w:id="27"/>
+      <w:bookmarkEnd w:id="28"/>
       <w:r>
         <w:rPr>
           <w:rFonts w:asciiTheme="majorHAnsi" w:hAnsiTheme="majorHAnsi" w:cstheme="majorHAnsi"/>
         </w:rPr>
         <w:t>éalisation</w:t>
       </w:r>
-      <w:bookmarkEnd w:id="29"/>
+      <w:bookmarkEnd w:id="30"/>
     </w:p>
     <w:p>
       <w:pPr>
         <w:pStyle w:val="Titre2"/>
       </w:pPr>
-      <w:bookmarkStart w:id="30" w:name="_Toc25553317"/>
-      <w:bookmarkStart w:id="31" w:name="_Toc71691022"/>
-      <w:bookmarkStart w:id="32" w:name="_Toc532462168"/>
+      <w:bookmarkStart w:id="31" w:name="_Toc25553317"/>
+      <w:bookmarkStart w:id="32" w:name="_Toc71691022"/>
+      <w:bookmarkStart w:id="33" w:name="_Toc532473357"/>
       <w:r>
         <w:t>Dossier de réalisation</w:t>
       </w:r>
-      <w:bookmarkStart w:id="33" w:name="_Toc25553318"/>
-      <w:bookmarkEnd w:id="30"/>
+      <w:bookmarkStart w:id="34" w:name="_Toc25553318"/>
       <w:bookmarkEnd w:id="31"/>
       <w:bookmarkEnd w:id="32"/>
-    </w:p>
-    <w:bookmarkEnd w:id="33"/>
+      <w:bookmarkEnd w:id="33"/>
+    </w:p>
+    <w:bookmarkEnd w:id="34"/>
     <w:p>
       <w:pPr>
         <w:rPr>
@@ -10365,19 +10104,19 @@
       <w:pPr>
         <w:pStyle w:val="Titre2"/>
       </w:pPr>
-      <w:bookmarkStart w:id="34" w:name="_Toc25553321"/>
-      <w:bookmarkStart w:id="35" w:name="_Toc71691025"/>
-      <w:bookmarkStart w:id="36" w:name="_Toc532462169"/>
+      <w:bookmarkStart w:id="35" w:name="_Toc25553321"/>
+      <w:bookmarkStart w:id="36" w:name="_Toc71691025"/>
+      <w:bookmarkStart w:id="37" w:name="_Toc532473358"/>
       <w:r>
         <w:lastRenderedPageBreak/>
         <w:t>Description des test</w:t>
       </w:r>
-      <w:bookmarkEnd w:id="34"/>
+      <w:bookmarkEnd w:id="35"/>
       <w:r>
         <w:t>s effectués</w:t>
       </w:r>
-      <w:bookmarkEnd w:id="35"/>
       <w:bookmarkEnd w:id="36"/>
+      <w:bookmarkEnd w:id="37"/>
     </w:p>
     <w:p>
       <w:pPr>
@@ -10577,18 +10316,18 @@
       <w:pPr>
         <w:pStyle w:val="Titre2"/>
       </w:pPr>
-      <w:bookmarkStart w:id="37" w:name="_Toc25553322"/>
-      <w:bookmarkStart w:id="38" w:name="_Toc71691026"/>
-      <w:bookmarkStart w:id="39" w:name="_Toc532462170"/>
+      <w:bookmarkStart w:id="38" w:name="_Toc25553322"/>
+      <w:bookmarkStart w:id="39" w:name="_Toc71691026"/>
+      <w:bookmarkStart w:id="40" w:name="_Toc532473359"/>
       <w:r>
         <w:t xml:space="preserve">Erreurs </w:t>
       </w:r>
-      <w:bookmarkEnd w:id="37"/>
+      <w:bookmarkEnd w:id="38"/>
       <w:r>
         <w:t>restantes</w:t>
       </w:r>
-      <w:bookmarkEnd w:id="38"/>
       <w:bookmarkEnd w:id="39"/>
+      <w:bookmarkEnd w:id="40"/>
       <w:r>
         <w:t xml:space="preserve">  </w:t>
       </w:r>
@@ -10659,18 +10398,18 @@
       <w:pPr>
         <w:pStyle w:val="Titre2"/>
       </w:pPr>
-      <w:bookmarkStart w:id="40" w:name="_Toc25553326"/>
-      <w:bookmarkStart w:id="41" w:name="_Toc71691029"/>
-      <w:bookmarkStart w:id="42" w:name="_Toc532462171"/>
+      <w:bookmarkStart w:id="41" w:name="_Toc25553326"/>
+      <w:bookmarkStart w:id="42" w:name="_Toc71691029"/>
+      <w:bookmarkStart w:id="43" w:name="_Toc532473360"/>
       <w:r>
         <w:t>Liste des documents</w:t>
       </w:r>
-      <w:bookmarkEnd w:id="40"/>
+      <w:bookmarkEnd w:id="41"/>
       <w:r>
         <w:t xml:space="preserve"> fournis</w:t>
       </w:r>
-      <w:bookmarkEnd w:id="41"/>
       <w:bookmarkEnd w:id="42"/>
+      <w:bookmarkEnd w:id="43"/>
     </w:p>
     <w:p>
       <w:pPr>
@@ -10844,9 +10583,9 @@
           <w:rFonts w:asciiTheme="majorHAnsi" w:hAnsiTheme="majorHAnsi" w:cstheme="majorHAnsi"/>
         </w:rPr>
       </w:pPr>
-      <w:bookmarkStart w:id="43" w:name="_Toc25553328"/>
-      <w:bookmarkStart w:id="44" w:name="_Toc71703263"/>
-      <w:bookmarkStart w:id="45" w:name="_Toc532462172"/>
+      <w:bookmarkStart w:id="44" w:name="_Toc25553328"/>
+      <w:bookmarkStart w:id="45" w:name="_Toc71703263"/>
+      <w:bookmarkStart w:id="46" w:name="_Toc532473361"/>
       <w:r>
         <w:rPr>
           <w:rFonts w:asciiTheme="majorHAnsi" w:hAnsiTheme="majorHAnsi" w:cstheme="majorHAnsi"/>
@@ -10854,15 +10593,15 @@
         <w:lastRenderedPageBreak/>
         <w:t>C</w:t>
       </w:r>
-      <w:bookmarkEnd w:id="43"/>
       <w:bookmarkEnd w:id="44"/>
+      <w:bookmarkEnd w:id="45"/>
       <w:r>
         <w:rPr>
           <w:rFonts w:asciiTheme="majorHAnsi" w:hAnsiTheme="majorHAnsi" w:cstheme="majorHAnsi"/>
         </w:rPr>
         <w:t>onclusions</w:t>
       </w:r>
-      <w:bookmarkEnd w:id="45"/>
+      <w:bookmarkEnd w:id="46"/>
     </w:p>
     <w:p>
       <w:pPr>
@@ -10974,8 +10713,6 @@
         </w:rPr>
         <w:t>ons des solutions sur internet et entre nous.</w:t>
       </w:r>
-      <w:bookmarkStart w:id="46" w:name="_GoBack"/>
-      <w:bookmarkEnd w:id="46"/>
     </w:p>
     <w:p>
       <w:pPr>
@@ -10989,7 +10726,7 @@
       <w:pPr>
         <w:pStyle w:val="Titre2"/>
       </w:pPr>
-      <w:bookmarkStart w:id="47" w:name="_Toc532462173"/>
+      <w:bookmarkStart w:id="47" w:name="_Toc532473362"/>
       <w:r>
         <w:t>Conclusion Alexandre</w:t>
       </w:r>
@@ -11016,7 +10753,7 @@
       <w:pPr>
         <w:pStyle w:val="Titre2"/>
       </w:pPr>
-      <w:bookmarkStart w:id="48" w:name="_Toc532462174"/>
+      <w:bookmarkStart w:id="48" w:name="_Toc532473363"/>
       <w:r>
         <w:t>Conclusion Jérémy</w:t>
       </w:r>
@@ -11037,6 +10774,36 @@
           <w:szCs w:val="14"/>
         </w:rPr>
       </w:pPr>
+      <w:r>
+        <w:rPr>
+          <w:rFonts w:asciiTheme="majorHAnsi" w:hAnsiTheme="majorHAnsi" w:cstheme="majorHAnsi"/>
+          <w:szCs w:val="14"/>
+        </w:rPr>
+        <w:t xml:space="preserve">Le projet m’a permis de refaire du C# ce qui n’était plus arrivé depuis la deuxième année lorsque j’étais en CFC. Il m’a permis de découvrir des fonctionnalités que je ne connais pas sur Visual Studio, comme le fait de pouvoir générer un setup.exe pour installer notre application sur une machine, ou encore le package Spire qui permet d’extraire des données dans des fichiers de tous types. </w:t>
+      </w:r>
+    </w:p>
+    <w:p>
+      <w:pPr>
+        <w:rPr>
+          <w:rFonts w:asciiTheme="majorHAnsi" w:hAnsiTheme="majorHAnsi" w:cstheme="majorHAnsi"/>
+          <w:szCs w:val="14"/>
+        </w:rPr>
+      </w:pPr>
+    </w:p>
+    <w:p>
+      <w:pPr>
+        <w:rPr>
+          <w:rFonts w:asciiTheme="majorHAnsi" w:hAnsiTheme="majorHAnsi" w:cstheme="majorHAnsi"/>
+          <w:szCs w:val="14"/>
+        </w:rPr>
+      </w:pPr>
+      <w:r>
+        <w:rPr>
+          <w:rFonts w:asciiTheme="majorHAnsi" w:hAnsiTheme="majorHAnsi" w:cstheme="majorHAnsi"/>
+          <w:szCs w:val="14"/>
+        </w:rPr>
+        <w:t xml:space="preserve">Il a fallu penser aussi à remplir et tenir un journal de travail ce qui n’est pas toujours évident lorsque l’on arrive en fin de période ou qu’on est à fond dans le projet pour vite finir une fonctionnalités ou autres. </w:t>
+      </w:r>
     </w:p>
     <w:p>
       <w:pPr>
@@ -11063,11 +10830,12 @@
         </w:rPr>
       </w:pPr>
       <w:bookmarkStart w:id="49" w:name="_Toc71703264"/>
-      <w:bookmarkStart w:id="50" w:name="_Toc532462175"/>
-      <w:r>
-        <w:rPr>
-          <w:rFonts w:asciiTheme="majorHAnsi" w:hAnsiTheme="majorHAnsi" w:cstheme="majorHAnsi"/>
-        </w:rPr>
+      <w:bookmarkStart w:id="50" w:name="_Toc532473364"/>
+      <w:r>
+        <w:rPr>
+          <w:rFonts w:asciiTheme="majorHAnsi" w:hAnsiTheme="majorHAnsi" w:cstheme="majorHAnsi"/>
+        </w:rPr>
+        <w:lastRenderedPageBreak/>
         <w:t>A</w:t>
       </w:r>
       <w:bookmarkEnd w:id="49"/>
@@ -11084,7 +10852,7 @@
         <w:pStyle w:val="Titre2"/>
       </w:pPr>
       <w:bookmarkStart w:id="51" w:name="_Toc71703265"/>
-      <w:bookmarkStart w:id="52" w:name="_Toc532462176"/>
+      <w:bookmarkStart w:id="52" w:name="_Toc532473365"/>
       <w:r>
         <w:t>Sources – Bibliographie</w:t>
       </w:r>
@@ -11138,7 +10906,7 @@
       <w:pPr>
         <w:pStyle w:val="Titre2"/>
       </w:pPr>
-      <w:bookmarkStart w:id="53" w:name="_Toc532462177"/>
+      <w:bookmarkStart w:id="53" w:name="_Toc532473366"/>
       <w:r>
         <w:t>Journal de travail</w:t>
       </w:r>
@@ -11242,9 +11010,12 @@
         <w:pStyle w:val="Titre2"/>
       </w:pPr>
       <w:bookmarkStart w:id="55" w:name="_Toc71703267"/>
-      <w:bookmarkStart w:id="56" w:name="_Toc532462178"/>
-      <w:r>
-        <w:t>Manuel d'Installation</w:t>
+      <w:bookmarkStart w:id="56" w:name="_Toc532473367"/>
+      <w:r>
+        <w:t>Manuel d'i</w:t>
+      </w:r>
+      <w:r>
+        <w:t>nstallation</w:t>
       </w:r>
       <w:bookmarkEnd w:id="54"/>
       <w:bookmarkEnd w:id="55"/>
@@ -11253,6 +11024,76 @@
     <w:p>
       <w:pPr>
         <w:rPr>
+          <w:rFonts w:ascii="Helvetica" w:hAnsi="Helvetica" w:cs="Helvetica"/>
+          <w:color w:val="B8BFC6"/>
+          <w:szCs w:val="24"/>
+          <w:lang w:val="fr-CH" w:eastAsia="fr-CH"/>
+        </w:rPr>
+      </w:pPr>
+    </w:p>
+    <w:p>
+      <w:pPr>
+        <w:rPr>
+          <w:rFonts w:asciiTheme="majorHAnsi" w:hAnsiTheme="majorHAnsi" w:cstheme="majorHAnsi"/>
+        </w:rPr>
+      </w:pPr>
+      <w:r>
+        <w:rPr>
+          <w:rFonts w:asciiTheme="majorHAnsi" w:hAnsiTheme="majorHAnsi" w:cstheme="majorHAnsi"/>
+        </w:rPr>
+        <w:t>Télécharger notre répertoire sur GitHub (</w:t>
+      </w:r>
+      <w:hyperlink r:id="rId21" w:history="1">
+        <w:r>
+          <w:rPr>
+            <w:rStyle w:val="Lienhypertexte"/>
+            <w:rFonts w:asciiTheme="majorHAnsi" w:hAnsiTheme="majorHAnsi" w:cstheme="majorHAnsi"/>
+          </w:rPr>
+          <w:t>https://github.com/JeremyGfeller/MAW_1.1</w:t>
+        </w:r>
+      </w:hyperlink>
+      <w:r>
+        <w:rPr>
+          <w:rFonts w:asciiTheme="majorHAnsi" w:hAnsiTheme="majorHAnsi" w:cstheme="majorHAnsi"/>
+        </w:rPr>
+        <w:t>), rendez-vous dans le dossier « exécutable ». Lancez le fichier « setup.exe » présent dans le répertoire, une nouvelle fenêtre apparaîtra. Dans cette dernière, cliquez sur « installer ».</w:t>
+      </w:r>
+    </w:p>
+    <w:p>
+      <w:pPr>
+        <w:rPr>
+          <w:rFonts w:asciiTheme="majorHAnsi" w:hAnsiTheme="majorHAnsi" w:cstheme="majorHAnsi"/>
+        </w:rPr>
+      </w:pPr>
+    </w:p>
+    <w:p>
+      <w:pPr>
+        <w:rPr>
+          <w:rFonts w:asciiTheme="majorHAnsi" w:hAnsiTheme="majorHAnsi" w:cstheme="majorHAnsi"/>
+        </w:rPr>
+      </w:pPr>
+      <w:r>
+        <w:rPr>
+          <w:rFonts w:asciiTheme="majorHAnsi" w:hAnsiTheme="majorHAnsi" w:cstheme="majorHAnsi"/>
+        </w:rPr>
+        <w:t>L’application se lancera automatiquement une fois insta</w:t>
+      </w:r>
+      <w:r>
+        <w:rPr>
+          <w:rFonts w:asciiTheme="majorHAnsi" w:hAnsiTheme="majorHAnsi" w:cstheme="majorHAnsi"/>
+        </w:rPr>
+        <w:t>l</w:t>
+      </w:r>
+      <w:r>
+        <w:rPr>
+          <w:rFonts w:asciiTheme="majorHAnsi" w:hAnsiTheme="majorHAnsi" w:cstheme="majorHAnsi"/>
+        </w:rPr>
+        <w:t>lée.</w:t>
+      </w:r>
+    </w:p>
+    <w:p>
+      <w:pPr>
+        <w:rPr>
           <w:rFonts w:asciiTheme="majorHAnsi" w:hAnsiTheme="majorHAnsi" w:cstheme="majorHAnsi"/>
         </w:rPr>
       </w:pPr>
@@ -11263,7 +11104,7 @@
       </w:pPr>
       <w:bookmarkStart w:id="57" w:name="_Toc25553332"/>
       <w:bookmarkStart w:id="58" w:name="_Toc71703268"/>
-      <w:bookmarkStart w:id="59" w:name="_Toc532462179"/>
+      <w:bookmarkStart w:id="59" w:name="_Toc532473368"/>
       <w:r>
         <w:t>Manuel d'u</w:t>
       </w:r>
@@ -11550,7 +11391,7 @@
         <w:noProof/>
         <w:sz w:val="20"/>
       </w:rPr>
-      <w:t>23</w:t>
+      <w:t>4</w:t>
     </w:r>
     <w:r>
       <w:rPr>
@@ -15316,6 +15157,19 @@
       <w:lang w:val="fr-FR" w:eastAsia="fr-FR"/>
     </w:rPr>
   </w:style>
+  <w:style w:type="paragraph" w:customStyle="1" w:styleId="md-end-block">
+    <w:name w:val="md-end-block"/>
+    <w:basedOn w:val="Normal"/>
+    <w:rsid w:val="00B809D7"/>
+    <w:pPr>
+      <w:spacing w:before="100" w:beforeAutospacing="1" w:after="100" w:afterAutospacing="1"/>
+    </w:pPr>
+    <w:rPr>
+      <w:rFonts w:ascii="Times New Roman" w:hAnsi="Times New Roman"/>
+      <w:szCs w:val="24"/>
+      <w:lang w:val="fr-CH" w:eastAsia="fr-CH"/>
+    </w:rPr>
+  </w:style>
 </w:styles>
 </file>
 
@@ -15619,7 +15473,7 @@
 </file>
 
 <file path=customXml/itemProps1.xml><?xml version="1.0" encoding="utf-8"?>
-<ds:datastoreItem xmlns:ds="http://schemas.openxmlformats.org/officeDocument/2006/customXml" ds:itemID="{B409C5AE-7B73-491D-A792-7ADC5B133D94}">
+<ds:datastoreItem xmlns:ds="http://schemas.openxmlformats.org/officeDocument/2006/customXml" ds:itemID="{AC60EE7C-9C67-4C98-8B1C-CC93350E272A}">
   <ds:schemaRefs>
     <ds:schemaRef ds:uri="http://schemas.openxmlformats.org/officeDocument/2006/bibliography"/>
   </ds:schemaRefs>

</xml_diff>

<commit_message>
Ajout executable et conclusion
</commit_message>
<xml_diff>
--- a/Documentation/doc_projet.docx
+++ b/Documentation/doc_projet.docx
@@ -232,8 +232,6 @@
         <w:t>Table des matières</w:t>
       </w:r>
     </w:p>
-    <w:bookmarkStart w:id="0" w:name="_GoBack"/>
-    <w:bookmarkEnd w:id="0"/>
     <w:p>
       <w:pPr>
         <w:pStyle w:val="TM1"/>
@@ -3449,7 +3447,7 @@
           <w:rFonts w:asciiTheme="majorHAnsi" w:hAnsiTheme="majorHAnsi" w:cstheme="majorHAnsi"/>
         </w:rPr>
       </w:pPr>
-      <w:bookmarkStart w:id="1" w:name="_Toc532473334"/>
+      <w:bookmarkStart w:id="0" w:name="_Toc532473334"/>
       <w:r>
         <w:rPr>
           <w:rFonts w:asciiTheme="majorHAnsi" w:hAnsiTheme="majorHAnsi" w:cstheme="majorHAnsi"/>
@@ -3469,327 +3467,327 @@
         </w:rPr>
         <w:t>minaire</w:t>
       </w:r>
+      <w:bookmarkEnd w:id="0"/>
+    </w:p>
+    <w:p>
+      <w:pPr>
+        <w:pStyle w:val="Titre2"/>
+      </w:pPr>
+      <w:bookmarkStart w:id="1" w:name="_Toc532473335"/>
+      <w:r>
+        <w:t>Introduction</w:t>
+      </w:r>
       <w:bookmarkEnd w:id="1"/>
+      <w:r>
+        <w:t xml:space="preserve"> </w:t>
+      </w:r>
+    </w:p>
+    <w:p>
+      <w:pPr>
+        <w:rPr>
+          <w:rFonts w:asciiTheme="majorHAnsi" w:hAnsiTheme="majorHAnsi" w:cstheme="majorHAnsi"/>
+        </w:rPr>
+      </w:pPr>
+    </w:p>
+    <w:p>
+      <w:pPr>
+        <w:rPr>
+          <w:rFonts w:asciiTheme="majorHAnsi" w:hAnsiTheme="majorHAnsi" w:cstheme="majorHAnsi"/>
+        </w:rPr>
+      </w:pPr>
+      <w:r>
+        <w:rPr>
+          <w:rFonts w:asciiTheme="majorHAnsi" w:hAnsiTheme="majorHAnsi" w:cstheme="majorHAnsi"/>
+        </w:rPr>
+        <w:t xml:space="preserve">Le projet est réalisé dans le cadre du CPNV. </w:t>
+      </w:r>
+      <w:r>
+        <w:rPr>
+          <w:rFonts w:asciiTheme="majorHAnsi" w:hAnsiTheme="majorHAnsi" w:cstheme="majorHAnsi"/>
+        </w:rPr>
+        <w:t>Deux professeurs qui sont</w:t>
+      </w:r>
+      <w:r>
+        <w:rPr>
+          <w:rFonts w:asciiTheme="majorHAnsi" w:hAnsiTheme="majorHAnsi" w:cstheme="majorHAnsi"/>
+        </w:rPr>
+        <w:t>,</w:t>
+      </w:r>
+      <w:r>
+        <w:rPr>
+          <w:rFonts w:asciiTheme="majorHAnsi" w:hAnsiTheme="majorHAnsi" w:cstheme="majorHAnsi"/>
+        </w:rPr>
+        <w:t xml:space="preserve"> M. CHEVILLAT et M.</w:t>
+      </w:r>
+      <w:r>
+        <w:rPr>
+          <w:rFonts w:asciiTheme="majorHAnsi" w:hAnsiTheme="majorHAnsi" w:cstheme="majorHAnsi"/>
+        </w:rPr>
+        <w:t xml:space="preserve"> </w:t>
+      </w:r>
+      <w:r>
+        <w:rPr>
+          <w:rFonts w:asciiTheme="majorHAnsi" w:hAnsiTheme="majorHAnsi" w:cstheme="majorHAnsi"/>
+        </w:rPr>
+        <w:t>HURNI se sont fait passer pour des clients qui nous demande</w:t>
+      </w:r>
+      <w:r>
+        <w:rPr>
+          <w:rFonts w:asciiTheme="majorHAnsi" w:hAnsiTheme="majorHAnsi" w:cstheme="majorHAnsi"/>
+        </w:rPr>
+        <w:t>nt</w:t>
+      </w:r>
+      <w:r>
+        <w:rPr>
+          <w:rFonts w:asciiTheme="majorHAnsi" w:hAnsiTheme="majorHAnsi" w:cstheme="majorHAnsi"/>
+        </w:rPr>
+        <w:t xml:space="preserve"> de réaliser un</w:t>
+      </w:r>
+      <w:r>
+        <w:rPr>
+          <w:rFonts w:asciiTheme="majorHAnsi" w:hAnsiTheme="majorHAnsi" w:cstheme="majorHAnsi"/>
+        </w:rPr>
+        <w:t xml:space="preserve">e application </w:t>
+      </w:r>
+      <w:r>
+        <w:rPr>
+          <w:rFonts w:asciiTheme="majorHAnsi" w:hAnsiTheme="majorHAnsi" w:cstheme="majorHAnsi"/>
+        </w:rPr>
+        <w:t xml:space="preserve">pour eux. </w:t>
+      </w:r>
+    </w:p>
+    <w:p>
+      <w:pPr>
+        <w:rPr>
+          <w:rFonts w:asciiTheme="majorHAnsi" w:hAnsiTheme="majorHAnsi" w:cstheme="majorHAnsi"/>
+        </w:rPr>
+      </w:pPr>
+    </w:p>
+    <w:p>
+      <w:pPr>
+        <w:rPr>
+          <w:rFonts w:asciiTheme="majorHAnsi" w:hAnsiTheme="majorHAnsi" w:cstheme="majorHAnsi"/>
+        </w:rPr>
+      </w:pPr>
+      <w:r>
+        <w:rPr>
+          <w:rFonts w:asciiTheme="majorHAnsi" w:hAnsiTheme="majorHAnsi" w:cstheme="majorHAnsi"/>
+        </w:rPr>
+        <w:t>Le but de ce travail est de se</w:t>
+      </w:r>
+      <w:r>
+        <w:rPr>
+          <w:rFonts w:asciiTheme="majorHAnsi" w:hAnsiTheme="majorHAnsi" w:cstheme="majorHAnsi"/>
+        </w:rPr>
+        <w:t xml:space="preserve"> familiariser avec la gestion de projet ainsi que les processus à faire pour un projet</w:t>
+      </w:r>
+      <w:r>
+        <w:rPr>
+          <w:rFonts w:asciiTheme="majorHAnsi" w:hAnsiTheme="majorHAnsi" w:cstheme="majorHAnsi"/>
+        </w:rPr>
+        <w:t xml:space="preserve">. Nous </w:t>
+      </w:r>
+      <w:r>
+        <w:rPr>
+          <w:rFonts w:asciiTheme="majorHAnsi" w:hAnsiTheme="majorHAnsi" w:cstheme="majorHAnsi"/>
+        </w:rPr>
+        <w:t>avons dû</w:t>
+      </w:r>
+      <w:r>
+        <w:rPr>
+          <w:rFonts w:asciiTheme="majorHAnsi" w:hAnsiTheme="majorHAnsi" w:cstheme="majorHAnsi"/>
+        </w:rPr>
+        <w:t xml:space="preserve"> créer un cahier des charges</w:t>
+      </w:r>
+      <w:r>
+        <w:rPr>
+          <w:rFonts w:asciiTheme="majorHAnsi" w:hAnsiTheme="majorHAnsi" w:cstheme="majorHAnsi"/>
+        </w:rPr>
+        <w:t xml:space="preserve"> </w:t>
+      </w:r>
+      <w:r>
+        <w:rPr>
+          <w:rFonts w:asciiTheme="majorHAnsi" w:hAnsiTheme="majorHAnsi" w:cstheme="majorHAnsi"/>
+        </w:rPr>
+        <w:t xml:space="preserve">afin qu’il sache ce que nous allions </w:t>
+      </w:r>
+      <w:r>
+        <w:rPr>
+          <w:rFonts w:asciiTheme="majorHAnsi" w:hAnsiTheme="majorHAnsi" w:cstheme="majorHAnsi"/>
+        </w:rPr>
+        <w:t>développer</w:t>
+      </w:r>
+      <w:r>
+        <w:rPr>
+          <w:rFonts w:asciiTheme="majorHAnsi" w:hAnsiTheme="majorHAnsi" w:cstheme="majorHAnsi"/>
+        </w:rPr>
+        <w:t xml:space="preserve">, ce qui </w:t>
+      </w:r>
+      <w:r>
+        <w:rPr>
+          <w:rFonts w:asciiTheme="majorHAnsi" w:hAnsiTheme="majorHAnsi" w:cstheme="majorHAnsi"/>
+        </w:rPr>
+        <w:t xml:space="preserve">nous </w:t>
+      </w:r>
+      <w:r>
+        <w:rPr>
+          <w:rFonts w:asciiTheme="majorHAnsi" w:hAnsiTheme="majorHAnsi" w:cstheme="majorHAnsi"/>
+        </w:rPr>
+        <w:t xml:space="preserve">permet de savoir si nous avons bien compris leurs demandes. </w:t>
+      </w:r>
+    </w:p>
+    <w:p>
+      <w:pPr>
+        <w:rPr>
+          <w:rFonts w:asciiTheme="majorHAnsi" w:hAnsiTheme="majorHAnsi" w:cstheme="majorHAnsi"/>
+        </w:rPr>
+      </w:pPr>
+    </w:p>
+    <w:p>
+      <w:pPr>
+        <w:rPr>
+          <w:rFonts w:asciiTheme="majorHAnsi" w:hAnsiTheme="majorHAnsi" w:cstheme="majorHAnsi"/>
+        </w:rPr>
+      </w:pPr>
+      <w:r>
+        <w:rPr>
+          <w:rFonts w:asciiTheme="majorHAnsi" w:hAnsiTheme="majorHAnsi" w:cstheme="majorHAnsi"/>
+        </w:rPr>
+        <w:t>Les clients nous ont demandés de créer une application qui permettra de rechercher dans un dossier spécifique un ou plusieurs fichiers</w:t>
+      </w:r>
+      <w:r>
+        <w:rPr>
+          <w:rFonts w:asciiTheme="majorHAnsi" w:hAnsiTheme="majorHAnsi" w:cstheme="majorHAnsi"/>
+        </w:rPr>
+        <w:t>.</w:t>
+      </w:r>
+      <w:r>
+        <w:rPr>
+          <w:rFonts w:asciiTheme="majorHAnsi" w:hAnsiTheme="majorHAnsi" w:cstheme="majorHAnsi"/>
+        </w:rPr>
+        <w:t xml:space="preserve"> </w:t>
+      </w:r>
+      <w:r>
+        <w:rPr>
+          <w:rFonts w:asciiTheme="majorHAnsi" w:hAnsiTheme="majorHAnsi" w:cstheme="majorHAnsi"/>
+        </w:rPr>
+        <w:t>Des méthodes de tris doivent être implémentée. Un</w:t>
+      </w:r>
+      <w:r>
+        <w:rPr>
+          <w:rFonts w:asciiTheme="majorHAnsi" w:hAnsiTheme="majorHAnsi" w:cstheme="majorHAnsi"/>
+        </w:rPr>
+        <w:t>e recherche de</w:t>
+      </w:r>
+      <w:r>
+        <w:rPr>
+          <w:rFonts w:asciiTheme="majorHAnsi" w:hAnsiTheme="majorHAnsi" w:cstheme="majorHAnsi"/>
+        </w:rPr>
+        <w:t xml:space="preserve"> de mot-</w:t>
+      </w:r>
+      <w:r>
+        <w:rPr>
+          <w:rFonts w:asciiTheme="majorHAnsi" w:hAnsiTheme="majorHAnsi" w:cstheme="majorHAnsi"/>
+        </w:rPr>
+        <w:t>clé</w:t>
+      </w:r>
+      <w:r>
+        <w:rPr>
+          <w:rFonts w:asciiTheme="majorHAnsi" w:hAnsiTheme="majorHAnsi" w:cstheme="majorHAnsi"/>
+        </w:rPr>
+        <w:t xml:space="preserve"> dans un fichier</w:t>
+      </w:r>
+      <w:r>
+        <w:rPr>
+          <w:rFonts w:asciiTheme="majorHAnsi" w:hAnsiTheme="majorHAnsi" w:cstheme="majorHAnsi"/>
+        </w:rPr>
+        <w:t xml:space="preserve">, une date de </w:t>
+      </w:r>
+      <w:r>
+        <w:rPr>
+          <w:rFonts w:asciiTheme="majorHAnsi" w:hAnsiTheme="majorHAnsi" w:cstheme="majorHAnsi"/>
+        </w:rPr>
+        <w:t>modification,</w:t>
+      </w:r>
+      <w:r>
+        <w:rPr>
+          <w:rFonts w:asciiTheme="majorHAnsi" w:hAnsiTheme="majorHAnsi" w:cstheme="majorHAnsi"/>
+        </w:rPr>
+        <w:t xml:space="preserve"> un </w:t>
+      </w:r>
+      <w:r>
+        <w:rPr>
+          <w:rFonts w:asciiTheme="majorHAnsi" w:hAnsiTheme="majorHAnsi" w:cstheme="majorHAnsi"/>
+        </w:rPr>
+        <w:t>auteur ou encore un nom de fichiers, seront les tris de notre application</w:t>
+      </w:r>
+      <w:r>
+        <w:rPr>
+          <w:rFonts w:asciiTheme="majorHAnsi" w:hAnsiTheme="majorHAnsi" w:cstheme="majorHAnsi"/>
+        </w:rPr>
+        <w:t>.</w:t>
+      </w:r>
+    </w:p>
+    <w:p>
+      <w:pPr>
+        <w:rPr>
+          <w:rFonts w:asciiTheme="majorHAnsi" w:hAnsiTheme="majorHAnsi" w:cstheme="majorHAnsi"/>
+        </w:rPr>
+      </w:pPr>
+    </w:p>
+    <w:p>
+      <w:pPr>
+        <w:rPr>
+          <w:rFonts w:asciiTheme="majorHAnsi" w:hAnsiTheme="majorHAnsi" w:cstheme="majorHAnsi"/>
+        </w:rPr>
+      </w:pPr>
+      <w:r>
+        <w:rPr>
+          <w:rFonts w:asciiTheme="majorHAnsi" w:hAnsiTheme="majorHAnsi" w:cstheme="majorHAnsi"/>
+        </w:rPr>
+        <w:t>Cette application se fera à l’aide de Visual Studio 2017 et avec le langage de programmation, C# (</w:t>
+      </w:r>
+      <w:r>
+        <w:rPr>
+          <w:rFonts w:asciiTheme="majorHAnsi" w:hAnsiTheme="majorHAnsi" w:cstheme="majorHAnsi"/>
+        </w:rPr>
+        <w:t xml:space="preserve">se </w:t>
+      </w:r>
+      <w:r>
+        <w:rPr>
+          <w:rFonts w:asciiTheme="majorHAnsi" w:hAnsiTheme="majorHAnsi" w:cstheme="majorHAnsi"/>
+        </w:rPr>
+        <w:t>prononce « si charp »)</w:t>
+      </w:r>
+      <w:r>
+        <w:rPr>
+          <w:rFonts w:asciiTheme="majorHAnsi" w:hAnsiTheme="majorHAnsi" w:cstheme="majorHAnsi"/>
+        </w:rPr>
+        <w:t>.</w:t>
+      </w:r>
+      <w:r>
+        <w:rPr>
+          <w:rFonts w:asciiTheme="majorHAnsi" w:hAnsiTheme="majorHAnsi" w:cstheme="majorHAnsi"/>
+        </w:rPr>
+        <w:t xml:space="preserve"> </w:t>
+      </w:r>
+    </w:p>
+    <w:p>
+      <w:pPr>
+        <w:rPr>
+          <w:rFonts w:asciiTheme="majorHAnsi" w:hAnsiTheme="majorHAnsi" w:cstheme="majorHAnsi"/>
+        </w:rPr>
+      </w:pPr>
     </w:p>
     <w:p>
       <w:pPr>
         <w:pStyle w:val="Titre2"/>
       </w:pPr>
-      <w:bookmarkStart w:id="2" w:name="_Toc532473335"/>
-      <w:r>
-        <w:t>Introduction</w:t>
+      <w:bookmarkStart w:id="2" w:name="_Toc532473336"/>
+      <w:r>
+        <w:t>Organisations</w:t>
       </w:r>
       <w:bookmarkEnd w:id="2"/>
-      <w:r>
-        <w:t xml:space="preserve"> </w:t>
-      </w:r>
-    </w:p>
-    <w:p>
-      <w:pPr>
-        <w:rPr>
-          <w:rFonts w:asciiTheme="majorHAnsi" w:hAnsiTheme="majorHAnsi" w:cstheme="majorHAnsi"/>
-        </w:rPr>
-      </w:pPr>
-    </w:p>
-    <w:p>
-      <w:pPr>
-        <w:rPr>
-          <w:rFonts w:asciiTheme="majorHAnsi" w:hAnsiTheme="majorHAnsi" w:cstheme="majorHAnsi"/>
-        </w:rPr>
-      </w:pPr>
-      <w:r>
-        <w:rPr>
-          <w:rFonts w:asciiTheme="majorHAnsi" w:hAnsiTheme="majorHAnsi" w:cstheme="majorHAnsi"/>
-        </w:rPr>
-        <w:t xml:space="preserve">Le projet est réalisé dans le cadre du CPNV. </w:t>
-      </w:r>
-      <w:r>
-        <w:rPr>
-          <w:rFonts w:asciiTheme="majorHAnsi" w:hAnsiTheme="majorHAnsi" w:cstheme="majorHAnsi"/>
-        </w:rPr>
-        <w:t>Deux professeurs qui sont</w:t>
-      </w:r>
-      <w:r>
-        <w:rPr>
-          <w:rFonts w:asciiTheme="majorHAnsi" w:hAnsiTheme="majorHAnsi" w:cstheme="majorHAnsi"/>
-        </w:rPr>
-        <w:t>,</w:t>
-      </w:r>
-      <w:r>
-        <w:rPr>
-          <w:rFonts w:asciiTheme="majorHAnsi" w:hAnsiTheme="majorHAnsi" w:cstheme="majorHAnsi"/>
-        </w:rPr>
-        <w:t xml:space="preserve"> M. CHEVILLAT et M.</w:t>
-      </w:r>
-      <w:r>
-        <w:rPr>
-          <w:rFonts w:asciiTheme="majorHAnsi" w:hAnsiTheme="majorHAnsi" w:cstheme="majorHAnsi"/>
-        </w:rPr>
-        <w:t xml:space="preserve"> </w:t>
-      </w:r>
-      <w:r>
-        <w:rPr>
-          <w:rFonts w:asciiTheme="majorHAnsi" w:hAnsiTheme="majorHAnsi" w:cstheme="majorHAnsi"/>
-        </w:rPr>
-        <w:t>HURNI se sont fait passer pour des clients qui nous demande</w:t>
-      </w:r>
-      <w:r>
-        <w:rPr>
-          <w:rFonts w:asciiTheme="majorHAnsi" w:hAnsiTheme="majorHAnsi" w:cstheme="majorHAnsi"/>
-        </w:rPr>
-        <w:t>nt</w:t>
-      </w:r>
-      <w:r>
-        <w:rPr>
-          <w:rFonts w:asciiTheme="majorHAnsi" w:hAnsiTheme="majorHAnsi" w:cstheme="majorHAnsi"/>
-        </w:rPr>
-        <w:t xml:space="preserve"> de réaliser un</w:t>
-      </w:r>
-      <w:r>
-        <w:rPr>
-          <w:rFonts w:asciiTheme="majorHAnsi" w:hAnsiTheme="majorHAnsi" w:cstheme="majorHAnsi"/>
-        </w:rPr>
-        <w:t xml:space="preserve">e application </w:t>
-      </w:r>
-      <w:r>
-        <w:rPr>
-          <w:rFonts w:asciiTheme="majorHAnsi" w:hAnsiTheme="majorHAnsi" w:cstheme="majorHAnsi"/>
-        </w:rPr>
-        <w:t xml:space="preserve">pour eux. </w:t>
-      </w:r>
-    </w:p>
-    <w:p>
-      <w:pPr>
-        <w:rPr>
-          <w:rFonts w:asciiTheme="majorHAnsi" w:hAnsiTheme="majorHAnsi" w:cstheme="majorHAnsi"/>
-        </w:rPr>
-      </w:pPr>
-    </w:p>
-    <w:p>
-      <w:pPr>
-        <w:rPr>
-          <w:rFonts w:asciiTheme="majorHAnsi" w:hAnsiTheme="majorHAnsi" w:cstheme="majorHAnsi"/>
-        </w:rPr>
-      </w:pPr>
-      <w:r>
-        <w:rPr>
-          <w:rFonts w:asciiTheme="majorHAnsi" w:hAnsiTheme="majorHAnsi" w:cstheme="majorHAnsi"/>
-        </w:rPr>
-        <w:t>Le but de ce travail est de se</w:t>
-      </w:r>
-      <w:r>
-        <w:rPr>
-          <w:rFonts w:asciiTheme="majorHAnsi" w:hAnsiTheme="majorHAnsi" w:cstheme="majorHAnsi"/>
-        </w:rPr>
-        <w:t xml:space="preserve"> familiariser avec la gestion de projet ainsi que les processus à faire pour un projet</w:t>
-      </w:r>
-      <w:r>
-        <w:rPr>
-          <w:rFonts w:asciiTheme="majorHAnsi" w:hAnsiTheme="majorHAnsi" w:cstheme="majorHAnsi"/>
-        </w:rPr>
-        <w:t xml:space="preserve">. Nous </w:t>
-      </w:r>
-      <w:r>
-        <w:rPr>
-          <w:rFonts w:asciiTheme="majorHAnsi" w:hAnsiTheme="majorHAnsi" w:cstheme="majorHAnsi"/>
-        </w:rPr>
-        <w:t>avons dû</w:t>
-      </w:r>
-      <w:r>
-        <w:rPr>
-          <w:rFonts w:asciiTheme="majorHAnsi" w:hAnsiTheme="majorHAnsi" w:cstheme="majorHAnsi"/>
-        </w:rPr>
-        <w:t xml:space="preserve"> créer un cahier des charges</w:t>
-      </w:r>
-      <w:r>
-        <w:rPr>
-          <w:rFonts w:asciiTheme="majorHAnsi" w:hAnsiTheme="majorHAnsi" w:cstheme="majorHAnsi"/>
-        </w:rPr>
-        <w:t xml:space="preserve"> </w:t>
-      </w:r>
-      <w:r>
-        <w:rPr>
-          <w:rFonts w:asciiTheme="majorHAnsi" w:hAnsiTheme="majorHAnsi" w:cstheme="majorHAnsi"/>
-        </w:rPr>
-        <w:t xml:space="preserve">afin qu’il sache ce que nous allions </w:t>
-      </w:r>
-      <w:r>
-        <w:rPr>
-          <w:rFonts w:asciiTheme="majorHAnsi" w:hAnsiTheme="majorHAnsi" w:cstheme="majorHAnsi"/>
-        </w:rPr>
-        <w:t>développer</w:t>
-      </w:r>
-      <w:r>
-        <w:rPr>
-          <w:rFonts w:asciiTheme="majorHAnsi" w:hAnsiTheme="majorHAnsi" w:cstheme="majorHAnsi"/>
-        </w:rPr>
-        <w:t xml:space="preserve">, ce qui </w:t>
-      </w:r>
-      <w:r>
-        <w:rPr>
-          <w:rFonts w:asciiTheme="majorHAnsi" w:hAnsiTheme="majorHAnsi" w:cstheme="majorHAnsi"/>
-        </w:rPr>
-        <w:t xml:space="preserve">nous </w:t>
-      </w:r>
-      <w:r>
-        <w:rPr>
-          <w:rFonts w:asciiTheme="majorHAnsi" w:hAnsiTheme="majorHAnsi" w:cstheme="majorHAnsi"/>
-        </w:rPr>
-        <w:t xml:space="preserve">permet de savoir si nous avons bien compris leurs demandes. </w:t>
-      </w:r>
-    </w:p>
-    <w:p>
-      <w:pPr>
-        <w:rPr>
-          <w:rFonts w:asciiTheme="majorHAnsi" w:hAnsiTheme="majorHAnsi" w:cstheme="majorHAnsi"/>
-        </w:rPr>
-      </w:pPr>
-    </w:p>
-    <w:p>
-      <w:pPr>
-        <w:rPr>
-          <w:rFonts w:asciiTheme="majorHAnsi" w:hAnsiTheme="majorHAnsi" w:cstheme="majorHAnsi"/>
-        </w:rPr>
-      </w:pPr>
-      <w:r>
-        <w:rPr>
-          <w:rFonts w:asciiTheme="majorHAnsi" w:hAnsiTheme="majorHAnsi" w:cstheme="majorHAnsi"/>
-        </w:rPr>
-        <w:t>Les clients nous ont demandés de créer une application qui permettra de rechercher dans un dossier spécifique un ou plusieurs fichiers</w:t>
-      </w:r>
-      <w:r>
-        <w:rPr>
-          <w:rFonts w:asciiTheme="majorHAnsi" w:hAnsiTheme="majorHAnsi" w:cstheme="majorHAnsi"/>
-        </w:rPr>
-        <w:t>.</w:t>
-      </w:r>
-      <w:r>
-        <w:rPr>
-          <w:rFonts w:asciiTheme="majorHAnsi" w:hAnsiTheme="majorHAnsi" w:cstheme="majorHAnsi"/>
-        </w:rPr>
-        <w:t xml:space="preserve"> </w:t>
-      </w:r>
-      <w:r>
-        <w:rPr>
-          <w:rFonts w:asciiTheme="majorHAnsi" w:hAnsiTheme="majorHAnsi" w:cstheme="majorHAnsi"/>
-        </w:rPr>
-        <w:t>Des méthodes de tris doivent être implémentée. Un</w:t>
-      </w:r>
-      <w:r>
-        <w:rPr>
-          <w:rFonts w:asciiTheme="majorHAnsi" w:hAnsiTheme="majorHAnsi" w:cstheme="majorHAnsi"/>
-        </w:rPr>
-        <w:t>e recherche de</w:t>
-      </w:r>
-      <w:r>
-        <w:rPr>
-          <w:rFonts w:asciiTheme="majorHAnsi" w:hAnsiTheme="majorHAnsi" w:cstheme="majorHAnsi"/>
-        </w:rPr>
-        <w:t xml:space="preserve"> de mot-</w:t>
-      </w:r>
-      <w:r>
-        <w:rPr>
-          <w:rFonts w:asciiTheme="majorHAnsi" w:hAnsiTheme="majorHAnsi" w:cstheme="majorHAnsi"/>
-        </w:rPr>
-        <w:t>clé</w:t>
-      </w:r>
-      <w:r>
-        <w:rPr>
-          <w:rFonts w:asciiTheme="majorHAnsi" w:hAnsiTheme="majorHAnsi" w:cstheme="majorHAnsi"/>
-        </w:rPr>
-        <w:t xml:space="preserve"> dans un fichier</w:t>
-      </w:r>
-      <w:r>
-        <w:rPr>
-          <w:rFonts w:asciiTheme="majorHAnsi" w:hAnsiTheme="majorHAnsi" w:cstheme="majorHAnsi"/>
-        </w:rPr>
-        <w:t xml:space="preserve">, une date de </w:t>
-      </w:r>
-      <w:r>
-        <w:rPr>
-          <w:rFonts w:asciiTheme="majorHAnsi" w:hAnsiTheme="majorHAnsi" w:cstheme="majorHAnsi"/>
-        </w:rPr>
-        <w:t>modification,</w:t>
-      </w:r>
-      <w:r>
-        <w:rPr>
-          <w:rFonts w:asciiTheme="majorHAnsi" w:hAnsiTheme="majorHAnsi" w:cstheme="majorHAnsi"/>
-        </w:rPr>
-        <w:t xml:space="preserve"> un </w:t>
-      </w:r>
-      <w:r>
-        <w:rPr>
-          <w:rFonts w:asciiTheme="majorHAnsi" w:hAnsiTheme="majorHAnsi" w:cstheme="majorHAnsi"/>
-        </w:rPr>
-        <w:t>auteur ou encore un nom de fichiers, seront les tris de notre application</w:t>
-      </w:r>
-      <w:r>
-        <w:rPr>
-          <w:rFonts w:asciiTheme="majorHAnsi" w:hAnsiTheme="majorHAnsi" w:cstheme="majorHAnsi"/>
-        </w:rPr>
-        <w:t>.</w:t>
-      </w:r>
-    </w:p>
-    <w:p>
-      <w:pPr>
-        <w:rPr>
-          <w:rFonts w:asciiTheme="majorHAnsi" w:hAnsiTheme="majorHAnsi" w:cstheme="majorHAnsi"/>
-        </w:rPr>
-      </w:pPr>
-    </w:p>
-    <w:p>
-      <w:pPr>
-        <w:rPr>
-          <w:rFonts w:asciiTheme="majorHAnsi" w:hAnsiTheme="majorHAnsi" w:cstheme="majorHAnsi"/>
-        </w:rPr>
-      </w:pPr>
-      <w:r>
-        <w:rPr>
-          <w:rFonts w:asciiTheme="majorHAnsi" w:hAnsiTheme="majorHAnsi" w:cstheme="majorHAnsi"/>
-        </w:rPr>
-        <w:t>Cette application se fera à l’aide de Visual Studio 2017 et avec le langage de programmation, C# (</w:t>
-      </w:r>
-      <w:r>
-        <w:rPr>
-          <w:rFonts w:asciiTheme="majorHAnsi" w:hAnsiTheme="majorHAnsi" w:cstheme="majorHAnsi"/>
-        </w:rPr>
-        <w:t xml:space="preserve">se </w:t>
-      </w:r>
-      <w:r>
-        <w:rPr>
-          <w:rFonts w:asciiTheme="majorHAnsi" w:hAnsiTheme="majorHAnsi" w:cstheme="majorHAnsi"/>
-        </w:rPr>
-        <w:t>prononce « si charp »)</w:t>
-      </w:r>
-      <w:r>
-        <w:rPr>
-          <w:rFonts w:asciiTheme="majorHAnsi" w:hAnsiTheme="majorHAnsi" w:cstheme="majorHAnsi"/>
-        </w:rPr>
-        <w:t>.</w:t>
-      </w:r>
-      <w:r>
-        <w:rPr>
-          <w:rFonts w:asciiTheme="majorHAnsi" w:hAnsiTheme="majorHAnsi" w:cstheme="majorHAnsi"/>
-        </w:rPr>
-        <w:t xml:space="preserve"> </w:t>
-      </w:r>
-    </w:p>
-    <w:p>
-      <w:pPr>
-        <w:rPr>
-          <w:rFonts w:asciiTheme="majorHAnsi" w:hAnsiTheme="majorHAnsi" w:cstheme="majorHAnsi"/>
-        </w:rPr>
-      </w:pPr>
-    </w:p>
-    <w:p>
-      <w:pPr>
-        <w:pStyle w:val="Titre2"/>
-      </w:pPr>
-      <w:bookmarkStart w:id="3" w:name="_Toc532473336"/>
-      <w:r>
-        <w:t>Organisations</w:t>
-      </w:r>
-      <w:bookmarkEnd w:id="3"/>
     </w:p>
     <w:p>
       <w:pPr>
@@ -3965,12 +3963,12 @@
       <w:pPr>
         <w:pStyle w:val="Titre2"/>
       </w:pPr>
-      <w:bookmarkStart w:id="4" w:name="_Toc532473337"/>
+      <w:bookmarkStart w:id="3" w:name="_Toc532473337"/>
       <w:r>
         <w:lastRenderedPageBreak/>
         <w:t>Objectifs</w:t>
       </w:r>
-      <w:bookmarkEnd w:id="4"/>
+      <w:bookmarkEnd w:id="3"/>
     </w:p>
     <w:p>
       <w:pPr>
@@ -4320,14 +4318,14 @@
       <w:pPr>
         <w:pStyle w:val="Titre2"/>
       </w:pPr>
-      <w:bookmarkStart w:id="5" w:name="_Toc532473338"/>
+      <w:bookmarkStart w:id="4" w:name="_Toc532473338"/>
       <w:r>
         <w:t>Planification</w:t>
       </w:r>
       <w:r>
         <w:t xml:space="preserve"> initiale</w:t>
       </w:r>
-      <w:bookmarkEnd w:id="5"/>
+      <w:bookmarkEnd w:id="4"/>
     </w:p>
     <w:p>
       <w:pPr>
@@ -4981,7 +4979,7 @@
           <w:rFonts w:asciiTheme="majorHAnsi" w:hAnsiTheme="majorHAnsi" w:cstheme="majorHAnsi"/>
         </w:rPr>
       </w:pPr>
-      <w:bookmarkStart w:id="6" w:name="_Toc532473339"/>
+      <w:bookmarkStart w:id="5" w:name="_Toc532473339"/>
       <w:r>
         <w:rPr>
           <w:rFonts w:asciiTheme="majorHAnsi" w:hAnsiTheme="majorHAnsi" w:cstheme="majorHAnsi"/>
@@ -4995,7 +4993,7 @@
         </w:rPr>
         <w:t xml:space="preserve"> / Conception</w:t>
       </w:r>
-      <w:bookmarkEnd w:id="6"/>
+      <w:bookmarkEnd w:id="5"/>
     </w:p>
     <w:p>
       <w:pPr>
@@ -5019,7 +5017,7 @@
       <w:pPr>
         <w:pStyle w:val="Titre2"/>
       </w:pPr>
-      <w:bookmarkStart w:id="7" w:name="_Toc532473340"/>
+      <w:bookmarkStart w:id="6" w:name="_Toc532473340"/>
       <w:r>
         <w:rPr>
           <w:noProof/>
@@ -5084,7 +5082,7 @@
       <w:r>
         <w:t>Vue d’ensemble</w:t>
       </w:r>
-      <w:bookmarkEnd w:id="7"/>
+      <w:bookmarkEnd w:id="6"/>
     </w:p>
     <w:p>
       <w:pPr>
@@ -5188,14 +5186,14 @@
       <w:pPr>
         <w:pStyle w:val="Titre2"/>
       </w:pPr>
-      <w:bookmarkStart w:id="8" w:name="_Toc71691012"/>
-      <w:bookmarkStart w:id="9" w:name="_Toc532473341"/>
+      <w:bookmarkStart w:id="7" w:name="_Toc71691012"/>
+      <w:bookmarkStart w:id="8" w:name="_Toc532473341"/>
       <w:r>
         <w:lastRenderedPageBreak/>
         <w:t>Stratégie de test</w:t>
       </w:r>
+      <w:bookmarkEnd w:id="7"/>
       <w:bookmarkEnd w:id="8"/>
-      <w:bookmarkEnd w:id="9"/>
     </w:p>
     <w:p>
       <w:pPr>
@@ -5300,15 +5298,15 @@
       <w:pPr>
         <w:pStyle w:val="Titre2"/>
       </w:pPr>
-      <w:bookmarkStart w:id="10" w:name="_Toc25553310"/>
-      <w:bookmarkStart w:id="11" w:name="_Toc71691015"/>
-      <w:bookmarkStart w:id="12" w:name="_Toc532473342"/>
+      <w:bookmarkStart w:id="9" w:name="_Toc25553310"/>
+      <w:bookmarkStart w:id="10" w:name="_Toc71691015"/>
+      <w:bookmarkStart w:id="11" w:name="_Toc532473342"/>
       <w:r>
         <w:t>Risques techniques</w:t>
       </w:r>
+      <w:bookmarkEnd w:id="9"/>
       <w:bookmarkEnd w:id="10"/>
       <w:bookmarkEnd w:id="11"/>
-      <w:bookmarkEnd w:id="12"/>
     </w:p>
     <w:p>
       <w:pPr>
@@ -5511,67 +5509,67 @@
       <w:pPr>
         <w:pStyle w:val="Titre2"/>
       </w:pPr>
-      <w:bookmarkStart w:id="13" w:name="_Toc532473343"/>
+      <w:bookmarkStart w:id="12" w:name="_Toc532473343"/>
       <w:r>
         <w:lastRenderedPageBreak/>
         <w:t>Planification</w:t>
       </w:r>
+      <w:bookmarkEnd w:id="12"/>
+    </w:p>
+    <w:p>
+      <w:pPr>
+        <w:rPr>
+          <w:rFonts w:asciiTheme="majorHAnsi" w:hAnsiTheme="majorHAnsi"/>
+        </w:rPr>
+      </w:pPr>
+    </w:p>
+    <w:p>
+      <w:pPr>
+        <w:rPr>
+          <w:rFonts w:asciiTheme="majorHAnsi" w:hAnsiTheme="majorHAnsi"/>
+        </w:rPr>
+      </w:pPr>
+      <w:r>
+        <w:rPr>
+          <w:rFonts w:asciiTheme="majorHAnsi" w:hAnsiTheme="majorHAnsi"/>
+        </w:rPr>
+        <w:t>Ci-dessous vous trouverez les actions qui ont été entreprises durant le projet et dans chacun des sprint</w:t>
+      </w:r>
+      <w:r>
+        <w:rPr>
+          <w:rFonts w:asciiTheme="majorHAnsi" w:hAnsiTheme="majorHAnsi"/>
+        </w:rPr>
+        <w:t>s</w:t>
+      </w:r>
+      <w:r>
+        <w:rPr>
+          <w:rFonts w:asciiTheme="majorHAnsi" w:hAnsiTheme="majorHAnsi"/>
+        </w:rPr>
+        <w:t>.</w:t>
+      </w:r>
+    </w:p>
+    <w:p>
+      <w:pPr>
+        <w:rPr>
+          <w:rFonts w:asciiTheme="majorHAnsi" w:hAnsiTheme="majorHAnsi"/>
+        </w:rPr>
+      </w:pPr>
+    </w:p>
+    <w:p>
+      <w:pPr>
+        <w:pStyle w:val="Titre3"/>
+        <w:rPr>
+          <w:rFonts w:asciiTheme="majorHAnsi" w:hAnsiTheme="majorHAnsi"/>
+        </w:rPr>
+      </w:pPr>
+      <w:bookmarkStart w:id="13" w:name="_Toc532473344"/>
+      <w:r>
+        <w:rPr>
+          <w:rFonts w:asciiTheme="majorHAnsi" w:hAnsiTheme="majorHAnsi"/>
+        </w:rPr>
+        <w:t>Sprint 1</w:t>
+      </w:r>
       <w:bookmarkEnd w:id="13"/>
-    </w:p>
-    <w:p>
-      <w:pPr>
-        <w:rPr>
-          <w:rFonts w:asciiTheme="majorHAnsi" w:hAnsiTheme="majorHAnsi"/>
-        </w:rPr>
-      </w:pPr>
-    </w:p>
-    <w:p>
-      <w:pPr>
-        <w:rPr>
-          <w:rFonts w:asciiTheme="majorHAnsi" w:hAnsiTheme="majorHAnsi"/>
-        </w:rPr>
-      </w:pPr>
-      <w:r>
-        <w:rPr>
-          <w:rFonts w:asciiTheme="majorHAnsi" w:hAnsiTheme="majorHAnsi"/>
-        </w:rPr>
-        <w:t>Ci-dessous vous trouverez les actions qui ont été entreprises durant le projet et dans chacun des sprint</w:t>
-      </w:r>
-      <w:r>
-        <w:rPr>
-          <w:rFonts w:asciiTheme="majorHAnsi" w:hAnsiTheme="majorHAnsi"/>
-        </w:rPr>
-        <w:t>s</w:t>
-      </w:r>
-      <w:r>
-        <w:rPr>
-          <w:rFonts w:asciiTheme="majorHAnsi" w:hAnsiTheme="majorHAnsi"/>
-        </w:rPr>
-        <w:t>.</w:t>
-      </w:r>
-    </w:p>
-    <w:p>
-      <w:pPr>
-        <w:rPr>
-          <w:rFonts w:asciiTheme="majorHAnsi" w:hAnsiTheme="majorHAnsi"/>
-        </w:rPr>
-      </w:pPr>
-    </w:p>
-    <w:p>
-      <w:pPr>
-        <w:pStyle w:val="Titre3"/>
-        <w:rPr>
-          <w:rFonts w:asciiTheme="majorHAnsi" w:hAnsiTheme="majorHAnsi"/>
-        </w:rPr>
-      </w:pPr>
-      <w:bookmarkStart w:id="14" w:name="_Toc532473344"/>
-      <w:r>
-        <w:rPr>
-          <w:rFonts w:asciiTheme="majorHAnsi" w:hAnsiTheme="majorHAnsi"/>
-        </w:rPr>
-        <w:t>Sprint 1</w:t>
-      </w:r>
-      <w:bookmarkEnd w:id="14"/>
     </w:p>
     <w:p>
       <w:pPr>
@@ -5655,7 +5653,7 @@
           <w:rFonts w:asciiTheme="majorHAnsi" w:hAnsiTheme="majorHAnsi"/>
         </w:rPr>
       </w:pPr>
-      <w:bookmarkStart w:id="15" w:name="_Toc532473345"/>
+      <w:bookmarkStart w:id="14" w:name="_Toc532473345"/>
       <w:r>
         <w:rPr>
           <w:rFonts w:asciiTheme="majorHAnsi" w:hAnsiTheme="majorHAnsi"/>
@@ -5718,7 +5716,7 @@
           </wp:anchor>
         </w:drawing>
       </w:r>
-      <w:bookmarkEnd w:id="15"/>
+      <w:bookmarkEnd w:id="14"/>
     </w:p>
     <w:p>
       <w:pPr>
@@ -5740,7 +5738,7 @@
           <w:rFonts w:asciiTheme="majorHAnsi" w:hAnsiTheme="majorHAnsi"/>
         </w:rPr>
       </w:pPr>
-      <w:bookmarkStart w:id="16" w:name="_Toc532473346"/>
+      <w:bookmarkStart w:id="15" w:name="_Toc532473346"/>
       <w:r>
         <w:rPr>
           <w:rFonts w:asciiTheme="majorHAnsi" w:hAnsiTheme="majorHAnsi"/>
@@ -5803,7 +5801,7 @@
           </wp:anchor>
         </w:drawing>
       </w:r>
-      <w:bookmarkEnd w:id="16"/>
+      <w:bookmarkEnd w:id="15"/>
     </w:p>
     <w:p>
       <w:pPr>
@@ -5825,7 +5823,7 @@
           <w:rFonts w:asciiTheme="majorHAnsi" w:hAnsiTheme="majorHAnsi"/>
         </w:rPr>
       </w:pPr>
-      <w:bookmarkStart w:id="17" w:name="_Toc532473347"/>
+      <w:bookmarkStart w:id="16" w:name="_Toc532473347"/>
       <w:r>
         <w:rPr>
           <w:rFonts w:asciiTheme="majorHAnsi" w:hAnsiTheme="majorHAnsi"/>
@@ -5888,7 +5886,7 @@
           </wp:anchor>
         </w:drawing>
       </w:r>
-      <w:bookmarkEnd w:id="17"/>
+      <w:bookmarkEnd w:id="16"/>
     </w:p>
     <w:p>
       <w:pPr>
@@ -5910,7 +5908,7 @@
           <w:rFonts w:asciiTheme="majorHAnsi" w:hAnsiTheme="majorHAnsi"/>
         </w:rPr>
       </w:pPr>
-      <w:bookmarkStart w:id="18" w:name="_Toc532473348"/>
+      <w:bookmarkStart w:id="17" w:name="_Toc532473348"/>
       <w:r>
         <w:rPr>
           <w:rFonts w:asciiTheme="majorHAnsi" w:hAnsiTheme="majorHAnsi"/>
@@ -5918,7 +5916,7 @@
         <w:lastRenderedPageBreak/>
         <w:t>Sprint 5</w:t>
       </w:r>
-      <w:bookmarkEnd w:id="18"/>
+      <w:bookmarkEnd w:id="17"/>
     </w:p>
     <w:p>
       <w:pPr>
@@ -6013,16 +6011,16 @@
       <w:pPr>
         <w:pStyle w:val="Titre2"/>
       </w:pPr>
-      <w:bookmarkStart w:id="19" w:name="_Toc25553314"/>
-      <w:bookmarkStart w:id="20" w:name="_Toc71691019"/>
-      <w:bookmarkStart w:id="21" w:name="_Toc532473349"/>
+      <w:bookmarkStart w:id="18" w:name="_Toc25553314"/>
+      <w:bookmarkStart w:id="19" w:name="_Toc71691019"/>
+      <w:bookmarkStart w:id="20" w:name="_Toc532473349"/>
       <w:r>
         <w:lastRenderedPageBreak/>
         <w:t>Dossier de conception</w:t>
       </w:r>
+      <w:bookmarkEnd w:id="18"/>
       <w:bookmarkEnd w:id="19"/>
       <w:bookmarkEnd w:id="20"/>
-      <w:bookmarkEnd w:id="21"/>
     </w:p>
     <w:p>
       <w:pPr>
@@ -6300,14 +6298,14 @@
       <w:pPr>
         <w:pStyle w:val="Titre2"/>
       </w:pPr>
-      <w:bookmarkStart w:id="22" w:name="_Toc528913929"/>
-      <w:bookmarkStart w:id="23" w:name="_Toc532473350"/>
+      <w:bookmarkStart w:id="21" w:name="_Toc528913929"/>
+      <w:bookmarkStart w:id="22" w:name="_Toc532473350"/>
       <w:r>
         <w:lastRenderedPageBreak/>
         <w:t>Use cases / Scénarios</w:t>
       </w:r>
+      <w:bookmarkEnd w:id="21"/>
       <w:bookmarkEnd w:id="22"/>
-      <w:bookmarkEnd w:id="23"/>
     </w:p>
     <w:p>
       <w:pPr>
@@ -6429,14 +6427,14 @@
           <w:rFonts w:asciiTheme="majorHAnsi" w:hAnsiTheme="majorHAnsi"/>
         </w:rPr>
       </w:pPr>
-      <w:bookmarkStart w:id="24" w:name="_Toc532473351"/>
+      <w:bookmarkStart w:id="23" w:name="_Toc532473351"/>
       <w:r>
         <w:rPr>
           <w:rFonts w:asciiTheme="majorHAnsi" w:hAnsiTheme="majorHAnsi"/>
         </w:rPr>
         <w:t>Trier des fichiers</w:t>
       </w:r>
-      <w:bookmarkEnd w:id="24"/>
+      <w:bookmarkEnd w:id="23"/>
     </w:p>
     <w:p>
       <w:pPr>
@@ -7532,7 +7530,7 @@
           <w:rFonts w:asciiTheme="majorHAnsi" w:hAnsiTheme="majorHAnsi"/>
         </w:rPr>
       </w:pPr>
-      <w:bookmarkStart w:id="25" w:name="_Toc532473352"/>
+      <w:bookmarkStart w:id="24" w:name="_Toc532473352"/>
       <w:r>
         <w:rPr>
           <w:rFonts w:asciiTheme="majorHAnsi" w:hAnsiTheme="majorHAnsi"/>
@@ -7540,7 +7538,7 @@
         <w:lastRenderedPageBreak/>
         <w:t>Retrouver des fichiers</w:t>
       </w:r>
-      <w:bookmarkEnd w:id="25"/>
+      <w:bookmarkEnd w:id="24"/>
     </w:p>
     <w:p>
       <w:pPr>
@@ -8070,7 +8068,7 @@
           <w:rFonts w:asciiTheme="majorHAnsi" w:hAnsiTheme="majorHAnsi"/>
         </w:rPr>
       </w:pPr>
-      <w:bookmarkStart w:id="26" w:name="_Toc532473353"/>
+      <w:bookmarkStart w:id="25" w:name="_Toc532473353"/>
       <w:r>
         <w:rPr>
           <w:rFonts w:asciiTheme="majorHAnsi" w:hAnsiTheme="majorHAnsi"/>
@@ -8078,7 +8076,7 @@
         <w:lastRenderedPageBreak/>
         <w:t>Interagir avec des fichiers</w:t>
       </w:r>
-      <w:bookmarkEnd w:id="26"/>
+      <w:bookmarkEnd w:id="25"/>
     </w:p>
     <w:p>
       <w:pPr>
@@ -9447,12 +9445,12 @@
       <w:pPr>
         <w:pStyle w:val="Titre2"/>
       </w:pPr>
-      <w:bookmarkStart w:id="27" w:name="_Toc532473354"/>
+      <w:bookmarkStart w:id="26" w:name="_Toc532473354"/>
       <w:r>
         <w:lastRenderedPageBreak/>
         <w:t>Maquettes</w:t>
       </w:r>
-      <w:bookmarkEnd w:id="27"/>
+      <w:bookmarkEnd w:id="26"/>
     </w:p>
     <w:p>
       <w:pPr>
@@ -9622,7 +9620,7 @@
           </wp:anchor>
         </w:drawing>
       </w:r>
-      <w:bookmarkStart w:id="28" w:name="_Toc71703259"/>
+      <w:bookmarkStart w:id="27" w:name="_Toc71703259"/>
     </w:p>
     <w:p>
       <w:pPr>
@@ -9645,12 +9643,12 @@
       <w:pPr>
         <w:pStyle w:val="Titre2"/>
       </w:pPr>
-      <w:bookmarkStart w:id="29" w:name="_Toc532473355"/>
+      <w:bookmarkStart w:id="28" w:name="_Toc532473355"/>
       <w:r>
         <w:lastRenderedPageBreak/>
         <w:t>Interface finale</w:t>
       </w:r>
-      <w:bookmarkEnd w:id="29"/>
+      <w:bookmarkEnd w:id="28"/>
     </w:p>
     <w:p>
       <w:pPr>
@@ -9689,7 +9687,7 @@
             <v:path o:extrusionok="f" gradientshapeok="t" o:connecttype="rect"/>
             <o:lock v:ext="edit" aspectratio="t"/>
           </v:shapetype>
-          <v:shape id="_x0000_i1025" type="#_x0000_t75" style="width:493.1pt;height:279.65pt">
+          <v:shape id="_x0000_i1025" type="#_x0000_t75" style="width:492.75pt;height:279.75pt">
             <v:imagedata r:id="rId19" o:title="ProduitFinal"/>
           </v:shape>
         </w:pict>
@@ -9722,7 +9720,7 @@
           <w:rFonts w:asciiTheme="majorHAnsi" w:hAnsiTheme="majorHAnsi" w:cstheme="majorHAnsi"/>
         </w:rPr>
       </w:pPr>
-      <w:bookmarkStart w:id="30" w:name="_Toc532473356"/>
+      <w:bookmarkStart w:id="29" w:name="_Toc532473356"/>
       <w:r>
         <w:rPr>
           <w:rFonts w:asciiTheme="majorHAnsi" w:hAnsiTheme="majorHAnsi" w:cstheme="majorHAnsi"/>
@@ -9730,31 +9728,31 @@
         <w:lastRenderedPageBreak/>
         <w:t>R</w:t>
       </w:r>
-      <w:bookmarkEnd w:id="28"/>
+      <w:bookmarkEnd w:id="27"/>
       <w:r>
         <w:rPr>
           <w:rFonts w:asciiTheme="majorHAnsi" w:hAnsiTheme="majorHAnsi" w:cstheme="majorHAnsi"/>
         </w:rPr>
         <w:t>éalisation</w:t>
       </w:r>
+      <w:bookmarkEnd w:id="29"/>
+    </w:p>
+    <w:p>
+      <w:pPr>
+        <w:pStyle w:val="Titre2"/>
+      </w:pPr>
+      <w:bookmarkStart w:id="30" w:name="_Toc25553317"/>
+      <w:bookmarkStart w:id="31" w:name="_Toc71691022"/>
+      <w:bookmarkStart w:id="32" w:name="_Toc532473357"/>
+      <w:r>
+        <w:t>Dossier de réalisation</w:t>
+      </w:r>
+      <w:bookmarkStart w:id="33" w:name="_Toc25553318"/>
       <w:bookmarkEnd w:id="30"/>
-    </w:p>
-    <w:p>
-      <w:pPr>
-        <w:pStyle w:val="Titre2"/>
-      </w:pPr>
-      <w:bookmarkStart w:id="31" w:name="_Toc25553317"/>
-      <w:bookmarkStart w:id="32" w:name="_Toc71691022"/>
-      <w:bookmarkStart w:id="33" w:name="_Toc532473357"/>
-      <w:r>
-        <w:t>Dossier de réalisation</w:t>
-      </w:r>
-      <w:bookmarkStart w:id="34" w:name="_Toc25553318"/>
       <w:bookmarkEnd w:id="31"/>
       <w:bookmarkEnd w:id="32"/>
-      <w:bookmarkEnd w:id="33"/>
-    </w:p>
-    <w:bookmarkEnd w:id="34"/>
+    </w:p>
+    <w:bookmarkEnd w:id="33"/>
     <w:p>
       <w:pPr>
         <w:rPr>
@@ -10104,23 +10102,236 @@
       <w:pPr>
         <w:pStyle w:val="Titre2"/>
       </w:pPr>
-      <w:bookmarkStart w:id="35" w:name="_Toc25553321"/>
-      <w:bookmarkStart w:id="36" w:name="_Toc71691025"/>
-      <w:bookmarkStart w:id="37" w:name="_Toc532473358"/>
+      <w:bookmarkStart w:id="34" w:name="_Toc25553321"/>
+      <w:bookmarkStart w:id="35" w:name="_Toc71691025"/>
+      <w:bookmarkStart w:id="36" w:name="_Toc532473358"/>
       <w:r>
         <w:lastRenderedPageBreak/>
         <w:t>Description des test</w:t>
       </w:r>
+      <w:bookmarkEnd w:id="34"/>
+      <w:r>
+        <w:t>s effectués</w:t>
+      </w:r>
       <w:bookmarkEnd w:id="35"/>
-      <w:r>
-        <w:t>s effectués</w:t>
-      </w:r>
       <w:bookmarkEnd w:id="36"/>
+    </w:p>
+    <w:p>
+      <w:pPr>
+        <w:ind w:left="426" w:hanging="426"/>
+        <w:rPr>
+          <w:rFonts w:asciiTheme="majorHAnsi" w:hAnsiTheme="majorHAnsi" w:cstheme="majorHAnsi"/>
+          <w:iCs/>
+        </w:rPr>
+      </w:pPr>
+    </w:p>
+    <w:p>
+      <w:pPr>
+        <w:rPr>
+          <w:rFonts w:asciiTheme="majorHAnsi" w:hAnsiTheme="majorHAnsi" w:cstheme="majorHAnsi"/>
+          <w:iCs/>
+        </w:rPr>
+      </w:pPr>
+      <w:r>
+        <w:rPr>
+          <w:rFonts w:asciiTheme="majorHAnsi" w:hAnsiTheme="majorHAnsi" w:cstheme="majorHAnsi"/>
+          <w:iCs/>
+        </w:rPr>
+        <w:t xml:space="preserve">Nous avons créé un répertoire dans lequel se trouve </w:t>
+      </w:r>
+      <w:r>
+        <w:rPr>
+          <w:rFonts w:asciiTheme="majorHAnsi" w:hAnsiTheme="majorHAnsi" w:cstheme="majorHAnsi"/>
+          <w:iCs/>
+        </w:rPr>
+        <w:t xml:space="preserve">des fichiers (environ 500) de tous types (pdf, xlsx, docx, doc, pptx, png, php, js, html, log, etc…), ils contiennent tous du texte et certains sont </w:t>
+      </w:r>
+      <w:r>
+        <w:rPr>
+          <w:rFonts w:asciiTheme="majorHAnsi" w:hAnsiTheme="majorHAnsi" w:cstheme="majorHAnsi"/>
+          <w:iCs/>
+        </w:rPr>
+        <w:t xml:space="preserve">plus </w:t>
+      </w:r>
+      <w:r>
+        <w:rPr>
+          <w:rFonts w:asciiTheme="majorHAnsi" w:hAnsiTheme="majorHAnsi" w:cstheme="majorHAnsi"/>
+          <w:iCs/>
+        </w:rPr>
+        <w:t>volumineux</w:t>
+      </w:r>
+      <w:r>
+        <w:rPr>
+          <w:rFonts w:asciiTheme="majorHAnsi" w:hAnsiTheme="majorHAnsi" w:cstheme="majorHAnsi"/>
+          <w:iCs/>
+        </w:rPr>
+        <w:t xml:space="preserve"> que d’autres</w:t>
+      </w:r>
+      <w:r>
+        <w:rPr>
+          <w:rFonts w:asciiTheme="majorHAnsi" w:hAnsiTheme="majorHAnsi" w:cstheme="majorHAnsi"/>
+          <w:iCs/>
+        </w:rPr>
+        <w:t>. Les tests ont été réalisé</w:t>
+      </w:r>
+      <w:r>
+        <w:rPr>
+          <w:rFonts w:asciiTheme="majorHAnsi" w:hAnsiTheme="majorHAnsi" w:cstheme="majorHAnsi"/>
+          <w:iCs/>
+        </w:rPr>
+        <w:t>s</w:t>
+      </w:r>
+      <w:r>
+        <w:rPr>
+          <w:rFonts w:asciiTheme="majorHAnsi" w:hAnsiTheme="majorHAnsi" w:cstheme="majorHAnsi"/>
+          <w:iCs/>
+        </w:rPr>
+        <w:t xml:space="preserve"> en suivant les use cases, </w:t>
+      </w:r>
+      <w:r>
+        <w:rPr>
+          <w:rFonts w:asciiTheme="majorHAnsi" w:hAnsiTheme="majorHAnsi" w:cstheme="majorHAnsi"/>
+          <w:iCs/>
+        </w:rPr>
+        <w:t>même lorsque la fonctionnalité était terminée, nous avons</w:t>
+      </w:r>
+      <w:r>
+        <w:rPr>
+          <w:rFonts w:asciiTheme="majorHAnsi" w:hAnsiTheme="majorHAnsi" w:cstheme="majorHAnsi"/>
+          <w:iCs/>
+        </w:rPr>
+        <w:t xml:space="preserve"> continué de vérifier </w:t>
+      </w:r>
+      <w:r>
+        <w:rPr>
+          <w:rFonts w:asciiTheme="majorHAnsi" w:hAnsiTheme="majorHAnsi" w:cstheme="majorHAnsi"/>
+          <w:iCs/>
+        </w:rPr>
+        <w:t>de temps à autre si elle était toujours opérationnelle ou s’il y avait un conflit</w:t>
+      </w:r>
+      <w:r>
+        <w:rPr>
+          <w:rFonts w:asciiTheme="majorHAnsi" w:hAnsiTheme="majorHAnsi" w:cstheme="majorHAnsi"/>
+          <w:iCs/>
+        </w:rPr>
+        <w:t xml:space="preserve"> lors de l’implémentation ou d’une factorisation du code</w:t>
+      </w:r>
+      <w:r>
+        <w:rPr>
+          <w:rFonts w:asciiTheme="majorHAnsi" w:hAnsiTheme="majorHAnsi" w:cstheme="majorHAnsi"/>
+          <w:iCs/>
+        </w:rPr>
+        <w:t xml:space="preserve">. </w:t>
+      </w:r>
+      <w:r>
+        <w:rPr>
+          <w:rFonts w:asciiTheme="majorHAnsi" w:hAnsiTheme="majorHAnsi" w:cstheme="majorHAnsi"/>
+          <w:iCs/>
+        </w:rPr>
+        <w:t>Des tests</w:t>
+      </w:r>
+      <w:r>
+        <w:rPr>
+          <w:rFonts w:asciiTheme="majorHAnsi" w:hAnsiTheme="majorHAnsi" w:cstheme="majorHAnsi"/>
+          <w:iCs/>
+        </w:rPr>
+        <w:t xml:space="preserve"> ont également été effectués sur d’autre </w:t>
+      </w:r>
+      <w:r>
+        <w:rPr>
+          <w:rFonts w:asciiTheme="majorHAnsi" w:hAnsiTheme="majorHAnsi" w:cstheme="majorHAnsi"/>
+          <w:iCs/>
+        </w:rPr>
+        <w:t>PC et nous avons fait tester notre</w:t>
+      </w:r>
+      <w:r>
+        <w:rPr>
+          <w:rFonts w:asciiTheme="majorHAnsi" w:hAnsiTheme="majorHAnsi" w:cstheme="majorHAnsi"/>
+          <w:iCs/>
+        </w:rPr>
+        <w:t xml:space="preserve"> application</w:t>
+      </w:r>
+      <w:r>
+        <w:rPr>
+          <w:rFonts w:asciiTheme="majorHAnsi" w:hAnsiTheme="majorHAnsi" w:cstheme="majorHAnsi"/>
+          <w:iCs/>
+        </w:rPr>
+        <w:t xml:space="preserve"> à</w:t>
+      </w:r>
+      <w:r>
+        <w:rPr>
+          <w:rFonts w:asciiTheme="majorHAnsi" w:hAnsiTheme="majorHAnsi" w:cstheme="majorHAnsi"/>
+          <w:iCs/>
+        </w:rPr>
+        <w:t xml:space="preserve"> des camarades de classe.</w:t>
+      </w:r>
+    </w:p>
+    <w:p>
+      <w:pPr>
+        <w:rPr>
+          <w:rFonts w:asciiTheme="majorHAnsi" w:hAnsiTheme="majorHAnsi" w:cstheme="majorHAnsi"/>
+          <w:iCs/>
+        </w:rPr>
+      </w:pPr>
+    </w:p>
+    <w:p>
+      <w:pPr>
+        <w:rPr>
+          <w:rFonts w:asciiTheme="majorHAnsi" w:hAnsiTheme="majorHAnsi" w:cstheme="majorHAnsi"/>
+          <w:iCs/>
+        </w:rPr>
+      </w:pPr>
+      <w:r>
+        <w:rPr>
+          <w:rFonts w:asciiTheme="majorHAnsi" w:hAnsiTheme="majorHAnsi" w:cstheme="majorHAnsi"/>
+          <w:iCs/>
+        </w:rPr>
+        <w:t xml:space="preserve">Lorsque nous sommes arrivés en fin de projet, nous avons créé 14'000 fichiers afin de tester </w:t>
+      </w:r>
+      <w:r>
+        <w:rPr>
+          <w:rFonts w:asciiTheme="majorHAnsi" w:hAnsiTheme="majorHAnsi" w:cstheme="majorHAnsi"/>
+          <w:iCs/>
+        </w:rPr>
+        <w:t xml:space="preserve">la robustesse et la rapidité de </w:t>
+      </w:r>
+      <w:r>
+        <w:rPr>
+          <w:rFonts w:asciiTheme="majorHAnsi" w:hAnsiTheme="majorHAnsi" w:cstheme="majorHAnsi"/>
+          <w:iCs/>
+        </w:rPr>
+        <w:t>notre application.</w:t>
+      </w:r>
+    </w:p>
+    <w:p>
+      <w:pPr>
+        <w:rPr>
+          <w:rFonts w:asciiTheme="majorHAnsi" w:hAnsiTheme="majorHAnsi"/>
+        </w:rPr>
+      </w:pPr>
+    </w:p>
+    <w:p>
+      <w:pPr>
+        <w:pStyle w:val="Titre2"/>
+      </w:pPr>
+      <w:bookmarkStart w:id="37" w:name="_Toc25553322"/>
+      <w:bookmarkStart w:id="38" w:name="_Toc71691026"/>
+      <w:bookmarkStart w:id="39" w:name="_Toc532473359"/>
+      <w:r>
+        <w:t xml:space="preserve">Erreurs </w:t>
+      </w:r>
       <w:bookmarkEnd w:id="37"/>
-    </w:p>
-    <w:p>
-      <w:pPr>
-        <w:ind w:left="426" w:hanging="426"/>
+      <w:r>
+        <w:t>restantes</w:t>
+      </w:r>
+      <w:bookmarkEnd w:id="38"/>
+      <w:bookmarkEnd w:id="39"/>
+      <w:r>
+        <w:t xml:space="preserve">  </w:t>
+      </w:r>
+    </w:p>
+    <w:p>
+      <w:pPr>
         <w:rPr>
           <w:rFonts w:asciiTheme="majorHAnsi" w:hAnsiTheme="majorHAnsi" w:cstheme="majorHAnsi"/>
           <w:iCs/>
@@ -10139,277 +10350,64 @@
           <w:rFonts w:asciiTheme="majorHAnsi" w:hAnsiTheme="majorHAnsi" w:cstheme="majorHAnsi"/>
           <w:iCs/>
         </w:rPr>
-        <w:t xml:space="preserve">Nous avons créé un répertoire dans lequel se trouve </w:t>
-      </w:r>
-      <w:r>
+        <w:t xml:space="preserve">Il n’a a priori pas d’erreurs restantes, mais nous pouvons énumérer quelques améliorations à entreprendre. Notamment le fait de pouvoir lire le contenu d’un fichier PowerPoint lorsque nous mettons un mot-clé dans les tris. </w:t>
+      </w:r>
+    </w:p>
+    <w:p>
+      <w:pPr>
         <w:rPr>
           <w:rFonts w:asciiTheme="majorHAnsi" w:hAnsiTheme="majorHAnsi" w:cstheme="majorHAnsi"/>
           <w:iCs/>
         </w:rPr>
-        <w:t xml:space="preserve">des fichiers (environ 500) de tous types (pdf, xlsx, docx, doc, pptx, png, php, js, html, log, etc…), ils contiennent tous du texte et certains sont </w:t>
-      </w:r>
-      <w:r>
+      </w:pPr>
+    </w:p>
+    <w:p>
+      <w:pPr>
         <w:rPr>
           <w:rFonts w:asciiTheme="majorHAnsi" w:hAnsiTheme="majorHAnsi" w:cstheme="majorHAnsi"/>
           <w:iCs/>
         </w:rPr>
-        <w:t xml:space="preserve">plus </w:t>
-      </w:r>
+      </w:pPr>
       <w:r>
         <w:rPr>
           <w:rFonts w:asciiTheme="majorHAnsi" w:hAnsiTheme="majorHAnsi" w:cstheme="majorHAnsi"/>
           <w:iCs/>
         </w:rPr>
-        <w:t>volumineux</w:t>
+        <w:t>Une autre amélioration serait d’améliorer la rapidité lorsqu’il y a 14'000 fichier, en testant linQ, par exemple</w:t>
       </w:r>
       <w:r>
         <w:rPr>
           <w:rFonts w:asciiTheme="majorHAnsi" w:hAnsiTheme="majorHAnsi" w:cstheme="majorHAnsi"/>
           <w:iCs/>
         </w:rPr>
-        <w:t xml:space="preserve"> que d’autres</w:t>
-      </w:r>
-      <w:r>
+        <w:t>.</w:t>
+      </w:r>
+    </w:p>
+    <w:p>
+      <w:pPr>
+        <w:pStyle w:val="En-tte"/>
         <w:rPr>
           <w:rFonts w:asciiTheme="majorHAnsi" w:hAnsiTheme="majorHAnsi" w:cstheme="majorHAnsi"/>
           <w:iCs/>
         </w:rPr>
-        <w:t>. Les tests ont été réalisé</w:t>
-      </w:r>
-      <w:r>
-        <w:rPr>
-          <w:rFonts w:asciiTheme="majorHAnsi" w:hAnsiTheme="majorHAnsi" w:cstheme="majorHAnsi"/>
-          <w:iCs/>
-        </w:rPr>
-        <w:t>s</w:t>
-      </w:r>
-      <w:r>
-        <w:rPr>
-          <w:rFonts w:asciiTheme="majorHAnsi" w:hAnsiTheme="majorHAnsi" w:cstheme="majorHAnsi"/>
-          <w:iCs/>
-        </w:rPr>
-        <w:t xml:space="preserve"> en suivant les use cases, </w:t>
-      </w:r>
-      <w:r>
-        <w:rPr>
-          <w:rFonts w:asciiTheme="majorHAnsi" w:hAnsiTheme="majorHAnsi" w:cstheme="majorHAnsi"/>
-          <w:iCs/>
-        </w:rPr>
-        <w:t>même lorsque la fonctionnalité était terminée, nous avons</w:t>
-      </w:r>
-      <w:r>
-        <w:rPr>
-          <w:rFonts w:asciiTheme="majorHAnsi" w:hAnsiTheme="majorHAnsi" w:cstheme="majorHAnsi"/>
-          <w:iCs/>
-        </w:rPr>
-        <w:t xml:space="preserve"> continué de vérifier </w:t>
-      </w:r>
-      <w:r>
-        <w:rPr>
-          <w:rFonts w:asciiTheme="majorHAnsi" w:hAnsiTheme="majorHAnsi" w:cstheme="majorHAnsi"/>
-          <w:iCs/>
-        </w:rPr>
-        <w:t>de temps à autre si elle était toujours opérationnelle ou s’il y avait un conflit</w:t>
-      </w:r>
-      <w:r>
-        <w:rPr>
-          <w:rFonts w:asciiTheme="majorHAnsi" w:hAnsiTheme="majorHAnsi" w:cstheme="majorHAnsi"/>
-          <w:iCs/>
-        </w:rPr>
-        <w:t xml:space="preserve"> lors de l’implémentation ou d’une factorisation du code</w:t>
-      </w:r>
-      <w:r>
-        <w:rPr>
-          <w:rFonts w:asciiTheme="majorHAnsi" w:hAnsiTheme="majorHAnsi" w:cstheme="majorHAnsi"/>
-          <w:iCs/>
-        </w:rPr>
-        <w:t xml:space="preserve">. </w:t>
-      </w:r>
-      <w:r>
-        <w:rPr>
-          <w:rFonts w:asciiTheme="majorHAnsi" w:hAnsiTheme="majorHAnsi" w:cstheme="majorHAnsi"/>
-          <w:iCs/>
-        </w:rPr>
-        <w:t>Des tests</w:t>
-      </w:r>
-      <w:r>
-        <w:rPr>
-          <w:rFonts w:asciiTheme="majorHAnsi" w:hAnsiTheme="majorHAnsi" w:cstheme="majorHAnsi"/>
-          <w:iCs/>
-        </w:rPr>
-        <w:t xml:space="preserve"> ont également été effectués sur d’autre </w:t>
-      </w:r>
-      <w:r>
-        <w:rPr>
-          <w:rFonts w:asciiTheme="majorHAnsi" w:hAnsiTheme="majorHAnsi" w:cstheme="majorHAnsi"/>
-          <w:iCs/>
-        </w:rPr>
-        <w:t>PC et nous avons fait tester notre</w:t>
-      </w:r>
-      <w:r>
-        <w:rPr>
-          <w:rFonts w:asciiTheme="majorHAnsi" w:hAnsiTheme="majorHAnsi" w:cstheme="majorHAnsi"/>
-          <w:iCs/>
-        </w:rPr>
-        <w:t xml:space="preserve"> application</w:t>
-      </w:r>
-      <w:r>
-        <w:rPr>
-          <w:rFonts w:asciiTheme="majorHAnsi" w:hAnsiTheme="majorHAnsi" w:cstheme="majorHAnsi"/>
-          <w:iCs/>
-        </w:rPr>
-        <w:t xml:space="preserve"> à</w:t>
-      </w:r>
-      <w:r>
-        <w:rPr>
-          <w:rFonts w:asciiTheme="majorHAnsi" w:hAnsiTheme="majorHAnsi" w:cstheme="majorHAnsi"/>
-          <w:iCs/>
-        </w:rPr>
-        <w:t xml:space="preserve"> des camarades de classe.</w:t>
-      </w:r>
-    </w:p>
-    <w:p>
-      <w:pPr>
-        <w:rPr>
-          <w:rFonts w:asciiTheme="majorHAnsi" w:hAnsiTheme="majorHAnsi" w:cstheme="majorHAnsi"/>
-          <w:iCs/>
-        </w:rPr>
-      </w:pPr>
-    </w:p>
-    <w:p>
-      <w:pPr>
-        <w:rPr>
-          <w:rFonts w:asciiTheme="majorHAnsi" w:hAnsiTheme="majorHAnsi" w:cstheme="majorHAnsi"/>
-          <w:iCs/>
-        </w:rPr>
-      </w:pPr>
-      <w:r>
-        <w:rPr>
-          <w:rFonts w:asciiTheme="majorHAnsi" w:hAnsiTheme="majorHAnsi" w:cstheme="majorHAnsi"/>
-          <w:iCs/>
-        </w:rPr>
-        <w:t xml:space="preserve">Lorsque nous sommes arrivés en fin de projet, nous avons créé 14'000 fichiers afin de tester </w:t>
-      </w:r>
-      <w:r>
-        <w:rPr>
-          <w:rFonts w:asciiTheme="majorHAnsi" w:hAnsiTheme="majorHAnsi" w:cstheme="majorHAnsi"/>
-          <w:iCs/>
-        </w:rPr>
-        <w:t xml:space="preserve">la robustesse et la rapidité de </w:t>
-      </w:r>
-      <w:r>
-        <w:rPr>
-          <w:rFonts w:asciiTheme="majorHAnsi" w:hAnsiTheme="majorHAnsi" w:cstheme="majorHAnsi"/>
-          <w:iCs/>
-        </w:rPr>
-        <w:t>notre application.</w:t>
-      </w:r>
-    </w:p>
-    <w:p>
-      <w:pPr>
-        <w:rPr>
-          <w:rFonts w:asciiTheme="majorHAnsi" w:hAnsiTheme="majorHAnsi"/>
-        </w:rPr>
       </w:pPr>
     </w:p>
     <w:p>
       <w:pPr>
         <w:pStyle w:val="Titre2"/>
       </w:pPr>
-      <w:bookmarkStart w:id="38" w:name="_Toc25553322"/>
-      <w:bookmarkStart w:id="39" w:name="_Toc71691026"/>
-      <w:bookmarkStart w:id="40" w:name="_Toc532473359"/>
-      <w:r>
-        <w:t xml:space="preserve">Erreurs </w:t>
-      </w:r>
-      <w:bookmarkEnd w:id="38"/>
-      <w:r>
-        <w:t>restantes</w:t>
-      </w:r>
-      <w:bookmarkEnd w:id="39"/>
+      <w:bookmarkStart w:id="40" w:name="_Toc25553326"/>
+      <w:bookmarkStart w:id="41" w:name="_Toc71691029"/>
+      <w:bookmarkStart w:id="42" w:name="_Toc532473360"/>
+      <w:r>
+        <w:t>Liste des documents</w:t>
+      </w:r>
       <w:bookmarkEnd w:id="40"/>
       <w:r>
-        <w:t xml:space="preserve">  </w:t>
-      </w:r>
-    </w:p>
-    <w:p>
-      <w:pPr>
-        <w:rPr>
-          <w:rFonts w:asciiTheme="majorHAnsi" w:hAnsiTheme="majorHAnsi" w:cstheme="majorHAnsi"/>
-          <w:iCs/>
-        </w:rPr>
-      </w:pPr>
-    </w:p>
-    <w:p>
-      <w:pPr>
-        <w:rPr>
-          <w:rFonts w:asciiTheme="majorHAnsi" w:hAnsiTheme="majorHAnsi" w:cstheme="majorHAnsi"/>
-          <w:iCs/>
-        </w:rPr>
-      </w:pPr>
-      <w:r>
-        <w:rPr>
-          <w:rFonts w:asciiTheme="majorHAnsi" w:hAnsiTheme="majorHAnsi" w:cstheme="majorHAnsi"/>
-          <w:iCs/>
-        </w:rPr>
-        <w:t xml:space="preserve">Il n’a a priori pas d’erreurs restantes, mais nous pouvons énumérer quelques améliorations à entreprendre. Notamment le fait de pouvoir lire le contenu d’un fichier PowerPoint lorsque nous mettons un mot-clé dans les tris. </w:t>
-      </w:r>
-    </w:p>
-    <w:p>
-      <w:pPr>
-        <w:rPr>
-          <w:rFonts w:asciiTheme="majorHAnsi" w:hAnsiTheme="majorHAnsi" w:cstheme="majorHAnsi"/>
-          <w:iCs/>
-        </w:rPr>
-      </w:pPr>
-    </w:p>
-    <w:p>
-      <w:pPr>
-        <w:rPr>
-          <w:rFonts w:asciiTheme="majorHAnsi" w:hAnsiTheme="majorHAnsi" w:cstheme="majorHAnsi"/>
-          <w:iCs/>
-        </w:rPr>
-      </w:pPr>
-      <w:r>
-        <w:rPr>
-          <w:rFonts w:asciiTheme="majorHAnsi" w:hAnsiTheme="majorHAnsi" w:cstheme="majorHAnsi"/>
-          <w:iCs/>
-        </w:rPr>
-        <w:t>Une autre amélioration serait d’améliorer la rapidité lorsqu’il y a 14'000 fichier, en testant linQ, par exemple</w:t>
-      </w:r>
-      <w:r>
-        <w:rPr>
-          <w:rFonts w:asciiTheme="majorHAnsi" w:hAnsiTheme="majorHAnsi" w:cstheme="majorHAnsi"/>
-          <w:iCs/>
-        </w:rPr>
-        <w:t>.</w:t>
-      </w:r>
-    </w:p>
-    <w:p>
-      <w:pPr>
-        <w:pStyle w:val="En-tte"/>
-        <w:rPr>
-          <w:rFonts w:asciiTheme="majorHAnsi" w:hAnsiTheme="majorHAnsi" w:cstheme="majorHAnsi"/>
-          <w:iCs/>
-        </w:rPr>
-      </w:pPr>
-    </w:p>
-    <w:p>
-      <w:pPr>
-        <w:pStyle w:val="Titre2"/>
-      </w:pPr>
-      <w:bookmarkStart w:id="41" w:name="_Toc25553326"/>
-      <w:bookmarkStart w:id="42" w:name="_Toc71691029"/>
-      <w:bookmarkStart w:id="43" w:name="_Toc532473360"/>
-      <w:r>
-        <w:t>Liste des documents</w:t>
+        <w:t xml:space="preserve"> fournis</w:t>
       </w:r>
       <w:bookmarkEnd w:id="41"/>
-      <w:r>
-        <w:t xml:space="preserve"> fournis</w:t>
-      </w:r>
       <w:bookmarkEnd w:id="42"/>
-      <w:bookmarkEnd w:id="43"/>
     </w:p>
     <w:p>
       <w:pPr>
@@ -10583,9 +10581,9 @@
           <w:rFonts w:asciiTheme="majorHAnsi" w:hAnsiTheme="majorHAnsi" w:cstheme="majorHAnsi"/>
         </w:rPr>
       </w:pPr>
-      <w:bookmarkStart w:id="44" w:name="_Toc25553328"/>
-      <w:bookmarkStart w:id="45" w:name="_Toc71703263"/>
-      <w:bookmarkStart w:id="46" w:name="_Toc532473361"/>
+      <w:bookmarkStart w:id="43" w:name="_Toc25553328"/>
+      <w:bookmarkStart w:id="44" w:name="_Toc71703263"/>
+      <w:bookmarkStart w:id="45" w:name="_Toc532473361"/>
       <w:r>
         <w:rPr>
           <w:rFonts w:asciiTheme="majorHAnsi" w:hAnsiTheme="majorHAnsi" w:cstheme="majorHAnsi"/>
@@ -10593,15 +10591,15 @@
         <w:lastRenderedPageBreak/>
         <w:t>C</w:t>
       </w:r>
+      <w:bookmarkEnd w:id="43"/>
       <w:bookmarkEnd w:id="44"/>
+      <w:r>
+        <w:rPr>
+          <w:rFonts w:asciiTheme="majorHAnsi" w:hAnsiTheme="majorHAnsi" w:cstheme="majorHAnsi"/>
+        </w:rPr>
+        <w:t>onclusions</w:t>
+      </w:r>
       <w:bookmarkEnd w:id="45"/>
-      <w:r>
-        <w:rPr>
-          <w:rFonts w:asciiTheme="majorHAnsi" w:hAnsiTheme="majorHAnsi" w:cstheme="majorHAnsi"/>
-        </w:rPr>
-        <w:t>onclusions</w:t>
-      </w:r>
-      <w:bookmarkEnd w:id="46"/>
     </w:p>
     <w:p>
       <w:pPr>
@@ -10726,28 +10724,86 @@
       <w:pPr>
         <w:pStyle w:val="Titre2"/>
       </w:pPr>
-      <w:bookmarkStart w:id="47" w:name="_Toc532473362"/>
+      <w:bookmarkStart w:id="46" w:name="_Toc532473362"/>
       <w:r>
         <w:t>Conclusion Alexandre</w:t>
       </w:r>
+      <w:bookmarkEnd w:id="46"/>
+      <w:r>
+        <w:t xml:space="preserve"> </w:t>
+      </w:r>
+    </w:p>
+    <w:p>
+      <w:pPr>
+        <w:rPr>
+          <w:rFonts w:asciiTheme="majorHAnsi" w:hAnsiTheme="majorHAnsi"/>
+        </w:rPr>
+      </w:pPr>
+    </w:p>
+    <w:p>
+      <w:pPr>
+        <w:rPr>
+          <w:rFonts w:asciiTheme="majorHAnsi" w:hAnsiTheme="majorHAnsi"/>
+        </w:rPr>
+      </w:pPr>
+      <w:r>
+        <w:rPr>
+          <w:rFonts w:asciiTheme="majorHAnsi" w:hAnsiTheme="majorHAnsi"/>
+        </w:rPr>
+        <w:t xml:space="preserve">Lors de ce projet j’ai eu l’occasion de revoir le C# car pendant mes années de CFC j’ai beaucoup plus </w:t>
+      </w:r>
+      <w:r>
+        <w:rPr>
+          <w:rFonts w:asciiTheme="majorHAnsi" w:hAnsiTheme="majorHAnsi"/>
+        </w:rPr>
+        <w:t>développer</w:t>
+      </w:r>
+      <w:r>
+        <w:rPr>
+          <w:rFonts w:asciiTheme="majorHAnsi" w:hAnsiTheme="majorHAnsi"/>
+        </w:rPr>
+        <w:t xml:space="preserve"> en PHP/JS. Je pense que ce projet m’a permis de revoir le C# d’un autre point de vue et de me rendre réellement compte de ce qu’on peut faire avec</w:t>
+      </w:r>
+      <w:r>
+        <w:rPr>
+          <w:rFonts w:asciiTheme="majorHAnsi" w:hAnsiTheme="majorHAnsi"/>
+        </w:rPr>
+        <w:t>,</w:t>
+      </w:r>
+      <w:r>
+        <w:rPr>
+          <w:rFonts w:asciiTheme="majorHAnsi" w:hAnsiTheme="majorHAnsi"/>
+        </w:rPr>
+        <w:t xml:space="preserve"> pendant mes recherches j’ai également vu plein de possibilités qui étaient offertes par le C#.</w:t>
+      </w:r>
+      <w:r>
+        <w:rPr>
+          <w:rFonts w:asciiTheme="majorHAnsi" w:hAnsiTheme="majorHAnsi"/>
+        </w:rPr>
+        <w:br/>
+      </w:r>
+      <w:r>
+        <w:rPr>
+          <w:rFonts w:asciiTheme="majorHAnsi" w:hAnsiTheme="majorHAnsi"/>
+        </w:rPr>
+        <w:br/>
+        <w:t>Concernant l’utilisation de GitHub en groupe, je l’ai trouvée un peu confuse et j’ai eu l’occasion d’apprendre à m’en servir d’une manière plus efficace lors d’autres cours, je n’ai donc pas pu utiliser GitHub correctement lors de ce projet mais nous avons tout de même eu le résultat attendu</w:t>
+      </w:r>
+      <w:r>
+        <w:rPr>
+          <w:rFonts w:asciiTheme="majorHAnsi" w:hAnsiTheme="majorHAnsi"/>
+        </w:rPr>
+        <w:t>.</w:t>
+      </w:r>
+    </w:p>
+    <w:p>
+      <w:pPr>
+        <w:rPr>
+          <w:rFonts w:asciiTheme="majorHAnsi" w:hAnsiTheme="majorHAnsi"/>
+        </w:rPr>
+      </w:pPr>
+      <w:bookmarkStart w:id="47" w:name="_GoBack"/>
       <w:bookmarkEnd w:id="47"/>
-      <w:r>
-        <w:t xml:space="preserve"> </w:t>
-      </w:r>
-    </w:p>
-    <w:p>
-      <w:pPr>
-        <w:rPr>
-          <w:rFonts w:asciiTheme="majorHAnsi" w:hAnsiTheme="majorHAnsi"/>
-        </w:rPr>
-      </w:pPr>
-    </w:p>
-    <w:p>
-      <w:pPr>
-        <w:rPr>
-          <w:rFonts w:asciiTheme="majorHAnsi" w:hAnsiTheme="majorHAnsi"/>
-        </w:rPr>
-      </w:pPr>
     </w:p>
     <w:p>
       <w:pPr>
@@ -11391,7 +11447,7 @@
         <w:noProof/>
         <w:sz w:val="20"/>
       </w:rPr>
-      <w:t>4</w:t>
+      <w:t>23</w:t>
     </w:r>
     <w:r>
       <w:rPr>
@@ -15473,7 +15529,7 @@
 </file>
 
 <file path=customXml/itemProps1.xml><?xml version="1.0" encoding="utf-8"?>
-<ds:datastoreItem xmlns:ds="http://schemas.openxmlformats.org/officeDocument/2006/customXml" ds:itemID="{AC60EE7C-9C67-4C98-8B1C-CC93350E272A}">
+<ds:datastoreItem xmlns:ds="http://schemas.openxmlformats.org/officeDocument/2006/customXml" ds:itemID="{9A8218CF-A8BC-43A2-BEA3-51785414EEDF}">
   <ds:schemaRefs>
     <ds:schemaRef ds:uri="http://schemas.openxmlformats.org/officeDocument/2006/bibliography"/>
   </ds:schemaRefs>

</xml_diff>

<commit_message>
Finaliser la documentation du projet
</commit_message>
<xml_diff>
--- a/Documentation/doc_projet.docx
+++ b/Documentation/doc_projet.docx
@@ -63,8 +63,18 @@
                                 <w:sz w:val="32"/>
                                 <w:lang w:val="fr-CH"/>
                               </w:rPr>
-                              <w:t>Jérémy Gfeller</w:t>
+                              <w:t xml:space="preserve">Jérémy </w:t>
                             </w:r>
+                            <w:proofErr w:type="spellStart"/>
+                            <w:r>
+                              <w:rPr>
+                                <w:rFonts w:asciiTheme="majorHAnsi" w:hAnsiTheme="majorHAnsi" w:cstheme="majorHAnsi"/>
+                                <w:sz w:val="32"/>
+                                <w:lang w:val="fr-CH"/>
+                              </w:rPr>
+                              <w:t>Gfeller</w:t>
+                            </w:r>
+                            <w:proofErr w:type="spellEnd"/>
                           </w:p>
                           <w:p>
                             <w:pPr>
@@ -80,8 +90,18 @@
                                 <w:sz w:val="32"/>
                                 <w:lang w:val="fr-CH"/>
                               </w:rPr>
-                              <w:t>Alexandre Junod</w:t>
+                              <w:t xml:space="preserve">Alexandre </w:t>
                             </w:r>
+                            <w:proofErr w:type="spellStart"/>
+                            <w:r>
+                              <w:rPr>
+                                <w:rFonts w:asciiTheme="majorHAnsi" w:hAnsiTheme="majorHAnsi" w:cstheme="majorHAnsi"/>
+                                <w:sz w:val="32"/>
+                                <w:lang w:val="fr-CH"/>
+                              </w:rPr>
+                              <w:t>Junod</w:t>
+                            </w:r>
+                            <w:proofErr w:type="spellEnd"/>
                           </w:p>
                         </w:txbxContent>
                       </wps:txbx>
@@ -120,8 +140,18 @@
                           <w:sz w:val="32"/>
                           <w:lang w:val="fr-CH"/>
                         </w:rPr>
-                        <w:t>Jérémy Gfeller</w:t>
+                        <w:t xml:space="preserve">Jérémy </w:t>
                       </w:r>
+                      <w:proofErr w:type="spellStart"/>
+                      <w:r>
+                        <w:rPr>
+                          <w:rFonts w:asciiTheme="majorHAnsi" w:hAnsiTheme="majorHAnsi" w:cstheme="majorHAnsi"/>
+                          <w:sz w:val="32"/>
+                          <w:lang w:val="fr-CH"/>
+                        </w:rPr>
+                        <w:t>Gfeller</w:t>
+                      </w:r>
+                      <w:proofErr w:type="spellEnd"/>
                     </w:p>
                     <w:p>
                       <w:pPr>
@@ -137,8 +167,18 @@
                           <w:sz w:val="32"/>
                           <w:lang w:val="fr-CH"/>
                         </w:rPr>
-                        <w:t>Alexandre Junod</w:t>
+                        <w:t xml:space="preserve">Alexandre </w:t>
                       </w:r>
+                      <w:proofErr w:type="spellStart"/>
+                      <w:r>
+                        <w:rPr>
+                          <w:rFonts w:asciiTheme="majorHAnsi" w:hAnsiTheme="majorHAnsi" w:cstheme="majorHAnsi"/>
+                          <w:sz w:val="32"/>
+                          <w:lang w:val="fr-CH"/>
+                        </w:rPr>
+                        <w:t>Junod</w:t>
+                      </w:r>
+                      <w:proofErr w:type="spellEnd"/>
                     </w:p>
                   </w:txbxContent>
                 </v:textbox>
@@ -260,7 +300,7 @@
         </w:rPr>
         <w:fldChar w:fldCharType="separate"/>
       </w:r>
-      <w:hyperlink w:anchor="_Toc532473334" w:history="1">
+      <w:hyperlink w:anchor="_Toc532549376" w:history="1">
         <w:r>
           <w:rPr>
             <w:rStyle w:val="Lienhypertexte"/>
@@ -300,7 +340,7 @@
           <w:rPr>
             <w:webHidden/>
           </w:rPr>
-          <w:instrText xml:space="preserve"> PAGEREF _Toc532473334 \h </w:instrText>
+          <w:instrText xml:space="preserve"> PAGEREF _Toc532549376 \h </w:instrText>
         </w:r>
         <w:r>
           <w:rPr>
@@ -342,7 +382,7 @@
           <w:lang w:val="fr-CH" w:eastAsia="fr-CH"/>
         </w:rPr>
       </w:pPr>
-      <w:hyperlink w:anchor="_Toc532473335" w:history="1">
+      <w:hyperlink w:anchor="_Toc532549377" w:history="1">
         <w:r>
           <w:rPr>
             <w:rStyle w:val="Lienhypertexte"/>
@@ -387,7 +427,7 @@
             <w:noProof/>
             <w:webHidden/>
           </w:rPr>
-          <w:instrText xml:space="preserve"> PAGEREF _Toc532473335 \h </w:instrText>
+          <w:instrText xml:space="preserve"> PAGEREF _Toc532549377 \h </w:instrText>
         </w:r>
         <w:r>
           <w:rPr>
@@ -433,7 +473,7 @@
           <w:lang w:val="fr-CH" w:eastAsia="fr-CH"/>
         </w:rPr>
       </w:pPr>
-      <w:hyperlink w:anchor="_Toc532473336" w:history="1">
+      <w:hyperlink w:anchor="_Toc532549378" w:history="1">
         <w:r>
           <w:rPr>
             <w:rStyle w:val="Lienhypertexte"/>
@@ -478,7 +518,7 @@
             <w:noProof/>
             <w:webHidden/>
           </w:rPr>
-          <w:instrText xml:space="preserve"> PAGEREF _Toc532473336 \h </w:instrText>
+          <w:instrText xml:space="preserve"> PAGEREF _Toc532549378 \h </w:instrText>
         </w:r>
         <w:r>
           <w:rPr>
@@ -524,7 +564,7 @@
           <w:lang w:val="fr-CH" w:eastAsia="fr-CH"/>
         </w:rPr>
       </w:pPr>
-      <w:hyperlink w:anchor="_Toc532473337" w:history="1">
+      <w:hyperlink w:anchor="_Toc532549379" w:history="1">
         <w:r>
           <w:rPr>
             <w:rStyle w:val="Lienhypertexte"/>
@@ -569,7 +609,7 @@
             <w:noProof/>
             <w:webHidden/>
           </w:rPr>
-          <w:instrText xml:space="preserve"> PAGEREF _Toc532473337 \h </w:instrText>
+          <w:instrText xml:space="preserve"> PAGEREF _Toc532549379 \h </w:instrText>
         </w:r>
         <w:r>
           <w:rPr>
@@ -615,7 +655,7 @@
           <w:lang w:val="fr-CH" w:eastAsia="fr-CH"/>
         </w:rPr>
       </w:pPr>
-      <w:hyperlink w:anchor="_Toc532473338" w:history="1">
+      <w:hyperlink w:anchor="_Toc532549380" w:history="1">
         <w:r>
           <w:rPr>
             <w:rStyle w:val="Lienhypertexte"/>
@@ -660,7 +700,7 @@
             <w:noProof/>
             <w:webHidden/>
           </w:rPr>
-          <w:instrText xml:space="preserve"> PAGEREF _Toc532473338 \h </w:instrText>
+          <w:instrText xml:space="preserve"> PAGEREF _Toc532549380 \h </w:instrText>
         </w:r>
         <w:r>
           <w:rPr>
@@ -701,7 +741,7 @@
           <w:lang w:val="fr-CH" w:eastAsia="fr-CH"/>
         </w:rPr>
       </w:pPr>
-      <w:hyperlink w:anchor="_Toc532473339" w:history="1">
+      <w:hyperlink w:anchor="_Toc532549381" w:history="1">
         <w:r>
           <w:rPr>
             <w:rStyle w:val="Lienhypertexte"/>
@@ -741,7 +781,7 @@
           <w:rPr>
             <w:webHidden/>
           </w:rPr>
-          <w:instrText xml:space="preserve"> PAGEREF _Toc532473339 \h </w:instrText>
+          <w:instrText xml:space="preserve"> PAGEREF _Toc532549381 \h </w:instrText>
         </w:r>
         <w:r>
           <w:rPr>
@@ -783,7 +823,7 @@
           <w:lang w:val="fr-CH" w:eastAsia="fr-CH"/>
         </w:rPr>
       </w:pPr>
-      <w:hyperlink w:anchor="_Toc532473340" w:history="1">
+      <w:hyperlink w:anchor="_Toc532549382" w:history="1">
         <w:r>
           <w:rPr>
             <w:rStyle w:val="Lienhypertexte"/>
@@ -828,7 +868,7 @@
             <w:noProof/>
             <w:webHidden/>
           </w:rPr>
-          <w:instrText xml:space="preserve"> PAGEREF _Toc532473340 \h </w:instrText>
+          <w:instrText xml:space="preserve"> PAGEREF _Toc532549382 \h </w:instrText>
         </w:r>
         <w:r>
           <w:rPr>
@@ -874,7 +914,7 @@
           <w:lang w:val="fr-CH" w:eastAsia="fr-CH"/>
         </w:rPr>
       </w:pPr>
-      <w:hyperlink w:anchor="_Toc532473341" w:history="1">
+      <w:hyperlink w:anchor="_Toc532549383" w:history="1">
         <w:r>
           <w:rPr>
             <w:rStyle w:val="Lienhypertexte"/>
@@ -919,7 +959,7 @@
             <w:noProof/>
             <w:webHidden/>
           </w:rPr>
-          <w:instrText xml:space="preserve"> PAGEREF _Toc532473341 \h </w:instrText>
+          <w:instrText xml:space="preserve"> PAGEREF _Toc532549383 \h </w:instrText>
         </w:r>
         <w:r>
           <w:rPr>
@@ -965,7 +1005,7 @@
           <w:lang w:val="fr-CH" w:eastAsia="fr-CH"/>
         </w:rPr>
       </w:pPr>
-      <w:hyperlink w:anchor="_Toc532473342" w:history="1">
+      <w:hyperlink w:anchor="_Toc532549384" w:history="1">
         <w:r>
           <w:rPr>
             <w:rStyle w:val="Lienhypertexte"/>
@@ -1010,7 +1050,7 @@
             <w:noProof/>
             <w:webHidden/>
           </w:rPr>
-          <w:instrText xml:space="preserve"> PAGEREF _Toc532473342 \h </w:instrText>
+          <w:instrText xml:space="preserve"> PAGEREF _Toc532549384 \h </w:instrText>
         </w:r>
         <w:r>
           <w:rPr>
@@ -1056,7 +1096,7 @@
           <w:lang w:val="fr-CH" w:eastAsia="fr-CH"/>
         </w:rPr>
       </w:pPr>
-      <w:hyperlink w:anchor="_Toc532473343" w:history="1">
+      <w:hyperlink w:anchor="_Toc532549385" w:history="1">
         <w:r>
           <w:rPr>
             <w:rStyle w:val="Lienhypertexte"/>
@@ -1101,7 +1141,7 @@
             <w:noProof/>
             <w:webHidden/>
           </w:rPr>
-          <w:instrText xml:space="preserve"> PAGEREF _Toc532473343 \h </w:instrText>
+          <w:instrText xml:space="preserve"> PAGEREF _Toc532549385 \h </w:instrText>
         </w:r>
         <w:r>
           <w:rPr>
@@ -1147,7 +1187,7 @@
           <w:lang w:val="fr-CH" w:eastAsia="fr-CH"/>
         </w:rPr>
       </w:pPr>
-      <w:hyperlink w:anchor="_Toc532473344" w:history="1">
+      <w:hyperlink w:anchor="_Toc532549386" w:history="1">
         <w:r>
           <w:rPr>
             <w:rStyle w:val="Lienhypertexte"/>
@@ -1199,7 +1239,7 @@
             <w:noProof/>
             <w:webHidden/>
           </w:rPr>
-          <w:instrText xml:space="preserve"> PAGEREF _Toc532473344 \h </w:instrText>
+          <w:instrText xml:space="preserve"> PAGEREF _Toc532549386 \h </w:instrText>
         </w:r>
         <w:r>
           <w:rPr>
@@ -1245,7 +1285,7 @@
           <w:lang w:val="fr-CH" w:eastAsia="fr-CH"/>
         </w:rPr>
       </w:pPr>
-      <w:hyperlink w:anchor="_Toc532473345" w:history="1">
+      <w:hyperlink w:anchor="_Toc532549387" w:history="1">
         <w:r>
           <w:rPr>
             <w:rStyle w:val="Lienhypertexte"/>
@@ -1297,7 +1337,7 @@
             <w:noProof/>
             <w:webHidden/>
           </w:rPr>
-          <w:instrText xml:space="preserve"> PAGEREF _Toc532473345 \h </w:instrText>
+          <w:instrText xml:space="preserve"> PAGEREF _Toc532549387 \h </w:instrText>
         </w:r>
         <w:r>
           <w:rPr>
@@ -1343,7 +1383,7 @@
           <w:lang w:val="fr-CH" w:eastAsia="fr-CH"/>
         </w:rPr>
       </w:pPr>
-      <w:hyperlink w:anchor="_Toc532473346" w:history="1">
+      <w:hyperlink w:anchor="_Toc532549388" w:history="1">
         <w:r>
           <w:rPr>
             <w:rStyle w:val="Lienhypertexte"/>
@@ -1395,7 +1435,7 @@
             <w:noProof/>
             <w:webHidden/>
           </w:rPr>
-          <w:instrText xml:space="preserve"> PAGEREF _Toc532473346 \h </w:instrText>
+          <w:instrText xml:space="preserve"> PAGEREF _Toc532549388 \h </w:instrText>
         </w:r>
         <w:r>
           <w:rPr>
@@ -1441,7 +1481,7 @@
           <w:lang w:val="fr-CH" w:eastAsia="fr-CH"/>
         </w:rPr>
       </w:pPr>
-      <w:hyperlink w:anchor="_Toc532473347" w:history="1">
+      <w:hyperlink w:anchor="_Toc532549389" w:history="1">
         <w:r>
           <w:rPr>
             <w:rStyle w:val="Lienhypertexte"/>
@@ -1493,7 +1533,7 @@
             <w:noProof/>
             <w:webHidden/>
           </w:rPr>
-          <w:instrText xml:space="preserve"> PAGEREF _Toc532473347 \h </w:instrText>
+          <w:instrText xml:space="preserve"> PAGEREF _Toc532549389 \h </w:instrText>
         </w:r>
         <w:r>
           <w:rPr>
@@ -1539,7 +1579,7 @@
           <w:lang w:val="fr-CH" w:eastAsia="fr-CH"/>
         </w:rPr>
       </w:pPr>
-      <w:hyperlink w:anchor="_Toc532473348" w:history="1">
+      <w:hyperlink w:anchor="_Toc532549390" w:history="1">
         <w:r>
           <w:rPr>
             <w:rStyle w:val="Lienhypertexte"/>
@@ -1591,7 +1631,7 @@
             <w:noProof/>
             <w:webHidden/>
           </w:rPr>
-          <w:instrText xml:space="preserve"> PAGEREF _Toc532473348 \h </w:instrText>
+          <w:instrText xml:space="preserve"> PAGEREF _Toc532549390 \h </w:instrText>
         </w:r>
         <w:r>
           <w:rPr>
@@ -1637,7 +1677,7 @@
           <w:lang w:val="fr-CH" w:eastAsia="fr-CH"/>
         </w:rPr>
       </w:pPr>
-      <w:hyperlink w:anchor="_Toc532473349" w:history="1">
+      <w:hyperlink w:anchor="_Toc532549391" w:history="1">
         <w:r>
           <w:rPr>
             <w:rStyle w:val="Lienhypertexte"/>
@@ -1682,7 +1722,7 @@
             <w:noProof/>
             <w:webHidden/>
           </w:rPr>
-          <w:instrText xml:space="preserve"> PAGEREF _Toc532473349 \h </w:instrText>
+          <w:instrText xml:space="preserve"> PAGEREF _Toc532549391 \h </w:instrText>
         </w:r>
         <w:r>
           <w:rPr>
@@ -1728,7 +1768,7 @@
           <w:lang w:val="fr-CH" w:eastAsia="fr-CH"/>
         </w:rPr>
       </w:pPr>
-      <w:hyperlink w:anchor="_Toc532473350" w:history="1">
+      <w:hyperlink w:anchor="_Toc532549392" w:history="1">
         <w:r>
           <w:rPr>
             <w:rStyle w:val="Lienhypertexte"/>
@@ -1773,7 +1813,7 @@
             <w:noProof/>
             <w:webHidden/>
           </w:rPr>
-          <w:instrText xml:space="preserve"> PAGEREF _Toc532473350 \h </w:instrText>
+          <w:instrText xml:space="preserve"> PAGEREF _Toc532549392 \h </w:instrText>
         </w:r>
         <w:r>
           <w:rPr>
@@ -1819,7 +1859,7 @@
           <w:lang w:val="fr-CH" w:eastAsia="fr-CH"/>
         </w:rPr>
       </w:pPr>
-      <w:hyperlink w:anchor="_Toc532473351" w:history="1">
+      <w:hyperlink w:anchor="_Toc532549393" w:history="1">
         <w:r>
           <w:rPr>
             <w:rStyle w:val="Lienhypertexte"/>
@@ -1871,7 +1911,7 @@
             <w:noProof/>
             <w:webHidden/>
           </w:rPr>
-          <w:instrText xml:space="preserve"> PAGEREF _Toc532473351 \h </w:instrText>
+          <w:instrText xml:space="preserve"> PAGEREF _Toc532549393 \h </w:instrText>
         </w:r>
         <w:r>
           <w:rPr>
@@ -1917,7 +1957,7 @@
           <w:lang w:val="fr-CH" w:eastAsia="fr-CH"/>
         </w:rPr>
       </w:pPr>
-      <w:hyperlink w:anchor="_Toc532473352" w:history="1">
+      <w:hyperlink w:anchor="_Toc532549394" w:history="1">
         <w:r>
           <w:rPr>
             <w:rStyle w:val="Lienhypertexte"/>
@@ -1969,7 +2009,7 @@
             <w:noProof/>
             <w:webHidden/>
           </w:rPr>
-          <w:instrText xml:space="preserve"> PAGEREF _Toc532473352 \h </w:instrText>
+          <w:instrText xml:space="preserve"> PAGEREF _Toc532549394 \h </w:instrText>
         </w:r>
         <w:r>
           <w:rPr>
@@ -2015,7 +2055,7 @@
           <w:lang w:val="fr-CH" w:eastAsia="fr-CH"/>
         </w:rPr>
       </w:pPr>
-      <w:hyperlink w:anchor="_Toc532473353" w:history="1">
+      <w:hyperlink w:anchor="_Toc532549395" w:history="1">
         <w:r>
           <w:rPr>
             <w:rStyle w:val="Lienhypertexte"/>
@@ -2067,7 +2107,7 @@
             <w:noProof/>
             <w:webHidden/>
           </w:rPr>
-          <w:instrText xml:space="preserve"> PAGEREF _Toc532473353 \h </w:instrText>
+          <w:instrText xml:space="preserve"> PAGEREF _Toc532549395 \h </w:instrText>
         </w:r>
         <w:r>
           <w:rPr>
@@ -2113,7 +2153,7 @@
           <w:lang w:val="fr-CH" w:eastAsia="fr-CH"/>
         </w:rPr>
       </w:pPr>
-      <w:hyperlink w:anchor="_Toc532473354" w:history="1">
+      <w:hyperlink w:anchor="_Toc532549396" w:history="1">
         <w:r>
           <w:rPr>
             <w:rStyle w:val="Lienhypertexte"/>
@@ -2158,7 +2198,7 @@
             <w:noProof/>
             <w:webHidden/>
           </w:rPr>
-          <w:instrText xml:space="preserve"> PAGEREF _Toc532473354 \h </w:instrText>
+          <w:instrText xml:space="preserve"> PAGEREF _Toc532549396 \h </w:instrText>
         </w:r>
         <w:r>
           <w:rPr>
@@ -2204,7 +2244,7 @@
           <w:lang w:val="fr-CH" w:eastAsia="fr-CH"/>
         </w:rPr>
       </w:pPr>
-      <w:hyperlink w:anchor="_Toc532473355" w:history="1">
+      <w:hyperlink w:anchor="_Toc532549397" w:history="1">
         <w:r>
           <w:rPr>
             <w:rStyle w:val="Lienhypertexte"/>
@@ -2249,7 +2289,7 @@
             <w:noProof/>
             <w:webHidden/>
           </w:rPr>
-          <w:instrText xml:space="preserve"> PAGEREF _Toc532473355 \h </w:instrText>
+          <w:instrText xml:space="preserve"> PAGEREF _Toc532549397 \h </w:instrText>
         </w:r>
         <w:r>
           <w:rPr>
@@ -2290,7 +2330,7 @@
           <w:lang w:val="fr-CH" w:eastAsia="fr-CH"/>
         </w:rPr>
       </w:pPr>
-      <w:hyperlink w:anchor="_Toc532473356" w:history="1">
+      <w:hyperlink w:anchor="_Toc532549398" w:history="1">
         <w:r>
           <w:rPr>
             <w:rStyle w:val="Lienhypertexte"/>
@@ -2330,7 +2370,7 @@
           <w:rPr>
             <w:webHidden/>
           </w:rPr>
-          <w:instrText xml:space="preserve"> PAGEREF _Toc532473356 \h </w:instrText>
+          <w:instrText xml:space="preserve"> PAGEREF _Toc532549398 \h </w:instrText>
         </w:r>
         <w:r>
           <w:rPr>
@@ -2372,7 +2412,7 @@
           <w:lang w:val="fr-CH" w:eastAsia="fr-CH"/>
         </w:rPr>
       </w:pPr>
-      <w:hyperlink w:anchor="_Toc532473357" w:history="1">
+      <w:hyperlink w:anchor="_Toc532549399" w:history="1">
         <w:r>
           <w:rPr>
             <w:rStyle w:val="Lienhypertexte"/>
@@ -2417,7 +2457,7 @@
             <w:noProof/>
             <w:webHidden/>
           </w:rPr>
-          <w:instrText xml:space="preserve"> PAGEREF _Toc532473357 \h </w:instrText>
+          <w:instrText xml:space="preserve"> PAGEREF _Toc532549399 \h </w:instrText>
         </w:r>
         <w:r>
           <w:rPr>
@@ -2463,7 +2503,7 @@
           <w:lang w:val="fr-CH" w:eastAsia="fr-CH"/>
         </w:rPr>
       </w:pPr>
-      <w:hyperlink w:anchor="_Toc532473358" w:history="1">
+      <w:hyperlink w:anchor="_Toc532549400" w:history="1">
         <w:r>
           <w:rPr>
             <w:rStyle w:val="Lienhypertexte"/>
@@ -2508,7 +2548,7 @@
             <w:noProof/>
             <w:webHidden/>
           </w:rPr>
-          <w:instrText xml:space="preserve"> PAGEREF _Toc532473358 \h </w:instrText>
+          <w:instrText xml:space="preserve"> PAGEREF _Toc532549400 \h </w:instrText>
         </w:r>
         <w:r>
           <w:rPr>
@@ -2554,7 +2594,7 @@
           <w:lang w:val="fr-CH" w:eastAsia="fr-CH"/>
         </w:rPr>
       </w:pPr>
-      <w:hyperlink w:anchor="_Toc532473359" w:history="1">
+      <w:hyperlink w:anchor="_Toc532549401" w:history="1">
         <w:r>
           <w:rPr>
             <w:rStyle w:val="Lienhypertexte"/>
@@ -2599,7 +2639,7 @@
             <w:noProof/>
             <w:webHidden/>
           </w:rPr>
-          <w:instrText xml:space="preserve"> PAGEREF _Toc532473359 \h </w:instrText>
+          <w:instrText xml:space="preserve"> PAGEREF _Toc532549401 \h </w:instrText>
         </w:r>
         <w:r>
           <w:rPr>
@@ -2645,7 +2685,7 @@
           <w:lang w:val="fr-CH" w:eastAsia="fr-CH"/>
         </w:rPr>
       </w:pPr>
-      <w:hyperlink w:anchor="_Toc532473360" w:history="1">
+      <w:hyperlink w:anchor="_Toc532549402" w:history="1">
         <w:r>
           <w:rPr>
             <w:rStyle w:val="Lienhypertexte"/>
@@ -2690,7 +2730,7 @@
             <w:noProof/>
             <w:webHidden/>
           </w:rPr>
-          <w:instrText xml:space="preserve"> PAGEREF _Toc532473360 \h </w:instrText>
+          <w:instrText xml:space="preserve"> PAGEREF _Toc532549402 \h </w:instrText>
         </w:r>
         <w:r>
           <w:rPr>
@@ -2731,7 +2771,7 @@
           <w:lang w:val="fr-CH" w:eastAsia="fr-CH"/>
         </w:rPr>
       </w:pPr>
-      <w:hyperlink w:anchor="_Toc532473361" w:history="1">
+      <w:hyperlink w:anchor="_Toc532549403" w:history="1">
         <w:r>
           <w:rPr>
             <w:rStyle w:val="Lienhypertexte"/>
@@ -2771,7 +2811,7 @@
           <w:rPr>
             <w:webHidden/>
           </w:rPr>
-          <w:instrText xml:space="preserve"> PAGEREF _Toc532473361 \h </w:instrText>
+          <w:instrText xml:space="preserve"> PAGEREF _Toc532549403 \h </w:instrText>
         </w:r>
         <w:r>
           <w:rPr>
@@ -2813,7 +2853,7 @@
           <w:lang w:val="fr-CH" w:eastAsia="fr-CH"/>
         </w:rPr>
       </w:pPr>
-      <w:hyperlink w:anchor="_Toc532473362" w:history="1">
+      <w:hyperlink w:anchor="_Toc532549404" w:history="1">
         <w:r>
           <w:rPr>
             <w:rStyle w:val="Lienhypertexte"/>
@@ -2858,7 +2898,7 @@
             <w:noProof/>
             <w:webHidden/>
           </w:rPr>
-          <w:instrText xml:space="preserve"> PAGEREF _Toc532473362 \h </w:instrText>
+          <w:instrText xml:space="preserve"> PAGEREF _Toc532549404 \h </w:instrText>
         </w:r>
         <w:r>
           <w:rPr>
@@ -2904,7 +2944,7 @@
           <w:lang w:val="fr-CH" w:eastAsia="fr-CH"/>
         </w:rPr>
       </w:pPr>
-      <w:hyperlink w:anchor="_Toc532473363" w:history="1">
+      <w:hyperlink w:anchor="_Toc532549405" w:history="1">
         <w:r>
           <w:rPr>
             <w:rStyle w:val="Lienhypertexte"/>
@@ -2949,7 +2989,7 @@
             <w:noProof/>
             <w:webHidden/>
           </w:rPr>
-          <w:instrText xml:space="preserve"> PAGEREF _Toc532473363 \h </w:instrText>
+          <w:instrText xml:space="preserve"> PAGEREF _Toc532549405 \h </w:instrText>
         </w:r>
         <w:r>
           <w:rPr>
@@ -2990,7 +3030,7 @@
           <w:lang w:val="fr-CH" w:eastAsia="fr-CH"/>
         </w:rPr>
       </w:pPr>
-      <w:hyperlink w:anchor="_Toc532473364" w:history="1">
+      <w:hyperlink w:anchor="_Toc532549406" w:history="1">
         <w:r>
           <w:rPr>
             <w:rStyle w:val="Lienhypertexte"/>
@@ -3030,7 +3070,7 @@
           <w:rPr>
             <w:webHidden/>
           </w:rPr>
-          <w:instrText xml:space="preserve"> PAGEREF _Toc532473364 \h </w:instrText>
+          <w:instrText xml:space="preserve"> PAGEREF _Toc532549406 \h </w:instrText>
         </w:r>
         <w:r>
           <w:rPr>
@@ -3072,7 +3112,7 @@
           <w:lang w:val="fr-CH" w:eastAsia="fr-CH"/>
         </w:rPr>
       </w:pPr>
-      <w:hyperlink w:anchor="_Toc532473365" w:history="1">
+      <w:hyperlink w:anchor="_Toc532549407" w:history="1">
         <w:r>
           <w:rPr>
             <w:rStyle w:val="Lienhypertexte"/>
@@ -3117,7 +3157,7 @@
             <w:noProof/>
             <w:webHidden/>
           </w:rPr>
-          <w:instrText xml:space="preserve"> PAGEREF _Toc532473365 \h </w:instrText>
+          <w:instrText xml:space="preserve"> PAGEREF _Toc532549407 \h </w:instrText>
         </w:r>
         <w:r>
           <w:rPr>
@@ -3163,7 +3203,7 @@
           <w:lang w:val="fr-CH" w:eastAsia="fr-CH"/>
         </w:rPr>
       </w:pPr>
-      <w:hyperlink w:anchor="_Toc532473366" w:history="1">
+      <w:hyperlink w:anchor="_Toc532549408" w:history="1">
         <w:r>
           <w:rPr>
             <w:rStyle w:val="Lienhypertexte"/>
@@ -3208,7 +3248,7 @@
             <w:noProof/>
             <w:webHidden/>
           </w:rPr>
-          <w:instrText xml:space="preserve"> PAGEREF _Toc532473366 \h </w:instrText>
+          <w:instrText xml:space="preserve"> PAGEREF _Toc532549408 \h </w:instrText>
         </w:r>
         <w:r>
           <w:rPr>
@@ -3254,7 +3294,7 @@
           <w:lang w:val="fr-CH" w:eastAsia="fr-CH"/>
         </w:rPr>
       </w:pPr>
-      <w:hyperlink w:anchor="_Toc532473367" w:history="1">
+      <w:hyperlink w:anchor="_Toc532549409" w:history="1">
         <w:r>
           <w:rPr>
             <w:rStyle w:val="Lienhypertexte"/>
@@ -3299,7 +3339,7 @@
             <w:noProof/>
             <w:webHidden/>
           </w:rPr>
-          <w:instrText xml:space="preserve"> PAGEREF _Toc532473367 \h </w:instrText>
+          <w:instrText xml:space="preserve"> PAGEREF _Toc532549409 \h </w:instrText>
         </w:r>
         <w:r>
           <w:rPr>
@@ -3345,7 +3385,7 @@
           <w:lang w:val="fr-CH" w:eastAsia="fr-CH"/>
         </w:rPr>
       </w:pPr>
-      <w:hyperlink w:anchor="_Toc532473368" w:history="1">
+      <w:hyperlink w:anchor="_Toc532549410" w:history="1">
         <w:r>
           <w:rPr>
             <w:rStyle w:val="Lienhypertexte"/>
@@ -3390,7 +3430,7 @@
             <w:noProof/>
             <w:webHidden/>
           </w:rPr>
-          <w:instrText xml:space="preserve"> PAGEREF _Toc532473368 \h </w:instrText>
+          <w:instrText xml:space="preserve"> PAGEREF _Toc532549410 \h </w:instrText>
         </w:r>
         <w:r>
           <w:rPr>
@@ -3447,7 +3487,7 @@
           <w:rFonts w:asciiTheme="majorHAnsi" w:hAnsiTheme="majorHAnsi" w:cstheme="majorHAnsi"/>
         </w:rPr>
       </w:pPr>
-      <w:bookmarkStart w:id="0" w:name="_Toc532473334"/>
+      <w:bookmarkStart w:id="0" w:name="_Toc532549376"/>
       <w:r>
         <w:rPr>
           <w:rFonts w:asciiTheme="majorHAnsi" w:hAnsiTheme="majorHAnsi" w:cstheme="majorHAnsi"/>
@@ -3473,7 +3513,7 @@
       <w:pPr>
         <w:pStyle w:val="Titre2"/>
       </w:pPr>
-      <w:bookmarkStart w:id="1" w:name="_Toc532473335"/>
+      <w:bookmarkStart w:id="1" w:name="_Toc532549377"/>
       <w:r>
         <w:t>Introduction</w:t>
       </w:r>
@@ -3609,7 +3649,31 @@
         <w:rPr>
           <w:rFonts w:asciiTheme="majorHAnsi" w:hAnsiTheme="majorHAnsi" w:cstheme="majorHAnsi"/>
         </w:rPr>
-        <w:t xml:space="preserve">afin qu’il sache ce que nous allions </w:t>
+        <w:t>afin qu’il</w:t>
+      </w:r>
+      <w:r>
+        <w:rPr>
+          <w:rFonts w:asciiTheme="majorHAnsi" w:hAnsiTheme="majorHAnsi" w:cstheme="majorHAnsi"/>
+        </w:rPr>
+        <w:t>s</w:t>
+      </w:r>
+      <w:r>
+        <w:rPr>
+          <w:rFonts w:asciiTheme="majorHAnsi" w:hAnsiTheme="majorHAnsi" w:cstheme="majorHAnsi"/>
+        </w:rPr>
+        <w:t xml:space="preserve"> sache</w:t>
+      </w:r>
+      <w:r>
+        <w:rPr>
+          <w:rFonts w:asciiTheme="majorHAnsi" w:hAnsiTheme="majorHAnsi" w:cstheme="majorHAnsi"/>
+        </w:rPr>
+        <w:t>nt</w:t>
+      </w:r>
+      <w:r>
+        <w:rPr>
+          <w:rFonts w:asciiTheme="majorHAnsi" w:hAnsiTheme="majorHAnsi" w:cstheme="majorHAnsi"/>
+        </w:rPr>
+        <w:t xml:space="preserve"> ce que nous allions </w:t>
       </w:r>
       <w:r>
         <w:rPr>
@@ -3671,19 +3735,31 @@
         <w:rPr>
           <w:rFonts w:asciiTheme="majorHAnsi" w:hAnsiTheme="majorHAnsi" w:cstheme="majorHAnsi"/>
         </w:rPr>
-        <w:t>Des méthodes de tris doivent être implémentée. Un</w:t>
-      </w:r>
-      <w:r>
-        <w:rPr>
-          <w:rFonts w:asciiTheme="majorHAnsi" w:hAnsiTheme="majorHAnsi" w:cstheme="majorHAnsi"/>
-        </w:rPr>
-        <w:t>e recherche de</w:t>
-      </w:r>
-      <w:r>
-        <w:rPr>
-          <w:rFonts w:asciiTheme="majorHAnsi" w:hAnsiTheme="majorHAnsi" w:cstheme="majorHAnsi"/>
-        </w:rPr>
-        <w:t xml:space="preserve"> de mot-</w:t>
+        <w:t>Des méthodes de tris doivent être implémentée</w:t>
+      </w:r>
+      <w:r>
+        <w:rPr>
+          <w:rFonts w:asciiTheme="majorHAnsi" w:hAnsiTheme="majorHAnsi" w:cstheme="majorHAnsi"/>
+        </w:rPr>
+        <w:t>s</w:t>
+      </w:r>
+      <w:r>
+        <w:rPr>
+          <w:rFonts w:asciiTheme="majorHAnsi" w:hAnsiTheme="majorHAnsi" w:cstheme="majorHAnsi"/>
+        </w:rPr>
+        <w:t>. Un</w:t>
+      </w:r>
+      <w:r>
+        <w:rPr>
+          <w:rFonts w:asciiTheme="majorHAnsi" w:hAnsiTheme="majorHAnsi" w:cstheme="majorHAnsi"/>
+        </w:rPr>
+        <w:t xml:space="preserve">e recherche </w:t>
+      </w:r>
+      <w:r>
+        <w:rPr>
+          <w:rFonts w:asciiTheme="majorHAnsi" w:hAnsiTheme="majorHAnsi" w:cstheme="majorHAnsi"/>
+        </w:rPr>
+        <w:t>de mot-</w:t>
       </w:r>
       <w:r>
         <w:rPr>
@@ -3745,7 +3821,19 @@
         <w:rPr>
           <w:rFonts w:asciiTheme="majorHAnsi" w:hAnsiTheme="majorHAnsi" w:cstheme="majorHAnsi"/>
         </w:rPr>
-        <w:t>Cette application se fera à l’aide de Visual Studio 2017 et avec le langage de programmation, C# (</w:t>
+        <w:t>Cette application se fera à</w:t>
+      </w:r>
+      <w:r>
+        <w:rPr>
+          <w:rFonts w:asciiTheme="majorHAnsi" w:hAnsiTheme="majorHAnsi" w:cstheme="majorHAnsi"/>
+        </w:rPr>
+        <w:t xml:space="preserve"> l’aide de Visual Studio 2017,</w:t>
+      </w:r>
+      <w:r>
+        <w:rPr>
+          <w:rFonts w:asciiTheme="majorHAnsi" w:hAnsiTheme="majorHAnsi" w:cstheme="majorHAnsi"/>
+        </w:rPr>
+        <w:t xml:space="preserve"> avec le langage de programmation C# (</w:t>
       </w:r>
       <w:r>
         <w:rPr>
@@ -3757,7 +3845,21 @@
         <w:rPr>
           <w:rFonts w:asciiTheme="majorHAnsi" w:hAnsiTheme="majorHAnsi" w:cstheme="majorHAnsi"/>
         </w:rPr>
-        <w:t>prononce « si charp »)</w:t>
+        <w:t xml:space="preserve">prononce « si </w:t>
+      </w:r>
+      <w:proofErr w:type="spellStart"/>
+      <w:r>
+        <w:rPr>
+          <w:rFonts w:asciiTheme="majorHAnsi" w:hAnsiTheme="majorHAnsi" w:cstheme="majorHAnsi"/>
+        </w:rPr>
+        <w:t>charp</w:t>
+      </w:r>
+      <w:proofErr w:type="spellEnd"/>
+      <w:r>
+        <w:rPr>
+          <w:rFonts w:asciiTheme="majorHAnsi" w:hAnsiTheme="majorHAnsi" w:cstheme="majorHAnsi"/>
+        </w:rPr>
+        <w:t> »)</w:t>
       </w:r>
       <w:r>
         <w:rPr>
@@ -3783,7 +3885,7 @@
       <w:pPr>
         <w:pStyle w:val="Titre2"/>
       </w:pPr>
-      <w:bookmarkStart w:id="2" w:name="_Toc532473336"/>
+      <w:bookmarkStart w:id="2" w:name="_Toc532549378"/>
       <w:r>
         <w:t>Organisations</w:t>
       </w:r>
@@ -3827,7 +3929,19 @@
         <w:rPr>
           <w:rFonts w:asciiTheme="majorHAnsi" w:hAnsiTheme="majorHAnsi" w:cstheme="majorHAnsi"/>
         </w:rPr>
-        <w:t xml:space="preserve">M. CHEVILLAT, </w:t>
+        <w:t xml:space="preserve">M. </w:t>
+      </w:r>
+      <w:r>
+        <w:rPr>
+          <w:rFonts w:asciiTheme="majorHAnsi" w:hAnsiTheme="majorHAnsi" w:cstheme="majorHAnsi"/>
+        </w:rPr>
+        <w:t xml:space="preserve">Jérôme </w:t>
+      </w:r>
+      <w:r>
+        <w:rPr>
+          <w:rFonts w:asciiTheme="majorHAnsi" w:hAnsiTheme="majorHAnsi" w:cstheme="majorHAnsi"/>
+        </w:rPr>
+        <w:t xml:space="preserve">CHEVILLAT, </w:t>
       </w:r>
       <w:r>
         <w:rPr>
@@ -3851,7 +3965,19 @@
         <w:rPr>
           <w:rFonts w:asciiTheme="majorHAnsi" w:hAnsiTheme="majorHAnsi" w:cstheme="majorHAnsi"/>
         </w:rPr>
-        <w:t>M. HURNI, pascal.hurni@cpnv.ch</w:t>
+        <w:t xml:space="preserve">M. </w:t>
+      </w:r>
+      <w:r>
+        <w:rPr>
+          <w:rFonts w:asciiTheme="majorHAnsi" w:hAnsiTheme="majorHAnsi" w:cstheme="majorHAnsi"/>
+        </w:rPr>
+        <w:t xml:space="preserve">Pascal </w:t>
+      </w:r>
+      <w:r>
+        <w:rPr>
+          <w:rFonts w:asciiTheme="majorHAnsi" w:hAnsiTheme="majorHAnsi" w:cstheme="majorHAnsi"/>
+        </w:rPr>
+        <w:t>HURNI, pascal.hurni@cpnv.ch</w:t>
       </w:r>
     </w:p>
     <w:p>
@@ -3963,7 +4089,7 @@
       <w:pPr>
         <w:pStyle w:val="Titre2"/>
       </w:pPr>
-      <w:bookmarkStart w:id="3" w:name="_Toc532473337"/>
+      <w:bookmarkStart w:id="3" w:name="_Toc532549379"/>
       <w:r>
         <w:lastRenderedPageBreak/>
         <w:t>Objectifs</w:t>
@@ -4318,7 +4444,7 @@
       <w:pPr>
         <w:pStyle w:val="Titre2"/>
       </w:pPr>
-      <w:bookmarkStart w:id="4" w:name="_Toc532473338"/>
+      <w:bookmarkStart w:id="4" w:name="_Toc532549380"/>
       <w:r>
         <w:t>Planification</w:t>
       </w:r>
@@ -4354,13 +4480,55 @@
           <w:rFonts w:asciiTheme="majorHAnsi" w:hAnsiTheme="majorHAnsi" w:cstheme="majorHAnsi"/>
           <w:szCs w:val="14"/>
         </w:rPr>
-        <w:t xml:space="preserve"> et nous avons reçu les consignes le 31 août 2018, nous avons pu poser toutes </w:t>
+        <w:t xml:space="preserve"> le 31 août 2018,</w:t>
       </w:r>
       <w:r>
         <w:rPr>
           <w:rFonts w:asciiTheme="majorHAnsi" w:hAnsiTheme="majorHAnsi" w:cstheme="majorHAnsi"/>
           <w:szCs w:val="14"/>
         </w:rPr>
+        <w:t xml:space="preserve"> date à laquelle nous </w:t>
+      </w:r>
+      <w:r>
+        <w:rPr>
+          <w:rFonts w:asciiTheme="majorHAnsi" w:hAnsiTheme="majorHAnsi" w:cstheme="majorHAnsi"/>
+          <w:szCs w:val="14"/>
+        </w:rPr>
+        <w:t>avons reçu les consignes</w:t>
+      </w:r>
+      <w:r>
+        <w:rPr>
+          <w:rFonts w:asciiTheme="majorHAnsi" w:hAnsiTheme="majorHAnsi" w:cstheme="majorHAnsi"/>
+          <w:szCs w:val="14"/>
+        </w:rPr>
+        <w:t>.</w:t>
+      </w:r>
+      <w:r>
+        <w:rPr>
+          <w:rFonts w:asciiTheme="majorHAnsi" w:hAnsiTheme="majorHAnsi" w:cstheme="majorHAnsi"/>
+          <w:szCs w:val="14"/>
+        </w:rPr>
+        <w:t xml:space="preserve"> </w:t>
+      </w:r>
+      <w:r>
+        <w:rPr>
+          <w:rFonts w:asciiTheme="majorHAnsi" w:hAnsiTheme="majorHAnsi" w:cstheme="majorHAnsi"/>
+          <w:szCs w:val="14"/>
+        </w:rPr>
+        <w:t>N</w:t>
+      </w:r>
+      <w:r>
+        <w:rPr>
+          <w:rFonts w:asciiTheme="majorHAnsi" w:hAnsiTheme="majorHAnsi" w:cstheme="majorHAnsi"/>
+          <w:szCs w:val="14"/>
+        </w:rPr>
+        <w:t xml:space="preserve">ous avons pu poser toutes </w:t>
+      </w:r>
+      <w:r>
+        <w:rPr>
+          <w:rFonts w:asciiTheme="majorHAnsi" w:hAnsiTheme="majorHAnsi" w:cstheme="majorHAnsi"/>
+          <w:szCs w:val="14"/>
+        </w:rPr>
         <w:t>les</w:t>
       </w:r>
       <w:r>
@@ -4460,12 +4628,38 @@
       <w:pPr>
         <w:rPr>
           <w:rFonts w:asciiTheme="majorHAnsi" w:hAnsiTheme="majorHAnsi" w:cstheme="majorHAnsi"/>
-          <w:i/>
-          <w:iCs/>
-          <w:color w:val="FF0000"/>
           <w:szCs w:val="14"/>
         </w:rPr>
       </w:pPr>
+    </w:p>
+    <w:p>
+      <w:pPr>
+        <w:rPr>
+          <w:rFonts w:asciiTheme="majorHAnsi" w:hAnsiTheme="majorHAnsi" w:cstheme="majorHAnsi"/>
+          <w:szCs w:val="14"/>
+        </w:rPr>
+      </w:pPr>
+      <w:r>
+        <w:rPr>
+          <w:rFonts w:asciiTheme="majorHAnsi" w:hAnsiTheme="majorHAnsi" w:cstheme="majorHAnsi"/>
+          <w:szCs w:val="14"/>
+        </w:rPr>
+        <w:t>Ci-dessous vous trouverez les sprint</w:t>
+      </w:r>
+      <w:r>
+        <w:rPr>
+          <w:rFonts w:asciiTheme="majorHAnsi" w:hAnsiTheme="majorHAnsi" w:cstheme="majorHAnsi"/>
+          <w:szCs w:val="14"/>
+        </w:rPr>
+        <w:t>s</w:t>
+      </w:r>
+      <w:r>
+        <w:rPr>
+          <w:rFonts w:asciiTheme="majorHAnsi" w:hAnsiTheme="majorHAnsi" w:cstheme="majorHAnsi"/>
+          <w:szCs w:val="14"/>
+        </w:rPr>
+        <w:t xml:space="preserve"> du projet.</w:t>
+      </w:r>
     </w:p>
     <w:p>
       <w:pPr>
@@ -4979,7 +5173,7 @@
           <w:rFonts w:asciiTheme="majorHAnsi" w:hAnsiTheme="majorHAnsi" w:cstheme="majorHAnsi"/>
         </w:rPr>
       </w:pPr>
-      <w:bookmarkStart w:id="5" w:name="_Toc532473339"/>
+      <w:bookmarkStart w:id="5" w:name="_Toc532549381"/>
       <w:r>
         <w:rPr>
           <w:rFonts w:asciiTheme="majorHAnsi" w:hAnsiTheme="majorHAnsi" w:cstheme="majorHAnsi"/>
@@ -4997,27 +5191,9 @@
     </w:p>
     <w:p>
       <w:pPr>
-        <w:pStyle w:val="Retraitnormal1"/>
-        <w:numPr>
-          <w:ilvl w:val="0"/>
-          <w:numId w:val="0"/>
-        </w:numPr>
-        <w:ind w:left="360"/>
-        <w:rPr>
-          <w:rFonts w:asciiTheme="majorHAnsi" w:hAnsiTheme="majorHAnsi" w:cstheme="majorHAnsi"/>
-          <w:i/>
-          <w:iCs/>
-          <w:sz w:val="21"/>
-          <w:szCs w:val="14"/>
-          <w:lang w:eastAsia="fr-FR"/>
-        </w:rPr>
-      </w:pPr>
-    </w:p>
-    <w:p>
-      <w:pPr>
         <w:pStyle w:val="Titre2"/>
       </w:pPr>
-      <w:bookmarkStart w:id="6" w:name="_Toc532473340"/>
+      <w:bookmarkStart w:id="6" w:name="_Toc532549382"/>
       <w:r>
         <w:rPr>
           <w:noProof/>
@@ -5102,7 +5278,19 @@
         <w:rPr>
           <w:rFonts w:asciiTheme="majorHAnsi" w:hAnsiTheme="majorHAnsi" w:cstheme="majorHAnsi"/>
         </w:rPr>
-        <w:t>Voici un petit schéma qui explique comment l’application fonctionne et les actions qu’elle entreprend sur le lecteur réseau du client ou sur son disque dur en local.</w:t>
+        <w:t>Voici un petit schéma qui explique comment l’application fonctionne et les actions qu’elle entreprend sur le lecteur réseau du client</w:t>
+      </w:r>
+      <w:r>
+        <w:rPr>
+          <w:rFonts w:asciiTheme="majorHAnsi" w:hAnsiTheme="majorHAnsi" w:cstheme="majorHAnsi"/>
+        </w:rPr>
+        <w:t>,</w:t>
+      </w:r>
+      <w:r>
+        <w:rPr>
+          <w:rFonts w:asciiTheme="majorHAnsi" w:hAnsiTheme="majorHAnsi" w:cstheme="majorHAnsi"/>
+        </w:rPr>
+        <w:t xml:space="preserve"> ou sur son disque dur local.</w:t>
       </w:r>
       <w:r>
         <w:rPr>
@@ -5158,13 +5346,37 @@
         <w:rPr>
           <w:rFonts w:asciiTheme="majorHAnsi" w:hAnsiTheme="majorHAnsi" w:cstheme="majorHAnsi"/>
         </w:rPr>
-        <w:t xml:space="preserve">ne fois le dossier choisi, il peut ajouter des critères à sa recherche </w:t>
-      </w:r>
-      <w:r>
-        <w:rPr>
-          <w:rFonts w:asciiTheme="majorHAnsi" w:hAnsiTheme="majorHAnsi" w:cstheme="majorHAnsi"/>
-        </w:rPr>
-        <w:t>pour rechercher un fichier plus rapidement.</w:t>
+        <w:t xml:space="preserve">ne fois le dossier choisi, il peut ajouter </w:t>
+      </w:r>
+      <w:r>
+        <w:rPr>
+          <w:rFonts w:asciiTheme="majorHAnsi" w:hAnsiTheme="majorHAnsi" w:cstheme="majorHAnsi"/>
+        </w:rPr>
+        <w:t>et cumuler des</w:t>
+      </w:r>
+      <w:r>
+        <w:rPr>
+          <w:rFonts w:asciiTheme="majorHAnsi" w:hAnsiTheme="majorHAnsi" w:cstheme="majorHAnsi"/>
+        </w:rPr>
+        <w:t xml:space="preserve"> critères </w:t>
+      </w:r>
+      <w:r>
+        <w:rPr>
+          <w:rFonts w:asciiTheme="majorHAnsi" w:hAnsiTheme="majorHAnsi" w:cstheme="majorHAnsi"/>
+        </w:rPr>
+        <w:t xml:space="preserve">de </w:t>
+      </w:r>
+      <w:r>
+        <w:rPr>
+          <w:rFonts w:asciiTheme="majorHAnsi" w:hAnsiTheme="majorHAnsi" w:cstheme="majorHAnsi"/>
+        </w:rPr>
+        <w:t xml:space="preserve">recherche </w:t>
+      </w:r>
+      <w:r>
+        <w:rPr>
+          <w:rFonts w:asciiTheme="majorHAnsi" w:hAnsiTheme="majorHAnsi" w:cstheme="majorHAnsi"/>
+        </w:rPr>
+        <w:t>pour trouver son fichier plus rapidement.</w:t>
       </w:r>
     </w:p>
     <w:p>
@@ -5187,7 +5399,7 @@
         <w:pStyle w:val="Titre2"/>
       </w:pPr>
       <w:bookmarkStart w:id="7" w:name="_Toc71691012"/>
-      <w:bookmarkStart w:id="8" w:name="_Toc532473341"/>
+      <w:bookmarkStart w:id="8" w:name="_Toc532549383"/>
       <w:r>
         <w:lastRenderedPageBreak/>
         <w:t>Stratégie de test</w:t>
@@ -5300,7 +5512,7 @@
       </w:pPr>
       <w:bookmarkStart w:id="9" w:name="_Toc25553310"/>
       <w:bookmarkStart w:id="10" w:name="_Toc71691015"/>
-      <w:bookmarkStart w:id="11" w:name="_Toc532473342"/>
+      <w:bookmarkStart w:id="11" w:name="_Toc532549384"/>
       <w:r>
         <w:t>Risques techniques</w:t>
       </w:r>
@@ -5342,7 +5554,7 @@
           <w:iCs/>
           <w:sz w:val="24"/>
         </w:rPr>
-        <w:t>Pour les risques techniques, je dirai que le fait de créer l’application sur Visual Studio en C# est un gros risque. La dernière fois que nous avions programmé avec cette technologie, nous étions encore en 2</w:t>
+        <w:t>Pour les risques techniques, le fait de créer l’application sur Visual Studio en C# est un gros risque. La dernière fois que nous avions programmé avec cette technologie, nous étions encore en 2</w:t>
       </w:r>
       <w:r>
         <w:rPr>
@@ -5449,6 +5661,7 @@
         </w:rPr>
         <w:t xml:space="preserve">rir le document, tel que Spire et </w:t>
       </w:r>
+      <w:proofErr w:type="spellStart"/>
       <w:r>
         <w:rPr>
           <w:rFonts w:asciiTheme="majorHAnsi" w:hAnsiTheme="majorHAnsi" w:cstheme="majorHAnsi"/>
@@ -5457,6 +5670,7 @@
         </w:rPr>
         <w:t>iTextSharp</w:t>
       </w:r>
+      <w:proofErr w:type="spellEnd"/>
       <w:r>
         <w:rPr>
           <w:rFonts w:asciiTheme="majorHAnsi" w:hAnsiTheme="majorHAnsi" w:cstheme="majorHAnsi"/>
@@ -5509,7 +5723,7 @@
       <w:pPr>
         <w:pStyle w:val="Titre2"/>
       </w:pPr>
-      <w:bookmarkStart w:id="12" w:name="_Toc532473343"/>
+      <w:bookmarkStart w:id="12" w:name="_Toc532549385"/>
       <w:r>
         <w:lastRenderedPageBreak/>
         <w:t>Planification</w:t>
@@ -5562,7 +5776,7 @@
           <w:rFonts w:asciiTheme="majorHAnsi" w:hAnsiTheme="majorHAnsi"/>
         </w:rPr>
       </w:pPr>
-      <w:bookmarkStart w:id="13" w:name="_Toc532473344"/>
+      <w:bookmarkStart w:id="13" w:name="_Toc532549386"/>
       <w:r>
         <w:rPr>
           <w:rFonts w:asciiTheme="majorHAnsi" w:hAnsiTheme="majorHAnsi"/>
@@ -5653,7 +5867,7 @@
           <w:rFonts w:asciiTheme="majorHAnsi" w:hAnsiTheme="majorHAnsi"/>
         </w:rPr>
       </w:pPr>
-      <w:bookmarkStart w:id="14" w:name="_Toc532473345"/>
+      <w:bookmarkStart w:id="14" w:name="_Toc532549387"/>
       <w:r>
         <w:rPr>
           <w:rFonts w:asciiTheme="majorHAnsi" w:hAnsiTheme="majorHAnsi"/>
@@ -5738,7 +5952,7 @@
           <w:rFonts w:asciiTheme="majorHAnsi" w:hAnsiTheme="majorHAnsi"/>
         </w:rPr>
       </w:pPr>
-      <w:bookmarkStart w:id="15" w:name="_Toc532473346"/>
+      <w:bookmarkStart w:id="15" w:name="_Toc532549388"/>
       <w:r>
         <w:rPr>
           <w:rFonts w:asciiTheme="majorHAnsi" w:hAnsiTheme="majorHAnsi"/>
@@ -5823,7 +6037,7 @@
           <w:rFonts w:asciiTheme="majorHAnsi" w:hAnsiTheme="majorHAnsi"/>
         </w:rPr>
       </w:pPr>
-      <w:bookmarkStart w:id="16" w:name="_Toc532473347"/>
+      <w:bookmarkStart w:id="16" w:name="_Toc532549389"/>
       <w:r>
         <w:rPr>
           <w:rFonts w:asciiTheme="majorHAnsi" w:hAnsiTheme="majorHAnsi"/>
@@ -5908,7 +6122,7 @@
           <w:rFonts w:asciiTheme="majorHAnsi" w:hAnsiTheme="majorHAnsi"/>
         </w:rPr>
       </w:pPr>
-      <w:bookmarkStart w:id="17" w:name="_Toc532473348"/>
+      <w:bookmarkStart w:id="17" w:name="_Toc532549390"/>
       <w:r>
         <w:rPr>
           <w:rFonts w:asciiTheme="majorHAnsi" w:hAnsiTheme="majorHAnsi"/>
@@ -6013,7 +6227,7 @@
       </w:pPr>
       <w:bookmarkStart w:id="18" w:name="_Toc25553314"/>
       <w:bookmarkStart w:id="19" w:name="_Toc71691019"/>
-      <w:bookmarkStart w:id="20" w:name="_Toc532473349"/>
+      <w:bookmarkStart w:id="20" w:name="_Toc532549391"/>
       <w:r>
         <w:lastRenderedPageBreak/>
         <w:t>Dossier de conception</w:t>
@@ -6214,12 +6428,21 @@
           <w:sz w:val="24"/>
         </w:rPr>
       </w:pPr>
+      <w:proofErr w:type="spellStart"/>
       <w:r>
         <w:rPr>
           <w:rFonts w:asciiTheme="majorHAnsi" w:hAnsiTheme="majorHAnsi" w:cstheme="majorHAnsi"/>
           <w:sz w:val="24"/>
         </w:rPr>
-        <w:t>Balsamiq, création des maquettes de l’application</w:t>
+        <w:t>Balsamiq</w:t>
+      </w:r>
+      <w:proofErr w:type="spellEnd"/>
+      <w:r>
+        <w:rPr>
+          <w:rFonts w:asciiTheme="majorHAnsi" w:hAnsiTheme="majorHAnsi" w:cstheme="majorHAnsi"/>
+          <w:sz w:val="24"/>
+        </w:rPr>
+        <w:t>, création des maquettes de l’application</w:t>
       </w:r>
       <w:r>
         <w:rPr>
@@ -6241,12 +6464,21 @@
           <w:sz w:val="24"/>
         </w:rPr>
       </w:pPr>
+      <w:proofErr w:type="spellStart"/>
       <w:r>
         <w:rPr>
           <w:rFonts w:asciiTheme="majorHAnsi" w:hAnsiTheme="majorHAnsi" w:cstheme="majorHAnsi"/>
           <w:sz w:val="24"/>
         </w:rPr>
-        <w:t>Trello, pour la planification du projet</w:t>
+        <w:t>Trello</w:t>
+      </w:r>
+      <w:proofErr w:type="spellEnd"/>
+      <w:r>
+        <w:rPr>
+          <w:rFonts w:asciiTheme="majorHAnsi" w:hAnsiTheme="majorHAnsi" w:cstheme="majorHAnsi"/>
+          <w:sz w:val="24"/>
+        </w:rPr>
+        <w:t>, pour la planification du projet</w:t>
       </w:r>
       <w:r>
         <w:rPr>
@@ -6299,7 +6531,7 @@
         <w:pStyle w:val="Titre2"/>
       </w:pPr>
       <w:bookmarkStart w:id="21" w:name="_Toc528913929"/>
-      <w:bookmarkStart w:id="22" w:name="_Toc532473350"/>
+      <w:bookmarkStart w:id="22" w:name="_Toc532549392"/>
       <w:r>
         <w:lastRenderedPageBreak/>
         <w:t>Use cases / Scénarios</w:t>
@@ -6427,7 +6659,7 @@
           <w:rFonts w:asciiTheme="majorHAnsi" w:hAnsiTheme="majorHAnsi"/>
         </w:rPr>
       </w:pPr>
-      <w:bookmarkStart w:id="23" w:name="_Toc532473351"/>
+      <w:bookmarkStart w:id="23" w:name="_Toc532549393"/>
       <w:r>
         <w:rPr>
           <w:rFonts w:asciiTheme="majorHAnsi" w:hAnsiTheme="majorHAnsi"/>
@@ -7530,7 +7762,7 @@
           <w:rFonts w:asciiTheme="majorHAnsi" w:hAnsiTheme="majorHAnsi"/>
         </w:rPr>
       </w:pPr>
-      <w:bookmarkStart w:id="24" w:name="_Toc532473352"/>
+      <w:bookmarkStart w:id="24" w:name="_Toc532549394"/>
       <w:r>
         <w:rPr>
           <w:rFonts w:asciiTheme="majorHAnsi" w:hAnsiTheme="majorHAnsi"/>
@@ -8068,7 +8300,7 @@
           <w:rFonts w:asciiTheme="majorHAnsi" w:hAnsiTheme="majorHAnsi"/>
         </w:rPr>
       </w:pPr>
-      <w:bookmarkStart w:id="25" w:name="_Toc532473353"/>
+      <w:bookmarkStart w:id="25" w:name="_Toc532549395"/>
       <w:r>
         <w:rPr>
           <w:rFonts w:asciiTheme="majorHAnsi" w:hAnsiTheme="majorHAnsi"/>
@@ -9445,7 +9677,7 @@
       <w:pPr>
         <w:pStyle w:val="Titre2"/>
       </w:pPr>
-      <w:bookmarkStart w:id="26" w:name="_Toc532473354"/>
+      <w:bookmarkStart w:id="26" w:name="_Toc532549396"/>
       <w:r>
         <w:lastRenderedPageBreak/>
         <w:t>Maquettes</w:t>
@@ -9643,7 +9875,7 @@
       <w:pPr>
         <w:pStyle w:val="Titre2"/>
       </w:pPr>
-      <w:bookmarkStart w:id="28" w:name="_Toc532473355"/>
+      <w:bookmarkStart w:id="28" w:name="_Toc532549397"/>
       <w:r>
         <w:lastRenderedPageBreak/>
         <w:t>Interface finale</w:t>
@@ -9687,7 +9919,7 @@
             <v:path o:extrusionok="f" gradientshapeok="t" o:connecttype="rect"/>
             <o:lock v:ext="edit" aspectratio="t"/>
           </v:shapetype>
-          <v:shape id="_x0000_i1025" type="#_x0000_t75" style="width:492.75pt;height:279.75pt">
+          <v:shape id="_x0000_i1025" type="#_x0000_t75" style="width:493.1pt;height:279.65pt">
             <v:imagedata r:id="rId19" o:title="ProduitFinal"/>
           </v:shape>
         </w:pict>
@@ -9720,7 +9952,7 @@
           <w:rFonts w:asciiTheme="majorHAnsi" w:hAnsiTheme="majorHAnsi" w:cstheme="majorHAnsi"/>
         </w:rPr>
       </w:pPr>
-      <w:bookmarkStart w:id="29" w:name="_Toc532473356"/>
+      <w:bookmarkStart w:id="29" w:name="_Toc532549398"/>
       <w:r>
         <w:rPr>
           <w:rFonts w:asciiTheme="majorHAnsi" w:hAnsiTheme="majorHAnsi" w:cstheme="majorHAnsi"/>
@@ -9743,7 +9975,7 @@
       </w:pPr>
       <w:bookmarkStart w:id="30" w:name="_Toc25553317"/>
       <w:bookmarkStart w:id="31" w:name="_Toc71691022"/>
-      <w:bookmarkStart w:id="32" w:name="_Toc532473357"/>
+      <w:bookmarkStart w:id="32" w:name="_Toc532549399"/>
       <w:r>
         <w:t>Dossier de réalisation</w:t>
       </w:r>
@@ -9773,7 +10005,35 @@
           <w:rFonts w:asciiTheme="majorHAnsi" w:hAnsiTheme="majorHAnsi" w:cstheme="majorHAnsi"/>
           <w:iCs/>
         </w:rPr>
-        <w:t xml:space="preserve">En ce qui concerne le dossier de réalisation il peut être mis n’importe où sur l’ordinateur. Étant donné que notre projet est sauvegardé sur GitHub, on doit cloner le </w:t>
+        <w:t>En ce qui conce</w:t>
+      </w:r>
+      <w:r>
+        <w:rPr>
+          <w:rFonts w:asciiTheme="majorHAnsi" w:hAnsiTheme="majorHAnsi" w:cstheme="majorHAnsi"/>
+          <w:iCs/>
+        </w:rPr>
+        <w:t>rne le dossier de réalisation, il</w:t>
+      </w:r>
+      <w:r>
+        <w:rPr>
+          <w:rFonts w:asciiTheme="majorHAnsi" w:hAnsiTheme="majorHAnsi" w:cstheme="majorHAnsi"/>
+          <w:iCs/>
+        </w:rPr>
+        <w:t xml:space="preserve"> peut être mis n’importe où sur </w:t>
+      </w:r>
+      <w:r>
+        <w:rPr>
+          <w:rFonts w:asciiTheme="majorHAnsi" w:hAnsiTheme="majorHAnsi" w:cstheme="majorHAnsi"/>
+          <w:iCs/>
+        </w:rPr>
+        <w:t xml:space="preserve">un </w:t>
+      </w:r>
+      <w:r>
+        <w:rPr>
+          <w:rFonts w:asciiTheme="majorHAnsi" w:hAnsiTheme="majorHAnsi" w:cstheme="majorHAnsi"/>
+          <w:iCs/>
+        </w:rPr>
+        <w:t xml:space="preserve">ordinateur. Étant donné que notre projet est sauvegardé sur GitHub, on doit cloner le </w:t>
       </w:r>
       <w:r>
         <w:rPr>
@@ -9931,7 +10191,23 @@
           <w:rFonts w:asciiTheme="majorHAnsi" w:hAnsiTheme="majorHAnsi" w:cstheme="majorHAnsi"/>
           <w:iCs/>
         </w:rPr>
-        <w:t>Le dossier finder </w:t>
+        <w:t xml:space="preserve">Le dossier </w:t>
+      </w:r>
+      <w:proofErr w:type="spellStart"/>
+      <w:r>
+        <w:rPr>
+          <w:rFonts w:asciiTheme="majorHAnsi" w:hAnsiTheme="majorHAnsi" w:cstheme="majorHAnsi"/>
+          <w:iCs/>
+        </w:rPr>
+        <w:t>finder</w:t>
+      </w:r>
+      <w:proofErr w:type="spellEnd"/>
+      <w:r>
+        <w:rPr>
+          <w:rFonts w:asciiTheme="majorHAnsi" w:hAnsiTheme="majorHAnsi" w:cstheme="majorHAnsi"/>
+          <w:iCs/>
+        </w:rPr>
+        <w:t> </w:t>
       </w:r>
       <w:r>
         <w:rPr>
@@ -10104,7 +10380,7 @@
       </w:pPr>
       <w:bookmarkStart w:id="34" w:name="_Toc25553321"/>
       <w:bookmarkStart w:id="35" w:name="_Toc71691025"/>
-      <w:bookmarkStart w:id="36" w:name="_Toc532473358"/>
+      <w:bookmarkStart w:id="36" w:name="_Toc532549400"/>
       <w:r>
         <w:lastRenderedPageBreak/>
         <w:t>Description des test</w:t>
@@ -10144,13 +10420,125 @@
           <w:rFonts w:asciiTheme="majorHAnsi" w:hAnsiTheme="majorHAnsi" w:cstheme="majorHAnsi"/>
           <w:iCs/>
         </w:rPr>
-        <w:t xml:space="preserve">des fichiers (environ 500) de tous types (pdf, xlsx, docx, doc, pptx, png, php, js, html, log, etc…), ils contiennent tous du texte et certains sont </w:t>
-      </w:r>
+        <w:t>des fichiers (environ 500) de tous types (</w:t>
+      </w:r>
+      <w:proofErr w:type="spellStart"/>
       <w:r>
         <w:rPr>
           <w:rFonts w:asciiTheme="majorHAnsi" w:hAnsiTheme="majorHAnsi" w:cstheme="majorHAnsi"/>
           <w:iCs/>
         </w:rPr>
+        <w:t>pdf</w:t>
+      </w:r>
+      <w:proofErr w:type="spellEnd"/>
+      <w:r>
+        <w:rPr>
+          <w:rFonts w:asciiTheme="majorHAnsi" w:hAnsiTheme="majorHAnsi" w:cstheme="majorHAnsi"/>
+          <w:iCs/>
+        </w:rPr>
+        <w:t xml:space="preserve">, </w:t>
+      </w:r>
+      <w:proofErr w:type="spellStart"/>
+      <w:r>
+        <w:rPr>
+          <w:rFonts w:asciiTheme="majorHAnsi" w:hAnsiTheme="majorHAnsi" w:cstheme="majorHAnsi"/>
+          <w:iCs/>
+        </w:rPr>
+        <w:t>xlsx</w:t>
+      </w:r>
+      <w:proofErr w:type="spellEnd"/>
+      <w:r>
+        <w:rPr>
+          <w:rFonts w:asciiTheme="majorHAnsi" w:hAnsiTheme="majorHAnsi" w:cstheme="majorHAnsi"/>
+          <w:iCs/>
+        </w:rPr>
+        <w:t xml:space="preserve">, </w:t>
+      </w:r>
+      <w:proofErr w:type="spellStart"/>
+      <w:r>
+        <w:rPr>
+          <w:rFonts w:asciiTheme="majorHAnsi" w:hAnsiTheme="majorHAnsi" w:cstheme="majorHAnsi"/>
+          <w:iCs/>
+        </w:rPr>
+        <w:t>docx</w:t>
+      </w:r>
+      <w:proofErr w:type="spellEnd"/>
+      <w:r>
+        <w:rPr>
+          <w:rFonts w:asciiTheme="majorHAnsi" w:hAnsiTheme="majorHAnsi" w:cstheme="majorHAnsi"/>
+          <w:iCs/>
+        </w:rPr>
+        <w:t xml:space="preserve">, doc, </w:t>
+      </w:r>
+      <w:proofErr w:type="spellStart"/>
+      <w:r>
+        <w:rPr>
+          <w:rFonts w:asciiTheme="majorHAnsi" w:hAnsiTheme="majorHAnsi" w:cstheme="majorHAnsi"/>
+          <w:iCs/>
+        </w:rPr>
+        <w:t>pptx</w:t>
+      </w:r>
+      <w:proofErr w:type="spellEnd"/>
+      <w:r>
+        <w:rPr>
+          <w:rFonts w:asciiTheme="majorHAnsi" w:hAnsiTheme="majorHAnsi" w:cstheme="majorHAnsi"/>
+          <w:iCs/>
+        </w:rPr>
+        <w:t xml:space="preserve">, </w:t>
+      </w:r>
+      <w:proofErr w:type="spellStart"/>
+      <w:r>
+        <w:rPr>
+          <w:rFonts w:asciiTheme="majorHAnsi" w:hAnsiTheme="majorHAnsi" w:cstheme="majorHAnsi"/>
+          <w:iCs/>
+        </w:rPr>
+        <w:t>png</w:t>
+      </w:r>
+      <w:proofErr w:type="spellEnd"/>
+      <w:r>
+        <w:rPr>
+          <w:rFonts w:asciiTheme="majorHAnsi" w:hAnsiTheme="majorHAnsi" w:cstheme="majorHAnsi"/>
+          <w:iCs/>
+        </w:rPr>
+        <w:t xml:space="preserve">, </w:t>
+      </w:r>
+      <w:proofErr w:type="spellStart"/>
+      <w:r>
+        <w:rPr>
+          <w:rFonts w:asciiTheme="majorHAnsi" w:hAnsiTheme="majorHAnsi" w:cstheme="majorHAnsi"/>
+          <w:iCs/>
+        </w:rPr>
+        <w:t>php</w:t>
+      </w:r>
+      <w:proofErr w:type="spellEnd"/>
+      <w:r>
+        <w:rPr>
+          <w:rFonts w:asciiTheme="majorHAnsi" w:hAnsiTheme="majorHAnsi" w:cstheme="majorHAnsi"/>
+          <w:iCs/>
+        </w:rPr>
+        <w:t xml:space="preserve">, </w:t>
+      </w:r>
+      <w:proofErr w:type="spellStart"/>
+      <w:r>
+        <w:rPr>
+          <w:rFonts w:asciiTheme="majorHAnsi" w:hAnsiTheme="majorHAnsi" w:cstheme="majorHAnsi"/>
+          <w:iCs/>
+        </w:rPr>
+        <w:t>js</w:t>
+      </w:r>
+      <w:proofErr w:type="spellEnd"/>
+      <w:r>
+        <w:rPr>
+          <w:rFonts w:asciiTheme="majorHAnsi" w:hAnsiTheme="majorHAnsi" w:cstheme="majorHAnsi"/>
+          <w:iCs/>
+        </w:rPr>
+        <w:t xml:space="preserve">, html, log, etc…), ils contiennent tous du texte et certains sont </w:t>
+      </w:r>
+      <w:r>
+        <w:rPr>
+          <w:rFonts w:asciiTheme="majorHAnsi" w:hAnsiTheme="majorHAnsi" w:cstheme="majorHAnsi"/>
+          <w:iCs/>
+        </w:rPr>
         <w:t xml:space="preserve">plus </w:t>
       </w:r>
       <w:r>
@@ -10306,7 +10694,8 @@
     <w:p>
       <w:pPr>
         <w:rPr>
-          <w:rFonts w:asciiTheme="majorHAnsi" w:hAnsiTheme="majorHAnsi"/>
+          <w:rFonts w:asciiTheme="majorHAnsi" w:hAnsiTheme="majorHAnsi" w:cstheme="majorHAnsi"/>
+          <w:iCs/>
         </w:rPr>
       </w:pPr>
     </w:p>
@@ -10316,7 +10705,7 @@
       </w:pPr>
       <w:bookmarkStart w:id="37" w:name="_Toc25553322"/>
       <w:bookmarkStart w:id="38" w:name="_Toc71691026"/>
-      <w:bookmarkStart w:id="39" w:name="_Toc532473359"/>
+      <w:bookmarkStart w:id="39" w:name="_Toc532549401"/>
       <w:r>
         <w:t xml:space="preserve">Erreurs </w:t>
       </w:r>
@@ -10350,42 +10739,99 @@
           <w:rFonts w:asciiTheme="majorHAnsi" w:hAnsiTheme="majorHAnsi" w:cstheme="majorHAnsi"/>
           <w:iCs/>
         </w:rPr>
-        <w:t xml:space="preserve">Il n’a a priori pas d’erreurs restantes, mais nous pouvons énumérer quelques améliorations à entreprendre. Notamment le fait de pouvoir lire le contenu d’un fichier PowerPoint lorsque nous mettons un mot-clé dans les tris. </w:t>
-      </w:r>
-    </w:p>
-    <w:p>
-      <w:pPr>
+        <w:t xml:space="preserve">Il n’a a priori pas d’erreurs restantes, mais nous pouvons énumérer quelques améliorations à entreprendre. Notamment le fait de pouvoir lire le contenu d’un fichier PowerPoint lorsque nous </w:t>
+      </w:r>
+      <w:r>
         <w:rPr>
           <w:rFonts w:asciiTheme="majorHAnsi" w:hAnsiTheme="majorHAnsi" w:cstheme="majorHAnsi"/>
           <w:iCs/>
         </w:rPr>
-      </w:pPr>
-    </w:p>
-    <w:p>
-      <w:pPr>
+        <w:t>mettons un mot-clé dans le tri</w:t>
+      </w:r>
+      <w:r>
         <w:rPr>
           <w:rFonts w:asciiTheme="majorHAnsi" w:hAnsiTheme="majorHAnsi" w:cstheme="majorHAnsi"/>
           <w:iCs/>
         </w:rPr>
-      </w:pPr>
-      <w:r>
+        <w:t xml:space="preserve">. </w:t>
+      </w:r>
+    </w:p>
+    <w:p>
+      <w:pPr>
         <w:rPr>
           <w:rFonts w:asciiTheme="majorHAnsi" w:hAnsiTheme="majorHAnsi" w:cstheme="majorHAnsi"/>
           <w:iCs/>
         </w:rPr>
-        <w:t>Une autre amélioration serait d’améliorer la rapidité lorsqu’il y a 14'000 fichier, en testant linQ, par exemple</w:t>
-      </w:r>
-      <w:r>
+      </w:pPr>
+    </w:p>
+    <w:p>
+      <w:pPr>
         <w:rPr>
           <w:rFonts w:asciiTheme="majorHAnsi" w:hAnsiTheme="majorHAnsi" w:cstheme="majorHAnsi"/>
           <w:iCs/>
         </w:rPr>
+      </w:pPr>
+      <w:r>
+        <w:rPr>
+          <w:rFonts w:asciiTheme="majorHAnsi" w:hAnsiTheme="majorHAnsi" w:cstheme="majorHAnsi"/>
+          <w:iCs/>
+        </w:rPr>
+        <w:t>Une autre amélioration serait d’améliorer la rapidité lorsqu’il y a 14'000 fichier</w:t>
+      </w:r>
+      <w:r>
+        <w:rPr>
+          <w:rFonts w:asciiTheme="majorHAnsi" w:hAnsiTheme="majorHAnsi" w:cstheme="majorHAnsi"/>
+          <w:iCs/>
+        </w:rPr>
+        <w:t>s</w:t>
+      </w:r>
+      <w:r>
+        <w:rPr>
+          <w:rFonts w:asciiTheme="majorHAnsi" w:hAnsiTheme="majorHAnsi" w:cstheme="majorHAnsi"/>
+          <w:iCs/>
+        </w:rPr>
+        <w:t xml:space="preserve">, en </w:t>
+      </w:r>
+      <w:r>
+        <w:rPr>
+          <w:rFonts w:asciiTheme="majorHAnsi" w:hAnsiTheme="majorHAnsi" w:cstheme="majorHAnsi"/>
+          <w:iCs/>
+        </w:rPr>
+        <w:t>implémentant</w:t>
+      </w:r>
+      <w:r>
+        <w:rPr>
+          <w:rFonts w:asciiTheme="majorHAnsi" w:hAnsiTheme="majorHAnsi" w:cstheme="majorHAnsi"/>
+          <w:iCs/>
+        </w:rPr>
+        <w:t xml:space="preserve"> </w:t>
+      </w:r>
+      <w:proofErr w:type="spellStart"/>
+      <w:r>
+        <w:rPr>
+          <w:rFonts w:asciiTheme="majorHAnsi" w:hAnsiTheme="majorHAnsi" w:cstheme="majorHAnsi"/>
+          <w:iCs/>
+        </w:rPr>
+        <w:t>linQ</w:t>
+      </w:r>
+      <w:proofErr w:type="spellEnd"/>
+      <w:r>
+        <w:rPr>
+          <w:rFonts w:asciiTheme="majorHAnsi" w:hAnsiTheme="majorHAnsi" w:cstheme="majorHAnsi"/>
+          <w:iCs/>
+        </w:rPr>
+        <w:t>, par exemple</w:t>
+      </w:r>
+      <w:r>
+        <w:rPr>
+          <w:rFonts w:asciiTheme="majorHAnsi" w:hAnsiTheme="majorHAnsi" w:cstheme="majorHAnsi"/>
+          <w:iCs/>
+        </w:rPr>
         <w:t>.</w:t>
       </w:r>
     </w:p>
     <w:p>
       <w:pPr>
-        <w:pStyle w:val="En-tte"/>
         <w:rPr>
           <w:rFonts w:asciiTheme="majorHAnsi" w:hAnsiTheme="majorHAnsi" w:cstheme="majorHAnsi"/>
           <w:iCs/>
@@ -10398,7 +10844,7 @@
       </w:pPr>
       <w:bookmarkStart w:id="40" w:name="_Toc25553326"/>
       <w:bookmarkStart w:id="41" w:name="_Toc71691029"/>
-      <w:bookmarkStart w:id="42" w:name="_Toc532473360"/>
+      <w:bookmarkStart w:id="42" w:name="_Toc532549402"/>
       <w:r>
         <w:t>Liste des documents</w:t>
       </w:r>
@@ -10583,7 +11029,7 @@
       </w:pPr>
       <w:bookmarkStart w:id="43" w:name="_Toc25553328"/>
       <w:bookmarkStart w:id="44" w:name="_Toc71703263"/>
-      <w:bookmarkStart w:id="45" w:name="_Toc532473361"/>
+      <w:bookmarkStart w:id="45" w:name="_Toc532549403"/>
       <w:r>
         <w:rPr>
           <w:rFonts w:asciiTheme="majorHAnsi" w:hAnsiTheme="majorHAnsi" w:cstheme="majorHAnsi"/>
@@ -10724,7 +11170,7 @@
       <w:pPr>
         <w:pStyle w:val="Titre2"/>
       </w:pPr>
-      <w:bookmarkStart w:id="46" w:name="_Toc532473362"/>
+      <w:bookmarkStart w:id="46" w:name="_Toc532549404"/>
       <w:r>
         <w:t>Conclusion Alexandre</w:t>
       </w:r>
@@ -10802,18 +11248,16 @@
           <w:rFonts w:asciiTheme="majorHAnsi" w:hAnsiTheme="majorHAnsi"/>
         </w:rPr>
       </w:pPr>
-      <w:bookmarkStart w:id="47" w:name="_GoBack"/>
+    </w:p>
+    <w:p>
+      <w:pPr>
+        <w:pStyle w:val="Titre2"/>
+      </w:pPr>
+      <w:bookmarkStart w:id="47" w:name="_Toc532549405"/>
+      <w:r>
+        <w:t>Conclusion Jérémy</w:t>
+      </w:r>
       <w:bookmarkEnd w:id="47"/>
-    </w:p>
-    <w:p>
-      <w:pPr>
-        <w:pStyle w:val="Titre2"/>
-      </w:pPr>
-      <w:bookmarkStart w:id="48" w:name="_Toc532473363"/>
-      <w:r>
-        <w:t>Conclusion Jérémy</w:t>
-      </w:r>
-      <w:bookmarkEnd w:id="48"/>
     </w:p>
     <w:p>
       <w:pPr>
@@ -10885,8 +11329,8 @@
           <w:rFonts w:asciiTheme="majorHAnsi" w:hAnsiTheme="majorHAnsi" w:cstheme="majorHAnsi"/>
         </w:rPr>
       </w:pPr>
-      <w:bookmarkStart w:id="49" w:name="_Toc71703264"/>
-      <w:bookmarkStart w:id="50" w:name="_Toc532473364"/>
+      <w:bookmarkStart w:id="48" w:name="_Toc71703264"/>
+      <w:bookmarkStart w:id="49" w:name="_Toc532549406"/>
       <w:r>
         <w:rPr>
           <w:rFonts w:asciiTheme="majorHAnsi" w:hAnsiTheme="majorHAnsi" w:cstheme="majorHAnsi"/>
@@ -10894,26 +11338,26 @@
         <w:lastRenderedPageBreak/>
         <w:t>A</w:t>
       </w:r>
+      <w:bookmarkEnd w:id="48"/>
+      <w:r>
+        <w:rPr>
+          <w:rFonts w:asciiTheme="majorHAnsi" w:hAnsiTheme="majorHAnsi" w:cstheme="majorHAnsi"/>
+        </w:rPr>
+        <w:t>nnexes</w:t>
+      </w:r>
       <w:bookmarkEnd w:id="49"/>
-      <w:r>
-        <w:rPr>
-          <w:rFonts w:asciiTheme="majorHAnsi" w:hAnsiTheme="majorHAnsi" w:cstheme="majorHAnsi"/>
-        </w:rPr>
-        <w:t>nnexes</w:t>
+    </w:p>
+    <w:p>
+      <w:pPr>
+        <w:pStyle w:val="Titre2"/>
+      </w:pPr>
+      <w:bookmarkStart w:id="50" w:name="_Toc71703265"/>
+      <w:bookmarkStart w:id="51" w:name="_Toc532549407"/>
+      <w:r>
+        <w:t>Sources – Bibliographie</w:t>
       </w:r>
       <w:bookmarkEnd w:id="50"/>
-    </w:p>
-    <w:p>
-      <w:pPr>
-        <w:pStyle w:val="Titre2"/>
-      </w:pPr>
-      <w:bookmarkStart w:id="51" w:name="_Toc71703265"/>
-      <w:bookmarkStart w:id="52" w:name="_Toc532473365"/>
-      <w:r>
-        <w:t>Sources – Bibliographie</w:t>
-      </w:r>
       <w:bookmarkEnd w:id="51"/>
-      <w:bookmarkEnd w:id="52"/>
     </w:p>
     <w:p>
       <w:pPr>
@@ -10962,120 +11406,120 @@
       <w:pPr>
         <w:pStyle w:val="Titre2"/>
       </w:pPr>
-      <w:bookmarkStart w:id="53" w:name="_Toc532473366"/>
+      <w:bookmarkStart w:id="52" w:name="_Toc532549408"/>
       <w:r>
         <w:t>Journal de travail</w:t>
       </w:r>
+      <w:bookmarkEnd w:id="52"/>
+      <w:r>
+        <w:t xml:space="preserve"> </w:t>
+      </w:r>
+    </w:p>
+    <w:p>
+      <w:pPr>
+        <w:rPr>
+          <w:rFonts w:asciiTheme="majorHAnsi" w:hAnsiTheme="majorHAnsi"/>
+        </w:rPr>
+      </w:pPr>
+    </w:p>
+    <w:p>
+      <w:pPr>
+        <w:rPr>
+          <w:rFonts w:asciiTheme="majorHAnsi" w:hAnsiTheme="majorHAnsi" w:cstheme="majorHAnsi"/>
+        </w:rPr>
+      </w:pPr>
+      <w:r>
+        <w:rPr>
+          <w:rFonts w:asciiTheme="majorHAnsi" w:hAnsiTheme="majorHAnsi" w:cstheme="majorHAnsi"/>
+        </w:rPr>
+        <w:t>Se référencer au</w:t>
+      </w:r>
+      <w:r>
+        <w:rPr>
+          <w:rFonts w:asciiTheme="majorHAnsi" w:hAnsiTheme="majorHAnsi" w:cstheme="majorHAnsi"/>
+        </w:rPr>
+        <w:t>x</w:t>
+      </w:r>
+      <w:r>
+        <w:rPr>
+          <w:rFonts w:asciiTheme="majorHAnsi" w:hAnsiTheme="majorHAnsi" w:cstheme="majorHAnsi"/>
+        </w:rPr>
+        <w:t xml:space="preserve"> fichier</w:t>
+      </w:r>
+      <w:r>
+        <w:rPr>
+          <w:rFonts w:asciiTheme="majorHAnsi" w:hAnsiTheme="majorHAnsi" w:cstheme="majorHAnsi"/>
+        </w:rPr>
+        <w:t>s</w:t>
+      </w:r>
+      <w:r>
+        <w:rPr>
+          <w:rFonts w:asciiTheme="majorHAnsi" w:hAnsiTheme="majorHAnsi" w:cstheme="majorHAnsi"/>
+        </w:rPr>
+        <w:t xml:space="preserve"> </w:t>
+      </w:r>
+      <w:r>
+        <w:rPr>
+          <w:rFonts w:asciiTheme="majorHAnsi" w:hAnsiTheme="majorHAnsi" w:cstheme="majorHAnsi"/>
+        </w:rPr>
+        <w:t>de</w:t>
+      </w:r>
+      <w:r>
+        <w:rPr>
+          <w:rFonts w:asciiTheme="majorHAnsi" w:hAnsiTheme="majorHAnsi" w:cstheme="majorHAnsi"/>
+        </w:rPr>
+        <w:t>,</w:t>
+      </w:r>
+      <w:r>
+        <w:rPr>
+          <w:rFonts w:asciiTheme="majorHAnsi" w:hAnsiTheme="majorHAnsi" w:cstheme="majorHAnsi"/>
+        </w:rPr>
+        <w:t xml:space="preserve"> Jérémy et Alexandre</w:t>
+      </w:r>
+      <w:r>
+        <w:rPr>
+          <w:rFonts w:asciiTheme="majorHAnsi" w:hAnsiTheme="majorHAnsi" w:cstheme="majorHAnsi"/>
+        </w:rPr>
+        <w:t>,</w:t>
+      </w:r>
+      <w:r>
+        <w:rPr>
+          <w:rFonts w:asciiTheme="majorHAnsi" w:hAnsiTheme="majorHAnsi" w:cstheme="majorHAnsi"/>
+        </w:rPr>
+        <w:t xml:space="preserve"> </w:t>
+      </w:r>
+      <w:r>
+        <w:rPr>
+          <w:rFonts w:asciiTheme="majorHAnsi" w:hAnsiTheme="majorHAnsi" w:cstheme="majorHAnsi"/>
+        </w:rPr>
+        <w:t>mis en annexe.</w:t>
+      </w:r>
+    </w:p>
+    <w:p>
+      <w:pPr>
+        <w:ind w:left="426"/>
+        <w:rPr>
+          <w:rFonts w:asciiTheme="majorHAnsi" w:hAnsiTheme="majorHAnsi" w:cstheme="majorHAnsi"/>
+          <w:i/>
+        </w:rPr>
+      </w:pPr>
+      <w:bookmarkStart w:id="53" w:name="_Toc25553331"/>
+    </w:p>
+    <w:p>
+      <w:pPr>
+        <w:pStyle w:val="Titre2"/>
+      </w:pPr>
+      <w:bookmarkStart w:id="54" w:name="_Toc71703267"/>
+      <w:bookmarkStart w:id="55" w:name="_Toc532549409"/>
+      <w:r>
+        <w:t>Manuel d'i</w:t>
+      </w:r>
+      <w:r>
+        <w:t>nstallation</w:t>
+      </w:r>
       <w:bookmarkEnd w:id="53"/>
-      <w:r>
-        <w:t xml:space="preserve"> </w:t>
-      </w:r>
-    </w:p>
-    <w:p>
-      <w:pPr>
-        <w:rPr>
-          <w:rFonts w:asciiTheme="majorHAnsi" w:hAnsiTheme="majorHAnsi"/>
-        </w:rPr>
-      </w:pPr>
-    </w:p>
-    <w:p>
-      <w:pPr>
-        <w:rPr>
-          <w:rFonts w:asciiTheme="majorHAnsi" w:hAnsiTheme="majorHAnsi" w:cstheme="majorHAnsi"/>
-        </w:rPr>
-      </w:pPr>
-      <w:r>
-        <w:rPr>
-          <w:rFonts w:asciiTheme="majorHAnsi" w:hAnsiTheme="majorHAnsi" w:cstheme="majorHAnsi"/>
-        </w:rPr>
-        <w:t>Se référencer au</w:t>
-      </w:r>
-      <w:r>
-        <w:rPr>
-          <w:rFonts w:asciiTheme="majorHAnsi" w:hAnsiTheme="majorHAnsi" w:cstheme="majorHAnsi"/>
-        </w:rPr>
-        <w:t>x</w:t>
-      </w:r>
-      <w:r>
-        <w:rPr>
-          <w:rFonts w:asciiTheme="majorHAnsi" w:hAnsiTheme="majorHAnsi" w:cstheme="majorHAnsi"/>
-        </w:rPr>
-        <w:t xml:space="preserve"> fichier</w:t>
-      </w:r>
-      <w:r>
-        <w:rPr>
-          <w:rFonts w:asciiTheme="majorHAnsi" w:hAnsiTheme="majorHAnsi" w:cstheme="majorHAnsi"/>
-        </w:rPr>
-        <w:t>s</w:t>
-      </w:r>
-      <w:r>
-        <w:rPr>
-          <w:rFonts w:asciiTheme="majorHAnsi" w:hAnsiTheme="majorHAnsi" w:cstheme="majorHAnsi"/>
-        </w:rPr>
-        <w:t xml:space="preserve"> </w:t>
-      </w:r>
-      <w:r>
-        <w:rPr>
-          <w:rFonts w:asciiTheme="majorHAnsi" w:hAnsiTheme="majorHAnsi" w:cstheme="majorHAnsi"/>
-        </w:rPr>
-        <w:t>de</w:t>
-      </w:r>
-      <w:r>
-        <w:rPr>
-          <w:rFonts w:asciiTheme="majorHAnsi" w:hAnsiTheme="majorHAnsi" w:cstheme="majorHAnsi"/>
-        </w:rPr>
-        <w:t>,</w:t>
-      </w:r>
-      <w:r>
-        <w:rPr>
-          <w:rFonts w:asciiTheme="majorHAnsi" w:hAnsiTheme="majorHAnsi" w:cstheme="majorHAnsi"/>
-        </w:rPr>
-        <w:t xml:space="preserve"> Jérémy et Alexandre</w:t>
-      </w:r>
-      <w:r>
-        <w:rPr>
-          <w:rFonts w:asciiTheme="majorHAnsi" w:hAnsiTheme="majorHAnsi" w:cstheme="majorHAnsi"/>
-        </w:rPr>
-        <w:t>,</w:t>
-      </w:r>
-      <w:r>
-        <w:rPr>
-          <w:rFonts w:asciiTheme="majorHAnsi" w:hAnsiTheme="majorHAnsi" w:cstheme="majorHAnsi"/>
-        </w:rPr>
-        <w:t xml:space="preserve"> </w:t>
-      </w:r>
-      <w:r>
-        <w:rPr>
-          <w:rFonts w:asciiTheme="majorHAnsi" w:hAnsiTheme="majorHAnsi" w:cstheme="majorHAnsi"/>
-        </w:rPr>
-        <w:t>mis en annexe.</w:t>
-      </w:r>
-    </w:p>
-    <w:p>
-      <w:pPr>
-        <w:ind w:left="426"/>
-        <w:rPr>
-          <w:rFonts w:asciiTheme="majorHAnsi" w:hAnsiTheme="majorHAnsi" w:cstheme="majorHAnsi"/>
-          <w:i/>
-        </w:rPr>
-      </w:pPr>
-      <w:bookmarkStart w:id="54" w:name="_Toc25553331"/>
-    </w:p>
-    <w:p>
-      <w:pPr>
-        <w:pStyle w:val="Titre2"/>
-      </w:pPr>
-      <w:bookmarkStart w:id="55" w:name="_Toc71703267"/>
-      <w:bookmarkStart w:id="56" w:name="_Toc532473367"/>
-      <w:r>
-        <w:t>Manuel d'i</w:t>
-      </w:r>
-      <w:r>
-        <w:t>nstallation</w:t>
-      </w:r>
       <w:bookmarkEnd w:id="54"/>
       <w:bookmarkEnd w:id="55"/>
-      <w:bookmarkEnd w:id="56"/>
     </w:p>
     <w:p>
       <w:pPr>
@@ -11097,7 +11541,13 @@
         <w:rPr>
           <w:rFonts w:asciiTheme="majorHAnsi" w:hAnsiTheme="majorHAnsi" w:cstheme="majorHAnsi"/>
         </w:rPr>
-        <w:t>Télécharger notre répertoire sur GitHub (</w:t>
+        <w:t>Cloner</w:t>
+      </w:r>
+      <w:r>
+        <w:rPr>
+          <w:rFonts w:asciiTheme="majorHAnsi" w:hAnsiTheme="majorHAnsi" w:cstheme="majorHAnsi"/>
+        </w:rPr>
+        <w:t xml:space="preserve"> notre répertoire sur GitHub (</w:t>
       </w:r>
       <w:hyperlink r:id="rId21" w:history="1">
         <w:r>
@@ -11105,71 +11555,186 @@
             <w:rStyle w:val="Lienhypertexte"/>
             <w:rFonts w:asciiTheme="majorHAnsi" w:hAnsiTheme="majorHAnsi" w:cstheme="majorHAnsi"/>
           </w:rPr>
-          <w:t>https://github.com/JeremyGfeller/MAW_1.1</w:t>
+          <w:t>https://github.com/Jere</w:t>
+        </w:r>
+        <w:r>
+          <w:rPr>
+            <w:rStyle w:val="Lienhypertexte"/>
+            <w:rFonts w:asciiTheme="majorHAnsi" w:hAnsiTheme="majorHAnsi" w:cstheme="majorHAnsi"/>
+          </w:rPr>
+          <w:t>m</w:t>
+        </w:r>
+        <w:r>
+          <w:rPr>
+            <w:rStyle w:val="Lienhypertexte"/>
+            <w:rFonts w:asciiTheme="majorHAnsi" w:hAnsiTheme="majorHAnsi" w:cstheme="majorHAnsi"/>
+          </w:rPr>
+          <w:t>yGfeller/MAW_1.1</w:t>
         </w:r>
       </w:hyperlink>
       <w:r>
         <w:rPr>
           <w:rFonts w:asciiTheme="majorHAnsi" w:hAnsiTheme="majorHAnsi" w:cstheme="majorHAnsi"/>
         </w:rPr>
-        <w:t>), rendez-vous dans le dossier « exécutable ». Lancez le fichier « setup.exe » présent dans le répertoire, une nouvelle fenêtre apparaîtra. Dans cette dernière, cliquez sur « installer ».</w:t>
-      </w:r>
-    </w:p>
-    <w:p>
-      <w:pPr>
-        <w:rPr>
-          <w:rFonts w:asciiTheme="majorHAnsi" w:hAnsiTheme="majorHAnsi" w:cstheme="majorHAnsi"/>
-        </w:rPr>
-      </w:pPr>
-    </w:p>
-    <w:p>
-      <w:pPr>
-        <w:rPr>
-          <w:rFonts w:asciiTheme="majorHAnsi" w:hAnsiTheme="majorHAnsi" w:cstheme="majorHAnsi"/>
-        </w:rPr>
-      </w:pPr>
-      <w:r>
-        <w:rPr>
-          <w:rFonts w:asciiTheme="majorHAnsi" w:hAnsiTheme="majorHAnsi" w:cstheme="majorHAnsi"/>
-        </w:rPr>
-        <w:t>L’application se lancera automatiquement une fois insta</w:t>
-      </w:r>
-      <w:r>
-        <w:rPr>
-          <w:rFonts w:asciiTheme="majorHAnsi" w:hAnsiTheme="majorHAnsi" w:cstheme="majorHAnsi"/>
-        </w:rPr>
-        <w:t>l</w:t>
-      </w:r>
-      <w:r>
-        <w:rPr>
-          <w:rFonts w:asciiTheme="majorHAnsi" w:hAnsiTheme="majorHAnsi" w:cstheme="majorHAnsi"/>
-        </w:rPr>
-        <w:t>lée.</w:t>
-      </w:r>
-    </w:p>
-    <w:p>
-      <w:pPr>
-        <w:rPr>
-          <w:rFonts w:asciiTheme="majorHAnsi" w:hAnsiTheme="majorHAnsi" w:cstheme="majorHAnsi"/>
-        </w:rPr>
-      </w:pPr>
+        <w:t>).</w:t>
+      </w:r>
+      <w:r>
+        <w:rPr>
+          <w:rFonts w:asciiTheme="majorHAnsi" w:hAnsiTheme="majorHAnsi" w:cstheme="majorHAnsi"/>
+        </w:rPr>
+        <w:t xml:space="preserve"> Une fois sur le site, vous serez dirigé sur la page d’accueil de notre projet. Pour cloner notre répertoire, cliquez sur le gros bouton « clone or </w:t>
+      </w:r>
+      <w:proofErr w:type="spellStart"/>
+      <w:r>
+        <w:rPr>
+          <w:rFonts w:asciiTheme="majorHAnsi" w:hAnsiTheme="majorHAnsi" w:cstheme="majorHAnsi"/>
+        </w:rPr>
+        <w:t>download</w:t>
+      </w:r>
+      <w:proofErr w:type="spellEnd"/>
+      <w:r>
+        <w:rPr>
+          <w:rFonts w:asciiTheme="majorHAnsi" w:hAnsiTheme="majorHAnsi" w:cstheme="majorHAnsi"/>
+        </w:rPr>
+        <w:t> » en haut à droite. Ensuite, cliquez sur « </w:t>
+      </w:r>
+      <w:proofErr w:type="spellStart"/>
+      <w:r>
+        <w:rPr>
+          <w:rFonts w:asciiTheme="majorHAnsi" w:hAnsiTheme="majorHAnsi" w:cstheme="majorHAnsi"/>
+        </w:rPr>
+        <w:t>Download</w:t>
+      </w:r>
+      <w:proofErr w:type="spellEnd"/>
+      <w:r>
+        <w:rPr>
+          <w:rFonts w:asciiTheme="majorHAnsi" w:hAnsiTheme="majorHAnsi" w:cstheme="majorHAnsi"/>
+        </w:rPr>
+        <w:t xml:space="preserve"> ZIP ». Une fois le dossier télécharger, rendez-vous dans le dossier où il s’est téléchargé. </w:t>
+      </w:r>
+    </w:p>
+    <w:p>
+      <w:pPr>
+        <w:rPr>
+          <w:rFonts w:asciiTheme="majorHAnsi" w:hAnsiTheme="majorHAnsi" w:cstheme="majorHAnsi"/>
+        </w:rPr>
+      </w:pPr>
+    </w:p>
+    <w:p>
+      <w:pPr>
+        <w:rPr>
+          <w:rFonts w:asciiTheme="majorHAnsi" w:hAnsiTheme="majorHAnsi" w:cstheme="majorHAnsi"/>
+        </w:rPr>
+      </w:pPr>
+      <w:r>
+        <w:rPr>
+          <w:rFonts w:asciiTheme="majorHAnsi" w:hAnsiTheme="majorHAnsi" w:cstheme="majorHAnsi"/>
+        </w:rPr>
+        <w:t>Dès que le dossier est trouvé, faites un clic droit sur le dossier télécharger, et cliquez sur « Extraire ici ».</w:t>
+      </w:r>
+      <w:r>
+        <w:rPr>
+          <w:rFonts w:asciiTheme="majorHAnsi" w:hAnsiTheme="majorHAnsi" w:cstheme="majorHAnsi"/>
+        </w:rPr>
+        <w:t xml:space="preserve"> Rendez-vous ensuite dans le dossier extrait.</w:t>
+      </w:r>
+    </w:p>
+    <w:p>
+      <w:pPr>
+        <w:rPr>
+          <w:rFonts w:asciiTheme="majorHAnsi" w:hAnsiTheme="majorHAnsi" w:cstheme="majorHAnsi"/>
+        </w:rPr>
+      </w:pPr>
+    </w:p>
+    <w:p>
+      <w:pPr>
+        <w:rPr>
+          <w:rFonts w:asciiTheme="majorHAnsi" w:hAnsiTheme="majorHAnsi" w:cstheme="majorHAnsi"/>
+        </w:rPr>
+      </w:pPr>
+      <w:r>
+        <w:rPr>
+          <w:rFonts w:asciiTheme="majorHAnsi" w:hAnsiTheme="majorHAnsi" w:cstheme="majorHAnsi"/>
+        </w:rPr>
+        <w:t>Une fois</w:t>
+      </w:r>
+      <w:r>
+        <w:rPr>
+          <w:rFonts w:asciiTheme="majorHAnsi" w:hAnsiTheme="majorHAnsi" w:cstheme="majorHAnsi"/>
+        </w:rPr>
+        <w:t xml:space="preserve"> dans</w:t>
+      </w:r>
+      <w:r>
+        <w:rPr>
+          <w:rFonts w:asciiTheme="majorHAnsi" w:hAnsiTheme="majorHAnsi" w:cstheme="majorHAnsi"/>
+        </w:rPr>
+        <w:t xml:space="preserve"> le dossier télécharger, pour lancer l’application, lancer le fichier qui s’appelle « </w:t>
+      </w:r>
+      <w:r>
+        <w:rPr>
+          <w:rFonts w:asciiTheme="majorHAnsi" w:hAnsiTheme="majorHAnsi" w:cstheme="majorHAnsi"/>
+        </w:rPr>
+        <w:t>Finder.exe</w:t>
+      </w:r>
+      <w:r>
+        <w:rPr>
+          <w:rFonts w:asciiTheme="majorHAnsi" w:hAnsiTheme="majorHAnsi" w:cstheme="majorHAnsi"/>
+        </w:rPr>
+        <w:t> ».</w:t>
+      </w:r>
+    </w:p>
+    <w:p>
+      <w:pPr>
+        <w:rPr>
+          <w:rFonts w:asciiTheme="majorHAnsi" w:hAnsiTheme="majorHAnsi" w:cstheme="majorHAnsi"/>
+        </w:rPr>
+      </w:pPr>
+    </w:p>
+    <w:p>
+      <w:pPr>
+        <w:rPr>
+          <w:rFonts w:asciiTheme="majorHAnsi" w:hAnsiTheme="majorHAnsi" w:cstheme="majorHAnsi"/>
+        </w:rPr>
+      </w:pPr>
+      <w:r>
+        <w:rPr>
+          <w:rFonts w:asciiTheme="majorHAnsi" w:hAnsiTheme="majorHAnsi" w:cstheme="majorHAnsi"/>
+        </w:rPr>
+        <w:t>Rien d’autres ne doit être installé.</w:t>
+      </w:r>
+    </w:p>
+    <w:p>
+      <w:pPr>
+        <w:rPr>
+          <w:rFonts w:asciiTheme="majorHAnsi" w:hAnsiTheme="majorHAnsi" w:cstheme="majorHAnsi"/>
+        </w:rPr>
+      </w:pPr>
+      <w:r>
+        <w:rPr>
+          <w:rFonts w:asciiTheme="majorHAnsi" w:hAnsiTheme="majorHAnsi" w:cstheme="majorHAnsi"/>
+        </w:rPr>
+        <w:br w:type="page"/>
+      </w:r>
     </w:p>
     <w:p>
       <w:pPr>
         <w:pStyle w:val="Titre2"/>
       </w:pPr>
-      <w:bookmarkStart w:id="57" w:name="_Toc25553332"/>
-      <w:bookmarkStart w:id="58" w:name="_Toc71703268"/>
-      <w:bookmarkStart w:id="59" w:name="_Toc532473368"/>
-      <w:r>
+      <w:bookmarkStart w:id="56" w:name="_Toc25553332"/>
+      <w:bookmarkStart w:id="57" w:name="_Toc71703268"/>
+      <w:bookmarkStart w:id="58" w:name="_Toc532549410"/>
+      <w:bookmarkStart w:id="59" w:name="_GoBack"/>
+      <w:bookmarkEnd w:id="59"/>
+      <w:r>
+        <w:lastRenderedPageBreak/>
         <w:t>Manuel d'u</w:t>
       </w:r>
       <w:r>
         <w:t>tilisation</w:t>
       </w:r>
+      <w:bookmarkEnd w:id="56"/>
       <w:bookmarkEnd w:id="57"/>
       <w:bookmarkEnd w:id="58"/>
-      <w:bookmarkEnd w:id="59"/>
     </w:p>
     <w:p>
       <w:pPr>
@@ -11447,7 +12012,7 @@
         <w:noProof/>
         <w:sz w:val="20"/>
       </w:rPr>
-      <w:t>23</w:t>
+      <w:t>22</w:t>
     </w:r>
     <w:r>
       <w:rPr>
@@ -11522,14 +12087,6 @@
         <w:szCs w:val="24"/>
       </w:rPr>
       <w:tab/>
-    </w:r>
-    <w:r>
-      <w:rPr>
-        <w:rFonts w:cs="Arial"/>
-        <w:b/>
-        <w:bCs/>
-        <w:szCs w:val="24"/>
-      </w:rPr>
       <w:t>MAW 1.1</w:t>
     </w:r>
   </w:p>
@@ -15529,7 +16086,7 @@
 </file>
 
 <file path=customXml/itemProps1.xml><?xml version="1.0" encoding="utf-8"?>
-<ds:datastoreItem xmlns:ds="http://schemas.openxmlformats.org/officeDocument/2006/customXml" ds:itemID="{9A8218CF-A8BC-43A2-BEA3-51785414EEDF}">
+<ds:datastoreItem xmlns:ds="http://schemas.openxmlformats.org/officeDocument/2006/customXml" ds:itemID="{3AB750C7-D37E-4C0E-9674-08A821EFE75C}">
   <ds:schemaRefs>
     <ds:schemaRef ds:uri="http://schemas.openxmlformats.org/officeDocument/2006/bibliography"/>
   </ds:schemaRefs>

</xml_diff>